<commit_message>
introducao + descricao da empresa
</commit_message>
<xml_diff>
--- a/Entregas/EntregaCiber.docx
+++ b/Entregas/EntregaCiber.docx
@@ -425,7 +425,7 @@
           <w:color w:val="17365D" w:themeColor="text2" w:themeShade="BF"/>
           <w:lang w:val="pt-PT"/>
         </w:rPr>
-        <w:t>Maio</w:t>
+        <w:t>Junho</w:t>
       </w:r>
       <w:r>
         <w:rPr>
@@ -1676,13 +1676,7 @@
           <w:rPr>
             <w:rStyle w:val="Hiperligao"/>
           </w:rPr>
-          <w:t>Auditori</w:t>
-        </w:r>
-        <w:r>
-          <w:rPr>
-            <w:rStyle w:val="Hiperligao"/>
-          </w:rPr>
-          <w:t>a</w:t>
+          <w:t>Auditoria</w:t>
         </w:r>
         <w:r>
           <w:rPr>
@@ -2504,154 +2498,1116 @@
     <w:p>
       <w:pPr>
         <w:pStyle w:val="Ttulo1"/>
+        <w:rPr>
+          <w:lang w:val="pt-PT"/>
+        </w:rPr>
       </w:pPr>
       <w:bookmarkStart w:id="0" w:name="_Toc134173609"/>
       <w:r>
+        <w:rPr>
+          <w:lang w:val="pt-PT"/>
+        </w:rPr>
         <w:lastRenderedPageBreak/>
         <w:t>Introdução</w:t>
       </w:r>
       <w:bookmarkEnd w:id="0"/>
     </w:p>
     <w:p>
-      <w:r>
+      <w:pPr>
+        <w:rPr>
+          <w:lang w:val="pt-PT"/>
+        </w:rPr>
+      </w:pPr>
+      <w:r>
+        <w:rPr>
+          <w:lang w:val="pt-PT"/>
+        </w:rPr>
         <w:t>&lt;Falar sobre o projeto resumidamente&gt; (?)</w:t>
       </w:r>
     </w:p>
     <w:p>
       <w:pPr>
+        <w:rPr>
+          <w:lang w:val="pt-PT"/>
+        </w:rPr>
+      </w:pPr>
+      <w:bookmarkStart w:id="1" w:name="_Toc134173610"/>
+      <w:r>
+        <w:rPr>
+          <w:lang w:val="pt-PT"/>
+        </w:rPr>
+        <w:t xml:space="preserve">O projeto tem como objetivo apresentar um </w:t>
+      </w:r>
+      <w:r>
+        <w:rPr>
+          <w:lang w:val="pt-PT"/>
+        </w:rPr>
+        <w:t>detalhado</w:t>
+      </w:r>
+      <w:r>
+        <w:rPr>
+          <w:lang w:val="pt-PT"/>
+        </w:rPr>
+        <w:t xml:space="preserve"> plano de segurança para a empresa, levando em consideração suas metodologias, processos de negócio e recursos. Esse plano engloba uma estratégia completa de gestão de riscos, bem como planos de segurança, recuperação, reposição e contingência.</w:t>
+      </w:r>
+    </w:p>
+    <w:p>
+      <w:pPr>
+        <w:rPr>
+          <w:lang w:val="pt-PT"/>
+        </w:rPr>
+      </w:pPr>
+      <w:r>
+        <w:rPr>
+          <w:lang w:val="pt-PT"/>
+        </w:rPr>
+        <w:t xml:space="preserve">O plano visa proteger os ativos, informações e infraestrutura da empresa, identificando e mitigando riscos, implementando medidas preventivas e estabelecendo procedimentos para lidar com incidentes de segurança. Serão adotadas </w:t>
+      </w:r>
+      <w:r>
+        <w:rPr>
+          <w:lang w:val="pt-PT"/>
+        </w:rPr>
+        <w:t xml:space="preserve">políticas de segurança, </w:t>
+      </w:r>
+      <w:r>
+        <w:rPr>
+          <w:lang w:val="pt-PT"/>
+        </w:rPr>
+        <w:t>control</w:t>
+      </w:r>
+      <w:r>
+        <w:rPr>
+          <w:lang w:val="pt-PT"/>
+        </w:rPr>
+        <w:t>o</w:t>
+      </w:r>
+      <w:r>
+        <w:rPr>
+          <w:lang w:val="pt-PT"/>
+        </w:rPr>
+        <w:t xml:space="preserve">s de acesso, monitorização, treinamento de funcionários e </w:t>
+      </w:r>
+      <w:r>
+        <w:rPr>
+          <w:lang w:val="pt-PT"/>
+        </w:rPr>
+        <w:t>auditoria</w:t>
+      </w:r>
+      <w:r>
+        <w:rPr>
+          <w:lang w:val="pt-PT"/>
+        </w:rPr>
+        <w:t xml:space="preserve">. O plano será </w:t>
+      </w:r>
+      <w:r>
+        <w:rPr>
+          <w:lang w:val="pt-PT"/>
+        </w:rPr>
+        <w:t>revisto</w:t>
+      </w:r>
+      <w:r>
+        <w:rPr>
+          <w:lang w:val="pt-PT"/>
+        </w:rPr>
+        <w:t xml:space="preserve"> regularmente para garantir </w:t>
+      </w:r>
+      <w:r>
+        <w:rPr>
+          <w:lang w:val="pt-PT"/>
+        </w:rPr>
+        <w:t xml:space="preserve">a </w:t>
+      </w:r>
+      <w:r>
+        <w:rPr>
+          <w:lang w:val="pt-PT"/>
+        </w:rPr>
+        <w:t>sua eficácia contínua.</w:t>
+      </w:r>
+    </w:p>
+    <w:p>
+      <w:pPr>
         <w:pStyle w:val="Ttulo2"/>
-      </w:pPr>
-      <w:bookmarkStart w:id="1" w:name="_Toc134173610"/>
-      <w:r>
+        <w:rPr>
+          <w:lang w:val="pt-PT"/>
+        </w:rPr>
+      </w:pPr>
+      <w:r>
+        <w:rPr>
+          <w:lang w:val="pt-PT"/>
+        </w:rPr>
         <w:t>Descrição da empresa</w:t>
       </w:r>
       <w:bookmarkEnd w:id="1"/>
     </w:p>
     <w:p>
-      <w:r>
-        <w:t>&lt;Descrição da empresa, falar talvez de sponsors, fornecedores, clientes, não falar detalhadamente como funciona, mas Podemos dar uma ideia, o que fazem, como lucram, seguros, etc.&gt;</w:t>
-      </w:r>
-    </w:p>
-    <w:p>
-      <w:r>
+      <w:pPr>
+        <w:rPr>
+          <w:lang w:val="pt-PT"/>
+        </w:rPr>
+      </w:pPr>
+      <w:r>
+        <w:rPr>
+          <w:lang w:val="pt-PT"/>
+        </w:rPr>
+        <w:t>A empresa a que será proposto este plano chama-se Dev4Sell. O termo "Dev" representa desenvolvimento e "Sell" representa venda, que compõem o nome da empresa e descrevem</w:t>
+      </w:r>
+      <w:r>
+        <w:rPr>
+          <w:lang w:val="pt-PT"/>
+        </w:rPr>
+        <w:t xml:space="preserve"> as</w:t>
+      </w:r>
+      <w:r>
+        <w:rPr>
+          <w:lang w:val="pt-PT"/>
+        </w:rPr>
+        <w:t xml:space="preserve"> suas principais funções. </w:t>
+      </w:r>
+    </w:p>
+    <w:p>
+      <w:r>
+        <w:rPr>
+          <w:lang w:val="pt-PT"/>
+        </w:rPr>
+        <w:t xml:space="preserve">A Dev4Sell é uma empresa especializada no desenvolvimento e fornecimento de equipamentos eletrónicos para grandes e médias empresas que comercializam esses produtos para o público em geral. </w:t>
+      </w:r>
+    </w:p>
+    <w:p>
+      <w:pPr>
+        <w:rPr>
+          <w:lang w:val="pt-PT"/>
+        </w:rPr>
+      </w:pPr>
+      <w:r>
+        <w:rPr>
+          <w:lang w:val="pt-PT"/>
+        </w:rPr>
+        <w:t>Para a fabricação, a empresa recebe suporte material de patrocinadores que se beneficiam desse fornecimento.</w:t>
+      </w:r>
+    </w:p>
+    <w:p>
+      <w:pPr>
+        <w:rPr>
+          <w:lang w:val="pt-PT"/>
+        </w:rPr>
+      </w:pPr>
+    </w:p>
+    <w:p>
+      <w:pPr>
+        <w:rPr>
+          <w:lang w:val="pt-PT"/>
+        </w:rPr>
+      </w:pPr>
+    </w:p>
+    <w:p>
+      <w:pPr>
+        <w:rPr>
+          <w:lang w:val="pt-PT"/>
+        </w:rPr>
+      </w:pPr>
+    </w:p>
+    <w:p>
+      <w:pPr>
+        <w:rPr>
+          <w:lang w:val="pt-PT"/>
+        </w:rPr>
+      </w:pPr>
+    </w:p>
+    <w:p>
+      <w:pPr>
+        <w:rPr>
+          <w:lang w:val="pt-PT"/>
+        </w:rPr>
+      </w:pPr>
+    </w:p>
+    <w:p>
+      <w:pPr>
+        <w:rPr>
+          <w:lang w:val="pt-PT"/>
+        </w:rPr>
+      </w:pPr>
+    </w:p>
+    <w:p>
+      <w:pPr>
+        <w:rPr>
+          <w:lang w:val="pt-PT"/>
+        </w:rPr>
+      </w:pPr>
+    </w:p>
+    <w:p>
+      <w:pPr>
+        <w:rPr>
+          <w:lang w:val="pt-PT"/>
+        </w:rPr>
+      </w:pPr>
+    </w:p>
+    <w:p>
+      <w:pPr>
+        <w:rPr>
+          <w:lang w:val="pt-PT"/>
+        </w:rPr>
+      </w:pPr>
+    </w:p>
+    <w:p>
+      <w:pPr>
+        <w:pStyle w:val="Ttulo3"/>
+        <w:rPr>
+          <w:lang w:val="pt-PT"/>
+        </w:rPr>
+      </w:pPr>
+      <w:r>
+        <w:rPr>
+          <w:lang w:val="pt-PT"/>
+        </w:rPr>
+        <w:lastRenderedPageBreak/>
+        <w:t>Funções e responsabilidades</w:t>
+      </w:r>
+    </w:p>
+    <w:p>
+      <w:pPr>
+        <w:rPr>
+          <w:lang w:val="pt-PT"/>
+        </w:rPr>
+      </w:pPr>
+      <w:r>
+        <w:rPr>
+          <w:lang w:val="pt-PT"/>
+        </w:rPr>
+        <w:t>Esta empresa demonstra uma estrutura hierárquica de cargos.</w:t>
+      </w:r>
+    </w:p>
+    <w:tbl>
+      <w:tblPr>
+        <w:tblStyle w:val="TabeladeLista4"/>
+        <w:tblW w:w="0" w:type="auto"/>
+        <w:tblLook w:val="04A0" w:firstRow="1" w:lastRow="0" w:firstColumn="1" w:lastColumn="0" w:noHBand="0" w:noVBand="1"/>
+      </w:tblPr>
+      <w:tblGrid>
+        <w:gridCol w:w="4417"/>
+        <w:gridCol w:w="4418"/>
+      </w:tblGrid>
+      <w:tr>
+        <w:trPr>
+          <w:cnfStyle w:val="100000000000" w:firstRow="1" w:lastRow="0" w:firstColumn="0" w:lastColumn="0" w:oddVBand="0" w:evenVBand="0" w:oddHBand="0" w:evenHBand="0" w:firstRowFirstColumn="0" w:firstRowLastColumn="0" w:lastRowFirstColumn="0" w:lastRowLastColumn="0"/>
+        </w:trPr>
+        <w:tc>
+          <w:tcPr>
+            <w:cnfStyle w:val="001000000000" w:firstRow="0" w:lastRow="0" w:firstColumn="1" w:lastColumn="0" w:oddVBand="0" w:evenVBand="0" w:oddHBand="0" w:evenHBand="0" w:firstRowFirstColumn="0" w:firstRowLastColumn="0" w:lastRowFirstColumn="0" w:lastRowLastColumn="0"/>
+            <w:tcW w:w="4417" w:type="dxa"/>
+          </w:tcPr>
+          <w:p>
+            <w:pPr>
+              <w:jc w:val="center"/>
+              <w:rPr>
+                <w:lang w:val="pt-PT"/>
+              </w:rPr>
+            </w:pPr>
+            <w:r>
+              <w:rPr>
+                <w:lang w:val="pt-PT"/>
+              </w:rPr>
+              <w:t>Cargo</w:t>
+            </w:r>
+          </w:p>
+        </w:tc>
+        <w:tc>
+          <w:tcPr>
+            <w:tcW w:w="4418" w:type="dxa"/>
+          </w:tcPr>
+          <w:p>
+            <w:pPr>
+              <w:jc w:val="center"/>
+              <w:cnfStyle w:val="100000000000" w:firstRow="1" w:lastRow="0" w:firstColumn="0" w:lastColumn="0" w:oddVBand="0" w:evenVBand="0" w:oddHBand="0" w:evenHBand="0" w:firstRowFirstColumn="0" w:firstRowLastColumn="0" w:lastRowFirstColumn="0" w:lastRowLastColumn="0"/>
+              <w:rPr>
+                <w:lang w:val="pt-PT"/>
+              </w:rPr>
+            </w:pPr>
+            <w:r>
+              <w:rPr>
+                <w:lang w:val="pt-PT"/>
+              </w:rPr>
+              <w:t>Descrição</w:t>
+            </w:r>
+          </w:p>
+        </w:tc>
+      </w:tr>
+      <w:tr>
+        <w:trPr>
+          <w:cnfStyle w:val="000000100000" w:firstRow="0" w:lastRow="0" w:firstColumn="0" w:lastColumn="0" w:oddVBand="0" w:evenVBand="0" w:oddHBand="1" w:evenHBand="0" w:firstRowFirstColumn="0" w:firstRowLastColumn="0" w:lastRowFirstColumn="0" w:lastRowLastColumn="0"/>
+        </w:trPr>
+        <w:tc>
+          <w:tcPr>
+            <w:cnfStyle w:val="001000000000" w:firstRow="0" w:lastRow="0" w:firstColumn="1" w:lastColumn="0" w:oddVBand="0" w:evenVBand="0" w:oddHBand="0" w:evenHBand="0" w:firstRowFirstColumn="0" w:firstRowLastColumn="0" w:lastRowFirstColumn="0" w:lastRowLastColumn="0"/>
+            <w:tcW w:w="4417" w:type="dxa"/>
+          </w:tcPr>
+          <w:p>
+            <w:pPr>
+              <w:jc w:val="center"/>
+              <w:rPr>
+                <w:lang w:val="pt-PT"/>
+              </w:rPr>
+            </w:pPr>
+            <w:r>
+              <w:rPr>
+                <w:lang w:val="pt-PT"/>
+              </w:rPr>
+              <w:br/>
+            </w:r>
+            <w:r>
+              <w:rPr>
+                <w:lang w:val="pt-PT"/>
+              </w:rPr>
+              <w:t>CEO</w:t>
+            </w:r>
+          </w:p>
+        </w:tc>
+        <w:tc>
+          <w:tcPr>
+            <w:tcW w:w="4418" w:type="dxa"/>
+          </w:tcPr>
+          <w:p>
+            <w:pPr>
+              <w:cnfStyle w:val="000000100000" w:firstRow="0" w:lastRow="0" w:firstColumn="0" w:lastColumn="0" w:oddVBand="0" w:evenVBand="0" w:oddHBand="1" w:evenHBand="0" w:firstRowFirstColumn="0" w:firstRowLastColumn="0" w:lastRowFirstColumn="0" w:lastRowLastColumn="0"/>
+              <w:rPr>
+                <w:lang w:val="pt-PT"/>
+              </w:rPr>
+            </w:pPr>
+            <w:r>
+              <w:rPr>
+                <w:lang w:val="pt-PT"/>
+              </w:rPr>
+              <w:t xml:space="preserve">Lidera a Dev4Sell, atuando como intermediário entre os diferentes diretores e departamentos da empresa. </w:t>
+            </w:r>
+            <w:r>
+              <w:t xml:space="preserve">Tem </w:t>
+            </w:r>
+            <w:r>
+              <w:t>acesso</w:t>
+            </w:r>
+            <w:r>
+              <w:t xml:space="preserve"> a todos os dados armazenados no servidor.</w:t>
+            </w:r>
+          </w:p>
+        </w:tc>
+      </w:tr>
+      <w:tr>
+        <w:tc>
+          <w:tcPr>
+            <w:cnfStyle w:val="001000000000" w:firstRow="0" w:lastRow="0" w:firstColumn="1" w:lastColumn="0" w:oddVBand="0" w:evenVBand="0" w:oddHBand="0" w:evenHBand="0" w:firstRowFirstColumn="0" w:firstRowLastColumn="0" w:lastRowFirstColumn="0" w:lastRowLastColumn="0"/>
+            <w:tcW w:w="4417" w:type="dxa"/>
+          </w:tcPr>
+          <w:p>
+            <w:pPr>
+              <w:jc w:val="center"/>
+            </w:pPr>
+            <w:r>
+              <w:br/>
+            </w:r>
+            <w:r>
+              <w:br/>
+            </w:r>
+            <w:r>
+              <w:t>Diretor</w:t>
+            </w:r>
+            <w:r>
+              <w:t>(a)</w:t>
+            </w:r>
+          </w:p>
+        </w:tc>
+        <w:tc>
+          <w:tcPr>
+            <w:tcW w:w="4418" w:type="dxa"/>
+          </w:tcPr>
+          <w:p>
+            <w:pPr>
+              <w:cnfStyle w:val="000000000000" w:firstRow="0" w:lastRow="0" w:firstColumn="0" w:lastColumn="0" w:oddVBand="0" w:evenVBand="0" w:oddHBand="0" w:evenHBand="0" w:firstRowFirstColumn="0" w:firstRowLastColumn="0" w:lastRowFirstColumn="0" w:lastRowLastColumn="0"/>
+            </w:pPr>
+            <w:r>
+              <w:rPr>
+                <w:lang w:val="pt-PT"/>
+              </w:rPr>
+              <w:t xml:space="preserve">Responsável por uma área específica da empresa, como finanças, operações, marketing, recursos humanos, etc. </w:t>
+            </w:r>
+            <w:r>
+              <w:t>Supervisiona e coordena</w:t>
+            </w:r>
+            <w:r>
+              <w:t xml:space="preserve"> as</w:t>
+            </w:r>
+            <w:r>
+              <w:t xml:space="preserve"> equip</w:t>
+            </w:r>
+            <w:r>
+              <w:t>a</w:t>
+            </w:r>
+            <w:r>
+              <w:t>s nessa área.</w:t>
+            </w:r>
+          </w:p>
+        </w:tc>
+      </w:tr>
+      <w:tr>
+        <w:trPr>
+          <w:cnfStyle w:val="000000100000" w:firstRow="0" w:lastRow="0" w:firstColumn="0" w:lastColumn="0" w:oddVBand="0" w:evenVBand="0" w:oddHBand="1" w:evenHBand="0" w:firstRowFirstColumn="0" w:firstRowLastColumn="0" w:lastRowFirstColumn="0" w:lastRowLastColumn="0"/>
+        </w:trPr>
+        <w:tc>
+          <w:tcPr>
+            <w:cnfStyle w:val="001000000000" w:firstRow="0" w:lastRow="0" w:firstColumn="1" w:lastColumn="0" w:oddVBand="0" w:evenVBand="0" w:oddHBand="0" w:evenHBand="0" w:firstRowFirstColumn="0" w:firstRowLastColumn="0" w:lastRowFirstColumn="0" w:lastRowLastColumn="0"/>
+            <w:tcW w:w="4417" w:type="dxa"/>
+          </w:tcPr>
+          <w:p>
+            <w:pPr>
+              <w:jc w:val="center"/>
+            </w:pPr>
+            <w:r>
+              <w:br/>
+            </w:r>
+            <w:r>
+              <w:t>Gestor de Projetos</w:t>
+            </w:r>
+          </w:p>
+        </w:tc>
+        <w:tc>
+          <w:tcPr>
+            <w:tcW w:w="4418" w:type="dxa"/>
+          </w:tcPr>
+          <w:p>
+            <w:pPr>
+              <w:cnfStyle w:val="000000100000" w:firstRow="0" w:lastRow="0" w:firstColumn="0" w:lastColumn="0" w:oddVBand="0" w:evenVBand="0" w:oddHBand="1" w:evenHBand="0" w:firstRowFirstColumn="0" w:firstRowLastColumn="0" w:lastRowFirstColumn="0" w:lastRowLastColumn="0"/>
+              <w:rPr>
+                <w:lang w:val="pt-PT"/>
+              </w:rPr>
+            </w:pPr>
+            <w:r>
+              <w:rPr>
+                <w:lang w:val="pt-PT"/>
+              </w:rPr>
+              <w:t xml:space="preserve">Encarregado de </w:t>
+            </w:r>
+            <w:r>
+              <w:rPr>
+                <w:lang w:val="pt-PT"/>
+              </w:rPr>
+              <w:t>gerir</w:t>
+            </w:r>
+            <w:r>
+              <w:rPr>
+                <w:lang w:val="pt-PT"/>
+              </w:rPr>
+              <w:t xml:space="preserve"> cada desenvolvimento de projeto e a equip</w:t>
+            </w:r>
+            <w:r>
+              <w:rPr>
+                <w:lang w:val="pt-PT"/>
+              </w:rPr>
+              <w:t>a</w:t>
+            </w:r>
+            <w:r>
+              <w:rPr>
+                <w:lang w:val="pt-PT"/>
+              </w:rPr>
+              <w:t xml:space="preserve"> envolvida. Coordenam o trabalho, definem metas, prazos e recursos necessários para o sucesso do projeto.</w:t>
+            </w:r>
+          </w:p>
+        </w:tc>
+      </w:tr>
+      <w:tr>
+        <w:tc>
+          <w:tcPr>
+            <w:cnfStyle w:val="001000000000" w:firstRow="0" w:lastRow="0" w:firstColumn="1" w:lastColumn="0" w:oddVBand="0" w:evenVBand="0" w:oddHBand="0" w:evenHBand="0" w:firstRowFirstColumn="0" w:firstRowLastColumn="0" w:lastRowFirstColumn="0" w:lastRowLastColumn="0"/>
+            <w:tcW w:w="4417" w:type="dxa"/>
+          </w:tcPr>
+          <w:p>
+            <w:pPr>
+              <w:jc w:val="center"/>
+              <w:rPr>
+                <w:lang w:val="pt-PT"/>
+              </w:rPr>
+            </w:pPr>
+            <w:r>
+              <w:rPr>
+                <w:lang w:val="pt-PT"/>
+              </w:rPr>
+              <w:br/>
+            </w:r>
+            <w:r>
+              <w:rPr>
+                <w:lang w:val="pt-PT"/>
+              </w:rPr>
+              <w:br/>
+            </w:r>
+            <w:r>
+              <w:rPr>
+                <w:lang w:val="pt-PT"/>
+              </w:rPr>
+              <w:t>RH</w:t>
+            </w:r>
+          </w:p>
+        </w:tc>
+        <w:tc>
+          <w:tcPr>
+            <w:tcW w:w="4418" w:type="dxa"/>
+          </w:tcPr>
+          <w:p>
+            <w:pPr>
+              <w:cnfStyle w:val="000000000000" w:firstRow="0" w:lastRow="0" w:firstColumn="0" w:lastColumn="0" w:oddVBand="0" w:evenVBand="0" w:oddHBand="0" w:evenHBand="0" w:firstRowFirstColumn="0" w:firstRowLastColumn="0" w:lastRowFirstColumn="0" w:lastRowLastColumn="0"/>
+              <w:rPr>
+                <w:lang w:val="pt-PT"/>
+              </w:rPr>
+            </w:pPr>
+            <w:r>
+              <w:rPr>
+                <w:lang w:val="pt-PT"/>
+              </w:rPr>
+              <w:t xml:space="preserve">Responsável pela seleção e recrutamento de novos funcionários, além de </w:t>
+            </w:r>
+            <w:r>
+              <w:rPr>
+                <w:lang w:val="pt-PT"/>
+              </w:rPr>
+              <w:t>gerir</w:t>
+            </w:r>
+            <w:r>
+              <w:rPr>
+                <w:lang w:val="pt-PT"/>
+              </w:rPr>
+              <w:t xml:space="preserve"> o desempenho e as relações no ambiente de trabalho. </w:t>
+            </w:r>
+            <w:r>
+              <w:rPr>
+                <w:lang w:val="pt-PT"/>
+              </w:rPr>
+              <w:t>Garantem</w:t>
+            </w:r>
+            <w:r>
+              <w:rPr>
+                <w:lang w:val="pt-PT"/>
+              </w:rPr>
+              <w:t xml:space="preserve"> a conformidade com as normas da empresa.</w:t>
+            </w:r>
+          </w:p>
+        </w:tc>
+      </w:tr>
+      <w:tr>
+        <w:trPr>
+          <w:cnfStyle w:val="000000100000" w:firstRow="0" w:lastRow="0" w:firstColumn="0" w:lastColumn="0" w:oddVBand="0" w:evenVBand="0" w:oddHBand="1" w:evenHBand="0" w:firstRowFirstColumn="0" w:firstRowLastColumn="0" w:lastRowFirstColumn="0" w:lastRowLastColumn="0"/>
+        </w:trPr>
+        <w:tc>
+          <w:tcPr>
+            <w:cnfStyle w:val="001000000000" w:firstRow="0" w:lastRow="0" w:firstColumn="1" w:lastColumn="0" w:oddVBand="0" w:evenVBand="0" w:oddHBand="0" w:evenHBand="0" w:firstRowFirstColumn="0" w:firstRowLastColumn="0" w:lastRowFirstColumn="0" w:lastRowLastColumn="0"/>
+            <w:tcW w:w="4417" w:type="dxa"/>
+          </w:tcPr>
+          <w:p>
+            <w:pPr>
+              <w:jc w:val="center"/>
+              <w:rPr>
+                <w:b w:val="0"/>
+                <w:bCs w:val="0"/>
+              </w:rPr>
+            </w:pPr>
+          </w:p>
+          <w:p>
+            <w:pPr>
+              <w:jc w:val="center"/>
+              <w:rPr>
+                <w:b w:val="0"/>
+                <w:bCs w:val="0"/>
+              </w:rPr>
+            </w:pPr>
+          </w:p>
+          <w:p>
+            <w:pPr>
+              <w:jc w:val="center"/>
+            </w:pPr>
+            <w:r>
+              <w:t>Departamento de Vendas</w:t>
+            </w:r>
+          </w:p>
+        </w:tc>
+        <w:tc>
+          <w:tcPr>
+            <w:tcW w:w="4418" w:type="dxa"/>
+          </w:tcPr>
+          <w:p>
+            <w:pPr>
+              <w:cnfStyle w:val="000000100000" w:firstRow="0" w:lastRow="0" w:firstColumn="0" w:lastColumn="0" w:oddVBand="0" w:evenVBand="0" w:oddHBand="1" w:evenHBand="0" w:firstRowFirstColumn="0" w:firstRowLastColumn="0" w:lastRowFirstColumn="0" w:lastRowLastColumn="0"/>
+              <w:rPr>
+                <w:lang w:val="pt-PT"/>
+              </w:rPr>
+            </w:pPr>
+            <w:r>
+              <w:rPr>
+                <w:lang w:val="pt-PT"/>
+              </w:rPr>
+              <w:t>Composto por profissionais de marketing, analistas de mercado que prev</w:t>
+            </w:r>
+            <w:r>
+              <w:rPr>
+                <w:lang w:val="pt-PT"/>
+              </w:rPr>
+              <w:t>ee</w:t>
+            </w:r>
+            <w:r>
+              <w:rPr>
+                <w:lang w:val="pt-PT"/>
+              </w:rPr>
+              <w:t xml:space="preserve">m o sucesso de produtos, e gestores de vendas que criam estratégias e </w:t>
+            </w:r>
+            <w:r>
+              <w:rPr>
+                <w:lang w:val="pt-PT"/>
+              </w:rPr>
+              <w:t xml:space="preserve">planos de </w:t>
+            </w:r>
+            <w:r>
+              <w:rPr>
+                <w:lang w:val="pt-PT"/>
+              </w:rPr>
+              <w:t>negociaç</w:t>
+            </w:r>
+            <w:r>
+              <w:rPr>
+                <w:lang w:val="pt-PT"/>
+              </w:rPr>
+              <w:t>ão</w:t>
+            </w:r>
+            <w:r>
+              <w:rPr>
+                <w:lang w:val="pt-PT"/>
+              </w:rPr>
+              <w:t xml:space="preserve"> com os clientes.</w:t>
+            </w:r>
+          </w:p>
+        </w:tc>
+      </w:tr>
+      <w:tr>
+        <w:tc>
+          <w:tcPr>
+            <w:cnfStyle w:val="001000000000" w:firstRow="0" w:lastRow="0" w:firstColumn="1" w:lastColumn="0" w:oddVBand="0" w:evenVBand="0" w:oddHBand="0" w:evenHBand="0" w:firstRowFirstColumn="0" w:firstRowLastColumn="0" w:lastRowFirstColumn="0" w:lastRowLastColumn="0"/>
+            <w:tcW w:w="4417" w:type="dxa"/>
+          </w:tcPr>
+          <w:p>
+            <w:pPr>
+              <w:jc w:val="center"/>
+            </w:pPr>
+          </w:p>
+          <w:p>
+            <w:pPr>
+              <w:jc w:val="center"/>
+            </w:pPr>
+          </w:p>
+          <w:p>
+            <w:pPr>
+              <w:jc w:val="center"/>
+            </w:pPr>
+            <w:proofErr w:type="spellStart"/>
+            <w:r>
+              <w:t>Departamento</w:t>
+            </w:r>
+            <w:proofErr w:type="spellEnd"/>
+            <w:r>
+              <w:t xml:space="preserve"> de Finanças</w:t>
+            </w:r>
+          </w:p>
+        </w:tc>
+        <w:tc>
+          <w:tcPr>
+            <w:tcW w:w="4418" w:type="dxa"/>
+          </w:tcPr>
+          <w:p>
+            <w:pPr>
+              <w:cnfStyle w:val="000000000000" w:firstRow="0" w:lastRow="0" w:firstColumn="0" w:lastColumn="0" w:oddVBand="0" w:evenVBand="0" w:oddHBand="0" w:evenHBand="0" w:firstRowFirstColumn="0" w:firstRowLastColumn="0" w:lastRowFirstColumn="0" w:lastRowLastColumn="0"/>
+              <w:rPr>
+                <w:lang w:val="pt-PT"/>
+              </w:rPr>
+            </w:pPr>
+            <w:r>
+              <w:rPr>
+                <w:lang w:val="pt-PT"/>
+              </w:rPr>
+              <w:t xml:space="preserve">Responsável por todas as atividades financeiras da empresa, tendo </w:t>
+            </w:r>
+            <w:proofErr w:type="gramStart"/>
+            <w:r>
+              <w:rPr>
+                <w:lang w:val="pt-PT"/>
+              </w:rPr>
+              <w:t>que</w:t>
+            </w:r>
+            <w:proofErr w:type="gramEnd"/>
+            <w:r>
+              <w:rPr>
+                <w:lang w:val="pt-PT"/>
+              </w:rPr>
+              <w:t xml:space="preserve"> otimizar a utilização dos recursos financeiros disponíveis e fornecer informações precisas e relevantes para a tomada de decisões estratégicas.</w:t>
+            </w:r>
+          </w:p>
+        </w:tc>
+      </w:tr>
+      <w:tr>
+        <w:trPr>
+          <w:cnfStyle w:val="000000100000" w:firstRow="0" w:lastRow="0" w:firstColumn="0" w:lastColumn="0" w:oddVBand="0" w:evenVBand="0" w:oddHBand="1" w:evenHBand="0" w:firstRowFirstColumn="0" w:firstRowLastColumn="0" w:lastRowFirstColumn="0" w:lastRowLastColumn="0"/>
+        </w:trPr>
+        <w:tc>
+          <w:tcPr>
+            <w:cnfStyle w:val="001000000000" w:firstRow="0" w:lastRow="0" w:firstColumn="1" w:lastColumn="0" w:oddVBand="0" w:evenVBand="0" w:oddHBand="0" w:evenHBand="0" w:firstRowFirstColumn="0" w:firstRowLastColumn="0" w:lastRowFirstColumn="0" w:lastRowLastColumn="0"/>
+            <w:tcW w:w="4417" w:type="dxa"/>
+          </w:tcPr>
+          <w:p>
+            <w:pPr>
+              <w:jc w:val="center"/>
+              <w:rPr>
+                <w:b w:val="0"/>
+                <w:bCs w:val="0"/>
+              </w:rPr>
+            </w:pPr>
+          </w:p>
+          <w:p>
+            <w:pPr>
+              <w:jc w:val="center"/>
+            </w:pPr>
+            <w:r>
+              <w:t>Departamento de Logística</w:t>
+            </w:r>
+          </w:p>
+        </w:tc>
+        <w:tc>
+          <w:tcPr>
+            <w:tcW w:w="4418" w:type="dxa"/>
+          </w:tcPr>
+          <w:p>
+            <w:pPr>
+              <w:cnfStyle w:val="000000100000" w:firstRow="0" w:lastRow="0" w:firstColumn="0" w:lastColumn="0" w:oddVBand="0" w:evenVBand="0" w:oddHBand="1" w:evenHBand="0" w:firstRowFirstColumn="0" w:firstRowLastColumn="0" w:lastRowFirstColumn="0" w:lastRowLastColumn="0"/>
+              <w:rPr>
+                <w:lang w:val="pt-PT"/>
+              </w:rPr>
+            </w:pPr>
+            <w:r>
+              <w:rPr>
+                <w:lang w:val="pt-PT"/>
+              </w:rPr>
+              <w:t>Encarregado de gerir a movimentação e armazenamento de materiais e produtos, bem como a distribuição e entrega dos mesmos.</w:t>
+            </w:r>
+          </w:p>
+        </w:tc>
+      </w:tr>
+      <w:tr>
+        <w:tc>
+          <w:tcPr>
+            <w:cnfStyle w:val="001000000000" w:firstRow="0" w:lastRow="0" w:firstColumn="1" w:lastColumn="0" w:oddVBand="0" w:evenVBand="0" w:oddHBand="0" w:evenHBand="0" w:firstRowFirstColumn="0" w:firstRowLastColumn="0" w:lastRowFirstColumn="0" w:lastRowLastColumn="0"/>
+            <w:tcW w:w="4417" w:type="dxa"/>
+          </w:tcPr>
+          <w:p>
+            <w:pPr>
+              <w:jc w:val="center"/>
+            </w:pPr>
+            <w:r>
+              <w:t>Equip</w:t>
+            </w:r>
+            <w:r>
+              <w:t>a</w:t>
+            </w:r>
+            <w:r>
+              <w:t xml:space="preserve"> de Desenvolvimento</w:t>
+            </w:r>
+          </w:p>
+        </w:tc>
+        <w:tc>
+          <w:tcPr>
+            <w:tcW w:w="4418" w:type="dxa"/>
+          </w:tcPr>
+          <w:p>
+            <w:pPr>
+              <w:cnfStyle w:val="000000000000" w:firstRow="0" w:lastRow="0" w:firstColumn="0" w:lastColumn="0" w:oddVBand="0" w:evenVBand="0" w:oddHBand="0" w:evenHBand="0" w:firstRowFirstColumn="0" w:firstRowLastColumn="0" w:lastRowFirstColumn="0" w:lastRowLastColumn="0"/>
+              <w:rPr>
+                <w:lang w:val="pt-PT"/>
+              </w:rPr>
+            </w:pPr>
+            <w:r>
+              <w:rPr>
+                <w:lang w:val="pt-PT"/>
+              </w:rPr>
+              <w:t xml:space="preserve">Responsável </w:t>
+            </w:r>
+            <w:r>
+              <w:rPr>
+                <w:lang w:val="pt-PT"/>
+              </w:rPr>
+              <w:t>pelo design e construção dos equipamentos eletrónicos da empresa.</w:t>
+            </w:r>
+          </w:p>
+        </w:tc>
+      </w:tr>
+    </w:tbl>
+    <w:p>
+      <w:pPr>
+        <w:rPr>
+          <w:lang w:val="pt-PT"/>
+        </w:rPr>
+      </w:pPr>
+      <w:r>
+        <w:rPr>
+          <w:lang w:val="pt-PT"/>
+        </w:rPr>
         <w:br w:type="page"/>
       </w:r>
     </w:p>
     <w:p>
       <w:pPr>
         <w:pStyle w:val="Ttulo1"/>
+        <w:rPr>
+          <w:lang w:val="pt-PT"/>
+        </w:rPr>
       </w:pPr>
       <w:bookmarkStart w:id="2" w:name="_Toc134173611"/>
       <w:r>
+        <w:rPr>
+          <w:lang w:val="pt-PT"/>
+        </w:rPr>
         <w:lastRenderedPageBreak/>
         <w:t>Processos de Negócio</w:t>
       </w:r>
       <w:bookmarkEnd w:id="2"/>
     </w:p>
     <w:p>
-      <w:r>
+      <w:pPr>
+        <w:rPr>
+          <w:lang w:val="pt-PT"/>
+        </w:rPr>
+      </w:pPr>
+      <w:r>
+        <w:rPr>
+          <w:lang w:val="pt-PT"/>
+        </w:rPr>
         <w:t>&lt;Falar de processos de negócio detalhadamente&gt;</w:t>
       </w:r>
     </w:p>
     <w:p>
-      <w:r>
+      <w:pPr>
+        <w:rPr>
+          <w:lang w:val="pt-PT"/>
+        </w:rPr>
+      </w:pPr>
+      <w:r>
+        <w:rPr>
+          <w:lang w:val="pt-PT"/>
+        </w:rPr>
         <w:br w:type="page"/>
       </w:r>
     </w:p>
     <w:p>
       <w:pPr>
         <w:pStyle w:val="Ttulo1"/>
+        <w:rPr>
+          <w:lang w:val="pt-PT"/>
+        </w:rPr>
       </w:pPr>
       <w:bookmarkStart w:id="3" w:name="_Toc134173612"/>
       <w:r>
+        <w:rPr>
+          <w:lang w:val="pt-PT"/>
+        </w:rPr>
         <w:lastRenderedPageBreak/>
         <w:t>Recursos</w:t>
       </w:r>
       <w:bookmarkEnd w:id="3"/>
     </w:p>
     <w:p>
-      <w:r>
-        <w:t>&lt;Falar dos recursos utilizados, todos mesmo, desde de impressoras e teclados e ratos, até a camiões de entrega, estabelecimento, funcionários, etc. Não esquecer mencionar o tipo de recurso&gt;</w:t>
-      </w:r>
-    </w:p>
-    <w:p>
-      <w:r>
+      <w:pPr>
+        <w:rPr>
+          <w:lang w:val="pt-PT"/>
+        </w:rPr>
+      </w:pPr>
+      <w:r>
+        <w:rPr>
+          <w:lang w:val="pt-PT"/>
+        </w:rPr>
+        <w:t xml:space="preserve">&lt;Falar dos recursos utilizados, todos mesmo, </w:t>
+      </w:r>
+      <w:proofErr w:type="gramStart"/>
+      <w:r>
+        <w:rPr>
+          <w:lang w:val="pt-PT"/>
+        </w:rPr>
+        <w:t>desde de</w:t>
+      </w:r>
+      <w:proofErr w:type="gramEnd"/>
+      <w:r>
+        <w:rPr>
+          <w:lang w:val="pt-PT"/>
+        </w:rPr>
+        <w:t xml:space="preserve"> impressoras e teclados e ratos, até a camiões de entrega, estabelecimento, funcionários, etc. Não </w:t>
+      </w:r>
+      <w:proofErr w:type="gramStart"/>
+      <w:r>
+        <w:rPr>
+          <w:lang w:val="pt-PT"/>
+        </w:rPr>
+        <w:t>esquecer</w:t>
+      </w:r>
+      <w:proofErr w:type="gramEnd"/>
+      <w:r>
+        <w:rPr>
+          <w:lang w:val="pt-PT"/>
+        </w:rPr>
+        <w:t xml:space="preserve"> mencionar o tipo de recurso&gt;</w:t>
+      </w:r>
+    </w:p>
+    <w:p>
+      <w:pPr>
+        <w:rPr>
+          <w:lang w:val="pt-PT"/>
+        </w:rPr>
+      </w:pPr>
+      <w:r>
+        <w:rPr>
+          <w:lang w:val="pt-PT"/>
+        </w:rPr>
         <w:br w:type="page"/>
       </w:r>
     </w:p>
     <w:p>
       <w:pPr>
         <w:pStyle w:val="Ttulo1"/>
+        <w:rPr>
+          <w:lang w:val="pt-PT"/>
+        </w:rPr>
       </w:pPr>
       <w:bookmarkStart w:id="4" w:name="_Toc134173613"/>
       <w:r>
+        <w:rPr>
+          <w:lang w:val="pt-PT"/>
+        </w:rPr>
         <w:lastRenderedPageBreak/>
         <w:t>Análise e Gestão de Riscos</w:t>
       </w:r>
       <w:bookmarkEnd w:id="4"/>
     </w:p>
     <w:p>
-      <w:r>
+      <w:pPr>
+        <w:rPr>
+          <w:lang w:val="pt-PT"/>
+        </w:rPr>
+      </w:pPr>
+      <w:r>
+        <w:rPr>
+          <w:lang w:val="pt-PT"/>
+        </w:rPr>
         <w:t>&lt;Falar de todos os riscos para CADA UM dos recursos, mencionando qual o tipo de risco, de que forma se pode propagar, dizer também quais desses riscos podemos: aceitar, mitigar ou transferir (seguros)&gt;</w:t>
       </w:r>
     </w:p>
     <w:p>
-      <w:r>
+      <w:pPr>
+        <w:rPr>
+          <w:lang w:val="pt-PT"/>
+        </w:rPr>
+      </w:pPr>
+      <w:r>
+        <w:rPr>
+          <w:lang w:val="pt-PT"/>
+        </w:rPr>
         <w:br w:type="page"/>
       </w:r>
     </w:p>
     <w:p>
       <w:pPr>
         <w:pStyle w:val="Ttulo1"/>
+        <w:rPr>
+          <w:lang w:val="pt-PT"/>
+        </w:rPr>
       </w:pPr>
       <w:bookmarkStart w:id="5" w:name="_Toc134173614"/>
       <w:r>
+        <w:rPr>
+          <w:lang w:val="pt-PT"/>
+        </w:rPr>
         <w:lastRenderedPageBreak/>
         <w:t>Mitigação de Riscos</w:t>
       </w:r>
       <w:bookmarkEnd w:id="5"/>
     </w:p>
     <w:p>
-      <w:r>
-        <w:t>&lt;Analisar os riscos a mitigar e verificar qual a melhorar forma de mitigar os mesmos, tendo em conta os preços, (aqui podemos repetir a parte do capítulo anterior”</w:t>
-      </w:r>
-      <w:r>
-        <w:t xml:space="preserve"> </w:t>
-      </w:r>
-      <w:r>
-        <w:t>dizer também quais desses riscos podemos: aceitar, mitigar ou transferir (seguros)</w:t>
-      </w:r>
-      <w:r>
-        <w:t>”&gt;</w:t>
-      </w:r>
-    </w:p>
-    <w:p>
-      <w:r>
+      <w:pPr>
+        <w:rPr>
+          <w:lang w:val="pt-PT"/>
+        </w:rPr>
+      </w:pPr>
+      <w:r>
+        <w:rPr>
+          <w:lang w:val="pt-PT"/>
+        </w:rPr>
+        <w:t xml:space="preserve">&lt;Analisar os riscos a mitigar e verificar qual a melhorar forma de mitigar os mesmos, tendo em conta os preços, (aqui podemos repetir a parte </w:t>
+      </w:r>
+      <w:proofErr w:type="gramStart"/>
+      <w:r>
+        <w:rPr>
+          <w:lang w:val="pt-PT"/>
+        </w:rPr>
+        <w:t>do</w:t>
+      </w:r>
+      <w:proofErr w:type="gramEnd"/>
+      <w:r>
+        <w:rPr>
+          <w:lang w:val="pt-PT"/>
+        </w:rPr>
+        <w:t xml:space="preserve"> capítulo anterior” dizer também quais desses riscos podemos: aceitar, mitigar ou transferir (seguros)”&gt;</w:t>
+      </w:r>
+    </w:p>
+    <w:p>
+      <w:pPr>
+        <w:rPr>
+          <w:lang w:val="pt-PT"/>
+        </w:rPr>
+      </w:pPr>
+      <w:r>
+        <w:rPr>
+          <w:lang w:val="pt-PT"/>
+        </w:rPr>
         <w:br w:type="page"/>
       </w:r>
     </w:p>
     <w:p>
       <w:pPr>
         <w:pStyle w:val="Ttulo1"/>
+        <w:rPr>
+          <w:lang w:val="pt-PT"/>
+        </w:rPr>
       </w:pPr>
       <w:bookmarkStart w:id="6" w:name="_Toc134173615"/>
       <w:r>
+        <w:rPr>
+          <w:lang w:val="pt-PT"/>
+        </w:rPr>
         <w:lastRenderedPageBreak/>
         <w:t>Plano de Segurança</w:t>
       </w:r>
       <w:bookmarkEnd w:id="6"/>
     </w:p>
     <w:p>
-      <w:r>
+      <w:pPr>
+        <w:rPr>
+          <w:lang w:val="pt-PT"/>
+        </w:rPr>
+      </w:pPr>
+      <w:r>
+        <w:rPr>
+          <w:lang w:val="pt-PT"/>
+        </w:rPr>
         <w:t>&lt;Resumo ou introdução ao plano de segurança e falar dos seguintes pontos&gt;</w:t>
       </w:r>
     </w:p>
     <w:p>
       <w:pPr>
         <w:pStyle w:val="Ttulo2"/>
+        <w:rPr>
+          <w:lang w:val="pt-PT"/>
+        </w:rPr>
       </w:pPr>
       <w:bookmarkStart w:id="7" w:name="_Toc134173616"/>
       <w:r>
+        <w:rPr>
+          <w:lang w:val="pt-PT"/>
+        </w:rPr>
         <w:t>Entidades envolvidas</w:t>
       </w:r>
       <w:bookmarkEnd w:id="7"/>
@@ -2659,9 +3615,15 @@
     <w:p>
       <w:pPr>
         <w:pStyle w:val="Ttulo2"/>
+        <w:rPr>
+          <w:lang w:val="pt-PT"/>
+        </w:rPr>
       </w:pPr>
       <w:bookmarkStart w:id="8" w:name="_Toc134173617"/>
       <w:r>
+        <w:rPr>
+          <w:lang w:val="pt-PT"/>
+        </w:rPr>
         <w:t>Políticas de Segurança</w:t>
       </w:r>
       <w:bookmarkEnd w:id="8"/>
@@ -2669,9 +3631,15 @@
     <w:p>
       <w:pPr>
         <w:pStyle w:val="Ttulo2"/>
+        <w:rPr>
+          <w:lang w:val="pt-PT"/>
+        </w:rPr>
       </w:pPr>
       <w:bookmarkStart w:id="9" w:name="_Toc134173618"/>
       <w:r>
+        <w:rPr>
+          <w:lang w:val="pt-PT"/>
+        </w:rPr>
         <w:t>Controlos de acesso</w:t>
       </w:r>
       <w:bookmarkEnd w:id="9"/>
@@ -2679,9 +3647,15 @@
     <w:p>
       <w:pPr>
         <w:pStyle w:val="Ttulo2"/>
+        <w:rPr>
+          <w:lang w:val="pt-PT"/>
+        </w:rPr>
       </w:pPr>
       <w:bookmarkStart w:id="10" w:name="_Toc134173619"/>
       <w:r>
+        <w:rPr>
+          <w:lang w:val="pt-PT"/>
+        </w:rPr>
         <w:t>Monitorização e Deteção de Incidentes</w:t>
       </w:r>
       <w:bookmarkEnd w:id="10"/>
@@ -2689,9 +3663,15 @@
     <w:p>
       <w:pPr>
         <w:pStyle w:val="Ttulo3"/>
+        <w:rPr>
+          <w:lang w:val="pt-PT"/>
+        </w:rPr>
       </w:pPr>
       <w:bookmarkStart w:id="11" w:name="_Toc134173620"/>
       <w:r>
+        <w:rPr>
+          <w:lang w:val="pt-PT"/>
+        </w:rPr>
         <w:t>Resposta a Incidentes</w:t>
       </w:r>
       <w:bookmarkEnd w:id="11"/>
@@ -2699,9 +3679,15 @@
     <w:p>
       <w:pPr>
         <w:pStyle w:val="Ttulo2"/>
+        <w:rPr>
+          <w:lang w:val="pt-PT"/>
+        </w:rPr>
       </w:pPr>
       <w:bookmarkStart w:id="12" w:name="_Toc134173621"/>
       <w:r>
+        <w:rPr>
+          <w:lang w:val="pt-PT"/>
+        </w:rPr>
         <w:t>Treino e Consciencialização</w:t>
       </w:r>
       <w:bookmarkEnd w:id="12"/>
@@ -2709,9 +3695,15 @@
     <w:p>
       <w:pPr>
         <w:pStyle w:val="Ttulo2"/>
+        <w:rPr>
+          <w:lang w:val="pt-PT"/>
+        </w:rPr>
       </w:pPr>
       <w:bookmarkStart w:id="13" w:name="_Toc134173622"/>
       <w:r>
+        <w:rPr>
+          <w:lang w:val="pt-PT"/>
+        </w:rPr>
         <w:t>Auditoria</w:t>
       </w:r>
       <w:bookmarkEnd w:id="13"/>
@@ -2719,81 +3711,154 @@
     <w:p>
       <w:pPr>
         <w:pStyle w:val="Ttulo2"/>
+        <w:rPr>
+          <w:lang w:val="pt-PT"/>
+        </w:rPr>
       </w:pPr>
       <w:bookmarkStart w:id="14" w:name="_Toc134173623"/>
       <w:r>
+        <w:rPr>
+          <w:lang w:val="pt-PT"/>
+        </w:rPr>
         <w:t>Revisão e Melhoria Contínua do Plano de Segurança</w:t>
       </w:r>
       <w:bookmarkEnd w:id="14"/>
     </w:p>
     <w:p>
-      <w:r>
+      <w:pPr>
+        <w:rPr>
+          <w:lang w:val="pt-PT"/>
+        </w:rPr>
+      </w:pPr>
+      <w:r>
+        <w:rPr>
+          <w:lang w:val="pt-PT"/>
+        </w:rPr>
         <w:br w:type="page"/>
       </w:r>
     </w:p>
     <w:p>
       <w:pPr>
         <w:pStyle w:val="Ttulo1"/>
+        <w:rPr>
+          <w:lang w:val="pt-PT"/>
+        </w:rPr>
       </w:pPr>
       <w:bookmarkStart w:id="15" w:name="_Toc134173624"/>
       <w:r>
+        <w:rPr>
+          <w:lang w:val="pt-PT"/>
+        </w:rPr>
         <w:lastRenderedPageBreak/>
         <w:t>Plano de Recuperação</w:t>
       </w:r>
       <w:bookmarkEnd w:id="15"/>
     </w:p>
     <w:p>
-      <w:r>
+      <w:pPr>
+        <w:rPr>
+          <w:lang w:val="pt-PT"/>
+        </w:rPr>
+      </w:pPr>
+      <w:r>
+        <w:rPr>
+          <w:lang w:val="pt-PT"/>
+        </w:rPr>
         <w:t>&lt;Falar sobre este plano&gt;</w:t>
       </w:r>
     </w:p>
     <w:p>
       <w:pPr>
         <w:pStyle w:val="Ttulo2"/>
+        <w:rPr>
+          <w:lang w:val="pt-PT"/>
+        </w:rPr>
       </w:pPr>
       <w:bookmarkStart w:id="16" w:name="_Toc134173625"/>
       <w:r>
+        <w:rPr>
+          <w:lang w:val="pt-PT"/>
+        </w:rPr>
         <w:t>Backup e Recuperação de Dados</w:t>
       </w:r>
       <w:bookmarkEnd w:id="16"/>
       <w:r>
+        <w:rPr>
+          <w:lang w:val="pt-PT"/>
+        </w:rPr>
         <w:br w:type="page"/>
       </w:r>
     </w:p>
     <w:p>
       <w:pPr>
         <w:pStyle w:val="Ttulo1"/>
+        <w:rPr>
+          <w:lang w:val="pt-PT"/>
+        </w:rPr>
       </w:pPr>
       <w:bookmarkStart w:id="17" w:name="_Toc134173626"/>
       <w:r>
+        <w:rPr>
+          <w:lang w:val="pt-PT"/>
+        </w:rPr>
         <w:lastRenderedPageBreak/>
         <w:t>Plano de Reposição</w:t>
       </w:r>
       <w:bookmarkEnd w:id="17"/>
     </w:p>
     <w:p>
-      <w:r>
+      <w:pPr>
+        <w:rPr>
+          <w:lang w:val="pt-PT"/>
+        </w:rPr>
+      </w:pPr>
+      <w:r>
+        <w:rPr>
+          <w:lang w:val="pt-PT"/>
+        </w:rPr>
         <w:t>&lt;Falar sobre este plano&gt;</w:t>
       </w:r>
     </w:p>
     <w:p>
-      <w:r>
+      <w:pPr>
+        <w:rPr>
+          <w:lang w:val="pt-PT"/>
+        </w:rPr>
+      </w:pPr>
+      <w:r>
+        <w:rPr>
+          <w:lang w:val="pt-PT"/>
+        </w:rPr>
         <w:br w:type="page"/>
       </w:r>
     </w:p>
     <w:p>
       <w:pPr>
         <w:pStyle w:val="Ttulo1"/>
+        <w:rPr>
+          <w:lang w:val="pt-PT"/>
+        </w:rPr>
       </w:pPr>
       <w:bookmarkStart w:id="18" w:name="_Toc134173627"/>
       <w:r>
+        <w:rPr>
+          <w:lang w:val="pt-PT"/>
+        </w:rPr>
         <w:lastRenderedPageBreak/>
         <w:t>Plano de Contigência</w:t>
       </w:r>
       <w:bookmarkEnd w:id="18"/>
     </w:p>
     <w:p>
-      <w:r>
+      <w:pPr>
+        <w:rPr>
+          <w:lang w:val="pt-PT"/>
+        </w:rPr>
+      </w:pPr>
+      <w:r>
+        <w:rPr>
+          <w:lang w:val="pt-PT"/>
+        </w:rPr>
         <w:t>&lt;Falar sobre este plano&gt;</w:t>
       </w:r>
     </w:p>
@@ -2802,18 +3867,31 @@
         <w:pStyle w:val="Ttulo1"/>
       </w:pPr>
       <w:r>
+        <w:rPr>
+          <w:lang w:val="pt-PT"/>
+        </w:rPr>
         <w:br w:type="page"/>
       </w:r>
       <w:bookmarkStart w:id="19" w:name="_Toc134173628"/>
+      <w:proofErr w:type="spellStart"/>
       <w:r>
         <w:lastRenderedPageBreak/>
         <w:t>Biografia</w:t>
       </w:r>
       <w:bookmarkEnd w:id="19"/>
-    </w:p>
-    <w:p>
-      <w:r>
-        <w:t>&lt;Biografia&gt;</w:t>
+      <w:proofErr w:type="spellEnd"/>
+    </w:p>
+    <w:p>
+      <w:r>
+        <w:t>&lt;</w:t>
+      </w:r>
+      <w:proofErr w:type="spellStart"/>
+      <w:r>
+        <w:t>Biografia</w:t>
+      </w:r>
+      <w:proofErr w:type="spellEnd"/>
+      <w:r>
+        <w:t>&gt;</w:t>
       </w:r>
     </w:p>
     <w:sectPr>
@@ -2969,6 +4047,7 @@
         <w:rFonts w:ascii="Arial Narrow" w:hAnsi="Arial Narrow"/>
         <w:sz w:val="18"/>
         <w:szCs w:val="18"/>
+        <w:lang w:val="pt-PT"/>
       </w:rPr>
     </w:pPr>
     <w:r>
@@ -2994,24 +4073,10 @@
         <w:rFonts w:ascii="Arial Narrow" w:hAnsi="Arial Narrow" w:cs="Arial"/>
         <w:sz w:val="18"/>
         <w:szCs w:val="18"/>
+        <w:lang w:val="pt-PT"/>
       </w:rPr>
       <w:tab/>
-    </w:r>
-    <w:r>
-      <w:rPr>
-        <w:rFonts w:ascii="Arial Narrow" w:hAnsi="Arial Narrow" w:cs="Arial"/>
-        <w:sz w:val="18"/>
-        <w:szCs w:val="18"/>
-      </w:rPr>
-      <w:t>—</w:t>
-    </w:r>
-    <w:r>
-      <w:rPr>
-        <w:rFonts w:ascii="Arial Narrow" w:hAnsi="Arial Narrow" w:cs="Arial"/>
-        <w:sz w:val="18"/>
-        <w:szCs w:val="18"/>
-      </w:rPr>
-      <w:t xml:space="preserve"> </w:t>
+      <w:t xml:space="preserve">— </w:t>
     </w:r>
     <w:r>
       <w:rPr>
@@ -3028,6 +4093,7 @@
         <w:rFonts w:ascii="Arial Narrow" w:hAnsi="Arial Narrow"/>
         <w:sz w:val="18"/>
         <w:szCs w:val="18"/>
+        <w:lang w:val="pt-PT"/>
       </w:rPr>
       <w:instrText xml:space="preserve"> PAGE </w:instrText>
     </w:r>
@@ -3047,6 +4113,7 @@
         <w:noProof/>
         <w:sz w:val="18"/>
         <w:szCs w:val="18"/>
+        <w:lang w:val="pt-PT"/>
       </w:rPr>
       <w:t>3</w:t>
     </w:r>
@@ -3248,7 +4315,34 @@
         <w:sz w:val="20"/>
         <w:szCs w:val="20"/>
       </w:rPr>
-      <w:t>&lt;Unidade curricular/T</w:t>
+      <w:t>&lt;</w:t>
+    </w:r>
+    <w:proofErr w:type="spellStart"/>
+    <w:r>
+      <w:rPr>
+        <w:rFonts w:ascii="Arial Narrow" w:hAnsi="Arial Narrow"/>
+        <w:sz w:val="20"/>
+        <w:szCs w:val="20"/>
+      </w:rPr>
+      <w:t>Unidade</w:t>
+    </w:r>
+    <w:proofErr w:type="spellEnd"/>
+    <w:r>
+      <w:rPr>
+        <w:rFonts w:ascii="Arial Narrow" w:hAnsi="Arial Narrow"/>
+        <w:sz w:val="20"/>
+        <w:szCs w:val="20"/>
+      </w:rPr>
+      <w:t xml:space="preserve"> curricular/</w:t>
+    </w:r>
+    <w:proofErr w:type="spellStart"/>
+    <w:r>
+      <w:rPr>
+        <w:rFonts w:ascii="Arial Narrow" w:hAnsi="Arial Narrow"/>
+        <w:sz w:val="20"/>
+        <w:szCs w:val="20"/>
+      </w:rPr>
+      <w:t>T</w:t>
     </w:r>
     <w:r>
       <w:rPr>
@@ -3256,7 +4350,16 @@
         <w:sz w:val="20"/>
         <w:szCs w:val="20"/>
       </w:rPr>
-      <w:t>ópico&gt;</w:t>
+      <w:t>ópico</w:t>
+    </w:r>
+    <w:proofErr w:type="spellEnd"/>
+    <w:r>
+      <w:rPr>
+        <w:rFonts w:ascii="Arial Narrow" w:hAnsi="Arial Narrow"/>
+        <w:sz w:val="20"/>
+        <w:szCs w:val="20"/>
+      </w:rPr>
+      <w:t>&gt;</w:t>
     </w:r>
   </w:p>
 </w:hdr>
@@ -5769,6 +6872,80 @@
       <w:lang w:val="pt-PT" w:eastAsia="pt-PT" w:bidi="ar-SA"/>
     </w:rPr>
   </w:style>
+  <w:style w:type="table" w:styleId="TabeladeLista4">
+    <w:name w:val="List Table 4"/>
+    <w:basedOn w:val="Tabelanormal"/>
+    <w:uiPriority w:val="49"/>
+    <w:rsid w:val="00EE42FD"/>
+    <w:pPr>
+      <w:spacing w:after="0" w:line="240" w:lineRule="auto"/>
+    </w:pPr>
+    <w:tblPr>
+      <w:tblStyleRowBandSize w:val="1"/>
+      <w:tblStyleColBandSize w:val="1"/>
+      <w:tblBorders>
+        <w:top w:val="single" w:sz="4" w:space="0" w:color="666666" w:themeColor="text1" w:themeTint="99"/>
+        <w:left w:val="single" w:sz="4" w:space="0" w:color="666666" w:themeColor="text1" w:themeTint="99"/>
+        <w:bottom w:val="single" w:sz="4" w:space="0" w:color="666666" w:themeColor="text1" w:themeTint="99"/>
+        <w:right w:val="single" w:sz="4" w:space="0" w:color="666666" w:themeColor="text1" w:themeTint="99"/>
+        <w:insideH w:val="single" w:sz="4" w:space="0" w:color="666666" w:themeColor="text1" w:themeTint="99"/>
+      </w:tblBorders>
+    </w:tblPr>
+    <w:tblStylePr w:type="firstRow">
+      <w:rPr>
+        <w:b/>
+        <w:bCs/>
+        <w:color w:val="FFFFFF" w:themeColor="background1"/>
+      </w:rPr>
+      <w:tblPr/>
+      <w:tcPr>
+        <w:tcBorders>
+          <w:top w:val="single" w:sz="4" w:space="0" w:color="000000" w:themeColor="text1"/>
+          <w:left w:val="single" w:sz="4" w:space="0" w:color="000000" w:themeColor="text1"/>
+          <w:bottom w:val="single" w:sz="4" w:space="0" w:color="000000" w:themeColor="text1"/>
+          <w:right w:val="single" w:sz="4" w:space="0" w:color="000000" w:themeColor="text1"/>
+          <w:insideH w:val="nil"/>
+        </w:tcBorders>
+        <w:shd w:val="clear" w:color="auto" w:fill="000000" w:themeFill="text1"/>
+      </w:tcPr>
+    </w:tblStylePr>
+    <w:tblStylePr w:type="lastRow">
+      <w:rPr>
+        <w:b/>
+        <w:bCs/>
+      </w:rPr>
+      <w:tblPr/>
+      <w:tcPr>
+        <w:tcBorders>
+          <w:top w:val="double" w:sz="4" w:space="0" w:color="666666" w:themeColor="text1" w:themeTint="99"/>
+        </w:tcBorders>
+      </w:tcPr>
+    </w:tblStylePr>
+    <w:tblStylePr w:type="firstCol">
+      <w:rPr>
+        <w:b/>
+        <w:bCs/>
+      </w:rPr>
+    </w:tblStylePr>
+    <w:tblStylePr w:type="lastCol">
+      <w:rPr>
+        <w:b/>
+        <w:bCs/>
+      </w:rPr>
+    </w:tblStylePr>
+    <w:tblStylePr w:type="band1Vert">
+      <w:tblPr/>
+      <w:tcPr>
+        <w:shd w:val="clear" w:color="auto" w:fill="CCCCCC" w:themeFill="text1" w:themeFillTint="33"/>
+      </w:tcPr>
+    </w:tblStylePr>
+    <w:tblStylePr w:type="band1Horz">
+      <w:tblPr/>
+      <w:tcPr>
+        <w:shd w:val="clear" w:color="auto" w:fill="CCCCCC" w:themeFill="text1" w:themeFillTint="33"/>
+      </w:tcPr>
+    </w:tblStylePr>
+  </w:style>
 </w:styles>
 </file>
 

</xml_diff>

<commit_message>
Update Processos de negócio (falta eu acabar)
</commit_message>
<xml_diff>
--- a/Entregas/EntregaCiber.docx
+++ b/Entregas/EntregaCiber.docx
@@ -2159,11 +2159,6 @@
     <w:p>
       <w:pPr>
         <w:rPr>
-          <w:lang w:val="pt-PT"/>
-        </w:rPr>
-      </w:pPr>
-      <w:r>
-        <w:rPr>
           <w:rFonts w:cs="Arial"/>
           <w:bCs/>
           <w:caps/>
@@ -2172,15 +2167,25 @@
           <w:szCs w:val="24"/>
           <w:lang w:val="pt-PT"/>
         </w:rPr>
+      </w:pPr>
+      <w:r>
+        <w:rPr>
+          <w:rFonts w:cs="Arial"/>
+          <w:bCs/>
+          <w:caps/>
+          <w:smallCaps/>
+          <w:sz w:val="24"/>
+          <w:szCs w:val="24"/>
+          <w:lang w:val="pt-PT"/>
+        </w:rPr>
         <w:fldChar w:fldCharType="end"/>
       </w:r>
-    </w:p>
-    <w:p>
-      <w:pPr>
-        <w:rPr>
-          <w:lang w:val="pt-PT"/>
-        </w:rPr>
-      </w:pPr>
+      <w:r>
+        <w:rPr>
+          <w:lang w:val="pt-PT"/>
+        </w:rPr>
+        <w:br w:type="page"/>
+      </w:r>
     </w:p>
     <w:p>
       <w:pPr>
@@ -2203,6 +2208,7 @@
           <w:szCs w:val="28"/>
           <w:lang w:val="pt-PT"/>
         </w:rPr>
+        <w:lastRenderedPageBreak/>
         <w:t>Lista de Tabelas</w:t>
       </w:r>
     </w:p>
@@ -2223,7 +2229,6 @@
         <w:rPr>
           <w:lang w:val="pt-PT"/>
         </w:rPr>
-        <w:lastRenderedPageBreak/>
         <w:fldChar w:fldCharType="begin"/>
       </w:r>
       <w:r>
@@ -2879,13 +2884,7 @@
               <w:t xml:space="preserve">Lidera a Dev4Sell, atuando como intermediário entre os diferentes diretores e departamentos da empresa. </w:t>
             </w:r>
             <w:r>
-              <w:t xml:space="preserve">Tem </w:t>
-            </w:r>
-            <w:r>
-              <w:t>acesso</w:t>
-            </w:r>
-            <w:r>
-              <w:t xml:space="preserve"> a todos os dados armazenados no servidor.</w:t>
+              <w:t>Tem acesso a todos os dados armazenados no servidor.</w:t>
             </w:r>
           </w:p>
         </w:tc>
@@ -2907,10 +2906,7 @@
               <w:br/>
             </w:r>
             <w:r>
-              <w:t>Diretor</w:t>
-            </w:r>
-            <w:r>
-              <w:t>(a)</w:t>
+              <w:t>Diretor(a)</w:t>
             </w:r>
           </w:p>
         </w:tc>
@@ -3206,8 +3202,13 @@
             </w:r>
             <w:proofErr w:type="spellEnd"/>
             <w:r>
-              <w:t xml:space="preserve"> de Finanças</w:t>
+              <w:t xml:space="preserve"> de </w:t>
             </w:r>
+            <w:proofErr w:type="spellStart"/>
+            <w:r>
+              <w:t>Finanças</w:t>
+            </w:r>
+            <w:proofErr w:type="spellEnd"/>
           </w:p>
         </w:tc>
         <w:tc>
@@ -3302,13 +3303,7 @@
               <w:jc w:val="center"/>
             </w:pPr>
             <w:r>
-              <w:t>Equip</w:t>
-            </w:r>
-            <w:r>
-              <w:t>a</w:t>
-            </w:r>
-            <w:r>
-              <w:t xml:space="preserve"> de Desenvolvimento</w:t>
+              <w:t>Equipa de Desenvolvimento</w:t>
             </w:r>
           </w:p>
         </w:tc>
@@ -3371,19 +3366,685 @@
     </w:p>
     <w:p>
       <w:pPr>
-        <w:rPr>
-          <w:lang w:val="pt-PT"/>
-        </w:rPr>
-      </w:pPr>
-      <w:r>
-        <w:rPr>
-          <w:lang w:val="pt-PT"/>
-        </w:rPr>
-        <w:t>&lt;Falar de processos de negócio detalhadamente&gt;</w:t>
-      </w:r>
-    </w:p>
-    <w:p>
-      <w:pPr>
+        <w:pStyle w:val="Ttulo2"/>
+        <w:rPr>
+          <w:lang w:val="pt-PT"/>
+        </w:rPr>
+      </w:pPr>
+      <w:r>
+        <w:rPr>
+          <w:lang w:val="pt-PT"/>
+        </w:rPr>
+        <w:t>PN01 – Cliente entra em contacto com a empresa</w:t>
+      </w:r>
+    </w:p>
+    <w:p>
+      <w:pPr>
+        <w:rPr>
+          <w:lang w:val="pt-PT"/>
+        </w:rPr>
+      </w:pPr>
+      <w:r>
+        <w:rPr>
+          <w:lang w:val="pt-PT"/>
+        </w:rPr>
+        <w:tab/>
+      </w:r>
+      <w:r>
+        <w:rPr>
+          <w:lang w:val="pt-PT"/>
+        </w:rPr>
+        <w:t xml:space="preserve">Assim que há </w:t>
+      </w:r>
+      <w:r>
+        <w:rPr>
+          <w:lang w:val="pt-PT"/>
+        </w:rPr>
+        <w:t>contato com a empresa</w:t>
+      </w:r>
+      <w:r>
+        <w:rPr>
+          <w:lang w:val="pt-PT"/>
+        </w:rPr>
+        <w:t xml:space="preserve"> é iniciado o processo</w:t>
+      </w:r>
+      <w:r>
+        <w:rPr>
+          <w:lang w:val="pt-PT"/>
+        </w:rPr>
+        <w:t xml:space="preserve">, contacto este realizado através de um canal de comunicação </w:t>
+      </w:r>
+      <w:r>
+        <w:rPr>
+          <w:lang w:val="pt-PT"/>
+        </w:rPr>
+        <w:t>(</w:t>
+      </w:r>
+      <w:r>
+        <w:rPr>
+          <w:lang w:val="pt-PT"/>
+        </w:rPr>
+        <w:t xml:space="preserve">como telefone, </w:t>
+      </w:r>
+      <w:r>
+        <w:rPr>
+          <w:lang w:val="pt-PT"/>
+        </w:rPr>
+        <w:t xml:space="preserve">e-mail, redes sociais) ou por troca de palavras entre cliente e membros da empresa. </w:t>
+      </w:r>
+      <w:r>
+        <w:rPr>
+          <w:lang w:val="pt-PT"/>
+        </w:rPr>
+        <w:br/>
+      </w:r>
+      <w:r>
+        <w:rPr>
+          <w:lang w:val="pt-PT"/>
+        </w:rPr>
+        <w:tab/>
+        <w:t xml:space="preserve">No caso de o contacto ser efetuado por um canal o funcionário que está responsável pelo atendimento ao publico recebe a mensagem do cliente e identifica o interesse do mesmo para adquirir os serviços prestados. Assim que o cliente é identificado e apresenta vontade de proceder com o projeto é orientado pelo funcionário de como funciona </w:t>
+      </w:r>
+      <w:r>
+        <w:rPr>
+          <w:lang w:val="pt-PT"/>
+        </w:rPr>
+        <w:t xml:space="preserve">ao detalhe </w:t>
+      </w:r>
+      <w:r>
+        <w:rPr>
+          <w:lang w:val="pt-PT"/>
+        </w:rPr>
+        <w:t>o processo de aprovação do projeto</w:t>
+      </w:r>
+      <w:r>
+        <w:rPr>
+          <w:lang w:val="pt-PT"/>
+        </w:rPr>
+        <w:t xml:space="preserve">, o </w:t>
+      </w:r>
+      <w:r>
+        <w:rPr>
+          <w:lang w:val="pt-PT"/>
+        </w:rPr>
+        <w:t>projeto passa então a pendente e o funcionário informa ao cliente de que terá de aguardar um novo contacto por parte da empresa assim que for tomada uma decisão</w:t>
+      </w:r>
+      <w:r>
+        <w:rPr>
+          <w:lang w:val="pt-PT"/>
+        </w:rPr>
+        <w:t>.</w:t>
+      </w:r>
+      <w:r>
+        <w:rPr>
+          <w:lang w:val="pt-PT"/>
+        </w:rPr>
+        <w:t xml:space="preserve"> </w:t>
+      </w:r>
+      <w:r>
+        <w:rPr>
+          <w:lang w:val="pt-PT"/>
+        </w:rPr>
+        <w:t>Se</w:t>
+      </w:r>
+      <w:r>
+        <w:rPr>
+          <w:lang w:val="pt-PT"/>
+        </w:rPr>
+        <w:t xml:space="preserve"> o contacto </w:t>
+      </w:r>
+      <w:r>
+        <w:rPr>
+          <w:lang w:val="pt-PT"/>
+        </w:rPr>
+        <w:t>for</w:t>
+      </w:r>
+      <w:r>
+        <w:rPr>
+          <w:lang w:val="pt-PT"/>
+        </w:rPr>
+        <w:t xml:space="preserve"> efetuado pessoalmente, (dependendo de quem recebe o contacto) o membro da empresa solicita uma visita ao local </w:t>
+      </w:r>
+      <w:r>
+        <w:rPr>
+          <w:lang w:val="pt-PT"/>
+        </w:rPr>
+        <w:t xml:space="preserve">previamente agendado para </w:t>
+      </w:r>
+      <w:r>
+        <w:rPr>
+          <w:lang w:val="pt-PT"/>
+        </w:rPr>
+        <w:t xml:space="preserve">efetuar </w:t>
+      </w:r>
+      <w:r>
+        <w:rPr>
+          <w:lang w:val="pt-PT"/>
+        </w:rPr>
+        <w:t xml:space="preserve">uma </w:t>
+      </w:r>
+      <w:r>
+        <w:rPr>
+          <w:lang w:val="pt-PT"/>
+        </w:rPr>
+        <w:t>reunião.</w:t>
+      </w:r>
+    </w:p>
+    <w:p>
+      <w:pPr>
+        <w:pStyle w:val="Ttulo2"/>
+        <w:rPr>
+          <w:lang w:val="pt-PT"/>
+        </w:rPr>
+      </w:pPr>
+      <w:r>
+        <w:rPr>
+          <w:lang w:val="pt-PT"/>
+        </w:rPr>
+        <w:t>PN0</w:t>
+      </w:r>
+      <w:r>
+        <w:rPr>
+          <w:lang w:val="pt-PT"/>
+        </w:rPr>
+        <w:t>2</w:t>
+      </w:r>
+      <w:r>
+        <w:rPr>
+          <w:lang w:val="pt-PT"/>
+        </w:rPr>
+        <w:t xml:space="preserve"> –</w:t>
+      </w:r>
+      <w:r>
+        <w:rPr>
+          <w:lang w:val="pt-PT"/>
+        </w:rPr>
+        <w:t xml:space="preserve"> Processo de aprovação/reprovação do projeto</w:t>
+      </w:r>
+    </w:p>
+    <w:p>
+      <w:pPr>
+        <w:rPr>
+          <w:lang w:val="pt-PT"/>
+        </w:rPr>
+      </w:pPr>
+      <w:r>
+        <w:rPr>
+          <w:lang w:val="pt-PT"/>
+        </w:rPr>
+        <w:t>O primeiro passo é a submissão do projeto para avaliação, que pode ser feita por meio de uma plataforma online, por e-mail ou por correio.</w:t>
+      </w:r>
+    </w:p>
+    <w:p>
+      <w:pPr>
+        <w:rPr>
+          <w:lang w:val="pt-PT"/>
+        </w:rPr>
+      </w:pPr>
+      <w:r>
+        <w:rPr>
+          <w:lang w:val="pt-PT"/>
+        </w:rPr>
+        <w:tab/>
+      </w:r>
+      <w:r>
+        <w:rPr>
+          <w:lang w:val="pt-PT"/>
+        </w:rPr>
+        <w:t>Após a submissão, o projeto será</w:t>
+      </w:r>
+      <w:r>
+        <w:rPr>
+          <w:lang w:val="pt-PT"/>
+        </w:rPr>
+        <w:t xml:space="preserve"> </w:t>
+      </w:r>
+      <w:r>
+        <w:rPr>
+          <w:lang w:val="pt-PT"/>
+        </w:rPr>
+        <w:t>inicialmente</w:t>
+      </w:r>
+      <w:r>
+        <w:rPr>
+          <w:lang w:val="pt-PT"/>
+        </w:rPr>
+        <w:t xml:space="preserve"> avaliado </w:t>
+      </w:r>
+      <w:r>
+        <w:rPr>
+          <w:lang w:val="pt-PT"/>
+        </w:rPr>
+        <w:t>pelo representante de cada departamento da empresa em conjunto com o dono da empresa</w:t>
+      </w:r>
+      <w:r>
+        <w:rPr>
+          <w:lang w:val="pt-PT"/>
+        </w:rPr>
+        <w:t xml:space="preserve"> </w:t>
+      </w:r>
+      <w:r>
+        <w:rPr>
+          <w:lang w:val="pt-PT"/>
+        </w:rPr>
+        <w:t xml:space="preserve">onde se vai </w:t>
+      </w:r>
+      <w:r>
+        <w:rPr>
+          <w:lang w:val="pt-PT"/>
+        </w:rPr>
+        <w:t xml:space="preserve">analisar se o projeto se encaixa nos requisitos básicos estabelecidos pela </w:t>
+      </w:r>
+      <w:r>
+        <w:rPr>
+          <w:lang w:val="pt-PT"/>
+        </w:rPr>
+        <w:t xml:space="preserve">empresa, se é possível cumprir os requisitos dentro do templo proposto e se dá a marquem de lucro é relevante. Caso o </w:t>
+      </w:r>
+      <w:r>
+        <w:rPr>
+          <w:lang w:val="pt-PT"/>
+        </w:rPr>
+        <w:t>projeto</w:t>
+      </w:r>
+      <w:r>
+        <w:rPr>
+          <w:lang w:val="pt-PT"/>
+        </w:rPr>
+        <w:t xml:space="preserve"> pass</w:t>
+      </w:r>
+      <w:r>
+        <w:rPr>
+          <w:lang w:val="pt-PT"/>
+        </w:rPr>
+        <w:t>e</w:t>
+      </w:r>
+      <w:r>
+        <w:rPr>
+          <w:lang w:val="pt-PT"/>
+        </w:rPr>
+        <w:t xml:space="preserve"> na avaliação inicial, será realizada uma avaliação mais detalhada, </w:t>
+      </w:r>
+      <w:r>
+        <w:rPr>
+          <w:lang w:val="pt-PT"/>
+        </w:rPr>
+        <w:t>serão abordados temos mais profundos em cada setor da empresa</w:t>
+      </w:r>
+      <w:r>
+        <w:rPr>
+          <w:lang w:val="pt-PT"/>
+        </w:rPr>
+        <w:t xml:space="preserve">. Eles avaliarão </w:t>
+      </w:r>
+      <w:r>
+        <w:rPr>
+          <w:lang w:val="pt-PT"/>
+        </w:rPr>
+        <w:t>aspetos</w:t>
+      </w:r>
+      <w:r>
+        <w:rPr>
+          <w:lang w:val="pt-PT"/>
+        </w:rPr>
+        <w:t xml:space="preserve"> como a relevância do projeto, a metodologia utilizada, a viabilidade do projeto e o potencial impacto do projeto.</w:t>
+      </w:r>
+    </w:p>
+    <w:p>
+      <w:pPr>
+        <w:rPr>
+          <w:lang w:val="pt-PT"/>
+        </w:rPr>
+      </w:pPr>
+      <w:r>
+        <w:rPr>
+          <w:lang w:val="pt-PT"/>
+        </w:rPr>
+        <w:tab/>
+      </w:r>
+      <w:r>
+        <w:rPr>
+          <w:lang w:val="pt-PT"/>
+        </w:rPr>
+        <w:t xml:space="preserve">Com base na avaliação detalhada, a </w:t>
+      </w:r>
+      <w:r>
+        <w:rPr>
+          <w:lang w:val="pt-PT"/>
+        </w:rPr>
+        <w:t xml:space="preserve">empresa </w:t>
+      </w:r>
+      <w:r>
+        <w:rPr>
+          <w:lang w:val="pt-PT"/>
+        </w:rPr>
+        <w:t>responsável tomará uma decisão de aprovar ou reprovar o projeto. Em alguns casos</w:t>
+      </w:r>
+      <w:r>
+        <w:rPr>
+          <w:lang w:val="pt-PT"/>
+        </w:rPr>
+        <w:t>, geralmente quando o projeto é de pequenas dimensões</w:t>
+      </w:r>
+      <w:r>
+        <w:rPr>
+          <w:lang w:val="pt-PT"/>
+        </w:rPr>
+        <w:t xml:space="preserve">, a decisão pode ser tomada </w:t>
+      </w:r>
+      <w:r>
+        <w:rPr>
+          <w:lang w:val="pt-PT"/>
+        </w:rPr>
+        <w:t xml:space="preserve">pelos representantes e responsáveis </w:t>
+      </w:r>
+      <w:r>
+        <w:rPr>
+          <w:u w:val="single"/>
+          <w:lang w:val="pt-PT"/>
+        </w:rPr>
+        <w:t>avaliação</w:t>
+      </w:r>
+      <w:r>
+        <w:rPr>
+          <w:lang w:val="pt-PT"/>
+        </w:rPr>
+        <w:t>,</w:t>
+      </w:r>
+      <w:r>
+        <w:rPr>
+          <w:lang w:val="pt-PT"/>
+        </w:rPr>
+        <w:t xml:space="preserve"> noutros </w:t>
+      </w:r>
+      <w:r>
+        <w:rPr>
+          <w:lang w:val="pt-PT"/>
+        </w:rPr>
+        <w:t xml:space="preserve">casos pode ser necessário passar por uma votação ou </w:t>
+      </w:r>
+      <w:r>
+        <w:rPr>
+          <w:lang w:val="pt-PT"/>
+        </w:rPr>
+        <w:t xml:space="preserve">discussão </w:t>
+      </w:r>
+      <w:r>
+        <w:rPr>
+          <w:u w:val="single"/>
+          <w:lang w:val="pt-PT"/>
+        </w:rPr>
+        <w:t>da</w:t>
+      </w:r>
+      <w:r>
+        <w:rPr>
+          <w:lang w:val="pt-PT"/>
+        </w:rPr>
+        <w:t xml:space="preserve"> decisão</w:t>
+      </w:r>
+      <w:r>
+        <w:rPr>
+          <w:lang w:val="pt-PT"/>
+        </w:rPr>
+        <w:t>.</w:t>
+      </w:r>
+    </w:p>
+    <w:p>
+      <w:pPr>
+        <w:rPr>
+          <w:lang w:val="pt-PT"/>
+        </w:rPr>
+      </w:pPr>
+      <w:r>
+        <w:rPr>
+          <w:lang w:val="pt-PT"/>
+        </w:rPr>
+        <w:tab/>
+      </w:r>
+      <w:r>
+        <w:rPr>
+          <w:lang w:val="pt-PT"/>
+        </w:rPr>
+        <w:t xml:space="preserve">Após a decisão ser tomada, a </w:t>
+      </w:r>
+      <w:r>
+        <w:rPr>
+          <w:lang w:val="pt-PT"/>
+        </w:rPr>
+        <w:t>empresa</w:t>
+      </w:r>
+      <w:r>
+        <w:rPr>
+          <w:lang w:val="pt-PT"/>
+        </w:rPr>
+        <w:t xml:space="preserve"> responsável comunicará o resultado ao </w:t>
+      </w:r>
+      <w:r>
+        <w:rPr>
+          <w:lang w:val="pt-PT"/>
+        </w:rPr>
+        <w:t>cliente</w:t>
+      </w:r>
+      <w:r>
+        <w:rPr>
+          <w:lang w:val="pt-PT"/>
+        </w:rPr>
+        <w:t xml:space="preserve"> do projeto, geralmente por meio de um e-mail ou carta formal</w:t>
+      </w:r>
+      <w:r>
+        <w:rPr>
+          <w:lang w:val="pt-PT"/>
+        </w:rPr>
+        <w:t>, onde será reagendada uma reunião formal para debater e modelar detalhes de prazos, orçamentos e outros aspetos relevantes</w:t>
+      </w:r>
+      <w:r>
+        <w:rPr>
+          <w:lang w:val="pt-PT"/>
+        </w:rPr>
+        <w:t>.</w:t>
+      </w:r>
+      <w:r>
+        <w:rPr>
+          <w:lang w:val="pt-PT"/>
+        </w:rPr>
+        <w:t xml:space="preserve"> </w:t>
+      </w:r>
+      <w:r>
+        <w:rPr>
+          <w:lang w:val="pt-PT"/>
+        </w:rPr>
+        <w:t xml:space="preserve">Caso o projeto seja reprovado, é comum que a </w:t>
+      </w:r>
+      <w:r>
+        <w:rPr>
+          <w:lang w:val="pt-PT"/>
+        </w:rPr>
+        <w:t>empresa</w:t>
+      </w:r>
+      <w:r>
+        <w:rPr>
+          <w:lang w:val="pt-PT"/>
+        </w:rPr>
+        <w:t xml:space="preserve"> forneça um feedback sobre as razões da reprovação e sugestões para melhorias futuras. Isso pode ser útil para que o </w:t>
+      </w:r>
+      <w:r>
+        <w:rPr>
+          <w:lang w:val="pt-PT"/>
+        </w:rPr>
+        <w:t>cliente</w:t>
+      </w:r>
+      <w:r>
+        <w:rPr>
+          <w:lang w:val="pt-PT"/>
+        </w:rPr>
+        <w:t xml:space="preserve"> possa aprimorar o projeto e submetê-lo novamente no futuro.</w:t>
+      </w:r>
+    </w:p>
+    <w:p>
+      <w:pPr>
+        <w:pStyle w:val="Ttulo2"/>
+        <w:rPr>
+          <w:lang w:val="pt-PT"/>
+        </w:rPr>
+      </w:pPr>
+      <w:r>
+        <w:rPr>
+          <w:lang w:val="pt-PT"/>
+        </w:rPr>
+        <w:lastRenderedPageBreak/>
+        <w:t>PN0</w:t>
+      </w:r>
+      <w:r>
+        <w:rPr>
+          <w:lang w:val="pt-PT"/>
+        </w:rPr>
+        <w:t>3</w:t>
+      </w:r>
+      <w:r>
+        <w:rPr>
+          <w:lang w:val="pt-PT"/>
+        </w:rPr>
+        <w:t xml:space="preserve"> –</w:t>
+      </w:r>
+      <w:r>
+        <w:rPr>
+          <w:lang w:val="pt-PT"/>
+        </w:rPr>
+        <w:t xml:space="preserve"> P</w:t>
+      </w:r>
+      <w:r>
+        <w:rPr>
+          <w:lang w:val="pt-PT"/>
+        </w:rPr>
+        <w:t xml:space="preserve">rodução do </w:t>
+      </w:r>
+      <w:r>
+        <w:rPr>
+          <w:lang w:val="pt-PT"/>
+        </w:rPr>
+        <w:t>produto</w:t>
+      </w:r>
+    </w:p>
+    <w:p>
+      <w:pPr>
+        <w:pStyle w:val="Ttulo2"/>
+        <w:rPr>
+          <w:lang w:val="pt-PT"/>
+        </w:rPr>
+      </w:pPr>
+      <w:r>
+        <w:rPr>
+          <w:lang w:val="pt-PT"/>
+        </w:rPr>
+        <w:t>PN0</w:t>
+      </w:r>
+      <w:r>
+        <w:rPr>
+          <w:lang w:val="pt-PT"/>
+        </w:rPr>
+        <w:t>4</w:t>
+      </w:r>
+      <w:r>
+        <w:rPr>
+          <w:lang w:val="pt-PT"/>
+        </w:rPr>
+        <w:t xml:space="preserve"> – </w:t>
+      </w:r>
+      <w:r>
+        <w:rPr>
+          <w:lang w:val="pt-PT"/>
+        </w:rPr>
+        <w:t>F</w:t>
+      </w:r>
+      <w:r>
+        <w:rPr>
+          <w:lang w:val="pt-PT"/>
+        </w:rPr>
+        <w:t>inalização do projeto</w:t>
+      </w:r>
+    </w:p>
+    <w:p>
+      <w:pPr>
+        <w:pStyle w:val="Ttulo2"/>
+        <w:rPr>
+          <w:u w:val="single"/>
+          <w:lang w:val="pt-PT"/>
+        </w:rPr>
+      </w:pPr>
+      <w:r>
+        <w:rPr>
+          <w:lang w:val="pt-PT"/>
+        </w:rPr>
+        <w:t>PN0</w:t>
+      </w:r>
+      <w:r>
+        <w:rPr>
+          <w:lang w:val="pt-PT"/>
+        </w:rPr>
+        <w:t>5</w:t>
+      </w:r>
+      <w:r>
+        <w:rPr>
+          <w:lang w:val="pt-PT"/>
+        </w:rPr>
+        <w:t xml:space="preserve"> – Processo de</w:t>
+      </w:r>
+      <w:r>
+        <w:rPr>
+          <w:lang w:val="pt-PT"/>
+        </w:rPr>
+        <w:t xml:space="preserve"> distribuição</w:t>
+      </w:r>
+    </w:p>
+    <w:p>
+      <w:pPr>
+        <w:rPr>
+          <w:lang w:val="pt-PT"/>
+        </w:rPr>
+      </w:pPr>
+    </w:p>
+    <w:p>
+      <w:pPr>
+        <w:rPr>
+          <w:u w:val="single"/>
+          <w:lang w:val="pt-PT"/>
+        </w:rPr>
+      </w:pPr>
+    </w:p>
+    <w:p>
+      <w:pPr>
+        <w:pStyle w:val="Ttulo2"/>
+        <w:rPr>
+          <w:u w:val="single"/>
+          <w:lang w:val="pt-PT"/>
+        </w:rPr>
+      </w:pPr>
+    </w:p>
+    <w:p>
+      <w:pPr>
+        <w:rPr>
+          <w:u w:val="single"/>
+          <w:lang w:val="pt-PT"/>
+        </w:rPr>
+      </w:pPr>
+    </w:p>
+    <w:p>
+      <w:pPr>
+        <w:rPr>
+          <w:lang w:val="pt-PT"/>
+        </w:rPr>
+      </w:pPr>
+    </w:p>
+    <w:p>
+      <w:pPr>
+        <w:rPr>
+          <w:lang w:val="pt-PT"/>
+        </w:rPr>
+      </w:pPr>
+    </w:p>
+    <w:p>
+      <w:pPr>
+        <w:pStyle w:val="Ttulo2"/>
         <w:rPr>
           <w:lang w:val="pt-PT"/>
         </w:rPr>

</xml_diff>

<commit_message>
Estruturacao de serviços + Descricao recursos
</commit_message>
<xml_diff>
--- a/Entregas/EntregaCiber.docx
+++ b/Entregas/EntregaCiber.docx
@@ -1,11 +1,12 @@
 
 <file path=word/document.xml><?xml version="1.0" encoding="utf-8"?>
-<w:document xmlns:wpc="http://schemas.microsoft.com/office/word/2010/wordprocessingCanvas" xmlns:cx="http://schemas.microsoft.com/office/drawing/2014/chartex" xmlns:cx1="http://schemas.microsoft.com/office/drawing/2015/9/8/chartex" xmlns:cx2="http://schemas.microsoft.com/office/drawing/2015/10/21/chartex" xmlns:cx3="http://schemas.microsoft.com/office/drawing/2016/5/9/chartex" xmlns:cx4="http://schemas.microsoft.com/office/drawing/2016/5/10/chartex" xmlns:cx5="http://schemas.microsoft.com/office/drawing/2016/5/11/chartex" xmlns:cx6="http://schemas.microsoft.com/office/drawing/2016/5/12/chartex" xmlns:cx7="http://schemas.microsoft.com/office/drawing/2016/5/13/chartex" xmlns:cx8="http://schemas.microsoft.com/office/drawing/2016/5/14/chartex" xmlns:mc="http://schemas.openxmlformats.org/markup-compatibility/2006" xmlns:aink="http://schemas.microsoft.com/office/drawing/2016/ink" xmlns:am3d="http://schemas.microsoft.com/office/drawing/2017/model3d" xmlns:o="urn:schemas-microsoft-com:office:office" xmlns:oel="http://schemas.microsoft.com/office/2019/extlst" xmlns:r="http://schemas.openxmlformats.org/officeDocument/2006/relationships" xmlns:m="http://schemas.openxmlformats.org/officeDocument/2006/math" xmlns:v="urn:schemas-microsoft-com:vml" xmlns:wp14="http://schemas.microsoft.com/office/word/2010/wordprocessingDrawing" xmlns:wp="http://schemas.openxmlformats.org/drawingml/2006/wordprocessingDrawing" xmlns:w10="urn:schemas-microsoft-com:office:word" xmlns:w="http://schemas.openxmlformats.org/wordprocessingml/2006/main" xmlns:w14="http://schemas.microsoft.com/office/word/2010/wordml" xmlns:w15="http://schemas.microsoft.com/office/word/2012/wordml" xmlns:w16cex="http://schemas.microsoft.com/office/word/2018/wordml/cex" xmlns:w16cid="http://schemas.microsoft.com/office/word/2016/wordml/cid" xmlns:w16="http://schemas.microsoft.com/office/word/2018/wordml" xmlns:w16sdtdh="http://schemas.microsoft.com/office/word/2020/wordml/sdtdatahash" xmlns:w16se="http://schemas.microsoft.com/office/word/2015/wordml/symex" xmlns:wpg="http://schemas.microsoft.com/office/word/2010/wordprocessingGroup" xmlns:wpi="http://schemas.microsoft.com/office/word/2010/wordprocessingInk" xmlns:wne="http://schemas.microsoft.com/office/word/2006/wordml" xmlns:wps="http://schemas.microsoft.com/office/word/2010/wordprocessingShape" mc:Ignorable="w14 w15 w16se w16cid w16 w16cex w16sdtdh wp14">
+<w:document xmlns:wpc="http://schemas.microsoft.com/office/word/2010/wordprocessingCanvas" xmlns:cx="http://schemas.microsoft.com/office/drawing/2014/chartex" xmlns:cx1="http://schemas.microsoft.com/office/drawing/2015/9/8/chartex" xmlns:cx2="http://schemas.microsoft.com/office/drawing/2015/10/21/chartex" xmlns:cx3="http://schemas.microsoft.com/office/drawing/2016/5/9/chartex" xmlns:cx4="http://schemas.microsoft.com/office/drawing/2016/5/10/chartex" xmlns:cx5="http://schemas.microsoft.com/office/drawing/2016/5/11/chartex" xmlns:cx6="http://schemas.microsoft.com/office/drawing/2016/5/12/chartex" xmlns:cx7="http://schemas.microsoft.com/office/drawing/2016/5/13/chartex" xmlns:cx8="http://schemas.microsoft.com/office/drawing/2016/5/14/chartex" xmlns:mc="http://schemas.openxmlformats.org/markup-compatibility/2006" xmlns:aink="http://schemas.microsoft.com/office/drawing/2016/ink" xmlns:am3d="http://schemas.microsoft.com/office/drawing/2017/model3d" xmlns:o="urn:schemas-microsoft-com:office:office" xmlns:oel="http://schemas.microsoft.com/office/2019/extlst" xmlns:r="http://schemas.openxmlformats.org/officeDocument/2006/relationships" xmlns:m="http://schemas.openxmlformats.org/officeDocument/2006/math" xmlns:v="urn:schemas-microsoft-com:vml" xmlns:wp14="http://schemas.microsoft.com/office/word/2010/wordprocessingDrawing" xmlns:wp="http://schemas.openxmlformats.org/drawingml/2006/wordprocessingDrawing" xmlns:w10="urn:schemas-microsoft-com:office:word" xmlns:w="http://schemas.openxmlformats.org/wordprocessingml/2006/main" xmlns:w14="http://schemas.microsoft.com/office/word/2010/wordml" xmlns:w15="http://schemas.microsoft.com/office/word/2012/wordml" xmlns:w16cex="http://schemas.microsoft.com/office/word/2018/wordml/cex" xmlns:w16cid="http://schemas.microsoft.com/office/word/2016/wordml/cid" xmlns:w16="http://schemas.microsoft.com/office/word/2018/wordml" xmlns:w16du="http://schemas.microsoft.com/office/word/2023/wordml/word16du" xmlns:w16sdtdh="http://schemas.microsoft.com/office/word/2020/wordml/sdtdatahash" xmlns:w16se="http://schemas.microsoft.com/office/word/2015/wordml/symex" xmlns:wpg="http://schemas.microsoft.com/office/word/2010/wordprocessingGroup" xmlns:wpi="http://schemas.microsoft.com/office/word/2010/wordprocessingInk" xmlns:wne="http://schemas.microsoft.com/office/word/2006/wordml" xmlns:wps="http://schemas.microsoft.com/office/word/2010/wordprocessingShape" mc:Ignorable="w14 w15 w16se w16cid w16 w16cex w16sdtdh wp14">
   <w:body>
     <w:p>
       <w:pPr>
         <w:pStyle w:val="AllCapsCentered"/>
         <w:spacing w:before="1920"/>
+        <w:ind w:left="2124" w:hanging="2124"/>
         <w:jc w:val="right"/>
         <w:rPr>
           <w:rFonts w:asciiTheme="majorHAnsi" w:hAnsiTheme="majorHAnsi" w:cs="Arial"/>
@@ -972,7 +973,21 @@
             <w:rStyle w:val="Hiperligao"/>
             <w:lang w:val="pt-PT"/>
           </w:rPr>
-          <w:t>Arquitetura de Sistemas</w:t>
+          <w:t>Arquitetura de Sis</w:t>
+        </w:r>
+        <w:r>
+          <w:rPr>
+            <w:rStyle w:val="Hiperligao"/>
+            <w:lang w:val="pt-PT"/>
+          </w:rPr>
+          <w:t>t</w:t>
+        </w:r>
+        <w:r>
+          <w:rPr>
+            <w:rStyle w:val="Hiperligao"/>
+            <w:lang w:val="pt-PT"/>
+          </w:rPr>
+          <w:t>emas</w:t>
         </w:r>
         <w:r>
           <w:rPr>
@@ -4045,7 +4060,6 @@
       <w:pPr>
         <w:pStyle w:val="Ttulo1"/>
         <w:rPr>
-          <w:u w:val="single"/>
           <w:lang w:val="pt-PT"/>
         </w:rPr>
       </w:pPr>
@@ -4061,10 +4075,240 @@
     </w:p>
     <w:p>
       <w:pPr>
-        <w:rPr>
-          <w:lang w:val="pt-PT"/>
-        </w:rPr>
-      </w:pPr>
+        <w:pStyle w:val="Ttulo2"/>
+        <w:rPr>
+          <w:lang w:val="pt-PT"/>
+        </w:rPr>
+      </w:pPr>
+      <w:r>
+        <w:rPr>
+          <w:lang w:val="pt-PT"/>
+        </w:rPr>
+        <w:t>Sistema de Entregas</w:t>
+      </w:r>
+    </w:p>
+    <w:p>
+      <w:pPr>
+        <w:pStyle w:val="Ttulo2"/>
+        <w:rPr>
+          <w:lang w:val="pt-PT"/>
+        </w:rPr>
+      </w:pPr>
+      <w:r>
+        <w:rPr>
+          <w:lang w:val="pt-PT"/>
+        </w:rPr>
+        <w:t>Rede de Comunicação Interna</w:t>
+      </w:r>
+    </w:p>
+    <w:p>
+      <w:pPr>
+        <w:pStyle w:val="Ttulo2"/>
+        <w:rPr>
+          <w:lang w:val="pt-PT"/>
+        </w:rPr>
+      </w:pPr>
+      <w:r>
+        <w:rPr>
+          <w:lang w:val="pt-PT"/>
+        </w:rPr>
+        <w:t>Servidor de Email</w:t>
+      </w:r>
+    </w:p>
+    <w:p>
+      <w:pPr>
+        <w:pStyle w:val="Ttulo2"/>
+        <w:rPr>
+          <w:lang w:val="pt-PT"/>
+        </w:rPr>
+      </w:pPr>
+      <w:r>
+        <w:rPr>
+          <w:lang w:val="pt-PT"/>
+        </w:rPr>
+        <w:t>Base de Dados</w:t>
+      </w:r>
+    </w:p>
+    <w:p>
+      <w:pPr>
+        <w:pStyle w:val="Ttulo2"/>
+        <w:rPr>
+          <w:lang w:val="pt-PT"/>
+        </w:rPr>
+      </w:pPr>
+      <w:r>
+        <w:rPr>
+          <w:lang w:val="pt-PT"/>
+        </w:rPr>
+        <w:t>Aplicação de gestão de stock (Computador)</w:t>
+      </w:r>
+    </w:p>
+    <w:p>
+      <w:pPr>
+        <w:pStyle w:val="Ttulo2"/>
+        <w:rPr>
+          <w:lang w:val="pt-PT"/>
+        </w:rPr>
+      </w:pPr>
+      <w:r>
+        <w:rPr>
+          <w:lang w:val="pt-PT"/>
+        </w:rPr>
+        <w:t>Aplicação de auxílio de entregas (Smartphone)</w:t>
+      </w:r>
+    </w:p>
+    <w:p>
+      <w:pPr>
+        <w:spacing w:after="0" w:line="240" w:lineRule="auto"/>
+        <w:rPr>
+          <w:lang w:val="pt-PT"/>
+        </w:rPr>
+      </w:pPr>
+      <w:r>
+        <w:rPr>
+          <w:lang w:val="pt-PT"/>
+        </w:rPr>
+        <w:t>Sistema de Entregas</w:t>
+      </w:r>
+    </w:p>
+    <w:p>
+      <w:pPr>
+        <w:spacing w:after="0" w:line="240" w:lineRule="auto"/>
+        <w:rPr>
+          <w:lang w:val="pt-PT"/>
+        </w:rPr>
+      </w:pPr>
+      <w:r>
+        <w:rPr>
+          <w:lang w:val="pt-PT"/>
+        </w:rPr>
+        <w:t>Rede de comunicação interna (</w:t>
+      </w:r>
+      <w:proofErr w:type="spellStart"/>
+      <w:r>
+        <w:rPr>
+          <w:lang w:val="pt-PT"/>
+        </w:rPr>
+        <w:t>comunicacao</w:t>
+      </w:r>
+      <w:proofErr w:type="spellEnd"/>
+      <w:r>
+        <w:rPr>
+          <w:lang w:val="pt-PT"/>
+        </w:rPr>
+        <w:t xml:space="preserve"> de </w:t>
+      </w:r>
+      <w:proofErr w:type="gramStart"/>
+      <w:r>
+        <w:rPr>
+          <w:lang w:val="pt-PT"/>
+        </w:rPr>
+        <w:t>maquinas</w:t>
+      </w:r>
+      <w:proofErr w:type="gramEnd"/>
+      <w:r>
+        <w:rPr>
+          <w:lang w:val="pt-PT"/>
+        </w:rPr>
+        <w:t xml:space="preserve"> e outas merdas dentro da infraestrutura, pensei em embutir aqui o sistema </w:t>
+      </w:r>
+      <w:proofErr w:type="spellStart"/>
+      <w:r>
+        <w:rPr>
+          <w:lang w:val="pt-PT"/>
+        </w:rPr>
+        <w:t>telefonico</w:t>
+      </w:r>
+      <w:proofErr w:type="spellEnd"/>
+      <w:r>
+        <w:rPr>
+          <w:lang w:val="pt-PT"/>
+        </w:rPr>
+        <w:t>)</w:t>
+      </w:r>
+    </w:p>
+    <w:p>
+      <w:pPr>
+        <w:spacing w:after="0" w:line="240" w:lineRule="auto"/>
+        <w:rPr>
+          <w:lang w:val="pt-PT"/>
+        </w:rPr>
+      </w:pPr>
+      <w:r>
+        <w:rPr>
+          <w:lang w:val="pt-PT"/>
+        </w:rPr>
+        <w:t xml:space="preserve">Servidor de Email (falar da cena do </w:t>
+      </w:r>
+      <w:proofErr w:type="spellStart"/>
+      <w:r>
+        <w:rPr>
+          <w:lang w:val="pt-PT"/>
+        </w:rPr>
+        <w:t>dominio</w:t>
+      </w:r>
+      <w:proofErr w:type="spellEnd"/>
+      <w:r>
+        <w:rPr>
+          <w:lang w:val="pt-PT"/>
+        </w:rPr>
+        <w:t xml:space="preserve"> de email comprado pela empresa, acho que é pago)</w:t>
+      </w:r>
+    </w:p>
+    <w:p>
+      <w:pPr>
+        <w:spacing w:after="0" w:line="240" w:lineRule="auto"/>
+        <w:rPr>
+          <w:lang w:val="pt-PT"/>
+        </w:rPr>
+      </w:pPr>
+      <w:r>
+        <w:rPr>
+          <w:lang w:val="pt-PT"/>
+        </w:rPr>
+        <w:t>Computadores (falar de App do PC para gerir tudo)</w:t>
+      </w:r>
+    </w:p>
+    <w:p>
+      <w:pPr>
+        <w:spacing w:after="0" w:line="240" w:lineRule="auto"/>
+        <w:rPr>
+          <w:lang w:val="pt-PT"/>
+        </w:rPr>
+      </w:pPr>
+      <w:r>
+        <w:rPr>
+          <w:lang w:val="pt-PT"/>
+        </w:rPr>
+        <w:t xml:space="preserve">Smartphones (fala de App do tele para as entregas e assim) </w:t>
+      </w:r>
+      <w:r>
+        <w:rPr>
+          <w:lang w:val="pt-PT"/>
+        </w:rPr>
+        <w:br/>
+      </w:r>
+      <w:r>
+        <w:rPr>
+          <w:lang w:val="pt-PT"/>
+        </w:rPr>
+        <w:br/>
+        <w:t>Sistema de Entregas</w:t>
+      </w:r>
+    </w:p>
+    <w:p>
+      <w:pPr>
+        <w:spacing w:after="0" w:line="240" w:lineRule="auto"/>
+        <w:rPr>
+          <w:lang w:val="pt-PT"/>
+        </w:rPr>
+      </w:pPr>
+      <w:r>
+        <w:rPr>
+          <w:lang w:val="pt-PT"/>
+        </w:rPr>
+        <w:t xml:space="preserve">Sistema de </w:t>
+      </w:r>
       <w:r>
         <w:rPr>
           <w:lang w:val="pt-PT"/>
@@ -5480,13 +5724,7 @@
               <w:rPr>
                 <w:lang w:val="pt-PT"/>
               </w:rPr>
-              <w:t>Espaço de produção (Composto pela parte da fábrica e do escritório)</w:t>
-            </w:r>
-            <w:r>
-              <w:rPr>
-                <w:lang w:val="pt-PT"/>
-              </w:rPr>
-              <w:tab/>
+              <w:t>Infraestrutura principal</w:t>
             </w:r>
           </w:p>
         </w:tc>
@@ -5505,7 +5743,7 @@
               <w:rPr>
                 <w:lang w:val="pt-PT"/>
               </w:rPr>
-              <w:t>…</w:t>
+              <w:t>Estrutura física da empresa que serve de suporte para o funcionamento dos sistemas e equipamentos da Dev4Sell.</w:t>
             </w:r>
           </w:p>
         </w:tc>
@@ -5524,7 +5762,7 @@
               <w:rPr>
                 <w:lang w:val="pt-PT"/>
               </w:rPr>
-              <w:t>…</w:t>
+              <w:t>1</w:t>
             </w:r>
           </w:p>
         </w:tc>
@@ -5586,7 +5824,13 @@
               <w:rPr>
                 <w:lang w:val="pt-PT"/>
               </w:rPr>
-              <w:t>…</w:t>
+              <w:t>Equipamento de auxílio que tem serve de interação com o sistema de gestão de produtos da empresa</w:t>
+            </w:r>
+            <w:r>
+              <w:rPr>
+                <w:lang w:val="pt-PT"/>
+              </w:rPr>
+              <w:t xml:space="preserve"> e tratar de outros assuntos administrativos e financeiros.</w:t>
             </w:r>
           </w:p>
         </w:tc>
@@ -5668,7 +5912,7 @@
               <w:rPr>
                 <w:lang w:val="pt-PT"/>
               </w:rPr>
-              <w:t>…</w:t>
+              <w:t>Equipamento de auxílio para a criação de documentos e material promocional.</w:t>
             </w:r>
           </w:p>
         </w:tc>
@@ -5749,7 +5993,7 @@
               <w:rPr>
                 <w:lang w:val="pt-PT"/>
               </w:rPr>
-              <w:t>…</w:t>
+              <w:t xml:space="preserve">Recurso que tem o objetivo de armazenar e gerenciar os dados da Dev4Shell. </w:t>
             </w:r>
           </w:p>
         </w:tc>
@@ -5831,7 +6075,7 @@
               <w:rPr>
                 <w:lang w:val="pt-PT"/>
               </w:rPr>
-              <w:t>…</w:t>
+              <w:t>Recurso que serve de salvaguarda do servidor de base de dados. Este é utilizado para realizar cópias de segurança dos dados críticos da empresa.</w:t>
             </w:r>
           </w:p>
         </w:tc>
@@ -5912,7 +6156,41 @@
               <w:rPr>
                 <w:lang w:val="pt-PT"/>
               </w:rPr>
-              <w:t>…</w:t>
+              <w:t xml:space="preserve">Conjunto de equipamentos utilizados para fazer </w:t>
+            </w:r>
+            <w:proofErr w:type="spellStart"/>
+            <w:r>
+              <w:rPr>
+                <w:i/>
+                <w:iCs/>
+                <w:lang w:val="pt-PT"/>
+              </w:rPr>
+              <w:t>quality</w:t>
+            </w:r>
+            <w:proofErr w:type="spellEnd"/>
+            <w:r>
+              <w:rPr>
+                <w:i/>
+                <w:iCs/>
+                <w:lang w:val="pt-PT"/>
+              </w:rPr>
+              <w:t xml:space="preserve"> </w:t>
+            </w:r>
+            <w:proofErr w:type="spellStart"/>
+            <w:r>
+              <w:rPr>
+                <w:i/>
+                <w:iCs/>
+                <w:lang w:val="pt-PT"/>
+              </w:rPr>
+              <w:t>assurance</w:t>
+            </w:r>
+            <w:proofErr w:type="spellEnd"/>
+            <w:r>
+              <w:rPr>
+                <w:lang w:val="pt-PT"/>
+              </w:rPr>
+              <w:t xml:space="preserve"> dos equipamentos reproduzidos na Dev4Sell.</w:t>
             </w:r>
           </w:p>
         </w:tc>
@@ -5994,7 +6272,14 @@
               <w:rPr>
                 <w:lang w:val="pt-PT"/>
               </w:rPr>
-              <w:t>…</w:t>
+              <w:t xml:space="preserve">Equipamentos de utilizados no processo de </w:t>
+            </w:r>
+            <w:r>
+              <w:rPr>
+                <w:lang w:val="pt-PT"/>
+              </w:rPr>
+              <w:lastRenderedPageBreak/>
+              <w:t>produção e um produto eletrônico da empresa.</w:t>
             </w:r>
           </w:p>
         </w:tc>
@@ -6013,6 +6298,7 @@
               <w:rPr>
                 <w:lang w:val="pt-PT"/>
               </w:rPr>
+              <w:lastRenderedPageBreak/>
               <w:t>…</w:t>
             </w:r>
           </w:p>
@@ -6238,7 +6524,7 @@
               <w:rPr>
                 <w:lang w:val="pt-PT"/>
               </w:rPr>
-              <w:t>…</w:t>
+              <w:t>Equipamento de auxílio às entregas e recolhas de produtos na Dev4Sell. Utilizados para transportar os produtos.</w:t>
             </w:r>
           </w:p>
         </w:tc>
@@ -6376,7 +6662,6 @@
         <w:rPr>
           <w:lang w:val="pt-PT"/>
         </w:rPr>
-        <w:lastRenderedPageBreak/>
         <w:t>Humanos:</w:t>
       </w:r>
       <w:r>
@@ -6769,6 +7054,7 @@
               <w:rPr>
                 <w:lang w:val="pt-PT"/>
               </w:rPr>
+              <w:lastRenderedPageBreak/>
               <w:t>Nome</w:t>
             </w:r>
           </w:p>
@@ -7444,7 +7730,6 @@
               <w:rPr>
                 <w:lang w:val="pt-PT"/>
               </w:rPr>
-              <w:lastRenderedPageBreak/>
               <w:t>Nome</w:t>
             </w:r>
           </w:p>
@@ -7794,6 +8079,7 @@
               <w:rPr>
                 <w:lang w:val="pt-PT"/>
               </w:rPr>
+              <w:lastRenderedPageBreak/>
               <w:t>Rede de comunicação interna da empresa</w:t>
             </w:r>
           </w:p>
@@ -8327,7 +8613,7 @@
 </file>
 
 <file path=word/endnotes.xml><?xml version="1.0" encoding="utf-8"?>
-<w:endnotes xmlns:wpc="http://schemas.microsoft.com/office/word/2010/wordprocessingCanvas" xmlns:cx="http://schemas.microsoft.com/office/drawing/2014/chartex" xmlns:cx1="http://schemas.microsoft.com/office/drawing/2015/9/8/chartex" xmlns:cx2="http://schemas.microsoft.com/office/drawing/2015/10/21/chartex" xmlns:cx3="http://schemas.microsoft.com/office/drawing/2016/5/9/chartex" xmlns:cx4="http://schemas.microsoft.com/office/drawing/2016/5/10/chartex" xmlns:cx5="http://schemas.microsoft.com/office/drawing/2016/5/11/chartex" xmlns:cx6="http://schemas.microsoft.com/office/drawing/2016/5/12/chartex" xmlns:cx7="http://schemas.microsoft.com/office/drawing/2016/5/13/chartex" xmlns:cx8="http://schemas.microsoft.com/office/drawing/2016/5/14/chartex" xmlns:mc="http://schemas.openxmlformats.org/markup-compatibility/2006" xmlns:aink="http://schemas.microsoft.com/office/drawing/2016/ink" xmlns:am3d="http://schemas.microsoft.com/office/drawing/2017/model3d" xmlns:o="urn:schemas-microsoft-com:office:office" xmlns:oel="http://schemas.microsoft.com/office/2019/extlst" xmlns:r="http://schemas.openxmlformats.org/officeDocument/2006/relationships" xmlns:m="http://schemas.openxmlformats.org/officeDocument/2006/math" xmlns:v="urn:schemas-microsoft-com:vml" xmlns:wp14="http://schemas.microsoft.com/office/word/2010/wordprocessingDrawing" xmlns:wp="http://schemas.openxmlformats.org/drawingml/2006/wordprocessingDrawing" xmlns:w10="urn:schemas-microsoft-com:office:word" xmlns:w="http://schemas.openxmlformats.org/wordprocessingml/2006/main" xmlns:w14="http://schemas.microsoft.com/office/word/2010/wordml" xmlns:w15="http://schemas.microsoft.com/office/word/2012/wordml" xmlns:w16cex="http://schemas.microsoft.com/office/word/2018/wordml/cex" xmlns:w16cid="http://schemas.microsoft.com/office/word/2016/wordml/cid" xmlns:w16="http://schemas.microsoft.com/office/word/2018/wordml" xmlns:w16sdtdh="http://schemas.microsoft.com/office/word/2020/wordml/sdtdatahash" xmlns:w16se="http://schemas.microsoft.com/office/word/2015/wordml/symex" xmlns:wpg="http://schemas.microsoft.com/office/word/2010/wordprocessingGroup" xmlns:wpi="http://schemas.microsoft.com/office/word/2010/wordprocessingInk" xmlns:wne="http://schemas.microsoft.com/office/word/2006/wordml" xmlns:wps="http://schemas.microsoft.com/office/word/2010/wordprocessingShape" mc:Ignorable="w14 w15 w16se w16cid w16 w16cex w16sdtdh wp14">
+<w:endnotes xmlns:wpc="http://schemas.microsoft.com/office/word/2010/wordprocessingCanvas" xmlns:cx="http://schemas.microsoft.com/office/drawing/2014/chartex" xmlns:cx1="http://schemas.microsoft.com/office/drawing/2015/9/8/chartex" xmlns:cx2="http://schemas.microsoft.com/office/drawing/2015/10/21/chartex" xmlns:cx3="http://schemas.microsoft.com/office/drawing/2016/5/9/chartex" xmlns:cx4="http://schemas.microsoft.com/office/drawing/2016/5/10/chartex" xmlns:cx5="http://schemas.microsoft.com/office/drawing/2016/5/11/chartex" xmlns:cx6="http://schemas.microsoft.com/office/drawing/2016/5/12/chartex" xmlns:cx7="http://schemas.microsoft.com/office/drawing/2016/5/13/chartex" xmlns:cx8="http://schemas.microsoft.com/office/drawing/2016/5/14/chartex" xmlns:mc="http://schemas.openxmlformats.org/markup-compatibility/2006" xmlns:aink="http://schemas.microsoft.com/office/drawing/2016/ink" xmlns:am3d="http://schemas.microsoft.com/office/drawing/2017/model3d" xmlns:o="urn:schemas-microsoft-com:office:office" xmlns:oel="http://schemas.microsoft.com/office/2019/extlst" xmlns:r="http://schemas.openxmlformats.org/officeDocument/2006/relationships" xmlns:m="http://schemas.openxmlformats.org/officeDocument/2006/math" xmlns:v="urn:schemas-microsoft-com:vml" xmlns:wp14="http://schemas.microsoft.com/office/word/2010/wordprocessingDrawing" xmlns:wp="http://schemas.openxmlformats.org/drawingml/2006/wordprocessingDrawing" xmlns:w10="urn:schemas-microsoft-com:office:word" xmlns:w="http://schemas.openxmlformats.org/wordprocessingml/2006/main" xmlns:w14="http://schemas.microsoft.com/office/word/2010/wordml" xmlns:w15="http://schemas.microsoft.com/office/word/2012/wordml" xmlns:w16cex="http://schemas.microsoft.com/office/word/2018/wordml/cex" xmlns:w16cid="http://schemas.microsoft.com/office/word/2016/wordml/cid" xmlns:w16="http://schemas.microsoft.com/office/word/2018/wordml" xmlns:w16du="http://schemas.microsoft.com/office/word/2023/wordml/word16du" xmlns:w16sdtdh="http://schemas.microsoft.com/office/word/2020/wordml/sdtdatahash" xmlns:w16se="http://schemas.microsoft.com/office/word/2015/wordml/symex" xmlns:wpg="http://schemas.microsoft.com/office/word/2010/wordprocessingGroup" xmlns:wpi="http://schemas.microsoft.com/office/word/2010/wordprocessingInk" xmlns:wne="http://schemas.microsoft.com/office/word/2006/wordml" xmlns:wps="http://schemas.microsoft.com/office/word/2010/wordprocessingShape" mc:Ignorable="w14 w15 w16se w16cid w16 w16cex w16sdtdh wp14">
   <w:endnote w:type="separator" w:id="-1">
     <w:p>
       <w:r>
@@ -8346,7 +8632,7 @@
 </file>
 
 <file path=word/footer1.xml><?xml version="1.0" encoding="utf-8"?>
-<w:ftr xmlns:wpc="http://schemas.microsoft.com/office/word/2010/wordprocessingCanvas" xmlns:cx="http://schemas.microsoft.com/office/drawing/2014/chartex" xmlns:cx1="http://schemas.microsoft.com/office/drawing/2015/9/8/chartex" xmlns:cx2="http://schemas.microsoft.com/office/drawing/2015/10/21/chartex" xmlns:cx3="http://schemas.microsoft.com/office/drawing/2016/5/9/chartex" xmlns:cx4="http://schemas.microsoft.com/office/drawing/2016/5/10/chartex" xmlns:cx5="http://schemas.microsoft.com/office/drawing/2016/5/11/chartex" xmlns:cx6="http://schemas.microsoft.com/office/drawing/2016/5/12/chartex" xmlns:cx7="http://schemas.microsoft.com/office/drawing/2016/5/13/chartex" xmlns:cx8="http://schemas.microsoft.com/office/drawing/2016/5/14/chartex" xmlns:mc="http://schemas.openxmlformats.org/markup-compatibility/2006" xmlns:aink="http://schemas.microsoft.com/office/drawing/2016/ink" xmlns:am3d="http://schemas.microsoft.com/office/drawing/2017/model3d" xmlns:o="urn:schemas-microsoft-com:office:office" xmlns:oel="http://schemas.microsoft.com/office/2019/extlst" xmlns:r="http://schemas.openxmlformats.org/officeDocument/2006/relationships" xmlns:m="http://schemas.openxmlformats.org/officeDocument/2006/math" xmlns:v="urn:schemas-microsoft-com:vml" xmlns:wp14="http://schemas.microsoft.com/office/word/2010/wordprocessingDrawing" xmlns:wp="http://schemas.openxmlformats.org/drawingml/2006/wordprocessingDrawing" xmlns:w10="urn:schemas-microsoft-com:office:word" xmlns:w="http://schemas.openxmlformats.org/wordprocessingml/2006/main" xmlns:w14="http://schemas.microsoft.com/office/word/2010/wordml" xmlns:w15="http://schemas.microsoft.com/office/word/2012/wordml" xmlns:w16cex="http://schemas.microsoft.com/office/word/2018/wordml/cex" xmlns:w16cid="http://schemas.microsoft.com/office/word/2016/wordml/cid" xmlns:w16="http://schemas.microsoft.com/office/word/2018/wordml" xmlns:w16sdtdh="http://schemas.microsoft.com/office/word/2020/wordml/sdtdatahash" xmlns:w16se="http://schemas.microsoft.com/office/word/2015/wordml/symex" xmlns:wpg="http://schemas.microsoft.com/office/word/2010/wordprocessingGroup" xmlns:wpi="http://schemas.microsoft.com/office/word/2010/wordprocessingInk" xmlns:wne="http://schemas.microsoft.com/office/word/2006/wordml" xmlns:wps="http://schemas.microsoft.com/office/word/2010/wordprocessingShape" mc:Ignorable="w14 w15 w16se w16cid w16 w16cex w16sdtdh wp14">
+<w:ftr xmlns:wpc="http://schemas.microsoft.com/office/word/2010/wordprocessingCanvas" xmlns:cx="http://schemas.microsoft.com/office/drawing/2014/chartex" xmlns:cx1="http://schemas.microsoft.com/office/drawing/2015/9/8/chartex" xmlns:cx2="http://schemas.microsoft.com/office/drawing/2015/10/21/chartex" xmlns:cx3="http://schemas.microsoft.com/office/drawing/2016/5/9/chartex" xmlns:cx4="http://schemas.microsoft.com/office/drawing/2016/5/10/chartex" xmlns:cx5="http://schemas.microsoft.com/office/drawing/2016/5/11/chartex" xmlns:cx6="http://schemas.microsoft.com/office/drawing/2016/5/12/chartex" xmlns:cx7="http://schemas.microsoft.com/office/drawing/2016/5/13/chartex" xmlns:cx8="http://schemas.microsoft.com/office/drawing/2016/5/14/chartex" xmlns:mc="http://schemas.openxmlformats.org/markup-compatibility/2006" xmlns:aink="http://schemas.microsoft.com/office/drawing/2016/ink" xmlns:am3d="http://schemas.microsoft.com/office/drawing/2017/model3d" xmlns:o="urn:schemas-microsoft-com:office:office" xmlns:oel="http://schemas.microsoft.com/office/2019/extlst" xmlns:r="http://schemas.openxmlformats.org/officeDocument/2006/relationships" xmlns:m="http://schemas.openxmlformats.org/officeDocument/2006/math" xmlns:v="urn:schemas-microsoft-com:vml" xmlns:wp14="http://schemas.microsoft.com/office/word/2010/wordprocessingDrawing" xmlns:wp="http://schemas.openxmlformats.org/drawingml/2006/wordprocessingDrawing" xmlns:w10="urn:schemas-microsoft-com:office:word" xmlns:w="http://schemas.openxmlformats.org/wordprocessingml/2006/main" xmlns:w14="http://schemas.microsoft.com/office/word/2010/wordml" xmlns:w15="http://schemas.microsoft.com/office/word/2012/wordml" xmlns:w16cex="http://schemas.microsoft.com/office/word/2018/wordml/cex" xmlns:w16cid="http://schemas.microsoft.com/office/word/2016/wordml/cid" xmlns:w16="http://schemas.microsoft.com/office/word/2018/wordml" xmlns:w16du="http://schemas.microsoft.com/office/word/2023/wordml/word16du" xmlns:w16sdtdh="http://schemas.microsoft.com/office/word/2020/wordml/sdtdatahash" xmlns:w16se="http://schemas.microsoft.com/office/word/2015/wordml/symex" xmlns:wpg="http://schemas.microsoft.com/office/word/2010/wordprocessingGroup" xmlns:wpi="http://schemas.microsoft.com/office/word/2010/wordprocessingInk" xmlns:wne="http://schemas.microsoft.com/office/word/2006/wordml" xmlns:wps="http://schemas.microsoft.com/office/word/2010/wordprocessingShape" mc:Ignorable="w14 w15 w16se w16cid w16 w16cex w16sdtdh wp14">
   <w:sdt>
     <w:sdtPr>
       <w:id w:val="7591165"/>
@@ -8425,7 +8711,7 @@
 </file>
 
 <file path=word/footer2.xml><?xml version="1.0" encoding="utf-8"?>
-<w:ftr xmlns:wpc="http://schemas.microsoft.com/office/word/2010/wordprocessingCanvas" xmlns:cx="http://schemas.microsoft.com/office/drawing/2014/chartex" xmlns:cx1="http://schemas.microsoft.com/office/drawing/2015/9/8/chartex" xmlns:cx2="http://schemas.microsoft.com/office/drawing/2015/10/21/chartex" xmlns:cx3="http://schemas.microsoft.com/office/drawing/2016/5/9/chartex" xmlns:cx4="http://schemas.microsoft.com/office/drawing/2016/5/10/chartex" xmlns:cx5="http://schemas.microsoft.com/office/drawing/2016/5/11/chartex" xmlns:cx6="http://schemas.microsoft.com/office/drawing/2016/5/12/chartex" xmlns:cx7="http://schemas.microsoft.com/office/drawing/2016/5/13/chartex" xmlns:cx8="http://schemas.microsoft.com/office/drawing/2016/5/14/chartex" xmlns:mc="http://schemas.openxmlformats.org/markup-compatibility/2006" xmlns:aink="http://schemas.microsoft.com/office/drawing/2016/ink" xmlns:am3d="http://schemas.microsoft.com/office/drawing/2017/model3d" xmlns:o="urn:schemas-microsoft-com:office:office" xmlns:oel="http://schemas.microsoft.com/office/2019/extlst" xmlns:r="http://schemas.openxmlformats.org/officeDocument/2006/relationships" xmlns:m="http://schemas.openxmlformats.org/officeDocument/2006/math" xmlns:v="urn:schemas-microsoft-com:vml" xmlns:wp14="http://schemas.microsoft.com/office/word/2010/wordprocessingDrawing" xmlns:wp="http://schemas.openxmlformats.org/drawingml/2006/wordprocessingDrawing" xmlns:w10="urn:schemas-microsoft-com:office:word" xmlns:w="http://schemas.openxmlformats.org/wordprocessingml/2006/main" xmlns:w14="http://schemas.microsoft.com/office/word/2010/wordml" xmlns:w15="http://schemas.microsoft.com/office/word/2012/wordml" xmlns:w16cex="http://schemas.microsoft.com/office/word/2018/wordml/cex" xmlns:w16cid="http://schemas.microsoft.com/office/word/2016/wordml/cid" xmlns:w16="http://schemas.microsoft.com/office/word/2018/wordml" xmlns:w16sdtdh="http://schemas.microsoft.com/office/word/2020/wordml/sdtdatahash" xmlns:w16se="http://schemas.microsoft.com/office/word/2015/wordml/symex" xmlns:wpg="http://schemas.microsoft.com/office/word/2010/wordprocessingGroup" xmlns:wpi="http://schemas.microsoft.com/office/word/2010/wordprocessingInk" xmlns:wne="http://schemas.microsoft.com/office/word/2006/wordml" xmlns:wps="http://schemas.microsoft.com/office/word/2010/wordprocessingShape" mc:Ignorable="w14 w15 w16se w16cid w16 w16cex w16sdtdh wp14">
+<w:ftr xmlns:wpc="http://schemas.microsoft.com/office/word/2010/wordprocessingCanvas" xmlns:cx="http://schemas.microsoft.com/office/drawing/2014/chartex" xmlns:cx1="http://schemas.microsoft.com/office/drawing/2015/9/8/chartex" xmlns:cx2="http://schemas.microsoft.com/office/drawing/2015/10/21/chartex" xmlns:cx3="http://schemas.microsoft.com/office/drawing/2016/5/9/chartex" xmlns:cx4="http://schemas.microsoft.com/office/drawing/2016/5/10/chartex" xmlns:cx5="http://schemas.microsoft.com/office/drawing/2016/5/11/chartex" xmlns:cx6="http://schemas.microsoft.com/office/drawing/2016/5/12/chartex" xmlns:cx7="http://schemas.microsoft.com/office/drawing/2016/5/13/chartex" xmlns:cx8="http://schemas.microsoft.com/office/drawing/2016/5/14/chartex" xmlns:mc="http://schemas.openxmlformats.org/markup-compatibility/2006" xmlns:aink="http://schemas.microsoft.com/office/drawing/2016/ink" xmlns:am3d="http://schemas.microsoft.com/office/drawing/2017/model3d" xmlns:o="urn:schemas-microsoft-com:office:office" xmlns:oel="http://schemas.microsoft.com/office/2019/extlst" xmlns:r="http://schemas.openxmlformats.org/officeDocument/2006/relationships" xmlns:m="http://schemas.openxmlformats.org/officeDocument/2006/math" xmlns:v="urn:schemas-microsoft-com:vml" xmlns:wp14="http://schemas.microsoft.com/office/word/2010/wordprocessingDrawing" xmlns:wp="http://schemas.openxmlformats.org/drawingml/2006/wordprocessingDrawing" xmlns:w10="urn:schemas-microsoft-com:office:word" xmlns:w="http://schemas.openxmlformats.org/wordprocessingml/2006/main" xmlns:w14="http://schemas.microsoft.com/office/word/2010/wordml" xmlns:w15="http://schemas.microsoft.com/office/word/2012/wordml" xmlns:w16cex="http://schemas.microsoft.com/office/word/2018/wordml/cex" xmlns:w16cid="http://schemas.microsoft.com/office/word/2016/wordml/cid" xmlns:w16="http://schemas.microsoft.com/office/word/2018/wordml" xmlns:w16du="http://schemas.microsoft.com/office/word/2023/wordml/word16du" xmlns:w16sdtdh="http://schemas.microsoft.com/office/word/2020/wordml/sdtdatahash" xmlns:w16se="http://schemas.microsoft.com/office/word/2015/wordml/symex" xmlns:wpg="http://schemas.microsoft.com/office/word/2010/wordprocessingGroup" xmlns:wpi="http://schemas.microsoft.com/office/word/2010/wordprocessingInk" xmlns:wne="http://schemas.microsoft.com/office/word/2006/wordml" xmlns:wps="http://schemas.microsoft.com/office/word/2010/wordprocessingShape" mc:Ignorable="w14 w15 w16se w16cid w16 w16cex w16sdtdh wp14">
   <w:sdt>
     <w:sdtPr>
       <w:id w:val="7591166"/>
@@ -8452,7 +8738,7 @@
 </file>
 
 <file path=word/footer3.xml><?xml version="1.0" encoding="utf-8"?>
-<w:ftr xmlns:wpc="http://schemas.microsoft.com/office/word/2010/wordprocessingCanvas" xmlns:cx="http://schemas.microsoft.com/office/drawing/2014/chartex" xmlns:cx1="http://schemas.microsoft.com/office/drawing/2015/9/8/chartex" xmlns:cx2="http://schemas.microsoft.com/office/drawing/2015/10/21/chartex" xmlns:cx3="http://schemas.microsoft.com/office/drawing/2016/5/9/chartex" xmlns:cx4="http://schemas.microsoft.com/office/drawing/2016/5/10/chartex" xmlns:cx5="http://schemas.microsoft.com/office/drawing/2016/5/11/chartex" xmlns:cx6="http://schemas.microsoft.com/office/drawing/2016/5/12/chartex" xmlns:cx7="http://schemas.microsoft.com/office/drawing/2016/5/13/chartex" xmlns:cx8="http://schemas.microsoft.com/office/drawing/2016/5/14/chartex" xmlns:mc="http://schemas.openxmlformats.org/markup-compatibility/2006" xmlns:aink="http://schemas.microsoft.com/office/drawing/2016/ink" xmlns:am3d="http://schemas.microsoft.com/office/drawing/2017/model3d" xmlns:o="urn:schemas-microsoft-com:office:office" xmlns:oel="http://schemas.microsoft.com/office/2019/extlst" xmlns:r="http://schemas.openxmlformats.org/officeDocument/2006/relationships" xmlns:m="http://schemas.openxmlformats.org/officeDocument/2006/math" xmlns:v="urn:schemas-microsoft-com:vml" xmlns:wp14="http://schemas.microsoft.com/office/word/2010/wordprocessingDrawing" xmlns:wp="http://schemas.openxmlformats.org/drawingml/2006/wordprocessingDrawing" xmlns:w10="urn:schemas-microsoft-com:office:word" xmlns:w="http://schemas.openxmlformats.org/wordprocessingml/2006/main" xmlns:w14="http://schemas.microsoft.com/office/word/2010/wordml" xmlns:w15="http://schemas.microsoft.com/office/word/2012/wordml" xmlns:w16cex="http://schemas.microsoft.com/office/word/2018/wordml/cex" xmlns:w16cid="http://schemas.microsoft.com/office/word/2016/wordml/cid" xmlns:w16="http://schemas.microsoft.com/office/word/2018/wordml" xmlns:w16sdtdh="http://schemas.microsoft.com/office/word/2020/wordml/sdtdatahash" xmlns:w16se="http://schemas.microsoft.com/office/word/2015/wordml/symex" xmlns:wpg="http://schemas.microsoft.com/office/word/2010/wordprocessingGroup" xmlns:wpi="http://schemas.microsoft.com/office/word/2010/wordprocessingInk" xmlns:wne="http://schemas.microsoft.com/office/word/2006/wordml" xmlns:wps="http://schemas.microsoft.com/office/word/2010/wordprocessingShape" mc:Ignorable="w14 w15 w16se w16cid w16 w16cex w16sdtdh wp14">
+<w:ftr xmlns:wpc="http://schemas.microsoft.com/office/word/2010/wordprocessingCanvas" xmlns:cx="http://schemas.microsoft.com/office/drawing/2014/chartex" xmlns:cx1="http://schemas.microsoft.com/office/drawing/2015/9/8/chartex" xmlns:cx2="http://schemas.microsoft.com/office/drawing/2015/10/21/chartex" xmlns:cx3="http://schemas.microsoft.com/office/drawing/2016/5/9/chartex" xmlns:cx4="http://schemas.microsoft.com/office/drawing/2016/5/10/chartex" xmlns:cx5="http://schemas.microsoft.com/office/drawing/2016/5/11/chartex" xmlns:cx6="http://schemas.microsoft.com/office/drawing/2016/5/12/chartex" xmlns:cx7="http://schemas.microsoft.com/office/drawing/2016/5/13/chartex" xmlns:cx8="http://schemas.microsoft.com/office/drawing/2016/5/14/chartex" xmlns:mc="http://schemas.openxmlformats.org/markup-compatibility/2006" xmlns:aink="http://schemas.microsoft.com/office/drawing/2016/ink" xmlns:am3d="http://schemas.microsoft.com/office/drawing/2017/model3d" xmlns:o="urn:schemas-microsoft-com:office:office" xmlns:oel="http://schemas.microsoft.com/office/2019/extlst" xmlns:r="http://schemas.openxmlformats.org/officeDocument/2006/relationships" xmlns:m="http://schemas.openxmlformats.org/officeDocument/2006/math" xmlns:v="urn:schemas-microsoft-com:vml" xmlns:wp14="http://schemas.microsoft.com/office/word/2010/wordprocessingDrawing" xmlns:wp="http://schemas.openxmlformats.org/drawingml/2006/wordprocessingDrawing" xmlns:w10="urn:schemas-microsoft-com:office:word" xmlns:w="http://schemas.openxmlformats.org/wordprocessingml/2006/main" xmlns:w14="http://schemas.microsoft.com/office/word/2010/wordml" xmlns:w15="http://schemas.microsoft.com/office/word/2012/wordml" xmlns:w16cex="http://schemas.microsoft.com/office/word/2018/wordml/cex" xmlns:w16cid="http://schemas.microsoft.com/office/word/2016/wordml/cid" xmlns:w16="http://schemas.microsoft.com/office/word/2018/wordml" xmlns:w16du="http://schemas.microsoft.com/office/word/2023/wordml/word16du" xmlns:w16sdtdh="http://schemas.microsoft.com/office/word/2020/wordml/sdtdatahash" xmlns:w16se="http://schemas.microsoft.com/office/word/2015/wordml/symex" xmlns:wpg="http://schemas.microsoft.com/office/word/2010/wordprocessingGroup" xmlns:wpi="http://schemas.microsoft.com/office/word/2010/wordprocessingInk" xmlns:wne="http://schemas.microsoft.com/office/word/2006/wordml" xmlns:wps="http://schemas.microsoft.com/office/word/2010/wordprocessingShape" mc:Ignorable="w14 w15 w16se w16cid w16 w16cex w16sdtdh wp14">
   <w:p>
     <w:pPr>
       <w:pStyle w:val="Cabealho"/>
@@ -8549,7 +8835,7 @@
 </file>
 
 <file path=word/footnotes.xml><?xml version="1.0" encoding="utf-8"?>
-<w:footnotes xmlns:wpc="http://schemas.microsoft.com/office/word/2010/wordprocessingCanvas" xmlns:cx="http://schemas.microsoft.com/office/drawing/2014/chartex" xmlns:cx1="http://schemas.microsoft.com/office/drawing/2015/9/8/chartex" xmlns:cx2="http://schemas.microsoft.com/office/drawing/2015/10/21/chartex" xmlns:cx3="http://schemas.microsoft.com/office/drawing/2016/5/9/chartex" xmlns:cx4="http://schemas.microsoft.com/office/drawing/2016/5/10/chartex" xmlns:cx5="http://schemas.microsoft.com/office/drawing/2016/5/11/chartex" xmlns:cx6="http://schemas.microsoft.com/office/drawing/2016/5/12/chartex" xmlns:cx7="http://schemas.microsoft.com/office/drawing/2016/5/13/chartex" xmlns:cx8="http://schemas.microsoft.com/office/drawing/2016/5/14/chartex" xmlns:mc="http://schemas.openxmlformats.org/markup-compatibility/2006" xmlns:aink="http://schemas.microsoft.com/office/drawing/2016/ink" xmlns:am3d="http://schemas.microsoft.com/office/drawing/2017/model3d" xmlns:o="urn:schemas-microsoft-com:office:office" xmlns:oel="http://schemas.microsoft.com/office/2019/extlst" xmlns:r="http://schemas.openxmlformats.org/officeDocument/2006/relationships" xmlns:m="http://schemas.openxmlformats.org/officeDocument/2006/math" xmlns:v="urn:schemas-microsoft-com:vml" xmlns:wp14="http://schemas.microsoft.com/office/word/2010/wordprocessingDrawing" xmlns:wp="http://schemas.openxmlformats.org/drawingml/2006/wordprocessingDrawing" xmlns:w10="urn:schemas-microsoft-com:office:word" xmlns:w="http://schemas.openxmlformats.org/wordprocessingml/2006/main" xmlns:w14="http://schemas.microsoft.com/office/word/2010/wordml" xmlns:w15="http://schemas.microsoft.com/office/word/2012/wordml" xmlns:w16cex="http://schemas.microsoft.com/office/word/2018/wordml/cex" xmlns:w16cid="http://schemas.microsoft.com/office/word/2016/wordml/cid" xmlns:w16="http://schemas.microsoft.com/office/word/2018/wordml" xmlns:w16sdtdh="http://schemas.microsoft.com/office/word/2020/wordml/sdtdatahash" xmlns:w16se="http://schemas.microsoft.com/office/word/2015/wordml/symex" xmlns:wpg="http://schemas.microsoft.com/office/word/2010/wordprocessingGroup" xmlns:wpi="http://schemas.microsoft.com/office/word/2010/wordprocessingInk" xmlns:wne="http://schemas.microsoft.com/office/word/2006/wordml" xmlns:wps="http://schemas.microsoft.com/office/word/2010/wordprocessingShape" mc:Ignorable="w14 w15 w16se w16cid w16 w16cex w16sdtdh wp14">
+<w:footnotes xmlns:wpc="http://schemas.microsoft.com/office/word/2010/wordprocessingCanvas" xmlns:cx="http://schemas.microsoft.com/office/drawing/2014/chartex" xmlns:cx1="http://schemas.microsoft.com/office/drawing/2015/9/8/chartex" xmlns:cx2="http://schemas.microsoft.com/office/drawing/2015/10/21/chartex" xmlns:cx3="http://schemas.microsoft.com/office/drawing/2016/5/9/chartex" xmlns:cx4="http://schemas.microsoft.com/office/drawing/2016/5/10/chartex" xmlns:cx5="http://schemas.microsoft.com/office/drawing/2016/5/11/chartex" xmlns:cx6="http://schemas.microsoft.com/office/drawing/2016/5/12/chartex" xmlns:cx7="http://schemas.microsoft.com/office/drawing/2016/5/13/chartex" xmlns:cx8="http://schemas.microsoft.com/office/drawing/2016/5/14/chartex" xmlns:mc="http://schemas.openxmlformats.org/markup-compatibility/2006" xmlns:aink="http://schemas.microsoft.com/office/drawing/2016/ink" xmlns:am3d="http://schemas.microsoft.com/office/drawing/2017/model3d" xmlns:o="urn:schemas-microsoft-com:office:office" xmlns:oel="http://schemas.microsoft.com/office/2019/extlst" xmlns:r="http://schemas.openxmlformats.org/officeDocument/2006/relationships" xmlns:m="http://schemas.openxmlformats.org/officeDocument/2006/math" xmlns:v="urn:schemas-microsoft-com:vml" xmlns:wp14="http://schemas.microsoft.com/office/word/2010/wordprocessingDrawing" xmlns:wp="http://schemas.openxmlformats.org/drawingml/2006/wordprocessingDrawing" xmlns:w10="urn:schemas-microsoft-com:office:word" xmlns:w="http://schemas.openxmlformats.org/wordprocessingml/2006/main" xmlns:w14="http://schemas.microsoft.com/office/word/2010/wordml" xmlns:w15="http://schemas.microsoft.com/office/word/2012/wordml" xmlns:w16cex="http://schemas.microsoft.com/office/word/2018/wordml/cex" xmlns:w16cid="http://schemas.microsoft.com/office/word/2016/wordml/cid" xmlns:w16="http://schemas.microsoft.com/office/word/2018/wordml" xmlns:w16du="http://schemas.microsoft.com/office/word/2023/wordml/word16du" xmlns:w16sdtdh="http://schemas.microsoft.com/office/word/2020/wordml/sdtdatahash" xmlns:w16se="http://schemas.microsoft.com/office/word/2015/wordml/symex" xmlns:wpg="http://schemas.microsoft.com/office/word/2010/wordprocessingGroup" xmlns:wpi="http://schemas.microsoft.com/office/word/2010/wordprocessingInk" xmlns:wne="http://schemas.microsoft.com/office/word/2006/wordml" xmlns:wps="http://schemas.microsoft.com/office/word/2010/wordprocessingShape" mc:Ignorable="w14 w15 w16se w16cid w16 w16cex w16sdtdh wp14">
   <w:footnote w:type="separator" w:id="-1">
     <w:p>
       <w:r>
@@ -8568,7 +8854,7 @@
 </file>
 
 <file path=word/header1.xml><?xml version="1.0" encoding="utf-8"?>
-<w:hdr xmlns:wpc="http://schemas.microsoft.com/office/word/2010/wordprocessingCanvas" xmlns:cx="http://schemas.microsoft.com/office/drawing/2014/chartex" xmlns:cx1="http://schemas.microsoft.com/office/drawing/2015/9/8/chartex" xmlns:cx2="http://schemas.microsoft.com/office/drawing/2015/10/21/chartex" xmlns:cx3="http://schemas.microsoft.com/office/drawing/2016/5/9/chartex" xmlns:cx4="http://schemas.microsoft.com/office/drawing/2016/5/10/chartex" xmlns:cx5="http://schemas.microsoft.com/office/drawing/2016/5/11/chartex" xmlns:cx6="http://schemas.microsoft.com/office/drawing/2016/5/12/chartex" xmlns:cx7="http://schemas.microsoft.com/office/drawing/2016/5/13/chartex" xmlns:cx8="http://schemas.microsoft.com/office/drawing/2016/5/14/chartex" xmlns:mc="http://schemas.openxmlformats.org/markup-compatibility/2006" xmlns:aink="http://schemas.microsoft.com/office/drawing/2016/ink" xmlns:am3d="http://schemas.microsoft.com/office/drawing/2017/model3d" xmlns:o="urn:schemas-microsoft-com:office:office" xmlns:oel="http://schemas.microsoft.com/office/2019/extlst" xmlns:r="http://schemas.openxmlformats.org/officeDocument/2006/relationships" xmlns:m="http://schemas.openxmlformats.org/officeDocument/2006/math" xmlns:v="urn:schemas-microsoft-com:vml" xmlns:wp14="http://schemas.microsoft.com/office/word/2010/wordprocessingDrawing" xmlns:wp="http://schemas.openxmlformats.org/drawingml/2006/wordprocessingDrawing" xmlns:w10="urn:schemas-microsoft-com:office:word" xmlns:w="http://schemas.openxmlformats.org/wordprocessingml/2006/main" xmlns:w14="http://schemas.microsoft.com/office/word/2010/wordml" xmlns:w15="http://schemas.microsoft.com/office/word/2012/wordml" xmlns:w16cex="http://schemas.microsoft.com/office/word/2018/wordml/cex" xmlns:w16cid="http://schemas.microsoft.com/office/word/2016/wordml/cid" xmlns:w16="http://schemas.microsoft.com/office/word/2018/wordml" xmlns:w16sdtdh="http://schemas.microsoft.com/office/word/2020/wordml/sdtdatahash" xmlns:w16se="http://schemas.microsoft.com/office/word/2015/wordml/symex" xmlns:wpg="http://schemas.microsoft.com/office/word/2010/wordprocessingGroup" xmlns:wpi="http://schemas.microsoft.com/office/word/2010/wordprocessingInk" xmlns:wne="http://schemas.microsoft.com/office/word/2006/wordml" xmlns:wps="http://schemas.microsoft.com/office/word/2010/wordprocessingShape" mc:Ignorable="w14 w15 w16se w16cid w16 w16cex w16sdtdh wp14">
+<w:hdr xmlns:wpc="http://schemas.microsoft.com/office/word/2010/wordprocessingCanvas" xmlns:cx="http://schemas.microsoft.com/office/drawing/2014/chartex" xmlns:cx1="http://schemas.microsoft.com/office/drawing/2015/9/8/chartex" xmlns:cx2="http://schemas.microsoft.com/office/drawing/2015/10/21/chartex" xmlns:cx3="http://schemas.microsoft.com/office/drawing/2016/5/9/chartex" xmlns:cx4="http://schemas.microsoft.com/office/drawing/2016/5/10/chartex" xmlns:cx5="http://schemas.microsoft.com/office/drawing/2016/5/11/chartex" xmlns:cx6="http://schemas.microsoft.com/office/drawing/2016/5/12/chartex" xmlns:cx7="http://schemas.microsoft.com/office/drawing/2016/5/13/chartex" xmlns:cx8="http://schemas.microsoft.com/office/drawing/2016/5/14/chartex" xmlns:mc="http://schemas.openxmlformats.org/markup-compatibility/2006" xmlns:aink="http://schemas.microsoft.com/office/drawing/2016/ink" xmlns:am3d="http://schemas.microsoft.com/office/drawing/2017/model3d" xmlns:o="urn:schemas-microsoft-com:office:office" xmlns:oel="http://schemas.microsoft.com/office/2019/extlst" xmlns:r="http://schemas.openxmlformats.org/officeDocument/2006/relationships" xmlns:m="http://schemas.openxmlformats.org/officeDocument/2006/math" xmlns:v="urn:schemas-microsoft-com:vml" xmlns:wp14="http://schemas.microsoft.com/office/word/2010/wordprocessingDrawing" xmlns:wp="http://schemas.openxmlformats.org/drawingml/2006/wordprocessingDrawing" xmlns:w10="urn:schemas-microsoft-com:office:word" xmlns:w="http://schemas.openxmlformats.org/wordprocessingml/2006/main" xmlns:w14="http://schemas.microsoft.com/office/word/2010/wordml" xmlns:w15="http://schemas.microsoft.com/office/word/2012/wordml" xmlns:w16cex="http://schemas.microsoft.com/office/word/2018/wordml/cex" xmlns:w16cid="http://schemas.microsoft.com/office/word/2016/wordml/cid" xmlns:w16="http://schemas.microsoft.com/office/word/2018/wordml" xmlns:w16du="http://schemas.microsoft.com/office/word/2023/wordml/word16du" xmlns:w16sdtdh="http://schemas.microsoft.com/office/word/2020/wordml/sdtdatahash" xmlns:w16se="http://schemas.microsoft.com/office/word/2015/wordml/symex" xmlns:wpg="http://schemas.microsoft.com/office/word/2010/wordprocessingGroup" xmlns:wpi="http://schemas.microsoft.com/office/word/2010/wordprocessingInk" xmlns:wne="http://schemas.microsoft.com/office/word/2006/wordml" xmlns:wps="http://schemas.microsoft.com/office/word/2010/wordprocessingShape" mc:Ignorable="w14 w15 w16se w16cid w16 w16cex w16sdtdh wp14">
   <w:p>
     <w:pPr>
       <w:pStyle w:val="Cabealho"/>
@@ -8784,7 +9070,7 @@
 </file>
 
 <file path=word/header2.xml><?xml version="1.0" encoding="utf-8"?>
-<w:hdr xmlns:wpc="http://schemas.microsoft.com/office/word/2010/wordprocessingCanvas" xmlns:cx="http://schemas.microsoft.com/office/drawing/2014/chartex" xmlns:cx1="http://schemas.microsoft.com/office/drawing/2015/9/8/chartex" xmlns:cx2="http://schemas.microsoft.com/office/drawing/2015/10/21/chartex" xmlns:cx3="http://schemas.microsoft.com/office/drawing/2016/5/9/chartex" xmlns:cx4="http://schemas.microsoft.com/office/drawing/2016/5/10/chartex" xmlns:cx5="http://schemas.microsoft.com/office/drawing/2016/5/11/chartex" xmlns:cx6="http://schemas.microsoft.com/office/drawing/2016/5/12/chartex" xmlns:cx7="http://schemas.microsoft.com/office/drawing/2016/5/13/chartex" xmlns:cx8="http://schemas.microsoft.com/office/drawing/2016/5/14/chartex" xmlns:mc="http://schemas.openxmlformats.org/markup-compatibility/2006" xmlns:aink="http://schemas.microsoft.com/office/drawing/2016/ink" xmlns:am3d="http://schemas.microsoft.com/office/drawing/2017/model3d" xmlns:o="urn:schemas-microsoft-com:office:office" xmlns:oel="http://schemas.microsoft.com/office/2019/extlst" xmlns:r="http://schemas.openxmlformats.org/officeDocument/2006/relationships" xmlns:m="http://schemas.openxmlformats.org/officeDocument/2006/math" xmlns:v="urn:schemas-microsoft-com:vml" xmlns:wp14="http://schemas.microsoft.com/office/word/2010/wordprocessingDrawing" xmlns:wp="http://schemas.openxmlformats.org/drawingml/2006/wordprocessingDrawing" xmlns:w10="urn:schemas-microsoft-com:office:word" xmlns:w="http://schemas.openxmlformats.org/wordprocessingml/2006/main" xmlns:w14="http://schemas.microsoft.com/office/word/2010/wordml" xmlns:w15="http://schemas.microsoft.com/office/word/2012/wordml" xmlns:w16cex="http://schemas.microsoft.com/office/word/2018/wordml/cex" xmlns:w16cid="http://schemas.microsoft.com/office/word/2016/wordml/cid" xmlns:w16="http://schemas.microsoft.com/office/word/2018/wordml" xmlns:w16sdtdh="http://schemas.microsoft.com/office/word/2020/wordml/sdtdatahash" xmlns:w16se="http://schemas.microsoft.com/office/word/2015/wordml/symex" xmlns:wpg="http://schemas.microsoft.com/office/word/2010/wordprocessingGroup" xmlns:wpi="http://schemas.microsoft.com/office/word/2010/wordprocessingInk" xmlns:wne="http://schemas.microsoft.com/office/word/2006/wordml" xmlns:wps="http://schemas.microsoft.com/office/word/2010/wordprocessingShape" mc:Ignorable="w14 w15 w16se w16cid w16 w16cex w16sdtdh wp14">
+<w:hdr xmlns:wpc="http://schemas.microsoft.com/office/word/2010/wordprocessingCanvas" xmlns:cx="http://schemas.microsoft.com/office/drawing/2014/chartex" xmlns:cx1="http://schemas.microsoft.com/office/drawing/2015/9/8/chartex" xmlns:cx2="http://schemas.microsoft.com/office/drawing/2015/10/21/chartex" xmlns:cx3="http://schemas.microsoft.com/office/drawing/2016/5/9/chartex" xmlns:cx4="http://schemas.microsoft.com/office/drawing/2016/5/10/chartex" xmlns:cx5="http://schemas.microsoft.com/office/drawing/2016/5/11/chartex" xmlns:cx6="http://schemas.microsoft.com/office/drawing/2016/5/12/chartex" xmlns:cx7="http://schemas.microsoft.com/office/drawing/2016/5/13/chartex" xmlns:cx8="http://schemas.microsoft.com/office/drawing/2016/5/14/chartex" xmlns:mc="http://schemas.openxmlformats.org/markup-compatibility/2006" xmlns:aink="http://schemas.microsoft.com/office/drawing/2016/ink" xmlns:am3d="http://schemas.microsoft.com/office/drawing/2017/model3d" xmlns:o="urn:schemas-microsoft-com:office:office" xmlns:oel="http://schemas.microsoft.com/office/2019/extlst" xmlns:r="http://schemas.openxmlformats.org/officeDocument/2006/relationships" xmlns:m="http://schemas.openxmlformats.org/officeDocument/2006/math" xmlns:v="urn:schemas-microsoft-com:vml" xmlns:wp14="http://schemas.microsoft.com/office/word/2010/wordprocessingDrawing" xmlns:wp="http://schemas.openxmlformats.org/drawingml/2006/wordprocessingDrawing" xmlns:w10="urn:schemas-microsoft-com:office:word" xmlns:w="http://schemas.openxmlformats.org/wordprocessingml/2006/main" xmlns:w14="http://schemas.microsoft.com/office/word/2010/wordml" xmlns:w15="http://schemas.microsoft.com/office/word/2012/wordml" xmlns:w16cex="http://schemas.microsoft.com/office/word/2018/wordml/cex" xmlns:w16cid="http://schemas.microsoft.com/office/word/2016/wordml/cid" xmlns:w16="http://schemas.microsoft.com/office/word/2018/wordml" xmlns:w16du="http://schemas.microsoft.com/office/word/2023/wordml/word16du" xmlns:w16sdtdh="http://schemas.microsoft.com/office/word/2020/wordml/sdtdatahash" xmlns:w16se="http://schemas.microsoft.com/office/word/2015/wordml/symex" xmlns:wpg="http://schemas.microsoft.com/office/word/2010/wordprocessingGroup" xmlns:wpi="http://schemas.microsoft.com/office/word/2010/wordprocessingInk" xmlns:wne="http://schemas.microsoft.com/office/word/2006/wordml" xmlns:wps="http://schemas.microsoft.com/office/word/2010/wordprocessingShape" mc:Ignorable="w14 w15 w16se w16cid w16 w16cex w16sdtdh wp14">
   <w:p>
     <w:pPr>
       <w:pStyle w:val="Rodap"/>
@@ -8849,7 +9135,7 @@
 </file>
 
 <file path=word/numbering.xml><?xml version="1.0" encoding="utf-8"?>
-<w:numbering xmlns:wpc="http://schemas.microsoft.com/office/word/2010/wordprocessingCanvas" xmlns:cx="http://schemas.microsoft.com/office/drawing/2014/chartex" xmlns:cx1="http://schemas.microsoft.com/office/drawing/2015/9/8/chartex" xmlns:cx2="http://schemas.microsoft.com/office/drawing/2015/10/21/chartex" xmlns:cx3="http://schemas.microsoft.com/office/drawing/2016/5/9/chartex" xmlns:cx4="http://schemas.microsoft.com/office/drawing/2016/5/10/chartex" xmlns:cx5="http://schemas.microsoft.com/office/drawing/2016/5/11/chartex" xmlns:cx6="http://schemas.microsoft.com/office/drawing/2016/5/12/chartex" xmlns:cx7="http://schemas.microsoft.com/office/drawing/2016/5/13/chartex" xmlns:cx8="http://schemas.microsoft.com/office/drawing/2016/5/14/chartex" xmlns:mc="http://schemas.openxmlformats.org/markup-compatibility/2006" xmlns:aink="http://schemas.microsoft.com/office/drawing/2016/ink" xmlns:am3d="http://schemas.microsoft.com/office/drawing/2017/model3d" xmlns:o="urn:schemas-microsoft-com:office:office" xmlns:oel="http://schemas.microsoft.com/office/2019/extlst" xmlns:r="http://schemas.openxmlformats.org/officeDocument/2006/relationships" xmlns:m="http://schemas.openxmlformats.org/officeDocument/2006/math" xmlns:v="urn:schemas-microsoft-com:vml" xmlns:wp14="http://schemas.microsoft.com/office/word/2010/wordprocessingDrawing" xmlns:wp="http://schemas.openxmlformats.org/drawingml/2006/wordprocessingDrawing" xmlns:w10="urn:schemas-microsoft-com:office:word" xmlns:w="http://schemas.openxmlformats.org/wordprocessingml/2006/main" xmlns:w14="http://schemas.microsoft.com/office/word/2010/wordml" xmlns:w15="http://schemas.microsoft.com/office/word/2012/wordml" xmlns:w16cex="http://schemas.microsoft.com/office/word/2018/wordml/cex" xmlns:w16cid="http://schemas.microsoft.com/office/word/2016/wordml/cid" xmlns:w16="http://schemas.microsoft.com/office/word/2018/wordml" xmlns:w16sdtdh="http://schemas.microsoft.com/office/word/2020/wordml/sdtdatahash" xmlns:w16se="http://schemas.microsoft.com/office/word/2015/wordml/symex" xmlns:wpg="http://schemas.microsoft.com/office/word/2010/wordprocessingGroup" xmlns:wpi="http://schemas.microsoft.com/office/word/2010/wordprocessingInk" xmlns:wne="http://schemas.microsoft.com/office/word/2006/wordml" xmlns:wps="http://schemas.microsoft.com/office/word/2010/wordprocessingShape" mc:Ignorable="w14 w15 w16se w16cid w16 w16cex w16sdtdh wp14">
+<w:numbering xmlns:wpc="http://schemas.microsoft.com/office/word/2010/wordprocessingCanvas" xmlns:cx="http://schemas.microsoft.com/office/drawing/2014/chartex" xmlns:cx1="http://schemas.microsoft.com/office/drawing/2015/9/8/chartex" xmlns:cx2="http://schemas.microsoft.com/office/drawing/2015/10/21/chartex" xmlns:cx3="http://schemas.microsoft.com/office/drawing/2016/5/9/chartex" xmlns:cx4="http://schemas.microsoft.com/office/drawing/2016/5/10/chartex" xmlns:cx5="http://schemas.microsoft.com/office/drawing/2016/5/11/chartex" xmlns:cx6="http://schemas.microsoft.com/office/drawing/2016/5/12/chartex" xmlns:cx7="http://schemas.microsoft.com/office/drawing/2016/5/13/chartex" xmlns:cx8="http://schemas.microsoft.com/office/drawing/2016/5/14/chartex" xmlns:mc="http://schemas.openxmlformats.org/markup-compatibility/2006" xmlns:aink="http://schemas.microsoft.com/office/drawing/2016/ink" xmlns:am3d="http://schemas.microsoft.com/office/drawing/2017/model3d" xmlns:o="urn:schemas-microsoft-com:office:office" xmlns:oel="http://schemas.microsoft.com/office/2019/extlst" xmlns:r="http://schemas.openxmlformats.org/officeDocument/2006/relationships" xmlns:m="http://schemas.openxmlformats.org/officeDocument/2006/math" xmlns:v="urn:schemas-microsoft-com:vml" xmlns:wp14="http://schemas.microsoft.com/office/word/2010/wordprocessingDrawing" xmlns:wp="http://schemas.openxmlformats.org/drawingml/2006/wordprocessingDrawing" xmlns:w10="urn:schemas-microsoft-com:office:word" xmlns:w="http://schemas.openxmlformats.org/wordprocessingml/2006/main" xmlns:w14="http://schemas.microsoft.com/office/word/2010/wordml" xmlns:w15="http://schemas.microsoft.com/office/word/2012/wordml" xmlns:w16cex="http://schemas.microsoft.com/office/word/2018/wordml/cex" xmlns:w16cid="http://schemas.microsoft.com/office/word/2016/wordml/cid" xmlns:w16="http://schemas.microsoft.com/office/word/2018/wordml" xmlns:w16du="http://schemas.microsoft.com/office/word/2023/wordml/word16du" xmlns:w16sdtdh="http://schemas.microsoft.com/office/word/2020/wordml/sdtdatahash" xmlns:w16se="http://schemas.microsoft.com/office/word/2015/wordml/symex" xmlns:wpg="http://schemas.microsoft.com/office/word/2010/wordprocessingGroup" xmlns:wpi="http://schemas.microsoft.com/office/word/2010/wordprocessingInk" xmlns:wne="http://schemas.microsoft.com/office/word/2006/wordml" xmlns:wps="http://schemas.microsoft.com/office/word/2010/wordprocessingShape" mc:Ignorable="w14 w15 w16se w16cid w16 w16cex w16sdtdh wp14">
   <w:abstractNum w:abstractNumId="0" w15:restartNumberingAfterBreak="0">
     <w:nsid w:val="0065621C"/>
     <w:multiLevelType w:val="hybridMultilevel"/>
@@ -9490,6 +9776,155 @@
     </w:lvl>
   </w:abstractNum>
   <w:abstractNum w:abstractNumId="5" w15:restartNumberingAfterBreak="0">
+    <w:nsid w:val="543667BE"/>
+    <w:multiLevelType w:val="multilevel"/>
+    <w:tmpl w:val="6B5079F4"/>
+    <w:lvl w:ilvl="0">
+      <w:start w:val="1"/>
+      <w:numFmt w:val="bullet"/>
+      <w:lvlText w:val=""/>
+      <w:lvlJc w:val="left"/>
+      <w:pPr>
+        <w:tabs>
+          <w:tab w:val="num" w:pos="720"/>
+        </w:tabs>
+        <w:ind w:left="720" w:hanging="360"/>
+      </w:pPr>
+      <w:rPr>
+        <w:rFonts w:ascii="Symbol" w:hAnsi="Symbol" w:hint="default"/>
+        <w:sz w:val="20"/>
+      </w:rPr>
+    </w:lvl>
+    <w:lvl w:ilvl="1" w:tentative="1">
+      <w:start w:val="1"/>
+      <w:numFmt w:val="bullet"/>
+      <w:lvlText w:val=""/>
+      <w:lvlJc w:val="left"/>
+      <w:pPr>
+        <w:tabs>
+          <w:tab w:val="num" w:pos="1440"/>
+        </w:tabs>
+        <w:ind w:left="1440" w:hanging="360"/>
+      </w:pPr>
+      <w:rPr>
+        <w:rFonts w:ascii="Symbol" w:hAnsi="Symbol" w:hint="default"/>
+        <w:sz w:val="20"/>
+      </w:rPr>
+    </w:lvl>
+    <w:lvl w:ilvl="2" w:tentative="1">
+      <w:start w:val="1"/>
+      <w:numFmt w:val="bullet"/>
+      <w:lvlText w:val=""/>
+      <w:lvlJc w:val="left"/>
+      <w:pPr>
+        <w:tabs>
+          <w:tab w:val="num" w:pos="2160"/>
+        </w:tabs>
+        <w:ind w:left="2160" w:hanging="360"/>
+      </w:pPr>
+      <w:rPr>
+        <w:rFonts w:ascii="Symbol" w:hAnsi="Symbol" w:hint="default"/>
+        <w:sz w:val="20"/>
+      </w:rPr>
+    </w:lvl>
+    <w:lvl w:ilvl="3" w:tentative="1">
+      <w:start w:val="1"/>
+      <w:numFmt w:val="bullet"/>
+      <w:lvlText w:val=""/>
+      <w:lvlJc w:val="left"/>
+      <w:pPr>
+        <w:tabs>
+          <w:tab w:val="num" w:pos="2880"/>
+        </w:tabs>
+        <w:ind w:left="2880" w:hanging="360"/>
+      </w:pPr>
+      <w:rPr>
+        <w:rFonts w:ascii="Symbol" w:hAnsi="Symbol" w:hint="default"/>
+        <w:sz w:val="20"/>
+      </w:rPr>
+    </w:lvl>
+    <w:lvl w:ilvl="4" w:tentative="1">
+      <w:start w:val="1"/>
+      <w:numFmt w:val="bullet"/>
+      <w:lvlText w:val=""/>
+      <w:lvlJc w:val="left"/>
+      <w:pPr>
+        <w:tabs>
+          <w:tab w:val="num" w:pos="3600"/>
+        </w:tabs>
+        <w:ind w:left="3600" w:hanging="360"/>
+      </w:pPr>
+      <w:rPr>
+        <w:rFonts w:ascii="Symbol" w:hAnsi="Symbol" w:hint="default"/>
+        <w:sz w:val="20"/>
+      </w:rPr>
+    </w:lvl>
+    <w:lvl w:ilvl="5" w:tentative="1">
+      <w:start w:val="1"/>
+      <w:numFmt w:val="bullet"/>
+      <w:lvlText w:val=""/>
+      <w:lvlJc w:val="left"/>
+      <w:pPr>
+        <w:tabs>
+          <w:tab w:val="num" w:pos="4320"/>
+        </w:tabs>
+        <w:ind w:left="4320" w:hanging="360"/>
+      </w:pPr>
+      <w:rPr>
+        <w:rFonts w:ascii="Symbol" w:hAnsi="Symbol" w:hint="default"/>
+        <w:sz w:val="20"/>
+      </w:rPr>
+    </w:lvl>
+    <w:lvl w:ilvl="6" w:tentative="1">
+      <w:start w:val="1"/>
+      <w:numFmt w:val="bullet"/>
+      <w:lvlText w:val=""/>
+      <w:lvlJc w:val="left"/>
+      <w:pPr>
+        <w:tabs>
+          <w:tab w:val="num" w:pos="5040"/>
+        </w:tabs>
+        <w:ind w:left="5040" w:hanging="360"/>
+      </w:pPr>
+      <w:rPr>
+        <w:rFonts w:ascii="Symbol" w:hAnsi="Symbol" w:hint="default"/>
+        <w:sz w:val="20"/>
+      </w:rPr>
+    </w:lvl>
+    <w:lvl w:ilvl="7" w:tentative="1">
+      <w:start w:val="1"/>
+      <w:numFmt w:val="bullet"/>
+      <w:lvlText w:val=""/>
+      <w:lvlJc w:val="left"/>
+      <w:pPr>
+        <w:tabs>
+          <w:tab w:val="num" w:pos="5760"/>
+        </w:tabs>
+        <w:ind w:left="5760" w:hanging="360"/>
+      </w:pPr>
+      <w:rPr>
+        <w:rFonts w:ascii="Symbol" w:hAnsi="Symbol" w:hint="default"/>
+        <w:sz w:val="20"/>
+      </w:rPr>
+    </w:lvl>
+    <w:lvl w:ilvl="8" w:tentative="1">
+      <w:start w:val="1"/>
+      <w:numFmt w:val="bullet"/>
+      <w:lvlText w:val=""/>
+      <w:lvlJc w:val="left"/>
+      <w:pPr>
+        <w:tabs>
+          <w:tab w:val="num" w:pos="6480"/>
+        </w:tabs>
+        <w:ind w:left="6480" w:hanging="360"/>
+      </w:pPr>
+      <w:rPr>
+        <w:rFonts w:ascii="Symbol" w:hAnsi="Symbol" w:hint="default"/>
+        <w:sz w:val="20"/>
+      </w:rPr>
+    </w:lvl>
+  </w:abstractNum>
+  <w:abstractNum w:abstractNumId="6" w15:restartNumberingAfterBreak="0">
     <w:nsid w:val="562043C1"/>
     <w:multiLevelType w:val="hybridMultilevel"/>
     <w:tmpl w:val="47A4D5E8"/>
@@ -9613,7 +10048,7 @@
       </w:pPr>
     </w:lvl>
   </w:abstractNum>
-  <w:abstractNum w:abstractNumId="6" w15:restartNumberingAfterBreak="0">
+  <w:abstractNum w:abstractNumId="7" w15:restartNumberingAfterBreak="0">
     <w:nsid w:val="6184410B"/>
     <w:multiLevelType w:val="hybridMultilevel"/>
     <w:tmpl w:val="274273DC"/>
@@ -9729,7 +10164,7 @@
       </w:pPr>
     </w:lvl>
   </w:abstractNum>
-  <w:abstractNum w:abstractNumId="7" w15:restartNumberingAfterBreak="0">
+  <w:abstractNum w:abstractNumId="8" w15:restartNumberingAfterBreak="0">
     <w:nsid w:val="62801760"/>
     <w:multiLevelType w:val="hybridMultilevel"/>
     <w:tmpl w:val="A50C523C"/>
@@ -9852,7 +10287,7 @@
       </w:pPr>
     </w:lvl>
   </w:abstractNum>
-  <w:abstractNum w:abstractNumId="8" w15:restartNumberingAfterBreak="0">
+  <w:abstractNum w:abstractNumId="9" w15:restartNumberingAfterBreak="0">
     <w:nsid w:val="72573128"/>
     <w:multiLevelType w:val="multilevel"/>
     <w:tmpl w:val="1F9AB2F6"/>
@@ -9997,7 +10432,7 @@
     </w:lvl>
   </w:abstractNum>
   <w:num w:numId="1" w16cid:durableId="2102990660">
-    <w:abstractNumId w:val="8"/>
+    <w:abstractNumId w:val="9"/>
   </w:num>
   <w:num w:numId="2" w16cid:durableId="985277421">
     <w:abstractNumId w:val="1"/>
@@ -10009,19 +10444,19 @@
     <w:abstractNumId w:val="0"/>
   </w:num>
   <w:num w:numId="5" w16cid:durableId="2043631437">
-    <w:abstractNumId w:val="7"/>
+    <w:abstractNumId w:val="8"/>
   </w:num>
   <w:num w:numId="6" w16cid:durableId="726144248">
-    <w:abstractNumId w:val="5"/>
+    <w:abstractNumId w:val="6"/>
   </w:num>
   <w:num w:numId="7" w16cid:durableId="692924588">
-    <w:abstractNumId w:val="6"/>
+    <w:abstractNumId w:val="7"/>
   </w:num>
   <w:num w:numId="8" w16cid:durableId="1382093772">
     <w:abstractNumId w:val="4"/>
   </w:num>
   <w:num w:numId="9" w16cid:durableId="532575922">
-    <w:abstractNumId w:val="8"/>
+    <w:abstractNumId w:val="9"/>
   </w:num>
   <w:num w:numId="10" w16cid:durableId="728115763">
     <w:abstractNumId w:val="1"/>
@@ -10031,6 +10466,9 @@
   </w:num>
   <w:num w:numId="12" w16cid:durableId="1730423192">
     <w:abstractNumId w:val="3"/>
+  </w:num>
+  <w:num w:numId="13" w16cid:durableId="200409884">
+    <w:abstractNumId w:val="5"/>
   </w:num>
 </w:numbering>
 </file>

</xml_diff>

<commit_message>
Recursos descricao done + inicio Gestao de Riscos
</commit_message>
<xml_diff>
--- a/Entregas/EntregaCiber.docx
+++ b/Entregas/EntregaCiber.docx
@@ -66,6 +66,7 @@
         </w:rPr>
         <w:t xml:space="preserve">de </w:t>
       </w:r>
+      <w:proofErr w:type="spellStart"/>
       <w:r>
         <w:rPr>
           <w:rFonts w:asciiTheme="majorHAnsi" w:hAnsiTheme="majorHAnsi" w:cs="Arial"/>
@@ -78,6 +79,7 @@
         </w:rPr>
         <w:t>Cibersegurança</w:t>
       </w:r>
+      <w:proofErr w:type="spellEnd"/>
     </w:p>
     <w:p>
       <w:pPr>
@@ -3188,19 +3190,6 @@
         <w:rPr>
           <w:lang w:val="pt-PT"/>
         </w:rPr>
-        <w:t>&lt;Falar sobre o projeto resumidamente&gt; (?)</w:t>
-      </w:r>
-    </w:p>
-    <w:p>
-      <w:pPr>
-        <w:rPr>
-          <w:lang w:val="pt-PT"/>
-        </w:rPr>
-      </w:pPr>
-      <w:r>
-        <w:rPr>
-          <w:lang w:val="pt-PT"/>
-        </w:rPr>
         <w:t xml:space="preserve">O projeto tem como objetivo apresentar um </w:t>
       </w:r>
       <w:r>
@@ -3315,7 +3304,35 @@
         <w:rPr>
           <w:lang w:val="pt-PT"/>
         </w:rPr>
-        <w:t>A empresa a que será proposto este plano chama-se Dev4Sell. O termo "Dev" representa desenvolvimento e "Sell" representa venda, que compõem o nome da empresa e descrevem</w:t>
+        <w:t>A empresa a que será proposto este plano chama-se Dev4Sell. O termo "</w:t>
+      </w:r>
+      <w:proofErr w:type="spellStart"/>
+      <w:r>
+        <w:rPr>
+          <w:lang w:val="pt-PT"/>
+        </w:rPr>
+        <w:t>Dev</w:t>
+      </w:r>
+      <w:proofErr w:type="spellEnd"/>
+      <w:r>
+        <w:rPr>
+          <w:lang w:val="pt-PT"/>
+        </w:rPr>
+        <w:t>" representa desenvolvimento e "</w:t>
+      </w:r>
+      <w:proofErr w:type="spellStart"/>
+      <w:r>
+        <w:rPr>
+          <w:lang w:val="pt-PT"/>
+        </w:rPr>
+        <w:t>Sell</w:t>
+      </w:r>
+      <w:proofErr w:type="spellEnd"/>
+      <w:r>
+        <w:rPr>
+          <w:lang w:val="pt-PT"/>
+        </w:rPr>
+        <w:t>" representa venda, que compõem o nome da empresa e descrevem</w:t>
       </w:r>
       <w:r>
         <w:rPr>
@@ -3551,8 +3568,53 @@
               </w:rPr>
               <w:t xml:space="preserve">Lidera a Dev4Sell, atuando como intermediário entre os diferentes diretores e departamentos da empresa. </w:t>
             </w:r>
-            <w:r>
-              <w:t>Tem acesso a todos os dados armazenados no servidor.</w:t>
+            <w:proofErr w:type="spellStart"/>
+            <w:r>
+              <w:t>Tem</w:t>
+            </w:r>
+            <w:proofErr w:type="spellEnd"/>
+            <w:r>
+              <w:t xml:space="preserve"> </w:t>
+            </w:r>
+            <w:proofErr w:type="spellStart"/>
+            <w:r>
+              <w:t>acesso</w:t>
+            </w:r>
+            <w:proofErr w:type="spellEnd"/>
+            <w:r>
+              <w:t xml:space="preserve"> a </w:t>
+            </w:r>
+            <w:proofErr w:type="spellStart"/>
+            <w:r>
+              <w:t>todos</w:t>
+            </w:r>
+            <w:proofErr w:type="spellEnd"/>
+            <w:r>
+              <w:t xml:space="preserve"> </w:t>
+            </w:r>
+            <w:proofErr w:type="spellStart"/>
+            <w:r>
+              <w:t>os</w:t>
+            </w:r>
+            <w:proofErr w:type="spellEnd"/>
+            <w:r>
+              <w:t xml:space="preserve"> dados </w:t>
+            </w:r>
+            <w:proofErr w:type="spellStart"/>
+            <w:r>
+              <w:t>armazenados</w:t>
+            </w:r>
+            <w:proofErr w:type="spellEnd"/>
+            <w:r>
+              <w:t xml:space="preserve"> no </w:t>
+            </w:r>
+            <w:proofErr w:type="spellStart"/>
+            <w:r>
+              <w:t>servidor</w:t>
+            </w:r>
+            <w:proofErr w:type="spellEnd"/>
+            <w:r>
+              <w:t>.</w:t>
             </w:r>
           </w:p>
         </w:tc>
@@ -3573,8 +3635,13 @@
             <w:r>
               <w:br/>
             </w:r>
-            <w:r>
-              <w:t>Diretor(a)</w:t>
+            <w:proofErr w:type="spellStart"/>
+            <w:r>
+              <w:t>Diretor</w:t>
+            </w:r>
+            <w:proofErr w:type="spellEnd"/>
+            <w:r>
+              <w:t>(a)</w:t>
             </w:r>
           </w:p>
         </w:tc>
@@ -3592,20 +3659,54 @@
               </w:rPr>
               <w:t xml:space="preserve">Responsável por uma área específica da empresa, como finanças, operações, marketing, recursos humanos, etc. </w:t>
             </w:r>
-            <w:r>
-              <w:t>Supervisiona e coordena</w:t>
-            </w:r>
+            <w:proofErr w:type="spellStart"/>
+            <w:r>
+              <w:t>Supervisiona</w:t>
+            </w:r>
+            <w:proofErr w:type="spellEnd"/>
+            <w:r>
+              <w:t xml:space="preserve"> e </w:t>
+            </w:r>
+            <w:proofErr w:type="spellStart"/>
+            <w:r>
+              <w:t>coordena</w:t>
+            </w:r>
+            <w:proofErr w:type="spellEnd"/>
             <w:r>
               <w:t xml:space="preserve"> as</w:t>
             </w:r>
             <w:r>
-              <w:t xml:space="preserve"> equip</w:t>
+              <w:t xml:space="preserve"> </w:t>
+            </w:r>
+            <w:proofErr w:type="spellStart"/>
+            <w:r>
+              <w:t>equip</w:t>
             </w:r>
             <w:r>
               <w:t>a</w:t>
             </w:r>
             <w:r>
-              <w:t>s nessa área.</w:t>
+              <w:t>s</w:t>
+            </w:r>
+            <w:proofErr w:type="spellEnd"/>
+            <w:r>
+              <w:t xml:space="preserve"> </w:t>
+            </w:r>
+            <w:proofErr w:type="spellStart"/>
+            <w:r>
+              <w:t>nessa</w:t>
+            </w:r>
+            <w:proofErr w:type="spellEnd"/>
+            <w:r>
+              <w:t xml:space="preserve"> </w:t>
+            </w:r>
+            <w:proofErr w:type="spellStart"/>
+            <w:r>
+              <w:t>área</w:t>
+            </w:r>
+            <w:proofErr w:type="spellEnd"/>
+            <w:r>
+              <w:t>.</w:t>
             </w:r>
           </w:p>
         </w:tc>
@@ -3783,9 +3884,19 @@
             <w:pPr>
               <w:jc w:val="center"/>
             </w:pPr>
-            <w:r>
-              <w:t>Departamento de Vendas</w:t>
-            </w:r>
+            <w:proofErr w:type="spellStart"/>
+            <w:r>
+              <w:t>Departamento</w:t>
+            </w:r>
+            <w:proofErr w:type="spellEnd"/>
+            <w:r>
+              <w:t xml:space="preserve"> de </w:t>
+            </w:r>
+            <w:proofErr w:type="spellStart"/>
+            <w:r>
+              <w:t>Vendas</w:t>
+            </w:r>
+            <w:proofErr w:type="spellEnd"/>
           </w:p>
         </w:tc>
         <w:tc>
@@ -3870,9 +3981,19 @@
             <w:pPr>
               <w:jc w:val="center"/>
             </w:pPr>
-            <w:r>
-              <w:t>Departamento de Finanças</w:t>
-            </w:r>
+            <w:proofErr w:type="spellStart"/>
+            <w:r>
+              <w:t>Departamento</w:t>
+            </w:r>
+            <w:proofErr w:type="spellEnd"/>
+            <w:r>
+              <w:t xml:space="preserve"> de </w:t>
+            </w:r>
+            <w:proofErr w:type="spellStart"/>
+            <w:r>
+              <w:t>Finanças</w:t>
+            </w:r>
+            <w:proofErr w:type="spellEnd"/>
           </w:p>
         </w:tc>
         <w:tc>
@@ -3890,7 +4011,21 @@
               <w:rPr>
                 <w:lang w:val="pt-PT"/>
               </w:rPr>
-              <w:t>Responsável por todas as atividades financeiras da empresa, tendo que otimizar a utilização dos recursos financeiros disponíveis e fornecer informações precisas e relevantes para a tomada de decisões estratégicas.</w:t>
+              <w:t xml:space="preserve">Responsável por todas as atividades financeiras da empresa, tendo </w:t>
+            </w:r>
+            <w:proofErr w:type="gramStart"/>
+            <w:r>
+              <w:rPr>
+                <w:lang w:val="pt-PT"/>
+              </w:rPr>
+              <w:t>que</w:t>
+            </w:r>
+            <w:proofErr w:type="gramEnd"/>
+            <w:r>
+              <w:rPr>
+                <w:lang w:val="pt-PT"/>
+              </w:rPr>
+              <w:t xml:space="preserve"> otimizar a utilização dos recursos financeiros disponíveis e fornecer informações precisas e relevantes para a tomada de decisões estratégicas.</w:t>
             </w:r>
           </w:p>
         </w:tc>
@@ -3918,9 +4053,19 @@
             <w:pPr>
               <w:jc w:val="center"/>
             </w:pPr>
-            <w:r>
-              <w:t>Departamento de Logística</w:t>
-            </w:r>
+            <w:proofErr w:type="spellStart"/>
+            <w:r>
+              <w:t>Departamento</w:t>
+            </w:r>
+            <w:proofErr w:type="spellEnd"/>
+            <w:r>
+              <w:t xml:space="preserve"> de </w:t>
+            </w:r>
+            <w:proofErr w:type="spellStart"/>
+            <w:r>
+              <w:t>Logística</w:t>
+            </w:r>
+            <w:proofErr w:type="spellEnd"/>
           </w:p>
         </w:tc>
         <w:tc>
@@ -3953,9 +4098,19 @@
             <w:pPr>
               <w:jc w:val="center"/>
             </w:pPr>
-            <w:r>
-              <w:t>Equipa de Desenvolvimento</w:t>
-            </w:r>
+            <w:proofErr w:type="spellStart"/>
+            <w:r>
+              <w:t>Equipa</w:t>
+            </w:r>
+            <w:proofErr w:type="spellEnd"/>
+            <w:r>
+              <w:t xml:space="preserve"> de </w:t>
+            </w:r>
+            <w:proofErr w:type="spellStart"/>
+            <w:r>
+              <w:t>Desenvolvimento</w:t>
+            </w:r>
+            <w:proofErr w:type="spellEnd"/>
           </w:p>
         </w:tc>
         <w:tc>
@@ -4124,7 +4279,49 @@
         <w:rPr>
           <w:lang w:val="pt-PT"/>
         </w:rPr>
-        <w:t>Rede de comunicação interna (comunicacao de maquinas e outas merdas dentro da infraestrutura, pensei em embutir aqui o sistema telefonico)</w:t>
+        <w:t>Rede de comunicação interna (</w:t>
+      </w:r>
+      <w:proofErr w:type="spellStart"/>
+      <w:r>
+        <w:rPr>
+          <w:lang w:val="pt-PT"/>
+        </w:rPr>
+        <w:t>comunicacao</w:t>
+      </w:r>
+      <w:proofErr w:type="spellEnd"/>
+      <w:r>
+        <w:rPr>
+          <w:lang w:val="pt-PT"/>
+        </w:rPr>
+        <w:t xml:space="preserve"> de </w:t>
+      </w:r>
+      <w:proofErr w:type="gramStart"/>
+      <w:r>
+        <w:rPr>
+          <w:lang w:val="pt-PT"/>
+        </w:rPr>
+        <w:t>maquinas</w:t>
+      </w:r>
+      <w:proofErr w:type="gramEnd"/>
+      <w:r>
+        <w:rPr>
+          <w:lang w:val="pt-PT"/>
+        </w:rPr>
+        <w:t xml:space="preserve"> e outas merdas dentro da infraestrutura, pensei em embutir aqui o sistema </w:t>
+      </w:r>
+      <w:proofErr w:type="spellStart"/>
+      <w:r>
+        <w:rPr>
+          <w:lang w:val="pt-PT"/>
+        </w:rPr>
+        <w:t>telefonico</w:t>
+      </w:r>
+      <w:proofErr w:type="spellEnd"/>
+      <w:r>
+        <w:rPr>
+          <w:lang w:val="pt-PT"/>
+        </w:rPr>
+        <w:t>)</w:t>
       </w:r>
     </w:p>
     <w:p>
@@ -4138,7 +4335,21 @@
         <w:rPr>
           <w:lang w:val="pt-PT"/>
         </w:rPr>
-        <w:t>Servidor de Email (falar da cena do dominio de email comprado pela empresa, acho que é pago)</w:t>
+        <w:t xml:space="preserve">Servidor de Email (falar da cena do </w:t>
+      </w:r>
+      <w:proofErr w:type="spellStart"/>
+      <w:r>
+        <w:rPr>
+          <w:lang w:val="pt-PT"/>
+        </w:rPr>
+        <w:t>dominio</w:t>
+      </w:r>
+      <w:proofErr w:type="spellEnd"/>
+      <w:r>
+        <w:rPr>
+          <w:lang w:val="pt-PT"/>
+        </w:rPr>
+        <w:t xml:space="preserve"> de email comprado pela empresa, acho que é pago)</w:t>
       </w:r>
     </w:p>
     <w:p>
@@ -5476,12 +5687,14 @@
           <w:lang w:val="pt-PT"/>
         </w:rPr>
       </w:pPr>
+      <w:proofErr w:type="spellStart"/>
       <w:r>
         <w:rPr>
           <w:lang w:val="pt-PT"/>
         </w:rPr>
         <w:t>Fisicos</w:t>
       </w:r>
+      <w:proofErr w:type="spellEnd"/>
       <w:r>
         <w:rPr>
           <w:lang w:val="pt-PT"/>
@@ -5646,7 +5859,7 @@
               <w:rPr>
                 <w:lang w:val="pt-PT"/>
               </w:rPr>
-              <w:t>1</w:t>
+              <w:t>…</w:t>
             </w:r>
           </w:p>
         </w:tc>
@@ -6040,16 +6253,48 @@
               <w:rPr>
                 <w:lang w:val="pt-PT"/>
               </w:rPr>
-              <w:t xml:space="preserve">Conjunto de equipamentos utilizados para fazer </w:t>
-            </w:r>
+              <w:t xml:space="preserve">Conjunto de equipamentos utilizados para </w:t>
+            </w:r>
+            <w:r>
+              <w:rPr>
+                <w:lang w:val="pt-PT"/>
+              </w:rPr>
+              <w:t>realizar a</w:t>
+            </w:r>
+            <w:r>
+              <w:rPr>
+                <w:lang w:val="pt-PT"/>
+              </w:rPr>
+              <w:t xml:space="preserve"> </w:t>
+            </w:r>
+            <w:proofErr w:type="spellStart"/>
             <w:r>
               <w:rPr>
                 <w:i/>
                 <w:iCs/>
                 <w:lang w:val="pt-PT"/>
               </w:rPr>
-              <w:t>quality assurance</w:t>
-            </w:r>
+              <w:t>quality</w:t>
+            </w:r>
+            <w:proofErr w:type="spellEnd"/>
+            <w:r>
+              <w:rPr>
+                <w:i/>
+                <w:iCs/>
+                <w:lang w:val="pt-PT"/>
+              </w:rPr>
+              <w:t xml:space="preserve"> </w:t>
+            </w:r>
+            <w:proofErr w:type="spellStart"/>
+            <w:r>
+              <w:rPr>
+                <w:i/>
+                <w:iCs/>
+                <w:lang w:val="pt-PT"/>
+              </w:rPr>
+              <w:t>assurance</w:t>
+            </w:r>
+            <w:proofErr w:type="spellEnd"/>
             <w:r>
               <w:rPr>
                 <w:lang w:val="pt-PT"/>
@@ -6136,14 +6381,14 @@
               <w:rPr>
                 <w:lang w:val="pt-PT"/>
               </w:rPr>
-              <w:t xml:space="preserve">Equipamentos de utilizados no processo de </w:t>
+              <w:t xml:space="preserve">Equipamentos de utilizados no </w:t>
             </w:r>
             <w:r>
               <w:rPr>
                 <w:lang w:val="pt-PT"/>
               </w:rPr>
               <w:lastRenderedPageBreak/>
-              <w:t>produção e um produto eletrônico da empresa.</w:t>
+              <w:t>processo de produção e um produto eletrônico da empresa.</w:t>
             </w:r>
           </w:p>
         </w:tc>
@@ -6206,7 +6451,7 @@
               <w:rPr>
                 <w:lang w:val="pt-PT"/>
               </w:rPr>
-              <w:t>Router de internet (temos de saber como vai funcionar a nível de rede/internet)</w:t>
+              <w:t>Router Gateway</w:t>
             </w:r>
           </w:p>
         </w:tc>
@@ -6225,7 +6470,7 @@
               <w:rPr>
                 <w:lang w:val="pt-PT"/>
               </w:rPr>
-              <w:t>…</w:t>
+              <w:t>Dispositivo que irá estabelecer a ligação entre a rede local com a internet, todos os dispositivos estarão ligados a este equipamento para ter acesso à internet.</w:t>
             </w:r>
           </w:p>
         </w:tc>
@@ -6284,12 +6529,14 @@
                 <w:lang w:val="pt-PT"/>
               </w:rPr>
             </w:pPr>
-            <w:r>
-              <w:rPr>
-                <w:lang w:val="pt-PT"/>
-              </w:rPr>
-              <w:t>Armazém de produtos (???)</w:t>
-            </w:r>
+            <w:proofErr w:type="spellStart"/>
+            <w:r>
+              <w:rPr>
+                <w:lang w:val="pt-PT"/>
+              </w:rPr>
+              <w:t>Switches</w:t>
+            </w:r>
+            <w:proofErr w:type="spellEnd"/>
           </w:p>
         </w:tc>
         <w:tc>
@@ -6307,7 +6554,31 @@
               <w:rPr>
                 <w:lang w:val="pt-PT"/>
               </w:rPr>
-              <w:t>…</w:t>
+              <w:t>Equipamentos necessários para estabel</w:t>
+            </w:r>
+            <w:r>
+              <w:rPr>
+                <w:lang w:val="pt-PT"/>
+              </w:rPr>
+              <w:t>ec</w:t>
+            </w:r>
+            <w:r>
+              <w:rPr>
+                <w:lang w:val="pt-PT"/>
+              </w:rPr>
+              <w:t xml:space="preserve">er a ligação entre </w:t>
+            </w:r>
+            <w:r>
+              <w:rPr>
+                <w:lang w:val="pt-PT"/>
+              </w:rPr>
+              <w:t>equipamentos na rede local.</w:t>
+            </w:r>
+            <w:r>
+              <w:rPr>
+                <w:lang w:val="pt-PT"/>
+              </w:rPr>
+              <w:t xml:space="preserve"> </w:t>
             </w:r>
           </w:p>
         </w:tc>
@@ -6322,12 +6593,6 @@
                 <w:lang w:val="pt-PT"/>
               </w:rPr>
             </w:pPr>
-            <w:r>
-              <w:rPr>
-                <w:lang w:val="pt-PT"/>
-              </w:rPr>
-              <w:t>…</w:t>
-            </w:r>
           </w:p>
         </w:tc>
         <w:tc>
@@ -6341,12 +6606,6 @@
                 <w:lang w:val="pt-PT"/>
               </w:rPr>
             </w:pPr>
-            <w:r>
-              <w:rPr>
-                <w:lang w:val="pt-PT"/>
-              </w:rPr>
-              <w:t>…</w:t>
-            </w:r>
           </w:p>
         </w:tc>
       </w:tr>
@@ -6369,7 +6628,7 @@
               <w:rPr>
                 <w:lang w:val="pt-PT"/>
               </w:rPr>
-              <w:t>Camiões de entrega</w:t>
+              <w:t>Armazém de produtos</w:t>
             </w:r>
           </w:p>
         </w:tc>
@@ -6388,7 +6647,7 @@
               <w:rPr>
                 <w:lang w:val="pt-PT"/>
               </w:rPr>
-              <w:t>Equipamento de auxílio às entregas e recolhas de produtos na Dev4Sell. Utilizados para transportar os produtos.</w:t>
+              <w:t>Local de armazenamento de equipamentos eletrônicos desenvolvidos pela empresa.</w:t>
             </w:r>
           </w:p>
         </w:tc>
@@ -6418,6 +6677,88 @@
           <w:p>
             <w:pPr>
               <w:cnfStyle w:val="000000000000" w:firstRow="0" w:lastRow="0" w:firstColumn="0" w:lastColumn="0" w:oddVBand="0" w:evenVBand="0" w:oddHBand="0" w:evenHBand="0" w:firstRowFirstColumn="0" w:firstRowLastColumn="0" w:lastRowFirstColumn="0" w:lastRowLastColumn="0"/>
+              <w:rPr>
+                <w:lang w:val="pt-PT"/>
+              </w:rPr>
+            </w:pPr>
+            <w:r>
+              <w:rPr>
+                <w:lang w:val="pt-PT"/>
+              </w:rPr>
+              <w:t>…</w:t>
+            </w:r>
+          </w:p>
+        </w:tc>
+      </w:tr>
+      <w:tr>
+        <w:trPr>
+          <w:cnfStyle w:val="000000100000" w:firstRow="0" w:lastRow="0" w:firstColumn="0" w:lastColumn="0" w:oddVBand="0" w:evenVBand="0" w:oddHBand="1" w:evenHBand="0" w:firstRowFirstColumn="0" w:firstRowLastColumn="0" w:lastRowFirstColumn="0" w:lastRowLastColumn="0"/>
+          <w:trHeight w:val="312"/>
+        </w:trPr>
+        <w:tc>
+          <w:tcPr>
+            <w:cnfStyle w:val="001000000000" w:firstRow="0" w:lastRow="0" w:firstColumn="1" w:lastColumn="0" w:oddVBand="0" w:evenVBand="0" w:oddHBand="0" w:evenHBand="0" w:firstRowFirstColumn="0" w:firstRowLastColumn="0" w:lastRowFirstColumn="0" w:lastRowLastColumn="0"/>
+            <w:tcW w:w="2579" w:type="dxa"/>
+          </w:tcPr>
+          <w:p>
+            <w:pPr>
+              <w:rPr>
+                <w:lang w:val="pt-PT"/>
+              </w:rPr>
+            </w:pPr>
+            <w:r>
+              <w:rPr>
+                <w:lang w:val="pt-PT"/>
+              </w:rPr>
+              <w:t>Camiões de entrega</w:t>
+            </w:r>
+          </w:p>
+        </w:tc>
+        <w:tc>
+          <w:tcPr>
+            <w:tcW w:w="2151" w:type="dxa"/>
+          </w:tcPr>
+          <w:p>
+            <w:pPr>
+              <w:cnfStyle w:val="000000100000" w:firstRow="0" w:lastRow="0" w:firstColumn="0" w:lastColumn="0" w:oddVBand="0" w:evenVBand="0" w:oddHBand="1" w:evenHBand="0" w:firstRowFirstColumn="0" w:firstRowLastColumn="0" w:lastRowFirstColumn="0" w:lastRowLastColumn="0"/>
+              <w:rPr>
+                <w:lang w:val="pt-PT"/>
+              </w:rPr>
+            </w:pPr>
+            <w:r>
+              <w:rPr>
+                <w:lang w:val="pt-PT"/>
+              </w:rPr>
+              <w:t>Equipamento de auxílio às entregas e recolhas de produtos na Dev4Sell. Utilizados para transportar os produtos.</w:t>
+            </w:r>
+          </w:p>
+        </w:tc>
+        <w:tc>
+          <w:tcPr>
+            <w:tcW w:w="2214" w:type="dxa"/>
+          </w:tcPr>
+          <w:p>
+            <w:pPr>
+              <w:cnfStyle w:val="000000100000" w:firstRow="0" w:lastRow="0" w:firstColumn="0" w:lastColumn="0" w:oddVBand="0" w:evenVBand="0" w:oddHBand="1" w:evenHBand="0" w:firstRowFirstColumn="0" w:firstRowLastColumn="0" w:lastRowFirstColumn="0" w:lastRowLastColumn="0"/>
+              <w:rPr>
+                <w:lang w:val="pt-PT"/>
+              </w:rPr>
+            </w:pPr>
+            <w:r>
+              <w:rPr>
+                <w:lang w:val="pt-PT"/>
+              </w:rPr>
+              <w:t>…</w:t>
+            </w:r>
+          </w:p>
+        </w:tc>
+        <w:tc>
+          <w:tcPr>
+            <w:tcW w:w="2144" w:type="dxa"/>
+          </w:tcPr>
+          <w:p>
+            <w:pPr>
+              <w:cnfStyle w:val="000000100000" w:firstRow="0" w:lastRow="0" w:firstColumn="0" w:lastColumn="0" w:oddVBand="0" w:evenVBand="0" w:oddHBand="1" w:evenHBand="0" w:firstRowFirstColumn="0" w:firstRowLastColumn="0" w:lastRowFirstColumn="0" w:lastRowLastColumn="0"/>
               <w:rPr>
                 <w:lang w:val="pt-PT"/>
               </w:rPr>
@@ -6624,6 +6965,47 @@
           </w:tcPr>
           <w:p>
             <w:pPr>
+              <w:jc w:val="center"/>
+              <w:rPr>
+                <w:b w:val="0"/>
+                <w:bCs w:val="0"/>
+                <w:lang w:val="pt-PT"/>
+              </w:rPr>
+            </w:pPr>
+          </w:p>
+          <w:p>
+            <w:pPr>
+              <w:jc w:val="center"/>
+              <w:rPr>
+                <w:b w:val="0"/>
+                <w:bCs w:val="0"/>
+                <w:lang w:val="pt-PT"/>
+              </w:rPr>
+            </w:pPr>
+          </w:p>
+          <w:p>
+            <w:pPr>
+              <w:jc w:val="center"/>
+              <w:rPr>
+                <w:b w:val="0"/>
+                <w:bCs w:val="0"/>
+                <w:lang w:val="pt-PT"/>
+              </w:rPr>
+            </w:pPr>
+          </w:p>
+          <w:p>
+            <w:pPr>
+              <w:jc w:val="center"/>
+              <w:rPr>
+                <w:b w:val="0"/>
+                <w:bCs w:val="0"/>
+                <w:lang w:val="pt-PT"/>
+              </w:rPr>
+            </w:pPr>
+          </w:p>
+          <w:p>
+            <w:pPr>
+              <w:jc w:val="center"/>
               <w:rPr>
                 <w:lang w:val="pt-PT"/>
               </w:rPr>
@@ -6651,7 +7033,7 @@
               <w:rPr>
                 <w:lang w:val="pt-PT"/>
               </w:rPr>
-              <w:t>…</w:t>
+              <w:t>Equipa que tem o papel de desenvolver o funcionamento lógico dos produtos</w:t>
             </w:r>
           </w:p>
         </w:tc>
@@ -6661,6 +7043,11 @@
           </w:tcPr>
           <w:p>
             <w:pPr>
+              <w:pStyle w:val="PargrafodaLista"/>
+              <w:numPr>
+                <w:ilvl w:val="0"/>
+                <w:numId w:val="14"/>
+              </w:numPr>
               <w:cnfStyle w:val="000000100000" w:firstRow="0" w:lastRow="0" w:firstColumn="0" w:lastColumn="0" w:oddVBand="0" w:evenVBand="0" w:oddHBand="1" w:evenHBand="0" w:firstRowFirstColumn="0" w:firstRowLastColumn="0" w:lastRowFirstColumn="0" w:lastRowLastColumn="0"/>
               <w:rPr>
                 <w:lang w:val="pt-PT"/>
@@ -6670,7 +7057,45 @@
               <w:rPr>
                 <w:lang w:val="pt-PT"/>
               </w:rPr>
-              <w:t>…</w:t>
+              <w:t>Desenvolver software para os equipamentos</w:t>
+            </w:r>
+          </w:p>
+          <w:p>
+            <w:pPr>
+              <w:pStyle w:val="PargrafodaLista"/>
+              <w:numPr>
+                <w:ilvl w:val="0"/>
+                <w:numId w:val="14"/>
+              </w:numPr>
+              <w:cnfStyle w:val="000000100000" w:firstRow="0" w:lastRow="0" w:firstColumn="0" w:lastColumn="0" w:oddVBand="0" w:evenVBand="0" w:oddHBand="1" w:evenHBand="0" w:firstRowFirstColumn="0" w:firstRowLastColumn="0" w:lastRowFirstColumn="0" w:lastRowLastColumn="0"/>
+              <w:rPr>
+                <w:lang w:val="pt-PT"/>
+              </w:rPr>
+            </w:pPr>
+            <w:r>
+              <w:rPr>
+                <w:lang w:val="pt-PT"/>
+              </w:rPr>
+              <w:t>Cumprir prazos estipulados pelo Gestor de Projetos</w:t>
+            </w:r>
+          </w:p>
+          <w:p>
+            <w:pPr>
+              <w:pStyle w:val="PargrafodaLista"/>
+              <w:numPr>
+                <w:ilvl w:val="0"/>
+                <w:numId w:val="14"/>
+              </w:numPr>
+              <w:cnfStyle w:val="000000100000" w:firstRow="0" w:lastRow="0" w:firstColumn="0" w:lastColumn="0" w:oddVBand="0" w:evenVBand="0" w:oddHBand="1" w:evenHBand="0" w:firstRowFirstColumn="0" w:firstRowLastColumn="0" w:lastRowFirstColumn="0" w:lastRowLastColumn="0"/>
+              <w:rPr>
+                <w:lang w:val="pt-PT"/>
+              </w:rPr>
+            </w:pPr>
+            <w:r>
+              <w:rPr>
+                <w:lang w:val="pt-PT"/>
+              </w:rPr>
+              <w:t>Testar a lógica desenvolvida para cada equipamento desenvolvido</w:t>
             </w:r>
           </w:p>
         </w:tc>
@@ -6686,6 +7111,47 @@
           </w:tcPr>
           <w:p>
             <w:pPr>
+              <w:jc w:val="center"/>
+              <w:rPr>
+                <w:b w:val="0"/>
+                <w:bCs w:val="0"/>
+                <w:lang w:val="pt-PT"/>
+              </w:rPr>
+            </w:pPr>
+          </w:p>
+          <w:p>
+            <w:pPr>
+              <w:jc w:val="center"/>
+              <w:rPr>
+                <w:b w:val="0"/>
+                <w:bCs w:val="0"/>
+                <w:lang w:val="pt-PT"/>
+              </w:rPr>
+            </w:pPr>
+          </w:p>
+          <w:p>
+            <w:pPr>
+              <w:jc w:val="center"/>
+              <w:rPr>
+                <w:b w:val="0"/>
+                <w:bCs w:val="0"/>
+                <w:lang w:val="pt-PT"/>
+              </w:rPr>
+            </w:pPr>
+          </w:p>
+          <w:p>
+            <w:pPr>
+              <w:jc w:val="center"/>
+              <w:rPr>
+                <w:b w:val="0"/>
+                <w:bCs w:val="0"/>
+                <w:lang w:val="pt-PT"/>
+              </w:rPr>
+            </w:pPr>
+          </w:p>
+          <w:p>
+            <w:pPr>
+              <w:jc w:val="center"/>
               <w:rPr>
                 <w:lang w:val="pt-PT"/>
               </w:rPr>
@@ -6713,7 +7179,13 @@
               <w:rPr>
                 <w:lang w:val="pt-PT"/>
               </w:rPr>
-              <w:t>…</w:t>
+              <w:t xml:space="preserve">Equipa que tem o papel de desenvolver </w:t>
+            </w:r>
+            <w:r>
+              <w:rPr>
+                <w:lang w:val="pt-PT"/>
+              </w:rPr>
+              <w:t>fisicamente os produtos com auxílio de maquinarias.</w:t>
             </w:r>
           </w:p>
         </w:tc>
@@ -6723,6 +7195,11 @@
           </w:tcPr>
           <w:p>
             <w:pPr>
+              <w:pStyle w:val="PargrafodaLista"/>
+              <w:numPr>
+                <w:ilvl w:val="0"/>
+                <w:numId w:val="15"/>
+              </w:numPr>
               <w:cnfStyle w:val="000000000000" w:firstRow="0" w:lastRow="0" w:firstColumn="0" w:lastColumn="0" w:oddVBand="0" w:evenVBand="0" w:oddHBand="0" w:evenHBand="0" w:firstRowFirstColumn="0" w:firstRowLastColumn="0" w:lastRowFirstColumn="0" w:lastRowLastColumn="0"/>
               <w:rPr>
                 <w:lang w:val="pt-PT"/>
@@ -6732,7 +7209,51 @@
               <w:rPr>
                 <w:lang w:val="pt-PT"/>
               </w:rPr>
-              <w:t>…</w:t>
+              <w:t xml:space="preserve">Desenvolver </w:t>
+            </w:r>
+            <w:r>
+              <w:rPr>
+                <w:lang w:val="pt-PT"/>
+              </w:rPr>
+              <w:t>os equipamentos eletrônicos</w:t>
+            </w:r>
+          </w:p>
+          <w:p>
+            <w:pPr>
+              <w:pStyle w:val="PargrafodaLista"/>
+              <w:numPr>
+                <w:ilvl w:val="0"/>
+                <w:numId w:val="15"/>
+              </w:numPr>
+              <w:cnfStyle w:val="000000000000" w:firstRow="0" w:lastRow="0" w:firstColumn="0" w:lastColumn="0" w:oddVBand="0" w:evenVBand="0" w:oddHBand="0" w:evenHBand="0" w:firstRowFirstColumn="0" w:firstRowLastColumn="0" w:lastRowFirstColumn="0" w:lastRowLastColumn="0"/>
+              <w:rPr>
+                <w:lang w:val="pt-PT"/>
+              </w:rPr>
+            </w:pPr>
+            <w:r>
+              <w:rPr>
+                <w:lang w:val="pt-PT"/>
+              </w:rPr>
+              <w:t>Cumprir prazos estipulados pelo Gestor de Projetos</w:t>
+            </w:r>
+          </w:p>
+          <w:p>
+            <w:pPr>
+              <w:pStyle w:val="PargrafodaLista"/>
+              <w:numPr>
+                <w:ilvl w:val="0"/>
+                <w:numId w:val="15"/>
+              </w:numPr>
+              <w:cnfStyle w:val="000000000000" w:firstRow="0" w:lastRow="0" w:firstColumn="0" w:lastColumn="0" w:oddVBand="0" w:evenVBand="0" w:oddHBand="0" w:evenHBand="0" w:firstRowFirstColumn="0" w:firstRowLastColumn="0" w:lastRowFirstColumn="0" w:lastRowLastColumn="0"/>
+              <w:rPr>
+                <w:lang w:val="pt-PT"/>
+              </w:rPr>
+            </w:pPr>
+            <w:r>
+              <w:rPr>
+                <w:lang w:val="pt-PT"/>
+              </w:rPr>
+              <w:t>Assegurar a qualidade dos produtos desenvolvidos</w:t>
             </w:r>
           </w:p>
         </w:tc>
@@ -6749,6 +7270,77 @@
           </w:tcPr>
           <w:p>
             <w:pPr>
+              <w:jc w:val="center"/>
+              <w:rPr>
+                <w:b w:val="0"/>
+                <w:bCs w:val="0"/>
+                <w:lang w:val="pt-PT"/>
+              </w:rPr>
+            </w:pPr>
+          </w:p>
+          <w:p>
+            <w:pPr>
+              <w:jc w:val="center"/>
+              <w:rPr>
+                <w:b w:val="0"/>
+                <w:bCs w:val="0"/>
+                <w:lang w:val="pt-PT"/>
+              </w:rPr>
+            </w:pPr>
+          </w:p>
+          <w:p>
+            <w:pPr>
+              <w:jc w:val="center"/>
+              <w:rPr>
+                <w:b w:val="0"/>
+                <w:bCs w:val="0"/>
+                <w:lang w:val="pt-PT"/>
+              </w:rPr>
+            </w:pPr>
+          </w:p>
+          <w:p>
+            <w:pPr>
+              <w:jc w:val="center"/>
+              <w:rPr>
+                <w:b w:val="0"/>
+                <w:bCs w:val="0"/>
+                <w:lang w:val="pt-PT"/>
+              </w:rPr>
+            </w:pPr>
+          </w:p>
+          <w:p>
+            <w:pPr>
+              <w:jc w:val="center"/>
+              <w:rPr>
+                <w:b w:val="0"/>
+                <w:bCs w:val="0"/>
+                <w:lang w:val="pt-PT"/>
+              </w:rPr>
+            </w:pPr>
+          </w:p>
+          <w:p>
+            <w:pPr>
+              <w:jc w:val="center"/>
+              <w:rPr>
+                <w:b w:val="0"/>
+                <w:bCs w:val="0"/>
+                <w:lang w:val="pt-PT"/>
+              </w:rPr>
+            </w:pPr>
+          </w:p>
+          <w:p>
+            <w:pPr>
+              <w:jc w:val="center"/>
+              <w:rPr>
+                <w:b w:val="0"/>
+                <w:bCs w:val="0"/>
+                <w:lang w:val="pt-PT"/>
+              </w:rPr>
+            </w:pPr>
+          </w:p>
+          <w:p>
+            <w:pPr>
+              <w:jc w:val="center"/>
               <w:rPr>
                 <w:lang w:val="pt-PT"/>
               </w:rPr>
@@ -6776,7 +7368,7 @@
               <w:rPr>
                 <w:lang w:val="pt-PT"/>
               </w:rPr>
-              <w:t>…</w:t>
+              <w:t>Equipa de apoio e entrega de produtos ao cliente. Esta também tem o papel de auxiliar outros recursos em caso de algum problema.</w:t>
             </w:r>
           </w:p>
         </w:tc>
@@ -6786,6 +7378,11 @@
           </w:tcPr>
           <w:p>
             <w:pPr>
+              <w:pStyle w:val="PargrafodaLista"/>
+              <w:numPr>
+                <w:ilvl w:val="0"/>
+                <w:numId w:val="16"/>
+              </w:numPr>
               <w:cnfStyle w:val="000000100000" w:firstRow="0" w:lastRow="0" w:firstColumn="0" w:lastColumn="0" w:oddVBand="0" w:evenVBand="0" w:oddHBand="1" w:evenHBand="0" w:firstRowFirstColumn="0" w:firstRowLastColumn="0" w:lastRowFirstColumn="0" w:lastRowLastColumn="0"/>
               <w:rPr>
                 <w:lang w:val="pt-PT"/>
@@ -6795,7 +7392,51 @@
               <w:rPr>
                 <w:lang w:val="pt-PT"/>
               </w:rPr>
-              <w:t>…</w:t>
+              <w:t xml:space="preserve">Assegurar </w:t>
+            </w:r>
+            <w:r>
+              <w:rPr>
+                <w:lang w:val="pt-PT"/>
+              </w:rPr>
+              <w:t>que algum problema ou queixa que um cliente tenha, seja resolvido</w:t>
+            </w:r>
+          </w:p>
+          <w:p>
+            <w:pPr>
+              <w:pStyle w:val="PargrafodaLista"/>
+              <w:numPr>
+                <w:ilvl w:val="0"/>
+                <w:numId w:val="16"/>
+              </w:numPr>
+              <w:cnfStyle w:val="000000100000" w:firstRow="0" w:lastRow="0" w:firstColumn="0" w:lastColumn="0" w:oddVBand="0" w:evenVBand="0" w:oddHBand="1" w:evenHBand="0" w:firstRowFirstColumn="0" w:firstRowLastColumn="0" w:lastRowFirstColumn="0" w:lastRowLastColumn="0"/>
+              <w:rPr>
+                <w:lang w:val="pt-PT"/>
+              </w:rPr>
+            </w:pPr>
+            <w:r>
+              <w:rPr>
+                <w:lang w:val="pt-PT"/>
+              </w:rPr>
+              <w:t>Realizar de forma sucessiva as entregas de produtos aos clientes</w:t>
+            </w:r>
+          </w:p>
+          <w:p>
+            <w:pPr>
+              <w:pStyle w:val="PargrafodaLista"/>
+              <w:numPr>
+                <w:ilvl w:val="0"/>
+                <w:numId w:val="16"/>
+              </w:numPr>
+              <w:cnfStyle w:val="000000100000" w:firstRow="0" w:lastRow="0" w:firstColumn="0" w:lastColumn="0" w:oddVBand="0" w:evenVBand="0" w:oddHBand="1" w:evenHBand="0" w:firstRowFirstColumn="0" w:firstRowLastColumn="0" w:lastRowFirstColumn="0" w:lastRowLastColumn="0"/>
+              <w:rPr>
+                <w:lang w:val="pt-PT"/>
+              </w:rPr>
+            </w:pPr>
+            <w:r>
+              <w:rPr>
+                <w:lang w:val="pt-PT"/>
+              </w:rPr>
+              <w:t>Estar disponível e ter a capacidade de resolução de problemas relacionados a recursos da empresa, principalmente físicos.</w:t>
             </w:r>
           </w:p>
         </w:tc>
@@ -6811,6 +7452,17 @@
           </w:tcPr>
           <w:p>
             <w:pPr>
+              <w:jc w:val="center"/>
+              <w:rPr>
+                <w:b w:val="0"/>
+                <w:bCs w:val="0"/>
+                <w:lang w:val="pt-PT"/>
+              </w:rPr>
+            </w:pPr>
+          </w:p>
+          <w:p>
+            <w:pPr>
+              <w:jc w:val="center"/>
               <w:rPr>
                 <w:lang w:val="pt-PT"/>
               </w:rPr>
@@ -6838,7 +7490,7 @@
               <w:rPr>
                 <w:lang w:val="pt-PT"/>
               </w:rPr>
-              <w:t>…</w:t>
+              <w:t>Equipa que entra em contacto com os clientes e trata de negociar cada venda.</w:t>
             </w:r>
           </w:p>
         </w:tc>
@@ -6848,6 +7500,11 @@
           </w:tcPr>
           <w:p>
             <w:pPr>
+              <w:pStyle w:val="PargrafodaLista"/>
+              <w:numPr>
+                <w:ilvl w:val="0"/>
+                <w:numId w:val="17"/>
+              </w:numPr>
               <w:cnfStyle w:val="000000000000" w:firstRow="0" w:lastRow="0" w:firstColumn="0" w:lastColumn="0" w:oddVBand="0" w:evenVBand="0" w:oddHBand="0" w:evenHBand="0" w:firstRowFirstColumn="0" w:firstRowLastColumn="0" w:lastRowFirstColumn="0" w:lastRowLastColumn="0"/>
               <w:rPr>
                 <w:lang w:val="pt-PT"/>
@@ -6857,7 +7514,7 @@
               <w:rPr>
                 <w:lang w:val="pt-PT"/>
               </w:rPr>
-              <w:t>…</w:t>
+              <w:t>Negociar e manter uma boa relação entre os clientes e a Dev4Sell</w:t>
             </w:r>
           </w:p>
         </w:tc>
@@ -7017,6 +7674,25 @@
           <w:p>
             <w:pPr>
               <w:rPr>
+                <w:b w:val="0"/>
+                <w:bCs w:val="0"/>
+                <w:lang w:val="pt-PT"/>
+              </w:rPr>
+            </w:pPr>
+          </w:p>
+          <w:p>
+            <w:pPr>
+              <w:rPr>
+                <w:b w:val="0"/>
+                <w:bCs w:val="0"/>
+                <w:lang w:val="pt-PT"/>
+              </w:rPr>
+            </w:pPr>
+          </w:p>
+          <w:p>
+            <w:pPr>
+              <w:jc w:val="center"/>
+              <w:rPr>
                 <w:lang w:val="pt-PT"/>
               </w:rPr>
             </w:pPr>
@@ -7062,7 +7738,7 @@
               <w:rPr>
                 <w:lang w:val="pt-PT"/>
               </w:rPr>
-              <w:t>…</w:t>
+              <w:t>Produtos desenvolvidos pela Dev4Sell, armazéns de armazenamento de equipamentos.</w:t>
             </w:r>
           </w:p>
         </w:tc>
@@ -7117,6 +7793,43 @@
           <w:p>
             <w:pPr>
               <w:rPr>
+                <w:b w:val="0"/>
+                <w:bCs w:val="0"/>
+                <w:lang w:val="pt-PT"/>
+              </w:rPr>
+            </w:pPr>
+          </w:p>
+          <w:p>
+            <w:pPr>
+              <w:rPr>
+                <w:b w:val="0"/>
+                <w:bCs w:val="0"/>
+                <w:lang w:val="pt-PT"/>
+              </w:rPr>
+            </w:pPr>
+          </w:p>
+          <w:p>
+            <w:pPr>
+              <w:rPr>
+                <w:b w:val="0"/>
+                <w:bCs w:val="0"/>
+                <w:lang w:val="pt-PT"/>
+              </w:rPr>
+            </w:pPr>
+          </w:p>
+          <w:p>
+            <w:pPr>
+              <w:rPr>
+                <w:b w:val="0"/>
+                <w:bCs w:val="0"/>
+                <w:lang w:val="pt-PT"/>
+              </w:rPr>
+            </w:pPr>
+          </w:p>
+          <w:p>
+            <w:pPr>
+              <w:jc w:val="center"/>
+              <w:rPr>
                 <w:lang w:val="pt-PT"/>
               </w:rPr>
             </w:pPr>
@@ -7162,7 +7875,7 @@
               <w:rPr>
                 <w:lang w:val="pt-PT"/>
               </w:rPr>
-              <w:t>…</w:t>
+              <w:t>Entidades que entrem em contacto com a empresa que estejam interessadas na compra de um produto, interações com a empresa.</w:t>
             </w:r>
           </w:p>
         </w:tc>
@@ -7218,6 +7931,34 @@
           <w:p>
             <w:pPr>
               <w:rPr>
+                <w:b w:val="0"/>
+                <w:bCs w:val="0"/>
+                <w:lang w:val="pt-PT"/>
+              </w:rPr>
+            </w:pPr>
+          </w:p>
+          <w:p>
+            <w:pPr>
+              <w:rPr>
+                <w:b w:val="0"/>
+                <w:bCs w:val="0"/>
+                <w:lang w:val="pt-PT"/>
+              </w:rPr>
+            </w:pPr>
+          </w:p>
+          <w:p>
+            <w:pPr>
+              <w:rPr>
+                <w:b w:val="0"/>
+                <w:bCs w:val="0"/>
+                <w:lang w:val="pt-PT"/>
+              </w:rPr>
+            </w:pPr>
+          </w:p>
+          <w:p>
+            <w:pPr>
+              <w:jc w:val="center"/>
+              <w:rPr>
                 <w:lang w:val="pt-PT"/>
               </w:rPr>
             </w:pPr>
@@ -7263,7 +8004,7 @@
               <w:rPr>
                 <w:lang w:val="pt-PT"/>
               </w:rPr>
-              <w:t>…</w:t>
+              <w:t>Transações monetárias, relatórios de equipas de suporte técnico e atualizações na aplicação do sistema de entregas.</w:t>
             </w:r>
           </w:p>
         </w:tc>
@@ -7403,6 +8144,27 @@
           </w:tcPr>
           <w:p>
             <w:pPr>
+              <w:jc w:val="center"/>
+              <w:rPr>
+                <w:b w:val="0"/>
+                <w:bCs w:val="0"/>
+                <w:lang w:val="pt-PT"/>
+              </w:rPr>
+            </w:pPr>
+          </w:p>
+          <w:p>
+            <w:pPr>
+              <w:jc w:val="center"/>
+              <w:rPr>
+                <w:b w:val="0"/>
+                <w:bCs w:val="0"/>
+                <w:lang w:val="pt-PT"/>
+              </w:rPr>
+            </w:pPr>
+          </w:p>
+          <w:p>
+            <w:pPr>
+              <w:jc w:val="center"/>
               <w:rPr>
                 <w:lang w:val="pt-PT"/>
               </w:rPr>
@@ -7464,6 +8226,16 @@
           </w:tcPr>
           <w:p>
             <w:pPr>
+              <w:rPr>
+                <w:b w:val="0"/>
+                <w:bCs w:val="0"/>
+                <w:lang w:val="pt-PT"/>
+              </w:rPr>
+            </w:pPr>
+          </w:p>
+          <w:p>
+            <w:pPr>
+              <w:jc w:val="center"/>
               <w:rPr>
                 <w:lang w:val="pt-PT"/>
               </w:rPr>
@@ -7649,6 +8421,17 @@
           </w:tcPr>
           <w:p>
             <w:pPr>
+              <w:jc w:val="center"/>
+              <w:rPr>
+                <w:b w:val="0"/>
+                <w:bCs w:val="0"/>
+                <w:lang w:val="pt-PT"/>
+              </w:rPr>
+            </w:pPr>
+          </w:p>
+          <w:p>
+            <w:pPr>
+              <w:jc w:val="center"/>
               <w:rPr>
                 <w:lang w:val="pt-PT"/>
               </w:rPr>
@@ -7698,15 +8481,28 @@
           </w:tcPr>
           <w:p>
             <w:pPr>
-              <w:rPr>
-                <w:lang w:val="pt-PT"/>
-              </w:rPr>
-            </w:pPr>
-            <w:r>
-              <w:rPr>
-                <w:lang w:val="pt-PT"/>
-              </w:rPr>
-              <w:t>Aplicação de S</w:t>
+              <w:jc w:val="center"/>
+              <w:rPr>
+                <w:lang w:val="pt-PT"/>
+              </w:rPr>
+            </w:pPr>
+            <w:r>
+              <w:rPr>
+                <w:lang w:val="pt-PT"/>
+              </w:rPr>
+              <w:t>Aplicação d</w:t>
+            </w:r>
+            <w:r>
+              <w:rPr>
+                <w:lang w:val="pt-PT"/>
+              </w:rPr>
+              <w:t>o</w:t>
+            </w:r>
+            <w:r>
+              <w:rPr>
+                <w:lang w:val="pt-PT"/>
+              </w:rPr>
+              <w:t xml:space="preserve"> S</w:t>
             </w:r>
             <w:r>
               <w:rPr>
@@ -7760,15 +8556,38 @@
           </w:tcPr>
           <w:p>
             <w:pPr>
-              <w:rPr>
-                <w:lang w:val="pt-PT"/>
-              </w:rPr>
-            </w:pPr>
-            <w:r>
-              <w:rPr>
-                <w:lang w:val="pt-PT"/>
-              </w:rPr>
-              <w:t>Aplicação de S</w:t>
+              <w:jc w:val="center"/>
+              <w:rPr>
+                <w:b w:val="0"/>
+                <w:bCs w:val="0"/>
+                <w:lang w:val="pt-PT"/>
+              </w:rPr>
+            </w:pPr>
+          </w:p>
+          <w:p>
+            <w:pPr>
+              <w:jc w:val="center"/>
+              <w:rPr>
+                <w:lang w:val="pt-PT"/>
+              </w:rPr>
+            </w:pPr>
+            <w:r>
+              <w:rPr>
+                <w:lang w:val="pt-PT"/>
+              </w:rPr>
+              <w:t>Aplicação d</w:t>
+            </w:r>
+            <w:r>
+              <w:rPr>
+                <w:lang w:val="pt-PT"/>
+              </w:rPr>
+              <w:t>o</w:t>
+            </w:r>
+            <w:r>
+              <w:rPr>
+                <w:lang w:val="pt-PT"/>
+              </w:rPr>
+              <w:t xml:space="preserve"> S</w:t>
             </w:r>
             <w:r>
               <w:rPr>
@@ -7853,13 +8672,19 @@
               <w:rPr>
                 <w:lang w:val="pt-PT"/>
               </w:rPr>
-              <w:t>í</w:t>
-            </w:r>
-            <w:r>
-              <w:rPr>
-                <w:lang w:val="pt-PT"/>
-              </w:rPr>
-              <w:t xml:space="preserve">a </w:t>
+              <w:t>i</w:t>
+            </w:r>
+            <w:r>
+              <w:rPr>
+                <w:lang w:val="pt-PT"/>
+              </w:rPr>
+              <w:t>a</w:t>
+            </w:r>
+            <w:r>
+              <w:rPr>
+                <w:lang w:val="pt-PT"/>
+              </w:rPr>
+              <w:t xml:space="preserve"> </w:t>
             </w:r>
             <w:r>
               <w:rPr>
@@ -7935,15 +8760,38 @@
           </w:tcPr>
           <w:p>
             <w:pPr>
-              <w:rPr>
-                <w:lang w:val="pt-PT"/>
-              </w:rPr>
-            </w:pPr>
-            <w:r>
-              <w:rPr>
-                <w:lang w:val="pt-PT"/>
-              </w:rPr>
-              <w:t xml:space="preserve">Aplicação de Sistema de Gestão </w:t>
+              <w:jc w:val="center"/>
+              <w:rPr>
+                <w:b w:val="0"/>
+                <w:bCs w:val="0"/>
+                <w:lang w:val="pt-PT"/>
+              </w:rPr>
+            </w:pPr>
+          </w:p>
+          <w:p>
+            <w:pPr>
+              <w:jc w:val="center"/>
+              <w:rPr>
+                <w:lang w:val="pt-PT"/>
+              </w:rPr>
+            </w:pPr>
+            <w:r>
+              <w:rPr>
+                <w:lang w:val="pt-PT"/>
+              </w:rPr>
+              <w:t>Aplicação d</w:t>
+            </w:r>
+            <w:r>
+              <w:rPr>
+                <w:lang w:val="pt-PT"/>
+              </w:rPr>
+              <w:t>o</w:t>
+            </w:r>
+            <w:r>
+              <w:rPr>
+                <w:lang w:val="pt-PT"/>
+              </w:rPr>
+              <w:t xml:space="preserve"> Sistema de Gestão </w:t>
             </w:r>
             <w:r>
               <w:rPr>
@@ -7998,7 +8846,19 @@
               <w:rPr>
                 <w:lang w:val="pt-PT"/>
               </w:rPr>
-              <w:t xml:space="preserve">plicação que facilita a administração e o </w:t>
+              <w:t xml:space="preserve">plicação que facilita a administração e </w:t>
+            </w:r>
+            <w:r>
+              <w:rPr>
+                <w:lang w:val="pt-PT"/>
+              </w:rPr>
+              <w:t>a</w:t>
+            </w:r>
+            <w:r>
+              <w:rPr>
+                <w:lang w:val="pt-PT"/>
+              </w:rPr>
+              <w:t xml:space="preserve"> </w:t>
             </w:r>
             <w:r>
               <w:rPr>
@@ -8039,15 +8899,60 @@
           </w:tcPr>
           <w:p>
             <w:pPr>
-              <w:rPr>
-                <w:lang w:val="pt-PT"/>
-              </w:rPr>
-            </w:pPr>
-            <w:r>
-              <w:rPr>
-                <w:lang w:val="pt-PT"/>
-              </w:rPr>
-              <w:t>Sistema de gestão de finanças</w:t>
+              <w:jc w:val="center"/>
+              <w:rPr>
+                <w:b w:val="0"/>
+                <w:bCs w:val="0"/>
+                <w:lang w:val="pt-PT"/>
+              </w:rPr>
+            </w:pPr>
+          </w:p>
+          <w:p>
+            <w:pPr>
+              <w:jc w:val="center"/>
+              <w:rPr>
+                <w:b w:val="0"/>
+                <w:bCs w:val="0"/>
+                <w:lang w:val="pt-PT"/>
+              </w:rPr>
+            </w:pPr>
+          </w:p>
+          <w:p>
+            <w:pPr>
+              <w:jc w:val="center"/>
+              <w:rPr>
+                <w:lang w:val="pt-PT"/>
+              </w:rPr>
+            </w:pPr>
+            <w:r>
+              <w:rPr>
+                <w:lang w:val="pt-PT"/>
+              </w:rPr>
+              <w:t xml:space="preserve">Aplicação do </w:t>
+            </w:r>
+            <w:r>
+              <w:rPr>
+                <w:lang w:val="pt-PT"/>
+              </w:rPr>
+              <w:t xml:space="preserve">Sistema de </w:t>
+            </w:r>
+            <w:r>
+              <w:rPr>
+                <w:lang w:val="pt-PT"/>
+              </w:rPr>
+              <w:t>G</w:t>
+            </w:r>
+            <w:r>
+              <w:rPr>
+                <w:lang w:val="pt-PT"/>
+              </w:rPr>
+              <w:t xml:space="preserve">estão </w:t>
+            </w:r>
+            <w:r>
+              <w:rPr>
+                <w:lang w:val="pt-PT"/>
+              </w:rPr>
+              <w:t>Financeira</w:t>
             </w:r>
           </w:p>
         </w:tc>
@@ -8066,7 +8971,7 @@
               <w:rPr>
                 <w:lang w:val="pt-PT"/>
               </w:rPr>
-              <w:t>…</w:t>
+              <w:t>Aplicação que ajuda a empresa a controlar e gerir as suas atividades financeiras, esta rastreará qualquer tipo de transação e gastos feitos pela mesma e também analisará pagamentos pendentes relacionados com o negócio da empresa ou não.</w:t>
             </w:r>
           </w:p>
         </w:tc>
@@ -8082,15 +8987,66 @@
           </w:tcPr>
           <w:p>
             <w:pPr>
-              <w:rPr>
-                <w:lang w:val="pt-PT"/>
-              </w:rPr>
-            </w:pPr>
-            <w:r>
-              <w:rPr>
-                <w:lang w:val="pt-PT"/>
-              </w:rPr>
-              <w:t>Sistema de apoio ao cliente</w:t>
+              <w:jc w:val="center"/>
+              <w:rPr>
+                <w:b w:val="0"/>
+                <w:bCs w:val="0"/>
+                <w:lang w:val="pt-PT"/>
+              </w:rPr>
+            </w:pPr>
+          </w:p>
+          <w:p>
+            <w:pPr>
+              <w:jc w:val="center"/>
+              <w:rPr>
+                <w:b w:val="0"/>
+                <w:bCs w:val="0"/>
+                <w:lang w:val="pt-PT"/>
+              </w:rPr>
+            </w:pPr>
+          </w:p>
+          <w:p>
+            <w:pPr>
+              <w:jc w:val="center"/>
+              <w:rPr>
+                <w:lang w:val="pt-PT"/>
+              </w:rPr>
+            </w:pPr>
+            <w:r>
+              <w:rPr>
+                <w:lang w:val="pt-PT"/>
+              </w:rPr>
+              <w:t xml:space="preserve">Aplicação de </w:t>
+            </w:r>
+            <w:r>
+              <w:rPr>
+                <w:lang w:val="pt-PT"/>
+              </w:rPr>
+              <w:t xml:space="preserve">Sistema de </w:t>
+            </w:r>
+            <w:r>
+              <w:rPr>
+                <w:lang w:val="pt-PT"/>
+              </w:rPr>
+              <w:t>Apo</w:t>
+            </w:r>
+            <w:r>
+              <w:rPr>
+                <w:lang w:val="pt-PT"/>
+              </w:rPr>
+              <w:t xml:space="preserve">io ao </w:t>
+            </w:r>
+            <w:r>
+              <w:rPr>
+                <w:lang w:val="pt-PT"/>
+              </w:rPr>
+              <w:t>C</w:t>
+            </w:r>
+            <w:r>
+              <w:rPr>
+                <w:lang w:val="pt-PT"/>
+              </w:rPr>
+              <w:t>liente</w:t>
             </w:r>
           </w:p>
         </w:tc>
@@ -8109,7 +9065,21 @@
               <w:rPr>
                 <w:lang w:val="pt-PT"/>
               </w:rPr>
-              <w:t>…</w:t>
+              <w:t xml:space="preserve">Aplicação que permite a Dev4Sell gerir, analisar e atender a pedidos feitos pelos clientes, exibindo na sua interface </w:t>
+            </w:r>
+            <w:proofErr w:type="spellStart"/>
+            <w:r>
+              <w:rPr>
+                <w:lang w:val="pt-PT"/>
+              </w:rPr>
+              <w:t>solitações</w:t>
+            </w:r>
+            <w:proofErr w:type="spellEnd"/>
+            <w:r>
+              <w:rPr>
+                <w:lang w:val="pt-PT"/>
+              </w:rPr>
+              <w:t xml:space="preserve"> de produtos, queixas ou pedidos de ajuda dos mesmos que não tenham sido feitos via chamada telefónica.</w:t>
             </w:r>
           </w:p>
         </w:tc>
@@ -8126,15 +9096,62 @@
           </w:tcPr>
           <w:p>
             <w:pPr>
-              <w:rPr>
-                <w:lang w:val="pt-PT"/>
-              </w:rPr>
-            </w:pPr>
-            <w:r>
-              <w:rPr>
-                <w:lang w:val="pt-PT"/>
-              </w:rPr>
-              <w:t>Rede de comunicação interna da empresa</w:t>
+              <w:jc w:val="center"/>
+              <w:rPr>
+                <w:b w:val="0"/>
+                <w:bCs w:val="0"/>
+                <w:lang w:val="pt-PT"/>
+              </w:rPr>
+            </w:pPr>
+          </w:p>
+          <w:p>
+            <w:pPr>
+              <w:jc w:val="center"/>
+              <w:rPr>
+                <w:lang w:val="pt-PT"/>
+              </w:rPr>
+            </w:pPr>
+            <w:r>
+              <w:rPr>
+                <w:lang w:val="pt-PT"/>
+              </w:rPr>
+              <w:t xml:space="preserve">Rede de </w:t>
+            </w:r>
+            <w:r>
+              <w:rPr>
+                <w:lang w:val="pt-PT"/>
+              </w:rPr>
+              <w:t>C</w:t>
+            </w:r>
+            <w:r>
+              <w:rPr>
+                <w:lang w:val="pt-PT"/>
+              </w:rPr>
+              <w:t xml:space="preserve">omunicação </w:t>
+            </w:r>
+            <w:r>
+              <w:rPr>
+                <w:lang w:val="pt-PT"/>
+              </w:rPr>
+              <w:t>I</w:t>
+            </w:r>
+            <w:r>
+              <w:rPr>
+                <w:lang w:val="pt-PT"/>
+              </w:rPr>
+              <w:t xml:space="preserve">nterna da </w:t>
+            </w:r>
+            <w:r>
+              <w:rPr>
+                <w:lang w:val="pt-PT"/>
+              </w:rPr>
+              <w:t>E</w:t>
+            </w:r>
+            <w:r>
+              <w:rPr>
+                <w:lang w:val="pt-PT"/>
+              </w:rPr>
+              <w:t>mpresa</w:t>
             </w:r>
           </w:p>
         </w:tc>
@@ -8153,7 +9170,7 @@
               <w:rPr>
                 <w:lang w:val="pt-PT"/>
               </w:rPr>
-              <w:t>…</w:t>
+              <w:t>Infraestrutura de comunicação interna da empresa, esta estabelecerá a ligação entre os diferentes departamentos e níveis hierárquicos da Dev4Sell.</w:t>
             </w:r>
           </w:p>
         </w:tc>
@@ -8169,15 +9186,56 @@
           </w:tcPr>
           <w:p>
             <w:pPr>
-              <w:rPr>
-                <w:lang w:val="pt-PT"/>
-              </w:rPr>
-            </w:pPr>
-            <w:r>
-              <w:rPr>
-                <w:lang w:val="pt-PT"/>
-              </w:rPr>
-              <w:t>Computadores/Smartphones (??)</w:t>
+              <w:jc w:val="center"/>
+              <w:rPr>
+                <w:b w:val="0"/>
+                <w:bCs w:val="0"/>
+                <w:lang w:val="pt-PT"/>
+              </w:rPr>
+            </w:pPr>
+          </w:p>
+          <w:p>
+            <w:pPr>
+              <w:jc w:val="center"/>
+              <w:rPr>
+                <w:b w:val="0"/>
+                <w:bCs w:val="0"/>
+                <w:lang w:val="pt-PT"/>
+              </w:rPr>
+            </w:pPr>
+          </w:p>
+          <w:p>
+            <w:pPr>
+              <w:jc w:val="center"/>
+              <w:rPr>
+                <w:b w:val="0"/>
+                <w:bCs w:val="0"/>
+                <w:lang w:val="pt-PT"/>
+              </w:rPr>
+            </w:pPr>
+          </w:p>
+          <w:p>
+            <w:pPr>
+              <w:jc w:val="center"/>
+              <w:rPr>
+                <w:b w:val="0"/>
+                <w:bCs w:val="0"/>
+                <w:lang w:val="pt-PT"/>
+              </w:rPr>
+            </w:pPr>
+          </w:p>
+          <w:p>
+            <w:pPr>
+              <w:jc w:val="center"/>
+              <w:rPr>
+                <w:lang w:val="pt-PT"/>
+              </w:rPr>
+            </w:pPr>
+            <w:r>
+              <w:rPr>
+                <w:lang w:val="pt-PT"/>
+              </w:rPr>
+              <w:t>Aplicações Mobile e Desktop/PC</w:t>
             </w:r>
           </w:p>
         </w:tc>
@@ -8196,7 +9254,34 @@
               <w:rPr>
                 <w:lang w:val="pt-PT"/>
               </w:rPr>
-              <w:t>…</w:t>
+              <w:t>Aplicações de auxílio às entregas de produtos eletrônicos, onde nela irá aparecer cada entrega agendada, a ser realizada e concluída juntamente com informações do cliente, produtos, datas e locais.</w:t>
+            </w:r>
+            <w:r>
+              <w:rPr>
+                <w:lang w:val="pt-PT"/>
+              </w:rPr>
+              <w:br/>
+              <w:t xml:space="preserve">Esta é desenvolvida para computador </w:t>
+            </w:r>
+            <w:proofErr w:type="gramStart"/>
+            <w:r>
+              <w:rPr>
+                <w:lang w:val="pt-PT"/>
+              </w:rPr>
+              <w:t>de forma a que</w:t>
+            </w:r>
+            <w:proofErr w:type="gramEnd"/>
+            <w:r>
+              <w:rPr>
+                <w:lang w:val="pt-PT"/>
+              </w:rPr>
+              <w:t xml:space="preserve"> </w:t>
+            </w:r>
+            <w:r>
+              <w:rPr>
+                <w:lang w:val="pt-PT"/>
+              </w:rPr>
+              <w:t>a entrega seja supervisionada a partir da infraestrutura da empresa e para smartphone de forma a auxiliar a equipa de suporte técnico a entregar os produtos.</w:t>
             </w:r>
           </w:p>
         </w:tc>
@@ -8220,6 +9305,7 @@
         <w:rPr>
           <w:lang w:val="pt-PT"/>
         </w:rPr>
+        <w:lastRenderedPageBreak/>
         <w:br w:type="page"/>
       </w:r>
     </w:p>
@@ -8250,7 +9336,165 @@
         <w:rPr>
           <w:lang w:val="pt-PT"/>
         </w:rPr>
+        <w:t>Tendo em conta o elevado número de recursos da Dev4Sell, estaremos também presentes a uma grande diversidade de riscos, mesmo sendo preocupantes ou não, algo que será analisado a seguir, teremos de ter todos em causa pois todos terão o seu impacto e prejuízo.</w:t>
+      </w:r>
+    </w:p>
+    <w:p>
+      <w:pPr>
+        <w:rPr>
+          <w:lang w:val="pt-PT"/>
+        </w:rPr>
+      </w:pPr>
+      <w:r>
+        <w:rPr>
+          <w:lang w:val="pt-PT"/>
+        </w:rPr>
+        <w:t xml:space="preserve">Em geral, é possível analisar </w:t>
+      </w:r>
+      <w:r>
+        <w:rPr>
+          <w:lang w:val="pt-PT"/>
+        </w:rPr>
+        <w:t xml:space="preserve">que </w:t>
+      </w:r>
+      <w:r>
+        <w:rPr>
+          <w:lang w:val="pt-PT"/>
+        </w:rPr>
+        <w:t>os riscos</w:t>
+      </w:r>
+      <w:r>
+        <w:rPr>
+          <w:lang w:val="pt-PT"/>
+        </w:rPr>
+        <w:t>, dependendo de cada um,</w:t>
+      </w:r>
+      <w:r>
+        <w:rPr>
+          <w:lang w:val="pt-PT"/>
+        </w:rPr>
+        <w:t xml:space="preserve"> irão afetar a empresa em:</w:t>
+      </w:r>
+    </w:p>
+    <w:p>
+      <w:pPr>
+        <w:pStyle w:val="PargrafodaLista"/>
+        <w:numPr>
+          <w:ilvl w:val="0"/>
+          <w:numId w:val="17"/>
+        </w:numPr>
+        <w:rPr>
+          <w:lang w:val="pt-PT"/>
+        </w:rPr>
+      </w:pPr>
+      <w:r>
+        <w:rPr>
+          <w:lang w:val="pt-PT"/>
+        </w:rPr>
+        <w:t>Saúde dos recursos humanos</w:t>
+      </w:r>
+    </w:p>
+    <w:p>
+      <w:pPr>
+        <w:pStyle w:val="PargrafodaLista"/>
+        <w:numPr>
+          <w:ilvl w:val="0"/>
+          <w:numId w:val="17"/>
+        </w:numPr>
+        <w:rPr>
+          <w:lang w:val="pt-PT"/>
+        </w:rPr>
+      </w:pPr>
+      <w:r>
+        <w:rPr>
+          <w:lang w:val="pt-PT"/>
+        </w:rPr>
+        <w:t>Produtividade de desenvolvedores e equipa de produção de produtos</w:t>
+      </w:r>
+    </w:p>
+    <w:p>
+      <w:pPr>
+        <w:pStyle w:val="PargrafodaLista"/>
+        <w:numPr>
+          <w:ilvl w:val="0"/>
+          <w:numId w:val="17"/>
+        </w:numPr>
+        <w:rPr>
+          <w:lang w:val="pt-PT"/>
+        </w:rPr>
+      </w:pPr>
+      <w:r>
+        <w:rPr>
+          <w:lang w:val="pt-PT"/>
+        </w:rPr>
+        <w:t>Reputação da Dev4Sell</w:t>
+      </w:r>
+    </w:p>
+    <w:p>
+      <w:pPr>
+        <w:rPr>
+          <w:lang w:val="pt-PT"/>
+        </w:rPr>
+      </w:pPr>
+      <w:proofErr w:type="gramStart"/>
+      <w:r>
+        <w:rPr>
+          <w:lang w:val="pt-PT"/>
+        </w:rPr>
+        <w:t>Tratam-se</w:t>
+      </w:r>
+      <w:proofErr w:type="gramEnd"/>
+      <w:r>
+        <w:rPr>
+          <w:lang w:val="pt-PT"/>
+        </w:rPr>
+        <w:t xml:space="preserve"> de pontos de extrema importância para a empresa e os seus trabalhadores, portanto, fazer uma boa análise de Gestão de Riscos é de grande importância.</w:t>
+      </w:r>
+    </w:p>
+    <w:p>
+      <w:pPr>
+        <w:rPr>
+          <w:lang w:val="pt-PT"/>
+        </w:rPr>
+      </w:pPr>
+    </w:p>
+    <w:p>
+      <w:pPr>
+        <w:rPr>
+          <w:lang w:val="pt-PT"/>
+        </w:rPr>
+      </w:pPr>
+      <w:r>
+        <w:rPr>
+          <w:lang w:val="pt-PT"/>
+        </w:rPr>
         <w:t>&lt;Falar de todos os riscos para CADA UM dos recursos, mencionando qual o tipo de risco, de que forma se pode propagar, dizer também quais desses riscos podemos: aceitar, mitigar ou transferir (seguros)&gt;</w:t>
+      </w:r>
+    </w:p>
+    <w:p>
+      <w:pPr>
+        <w:rPr>
+          <w:lang w:val="pt-PT"/>
+        </w:rPr>
+      </w:pPr>
+      <w:r>
+        <w:rPr>
+          <w:lang w:val="pt-PT"/>
+        </w:rPr>
+        <w:t>&lt;Fazer tabela parecida à do exemplo 1&gt;</w:t>
+      </w:r>
+    </w:p>
+    <w:p>
+      <w:pPr>
+        <w:rPr>
+          <w:lang w:val="pt-PT"/>
+        </w:rPr>
+      </w:pPr>
+      <w:r>
+        <w:rPr>
+          <w:lang w:val="pt-PT"/>
+        </w:rPr>
+        <w:t>&lt;Falar de vulnerabilidades&gt;</w:t>
       </w:r>
     </w:p>
     <w:p>
@@ -8293,7 +9537,21 @@
         <w:rPr>
           <w:lang w:val="pt-PT"/>
         </w:rPr>
-        <w:t>&lt;Analisar os riscos a mitigar e verificar qual a melhorar forma de mitigar os mesmos, tendo em conta os preços, (aqui podemos repetir a parte do capítulo anterior” dizer também quais desses riscos podemos: aceitar, mitigar ou transferir (seguros)”&gt;</w:t>
+        <w:t xml:space="preserve">&lt;Analisar os riscos a mitigar e verificar qual a melhorar forma de mitigar os mesmos, tendo em conta os preços, (aqui podemos repetir a parte </w:t>
+      </w:r>
+      <w:proofErr w:type="gramStart"/>
+      <w:r>
+        <w:rPr>
+          <w:lang w:val="pt-PT"/>
+        </w:rPr>
+        <w:t>do</w:t>
+      </w:r>
+      <w:proofErr w:type="gramEnd"/>
+      <w:r>
+        <w:rPr>
+          <w:lang w:val="pt-PT"/>
+        </w:rPr>
+        <w:t xml:space="preserve"> capítulo anterior” dizer também quais desses riscos podemos: aceitar, mitigar ou transferir (seguros)”&gt;</w:t>
       </w:r>
     </w:p>
     <w:p>
@@ -8588,9 +9846,17 @@
           <w:lang w:val="pt-PT"/>
         </w:rPr>
         <w:lastRenderedPageBreak/>
-        <w:t>Plano de Contigência</w:t>
+        <w:t xml:space="preserve">Plano de </w:t>
+      </w:r>
+      <w:proofErr w:type="spellStart"/>
+      <w:r>
+        <w:rPr>
+          <w:lang w:val="pt-PT"/>
+        </w:rPr>
+        <w:t>Contigência</w:t>
       </w:r>
       <w:bookmarkEnd w:id="27"/>
+      <w:proofErr w:type="spellEnd"/>
     </w:p>
     <w:p>
       <w:pPr>
@@ -8616,15 +9882,25 @@
         <w:br w:type="page"/>
       </w:r>
       <w:bookmarkStart w:id="28" w:name="_Toc135520644"/>
+      <w:proofErr w:type="spellStart"/>
       <w:r>
         <w:lastRenderedPageBreak/>
         <w:t>Biografia</w:t>
       </w:r>
       <w:bookmarkEnd w:id="28"/>
-    </w:p>
-    <w:p>
-      <w:r>
-        <w:t>&lt;Biografia&gt;</w:t>
+      <w:proofErr w:type="spellEnd"/>
+    </w:p>
+    <w:p>
+      <w:r>
+        <w:t>&lt;</w:t>
+      </w:r>
+      <w:proofErr w:type="spellStart"/>
+      <w:r>
+        <w:t>Biografia</w:t>
+      </w:r>
+      <w:proofErr w:type="spellEnd"/>
+      <w:r>
+        <w:t>&gt;</w:t>
       </w:r>
     </w:p>
     <w:sectPr>
@@ -9048,7 +10324,34 @@
         <w:sz w:val="20"/>
         <w:szCs w:val="20"/>
       </w:rPr>
-      <w:t>&lt;Unidade curricular/T</w:t>
+      <w:t>&lt;</w:t>
+    </w:r>
+    <w:proofErr w:type="spellStart"/>
+    <w:r>
+      <w:rPr>
+        <w:rFonts w:ascii="Arial Narrow" w:hAnsi="Arial Narrow"/>
+        <w:sz w:val="20"/>
+        <w:szCs w:val="20"/>
+      </w:rPr>
+      <w:t>Unidade</w:t>
+    </w:r>
+    <w:proofErr w:type="spellEnd"/>
+    <w:r>
+      <w:rPr>
+        <w:rFonts w:ascii="Arial Narrow" w:hAnsi="Arial Narrow"/>
+        <w:sz w:val="20"/>
+        <w:szCs w:val="20"/>
+      </w:rPr>
+      <w:t xml:space="preserve"> curricular/</w:t>
+    </w:r>
+    <w:proofErr w:type="spellStart"/>
+    <w:r>
+      <w:rPr>
+        <w:rFonts w:ascii="Arial Narrow" w:hAnsi="Arial Narrow"/>
+        <w:sz w:val="20"/>
+        <w:szCs w:val="20"/>
+      </w:rPr>
+      <w:t>T</w:t>
     </w:r>
     <w:r>
       <w:rPr>
@@ -9056,7 +10359,16 @@
         <w:sz w:val="20"/>
         <w:szCs w:val="20"/>
       </w:rPr>
-      <w:t>ópico&gt;</w:t>
+      <w:t>ópico</w:t>
+    </w:r>
+    <w:proofErr w:type="spellEnd"/>
+    <w:r>
+      <w:rPr>
+        <w:rFonts w:ascii="Arial Narrow" w:hAnsi="Arial Narrow"/>
+        <w:sz w:val="20"/>
+        <w:szCs w:val="20"/>
+      </w:rPr>
+      <w:t>&gt;</w:t>
     </w:r>
   </w:p>
 </w:hdr>
@@ -9391,6 +10703,119 @@
     </w:lvl>
   </w:abstractNum>
   <w:abstractNum w:abstractNumId="2" w15:restartNumberingAfterBreak="0">
+    <w:nsid w:val="23856A04"/>
+    <w:multiLevelType w:val="hybridMultilevel"/>
+    <w:tmpl w:val="D95EA116"/>
+    <w:lvl w:ilvl="0" w:tplc="08160001">
+      <w:start w:val="1"/>
+      <w:numFmt w:val="bullet"/>
+      <w:lvlText w:val=""/>
+      <w:lvlJc w:val="left"/>
+      <w:pPr>
+        <w:ind w:left="720" w:hanging="360"/>
+      </w:pPr>
+      <w:rPr>
+        <w:rFonts w:ascii="Symbol" w:hAnsi="Symbol" w:hint="default"/>
+      </w:rPr>
+    </w:lvl>
+    <w:lvl w:ilvl="1" w:tplc="08160003" w:tentative="1">
+      <w:start w:val="1"/>
+      <w:numFmt w:val="bullet"/>
+      <w:lvlText w:val="o"/>
+      <w:lvlJc w:val="left"/>
+      <w:pPr>
+        <w:ind w:left="1440" w:hanging="360"/>
+      </w:pPr>
+      <w:rPr>
+        <w:rFonts w:ascii="Courier New" w:hAnsi="Courier New" w:cs="Courier New" w:hint="default"/>
+      </w:rPr>
+    </w:lvl>
+    <w:lvl w:ilvl="2" w:tplc="08160005" w:tentative="1">
+      <w:start w:val="1"/>
+      <w:numFmt w:val="bullet"/>
+      <w:lvlText w:val=""/>
+      <w:lvlJc w:val="left"/>
+      <w:pPr>
+        <w:ind w:left="2160" w:hanging="360"/>
+      </w:pPr>
+      <w:rPr>
+        <w:rFonts w:ascii="Wingdings" w:hAnsi="Wingdings" w:hint="default"/>
+      </w:rPr>
+    </w:lvl>
+    <w:lvl w:ilvl="3" w:tplc="08160001" w:tentative="1">
+      <w:start w:val="1"/>
+      <w:numFmt w:val="bullet"/>
+      <w:lvlText w:val=""/>
+      <w:lvlJc w:val="left"/>
+      <w:pPr>
+        <w:ind w:left="2880" w:hanging="360"/>
+      </w:pPr>
+      <w:rPr>
+        <w:rFonts w:ascii="Symbol" w:hAnsi="Symbol" w:hint="default"/>
+      </w:rPr>
+    </w:lvl>
+    <w:lvl w:ilvl="4" w:tplc="08160003" w:tentative="1">
+      <w:start w:val="1"/>
+      <w:numFmt w:val="bullet"/>
+      <w:lvlText w:val="o"/>
+      <w:lvlJc w:val="left"/>
+      <w:pPr>
+        <w:ind w:left="3600" w:hanging="360"/>
+      </w:pPr>
+      <w:rPr>
+        <w:rFonts w:ascii="Courier New" w:hAnsi="Courier New" w:cs="Courier New" w:hint="default"/>
+      </w:rPr>
+    </w:lvl>
+    <w:lvl w:ilvl="5" w:tplc="08160005" w:tentative="1">
+      <w:start w:val="1"/>
+      <w:numFmt w:val="bullet"/>
+      <w:lvlText w:val=""/>
+      <w:lvlJc w:val="left"/>
+      <w:pPr>
+        <w:ind w:left="4320" w:hanging="360"/>
+      </w:pPr>
+      <w:rPr>
+        <w:rFonts w:ascii="Wingdings" w:hAnsi="Wingdings" w:hint="default"/>
+      </w:rPr>
+    </w:lvl>
+    <w:lvl w:ilvl="6" w:tplc="08160001" w:tentative="1">
+      <w:start w:val="1"/>
+      <w:numFmt w:val="bullet"/>
+      <w:lvlText w:val=""/>
+      <w:lvlJc w:val="left"/>
+      <w:pPr>
+        <w:ind w:left="5040" w:hanging="360"/>
+      </w:pPr>
+      <w:rPr>
+        <w:rFonts w:ascii="Symbol" w:hAnsi="Symbol" w:hint="default"/>
+      </w:rPr>
+    </w:lvl>
+    <w:lvl w:ilvl="7" w:tplc="08160003" w:tentative="1">
+      <w:start w:val="1"/>
+      <w:numFmt w:val="bullet"/>
+      <w:lvlText w:val="o"/>
+      <w:lvlJc w:val="left"/>
+      <w:pPr>
+        <w:ind w:left="5760" w:hanging="360"/>
+      </w:pPr>
+      <w:rPr>
+        <w:rFonts w:ascii="Courier New" w:hAnsi="Courier New" w:cs="Courier New" w:hint="default"/>
+      </w:rPr>
+    </w:lvl>
+    <w:lvl w:ilvl="8" w:tplc="08160005" w:tentative="1">
+      <w:start w:val="1"/>
+      <w:numFmt w:val="bullet"/>
+      <w:lvlText w:val=""/>
+      <w:lvlJc w:val="left"/>
+      <w:pPr>
+        <w:ind w:left="6480" w:hanging="360"/>
+      </w:pPr>
+      <w:rPr>
+        <w:rFonts w:ascii="Wingdings" w:hAnsi="Wingdings" w:hint="default"/>
+      </w:rPr>
+    </w:lvl>
+  </w:abstractNum>
+  <w:abstractNum w:abstractNumId="3" w15:restartNumberingAfterBreak="0">
     <w:nsid w:val="3227443D"/>
     <w:multiLevelType w:val="hybridMultilevel"/>
     <w:tmpl w:val="842E5440"/>
@@ -9515,7 +10940,120 @@
       </w:pPr>
     </w:lvl>
   </w:abstractNum>
-  <w:abstractNum w:abstractNumId="3" w15:restartNumberingAfterBreak="0">
+  <w:abstractNum w:abstractNumId="4" w15:restartNumberingAfterBreak="0">
+    <w:nsid w:val="32330998"/>
+    <w:multiLevelType w:val="hybridMultilevel"/>
+    <w:tmpl w:val="69CC4C7E"/>
+    <w:lvl w:ilvl="0" w:tplc="08160001">
+      <w:start w:val="1"/>
+      <w:numFmt w:val="bullet"/>
+      <w:lvlText w:val=""/>
+      <w:lvlJc w:val="left"/>
+      <w:pPr>
+        <w:ind w:left="720" w:hanging="360"/>
+      </w:pPr>
+      <w:rPr>
+        <w:rFonts w:ascii="Symbol" w:hAnsi="Symbol" w:hint="default"/>
+      </w:rPr>
+    </w:lvl>
+    <w:lvl w:ilvl="1" w:tplc="08160003" w:tentative="1">
+      <w:start w:val="1"/>
+      <w:numFmt w:val="bullet"/>
+      <w:lvlText w:val="o"/>
+      <w:lvlJc w:val="left"/>
+      <w:pPr>
+        <w:ind w:left="1440" w:hanging="360"/>
+      </w:pPr>
+      <w:rPr>
+        <w:rFonts w:ascii="Courier New" w:hAnsi="Courier New" w:cs="Courier New" w:hint="default"/>
+      </w:rPr>
+    </w:lvl>
+    <w:lvl w:ilvl="2" w:tplc="08160005" w:tentative="1">
+      <w:start w:val="1"/>
+      <w:numFmt w:val="bullet"/>
+      <w:lvlText w:val=""/>
+      <w:lvlJc w:val="left"/>
+      <w:pPr>
+        <w:ind w:left="2160" w:hanging="360"/>
+      </w:pPr>
+      <w:rPr>
+        <w:rFonts w:ascii="Wingdings" w:hAnsi="Wingdings" w:hint="default"/>
+      </w:rPr>
+    </w:lvl>
+    <w:lvl w:ilvl="3" w:tplc="08160001" w:tentative="1">
+      <w:start w:val="1"/>
+      <w:numFmt w:val="bullet"/>
+      <w:lvlText w:val=""/>
+      <w:lvlJc w:val="left"/>
+      <w:pPr>
+        <w:ind w:left="2880" w:hanging="360"/>
+      </w:pPr>
+      <w:rPr>
+        <w:rFonts w:ascii="Symbol" w:hAnsi="Symbol" w:hint="default"/>
+      </w:rPr>
+    </w:lvl>
+    <w:lvl w:ilvl="4" w:tplc="08160003" w:tentative="1">
+      <w:start w:val="1"/>
+      <w:numFmt w:val="bullet"/>
+      <w:lvlText w:val="o"/>
+      <w:lvlJc w:val="left"/>
+      <w:pPr>
+        <w:ind w:left="3600" w:hanging="360"/>
+      </w:pPr>
+      <w:rPr>
+        <w:rFonts w:ascii="Courier New" w:hAnsi="Courier New" w:cs="Courier New" w:hint="default"/>
+      </w:rPr>
+    </w:lvl>
+    <w:lvl w:ilvl="5" w:tplc="08160005" w:tentative="1">
+      <w:start w:val="1"/>
+      <w:numFmt w:val="bullet"/>
+      <w:lvlText w:val=""/>
+      <w:lvlJc w:val="left"/>
+      <w:pPr>
+        <w:ind w:left="4320" w:hanging="360"/>
+      </w:pPr>
+      <w:rPr>
+        <w:rFonts w:ascii="Wingdings" w:hAnsi="Wingdings" w:hint="default"/>
+      </w:rPr>
+    </w:lvl>
+    <w:lvl w:ilvl="6" w:tplc="08160001" w:tentative="1">
+      <w:start w:val="1"/>
+      <w:numFmt w:val="bullet"/>
+      <w:lvlText w:val=""/>
+      <w:lvlJc w:val="left"/>
+      <w:pPr>
+        <w:ind w:left="5040" w:hanging="360"/>
+      </w:pPr>
+      <w:rPr>
+        <w:rFonts w:ascii="Symbol" w:hAnsi="Symbol" w:hint="default"/>
+      </w:rPr>
+    </w:lvl>
+    <w:lvl w:ilvl="7" w:tplc="08160003" w:tentative="1">
+      <w:start w:val="1"/>
+      <w:numFmt w:val="bullet"/>
+      <w:lvlText w:val="o"/>
+      <w:lvlJc w:val="left"/>
+      <w:pPr>
+        <w:ind w:left="5760" w:hanging="360"/>
+      </w:pPr>
+      <w:rPr>
+        <w:rFonts w:ascii="Courier New" w:hAnsi="Courier New" w:cs="Courier New" w:hint="default"/>
+      </w:rPr>
+    </w:lvl>
+    <w:lvl w:ilvl="8" w:tplc="08160005" w:tentative="1">
+      <w:start w:val="1"/>
+      <w:numFmt w:val="bullet"/>
+      <w:lvlText w:val=""/>
+      <w:lvlJc w:val="left"/>
+      <w:pPr>
+        <w:ind w:left="6480" w:hanging="360"/>
+      </w:pPr>
+      <w:rPr>
+        <w:rFonts w:ascii="Wingdings" w:hAnsi="Wingdings" w:hint="default"/>
+      </w:rPr>
+    </w:lvl>
+  </w:abstractNum>
+  <w:abstractNum w:abstractNumId="5" w15:restartNumberingAfterBreak="0">
     <w:nsid w:val="342C2E10"/>
     <w:multiLevelType w:val="multilevel"/>
     <w:tmpl w:val="B78C08C6"/>
@@ -9628,7 +11166,7 @@
       </w:pPr>
     </w:lvl>
   </w:abstractNum>
-  <w:abstractNum w:abstractNumId="4" w15:restartNumberingAfterBreak="0">
+  <w:abstractNum w:abstractNumId="6" w15:restartNumberingAfterBreak="0">
     <w:nsid w:val="44B22C4E"/>
     <w:multiLevelType w:val="multilevel"/>
     <w:tmpl w:val="D6F05B30"/>
@@ -9768,7 +11306,120 @@
       </w:rPr>
     </w:lvl>
   </w:abstractNum>
-  <w:abstractNum w:abstractNumId="5" w15:restartNumberingAfterBreak="0">
+  <w:abstractNum w:abstractNumId="7" w15:restartNumberingAfterBreak="0">
+    <w:nsid w:val="51F90679"/>
+    <w:multiLevelType w:val="hybridMultilevel"/>
+    <w:tmpl w:val="FA46DE08"/>
+    <w:lvl w:ilvl="0" w:tplc="08160001">
+      <w:start w:val="1"/>
+      <w:numFmt w:val="bullet"/>
+      <w:lvlText w:val=""/>
+      <w:lvlJc w:val="left"/>
+      <w:pPr>
+        <w:ind w:left="720" w:hanging="360"/>
+      </w:pPr>
+      <w:rPr>
+        <w:rFonts w:ascii="Symbol" w:hAnsi="Symbol" w:hint="default"/>
+      </w:rPr>
+    </w:lvl>
+    <w:lvl w:ilvl="1" w:tplc="08160003" w:tentative="1">
+      <w:start w:val="1"/>
+      <w:numFmt w:val="bullet"/>
+      <w:lvlText w:val="o"/>
+      <w:lvlJc w:val="left"/>
+      <w:pPr>
+        <w:ind w:left="1440" w:hanging="360"/>
+      </w:pPr>
+      <w:rPr>
+        <w:rFonts w:ascii="Courier New" w:hAnsi="Courier New" w:cs="Courier New" w:hint="default"/>
+      </w:rPr>
+    </w:lvl>
+    <w:lvl w:ilvl="2" w:tplc="08160005" w:tentative="1">
+      <w:start w:val="1"/>
+      <w:numFmt w:val="bullet"/>
+      <w:lvlText w:val=""/>
+      <w:lvlJc w:val="left"/>
+      <w:pPr>
+        <w:ind w:left="2160" w:hanging="360"/>
+      </w:pPr>
+      <w:rPr>
+        <w:rFonts w:ascii="Wingdings" w:hAnsi="Wingdings" w:hint="default"/>
+      </w:rPr>
+    </w:lvl>
+    <w:lvl w:ilvl="3" w:tplc="08160001" w:tentative="1">
+      <w:start w:val="1"/>
+      <w:numFmt w:val="bullet"/>
+      <w:lvlText w:val=""/>
+      <w:lvlJc w:val="left"/>
+      <w:pPr>
+        <w:ind w:left="2880" w:hanging="360"/>
+      </w:pPr>
+      <w:rPr>
+        <w:rFonts w:ascii="Symbol" w:hAnsi="Symbol" w:hint="default"/>
+      </w:rPr>
+    </w:lvl>
+    <w:lvl w:ilvl="4" w:tplc="08160003" w:tentative="1">
+      <w:start w:val="1"/>
+      <w:numFmt w:val="bullet"/>
+      <w:lvlText w:val="o"/>
+      <w:lvlJc w:val="left"/>
+      <w:pPr>
+        <w:ind w:left="3600" w:hanging="360"/>
+      </w:pPr>
+      <w:rPr>
+        <w:rFonts w:ascii="Courier New" w:hAnsi="Courier New" w:cs="Courier New" w:hint="default"/>
+      </w:rPr>
+    </w:lvl>
+    <w:lvl w:ilvl="5" w:tplc="08160005" w:tentative="1">
+      <w:start w:val="1"/>
+      <w:numFmt w:val="bullet"/>
+      <w:lvlText w:val=""/>
+      <w:lvlJc w:val="left"/>
+      <w:pPr>
+        <w:ind w:left="4320" w:hanging="360"/>
+      </w:pPr>
+      <w:rPr>
+        <w:rFonts w:ascii="Wingdings" w:hAnsi="Wingdings" w:hint="default"/>
+      </w:rPr>
+    </w:lvl>
+    <w:lvl w:ilvl="6" w:tplc="08160001" w:tentative="1">
+      <w:start w:val="1"/>
+      <w:numFmt w:val="bullet"/>
+      <w:lvlText w:val=""/>
+      <w:lvlJc w:val="left"/>
+      <w:pPr>
+        <w:ind w:left="5040" w:hanging="360"/>
+      </w:pPr>
+      <w:rPr>
+        <w:rFonts w:ascii="Symbol" w:hAnsi="Symbol" w:hint="default"/>
+      </w:rPr>
+    </w:lvl>
+    <w:lvl w:ilvl="7" w:tplc="08160003" w:tentative="1">
+      <w:start w:val="1"/>
+      <w:numFmt w:val="bullet"/>
+      <w:lvlText w:val="o"/>
+      <w:lvlJc w:val="left"/>
+      <w:pPr>
+        <w:ind w:left="5760" w:hanging="360"/>
+      </w:pPr>
+      <w:rPr>
+        <w:rFonts w:ascii="Courier New" w:hAnsi="Courier New" w:cs="Courier New" w:hint="default"/>
+      </w:rPr>
+    </w:lvl>
+    <w:lvl w:ilvl="8" w:tplc="08160005" w:tentative="1">
+      <w:start w:val="1"/>
+      <w:numFmt w:val="bullet"/>
+      <w:lvlText w:val=""/>
+      <w:lvlJc w:val="left"/>
+      <w:pPr>
+        <w:ind w:left="6480" w:hanging="360"/>
+      </w:pPr>
+      <w:rPr>
+        <w:rFonts w:ascii="Wingdings" w:hAnsi="Wingdings" w:hint="default"/>
+      </w:rPr>
+    </w:lvl>
+  </w:abstractNum>
+  <w:abstractNum w:abstractNumId="8" w15:restartNumberingAfterBreak="0">
     <w:nsid w:val="543667BE"/>
     <w:multiLevelType w:val="multilevel"/>
     <w:tmpl w:val="6B5079F4"/>
@@ -9917,7 +11568,7 @@
       </w:rPr>
     </w:lvl>
   </w:abstractNum>
-  <w:abstractNum w:abstractNumId="6" w15:restartNumberingAfterBreak="0">
+  <w:abstractNum w:abstractNumId="9" w15:restartNumberingAfterBreak="0">
     <w:nsid w:val="562043C1"/>
     <w:multiLevelType w:val="hybridMultilevel"/>
     <w:tmpl w:val="47A4D5E8"/>
@@ -10041,7 +11692,7 @@
       </w:pPr>
     </w:lvl>
   </w:abstractNum>
-  <w:abstractNum w:abstractNumId="7" w15:restartNumberingAfterBreak="0">
+  <w:abstractNum w:abstractNumId="10" w15:restartNumberingAfterBreak="0">
     <w:nsid w:val="6184410B"/>
     <w:multiLevelType w:val="hybridMultilevel"/>
     <w:tmpl w:val="274273DC"/>
@@ -10157,7 +11808,7 @@
       </w:pPr>
     </w:lvl>
   </w:abstractNum>
-  <w:abstractNum w:abstractNumId="8" w15:restartNumberingAfterBreak="0">
+  <w:abstractNum w:abstractNumId="11" w15:restartNumberingAfterBreak="0">
     <w:nsid w:val="62801760"/>
     <w:multiLevelType w:val="hybridMultilevel"/>
     <w:tmpl w:val="A50C523C"/>
@@ -10280,7 +11931,120 @@
       </w:pPr>
     </w:lvl>
   </w:abstractNum>
-  <w:abstractNum w:abstractNumId="9" w15:restartNumberingAfterBreak="0">
+  <w:abstractNum w:abstractNumId="12" w15:restartNumberingAfterBreak="0">
+    <w:nsid w:val="70466B9A"/>
+    <w:multiLevelType w:val="hybridMultilevel"/>
+    <w:tmpl w:val="618E0756"/>
+    <w:lvl w:ilvl="0" w:tplc="08160001">
+      <w:start w:val="1"/>
+      <w:numFmt w:val="bullet"/>
+      <w:lvlText w:val=""/>
+      <w:lvlJc w:val="left"/>
+      <w:pPr>
+        <w:ind w:left="720" w:hanging="360"/>
+      </w:pPr>
+      <w:rPr>
+        <w:rFonts w:ascii="Symbol" w:hAnsi="Symbol" w:hint="default"/>
+      </w:rPr>
+    </w:lvl>
+    <w:lvl w:ilvl="1" w:tplc="08160003" w:tentative="1">
+      <w:start w:val="1"/>
+      <w:numFmt w:val="bullet"/>
+      <w:lvlText w:val="o"/>
+      <w:lvlJc w:val="left"/>
+      <w:pPr>
+        <w:ind w:left="1440" w:hanging="360"/>
+      </w:pPr>
+      <w:rPr>
+        <w:rFonts w:ascii="Courier New" w:hAnsi="Courier New" w:cs="Courier New" w:hint="default"/>
+      </w:rPr>
+    </w:lvl>
+    <w:lvl w:ilvl="2" w:tplc="08160005" w:tentative="1">
+      <w:start w:val="1"/>
+      <w:numFmt w:val="bullet"/>
+      <w:lvlText w:val=""/>
+      <w:lvlJc w:val="left"/>
+      <w:pPr>
+        <w:ind w:left="2160" w:hanging="360"/>
+      </w:pPr>
+      <w:rPr>
+        <w:rFonts w:ascii="Wingdings" w:hAnsi="Wingdings" w:hint="default"/>
+      </w:rPr>
+    </w:lvl>
+    <w:lvl w:ilvl="3" w:tplc="08160001" w:tentative="1">
+      <w:start w:val="1"/>
+      <w:numFmt w:val="bullet"/>
+      <w:lvlText w:val=""/>
+      <w:lvlJc w:val="left"/>
+      <w:pPr>
+        <w:ind w:left="2880" w:hanging="360"/>
+      </w:pPr>
+      <w:rPr>
+        <w:rFonts w:ascii="Symbol" w:hAnsi="Symbol" w:hint="default"/>
+      </w:rPr>
+    </w:lvl>
+    <w:lvl w:ilvl="4" w:tplc="08160003" w:tentative="1">
+      <w:start w:val="1"/>
+      <w:numFmt w:val="bullet"/>
+      <w:lvlText w:val="o"/>
+      <w:lvlJc w:val="left"/>
+      <w:pPr>
+        <w:ind w:left="3600" w:hanging="360"/>
+      </w:pPr>
+      <w:rPr>
+        <w:rFonts w:ascii="Courier New" w:hAnsi="Courier New" w:cs="Courier New" w:hint="default"/>
+      </w:rPr>
+    </w:lvl>
+    <w:lvl w:ilvl="5" w:tplc="08160005" w:tentative="1">
+      <w:start w:val="1"/>
+      <w:numFmt w:val="bullet"/>
+      <w:lvlText w:val=""/>
+      <w:lvlJc w:val="left"/>
+      <w:pPr>
+        <w:ind w:left="4320" w:hanging="360"/>
+      </w:pPr>
+      <w:rPr>
+        <w:rFonts w:ascii="Wingdings" w:hAnsi="Wingdings" w:hint="default"/>
+      </w:rPr>
+    </w:lvl>
+    <w:lvl w:ilvl="6" w:tplc="08160001" w:tentative="1">
+      <w:start w:val="1"/>
+      <w:numFmt w:val="bullet"/>
+      <w:lvlText w:val=""/>
+      <w:lvlJc w:val="left"/>
+      <w:pPr>
+        <w:ind w:left="5040" w:hanging="360"/>
+      </w:pPr>
+      <w:rPr>
+        <w:rFonts w:ascii="Symbol" w:hAnsi="Symbol" w:hint="default"/>
+      </w:rPr>
+    </w:lvl>
+    <w:lvl w:ilvl="7" w:tplc="08160003" w:tentative="1">
+      <w:start w:val="1"/>
+      <w:numFmt w:val="bullet"/>
+      <w:lvlText w:val="o"/>
+      <w:lvlJc w:val="left"/>
+      <w:pPr>
+        <w:ind w:left="5760" w:hanging="360"/>
+      </w:pPr>
+      <w:rPr>
+        <w:rFonts w:ascii="Courier New" w:hAnsi="Courier New" w:cs="Courier New" w:hint="default"/>
+      </w:rPr>
+    </w:lvl>
+    <w:lvl w:ilvl="8" w:tplc="08160005" w:tentative="1">
+      <w:start w:val="1"/>
+      <w:numFmt w:val="bullet"/>
+      <w:lvlText w:val=""/>
+      <w:lvlJc w:val="left"/>
+      <w:pPr>
+        <w:ind w:left="6480" w:hanging="360"/>
+      </w:pPr>
+      <w:rPr>
+        <w:rFonts w:ascii="Wingdings" w:hAnsi="Wingdings" w:hint="default"/>
+      </w:rPr>
+    </w:lvl>
+  </w:abstractNum>
+  <w:abstractNum w:abstractNumId="13" w15:restartNumberingAfterBreak="0">
     <w:nsid w:val="72573128"/>
     <w:multiLevelType w:val="multilevel"/>
     <w:tmpl w:val="1F9AB2F6"/>
@@ -10425,31 +12189,31 @@
     </w:lvl>
   </w:abstractNum>
   <w:num w:numId="1" w16cid:durableId="2102990660">
-    <w:abstractNumId w:val="9"/>
+    <w:abstractNumId w:val="13"/>
   </w:num>
   <w:num w:numId="2" w16cid:durableId="985277421">
     <w:abstractNumId w:val="1"/>
   </w:num>
   <w:num w:numId="3" w16cid:durableId="2068071036">
-    <w:abstractNumId w:val="2"/>
+    <w:abstractNumId w:val="3"/>
   </w:num>
   <w:num w:numId="4" w16cid:durableId="1816875211">
     <w:abstractNumId w:val="0"/>
   </w:num>
   <w:num w:numId="5" w16cid:durableId="2043631437">
-    <w:abstractNumId w:val="8"/>
+    <w:abstractNumId w:val="11"/>
   </w:num>
   <w:num w:numId="6" w16cid:durableId="726144248">
+    <w:abstractNumId w:val="9"/>
+  </w:num>
+  <w:num w:numId="7" w16cid:durableId="692924588">
+    <w:abstractNumId w:val="10"/>
+  </w:num>
+  <w:num w:numId="8" w16cid:durableId="1382093772">
     <w:abstractNumId w:val="6"/>
   </w:num>
-  <w:num w:numId="7" w16cid:durableId="692924588">
-    <w:abstractNumId w:val="7"/>
-  </w:num>
-  <w:num w:numId="8" w16cid:durableId="1382093772">
-    <w:abstractNumId w:val="4"/>
-  </w:num>
   <w:num w:numId="9" w16cid:durableId="532575922">
-    <w:abstractNumId w:val="9"/>
+    <w:abstractNumId w:val="13"/>
   </w:num>
   <w:num w:numId="10" w16cid:durableId="728115763">
     <w:abstractNumId w:val="1"/>
@@ -10458,10 +12222,22 @@
     <w:abstractNumId w:val="1"/>
   </w:num>
   <w:num w:numId="12" w16cid:durableId="1730423192">
-    <w:abstractNumId w:val="3"/>
+    <w:abstractNumId w:val="5"/>
   </w:num>
   <w:num w:numId="13" w16cid:durableId="200409884">
-    <w:abstractNumId w:val="5"/>
+    <w:abstractNumId w:val="8"/>
+  </w:num>
+  <w:num w:numId="14" w16cid:durableId="1973169801">
+    <w:abstractNumId w:val="12"/>
+  </w:num>
+  <w:num w:numId="15" w16cid:durableId="1208221706">
+    <w:abstractNumId w:val="2"/>
+  </w:num>
+  <w:num w:numId="16" w16cid:durableId="1037319696">
+    <w:abstractNumId w:val="4"/>
+  </w:num>
+  <w:num w:numId="17" w16cid:durableId="233667177">
+    <w:abstractNumId w:val="7"/>
   </w:num>
 </w:numbering>
 </file>

</xml_diff>

<commit_message>
Update processos de negocio
</commit_message>
<xml_diff>
--- a/Entregas/EntregaCiber.docx
+++ b/Entregas/EntregaCiber.docx
@@ -4321,7 +4321,19 @@
               <w:rPr>
                 <w:lang w:val="pt-PT"/>
               </w:rPr>
-              <w:t>Responsável por todas as atividades financeiras da empresa, tendo que otimizar a utilização dos recursos financeiros disponíveis e fornecer informações precisas e relevantes para a tomada de decisões estratégicas.</w:t>
+              <w:t xml:space="preserve">Responsável por todas as atividades financeiras da empresa, tendo </w:t>
+            </w:r>
+            <w:r>
+              <w:rPr>
+                <w:lang w:val="pt-PT"/>
+              </w:rPr>
+              <w:t>de</w:t>
+            </w:r>
+            <w:r>
+              <w:rPr>
+                <w:lang w:val="pt-PT"/>
+              </w:rPr>
+              <w:t xml:space="preserve"> otimizar a utilização dos recursos financeiros disponíveis e fornecer informações precisas e relevantes para a tomada de decisões estratégicas.</w:t>
             </w:r>
           </w:p>
         </w:tc>
@@ -4383,9 +4395,45 @@
           <w:p>
             <w:pPr>
               <w:jc w:val="center"/>
-            </w:pPr>
-            <w:r>
-              <w:t>Equipa de Desenvolvimento</w:t>
+              <w:rPr>
+                <w:b w:val="0"/>
+                <w:bCs w:val="0"/>
+                <w:lang w:val="pt-PT"/>
+              </w:rPr>
+            </w:pPr>
+          </w:p>
+          <w:p>
+            <w:pPr>
+              <w:jc w:val="center"/>
+              <w:rPr>
+                <w:b w:val="0"/>
+                <w:bCs w:val="0"/>
+                <w:lang w:val="pt-PT"/>
+              </w:rPr>
+            </w:pPr>
+            <w:r>
+              <w:rPr>
+                <w:lang w:val="pt-PT"/>
+              </w:rPr>
+              <w:t>D</w:t>
+            </w:r>
+            <w:r>
+              <w:rPr>
+                <w:lang w:val="pt-PT"/>
+              </w:rPr>
+              <w:t>epartamento de Control</w:t>
+            </w:r>
+            <w:r>
+              <w:rPr>
+                <w:lang w:val="pt-PT"/>
+              </w:rPr>
+              <w:t>o</w:t>
+            </w:r>
+            <w:r>
+              <w:rPr>
+                <w:lang w:val="pt-PT"/>
+              </w:rPr>
+              <w:t xml:space="preserve"> de Qualidade</w:t>
             </w:r>
           </w:p>
         </w:tc>
@@ -4404,13 +4452,7 @@
               <w:rPr>
                 <w:lang w:val="pt-PT"/>
               </w:rPr>
-              <w:t xml:space="preserve">Responsável </w:t>
-            </w:r>
-            <w:r>
-              <w:rPr>
-                <w:lang w:val="pt-PT"/>
-              </w:rPr>
-              <w:t>pelo design e construção dos equipamentos eletrónicos da empresa.</w:t>
+              <w:t>Responsáveis por testar o stock de matérias recebidos pelos fornecedores além de produtos desenvolvidos pela Dev4Sell, de modo a garantir a qualidade destes.</w:t>
             </w:r>
           </w:p>
         </w:tc>
@@ -4427,31 +4469,9 @@
           <w:p>
             <w:pPr>
               <w:jc w:val="center"/>
-              <w:rPr>
-                <w:b w:val="0"/>
-                <w:bCs w:val="0"/>
-                <w:lang w:val="pt-PT"/>
-              </w:rPr>
-            </w:pPr>
-          </w:p>
-          <w:p>
-            <w:pPr>
-              <w:jc w:val="center"/>
-              <w:rPr>
-                <w:lang w:val="pt-PT"/>
-              </w:rPr>
-            </w:pPr>
-            <w:r>
-              <w:rPr>
-                <w:lang w:val="pt-PT"/>
-              </w:rPr>
-              <w:t>Equipa de Apoio ao c</w:t>
-            </w:r>
-            <w:r>
-              <w:rPr>
-                <w:lang w:val="pt-PT"/>
-              </w:rPr>
-              <w:t>liente</w:t>
+            </w:pPr>
+            <w:r>
+              <w:t>Equipa de Desenvolvimento</w:t>
             </w:r>
           </w:p>
         </w:tc>
@@ -4470,6 +4490,69 @@
               <w:rPr>
                 <w:lang w:val="pt-PT"/>
               </w:rPr>
+              <w:t xml:space="preserve">Responsável </w:t>
+            </w:r>
+            <w:r>
+              <w:rPr>
+                <w:lang w:val="pt-PT"/>
+              </w:rPr>
+              <w:t>pelo design e construção dos equipamentos eletrónicos da empresa.</w:t>
+            </w:r>
+          </w:p>
+        </w:tc>
+      </w:tr>
+      <w:tr>
+        <w:tc>
+          <w:tcPr>
+            <w:cnfStyle w:val="001000000000" w:firstRow="0" w:lastRow="0" w:firstColumn="1" w:lastColumn="0" w:oddVBand="0" w:evenVBand="0" w:oddHBand="0" w:evenHBand="0" w:firstRowFirstColumn="0" w:firstRowLastColumn="0" w:lastRowFirstColumn="0" w:lastRowLastColumn="0"/>
+            <w:tcW w:w="4417" w:type="dxa"/>
+          </w:tcPr>
+          <w:p>
+            <w:pPr>
+              <w:jc w:val="center"/>
+              <w:rPr>
+                <w:b w:val="0"/>
+                <w:bCs w:val="0"/>
+                <w:lang w:val="pt-PT"/>
+              </w:rPr>
+            </w:pPr>
+          </w:p>
+          <w:p>
+            <w:pPr>
+              <w:jc w:val="center"/>
+              <w:rPr>
+                <w:lang w:val="pt-PT"/>
+              </w:rPr>
+            </w:pPr>
+            <w:r>
+              <w:rPr>
+                <w:lang w:val="pt-PT"/>
+              </w:rPr>
+              <w:t>Equipa de Apoio ao c</w:t>
+            </w:r>
+            <w:r>
+              <w:rPr>
+                <w:lang w:val="pt-PT"/>
+              </w:rPr>
+              <w:t>liente</w:t>
+            </w:r>
+          </w:p>
+        </w:tc>
+        <w:tc>
+          <w:tcPr>
+            <w:tcW w:w="4418" w:type="dxa"/>
+          </w:tcPr>
+          <w:p>
+            <w:pPr>
+              <w:cnfStyle w:val="000000000000" w:firstRow="0" w:lastRow="0" w:firstColumn="0" w:lastColumn="0" w:oddVBand="0" w:evenVBand="0" w:oddHBand="0" w:evenHBand="0" w:firstRowFirstColumn="0" w:firstRowLastColumn="0" w:lastRowFirstColumn="0" w:lastRowLastColumn="0"/>
+              <w:rPr>
+                <w:lang w:val="pt-PT"/>
+              </w:rPr>
+            </w:pPr>
+            <w:r>
+              <w:rPr>
+                <w:lang w:val="pt-PT"/>
+              </w:rPr>
               <w:t>Responsáveis por dar assistência ao cliente via website, móvel ou correio eletrónico, quer seja para esclarecimento de dúvidas ou possíveis negócios.</w:t>
             </w:r>
           </w:p>
@@ -4503,12 +4586,31 @@
           <w:lang w:val="pt-PT"/>
         </w:rPr>
         <w:lastRenderedPageBreak/>
+        <w:t xml:space="preserve"> </w:t>
+      </w:r>
+      <w:r>
+        <w:rPr>
+          <w:lang w:val="pt-PT"/>
+        </w:rPr>
         <w:t>Processos de Negócio</w:t>
       </w:r>
       <w:bookmarkEnd w:id="3"/>
     </w:p>
     <w:p>
       <w:pPr>
+        <w:rPr>
+          <w:lang w:val="pt-PT" w:eastAsia="pt-PT" w:bidi="ar-SA"/>
+        </w:rPr>
+      </w:pPr>
+      <w:r>
+        <w:rPr>
+          <w:lang w:val="pt-PT" w:eastAsia="pt-PT" w:bidi="ar-SA"/>
+        </w:rPr>
+        <w:t>Processos de negócio garantem o funcionamento eficiente dos padrões de trabalho da Dev4Sell. Neste capítulo, encontram-se descritos os principais processos que fornecendo uma estrutura sólida para a realização de atividades-chave.</w:t>
+      </w:r>
+    </w:p>
+    <w:p>
+      <w:pPr>
         <w:pStyle w:val="Ttulo2"/>
         <w:rPr>
           <w:lang w:val="pt-PT"/>
@@ -4518,111 +4620,164 @@
         <w:rPr>
           <w:lang w:val="pt-PT"/>
         </w:rPr>
-        <w:t>PN01 – Parceria entre a empresa e os fornecedores</w:t>
-      </w:r>
-    </w:p>
-    <w:p>
-      <w:pPr>
-        <w:rPr>
-          <w:lang w:val="pt-PT"/>
-        </w:rPr>
-      </w:pPr>
-      <w:r>
-        <w:rPr>
-          <w:lang w:val="pt-PT"/>
-        </w:rPr>
-        <w:t xml:space="preserve">-&gt; Processo muito semelhante ao da empresa com o cliente, mas neste será feito entre a empresa e um </w:t>
-      </w:r>
-      <w:r>
-        <w:rPr>
-          <w:lang w:val="pt-PT"/>
-        </w:rPr>
-        <w:t>possível</w:t>
-      </w:r>
-      <w:r>
-        <w:rPr>
-          <w:lang w:val="pt-PT"/>
-        </w:rPr>
-        <w:t xml:space="preserve"> vendedor deste material bruto para produção</w:t>
-      </w:r>
-    </w:p>
-    <w:p>
-      <w:pPr>
-        <w:pStyle w:val="Ttulo2"/>
-        <w:rPr>
-          <w:lang w:val="pt-PT"/>
-        </w:rPr>
-      </w:pPr>
-      <w:r>
-        <w:rPr>
-          <w:lang w:val="pt-PT"/>
-        </w:rPr>
-        <w:t>PN0</w:t>
-      </w:r>
-      <w:r>
-        <w:rPr>
-          <w:lang w:val="pt-PT"/>
-        </w:rPr>
-        <w:t>2</w:t>
-      </w:r>
-      <w:r>
-        <w:rPr>
-          <w:lang w:val="pt-PT"/>
-        </w:rPr>
-        <w:t xml:space="preserve"> - </w:t>
-      </w:r>
-      <w:r>
-        <w:rPr>
-          <w:lang w:val="pt-PT"/>
-        </w:rPr>
-        <w:t xml:space="preserve">Parceria </w:t>
-      </w:r>
-      <w:r>
-        <w:rPr>
-          <w:lang w:val="pt-PT"/>
-        </w:rPr>
-        <w:t xml:space="preserve">entre a </w:t>
-      </w:r>
-      <w:r>
-        <w:rPr>
-          <w:lang w:val="pt-PT"/>
-        </w:rPr>
-        <w:t>empresa</w:t>
-      </w:r>
-      <w:r>
-        <w:rPr>
-          <w:lang w:val="pt-PT"/>
-        </w:rPr>
-        <w:t xml:space="preserve"> e o </w:t>
-      </w:r>
-      <w:r>
-        <w:rPr>
-          <w:lang w:val="pt-PT"/>
-        </w:rPr>
-        <w:t>cliente</w:t>
-      </w:r>
-    </w:p>
-    <w:p>
-      <w:pPr>
-        <w:rPr>
-          <w:lang w:val="pt-PT"/>
-        </w:rPr>
-      </w:pPr>
-      <w:r>
-        <w:rPr>
-          <w:lang w:val="pt-PT"/>
-        </w:rPr>
-        <w:t>Para acontecer um processo de venda, antes a empresa deve passar por uma parceria com os clientes, e neste ponto será explicado como funciona esse processo.</w:t>
-      </w:r>
-    </w:p>
-    <w:p>
-      <w:pPr>
+        <w:t xml:space="preserve">PN01 – </w:t>
+      </w:r>
+      <w:r>
+        <w:rPr>
+          <w:lang w:val="pt-PT"/>
+        </w:rPr>
+        <w:t>Parceria</w:t>
+      </w:r>
+      <w:r>
+        <w:rPr>
+          <w:lang w:val="pt-PT"/>
+        </w:rPr>
+        <w:t xml:space="preserve">s comerciais </w:t>
+      </w:r>
+      <w:r>
+        <w:rPr>
+          <w:lang w:val="pt-PT"/>
+        </w:rPr>
+        <w:t>c</w:t>
+      </w:r>
+      <w:r>
+        <w:rPr>
+          <w:lang w:val="pt-PT"/>
+        </w:rPr>
+        <w:t xml:space="preserve">om </w:t>
+      </w:r>
+      <w:r>
+        <w:rPr>
+          <w:lang w:val="pt-PT"/>
+        </w:rPr>
+        <w:t>os fornecedores</w:t>
+      </w:r>
+    </w:p>
+    <w:p>
+      <w:pPr>
+        <w:rPr>
+          <w:lang w:val="pt-PT"/>
+        </w:rPr>
+      </w:pPr>
+      <w:r>
+        <w:rPr>
+          <w:lang w:val="pt-PT"/>
+        </w:rPr>
+        <w:t xml:space="preserve">Para que a Dev4Sell possa </w:t>
+      </w:r>
+      <w:r>
+        <w:rPr>
+          <w:lang w:val="pt-PT"/>
+        </w:rPr>
+        <w:t>iniciar todos os seus processos de negócio</w:t>
+      </w:r>
+      <w:r>
+        <w:rPr>
+          <w:lang w:val="pt-PT"/>
+        </w:rPr>
+        <w:t>, é necessário contar co</w:t>
+      </w:r>
+      <w:r>
+        <w:rPr>
+          <w:lang w:val="pt-PT"/>
+        </w:rPr>
+        <w:t>m os fornecedores de stock</w:t>
+      </w:r>
+      <w:r>
+        <w:rPr>
+          <w:lang w:val="pt-PT"/>
+        </w:rPr>
+        <w:t xml:space="preserve"> para desenvolvimento dos produtos a serem vendidos. Esses materiais são adquiridos por meio de parcerias com </w:t>
+      </w:r>
+      <w:r>
+        <w:rPr>
+          <w:lang w:val="pt-PT"/>
+        </w:rPr>
+        <w:t>empresas</w:t>
+      </w:r>
+      <w:r>
+        <w:rPr>
+          <w:lang w:val="pt-PT"/>
+        </w:rPr>
+        <w:t xml:space="preserve"> de matéria-prima. Abaixo </w:t>
+      </w:r>
+      <w:r>
+        <w:rPr>
+          <w:lang w:val="pt-PT"/>
+        </w:rPr>
+        <w:t xml:space="preserve">seguem os </w:t>
+      </w:r>
+      <w:r>
+        <w:rPr>
+          <w:lang w:val="pt-PT"/>
+        </w:rPr>
+        <w:t>subprocessos envolvidos nas parcerias realizadas:</w:t>
+      </w:r>
+    </w:p>
+    <w:p>
+      <w:pPr>
+        <w:rPr>
+          <w:lang w:val="pt-PT"/>
+        </w:rPr>
+      </w:pPr>
+      <w:r>
         <w:rPr>
           <w:b/>
           <w:bCs/>
           <w:color w:val="FF0000"/>
           <w:lang w:val="pt-PT"/>
         </w:rPr>
+        <w:t>Identificação de stock necessário:</w:t>
+      </w:r>
+      <w:r>
+        <w:rPr>
+          <w:color w:val="FF0000"/>
+          <w:lang w:val="pt-PT"/>
+        </w:rPr>
+        <w:t xml:space="preserve"> </w:t>
+      </w:r>
+      <w:r>
+        <w:rPr>
+          <w:lang w:val="pt-PT"/>
+        </w:rPr>
+        <w:t xml:space="preserve">Este processo inicia-se com a identificação do tipo de </w:t>
+      </w:r>
+      <w:r>
+        <w:rPr>
+          <w:lang w:val="pt-PT"/>
+        </w:rPr>
+        <w:t>artigos</w:t>
+      </w:r>
+      <w:r>
+        <w:rPr>
+          <w:lang w:val="pt-PT"/>
+        </w:rPr>
+        <w:t xml:space="preserve"> que ser</w:t>
+      </w:r>
+      <w:r>
+        <w:rPr>
+          <w:lang w:val="pt-PT"/>
+        </w:rPr>
+        <w:t>ão</w:t>
+      </w:r>
+      <w:r>
+        <w:rPr>
+          <w:lang w:val="pt-PT"/>
+        </w:rPr>
+        <w:t xml:space="preserve"> necessário</w:t>
+      </w:r>
+      <w:r>
+        <w:rPr>
+          <w:lang w:val="pt-PT"/>
+        </w:rPr>
+        <w:t>s, e depois empresas que poderão oferecer esse tipo de serviços.</w:t>
+      </w:r>
+    </w:p>
+    <w:p>
+      <w:pPr>
+        <w:rPr>
+          <w:lang w:val="pt-PT"/>
+        </w:rPr>
       </w:pPr>
       <w:r>
         <w:rPr>
@@ -4631,7 +4786,7 @@
           <w:color w:val="FF0000"/>
           <w:lang w:val="pt-PT"/>
         </w:rPr>
-        <w:t>Cliente entra em contacto com a empresa</w:t>
+        <w:t xml:space="preserve">Dev4Sell entra em contacto com os </w:t>
       </w:r>
       <w:r>
         <w:rPr>
@@ -4640,65 +4795,54 @@
           <w:color w:val="FF0000"/>
           <w:lang w:val="pt-PT"/>
         </w:rPr>
-        <w:t>:</w:t>
-      </w:r>
-    </w:p>
-    <w:p>
-      <w:pPr>
-        <w:pStyle w:val="PargrafodaLista"/>
-        <w:numPr>
-          <w:ilvl w:val="0"/>
-          <w:numId w:val="24"/>
-        </w:numPr>
-        <w:rPr>
-          <w:lang w:val="pt-PT"/>
-        </w:rPr>
-      </w:pPr>
-      <w:r>
-        <w:rPr>
-          <w:lang w:val="pt-PT"/>
-        </w:rPr>
-        <w:t>O processo inicia-se com o contacto do cliente á empresa, realizado via apoio ao cliente ou correio eletrónico que será recebido pelo departamento de atendimento ao cliente.</w:t>
-      </w:r>
-    </w:p>
-    <w:p>
-      <w:pPr>
-        <w:pStyle w:val="PargrafodaLista"/>
-        <w:numPr>
-          <w:ilvl w:val="0"/>
-          <w:numId w:val="24"/>
-        </w:numPr>
-        <w:rPr>
-          <w:lang w:val="pt-PT"/>
-        </w:rPr>
-      </w:pPr>
-      <w:r>
-        <w:rPr>
-          <w:lang w:val="pt-PT"/>
-        </w:rPr>
-        <w:t xml:space="preserve">Se tema abordado for do interesse da empresa é retornada uma resposta para agendamento de uma reunião presencial ou virtual (dependendo das </w:t>
-      </w:r>
-      <w:r>
-        <w:rPr>
-          <w:lang w:val="pt-PT"/>
-        </w:rPr>
-        <w:t>circunstâncias</w:t>
-      </w:r>
-      <w:r>
-        <w:rPr>
-          <w:lang w:val="pt-PT"/>
-        </w:rPr>
-        <w:t>).</w:t>
-      </w:r>
-    </w:p>
-    <w:p>
-      <w:pPr>
+        <w:t>possíveis</w:t>
+      </w:r>
+      <w:r>
         <w:rPr>
           <w:b/>
           <w:bCs/>
           <w:color w:val="FF0000"/>
           <w:lang w:val="pt-PT"/>
         </w:rPr>
+        <w:t xml:space="preserve"> fornecedores:</w:t>
+      </w:r>
+      <w:r>
+        <w:rPr>
+          <w:color w:val="FF0000"/>
+          <w:lang w:val="pt-PT"/>
+        </w:rPr>
+        <w:t xml:space="preserve"> </w:t>
+      </w:r>
+      <w:r>
+        <w:rPr>
+          <w:lang w:val="pt-PT"/>
+        </w:rPr>
+        <w:t xml:space="preserve">Após a identificação de </w:t>
+      </w:r>
+      <w:r>
+        <w:rPr>
+          <w:lang w:val="pt-PT"/>
+        </w:rPr>
+        <w:t>possíveis</w:t>
+      </w:r>
+      <w:r>
+        <w:rPr>
+          <w:lang w:val="pt-PT"/>
+        </w:rPr>
+        <w:t xml:space="preserve"> forneced</w:t>
+      </w:r>
+      <w:r>
+        <w:rPr>
+          <w:lang w:val="pt-PT"/>
+        </w:rPr>
+        <w:t>ores, é realizado um contacto, com o objetivo de marcar uma reunião a fim de negociar.</w:t>
+      </w:r>
+    </w:p>
+    <w:p>
+      <w:pPr>
+        <w:rPr>
+          <w:lang w:val="pt-PT"/>
+        </w:rPr>
       </w:pPr>
       <w:r>
         <w:rPr>
@@ -4707,17 +4851,89 @@
           <w:color w:val="FF0000"/>
           <w:lang w:val="pt-PT"/>
         </w:rPr>
-        <w:t>Reunião</w:t>
-      </w:r>
-      <w:r>
+        <w:t>Reunião:</w:t>
+      </w:r>
+      <w:r>
+        <w:rPr>
+          <w:color w:val="FF0000"/>
+          <w:lang w:val="pt-PT"/>
+        </w:rPr>
+        <w:t xml:space="preserve"> </w:t>
+      </w:r>
+      <w:r>
+        <w:rPr>
+          <w:lang w:val="pt-PT"/>
+        </w:rPr>
+        <w:t>durante a reunião é estabelecido os termos e condições desta parceria, envolvendo o tipo de serviços esperados, prazos, orçamentos, requisitos e clausulas contratuais. Após a negociação é chegado a um acordo e possivelmente fechado um contrato ou não.</w:t>
+      </w:r>
+    </w:p>
+    <w:p>
+      <w:pPr>
+        <w:pStyle w:val="Ttulo2"/>
+        <w:rPr>
+          <w:lang w:val="pt-PT"/>
+        </w:rPr>
+      </w:pPr>
+      <w:r>
+        <w:rPr>
+          <w:lang w:val="pt-PT"/>
+        </w:rPr>
+        <w:t>PN0</w:t>
+      </w:r>
+      <w:r>
+        <w:rPr>
+          <w:lang w:val="pt-PT"/>
+        </w:rPr>
+        <w:t>2</w:t>
+      </w:r>
+      <w:r>
+        <w:rPr>
+          <w:lang w:val="pt-PT"/>
+        </w:rPr>
+        <w:t xml:space="preserve"> </w:t>
+      </w:r>
+      <w:r>
+        <w:rPr>
+          <w:lang w:val="pt-PT"/>
+        </w:rPr>
+        <w:t>–</w:t>
+      </w:r>
+      <w:r>
+        <w:rPr>
+          <w:lang w:val="pt-PT"/>
+        </w:rPr>
+        <w:t xml:space="preserve"> </w:t>
+      </w:r>
+      <w:r>
+        <w:rPr>
+          <w:lang w:val="pt-PT"/>
+        </w:rPr>
+        <w:t>Parceria</w:t>
+      </w:r>
+      <w:r>
+        <w:rPr>
+          <w:lang w:val="pt-PT"/>
+        </w:rPr>
+        <w:t>s comerciais com os clientes</w:t>
+      </w:r>
+    </w:p>
+    <w:p>
+      <w:r>
+        <w:rPr>
+          <w:lang w:val="pt-PT"/>
+        </w:rPr>
+        <w:t>Antes de iniciar o processo de venda, o cliente deve estabelecer uma parceria ou fazer um pedido à Dev4Sell. Neste ponto, será explicado o desenvolvimento desse processo.</w:t>
+      </w:r>
+    </w:p>
+    <w:p>
+      <w:pPr>
         <w:rPr>
           <w:b/>
           <w:bCs/>
           <w:color w:val="FF0000"/>
           <w:lang w:val="pt-PT"/>
         </w:rPr>
-        <w:t>:</w:t>
-      </w:r>
+      </w:pPr>
       <w:r>
         <w:rPr>
           <w:b/>
@@ -4725,60 +4941,17 @@
           <w:color w:val="FF0000"/>
           <w:lang w:val="pt-PT"/>
         </w:rPr>
-        <w:t xml:space="preserve"> </w:t>
-      </w:r>
-      <w:r>
-        <w:rPr>
-          <w:lang w:val="pt-PT"/>
-        </w:rPr>
-        <w:t xml:space="preserve">Durante a reunião são discutidos os interesses do cliente, desde serviços, orçamentos, datas, contratos em adquirir, e dependendo da abordagem de ambos os lados, a proposta ainda terá de passar por um processo de aprovação, que envolverá alguns dos departamentos da empresa para análise com fim a prever os </w:t>
-      </w:r>
-      <w:r>
-        <w:rPr>
-          <w:lang w:val="pt-PT"/>
-        </w:rPr>
-        <w:t>benefícios</w:t>
-      </w:r>
-      <w:r>
-        <w:rPr>
-          <w:lang w:val="pt-PT"/>
-        </w:rPr>
-        <w:t xml:space="preserve"> desta parceria. </w:t>
-      </w:r>
-      <w:r>
-        <w:rPr>
-          <w:lang w:val="pt-PT"/>
-        </w:rPr>
-        <w:t>Por outro lado,</w:t>
-      </w:r>
-      <w:r>
-        <w:rPr>
-          <w:lang w:val="pt-PT"/>
-        </w:rPr>
-        <w:t xml:space="preserve"> o cliente poderá ainda ponderar uma </w:t>
-      </w:r>
-      <w:r>
-        <w:rPr>
-          <w:lang w:val="pt-PT"/>
-        </w:rPr>
-        <w:t>possível</w:t>
-      </w:r>
-      <w:r>
-        <w:rPr>
-          <w:lang w:val="pt-PT"/>
-        </w:rPr>
-        <w:t xml:space="preserve"> contraproposta da empresa.</w:t>
-      </w:r>
-    </w:p>
-    <w:p>
-      <w:pPr>
+        <w:t>Cliente entra em contacto com a empresa</w:t>
+      </w:r>
+      <w:r>
         <w:rPr>
           <w:b/>
           <w:bCs/>
           <w:color w:val="FF0000"/>
           <w:lang w:val="pt-PT"/>
         </w:rPr>
-      </w:pPr>
+        <w:t>:</w:t>
+      </w:r>
       <w:r>
         <w:rPr>
           <w:b/>
@@ -4786,196 +4959,102 @@
           <w:color w:val="FF0000"/>
           <w:lang w:val="pt-PT"/>
         </w:rPr>
-        <w:t>Análise da proposta</w:t>
-      </w:r>
-      <w:r>
+        <w:t xml:space="preserve"> </w:t>
+      </w:r>
+      <w:r>
+        <w:rPr>
+          <w:lang w:val="pt-PT"/>
+        </w:rPr>
+        <w:t xml:space="preserve">O processo inicia-se </w:t>
+      </w:r>
+      <w:r>
+        <w:rPr>
+          <w:lang w:val="pt-PT" w:eastAsia="pt-PT" w:bidi="ar-SA"/>
+        </w:rPr>
+        <w:t>quando</w:t>
+      </w:r>
+      <w:r>
+        <w:rPr>
+          <w:lang w:val="pt-PT" w:eastAsia="pt-PT" w:bidi="ar-SA"/>
+        </w:rPr>
+        <w:t xml:space="preserve"> </w:t>
+      </w:r>
+      <w:r>
+        <w:rPr>
+          <w:lang w:val="pt-PT" w:eastAsia="pt-PT" w:bidi="ar-SA"/>
+        </w:rPr>
+        <w:t>o cliente entra em contacto com a empresa utilizando o apoio ao cliente ou o correio eletrónico, que será recebido pelo departamento de atendimento ao cliente.</w:t>
+      </w:r>
+    </w:p>
+    <w:p>
+      <w:pPr>
+        <w:rPr>
+          <w:lang w:val="pt-PT"/>
+        </w:rPr>
+      </w:pPr>
+      <w:r>
+        <w:rPr>
+          <w:lang w:val="pt-PT"/>
+        </w:rPr>
+        <w:t xml:space="preserve">Se </w:t>
+      </w:r>
+      <w:r>
+        <w:rPr>
+          <w:lang w:val="pt-PT"/>
+        </w:rPr>
+        <w:t>a proposta</w:t>
+      </w:r>
+      <w:r>
+        <w:rPr>
+          <w:lang w:val="pt-PT"/>
+        </w:rPr>
+        <w:t xml:space="preserve"> abordad</w:t>
+      </w:r>
+      <w:r>
+        <w:rPr>
+          <w:lang w:val="pt-PT"/>
+        </w:rPr>
+        <w:t>a</w:t>
+      </w:r>
+      <w:r>
+        <w:rPr>
+          <w:lang w:val="pt-PT"/>
+        </w:rPr>
+        <w:t xml:space="preserve"> for do interesse da empresa é retornada uma resposta</w:t>
+      </w:r>
+      <w:r>
+        <w:rPr>
+          <w:lang w:val="pt-PT"/>
+        </w:rPr>
+        <w:t xml:space="preserve"> com o objetivo de</w:t>
+      </w:r>
+      <w:r>
+        <w:rPr>
+          <w:lang w:val="pt-PT"/>
+        </w:rPr>
+        <w:t xml:space="preserve"> agenda</w:t>
+      </w:r>
+      <w:r>
+        <w:rPr>
+          <w:lang w:val="pt-PT"/>
+        </w:rPr>
+        <w:t>r</w:t>
+      </w:r>
+      <w:r>
+        <w:rPr>
+          <w:lang w:val="pt-PT"/>
+        </w:rPr>
+        <w:t xml:space="preserve"> uma reunião presencial ou virtual.</w:t>
+      </w:r>
+    </w:p>
+    <w:p>
+      <w:pPr>
         <w:rPr>
           <w:b/>
           <w:bCs/>
           <w:color w:val="FF0000"/>
           <w:lang w:val="pt-PT"/>
         </w:rPr>
-        <w:t>:</w:t>
-      </w:r>
-    </w:p>
-    <w:p>
-      <w:pPr>
-        <w:pStyle w:val="PargrafodaLista"/>
-        <w:numPr>
-          <w:ilvl w:val="0"/>
-          <w:numId w:val="25"/>
-        </w:numPr>
-        <w:rPr>
-          <w:lang w:val="pt-PT"/>
-        </w:rPr>
-      </w:pPr>
-      <w:r>
-        <w:rPr>
-          <w:lang w:val="pt-PT"/>
-        </w:rPr>
-        <w:t xml:space="preserve">Consoante a proposta realizada á empresa, o departamento de vendas poderá realizar uma análise com mais tempo para preverem o </w:t>
-      </w:r>
-      <w:r>
-        <w:rPr>
-          <w:lang w:val="pt-PT"/>
-        </w:rPr>
-        <w:t>possível</w:t>
-      </w:r>
-      <w:r>
-        <w:rPr>
-          <w:lang w:val="pt-PT"/>
-        </w:rPr>
-        <w:t xml:space="preserve"> sucesso desta parceria e até criar </w:t>
-      </w:r>
-      <w:r>
-        <w:rPr>
-          <w:lang w:val="pt-PT"/>
-        </w:rPr>
-        <w:t>possíveis</w:t>
-      </w:r>
-      <w:r>
-        <w:rPr>
-          <w:lang w:val="pt-PT"/>
-        </w:rPr>
-        <w:t xml:space="preserve"> estratégias ou </w:t>
-      </w:r>
-      <w:r>
-        <w:rPr>
-          <w:lang w:val="pt-PT"/>
-        </w:rPr>
-        <w:t>contrapropostas</w:t>
-      </w:r>
-      <w:r>
-        <w:rPr>
-          <w:lang w:val="pt-PT"/>
-        </w:rPr>
-        <w:t xml:space="preserve"> que possam </w:t>
-      </w:r>
-      <w:r>
-        <w:rPr>
-          <w:lang w:val="pt-PT"/>
-        </w:rPr>
-        <w:t>beneficiar</w:t>
-      </w:r>
-      <w:r>
-        <w:rPr>
-          <w:lang w:val="pt-PT"/>
-        </w:rPr>
-        <w:t xml:space="preserve"> ambos os lados.</w:t>
-      </w:r>
-    </w:p>
-    <w:p>
-      <w:pPr>
-        <w:pStyle w:val="PargrafodaLista"/>
-        <w:numPr>
-          <w:ilvl w:val="0"/>
-          <w:numId w:val="25"/>
-        </w:numPr>
-        <w:rPr>
-          <w:lang w:val="pt-PT"/>
-        </w:rPr>
-      </w:pPr>
-      <w:r>
-        <w:rPr>
-          <w:lang w:val="pt-PT"/>
-        </w:rPr>
-        <w:t>Por outro lado,</w:t>
-      </w:r>
-      <w:r>
-        <w:rPr>
-          <w:lang w:val="pt-PT"/>
-        </w:rPr>
-        <w:t xml:space="preserve"> o cliente poderá </w:t>
-      </w:r>
-      <w:r>
-        <w:rPr>
-          <w:lang w:val="pt-PT"/>
-        </w:rPr>
-        <w:t>também</w:t>
-      </w:r>
-      <w:r>
-        <w:rPr>
-          <w:lang w:val="pt-PT"/>
-        </w:rPr>
-        <w:t xml:space="preserve"> ter recebido uma </w:t>
-      </w:r>
-      <w:r>
-        <w:rPr>
-          <w:lang w:val="pt-PT"/>
-        </w:rPr>
-        <w:t>contraproposta</w:t>
-      </w:r>
-      <w:r>
-        <w:rPr>
-          <w:lang w:val="pt-PT"/>
-        </w:rPr>
-        <w:t xml:space="preserve"> e necessite de tempo para analisar e chegar a uma conclusão.</w:t>
-      </w:r>
-    </w:p>
-    <w:p>
-      <w:pPr>
-        <w:pStyle w:val="PargrafodaLista"/>
-        <w:numPr>
-          <w:ilvl w:val="0"/>
-          <w:numId w:val="25"/>
-        </w:numPr>
-        <w:rPr>
-          <w:lang w:val="pt-PT"/>
-        </w:rPr>
-      </w:pPr>
-      <w:r>
-        <w:rPr>
-          <w:lang w:val="pt-PT"/>
-        </w:rPr>
-        <w:t xml:space="preserve">Após estas </w:t>
-      </w:r>
-      <w:r>
-        <w:rPr>
-          <w:lang w:val="pt-PT"/>
-        </w:rPr>
-        <w:t>análises</w:t>
-      </w:r>
-      <w:r>
-        <w:rPr>
-          <w:lang w:val="pt-PT"/>
-        </w:rPr>
-        <w:t xml:space="preserve"> é chegado a um acordo que poderá levar a um agendamento de reunião que dirá se resumirá em nada, contrato ou pedido sem fidelidade.</w:t>
-      </w:r>
-    </w:p>
-    <w:p>
-      <w:pPr>
-        <w:rPr>
-          <w:color w:val="FF0000"/>
-          <w:lang w:val="pt-PT"/>
-        </w:rPr>
-      </w:pPr>
-      <w:r>
-        <w:rPr>
-          <w:color w:val="FF0000"/>
-          <w:lang w:val="pt-PT"/>
-        </w:rPr>
-        <w:t>Contrato</w:t>
-      </w:r>
-      <w:r>
-        <w:rPr>
-          <w:color w:val="FF0000"/>
-          <w:lang w:val="pt-PT"/>
-        </w:rPr>
-        <w:t xml:space="preserve">: </w:t>
-      </w:r>
-      <w:r>
-        <w:rPr>
-          <w:lang w:val="pt-PT"/>
-        </w:rPr>
-        <w:t>Durante o contrato são revistas novamente todas as normas estabelecidas até agora, como os termos e condições, serviços acordados, preços, responsabilidades e datas, e então assinado.</w:t>
-      </w:r>
-    </w:p>
-    <w:p>
-      <w:pPr>
-        <w:rPr>
-          <w:color w:val="FF0000"/>
-          <w:lang w:val="pt-PT"/>
-        </w:rPr>
       </w:pPr>
       <w:r>
         <w:rPr>
@@ -4984,7 +5063,7 @@
           <w:color w:val="FF0000"/>
           <w:lang w:val="pt-PT"/>
         </w:rPr>
-        <w:t>Sem contrato</w:t>
+        <w:t>Reunião</w:t>
       </w:r>
       <w:r>
         <w:rPr>
@@ -4997,121 +5076,52 @@
       </w:r>
       <w:r>
         <w:rPr>
-          <w:color w:val="FF0000"/>
-          <w:lang w:val="pt-PT"/>
-        </w:rPr>
-        <w:t xml:space="preserve"> </w:t>
-      </w:r>
-      <w:r>
-        <w:rPr>
-          <w:lang w:val="pt-PT"/>
-        </w:rPr>
-        <w:t xml:space="preserve">Numa situação sem contrato, será acordado apenas um pedido de x artigos que considerando o proposto, a empresa irá proceder á entrega </w:t>
-      </w:r>
-      <w:r>
-        <w:rPr>
-          <w:lang w:val="pt-PT"/>
-        </w:rPr>
-        <w:t>do mesmo</w:t>
-      </w:r>
-      <w:r>
-        <w:rPr>
-          <w:lang w:val="pt-PT"/>
-        </w:rPr>
-        <w:t>.</w:t>
-      </w:r>
-    </w:p>
-    <w:p>
-      <w:pPr>
-        <w:pStyle w:val="Ttulo2"/>
-        <w:rPr>
-          <w:lang w:val="pt-PT"/>
-        </w:rPr>
-      </w:pPr>
-      <w:r>
-        <w:rPr>
-          <w:lang w:val="pt-PT"/>
-        </w:rPr>
-        <w:lastRenderedPageBreak/>
-        <w:t>PN03-Gestão de Stock</w:t>
-      </w:r>
-    </w:p>
-    <w:p>
-      <w:pPr>
-        <w:rPr>
-          <w:lang w:val="pt-PT"/>
-        </w:rPr>
-      </w:pPr>
-      <w:r>
-        <w:rPr>
-          <w:lang w:val="pt-PT"/>
-        </w:rPr>
-        <w:t>Antes de procedermos á venda dos produtos, deverá ser feita uma gestão dos produtos em stock, arquitetura de todos os produtos a se desenvolver com fim a saber o que deve ser pedido às empresas parceiras. Então segue os subprocessos que compões esta gestão.</w:t>
-      </w:r>
-    </w:p>
-    <w:p>
-      <w:pPr>
-        <w:rPr>
-          <w:lang w:val="pt-PT"/>
-        </w:rPr>
-      </w:pPr>
-      <w:r>
-        <w:rPr>
           <w:b/>
           <w:bCs/>
           <w:color w:val="FF0000"/>
           <w:lang w:val="pt-PT"/>
         </w:rPr>
-        <w:t>Planeamento:</w:t>
-      </w:r>
-      <w:r>
-        <w:rPr>
-          <w:color w:val="FF0000"/>
-          <w:lang w:val="pt-PT"/>
-        </w:rPr>
         <w:t xml:space="preserve"> </w:t>
       </w:r>
       <w:r>
         <w:rPr>
           <w:lang w:val="pt-PT"/>
         </w:rPr>
-        <w:t>inicialmente é decidido que componentes serão necessárias para a construção dos equipamentos finais pela equipa de design e arquitetura pertencentes ao departamento de desenvolvimento.</w:t>
-      </w:r>
-    </w:p>
-    <w:p>
-      <w:pPr>
-        <w:rPr>
-          <w:lang w:val="pt-PT"/>
-        </w:rPr>
-      </w:pPr>
-      <w:r>
+        <w:t xml:space="preserve">Durante a reunião, são discutidos os interesses do cliente, como serviços prestados, orçamentos, datas e contratos. A reunião pode resultar em diferentes desfechos, como a </w:t>
+      </w:r>
+      <w:r>
+        <w:rPr>
+          <w:lang w:val="pt-PT"/>
+        </w:rPr>
+        <w:t>reprovação</w:t>
+      </w:r>
+      <w:r>
+        <w:rPr>
+          <w:lang w:val="pt-PT"/>
+        </w:rPr>
+        <w:t xml:space="preserve"> ou </w:t>
+      </w:r>
+      <w:r>
+        <w:rPr>
+          <w:lang w:val="pt-PT"/>
+        </w:rPr>
+        <w:t>possível</w:t>
+      </w:r>
+      <w:r>
+        <w:rPr>
+          <w:lang w:val="pt-PT"/>
+        </w:rPr>
+        <w:t xml:space="preserve"> interesse. Numa situação de interesse, a proposta será submetida a um processo de aprovação, com a análise de vários departamentos da Dev4Sell para avaliar os benefícios da parceria. Opcionalmente, o cliente poderá esperar uma contraproposta da empresa.</w:t>
+      </w:r>
+    </w:p>
+    <w:p>
+      <w:pPr>
         <w:rPr>
           <w:b/>
           <w:bCs/>
           <w:color w:val="FF0000"/>
           <w:lang w:val="pt-PT"/>
         </w:rPr>
-        <w:t>Análise:</w:t>
-      </w:r>
-      <w:r>
-        <w:rPr>
-          <w:color w:val="FF0000"/>
-          <w:lang w:val="pt-PT"/>
-        </w:rPr>
-        <w:t xml:space="preserve"> </w:t>
-      </w:r>
-      <w:r>
-        <w:rPr>
-          <w:lang w:val="pt-PT"/>
-        </w:rPr>
-        <w:t>este será analisado e aprovado/reprovado.</w:t>
-      </w:r>
-    </w:p>
-    <w:p>
-      <w:pPr>
-        <w:rPr>
-          <w:lang w:val="pt-PT"/>
-        </w:rPr>
       </w:pPr>
       <w:r>
         <w:rPr>
@@ -5120,34 +5130,9 @@
           <w:color w:val="FF0000"/>
           <w:lang w:val="pt-PT"/>
         </w:rPr>
-        <w:t>Verificação do stock:</w:t>
-      </w:r>
-      <w:r>
-        <w:rPr>
-          <w:color w:val="FF0000"/>
-          <w:lang w:val="pt-PT"/>
-        </w:rPr>
-        <w:t xml:space="preserve"> </w:t>
-      </w:r>
-      <w:r>
-        <w:rPr>
-          <w:lang w:val="pt-PT"/>
-        </w:rPr>
-        <w:t xml:space="preserve">é feita uma verificação do stock existente pelo departamento de logística, em que no caso da falta de algo é feito um pedido a uma empresa parceira destinada </w:t>
-      </w:r>
-      <w:r>
-        <w:rPr>
-          <w:lang w:val="pt-PT"/>
-        </w:rPr>
-        <w:t>ao fornecimento de artigos do género necessários.</w:t>
-      </w:r>
-    </w:p>
-    <w:p>
-      <w:pPr>
-        <w:rPr>
-          <w:lang w:val="pt-PT"/>
-        </w:rPr>
-      </w:pPr>
+        <w:lastRenderedPageBreak/>
+        <w:t>Análise da proposta</w:t>
+      </w:r>
       <w:r>
         <w:rPr>
           <w:b/>
@@ -5155,30 +5140,43 @@
           <w:color w:val="FF0000"/>
           <w:lang w:val="pt-PT"/>
         </w:rPr>
-        <w:t>Pedido de artigos:</w:t>
-      </w:r>
-      <w:r>
-        <w:rPr>
-          <w:color w:val="FF0000"/>
-          <w:lang w:val="pt-PT"/>
-        </w:rPr>
-        <w:t xml:space="preserve"> </w:t>
-      </w:r>
-      <w:r>
-        <w:rPr>
-          <w:lang w:val="pt-PT"/>
-        </w:rPr>
-        <w:t>é feito um pedido às empresas parceiras para reabastecimento de determinados artigos.</w:t>
-      </w:r>
-    </w:p>
-    <w:p>
-      <w:pPr>
+        <w:t>:</w:t>
+      </w:r>
+      <w:r>
         <w:rPr>
           <w:b/>
           <w:bCs/>
           <w:color w:val="FF0000"/>
           <w:lang w:val="pt-PT"/>
         </w:rPr>
+        <w:t xml:space="preserve"> </w:t>
+      </w:r>
+      <w:r>
+        <w:rPr>
+          <w:lang w:val="pt-PT"/>
+        </w:rPr>
+        <w:t>Após receber a proposta, o departamento de vendas realiza uma análise detalhada, avaliando o potencial sucesso dessa parceria. Durante essa análise, eles podem desenvolver estratégias e contrapropostas que beneficiem ambas as partes, visando maximizar os resultados e o valor da parceria.</w:t>
+      </w:r>
+    </w:p>
+    <w:p>
+      <w:pPr>
+        <w:rPr>
+          <w:lang w:val="pt-PT"/>
+        </w:rPr>
+      </w:pPr>
+      <w:r>
+        <w:rPr>
+          <w:lang w:val="pt-PT"/>
+        </w:rPr>
+        <w:t>No caso de ser enviada uma contraproposta ao cliente, este tem a possibilidade solicitar a renegociação até se chegar a uma conclusão satisfatória para ambas as partes. Após chegarem a um acordo, será agendada uma nova reunião para finalizar o contrato ou o pedido sem fidelização.</w:t>
+      </w:r>
+    </w:p>
+    <w:p>
+      <w:pPr>
+        <w:rPr>
+          <w:color w:val="FF0000"/>
+          <w:lang w:val="pt-PT"/>
+        </w:rPr>
       </w:pPr>
       <w:r>
         <w:rPr>
@@ -5187,7 +5185,7 @@
           <w:color w:val="FF0000"/>
           <w:lang w:val="pt-PT"/>
         </w:rPr>
-        <w:t>Receção da matéria-prima</w:t>
+        <w:t>Contrato</w:t>
       </w:r>
       <w:r>
         <w:rPr>
@@ -5196,18 +5194,26 @@
           <w:color w:val="FF0000"/>
           <w:lang w:val="pt-PT"/>
         </w:rPr>
-        <w:t xml:space="preserve">: </w:t>
-      </w:r>
-      <w:r>
-        <w:rPr>
-          <w:lang w:val="pt-PT"/>
-        </w:rPr>
-        <w:t>O processo inicia-se com a receção do material em bruto vindo das empresas parceiras, de acordo com o contrato assinalado. Em caso de defeito do produto, será realizada uma reclamação por parte da Dev4Sell e será acordado algum tipo de solução.</w:t>
-      </w:r>
-    </w:p>
-    <w:p>
-      <w:pPr>
-        <w:rPr>
+        <w:t>:</w:t>
+      </w:r>
+      <w:r>
+        <w:rPr>
+          <w:color w:val="FF0000"/>
+          <w:lang w:val="pt-PT"/>
+        </w:rPr>
+        <w:t xml:space="preserve"> </w:t>
+      </w:r>
+      <w:r>
+        <w:rPr>
+          <w:lang w:val="pt-PT"/>
+        </w:rPr>
+        <w:t>Durante a fase de contrato, são revistas novamente todas as normas estabelecidas até o momento, como os termos e condições, serviços acordados, preços, responsabilidades e datas. Após a revisão e acordo mútuo, o contrato é assinado pelas entidades envolvidas, formalizando o acordo estabelecido.</w:t>
+      </w:r>
+    </w:p>
+    <w:p>
+      <w:pPr>
+        <w:rPr>
+          <w:color w:val="FF0000"/>
           <w:lang w:val="pt-PT"/>
         </w:rPr>
       </w:pPr>
@@ -5218,82 +5224,17 @@
           <w:color w:val="FF0000"/>
           <w:lang w:val="pt-PT"/>
         </w:rPr>
-        <w:t>Devolução:</w:t>
-      </w:r>
-      <w:r>
-        <w:rPr>
-          <w:color w:val="FF0000"/>
-          <w:lang w:val="pt-PT"/>
-        </w:rPr>
-        <w:t xml:space="preserve"> </w:t>
-      </w:r>
-      <w:r>
-        <w:rPr>
-          <w:lang w:val="pt-PT"/>
-        </w:rPr>
-        <w:t>em caso de defeito pode ser realizada uma devolução dos artigos justificadamente.</w:t>
-      </w:r>
-    </w:p>
-    <w:p>
-      <w:pPr>
-        <w:pStyle w:val="Ttulo2"/>
-        <w:rPr>
-          <w:lang w:val="pt-PT"/>
-        </w:rPr>
-      </w:pPr>
-      <w:r>
-        <w:rPr>
-          <w:lang w:val="pt-PT"/>
-        </w:rPr>
-        <w:t>PN0</w:t>
-      </w:r>
-      <w:r>
-        <w:rPr>
-          <w:lang w:val="pt-PT"/>
-        </w:rPr>
-        <w:t>4</w:t>
-      </w:r>
-      <w:r>
-        <w:rPr>
-          <w:lang w:val="pt-PT"/>
-        </w:rPr>
-        <w:t xml:space="preserve"> – Venda</w:t>
-      </w:r>
-    </w:p>
-    <w:p>
-      <w:pPr>
-        <w:rPr>
-          <w:lang w:val="pt-PT"/>
-        </w:rPr>
-      </w:pPr>
-      <w:r>
-        <w:rPr>
-          <w:lang w:val="pt-PT"/>
-        </w:rPr>
-        <w:t xml:space="preserve">Com as parcerias e </w:t>
-      </w:r>
-      <w:r>
-        <w:rPr>
-          <w:lang w:val="pt-PT"/>
-        </w:rPr>
-        <w:t>stock existente</w:t>
-      </w:r>
-      <w:r>
-        <w:rPr>
-          <w:lang w:val="pt-PT"/>
-        </w:rPr>
-        <w:t xml:space="preserve"> realizados é passado ao processo de venda dos produtos, que passa desde a receção do material em bruto até ao fornecimento deles no estado final. Segue-se os subprocessos que constituem a venda.</w:t>
-      </w:r>
-    </w:p>
-    <w:p>
-      <w:pPr>
+        <w:t>Pedido s</w:t>
+      </w:r>
+      <w:r>
         <w:rPr>
           <w:b/>
           <w:bCs/>
           <w:color w:val="FF0000"/>
           <w:lang w:val="pt-PT"/>
         </w:rPr>
-      </w:pPr>
+        <w:t xml:space="preserve">em </w:t>
+      </w:r>
       <w:r>
         <w:rPr>
           <w:b/>
@@ -5301,7 +5242,7 @@
           <w:color w:val="FF0000"/>
           <w:lang w:val="pt-PT"/>
         </w:rPr>
-        <w:t>Desenvolvimento do produto</w:t>
+        <w:t>fidelização</w:t>
       </w:r>
       <w:r>
         <w:rPr>
@@ -5312,75 +5253,118 @@
         </w:rPr>
         <w:t>:</w:t>
       </w:r>
-    </w:p>
-    <w:p>
-      <w:pPr>
-        <w:pStyle w:val="PargrafodaLista"/>
-        <w:numPr>
-          <w:ilvl w:val="0"/>
-          <w:numId w:val="26"/>
-        </w:numPr>
-        <w:rPr>
-          <w:lang w:val="pt-PT"/>
-        </w:rPr>
-      </w:pPr>
-      <w:r>
-        <w:rPr>
-          <w:lang w:val="pt-PT"/>
-        </w:rPr>
-        <w:t>As</w:t>
-      </w:r>
-      <w:r>
-        <w:rPr>
-          <w:lang w:val="pt-PT"/>
-        </w:rPr>
-        <w:t xml:space="preserve"> equipas de design e arquitetura dos produtos envia</w:t>
-      </w:r>
-      <w:r>
-        <w:rPr>
-          <w:lang w:val="pt-PT"/>
-        </w:rPr>
-        <w:t>m os planos para as equipas de desenvolvimento.</w:t>
-      </w:r>
-    </w:p>
-    <w:p>
-      <w:pPr>
-        <w:pStyle w:val="PargrafodaLista"/>
-        <w:numPr>
-          <w:ilvl w:val="0"/>
-          <w:numId w:val="26"/>
-        </w:numPr>
-        <w:rPr>
-          <w:lang w:val="pt-PT"/>
-        </w:rPr>
-      </w:pPr>
-      <w:r>
-        <w:rPr>
-          <w:lang w:val="pt-PT"/>
-        </w:rPr>
-        <w:t>Os desenvolvedores tratam de produzir os equipamentos</w:t>
-      </w:r>
-      <w:r>
-        <w:rPr>
-          <w:lang w:val="pt-PT"/>
-        </w:rPr>
-        <w:t xml:space="preserve"> com recurso aos planos arquitetados, material em stock e </w:t>
-      </w:r>
-      <w:r>
-        <w:rPr>
-          <w:lang w:val="pt-PT"/>
-        </w:rPr>
-        <w:t>recorrendo ao software da empresa para produção.</w:t>
-      </w:r>
-    </w:p>
-    <w:p>
-      <w:pPr>
+      <w:r>
+        <w:rPr>
+          <w:color w:val="FF0000"/>
+          <w:lang w:val="pt-PT"/>
+        </w:rPr>
+        <w:t xml:space="preserve"> </w:t>
+      </w:r>
+      <w:r>
+        <w:rPr>
+          <w:lang w:val="pt-PT"/>
+        </w:rPr>
+        <w:t>Em situações de exclusão de contrato formal, é firmado apenas um pedido contendo a quantidade específica de artigos solicitados.</w:t>
+      </w:r>
+    </w:p>
+    <w:p>
+      <w:pPr>
+        <w:pStyle w:val="Ttulo2"/>
+        <w:rPr>
+          <w:lang w:val="pt-PT"/>
+        </w:rPr>
+      </w:pPr>
+      <w:r>
+        <w:rPr>
+          <w:lang w:val="pt-PT"/>
+        </w:rPr>
+        <w:t>PN03-Gestão de Stock</w:t>
+      </w:r>
+    </w:p>
+    <w:p>
+      <w:r>
+        <w:rPr>
+          <w:lang w:val="pt-PT"/>
+        </w:rPr>
+        <w:t xml:space="preserve">Para garantir um processo de venda eficiente, é essencial ter uma gestão adequada de </w:t>
+      </w:r>
+      <w:r>
+        <w:rPr>
+          <w:lang w:val="pt-PT"/>
+        </w:rPr>
+        <w:t>stock</w:t>
+      </w:r>
+      <w:r>
+        <w:rPr>
+          <w:lang w:val="pt-PT"/>
+        </w:rPr>
+        <w:t xml:space="preserve">, permitindo o desenvolvimento contínuo dos produtos sem interrupções. Essa gestão pode ser dividida nos seguintes </w:t>
+      </w:r>
+      <w:r>
+        <w:rPr>
+          <w:lang w:val="pt-PT"/>
+        </w:rPr>
+        <w:t>sub</w:t>
+      </w:r>
+      <w:r>
+        <w:rPr>
+          <w:lang w:val="pt-PT"/>
+        </w:rPr>
+        <w:t>p</w:t>
+      </w:r>
+      <w:r>
+        <w:rPr>
+          <w:lang w:val="pt-PT"/>
+        </w:rPr>
+        <w:t>rocessos</w:t>
+      </w:r>
+      <w:r>
+        <w:rPr>
+          <w:lang w:val="pt-PT"/>
+        </w:rPr>
+        <w:t>:</w:t>
+      </w:r>
+    </w:p>
+    <w:p>
+      <w:pPr>
+        <w:rPr>
+          <w:lang w:val="pt-PT"/>
+        </w:rPr>
+      </w:pPr>
+      <w:r>
         <w:rPr>
           <w:b/>
           <w:bCs/>
           <w:color w:val="FF0000"/>
           <w:lang w:val="pt-PT"/>
         </w:rPr>
+        <w:t>Planeamento:</w:t>
+      </w:r>
+      <w:r>
+        <w:rPr>
+          <w:color w:val="FF0000"/>
+          <w:lang w:val="pt-PT"/>
+        </w:rPr>
+        <w:t xml:space="preserve"> </w:t>
+      </w:r>
+      <w:r>
+        <w:rPr>
+          <w:lang w:val="pt-PT"/>
+        </w:rPr>
+        <w:t>Inicialmente, são projetados os produtos que serão desenvolvidos em determinado período, e é entregue uma lista de todos os artigos e um plano de construção. Isso pode ser estipulado pela equipa de design e arquitetura do departamento de desenvolvimento</w:t>
+      </w:r>
+      <w:r>
+        <w:rPr>
+          <w:lang w:val="pt-PT"/>
+        </w:rPr>
+        <w:t>.</w:t>
+      </w:r>
+    </w:p>
+    <w:p>
+      <w:pPr>
+        <w:rPr>
+          <w:lang w:val="pt-PT"/>
+        </w:rPr>
       </w:pPr>
       <w:r>
         <w:rPr>
@@ -5389,8 +5373,40 @@
           <w:color w:val="FF0000"/>
           <w:lang w:val="pt-PT"/>
         </w:rPr>
-        <w:t>Análise dos produtos desenvolvidos</w:t>
-      </w:r>
+        <w:t>Verificação do stock:</w:t>
+      </w:r>
+      <w:r>
+        <w:rPr>
+          <w:color w:val="FF0000"/>
+          <w:lang w:val="pt-PT"/>
+        </w:rPr>
+        <w:t xml:space="preserve"> </w:t>
+      </w:r>
+      <w:r>
+        <w:rPr>
+          <w:lang w:val="pt-PT"/>
+        </w:rPr>
+        <w:t xml:space="preserve">Verifica-se o stock existente pelo departamento de logística, e caso haja falta de algum </w:t>
+      </w:r>
+      <w:r>
+        <w:rPr>
+          <w:lang w:val="pt-PT"/>
+        </w:rPr>
+        <w:t>artigo</w:t>
+      </w:r>
+      <w:r>
+        <w:rPr>
+          <w:lang w:val="pt-PT"/>
+        </w:rPr>
+        <w:t>, é feito um pedido a uma empresa parceira especializada. Isso é realizado para garantir o abastecimento adequado.</w:t>
+      </w:r>
+    </w:p>
+    <w:p>
+      <w:pPr>
+        <w:rPr>
+          <w:lang w:val="pt-PT"/>
+        </w:rPr>
+      </w:pPr>
       <w:r>
         <w:rPr>
           <w:b/>
@@ -5398,50 +5414,55 @@
           <w:color w:val="FF0000"/>
           <w:lang w:val="pt-PT"/>
         </w:rPr>
-        <w:t>:</w:t>
-      </w:r>
-    </w:p>
-    <w:p>
-      <w:pPr>
-        <w:pStyle w:val="PargrafodaLista"/>
-        <w:numPr>
-          <w:ilvl w:val="0"/>
-          <w:numId w:val="28"/>
-        </w:numPr>
-        <w:rPr>
-          <w:lang w:val="pt-PT"/>
-        </w:rPr>
-      </w:pPr>
-      <w:r>
-        <w:rPr>
-          <w:lang w:val="pt-PT"/>
-        </w:rPr>
-        <w:t>Os equipamentos passam por um período de testes</w:t>
-      </w:r>
-    </w:p>
-    <w:p>
-      <w:pPr>
-        <w:pStyle w:val="PargrafodaLista"/>
-        <w:numPr>
-          <w:ilvl w:val="0"/>
-          <w:numId w:val="28"/>
-        </w:numPr>
-        <w:rPr>
-          <w:lang w:val="pt-PT"/>
-        </w:rPr>
-      </w:pPr>
-      <w:r>
-        <w:rPr>
-          <w:lang w:val="pt-PT"/>
-        </w:rPr>
-        <w:t>Aprovação/Reprovação</w:t>
-      </w:r>
-    </w:p>
-    <w:p>
-      <w:pPr>
-        <w:rPr>
-          <w:b/>
-          <w:bCs/>
+        <w:t>Análise:</w:t>
+      </w:r>
+      <w:r>
+        <w:rPr>
+          <w:color w:val="FF0000"/>
+          <w:lang w:val="pt-PT"/>
+        </w:rPr>
+        <w:t xml:space="preserve"> </w:t>
+      </w:r>
+      <w:r>
+        <w:rPr>
+          <w:lang w:val="pt-PT"/>
+        </w:rPr>
+        <w:t>Antes do pedido</w:t>
+      </w:r>
+      <w:r>
+        <w:rPr>
+          <w:lang w:val="pt-PT"/>
+        </w:rPr>
+        <w:t>, o departamento financeiro realiza uma análise do estado econômico atual da empresa. Com base nessa análise</w:t>
+      </w:r>
+      <w:r>
+        <w:rPr>
+          <w:lang w:val="pt-PT"/>
+        </w:rPr>
+        <w:t xml:space="preserve"> </w:t>
+      </w:r>
+      <w:r>
+        <w:rPr>
+          <w:lang w:val="pt-PT"/>
+        </w:rPr>
+        <w:t>é previsto o que deve ser encomendado</w:t>
+      </w:r>
+      <w:r>
+        <w:rPr>
+          <w:lang w:val="pt-PT"/>
+        </w:rPr>
+        <w:t>,</w:t>
+      </w:r>
+      <w:r>
+        <w:rPr>
+          <w:lang w:val="pt-PT"/>
+        </w:rPr>
+        <w:t xml:space="preserve"> e se necessário, é estipulado qual o inventário prioritário. Em seguida, é realizado o pedido de reposição de estoque.</w:t>
+      </w:r>
+    </w:p>
+    <w:p>
+      <w:pPr>
+        <w:rPr>
           <w:lang w:val="pt-PT"/>
         </w:rPr>
       </w:pPr>
@@ -5452,26 +5473,45 @@
           <w:color w:val="FF0000"/>
           <w:lang w:val="pt-PT"/>
         </w:rPr>
-        <w:t xml:space="preserve">Faturação: </w:t>
-      </w:r>
-      <w:r>
+        <w:t>Pedido de artigos:</w:t>
+      </w:r>
+      <w:r>
+        <w:rPr>
+          <w:color w:val="FF0000"/>
+          <w:lang w:val="pt-PT"/>
+        </w:rPr>
+        <w:t xml:space="preserve"> </w:t>
+      </w:r>
+      <w:r>
+        <w:rPr>
+          <w:lang w:val="pt-PT"/>
+        </w:rPr>
+        <w:t xml:space="preserve">Dependendo dos termos do contrato assinalado com os parceiros, </w:t>
+      </w:r>
+      <w:r>
+        <w:rPr>
+          <w:lang w:val="pt-PT"/>
+        </w:rPr>
+        <w:t>é estabelecido um contato para iniciar o processo de reabastecimento, informando sobre a necessidade de determinados artigos.</w:t>
+      </w:r>
+    </w:p>
+    <w:p>
+      <w:pPr>
         <w:rPr>
           <w:b/>
           <w:bCs/>
           <w:lang w:val="pt-PT"/>
         </w:rPr>
-        <w:t>Após o pagamento do artigo é emitida uma fatura com os detalhes da transação e que servirão de comprovativo de compra.</w:t>
-      </w:r>
-    </w:p>
-    <w:p>
-      <w:pPr>
+      </w:pPr>
+      <w:r>
         <w:rPr>
           <w:b/>
           <w:bCs/>
           <w:color w:val="FF0000"/>
           <w:lang w:val="pt-PT"/>
         </w:rPr>
-      </w:pPr>
+        <w:t xml:space="preserve">Receção </w:t>
+      </w:r>
       <w:r>
         <w:rPr>
           <w:b/>
@@ -5479,8 +5519,7 @@
           <w:color w:val="FF0000"/>
           <w:lang w:val="pt-PT"/>
         </w:rPr>
-        <w:lastRenderedPageBreak/>
-        <w:t>Encomenda</w:t>
+        <w:t>e reposição</w:t>
       </w:r>
       <w:r>
         <w:rPr>
@@ -5489,76 +5528,667 @@
           <w:color w:val="FF0000"/>
           <w:lang w:val="pt-PT"/>
         </w:rPr>
+        <w:t xml:space="preserve">: </w:t>
+      </w:r>
+      <w:r>
+        <w:rPr>
+          <w:lang w:val="pt-PT"/>
+        </w:rPr>
+        <w:t xml:space="preserve">O departamento de </w:t>
+      </w:r>
+      <w:r>
+        <w:rPr>
+          <w:lang w:val="pt-PT"/>
+        </w:rPr>
+        <w:t>logística</w:t>
+      </w:r>
+      <w:r>
+        <w:rPr>
+          <w:lang w:val="pt-PT"/>
+        </w:rPr>
+        <w:t xml:space="preserve"> </w:t>
+      </w:r>
+      <w:r>
+        <w:rPr>
+          <w:lang w:val="pt-PT"/>
+        </w:rPr>
+        <w:t>é responsável</w:t>
+      </w:r>
+      <w:r>
+        <w:rPr>
+          <w:lang w:val="pt-PT"/>
+        </w:rPr>
+        <w:t xml:space="preserve"> </w:t>
+      </w:r>
+      <w:r>
+        <w:rPr>
+          <w:lang w:val="pt-PT"/>
+        </w:rPr>
+        <w:t>por</w:t>
+      </w:r>
+      <w:r>
+        <w:rPr>
+          <w:lang w:val="pt-PT"/>
+        </w:rPr>
+        <w:t xml:space="preserve"> rece</w:t>
+      </w:r>
+      <w:r>
+        <w:rPr>
+          <w:lang w:val="pt-PT"/>
+        </w:rPr>
+        <w:t>ber</w:t>
+      </w:r>
+      <w:r>
+        <w:rPr>
+          <w:lang w:val="pt-PT"/>
+        </w:rPr>
+        <w:t xml:space="preserve"> o material</w:t>
+      </w:r>
+      <w:r>
+        <w:rPr>
+          <w:lang w:val="pt-PT"/>
+        </w:rPr>
+        <w:t xml:space="preserve"> e atualizar o inventário</w:t>
+      </w:r>
+      <w:r>
+        <w:rPr>
+          <w:lang w:val="pt-PT"/>
+        </w:rPr>
+        <w:t xml:space="preserve">. </w:t>
+      </w:r>
+      <w:r>
+        <w:rPr>
+          <w:lang w:val="pt-PT"/>
+        </w:rPr>
+        <w:t>Caso seja identificado</w:t>
+      </w:r>
+      <w:r>
+        <w:rPr>
+          <w:lang w:val="pt-PT"/>
+        </w:rPr>
+        <w:t xml:space="preserve"> pelo </w:t>
+      </w:r>
+      <w:r>
+        <w:rPr>
+          <w:lang w:val="pt-PT"/>
+        </w:rPr>
+        <w:t>departamento de Control</w:t>
+      </w:r>
+      <w:r>
+        <w:rPr>
+          <w:lang w:val="pt-PT"/>
+        </w:rPr>
+        <w:t>o</w:t>
+      </w:r>
+      <w:r>
+        <w:rPr>
+          <w:lang w:val="pt-PT"/>
+        </w:rPr>
+        <w:t xml:space="preserve"> de Qualidade</w:t>
+      </w:r>
+      <w:r>
+        <w:rPr>
+          <w:lang w:val="pt-PT"/>
+        </w:rPr>
+        <w:t xml:space="preserve"> algum defeito no produto recebido, será iniciado um processo de negociação para resolver a </w:t>
+      </w:r>
+      <w:r>
+        <w:rPr>
+          <w:lang w:val="pt-PT"/>
+        </w:rPr>
+        <w:t>problema</w:t>
+      </w:r>
+      <w:r>
+        <w:rPr>
+          <w:lang w:val="pt-PT"/>
+        </w:rPr>
+        <w:t>.</w:t>
+      </w:r>
+    </w:p>
+    <w:p>
+      <w:pPr>
+        <w:rPr>
+          <w:lang w:val="pt-PT"/>
+        </w:rPr>
+      </w:pPr>
+      <w:r>
+        <w:rPr>
+          <w:b/>
+          <w:bCs/>
+          <w:color w:val="FF0000"/>
+          <w:lang w:val="pt-PT"/>
+        </w:rPr>
+        <w:lastRenderedPageBreak/>
+        <w:t>Defeitos</w:t>
+      </w:r>
+      <w:r>
+        <w:rPr>
+          <w:b/>
+          <w:bCs/>
+          <w:color w:val="FF0000"/>
+          <w:lang w:val="pt-PT"/>
+        </w:rPr>
+        <w:t>/Devoluções</w:t>
+      </w:r>
+      <w:r>
+        <w:rPr>
+          <w:b/>
+          <w:bCs/>
+          <w:color w:val="FF0000"/>
+          <w:lang w:val="pt-PT"/>
+        </w:rPr>
         <w:t>:</w:t>
       </w:r>
-    </w:p>
-    <w:p>
-      <w:pPr>
-        <w:pStyle w:val="PargrafodaLista"/>
-        <w:numPr>
-          <w:ilvl w:val="0"/>
-          <w:numId w:val="29"/>
-        </w:numPr>
-        <w:rPr>
-          <w:lang w:val="pt-PT"/>
-        </w:rPr>
-      </w:pPr>
-      <w:r>
-        <w:rPr>
-          <w:lang w:val="pt-PT"/>
-        </w:rPr>
-        <w:t>Envio/ levantamento dos produtos para as empresas</w:t>
-      </w:r>
-    </w:p>
-    <w:p>
-      <w:pPr>
-        <w:rPr>
-          <w:lang w:val="pt-PT"/>
-        </w:rPr>
-      </w:pPr>
       <w:r>
         <w:rPr>
           <w:color w:val="FF0000"/>
           <w:lang w:val="pt-PT"/>
         </w:rPr>
-        <w:t>Devoluções</w:t>
-      </w:r>
-      <w:r>
-        <w:rPr>
+        <w:t xml:space="preserve"> </w:t>
+      </w:r>
+      <w:r>
+        <w:rPr>
+          <w:lang w:val="pt-PT"/>
+        </w:rPr>
+        <w:t>E</w:t>
+      </w:r>
+      <w:r>
+        <w:rPr>
+          <w:lang w:val="pt-PT"/>
+        </w:rPr>
+        <w:t xml:space="preserve">m caso de </w:t>
+      </w:r>
+      <w:r>
+        <w:rPr>
+          <w:lang w:val="pt-PT"/>
+        </w:rPr>
+        <w:t>problemas com os materiais recebidos, a Dev4Sell chegará a um acordo com a parceira, mas por norma será realizado</w:t>
+      </w:r>
+      <w:r>
+        <w:rPr>
+          <w:lang w:val="pt-PT"/>
+        </w:rPr>
+        <w:t xml:space="preserve"> </w:t>
+      </w:r>
+      <w:r>
+        <w:rPr>
+          <w:lang w:val="pt-PT"/>
+        </w:rPr>
+        <w:t>substituição dos artigos defeituosos</w:t>
+      </w:r>
+      <w:r>
+        <w:rPr>
+          <w:lang w:val="pt-PT"/>
+        </w:rPr>
+        <w:t>.</w:t>
+      </w:r>
+    </w:p>
+    <w:p>
+      <w:pPr>
+        <w:pStyle w:val="Ttulo2"/>
+        <w:rPr>
+          <w:lang w:val="pt-PT"/>
+        </w:rPr>
+      </w:pPr>
+      <w:r>
+        <w:rPr>
+          <w:lang w:val="pt-PT"/>
+        </w:rPr>
+        <w:t>PN0</w:t>
+      </w:r>
+      <w:r>
+        <w:rPr>
+          <w:lang w:val="pt-PT"/>
+        </w:rPr>
+        <w:t>4</w:t>
+      </w:r>
+      <w:r>
+        <w:rPr>
+          <w:lang w:val="pt-PT"/>
+        </w:rPr>
+        <w:t xml:space="preserve"> – Venda</w:t>
+      </w:r>
+    </w:p>
+    <w:p>
+      <w:pPr>
+        <w:rPr>
+          <w:lang w:val="pt-PT" w:eastAsia="pt-PT" w:bidi="ar-SA"/>
+        </w:rPr>
+      </w:pPr>
+      <w:r>
+        <w:rPr>
+          <w:lang w:val="pt-PT" w:eastAsia="pt-PT" w:bidi="ar-SA"/>
+        </w:rPr>
+        <w:t>O processo de venda não funcionaria sem os processos de negócio anteriores</w:t>
+      </w:r>
+      <w:r>
+        <w:rPr>
+          <w:lang w:val="pt-PT" w:eastAsia="pt-PT" w:bidi="ar-SA"/>
+        </w:rPr>
+        <w:t xml:space="preserve"> e </w:t>
+      </w:r>
+      <w:r>
+        <w:rPr>
+          <w:lang w:val="pt-PT" w:eastAsia="pt-PT" w:bidi="ar-SA"/>
+        </w:rPr>
+        <w:t>destina-se à</w:t>
+      </w:r>
+      <w:r>
+        <w:rPr>
+          <w:lang w:val="pt-PT" w:eastAsia="pt-PT" w:bidi="ar-SA"/>
+        </w:rPr>
+        <w:t xml:space="preserve"> </w:t>
+      </w:r>
+      <w:r>
+        <w:rPr>
+          <w:lang w:val="pt-PT" w:eastAsia="pt-PT" w:bidi="ar-SA"/>
+        </w:rPr>
+        <w:t>entrega dos pedidos feitos pelo cliente e encontra-se dividido nos seguintes</w:t>
+      </w:r>
+      <w:r>
+        <w:rPr>
+          <w:lang w:val="pt-PT" w:eastAsia="pt-PT" w:bidi="ar-SA"/>
+        </w:rPr>
+        <w:t xml:space="preserve"> </w:t>
+      </w:r>
+      <w:r>
+        <w:rPr>
+          <w:lang w:val="pt-PT" w:eastAsia="pt-PT" w:bidi="ar-SA"/>
+        </w:rPr>
+        <w:t>subprocessos</w:t>
+      </w:r>
+    </w:p>
+    <w:p>
+      <w:pPr>
+        <w:rPr>
+          <w:b/>
+          <w:bCs/>
           <w:color w:val="FF0000"/>
           <w:lang w:val="pt-PT"/>
         </w:rPr>
-        <w:t xml:space="preserve">: </w:t>
-      </w:r>
-      <w:r>
-        <w:rPr>
-          <w:lang w:val="pt-PT"/>
-        </w:rPr>
-        <w:t xml:space="preserve">No caso da empresa compradora receber produtos defeituosos vendidos pela Dev4Sell, é </w:t>
-      </w:r>
-      <w:r>
-        <w:rPr>
-          <w:lang w:val="pt-PT"/>
-        </w:rPr>
-        <w:t>realizada</w:t>
-      </w:r>
-      <w:r>
-        <w:rPr>
-          <w:lang w:val="pt-PT"/>
-        </w:rPr>
-        <w:t xml:space="preserve"> uma análise do procedimento de venda para verificar se realmente ocorreu algum problema e em caso </w:t>
-      </w:r>
-      <w:r>
-        <w:rPr>
-          <w:lang w:val="pt-PT"/>
-        </w:rPr>
-        <w:t xml:space="preserve">de confirmação e a devida apresentação do comprovativo de fatura, </w:t>
-      </w:r>
-      <w:r>
-        <w:rPr>
-          <w:lang w:val="pt-PT"/>
-        </w:rPr>
-        <w:t>é enviado novos artigos para substituir os danificados.</w:t>
+      </w:pPr>
+      <w:r>
+        <w:rPr>
+          <w:b/>
+          <w:bCs/>
+          <w:color w:val="FF0000"/>
+          <w:lang w:val="pt-PT"/>
+        </w:rPr>
+        <w:t>Desenvolvimento do produto</w:t>
+      </w:r>
+      <w:r>
+        <w:rPr>
+          <w:b/>
+          <w:bCs/>
+          <w:color w:val="FF0000"/>
+          <w:lang w:val="pt-PT"/>
+        </w:rPr>
+        <w:t>:</w:t>
+      </w:r>
+      <w:r>
+        <w:rPr>
+          <w:b/>
+          <w:bCs/>
+          <w:color w:val="FF0000"/>
+          <w:lang w:val="pt-PT"/>
+        </w:rPr>
+        <w:t xml:space="preserve"> </w:t>
+      </w:r>
+      <w:r>
+        <w:rPr>
+          <w:lang w:val="pt-PT"/>
+        </w:rPr>
+        <w:t>As</w:t>
+      </w:r>
+      <w:r>
+        <w:rPr>
+          <w:lang w:val="pt-PT"/>
+        </w:rPr>
+        <w:t xml:space="preserve"> equipas de design e arquitetura dos produtos envia</w:t>
+      </w:r>
+      <w:r>
+        <w:rPr>
+          <w:lang w:val="pt-PT"/>
+        </w:rPr>
+        <w:t>m os planos para as equipas de desenvolvimento.</w:t>
+      </w:r>
+    </w:p>
+    <w:p>
+      <w:pPr>
+        <w:rPr>
+          <w:lang w:val="pt-PT"/>
+        </w:rPr>
+      </w:pPr>
+      <w:r>
+        <w:rPr>
+          <w:lang w:val="pt-PT"/>
+        </w:rPr>
+        <w:t>Os desenvolvedores</w:t>
+      </w:r>
+      <w:r>
+        <w:rPr>
+          <w:lang w:val="pt-PT"/>
+        </w:rPr>
+        <w:t xml:space="preserve"> analisam esse plano e</w:t>
+      </w:r>
+      <w:r>
+        <w:rPr>
+          <w:lang w:val="pt-PT"/>
+        </w:rPr>
+        <w:t xml:space="preserve"> tratam de produzir os equipamentos</w:t>
+      </w:r>
+      <w:r>
+        <w:rPr>
+          <w:lang w:val="pt-PT"/>
+        </w:rPr>
+        <w:t xml:space="preserve"> com</w:t>
+      </w:r>
+      <w:r>
+        <w:rPr>
+          <w:lang w:val="pt-PT"/>
+        </w:rPr>
+        <w:t xml:space="preserve"> </w:t>
+      </w:r>
+      <w:r>
+        <w:rPr>
+          <w:lang w:val="pt-PT"/>
+        </w:rPr>
+        <w:t>recurs</w:t>
+      </w:r>
+      <w:r>
+        <w:rPr>
+          <w:lang w:val="pt-PT"/>
+        </w:rPr>
+        <w:t>o</w:t>
+      </w:r>
+      <w:r>
+        <w:rPr>
+          <w:lang w:val="pt-PT"/>
+        </w:rPr>
+        <w:t xml:space="preserve"> </w:t>
+      </w:r>
+      <w:r>
+        <w:rPr>
+          <w:lang w:val="pt-PT"/>
+        </w:rPr>
+        <w:t>ao</w:t>
+      </w:r>
+      <w:r>
+        <w:rPr>
+          <w:lang w:val="pt-PT"/>
+        </w:rPr>
+        <w:t xml:space="preserve"> stock e</w:t>
+      </w:r>
+      <w:r>
+        <w:rPr>
+          <w:lang w:val="pt-PT"/>
+        </w:rPr>
+        <w:t xml:space="preserve"> software d</w:t>
+      </w:r>
+      <w:r>
+        <w:rPr>
+          <w:lang w:val="pt-PT"/>
+        </w:rPr>
+        <w:t>e</w:t>
+      </w:r>
+      <w:r>
+        <w:rPr>
+          <w:lang w:val="pt-PT"/>
+        </w:rPr>
+        <w:t xml:space="preserve"> produção.</w:t>
+      </w:r>
+    </w:p>
+    <w:p>
+      <w:pPr>
+        <w:rPr>
+          <w:b/>
+          <w:bCs/>
+          <w:color w:val="FF0000"/>
+          <w:lang w:val="pt-PT"/>
+        </w:rPr>
+      </w:pPr>
+      <w:r>
+        <w:rPr>
+          <w:b/>
+          <w:bCs/>
+          <w:color w:val="FF0000"/>
+          <w:lang w:val="pt-PT"/>
+        </w:rPr>
+        <w:t>Análise dos produtos desenvolvidos</w:t>
+      </w:r>
+      <w:r>
+        <w:rPr>
+          <w:b/>
+          <w:bCs/>
+          <w:color w:val="FF0000"/>
+          <w:lang w:val="pt-PT"/>
+        </w:rPr>
+        <w:t>:</w:t>
+      </w:r>
+      <w:r>
+        <w:rPr>
+          <w:b/>
+          <w:bCs/>
+          <w:color w:val="FF0000"/>
+          <w:lang w:val="pt-PT"/>
+        </w:rPr>
+        <w:t xml:space="preserve"> </w:t>
+      </w:r>
+      <w:r>
+        <w:rPr>
+          <w:lang w:val="pt-PT"/>
+        </w:rPr>
+        <w:t xml:space="preserve">O </w:t>
+      </w:r>
+      <w:r>
+        <w:rPr>
+          <w:lang w:val="pt-PT"/>
+        </w:rPr>
+        <w:t>departamento de Control</w:t>
+      </w:r>
+      <w:r>
+        <w:rPr>
+          <w:lang w:val="pt-PT"/>
+        </w:rPr>
+        <w:t>o</w:t>
+      </w:r>
+      <w:r>
+        <w:rPr>
+          <w:lang w:val="pt-PT"/>
+        </w:rPr>
+        <w:t xml:space="preserve"> de Qualidade</w:t>
+      </w:r>
+      <w:r>
+        <w:rPr>
+          <w:lang w:val="pt-PT"/>
+        </w:rPr>
+        <w:t xml:space="preserve"> </w:t>
+      </w:r>
+      <w:r>
+        <w:rPr>
+          <w:lang w:val="pt-PT"/>
+        </w:rPr>
+        <w:t>submete os</w:t>
+      </w:r>
+      <w:r>
+        <w:rPr>
+          <w:lang w:val="pt-PT"/>
+        </w:rPr>
+        <w:t xml:space="preserve"> equipamentos </w:t>
+      </w:r>
+      <w:r>
+        <w:rPr>
+          <w:lang w:val="pt-PT"/>
+        </w:rPr>
+        <w:t xml:space="preserve">desenvolvidos a testes de funcionalidade, desempenho e qualidade e consoante </w:t>
+      </w:r>
+      <w:r>
+        <w:rPr>
+          <w:lang w:val="pt-PT"/>
+        </w:rPr>
+        <w:t>o resultado</w:t>
+      </w:r>
+      <w:r>
+        <w:rPr>
+          <w:lang w:val="pt-PT"/>
+        </w:rPr>
+        <w:t>, ocorre a</w:t>
+      </w:r>
+      <w:r>
+        <w:rPr>
+          <w:lang w:val="pt-PT"/>
+        </w:rPr>
+        <w:t xml:space="preserve"> aprova</w:t>
+      </w:r>
+      <w:r>
+        <w:rPr>
+          <w:lang w:val="pt-PT"/>
+        </w:rPr>
+        <w:t>ção</w:t>
+      </w:r>
+      <w:r>
+        <w:rPr>
+          <w:lang w:val="pt-PT"/>
+        </w:rPr>
+        <w:t xml:space="preserve"> ou </w:t>
+      </w:r>
+      <w:r>
+        <w:rPr>
+          <w:lang w:val="pt-PT"/>
+        </w:rPr>
+        <w:t>reprovação</w:t>
+      </w:r>
+      <w:r>
+        <w:rPr>
+          <w:lang w:val="pt-PT"/>
+        </w:rPr>
+        <w:t>.</w:t>
+      </w:r>
+    </w:p>
+    <w:p>
+      <w:pPr>
+        <w:rPr>
+          <w:lang w:val="pt-PT"/>
+        </w:rPr>
+      </w:pPr>
+      <w:r>
+        <w:rPr>
+          <w:b/>
+          <w:bCs/>
+          <w:color w:val="FF0000"/>
+          <w:lang w:val="pt-PT"/>
+        </w:rPr>
+        <w:t xml:space="preserve">Faturação: </w:t>
+      </w:r>
+      <w:r>
+        <w:rPr>
+          <w:lang w:val="pt-PT"/>
+        </w:rPr>
+        <w:t>Após cada pagamento, é emitida uma fatura com os detalhes da transação, servindo como comprovativo de compra. A fatura contém informações como data, número, dados do cliente e vendedor, descrição dos produtos ou serviços, quantidade, preço unitário e total a pagar.</w:t>
+      </w:r>
+    </w:p>
+    <w:p>
+      <w:pPr>
+        <w:rPr>
+          <w:b/>
+          <w:bCs/>
+          <w:lang w:val="pt-PT"/>
+        </w:rPr>
+      </w:pPr>
+      <w:r>
+        <w:rPr>
+          <w:b/>
+          <w:bCs/>
+          <w:color w:val="FF0000"/>
+          <w:lang w:val="pt-PT"/>
+        </w:rPr>
+        <w:t>Encomenda</w:t>
+      </w:r>
+      <w:r>
+        <w:rPr>
+          <w:b/>
+          <w:bCs/>
+          <w:color w:val="FF0000"/>
+          <w:lang w:val="pt-PT"/>
+        </w:rPr>
+        <w:t>:</w:t>
+      </w:r>
+      <w:r>
+        <w:rPr>
+          <w:b/>
+          <w:bCs/>
+          <w:color w:val="FF0000"/>
+          <w:lang w:val="pt-PT"/>
+        </w:rPr>
+        <w:t xml:space="preserve"> </w:t>
+      </w:r>
+      <w:r>
+        <w:rPr>
+          <w:lang w:val="pt-PT"/>
+        </w:rPr>
+        <w:t xml:space="preserve">Após a confirmação do pedido, </w:t>
+      </w:r>
+      <w:r>
+        <w:rPr>
+          <w:lang w:val="pt-PT"/>
+        </w:rPr>
+        <w:t>o departamento de logística</w:t>
+      </w:r>
+      <w:r>
+        <w:rPr>
+          <w:lang w:val="pt-PT"/>
+        </w:rPr>
+        <w:t xml:space="preserve"> processa a encomenda, prepara os produtos e os envia para as empresas. O envio é feito por meio de serviços de entrega ou o cliente pode optar por levantar os produtos pessoalmente.</w:t>
+      </w:r>
+    </w:p>
+    <w:p>
+      <w:pPr>
+        <w:rPr>
+          <w:lang w:val="pt-PT" w:eastAsia="pt-PT" w:bidi="ar-SA"/>
+        </w:rPr>
+      </w:pPr>
+      <w:r>
+        <w:rPr>
+          <w:b/>
+          <w:bCs/>
+          <w:color w:val="FF0000"/>
+          <w:lang w:val="pt-PT"/>
+        </w:rPr>
+        <w:t>Defeitos/Devoluções</w:t>
+      </w:r>
+      <w:r>
+        <w:rPr>
+          <w:b/>
+          <w:bCs/>
+          <w:color w:val="FF0000"/>
+          <w:lang w:val="pt-PT"/>
+        </w:rPr>
+        <w:t>:</w:t>
+      </w:r>
+      <w:r>
+        <w:rPr>
+          <w:color w:val="FF0000"/>
+          <w:lang w:val="pt-PT"/>
+        </w:rPr>
+        <w:t xml:space="preserve"> </w:t>
+      </w:r>
+      <w:r>
+        <w:rPr>
+          <w:lang w:val="pt-PT" w:eastAsia="pt-PT" w:bidi="ar-SA"/>
+        </w:rPr>
+        <w:t xml:space="preserve">No caso </w:t>
+      </w:r>
+      <w:r>
+        <w:rPr>
+          <w:lang w:val="pt-PT" w:eastAsia="pt-PT" w:bidi="ar-SA"/>
+        </w:rPr>
+        <w:t>de o</w:t>
+      </w:r>
+      <w:r>
+        <w:rPr>
+          <w:lang w:val="pt-PT" w:eastAsia="pt-PT" w:bidi="ar-SA"/>
+        </w:rPr>
+        <w:t xml:space="preserve"> cliente receber produtos defeituosos vendidos pela Dev4Sell, é realizada uma análise do processo de venda para verificar a ocorrência de algum problema. Após a confirmação e apresentação do comprovativo de fatura, por norma são enviados novos artigos para substituir os danificados, mas poderá ocorrer uma negociação.</w:t>
       </w:r>
     </w:p>
     <w:p>
@@ -12195,6 +12825,119 @@
     </w:lvl>
   </w:abstractNum>
   <w:abstractNum w:abstractNumId="6" w15:restartNumberingAfterBreak="0">
+    <w:nsid w:val="18761CB3"/>
+    <w:multiLevelType w:val="hybridMultilevel"/>
+    <w:tmpl w:val="6096C57C"/>
+    <w:lvl w:ilvl="0" w:tplc="08160001">
+      <w:start w:val="1"/>
+      <w:numFmt w:val="bullet"/>
+      <w:lvlText w:val=""/>
+      <w:lvlJc w:val="left"/>
+      <w:pPr>
+        <w:ind w:left="720" w:hanging="360"/>
+      </w:pPr>
+      <w:rPr>
+        <w:rFonts w:ascii="Symbol" w:hAnsi="Symbol" w:hint="default"/>
+      </w:rPr>
+    </w:lvl>
+    <w:lvl w:ilvl="1" w:tplc="08160003" w:tentative="1">
+      <w:start w:val="1"/>
+      <w:numFmt w:val="bullet"/>
+      <w:lvlText w:val="o"/>
+      <w:lvlJc w:val="left"/>
+      <w:pPr>
+        <w:ind w:left="1440" w:hanging="360"/>
+      </w:pPr>
+      <w:rPr>
+        <w:rFonts w:ascii="Courier New" w:hAnsi="Courier New" w:cs="Courier New" w:hint="default"/>
+      </w:rPr>
+    </w:lvl>
+    <w:lvl w:ilvl="2" w:tplc="08160005" w:tentative="1">
+      <w:start w:val="1"/>
+      <w:numFmt w:val="bullet"/>
+      <w:lvlText w:val=""/>
+      <w:lvlJc w:val="left"/>
+      <w:pPr>
+        <w:ind w:left="2160" w:hanging="360"/>
+      </w:pPr>
+      <w:rPr>
+        <w:rFonts w:ascii="Wingdings" w:hAnsi="Wingdings" w:hint="default"/>
+      </w:rPr>
+    </w:lvl>
+    <w:lvl w:ilvl="3" w:tplc="08160001" w:tentative="1">
+      <w:start w:val="1"/>
+      <w:numFmt w:val="bullet"/>
+      <w:lvlText w:val=""/>
+      <w:lvlJc w:val="left"/>
+      <w:pPr>
+        <w:ind w:left="2880" w:hanging="360"/>
+      </w:pPr>
+      <w:rPr>
+        <w:rFonts w:ascii="Symbol" w:hAnsi="Symbol" w:hint="default"/>
+      </w:rPr>
+    </w:lvl>
+    <w:lvl w:ilvl="4" w:tplc="08160003" w:tentative="1">
+      <w:start w:val="1"/>
+      <w:numFmt w:val="bullet"/>
+      <w:lvlText w:val="o"/>
+      <w:lvlJc w:val="left"/>
+      <w:pPr>
+        <w:ind w:left="3600" w:hanging="360"/>
+      </w:pPr>
+      <w:rPr>
+        <w:rFonts w:ascii="Courier New" w:hAnsi="Courier New" w:cs="Courier New" w:hint="default"/>
+      </w:rPr>
+    </w:lvl>
+    <w:lvl w:ilvl="5" w:tplc="08160005" w:tentative="1">
+      <w:start w:val="1"/>
+      <w:numFmt w:val="bullet"/>
+      <w:lvlText w:val=""/>
+      <w:lvlJc w:val="left"/>
+      <w:pPr>
+        <w:ind w:left="4320" w:hanging="360"/>
+      </w:pPr>
+      <w:rPr>
+        <w:rFonts w:ascii="Wingdings" w:hAnsi="Wingdings" w:hint="default"/>
+      </w:rPr>
+    </w:lvl>
+    <w:lvl w:ilvl="6" w:tplc="08160001" w:tentative="1">
+      <w:start w:val="1"/>
+      <w:numFmt w:val="bullet"/>
+      <w:lvlText w:val=""/>
+      <w:lvlJc w:val="left"/>
+      <w:pPr>
+        <w:ind w:left="5040" w:hanging="360"/>
+      </w:pPr>
+      <w:rPr>
+        <w:rFonts w:ascii="Symbol" w:hAnsi="Symbol" w:hint="default"/>
+      </w:rPr>
+    </w:lvl>
+    <w:lvl w:ilvl="7" w:tplc="08160003" w:tentative="1">
+      <w:start w:val="1"/>
+      <w:numFmt w:val="bullet"/>
+      <w:lvlText w:val="o"/>
+      <w:lvlJc w:val="left"/>
+      <w:pPr>
+        <w:ind w:left="5760" w:hanging="360"/>
+      </w:pPr>
+      <w:rPr>
+        <w:rFonts w:ascii="Courier New" w:hAnsi="Courier New" w:cs="Courier New" w:hint="default"/>
+      </w:rPr>
+    </w:lvl>
+    <w:lvl w:ilvl="8" w:tplc="08160005" w:tentative="1">
+      <w:start w:val="1"/>
+      <w:numFmt w:val="bullet"/>
+      <w:lvlText w:val=""/>
+      <w:lvlJc w:val="left"/>
+      <w:pPr>
+        <w:ind w:left="6480" w:hanging="360"/>
+      </w:pPr>
+      <w:rPr>
+        <w:rFonts w:ascii="Wingdings" w:hAnsi="Wingdings" w:hint="default"/>
+      </w:rPr>
+    </w:lvl>
+  </w:abstractNum>
+  <w:abstractNum w:abstractNumId="7" w15:restartNumberingAfterBreak="0">
     <w:nsid w:val="19D35A35"/>
     <w:multiLevelType w:val="hybridMultilevel"/>
     <w:tmpl w:val="BB1CCC4E"/>
@@ -12307,7 +13050,7 @@
       </w:rPr>
     </w:lvl>
   </w:abstractNum>
-  <w:abstractNum w:abstractNumId="7" w15:restartNumberingAfterBreak="0">
+  <w:abstractNum w:abstractNumId="8" w15:restartNumberingAfterBreak="0">
     <w:nsid w:val="23856A04"/>
     <w:multiLevelType w:val="hybridMultilevel"/>
     <w:tmpl w:val="D95EA116"/>
@@ -12420,7 +13163,233 @@
       </w:rPr>
     </w:lvl>
   </w:abstractNum>
-  <w:abstractNum w:abstractNumId="8" w15:restartNumberingAfterBreak="0">
+  <w:abstractNum w:abstractNumId="9" w15:restartNumberingAfterBreak="0">
+    <w:nsid w:val="267E7A07"/>
+    <w:multiLevelType w:val="hybridMultilevel"/>
+    <w:tmpl w:val="5C2A2C64"/>
+    <w:lvl w:ilvl="0" w:tplc="08160001">
+      <w:start w:val="1"/>
+      <w:numFmt w:val="bullet"/>
+      <w:lvlText w:val=""/>
+      <w:lvlJc w:val="left"/>
+      <w:pPr>
+        <w:ind w:left="720" w:hanging="360"/>
+      </w:pPr>
+      <w:rPr>
+        <w:rFonts w:ascii="Symbol" w:hAnsi="Symbol" w:hint="default"/>
+      </w:rPr>
+    </w:lvl>
+    <w:lvl w:ilvl="1" w:tplc="08160003" w:tentative="1">
+      <w:start w:val="1"/>
+      <w:numFmt w:val="bullet"/>
+      <w:lvlText w:val="o"/>
+      <w:lvlJc w:val="left"/>
+      <w:pPr>
+        <w:ind w:left="1440" w:hanging="360"/>
+      </w:pPr>
+      <w:rPr>
+        <w:rFonts w:ascii="Courier New" w:hAnsi="Courier New" w:cs="Courier New" w:hint="default"/>
+      </w:rPr>
+    </w:lvl>
+    <w:lvl w:ilvl="2" w:tplc="08160005" w:tentative="1">
+      <w:start w:val="1"/>
+      <w:numFmt w:val="bullet"/>
+      <w:lvlText w:val=""/>
+      <w:lvlJc w:val="left"/>
+      <w:pPr>
+        <w:ind w:left="2160" w:hanging="360"/>
+      </w:pPr>
+      <w:rPr>
+        <w:rFonts w:ascii="Wingdings" w:hAnsi="Wingdings" w:hint="default"/>
+      </w:rPr>
+    </w:lvl>
+    <w:lvl w:ilvl="3" w:tplc="08160001" w:tentative="1">
+      <w:start w:val="1"/>
+      <w:numFmt w:val="bullet"/>
+      <w:lvlText w:val=""/>
+      <w:lvlJc w:val="left"/>
+      <w:pPr>
+        <w:ind w:left="2880" w:hanging="360"/>
+      </w:pPr>
+      <w:rPr>
+        <w:rFonts w:ascii="Symbol" w:hAnsi="Symbol" w:hint="default"/>
+      </w:rPr>
+    </w:lvl>
+    <w:lvl w:ilvl="4" w:tplc="08160003" w:tentative="1">
+      <w:start w:val="1"/>
+      <w:numFmt w:val="bullet"/>
+      <w:lvlText w:val="o"/>
+      <w:lvlJc w:val="left"/>
+      <w:pPr>
+        <w:ind w:left="3600" w:hanging="360"/>
+      </w:pPr>
+      <w:rPr>
+        <w:rFonts w:ascii="Courier New" w:hAnsi="Courier New" w:cs="Courier New" w:hint="default"/>
+      </w:rPr>
+    </w:lvl>
+    <w:lvl w:ilvl="5" w:tplc="08160005" w:tentative="1">
+      <w:start w:val="1"/>
+      <w:numFmt w:val="bullet"/>
+      <w:lvlText w:val=""/>
+      <w:lvlJc w:val="left"/>
+      <w:pPr>
+        <w:ind w:left="4320" w:hanging="360"/>
+      </w:pPr>
+      <w:rPr>
+        <w:rFonts w:ascii="Wingdings" w:hAnsi="Wingdings" w:hint="default"/>
+      </w:rPr>
+    </w:lvl>
+    <w:lvl w:ilvl="6" w:tplc="08160001" w:tentative="1">
+      <w:start w:val="1"/>
+      <w:numFmt w:val="bullet"/>
+      <w:lvlText w:val=""/>
+      <w:lvlJc w:val="left"/>
+      <w:pPr>
+        <w:ind w:left="5040" w:hanging="360"/>
+      </w:pPr>
+      <w:rPr>
+        <w:rFonts w:ascii="Symbol" w:hAnsi="Symbol" w:hint="default"/>
+      </w:rPr>
+    </w:lvl>
+    <w:lvl w:ilvl="7" w:tplc="08160003" w:tentative="1">
+      <w:start w:val="1"/>
+      <w:numFmt w:val="bullet"/>
+      <w:lvlText w:val="o"/>
+      <w:lvlJc w:val="left"/>
+      <w:pPr>
+        <w:ind w:left="5760" w:hanging="360"/>
+      </w:pPr>
+      <w:rPr>
+        <w:rFonts w:ascii="Courier New" w:hAnsi="Courier New" w:cs="Courier New" w:hint="default"/>
+      </w:rPr>
+    </w:lvl>
+    <w:lvl w:ilvl="8" w:tplc="08160005" w:tentative="1">
+      <w:start w:val="1"/>
+      <w:numFmt w:val="bullet"/>
+      <w:lvlText w:val=""/>
+      <w:lvlJc w:val="left"/>
+      <w:pPr>
+        <w:ind w:left="6480" w:hanging="360"/>
+      </w:pPr>
+      <w:rPr>
+        <w:rFonts w:ascii="Wingdings" w:hAnsi="Wingdings" w:hint="default"/>
+      </w:rPr>
+    </w:lvl>
+  </w:abstractNum>
+  <w:abstractNum w:abstractNumId="10" w15:restartNumberingAfterBreak="0">
+    <w:nsid w:val="299B478C"/>
+    <w:multiLevelType w:val="hybridMultilevel"/>
+    <w:tmpl w:val="04047674"/>
+    <w:lvl w:ilvl="0" w:tplc="08160001">
+      <w:start w:val="1"/>
+      <w:numFmt w:val="bullet"/>
+      <w:lvlText w:val=""/>
+      <w:lvlJc w:val="left"/>
+      <w:pPr>
+        <w:ind w:left="720" w:hanging="360"/>
+      </w:pPr>
+      <w:rPr>
+        <w:rFonts w:ascii="Symbol" w:hAnsi="Symbol" w:hint="default"/>
+      </w:rPr>
+    </w:lvl>
+    <w:lvl w:ilvl="1" w:tplc="08160003" w:tentative="1">
+      <w:start w:val="1"/>
+      <w:numFmt w:val="bullet"/>
+      <w:lvlText w:val="o"/>
+      <w:lvlJc w:val="left"/>
+      <w:pPr>
+        <w:ind w:left="1440" w:hanging="360"/>
+      </w:pPr>
+      <w:rPr>
+        <w:rFonts w:ascii="Courier New" w:hAnsi="Courier New" w:cs="Courier New" w:hint="default"/>
+      </w:rPr>
+    </w:lvl>
+    <w:lvl w:ilvl="2" w:tplc="08160005" w:tentative="1">
+      <w:start w:val="1"/>
+      <w:numFmt w:val="bullet"/>
+      <w:lvlText w:val=""/>
+      <w:lvlJc w:val="left"/>
+      <w:pPr>
+        <w:ind w:left="2160" w:hanging="360"/>
+      </w:pPr>
+      <w:rPr>
+        <w:rFonts w:ascii="Wingdings" w:hAnsi="Wingdings" w:hint="default"/>
+      </w:rPr>
+    </w:lvl>
+    <w:lvl w:ilvl="3" w:tplc="08160001" w:tentative="1">
+      <w:start w:val="1"/>
+      <w:numFmt w:val="bullet"/>
+      <w:lvlText w:val=""/>
+      <w:lvlJc w:val="left"/>
+      <w:pPr>
+        <w:ind w:left="2880" w:hanging="360"/>
+      </w:pPr>
+      <w:rPr>
+        <w:rFonts w:ascii="Symbol" w:hAnsi="Symbol" w:hint="default"/>
+      </w:rPr>
+    </w:lvl>
+    <w:lvl w:ilvl="4" w:tplc="08160003" w:tentative="1">
+      <w:start w:val="1"/>
+      <w:numFmt w:val="bullet"/>
+      <w:lvlText w:val="o"/>
+      <w:lvlJc w:val="left"/>
+      <w:pPr>
+        <w:ind w:left="3600" w:hanging="360"/>
+      </w:pPr>
+      <w:rPr>
+        <w:rFonts w:ascii="Courier New" w:hAnsi="Courier New" w:cs="Courier New" w:hint="default"/>
+      </w:rPr>
+    </w:lvl>
+    <w:lvl w:ilvl="5" w:tplc="08160005" w:tentative="1">
+      <w:start w:val="1"/>
+      <w:numFmt w:val="bullet"/>
+      <w:lvlText w:val=""/>
+      <w:lvlJc w:val="left"/>
+      <w:pPr>
+        <w:ind w:left="4320" w:hanging="360"/>
+      </w:pPr>
+      <w:rPr>
+        <w:rFonts w:ascii="Wingdings" w:hAnsi="Wingdings" w:hint="default"/>
+      </w:rPr>
+    </w:lvl>
+    <w:lvl w:ilvl="6" w:tplc="08160001" w:tentative="1">
+      <w:start w:val="1"/>
+      <w:numFmt w:val="bullet"/>
+      <w:lvlText w:val=""/>
+      <w:lvlJc w:val="left"/>
+      <w:pPr>
+        <w:ind w:left="5040" w:hanging="360"/>
+      </w:pPr>
+      <w:rPr>
+        <w:rFonts w:ascii="Symbol" w:hAnsi="Symbol" w:hint="default"/>
+      </w:rPr>
+    </w:lvl>
+    <w:lvl w:ilvl="7" w:tplc="08160003" w:tentative="1">
+      <w:start w:val="1"/>
+      <w:numFmt w:val="bullet"/>
+      <w:lvlText w:val="o"/>
+      <w:lvlJc w:val="left"/>
+      <w:pPr>
+        <w:ind w:left="5760" w:hanging="360"/>
+      </w:pPr>
+      <w:rPr>
+        <w:rFonts w:ascii="Courier New" w:hAnsi="Courier New" w:cs="Courier New" w:hint="default"/>
+      </w:rPr>
+    </w:lvl>
+    <w:lvl w:ilvl="8" w:tplc="08160005" w:tentative="1">
+      <w:start w:val="1"/>
+      <w:numFmt w:val="bullet"/>
+      <w:lvlText w:val=""/>
+      <w:lvlJc w:val="left"/>
+      <w:pPr>
+        <w:ind w:left="6480" w:hanging="360"/>
+      </w:pPr>
+      <w:rPr>
+        <w:rFonts w:ascii="Wingdings" w:hAnsi="Wingdings" w:hint="default"/>
+      </w:rPr>
+    </w:lvl>
+  </w:abstractNum>
+  <w:abstractNum w:abstractNumId="11" w15:restartNumberingAfterBreak="0">
     <w:nsid w:val="2FC96718"/>
     <w:multiLevelType w:val="hybridMultilevel"/>
     <w:tmpl w:val="AA90DF38"/>
@@ -12533,7 +13502,120 @@
       </w:rPr>
     </w:lvl>
   </w:abstractNum>
-  <w:abstractNum w:abstractNumId="9" w15:restartNumberingAfterBreak="0">
+  <w:abstractNum w:abstractNumId="12" w15:restartNumberingAfterBreak="0">
+    <w:nsid w:val="302543A6"/>
+    <w:multiLevelType w:val="hybridMultilevel"/>
+    <w:tmpl w:val="F624815C"/>
+    <w:lvl w:ilvl="0" w:tplc="08160001">
+      <w:start w:val="1"/>
+      <w:numFmt w:val="bullet"/>
+      <w:lvlText w:val=""/>
+      <w:lvlJc w:val="left"/>
+      <w:pPr>
+        <w:ind w:left="720" w:hanging="360"/>
+      </w:pPr>
+      <w:rPr>
+        <w:rFonts w:ascii="Symbol" w:hAnsi="Symbol" w:hint="default"/>
+      </w:rPr>
+    </w:lvl>
+    <w:lvl w:ilvl="1" w:tplc="08160003" w:tentative="1">
+      <w:start w:val="1"/>
+      <w:numFmt w:val="bullet"/>
+      <w:lvlText w:val="o"/>
+      <w:lvlJc w:val="left"/>
+      <w:pPr>
+        <w:ind w:left="1440" w:hanging="360"/>
+      </w:pPr>
+      <w:rPr>
+        <w:rFonts w:ascii="Courier New" w:hAnsi="Courier New" w:cs="Courier New" w:hint="default"/>
+      </w:rPr>
+    </w:lvl>
+    <w:lvl w:ilvl="2" w:tplc="08160005" w:tentative="1">
+      <w:start w:val="1"/>
+      <w:numFmt w:val="bullet"/>
+      <w:lvlText w:val=""/>
+      <w:lvlJc w:val="left"/>
+      <w:pPr>
+        <w:ind w:left="2160" w:hanging="360"/>
+      </w:pPr>
+      <w:rPr>
+        <w:rFonts w:ascii="Wingdings" w:hAnsi="Wingdings" w:hint="default"/>
+      </w:rPr>
+    </w:lvl>
+    <w:lvl w:ilvl="3" w:tplc="08160001" w:tentative="1">
+      <w:start w:val="1"/>
+      <w:numFmt w:val="bullet"/>
+      <w:lvlText w:val=""/>
+      <w:lvlJc w:val="left"/>
+      <w:pPr>
+        <w:ind w:left="2880" w:hanging="360"/>
+      </w:pPr>
+      <w:rPr>
+        <w:rFonts w:ascii="Symbol" w:hAnsi="Symbol" w:hint="default"/>
+      </w:rPr>
+    </w:lvl>
+    <w:lvl w:ilvl="4" w:tplc="08160003" w:tentative="1">
+      <w:start w:val="1"/>
+      <w:numFmt w:val="bullet"/>
+      <w:lvlText w:val="o"/>
+      <w:lvlJc w:val="left"/>
+      <w:pPr>
+        <w:ind w:left="3600" w:hanging="360"/>
+      </w:pPr>
+      <w:rPr>
+        <w:rFonts w:ascii="Courier New" w:hAnsi="Courier New" w:cs="Courier New" w:hint="default"/>
+      </w:rPr>
+    </w:lvl>
+    <w:lvl w:ilvl="5" w:tplc="08160005" w:tentative="1">
+      <w:start w:val="1"/>
+      <w:numFmt w:val="bullet"/>
+      <w:lvlText w:val=""/>
+      <w:lvlJc w:val="left"/>
+      <w:pPr>
+        <w:ind w:left="4320" w:hanging="360"/>
+      </w:pPr>
+      <w:rPr>
+        <w:rFonts w:ascii="Wingdings" w:hAnsi="Wingdings" w:hint="default"/>
+      </w:rPr>
+    </w:lvl>
+    <w:lvl w:ilvl="6" w:tplc="08160001" w:tentative="1">
+      <w:start w:val="1"/>
+      <w:numFmt w:val="bullet"/>
+      <w:lvlText w:val=""/>
+      <w:lvlJc w:val="left"/>
+      <w:pPr>
+        <w:ind w:left="5040" w:hanging="360"/>
+      </w:pPr>
+      <w:rPr>
+        <w:rFonts w:ascii="Symbol" w:hAnsi="Symbol" w:hint="default"/>
+      </w:rPr>
+    </w:lvl>
+    <w:lvl w:ilvl="7" w:tplc="08160003" w:tentative="1">
+      <w:start w:val="1"/>
+      <w:numFmt w:val="bullet"/>
+      <w:lvlText w:val="o"/>
+      <w:lvlJc w:val="left"/>
+      <w:pPr>
+        <w:ind w:left="5760" w:hanging="360"/>
+      </w:pPr>
+      <w:rPr>
+        <w:rFonts w:ascii="Courier New" w:hAnsi="Courier New" w:cs="Courier New" w:hint="default"/>
+      </w:rPr>
+    </w:lvl>
+    <w:lvl w:ilvl="8" w:tplc="08160005" w:tentative="1">
+      <w:start w:val="1"/>
+      <w:numFmt w:val="bullet"/>
+      <w:lvlText w:val=""/>
+      <w:lvlJc w:val="left"/>
+      <w:pPr>
+        <w:ind w:left="6480" w:hanging="360"/>
+      </w:pPr>
+      <w:rPr>
+        <w:rFonts w:ascii="Wingdings" w:hAnsi="Wingdings" w:hint="default"/>
+      </w:rPr>
+    </w:lvl>
+  </w:abstractNum>
+  <w:abstractNum w:abstractNumId="13" w15:restartNumberingAfterBreak="0">
     <w:nsid w:val="3227443D"/>
     <w:multiLevelType w:val="hybridMultilevel"/>
     <w:tmpl w:val="842E5440"/>
@@ -12658,7 +13740,7 @@
       </w:pPr>
     </w:lvl>
   </w:abstractNum>
-  <w:abstractNum w:abstractNumId="10" w15:restartNumberingAfterBreak="0">
+  <w:abstractNum w:abstractNumId="14" w15:restartNumberingAfterBreak="0">
     <w:nsid w:val="32330998"/>
     <w:multiLevelType w:val="hybridMultilevel"/>
     <w:tmpl w:val="69CC4C7E"/>
@@ -12771,7 +13853,7 @@
       </w:rPr>
     </w:lvl>
   </w:abstractNum>
-  <w:abstractNum w:abstractNumId="11" w15:restartNumberingAfterBreak="0">
+  <w:abstractNum w:abstractNumId="15" w15:restartNumberingAfterBreak="0">
     <w:nsid w:val="342C2E10"/>
     <w:multiLevelType w:val="multilevel"/>
     <w:tmpl w:val="B78C08C6"/>
@@ -12884,7 +13966,7 @@
       </w:pPr>
     </w:lvl>
   </w:abstractNum>
-  <w:abstractNum w:abstractNumId="12" w15:restartNumberingAfterBreak="0">
+  <w:abstractNum w:abstractNumId="16" w15:restartNumberingAfterBreak="0">
     <w:nsid w:val="38EB4672"/>
     <w:multiLevelType w:val="hybridMultilevel"/>
     <w:tmpl w:val="2F7891C0"/>
@@ -12997,7 +14079,7 @@
       </w:rPr>
     </w:lvl>
   </w:abstractNum>
-  <w:abstractNum w:abstractNumId="13" w15:restartNumberingAfterBreak="0">
+  <w:abstractNum w:abstractNumId="17" w15:restartNumberingAfterBreak="0">
     <w:nsid w:val="3ABE3E7D"/>
     <w:multiLevelType w:val="hybridMultilevel"/>
     <w:tmpl w:val="E7BE1D9A"/>
@@ -13110,7 +14192,7 @@
       </w:rPr>
     </w:lvl>
   </w:abstractNum>
-  <w:abstractNum w:abstractNumId="14" w15:restartNumberingAfterBreak="0">
+  <w:abstractNum w:abstractNumId="18" w15:restartNumberingAfterBreak="0">
     <w:nsid w:val="420B63F1"/>
     <w:multiLevelType w:val="hybridMultilevel"/>
     <w:tmpl w:val="A044E32E"/>
@@ -13223,7 +14305,7 @@
       </w:rPr>
     </w:lvl>
   </w:abstractNum>
-  <w:abstractNum w:abstractNumId="15" w15:restartNumberingAfterBreak="0">
+  <w:abstractNum w:abstractNumId="19" w15:restartNumberingAfterBreak="0">
     <w:nsid w:val="44B22C4E"/>
     <w:multiLevelType w:val="multilevel"/>
     <w:tmpl w:val="D6F05B30"/>
@@ -13363,7 +14445,7 @@
       </w:rPr>
     </w:lvl>
   </w:abstractNum>
-  <w:abstractNum w:abstractNumId="16" w15:restartNumberingAfterBreak="0">
+  <w:abstractNum w:abstractNumId="20" w15:restartNumberingAfterBreak="0">
     <w:nsid w:val="46DA5343"/>
     <w:multiLevelType w:val="hybridMultilevel"/>
     <w:tmpl w:val="03C29D38"/>
@@ -13476,7 +14558,7 @@
       </w:rPr>
     </w:lvl>
   </w:abstractNum>
-  <w:abstractNum w:abstractNumId="17" w15:restartNumberingAfterBreak="0">
+  <w:abstractNum w:abstractNumId="21" w15:restartNumberingAfterBreak="0">
     <w:nsid w:val="51F90679"/>
     <w:multiLevelType w:val="hybridMultilevel"/>
     <w:tmpl w:val="FA46DE08"/>
@@ -13589,7 +14671,7 @@
       </w:rPr>
     </w:lvl>
   </w:abstractNum>
-  <w:abstractNum w:abstractNumId="18" w15:restartNumberingAfterBreak="0">
+  <w:abstractNum w:abstractNumId="22" w15:restartNumberingAfterBreak="0">
     <w:nsid w:val="543667BE"/>
     <w:multiLevelType w:val="multilevel"/>
     <w:tmpl w:val="6B5079F4"/>
@@ -13738,7 +14820,7 @@
       </w:rPr>
     </w:lvl>
   </w:abstractNum>
-  <w:abstractNum w:abstractNumId="19" w15:restartNumberingAfterBreak="0">
+  <w:abstractNum w:abstractNumId="23" w15:restartNumberingAfterBreak="0">
     <w:nsid w:val="562043C1"/>
     <w:multiLevelType w:val="hybridMultilevel"/>
     <w:tmpl w:val="47A4D5E8"/>
@@ -13862,7 +14944,7 @@
       </w:pPr>
     </w:lvl>
   </w:abstractNum>
-  <w:abstractNum w:abstractNumId="20" w15:restartNumberingAfterBreak="0">
+  <w:abstractNum w:abstractNumId="24" w15:restartNumberingAfterBreak="0">
     <w:nsid w:val="6184410B"/>
     <w:multiLevelType w:val="hybridMultilevel"/>
     <w:tmpl w:val="274273DC"/>
@@ -13978,7 +15060,7 @@
       </w:pPr>
     </w:lvl>
   </w:abstractNum>
-  <w:abstractNum w:abstractNumId="21" w15:restartNumberingAfterBreak="0">
+  <w:abstractNum w:abstractNumId="25" w15:restartNumberingAfterBreak="0">
     <w:nsid w:val="62801760"/>
     <w:multiLevelType w:val="hybridMultilevel"/>
     <w:tmpl w:val="A50C523C"/>
@@ -14101,7 +15183,7 @@
       </w:pPr>
     </w:lvl>
   </w:abstractNum>
-  <w:abstractNum w:abstractNumId="22" w15:restartNumberingAfterBreak="0">
+  <w:abstractNum w:abstractNumId="26" w15:restartNumberingAfterBreak="0">
     <w:nsid w:val="70466B9A"/>
     <w:multiLevelType w:val="hybridMultilevel"/>
     <w:tmpl w:val="618E0756"/>
@@ -14214,7 +15296,7 @@
       </w:rPr>
     </w:lvl>
   </w:abstractNum>
-  <w:abstractNum w:abstractNumId="23" w15:restartNumberingAfterBreak="0">
+  <w:abstractNum w:abstractNumId="27" w15:restartNumberingAfterBreak="0">
     <w:nsid w:val="72573128"/>
     <w:multiLevelType w:val="multilevel"/>
     <w:tmpl w:val="1F9AB2F6"/>
@@ -14358,7 +15440,7 @@
       </w:rPr>
     </w:lvl>
   </w:abstractNum>
-  <w:abstractNum w:abstractNumId="24" w15:restartNumberingAfterBreak="0">
+  <w:abstractNum w:abstractNumId="28" w15:restartNumberingAfterBreak="0">
     <w:nsid w:val="7A9D25E4"/>
     <w:multiLevelType w:val="hybridMultilevel"/>
     <w:tmpl w:val="D01E8EA8"/>
@@ -14471,10 +15553,10 @@
       </w:rPr>
     </w:lvl>
   </w:abstractNum>
-  <w:abstractNum w:abstractNumId="25" w15:restartNumberingAfterBreak="0">
+  <w:abstractNum w:abstractNumId="29" w15:restartNumberingAfterBreak="0">
     <w:nsid w:val="7F220E58"/>
     <w:multiLevelType w:val="hybridMultilevel"/>
-    <w:tmpl w:val="E5885556"/>
+    <w:tmpl w:val="DE6217DA"/>
     <w:lvl w:ilvl="0" w:tplc="08160001">
       <w:start w:val="1"/>
       <w:numFmt w:val="bullet"/>
@@ -14585,31 +15667,31 @@
     </w:lvl>
   </w:abstractNum>
   <w:num w:numId="1" w16cid:durableId="2102990660">
-    <w:abstractNumId w:val="23"/>
+    <w:abstractNumId w:val="27"/>
   </w:num>
   <w:num w:numId="2" w16cid:durableId="985277421">
     <w:abstractNumId w:val="5"/>
   </w:num>
   <w:num w:numId="3" w16cid:durableId="2068071036">
-    <w:abstractNumId w:val="9"/>
+    <w:abstractNumId w:val="13"/>
   </w:num>
   <w:num w:numId="4" w16cid:durableId="1816875211">
     <w:abstractNumId w:val="0"/>
   </w:num>
   <w:num w:numId="5" w16cid:durableId="2043631437">
-    <w:abstractNumId w:val="21"/>
+    <w:abstractNumId w:val="25"/>
   </w:num>
   <w:num w:numId="6" w16cid:durableId="726144248">
+    <w:abstractNumId w:val="23"/>
+  </w:num>
+  <w:num w:numId="7" w16cid:durableId="692924588">
+    <w:abstractNumId w:val="24"/>
+  </w:num>
+  <w:num w:numId="8" w16cid:durableId="1382093772">
     <w:abstractNumId w:val="19"/>
   </w:num>
-  <w:num w:numId="7" w16cid:durableId="692924588">
-    <w:abstractNumId w:val="20"/>
-  </w:num>
-  <w:num w:numId="8" w16cid:durableId="1382093772">
-    <w:abstractNumId w:val="15"/>
-  </w:num>
   <w:num w:numId="9" w16cid:durableId="532575922">
-    <w:abstractNumId w:val="23"/>
+    <w:abstractNumId w:val="27"/>
   </w:num>
   <w:num w:numId="10" w16cid:durableId="728115763">
     <w:abstractNumId w:val="5"/>
@@ -14618,22 +15700,22 @@
     <w:abstractNumId w:val="5"/>
   </w:num>
   <w:num w:numId="12" w16cid:durableId="1730423192">
-    <w:abstractNumId w:val="11"/>
+    <w:abstractNumId w:val="15"/>
   </w:num>
   <w:num w:numId="13" w16cid:durableId="200409884">
-    <w:abstractNumId w:val="18"/>
+    <w:abstractNumId w:val="22"/>
   </w:num>
   <w:num w:numId="14" w16cid:durableId="1973169801">
-    <w:abstractNumId w:val="22"/>
+    <w:abstractNumId w:val="26"/>
   </w:num>
   <w:num w:numId="15" w16cid:durableId="1208221706">
-    <w:abstractNumId w:val="7"/>
+    <w:abstractNumId w:val="8"/>
   </w:num>
   <w:num w:numId="16" w16cid:durableId="1037319696">
-    <w:abstractNumId w:val="10"/>
+    <w:abstractNumId w:val="14"/>
   </w:num>
   <w:num w:numId="17" w16cid:durableId="233667177">
-    <w:abstractNumId w:val="17"/>
+    <w:abstractNumId w:val="21"/>
   </w:num>
   <w:num w:numId="18" w16cid:durableId="360476442">
     <w:abstractNumId w:val="3"/>
@@ -14642,34 +15724,46 @@
     <w:abstractNumId w:val="4"/>
   </w:num>
   <w:num w:numId="20" w16cid:durableId="1578855588">
-    <w:abstractNumId w:val="8"/>
+    <w:abstractNumId w:val="11"/>
   </w:num>
   <w:num w:numId="21" w16cid:durableId="1775127026">
     <w:abstractNumId w:val="2"/>
   </w:num>
   <w:num w:numId="22" w16cid:durableId="1146825865">
-    <w:abstractNumId w:val="14"/>
+    <w:abstractNumId w:val="18"/>
   </w:num>
   <w:num w:numId="23" w16cid:durableId="1261573191">
-    <w:abstractNumId w:val="6"/>
+    <w:abstractNumId w:val="7"/>
   </w:num>
   <w:num w:numId="24" w16cid:durableId="1645964178">
-    <w:abstractNumId w:val="25"/>
+    <w:abstractNumId w:val="29"/>
   </w:num>
   <w:num w:numId="25" w16cid:durableId="731198416">
     <w:abstractNumId w:val="1"/>
   </w:num>
   <w:num w:numId="26" w16cid:durableId="1741446391">
+    <w:abstractNumId w:val="16"/>
+  </w:num>
+  <w:num w:numId="27" w16cid:durableId="742724430">
+    <w:abstractNumId w:val="17"/>
+  </w:num>
+  <w:num w:numId="28" w16cid:durableId="365133390">
+    <w:abstractNumId w:val="20"/>
+  </w:num>
+  <w:num w:numId="29" w16cid:durableId="1506899998">
+    <w:abstractNumId w:val="28"/>
+  </w:num>
+  <w:num w:numId="30" w16cid:durableId="323977192">
+    <w:abstractNumId w:val="10"/>
+  </w:num>
+  <w:num w:numId="31" w16cid:durableId="713114799">
     <w:abstractNumId w:val="12"/>
   </w:num>
-  <w:num w:numId="27" w16cid:durableId="742724430">
-    <w:abstractNumId w:val="13"/>
+  <w:num w:numId="32" w16cid:durableId="696198840">
+    <w:abstractNumId w:val="6"/>
   </w:num>
-  <w:num w:numId="28" w16cid:durableId="365133390">
-    <w:abstractNumId w:val="16"/>
-  </w:num>
-  <w:num w:numId="29" w16cid:durableId="1506899998">
-    <w:abstractNumId w:val="24"/>
+  <w:num w:numId="33" w16cid:durableId="573973653">
+    <w:abstractNumId w:val="9"/>
   </w:num>
 </w:numbering>
 </file>
@@ -16256,6 +17350,11 @@
       </w:tcPr>
     </w:tblStylePr>
   </w:style>
+  <w:style w:type="character" w:customStyle="1" w:styleId="original-content">
+    <w:name w:val="original-content"/>
+    <w:basedOn w:val="Tipodeletrapredefinidodopargrafo"/>
+    <w:rsid w:val="00750C27"/>
+  </w:style>
 </w:styles>
 </file>
 

</xml_diff>

<commit_message>
Plano de Recuperação (adaptar à aos riscos avaliados) e Avaliacao de Riscos
</commit_message>
<xml_diff>
--- a/Entregas/EntregaCiber.docx
+++ b/Entregas/EntregaCiber.docx
@@ -3026,7 +3026,7 @@
             <w:noProof/>
             <w:webHidden/>
           </w:rPr>
-          <w:t>32</w:t>
+          <w:t>34</w:t>
         </w:r>
         <w:r>
           <w:rPr>
@@ -3099,7 +3099,7 @@
             <w:noProof/>
             <w:webHidden/>
           </w:rPr>
-          <w:t>33</w:t>
+          <w:t>35</w:t>
         </w:r>
         <w:r>
           <w:rPr>
@@ -3170,7 +3170,7 @@
             <w:noProof/>
             <w:webHidden/>
           </w:rPr>
-          <w:t>33</w:t>
+          <w:t>35</w:t>
         </w:r>
         <w:r>
           <w:rPr>
@@ -3241,7 +3241,7 @@
             <w:noProof/>
             <w:webHidden/>
           </w:rPr>
-          <w:t>33</w:t>
+          <w:t>35</w:t>
         </w:r>
         <w:r>
           <w:rPr>
@@ -3312,7 +3312,7 @@
             <w:noProof/>
             <w:webHidden/>
           </w:rPr>
-          <w:t>33</w:t>
+          <w:t>35</w:t>
         </w:r>
         <w:r>
           <w:rPr>
@@ -3383,7 +3383,7 @@
             <w:noProof/>
             <w:webHidden/>
           </w:rPr>
-          <w:t>33</w:t>
+          <w:t>35</w:t>
         </w:r>
         <w:r>
           <w:rPr>
@@ -3454,7 +3454,7 @@
             <w:noProof/>
             <w:webHidden/>
           </w:rPr>
-          <w:t>33</w:t>
+          <w:t>35</w:t>
         </w:r>
         <w:r>
           <w:rPr>
@@ -3525,7 +3525,7 @@
             <w:noProof/>
             <w:webHidden/>
           </w:rPr>
-          <w:t>33</w:t>
+          <w:t>35</w:t>
         </w:r>
         <w:r>
           <w:rPr>
@@ -3596,7 +3596,7 @@
             <w:noProof/>
             <w:webHidden/>
           </w:rPr>
-          <w:t>33</w:t>
+          <w:t>35</w:t>
         </w:r>
         <w:r>
           <w:rPr>
@@ -3667,7 +3667,7 @@
             <w:noProof/>
             <w:webHidden/>
           </w:rPr>
-          <w:t>33</w:t>
+          <w:t>35</w:t>
         </w:r>
         <w:r>
           <w:rPr>
@@ -3740,7 +3740,7 @@
             <w:noProof/>
             <w:webHidden/>
           </w:rPr>
-          <w:t>34</w:t>
+          <w:t>36</w:t>
         </w:r>
         <w:r>
           <w:rPr>
@@ -3798,20 +3798,17 @@
             <w:noProof/>
             <w:webHidden/>
           </w:rPr>
-        </w:r>
-        <w:r>
-          <w:rPr>
+          <w:fldChar w:fldCharType="separate"/>
+        </w:r>
+        <w:r>
+          <w:rPr>
+            <w:b/>
+            <w:bCs w:val="0"/>
             <w:noProof/>
             <w:webHidden/>
-          </w:rPr>
-          <w:fldChar w:fldCharType="separate"/>
-        </w:r>
-        <w:r>
-          <w:rPr>
-            <w:noProof/>
-            <w:webHidden/>
-          </w:rPr>
-          <w:t>34</w:t>
+            <w:lang w:val="pt-PT"/>
+          </w:rPr>
+          <w:t>Erro! Marcador não definido.</w:t>
         </w:r>
         <w:r>
           <w:rPr>
@@ -3884,7 +3881,7 @@
             <w:noProof/>
             <w:webHidden/>
           </w:rPr>
-          <w:t>35</w:t>
+          <w:t>36</w:t>
         </w:r>
         <w:r>
           <w:rPr>
@@ -3957,7 +3954,7 @@
             <w:noProof/>
             <w:webHidden/>
           </w:rPr>
-          <w:t>36</w:t>
+          <w:t>40</w:t>
         </w:r>
         <w:r>
           <w:rPr>
@@ -4029,7 +4026,7 @@
             <w:noProof/>
             <w:webHidden/>
           </w:rPr>
-          <w:t>37</w:t>
+          <w:t>41</w:t>
         </w:r>
         <w:r>
           <w:rPr>
@@ -10769,7 +10766,7 @@
               <w:rPr>
                 <w:lang w:val="pt-PT"/>
               </w:rPr>
-              <w:t>Servidor de backup de base de dados</w:t>
+              <w:t>Servidor de armazenamento em nuvem para documentos</w:t>
             </w:r>
           </w:p>
         </w:tc>
@@ -10788,7 +10785,7 @@
               <w:rPr>
                 <w:lang w:val="pt-PT"/>
               </w:rPr>
-              <w:t>Recurso que serve de salvaguarda do servidor de base de dados. Este é utilizado para realizar cópias de segurança dos dados críticos da empresa.</w:t>
+              <w:t>A Dev4Sell utiliza serviços da Google, pagando uma subscrição, que terão como objetivo fazer o armazenamento de documentos como relatórios, contratos, faturas, etc.</w:t>
             </w:r>
           </w:p>
         </w:tc>
@@ -10815,6 +10812,51 @@
               <w:rPr>
                 <w:lang w:val="pt-PT"/>
               </w:rPr>
+              <w:t>Servidor de backup de base de dados</w:t>
+            </w:r>
+          </w:p>
+        </w:tc>
+        <w:tc>
+          <w:tcPr>
+            <w:tcW w:w="4422" w:type="dxa"/>
+          </w:tcPr>
+          <w:p>
+            <w:pPr>
+              <w:cnfStyle w:val="000000100000" w:firstRow="0" w:lastRow="0" w:firstColumn="0" w:lastColumn="0" w:oddVBand="0" w:evenVBand="0" w:oddHBand="1" w:evenHBand="0" w:firstRowFirstColumn="0" w:firstRowLastColumn="0" w:lastRowFirstColumn="0" w:lastRowLastColumn="0"/>
+              <w:rPr>
+                <w:lang w:val="pt-PT"/>
+              </w:rPr>
+            </w:pPr>
+            <w:r>
+              <w:rPr>
+                <w:lang w:val="pt-PT"/>
+              </w:rPr>
+              <w:t>Recurso que serve de salvaguarda do servidor de base de dados. Este é utilizado para realizar cópias de segurança dos dados críticos da empresa.</w:t>
+            </w:r>
+          </w:p>
+        </w:tc>
+      </w:tr>
+      <w:tr>
+        <w:trPr>
+          <w:trHeight w:val="370"/>
+        </w:trPr>
+        <w:tc>
+          <w:tcPr>
+            <w:cnfStyle w:val="001000000000" w:firstRow="0" w:lastRow="0" w:firstColumn="1" w:lastColumn="0" w:oddVBand="0" w:evenVBand="0" w:oddHBand="0" w:evenHBand="0" w:firstRowFirstColumn="0" w:firstRowLastColumn="0" w:lastRowFirstColumn="0" w:lastRowLastColumn="0"/>
+            <w:tcW w:w="5072" w:type="dxa"/>
+            <w:vAlign w:val="center"/>
+          </w:tcPr>
+          <w:p>
+            <w:pPr>
+              <w:jc w:val="center"/>
+              <w:rPr>
+                <w:lang w:val="pt-PT"/>
+              </w:rPr>
+            </w:pPr>
+            <w:r>
+              <w:rPr>
+                <w:lang w:val="pt-PT"/>
+              </w:rPr>
               <w:t>Armazenamento de backup em disco</w:t>
             </w:r>
           </w:p>
@@ -10825,16 +10867,23 @@
           </w:tcPr>
           <w:p>
             <w:pPr>
-              <w:cnfStyle w:val="000000100000" w:firstRow="0" w:lastRow="0" w:firstColumn="0" w:lastColumn="0" w:oddVBand="0" w:evenVBand="0" w:oddHBand="1" w:evenHBand="0" w:firstRowFirstColumn="0" w:firstRowLastColumn="0" w:lastRowFirstColumn="0" w:lastRowLastColumn="0"/>
-              <w:rPr>
-                <w:lang w:val="pt-PT"/>
-              </w:rPr>
-            </w:pPr>
-            <w:r>
-              <w:rPr>
-                <w:lang w:val="pt-PT"/>
-              </w:rPr>
-              <w:t xml:space="preserve">Servidor responsável por armazenar o backup de todos os discos utilizados pelas máquinas da empresa, de modo a manter em registo as ações realizadas </w:t>
+              <w:cnfStyle w:val="000000000000" w:firstRow="0" w:lastRow="0" w:firstColumn="0" w:lastColumn="0" w:oddVBand="0" w:evenVBand="0" w:oddHBand="0" w:evenHBand="0" w:firstRowFirstColumn="0" w:firstRowLastColumn="0" w:lastRowFirstColumn="0" w:lastRowLastColumn="0"/>
+              <w:rPr>
+                <w:lang w:val="pt-PT"/>
+              </w:rPr>
+            </w:pPr>
+            <w:r>
+              <w:rPr>
+                <w:lang w:val="pt-PT"/>
+              </w:rPr>
+              <w:t xml:space="preserve">Servidor responsável por armazenar o backup de todos os discos utilizados pelas máquinas </w:t>
+            </w:r>
+            <w:r>
+              <w:rPr>
+                <w:lang w:val="pt-PT"/>
+              </w:rPr>
+              <w:lastRenderedPageBreak/>
+              <w:t xml:space="preserve">da empresa, de modo a manter em registo as ações realizadas </w:t>
             </w:r>
             <w:proofErr w:type="gramStart"/>
             <w:r>
@@ -10867,7 +10916,6 @@
         <w:rPr>
           <w:lang w:val="pt-PT"/>
         </w:rPr>
-        <w:lastRenderedPageBreak/>
         <w:t>Aplicações</w:t>
       </w:r>
       <w:bookmarkEnd w:id="26"/>
@@ -14302,21 +14350,7 @@
               <w:rPr>
                 <w:lang w:val="pt-PT"/>
               </w:rPr>
-              <w:t xml:space="preserve">Servidores de </w:t>
-            </w:r>
-            <w:proofErr w:type="spellStart"/>
-            <w:r>
-              <w:rPr>
-                <w:lang w:val="pt-PT"/>
-              </w:rPr>
-              <w:t>deployment</w:t>
-            </w:r>
-            <w:proofErr w:type="spellEnd"/>
-            <w:r>
-              <w:rPr>
-                <w:lang w:val="pt-PT"/>
-              </w:rPr>
-              <w:t xml:space="preserve"> de aplicações</w:t>
+              <w:t>Servidor de armazenamento em nuvem para documentos</w:t>
             </w:r>
           </w:p>
         </w:tc>
@@ -14337,7 +14371,7 @@
               <w:rPr>
                 <w:lang w:val="pt-PT"/>
               </w:rPr>
-              <w:t>Médio</w:t>
+              <w:t>Alta</w:t>
             </w:r>
           </w:p>
         </w:tc>
@@ -14358,7 +14392,7 @@
               <w:rPr>
                 <w:lang w:val="pt-PT"/>
               </w:rPr>
-              <w:t>Médio</w:t>
+              <w:t>Alta</w:t>
             </w:r>
           </w:p>
         </w:tc>
@@ -14379,7 +14413,7 @@
               <w:rPr>
                 <w:lang w:val="pt-PT"/>
               </w:rPr>
-              <w:t>Alto</w:t>
+              <w:t>Média</w:t>
             </w:r>
           </w:p>
         </w:tc>
@@ -14405,7 +14439,21 @@
               <w:rPr>
                 <w:lang w:val="pt-PT"/>
               </w:rPr>
-              <w:t>Servidores de bases de dados</w:t>
+              <w:t xml:space="preserve">Servidores de </w:t>
+            </w:r>
+            <w:proofErr w:type="spellStart"/>
+            <w:r>
+              <w:rPr>
+                <w:lang w:val="pt-PT"/>
+              </w:rPr>
+              <w:t>deployment</w:t>
+            </w:r>
+            <w:proofErr w:type="spellEnd"/>
+            <w:r>
+              <w:rPr>
+                <w:lang w:val="pt-PT"/>
+              </w:rPr>
+              <w:t xml:space="preserve"> de aplicações</w:t>
             </w:r>
           </w:p>
         </w:tc>
@@ -14426,7 +14474,7 @@
               <w:rPr>
                 <w:lang w:val="pt-PT"/>
               </w:rPr>
-              <w:t>Alto</w:t>
+              <w:t>Médio</w:t>
             </w:r>
           </w:p>
         </w:tc>
@@ -14447,7 +14495,7 @@
               <w:rPr>
                 <w:lang w:val="pt-PT"/>
               </w:rPr>
-              <w:t>Alto</w:t>
+              <w:t>Médio</w:t>
             </w:r>
           </w:p>
         </w:tc>
@@ -14494,7 +14542,7 @@
               <w:rPr>
                 <w:lang w:val="pt-PT"/>
               </w:rPr>
-              <w:t>Servidor de backup de base de dados</w:t>
+              <w:t>Servidores de bases de dados</w:t>
             </w:r>
           </w:p>
         </w:tc>
@@ -14515,7 +14563,7 @@
               <w:rPr>
                 <w:lang w:val="pt-PT"/>
               </w:rPr>
-              <w:t>Médio</w:t>
+              <w:t>Alto</w:t>
             </w:r>
           </w:p>
         </w:tc>
@@ -14557,7 +14605,7 @@
               <w:rPr>
                 <w:lang w:val="pt-PT"/>
               </w:rPr>
-              <w:t>Médio</w:t>
+              <w:t>Alto</w:t>
             </w:r>
           </w:p>
         </w:tc>
@@ -14583,7 +14631,7 @@
               <w:rPr>
                 <w:lang w:val="pt-PT"/>
               </w:rPr>
-              <w:t>Armazenamento de backup em disco</w:t>
+              <w:t>Servidor de backup de base de dados</w:t>
             </w:r>
           </w:p>
         </w:tc>
@@ -14646,7 +14694,7 @@
               <w:rPr>
                 <w:lang w:val="pt-PT"/>
               </w:rPr>
-              <w:t>Baixo</w:t>
+              <w:t>Médio</w:t>
             </w:r>
           </w:p>
         </w:tc>
@@ -14658,66 +14706,70 @@
         <w:tc>
           <w:tcPr>
             <w:tcW w:w="2547" w:type="dxa"/>
-            <w:vAlign w:val="center"/>
-          </w:tcPr>
-          <w:p>
-            <w:pPr>
-              <w:jc w:val="center"/>
-              <w:rPr>
-                <w:lang w:val="pt-PT"/>
-              </w:rPr>
-            </w:pPr>
-            <w:r>
-              <w:rPr>
-                <w:lang w:val="pt-PT"/>
-              </w:rPr>
-              <w:t>Ambientes de Desenvolvimento Integrado (IDE)</w:t>
+            <w:shd w:val="clear" w:color="auto" w:fill="FDE9D9" w:themeFill="accent6" w:themeFillTint="33"/>
+            <w:vAlign w:val="center"/>
+          </w:tcPr>
+          <w:p>
+            <w:pPr>
+              <w:jc w:val="center"/>
+              <w:rPr>
+                <w:lang w:val="pt-PT"/>
+              </w:rPr>
+            </w:pPr>
+            <w:r>
+              <w:rPr>
+                <w:lang w:val="pt-PT"/>
+              </w:rPr>
+              <w:t>Armazenamento de backup em disco</w:t>
             </w:r>
           </w:p>
         </w:tc>
         <w:tc>
           <w:tcPr>
             <w:tcW w:w="1842" w:type="dxa"/>
-            <w:vAlign w:val="center"/>
-          </w:tcPr>
-          <w:p>
-            <w:pPr>
-              <w:jc w:val="center"/>
-              <w:rPr>
-                <w:lang w:val="pt-PT"/>
-              </w:rPr>
-            </w:pPr>
-            <w:r>
-              <w:rPr>
-                <w:lang w:val="pt-PT"/>
-              </w:rPr>
-              <w:t>Baixo</w:t>
+            <w:shd w:val="clear" w:color="auto" w:fill="FDE9D9" w:themeFill="accent6" w:themeFillTint="33"/>
+            <w:vAlign w:val="center"/>
+          </w:tcPr>
+          <w:p>
+            <w:pPr>
+              <w:jc w:val="center"/>
+              <w:rPr>
+                <w:lang w:val="pt-PT"/>
+              </w:rPr>
+            </w:pPr>
+            <w:r>
+              <w:rPr>
+                <w:lang w:val="pt-PT"/>
+              </w:rPr>
+              <w:t>Médio</w:t>
             </w:r>
           </w:p>
         </w:tc>
         <w:tc>
           <w:tcPr>
             <w:tcW w:w="1843" w:type="dxa"/>
-            <w:vAlign w:val="center"/>
-          </w:tcPr>
-          <w:p>
-            <w:pPr>
-              <w:jc w:val="center"/>
-              <w:rPr>
-                <w:lang w:val="pt-PT"/>
-              </w:rPr>
-            </w:pPr>
-            <w:r>
-              <w:rPr>
-                <w:lang w:val="pt-PT"/>
-              </w:rPr>
-              <w:t>Baixo</w:t>
+            <w:shd w:val="clear" w:color="auto" w:fill="FDE9D9" w:themeFill="accent6" w:themeFillTint="33"/>
+            <w:vAlign w:val="center"/>
+          </w:tcPr>
+          <w:p>
+            <w:pPr>
+              <w:jc w:val="center"/>
+              <w:rPr>
+                <w:lang w:val="pt-PT"/>
+              </w:rPr>
+            </w:pPr>
+            <w:r>
+              <w:rPr>
+                <w:lang w:val="pt-PT"/>
+              </w:rPr>
+              <w:t>Alto</w:t>
             </w:r>
           </w:p>
         </w:tc>
         <w:tc>
           <w:tcPr>
             <w:tcW w:w="1843" w:type="dxa"/>
+            <w:shd w:val="clear" w:color="auto" w:fill="FDE9D9" w:themeFill="accent6" w:themeFillTint="33"/>
             <w:vAlign w:val="center"/>
           </w:tcPr>
           <w:p>
@@ -14756,7 +14808,8 @@
               <w:rPr>
                 <w:lang w:val="pt-PT"/>
               </w:rPr>
-              <w:t>Aplicação do Sistema de Gestão de Stock</w:t>
+              <w:lastRenderedPageBreak/>
+              <w:t>Ambientes de Desenvolvimento Integrado (IDE)</w:t>
             </w:r>
           </w:p>
         </w:tc>
@@ -14796,7 +14849,7 @@
               <w:rPr>
                 <w:lang w:val="pt-PT"/>
               </w:rPr>
-              <w:t>Médio</w:t>
+              <w:t>Baixo</w:t>
             </w:r>
           </w:p>
         </w:tc>
@@ -14816,7 +14869,7 @@
               <w:rPr>
                 <w:lang w:val="pt-PT"/>
               </w:rPr>
-              <w:t>Médio</w:t>
+              <w:t>Baixo</w:t>
             </w:r>
           </w:p>
         </w:tc>
@@ -14828,50 +14881,46 @@
         <w:tc>
           <w:tcPr>
             <w:tcW w:w="2547" w:type="dxa"/>
-            <w:shd w:val="clear" w:color="auto" w:fill="FDE9D9" w:themeFill="accent6" w:themeFillTint="33"/>
-            <w:vAlign w:val="center"/>
-          </w:tcPr>
-          <w:p>
-            <w:pPr>
-              <w:jc w:val="center"/>
-              <w:rPr>
-                <w:lang w:val="pt-PT"/>
-              </w:rPr>
-            </w:pPr>
-            <w:r>
-              <w:rPr>
-                <w:lang w:val="pt-PT"/>
-              </w:rPr>
-              <w:lastRenderedPageBreak/>
-              <w:t>Aplicação do Sistema de Gestão de Vendas e Entregas</w:t>
+            <w:vAlign w:val="center"/>
+          </w:tcPr>
+          <w:p>
+            <w:pPr>
+              <w:jc w:val="center"/>
+              <w:rPr>
+                <w:lang w:val="pt-PT"/>
+              </w:rPr>
+            </w:pPr>
+            <w:r>
+              <w:rPr>
+                <w:lang w:val="pt-PT"/>
+              </w:rPr>
+              <w:t>Aplicação do Sistema de Gestão de Stock</w:t>
             </w:r>
           </w:p>
         </w:tc>
         <w:tc>
           <w:tcPr>
             <w:tcW w:w="1842" w:type="dxa"/>
-            <w:shd w:val="clear" w:color="auto" w:fill="FDE9D9" w:themeFill="accent6" w:themeFillTint="33"/>
-            <w:vAlign w:val="center"/>
-          </w:tcPr>
-          <w:p>
-            <w:pPr>
-              <w:jc w:val="center"/>
-              <w:rPr>
-                <w:lang w:val="pt-PT"/>
-              </w:rPr>
-            </w:pPr>
-            <w:r>
-              <w:rPr>
-                <w:lang w:val="pt-PT"/>
-              </w:rPr>
-              <w:t>Alto</w:t>
+            <w:vAlign w:val="center"/>
+          </w:tcPr>
+          <w:p>
+            <w:pPr>
+              <w:jc w:val="center"/>
+              <w:rPr>
+                <w:lang w:val="pt-PT"/>
+              </w:rPr>
+            </w:pPr>
+            <w:r>
+              <w:rPr>
+                <w:lang w:val="pt-PT"/>
+              </w:rPr>
+              <w:t>Baixo</w:t>
             </w:r>
           </w:p>
         </w:tc>
         <w:tc>
           <w:tcPr>
             <w:tcW w:w="1843" w:type="dxa"/>
-            <w:shd w:val="clear" w:color="auto" w:fill="FDE9D9" w:themeFill="accent6" w:themeFillTint="33"/>
             <w:vAlign w:val="center"/>
           </w:tcPr>
           <w:p>
@@ -14892,21 +14941,20 @@
         <w:tc>
           <w:tcPr>
             <w:tcW w:w="1843" w:type="dxa"/>
-            <w:shd w:val="clear" w:color="auto" w:fill="FDE9D9" w:themeFill="accent6" w:themeFillTint="33"/>
-            <w:vAlign w:val="center"/>
-          </w:tcPr>
-          <w:p>
-            <w:pPr>
-              <w:jc w:val="center"/>
-              <w:rPr>
-                <w:lang w:val="pt-PT"/>
-              </w:rPr>
-            </w:pPr>
-            <w:r>
-              <w:rPr>
-                <w:lang w:val="pt-PT"/>
-              </w:rPr>
-              <w:t>Alto</w:t>
+            <w:vAlign w:val="center"/>
+          </w:tcPr>
+          <w:p>
+            <w:pPr>
+              <w:jc w:val="center"/>
+              <w:rPr>
+                <w:lang w:val="pt-PT"/>
+              </w:rPr>
+            </w:pPr>
+            <w:r>
+              <w:rPr>
+                <w:lang w:val="pt-PT"/>
+              </w:rPr>
+              <w:t>Médio</w:t>
             </w:r>
           </w:p>
         </w:tc>
@@ -14932,7 +14980,7 @@
               <w:rPr>
                 <w:lang w:val="pt-PT"/>
               </w:rPr>
-              <w:t>Aplicação do Sistema de Gestão de Recursos Humanos</w:t>
+              <w:t>Aplicação do Sistema de Gestão de Vendas e Entregas</w:t>
             </w:r>
           </w:p>
         </w:tc>
@@ -14995,7 +15043,7 @@
               <w:rPr>
                 <w:lang w:val="pt-PT"/>
               </w:rPr>
-              <w:t>Médio</w:t>
+              <w:t>Alto</w:t>
             </w:r>
           </w:p>
         </w:tc>
@@ -15021,7 +15069,7 @@
               <w:rPr>
                 <w:lang w:val="pt-PT"/>
               </w:rPr>
-              <w:t>Aplicação do Sistema de Gestão Financeira</w:t>
+              <w:t>Aplicação do Sistema de Gestão de Recursos Humanos</w:t>
             </w:r>
           </w:p>
         </w:tc>
@@ -15110,7 +15158,7 @@
               <w:rPr>
                 <w:lang w:val="pt-PT"/>
               </w:rPr>
-              <w:t>Aplicação de Sistema de Apoio ao Cliente</w:t>
+              <w:t>Aplicação do Sistema de Gestão Financeira</w:t>
             </w:r>
           </w:p>
         </w:tc>
@@ -15173,7 +15221,7 @@
               <w:rPr>
                 <w:lang w:val="pt-PT"/>
               </w:rPr>
-              <w:t>Alto</w:t>
+              <w:t>Médio</w:t>
             </w:r>
           </w:p>
         </w:tc>
@@ -15199,6 +15247,95 @@
               <w:rPr>
                 <w:lang w:val="pt-PT"/>
               </w:rPr>
+              <w:t>Aplicação de Sistema de Apoio ao Cliente</w:t>
+            </w:r>
+          </w:p>
+        </w:tc>
+        <w:tc>
+          <w:tcPr>
+            <w:tcW w:w="1842" w:type="dxa"/>
+            <w:shd w:val="clear" w:color="auto" w:fill="FDE9D9" w:themeFill="accent6" w:themeFillTint="33"/>
+            <w:vAlign w:val="center"/>
+          </w:tcPr>
+          <w:p>
+            <w:pPr>
+              <w:jc w:val="center"/>
+              <w:rPr>
+                <w:lang w:val="pt-PT"/>
+              </w:rPr>
+            </w:pPr>
+            <w:r>
+              <w:rPr>
+                <w:lang w:val="pt-PT"/>
+              </w:rPr>
+              <w:t>Alto</w:t>
+            </w:r>
+          </w:p>
+        </w:tc>
+        <w:tc>
+          <w:tcPr>
+            <w:tcW w:w="1843" w:type="dxa"/>
+            <w:shd w:val="clear" w:color="auto" w:fill="FDE9D9" w:themeFill="accent6" w:themeFillTint="33"/>
+            <w:vAlign w:val="center"/>
+          </w:tcPr>
+          <w:p>
+            <w:pPr>
+              <w:jc w:val="center"/>
+              <w:rPr>
+                <w:lang w:val="pt-PT"/>
+              </w:rPr>
+            </w:pPr>
+            <w:r>
+              <w:rPr>
+                <w:lang w:val="pt-PT"/>
+              </w:rPr>
+              <w:t>Médio</w:t>
+            </w:r>
+          </w:p>
+        </w:tc>
+        <w:tc>
+          <w:tcPr>
+            <w:tcW w:w="1843" w:type="dxa"/>
+            <w:shd w:val="clear" w:color="auto" w:fill="FDE9D9" w:themeFill="accent6" w:themeFillTint="33"/>
+            <w:vAlign w:val="center"/>
+          </w:tcPr>
+          <w:p>
+            <w:pPr>
+              <w:jc w:val="center"/>
+              <w:rPr>
+                <w:lang w:val="pt-PT"/>
+              </w:rPr>
+            </w:pPr>
+            <w:r>
+              <w:rPr>
+                <w:lang w:val="pt-PT"/>
+              </w:rPr>
+              <w:t>Alto</w:t>
+            </w:r>
+          </w:p>
+        </w:tc>
+      </w:tr>
+      <w:tr>
+        <w:trPr>
+          <w:trHeight w:val="305"/>
+        </w:trPr>
+        <w:tc>
+          <w:tcPr>
+            <w:tcW w:w="2547" w:type="dxa"/>
+            <w:shd w:val="clear" w:color="auto" w:fill="FDE9D9" w:themeFill="accent6" w:themeFillTint="33"/>
+            <w:vAlign w:val="center"/>
+          </w:tcPr>
+          <w:p>
+            <w:pPr>
+              <w:jc w:val="center"/>
+              <w:rPr>
+                <w:lang w:val="pt-PT"/>
+              </w:rPr>
+            </w:pPr>
+            <w:r>
+              <w:rPr>
+                <w:lang w:val="pt-PT"/>
+              </w:rPr>
               <w:t>Rede de Comunicação Interna da Empresa</w:t>
             </w:r>
           </w:p>
@@ -15335,7 +15472,14 @@
         <w:rPr>
           <w:lang w:val="pt-PT"/>
         </w:rPr>
-        <w:t xml:space="preserve"> de aplicações também foi destacada, pois, caso este deixe de funcionar, todas as aplicações irão parar de rodar e os funcionários perdem temporariamente o seu suporte de trabalho e acesso aos dados da empresa.</w:t>
+        <w:t xml:space="preserve"> de aplicações também foi destacada, pois, caso este deixe de funcionar, todas as </w:t>
+      </w:r>
+      <w:r>
+        <w:rPr>
+          <w:lang w:val="pt-PT"/>
+        </w:rPr>
+        <w:lastRenderedPageBreak/>
+        <w:t>aplicações irão parar de rodar e os funcionários perdem temporariamente o seu suporte de trabalho e acesso aos dados da empresa.</w:t>
       </w:r>
     </w:p>
     <w:p>
@@ -15369,7 +15513,6 @@
         <w:rPr>
           <w:lang w:val="pt-PT"/>
         </w:rPr>
-        <w:lastRenderedPageBreak/>
         <w:t>A rede interna do sistema também deve estar sempre disponível e protegida, tendo em conta que se uma entidade externa maligna entrar no sistema tem a possibilidade de roubar informação.</w:t>
       </w:r>
     </w:p>
@@ -17322,6 +17465,468 @@
       </w:tr>
       <w:tr>
         <w:trPr>
+          <w:trHeight w:val="368"/>
+        </w:trPr>
+        <w:tc>
+          <w:tcPr>
+            <w:tcW w:w="1744" w:type="dxa"/>
+            <w:vMerge w:val="restart"/>
+            <w:vAlign w:val="center"/>
+          </w:tcPr>
+          <w:p>
+            <w:pPr>
+              <w:jc w:val="center"/>
+              <w:rPr>
+                <w:b/>
+                <w:bCs/>
+                <w:lang w:val="pt-PT"/>
+              </w:rPr>
+            </w:pPr>
+            <w:r>
+              <w:rPr>
+                <w:b/>
+                <w:bCs/>
+                <w:lang w:val="pt-PT"/>
+              </w:rPr>
+              <w:t>Servidor de armazenamento em nuvem para documentos</w:t>
+            </w:r>
+          </w:p>
+        </w:tc>
+        <w:tc>
+          <w:tcPr>
+            <w:tcW w:w="1471" w:type="dxa"/>
+            <w:vMerge w:val="restart"/>
+            <w:vAlign w:val="center"/>
+          </w:tcPr>
+          <w:p>
+            <w:pPr>
+              <w:jc w:val="center"/>
+              <w:rPr>
+                <w:lang w:val="pt-PT"/>
+              </w:rPr>
+            </w:pPr>
+            <w:r>
+              <w:rPr>
+                <w:lang w:val="pt-PT"/>
+              </w:rPr>
+              <w:t>Rede/Sistema</w:t>
+            </w:r>
+          </w:p>
+        </w:tc>
+        <w:tc>
+          <w:tcPr>
+            <w:tcW w:w="1113" w:type="dxa"/>
+            <w:vMerge w:val="restart"/>
+            <w:vAlign w:val="center"/>
+          </w:tcPr>
+          <w:p>
+            <w:pPr>
+              <w:jc w:val="center"/>
+              <w:rPr>
+                <w:lang w:val="pt-PT"/>
+              </w:rPr>
+            </w:pPr>
+            <w:r>
+              <w:rPr>
+                <w:lang w:val="pt-PT"/>
+              </w:rPr>
+              <w:t>Interno</w:t>
+            </w:r>
+          </w:p>
+        </w:tc>
+        <w:tc>
+          <w:tcPr>
+            <w:tcW w:w="1467" w:type="dxa"/>
+            <w:vMerge w:val="restart"/>
+            <w:vAlign w:val="center"/>
+          </w:tcPr>
+          <w:p>
+            <w:pPr>
+              <w:jc w:val="center"/>
+              <w:rPr>
+                <w:lang w:val="pt-PT"/>
+              </w:rPr>
+            </w:pPr>
+            <w:r>
+              <w:rPr>
+                <w:lang w:val="pt-PT"/>
+              </w:rPr>
+              <w:t>Intencional</w:t>
+            </w:r>
+          </w:p>
+        </w:tc>
+        <w:tc>
+          <w:tcPr>
+            <w:tcW w:w="2124" w:type="dxa"/>
+            <w:vAlign w:val="center"/>
+          </w:tcPr>
+          <w:p>
+            <w:pPr>
+              <w:jc w:val="center"/>
+              <w:rPr>
+                <w:lang w:val="pt-PT"/>
+              </w:rPr>
+            </w:pPr>
+            <w:r>
+              <w:rPr>
+                <w:lang w:val="pt-PT"/>
+              </w:rPr>
+              <w:t>Divulgação</w:t>
+            </w:r>
+          </w:p>
+        </w:tc>
+        <w:tc>
+          <w:tcPr>
+            <w:tcW w:w="1148" w:type="dxa"/>
+          </w:tcPr>
+          <w:p>
+            <w:pPr>
+              <w:jc w:val="center"/>
+              <w:rPr>
+                <w:lang w:val="pt-PT"/>
+              </w:rPr>
+            </w:pPr>
+            <w:r>
+              <w:rPr>
+                <w:lang w:val="pt-PT"/>
+              </w:rPr>
+              <w:t>Alto</w:t>
+            </w:r>
+          </w:p>
+        </w:tc>
+      </w:tr>
+      <w:tr>
+        <w:trPr>
+          <w:trHeight w:val="412"/>
+        </w:trPr>
+        <w:tc>
+          <w:tcPr>
+            <w:tcW w:w="1744" w:type="dxa"/>
+            <w:vMerge/>
+            <w:vAlign w:val="center"/>
+          </w:tcPr>
+          <w:p>
+            <w:pPr>
+              <w:jc w:val="center"/>
+              <w:rPr>
+                <w:b/>
+                <w:bCs/>
+                <w:lang w:val="pt-PT"/>
+              </w:rPr>
+            </w:pPr>
+          </w:p>
+        </w:tc>
+        <w:tc>
+          <w:tcPr>
+            <w:tcW w:w="1471" w:type="dxa"/>
+            <w:vMerge/>
+            <w:vAlign w:val="center"/>
+          </w:tcPr>
+          <w:p>
+            <w:pPr>
+              <w:jc w:val="center"/>
+              <w:rPr>
+                <w:lang w:val="pt-PT"/>
+              </w:rPr>
+            </w:pPr>
+          </w:p>
+        </w:tc>
+        <w:tc>
+          <w:tcPr>
+            <w:tcW w:w="1113" w:type="dxa"/>
+            <w:vMerge/>
+            <w:vAlign w:val="center"/>
+          </w:tcPr>
+          <w:p>
+            <w:pPr>
+              <w:jc w:val="center"/>
+              <w:rPr>
+                <w:lang w:val="pt-PT"/>
+              </w:rPr>
+            </w:pPr>
+          </w:p>
+        </w:tc>
+        <w:tc>
+          <w:tcPr>
+            <w:tcW w:w="1467" w:type="dxa"/>
+            <w:vMerge/>
+            <w:vAlign w:val="center"/>
+          </w:tcPr>
+          <w:p>
+            <w:pPr>
+              <w:jc w:val="center"/>
+              <w:rPr>
+                <w:lang w:val="pt-PT"/>
+              </w:rPr>
+            </w:pPr>
+          </w:p>
+        </w:tc>
+        <w:tc>
+          <w:tcPr>
+            <w:tcW w:w="2124" w:type="dxa"/>
+            <w:vAlign w:val="center"/>
+          </w:tcPr>
+          <w:p>
+            <w:pPr>
+              <w:jc w:val="center"/>
+              <w:rPr>
+                <w:lang w:val="pt-PT"/>
+              </w:rPr>
+            </w:pPr>
+            <w:r>
+              <w:rPr>
+                <w:lang w:val="pt-PT"/>
+              </w:rPr>
+              <w:t>Modificação</w:t>
+            </w:r>
+          </w:p>
+        </w:tc>
+        <w:tc>
+          <w:tcPr>
+            <w:tcW w:w="1148" w:type="dxa"/>
+          </w:tcPr>
+          <w:p>
+            <w:pPr>
+              <w:jc w:val="center"/>
+              <w:rPr>
+                <w:lang w:val="pt-PT"/>
+              </w:rPr>
+            </w:pPr>
+            <w:r>
+              <w:rPr>
+                <w:lang w:val="pt-PT"/>
+              </w:rPr>
+              <w:t>Alto</w:t>
+            </w:r>
+          </w:p>
+        </w:tc>
+      </w:tr>
+      <w:tr>
+        <w:trPr>
+          <w:trHeight w:val="288"/>
+        </w:trPr>
+        <w:tc>
+          <w:tcPr>
+            <w:tcW w:w="1744" w:type="dxa"/>
+            <w:vMerge/>
+            <w:vAlign w:val="center"/>
+          </w:tcPr>
+          <w:p>
+            <w:pPr>
+              <w:jc w:val="center"/>
+              <w:rPr>
+                <w:b/>
+                <w:bCs/>
+                <w:lang w:val="pt-PT"/>
+              </w:rPr>
+            </w:pPr>
+          </w:p>
+        </w:tc>
+        <w:tc>
+          <w:tcPr>
+            <w:tcW w:w="1471" w:type="dxa"/>
+            <w:vMerge/>
+            <w:vAlign w:val="center"/>
+          </w:tcPr>
+          <w:p>
+            <w:pPr>
+              <w:jc w:val="center"/>
+              <w:rPr>
+                <w:lang w:val="pt-PT"/>
+              </w:rPr>
+            </w:pPr>
+          </w:p>
+        </w:tc>
+        <w:tc>
+          <w:tcPr>
+            <w:tcW w:w="1113" w:type="dxa"/>
+            <w:vMerge w:val="restart"/>
+            <w:vAlign w:val="center"/>
+          </w:tcPr>
+          <w:p>
+            <w:pPr>
+              <w:jc w:val="center"/>
+              <w:rPr>
+                <w:lang w:val="pt-PT"/>
+              </w:rPr>
+            </w:pPr>
+            <w:r>
+              <w:rPr>
+                <w:lang w:val="pt-PT"/>
+              </w:rPr>
+              <w:t>Externo</w:t>
+            </w:r>
+          </w:p>
+        </w:tc>
+        <w:tc>
+          <w:tcPr>
+            <w:tcW w:w="1467" w:type="dxa"/>
+            <w:vMerge w:val="restart"/>
+            <w:vAlign w:val="center"/>
+          </w:tcPr>
+          <w:p>
+            <w:pPr>
+              <w:jc w:val="center"/>
+              <w:rPr>
+                <w:lang w:val="pt-PT"/>
+              </w:rPr>
+            </w:pPr>
+            <w:r>
+              <w:rPr>
+                <w:lang w:val="pt-PT"/>
+              </w:rPr>
+              <w:t>Intencional</w:t>
+            </w:r>
+          </w:p>
+        </w:tc>
+        <w:tc>
+          <w:tcPr>
+            <w:tcW w:w="2124" w:type="dxa"/>
+            <w:vAlign w:val="center"/>
+          </w:tcPr>
+          <w:p>
+            <w:pPr>
+              <w:jc w:val="center"/>
+              <w:rPr>
+                <w:lang w:val="pt-PT"/>
+              </w:rPr>
+            </w:pPr>
+            <w:r>
+              <w:rPr>
+                <w:lang w:val="pt-PT"/>
+              </w:rPr>
+              <w:t>Divulgação</w:t>
+            </w:r>
+          </w:p>
+        </w:tc>
+        <w:tc>
+          <w:tcPr>
+            <w:tcW w:w="1148" w:type="dxa"/>
+          </w:tcPr>
+          <w:p>
+            <w:pPr>
+              <w:jc w:val="center"/>
+              <w:rPr>
+                <w:lang w:val="pt-PT"/>
+              </w:rPr>
+            </w:pPr>
+            <w:r>
+              <w:rPr>
+                <w:lang w:val="pt-PT"/>
+              </w:rPr>
+              <w:t>Alto</w:t>
+            </w:r>
+          </w:p>
+        </w:tc>
+      </w:tr>
+      <w:tr>
+        <w:trPr>
+          <w:trHeight w:val="133"/>
+        </w:trPr>
+        <w:tc>
+          <w:tcPr>
+            <w:tcW w:w="1744" w:type="dxa"/>
+            <w:vMerge/>
+            <w:vAlign w:val="center"/>
+          </w:tcPr>
+          <w:p>
+            <w:pPr>
+              <w:jc w:val="center"/>
+              <w:rPr>
+                <w:b/>
+                <w:bCs/>
+                <w:lang w:val="pt-PT"/>
+              </w:rPr>
+            </w:pPr>
+          </w:p>
+        </w:tc>
+        <w:tc>
+          <w:tcPr>
+            <w:tcW w:w="1471" w:type="dxa"/>
+            <w:vMerge/>
+            <w:vAlign w:val="center"/>
+          </w:tcPr>
+          <w:p>
+            <w:pPr>
+              <w:jc w:val="center"/>
+              <w:rPr>
+                <w:lang w:val="pt-PT"/>
+              </w:rPr>
+            </w:pPr>
+          </w:p>
+        </w:tc>
+        <w:tc>
+          <w:tcPr>
+            <w:tcW w:w="1113" w:type="dxa"/>
+            <w:vMerge/>
+            <w:vAlign w:val="center"/>
+          </w:tcPr>
+          <w:p>
+            <w:pPr>
+              <w:jc w:val="center"/>
+              <w:rPr>
+                <w:lang w:val="pt-PT"/>
+              </w:rPr>
+            </w:pPr>
+          </w:p>
+        </w:tc>
+        <w:tc>
+          <w:tcPr>
+            <w:tcW w:w="1467" w:type="dxa"/>
+            <w:vMerge/>
+            <w:vAlign w:val="center"/>
+          </w:tcPr>
+          <w:p>
+            <w:pPr>
+              <w:jc w:val="center"/>
+              <w:rPr>
+                <w:lang w:val="pt-PT"/>
+              </w:rPr>
+            </w:pPr>
+          </w:p>
+        </w:tc>
+        <w:tc>
+          <w:tcPr>
+            <w:tcW w:w="2124" w:type="dxa"/>
+            <w:vAlign w:val="center"/>
+          </w:tcPr>
+          <w:p>
+            <w:pPr>
+              <w:jc w:val="center"/>
+              <w:rPr>
+                <w:lang w:val="pt-PT"/>
+              </w:rPr>
+            </w:pPr>
+            <w:r>
+              <w:rPr>
+                <w:lang w:val="pt-PT"/>
+              </w:rPr>
+              <w:t>Modificação</w:t>
+            </w:r>
+          </w:p>
+        </w:tc>
+        <w:tc>
+          <w:tcPr>
+            <w:tcW w:w="1148" w:type="dxa"/>
+          </w:tcPr>
+          <w:p>
+            <w:pPr>
+              <w:jc w:val="center"/>
+              <w:rPr>
+                <w:lang w:val="pt-PT"/>
+              </w:rPr>
+            </w:pPr>
+            <w:r>
+              <w:rPr>
+                <w:lang w:val="pt-PT"/>
+              </w:rPr>
+              <w:t>Alto</w:t>
+            </w:r>
+          </w:p>
+        </w:tc>
+      </w:tr>
+      <w:tr>
+        <w:trPr>
           <w:trHeight w:val="282"/>
         </w:trPr>
         <w:tc>
@@ -19116,7 +19721,6 @@
                 <w:bCs/>
                 <w:lang w:val="pt-PT"/>
               </w:rPr>
-              <w:lastRenderedPageBreak/>
               <w:t>Armazenamento de backup em disco</w:t>
             </w:r>
             <w:r>
@@ -22105,6 +22709,7 @@
               <w:rPr>
                 <w:lang w:val="pt-PT"/>
               </w:rPr>
+              <w:lastRenderedPageBreak/>
               <w:t>Recurso</w:t>
             </w:r>
           </w:p>
@@ -22632,7 +23237,19 @@
               <w:rPr>
                 <w:lang w:val="pt-PT"/>
               </w:rPr>
-              <w:t>5,3</w:t>
+              <w:t>5</w:t>
+            </w:r>
+            <w:r>
+              <w:rPr>
+                <w:lang w:val="pt-PT"/>
+              </w:rPr>
+              <w:t>.</w:t>
+            </w:r>
+            <w:r>
+              <w:rPr>
+                <w:lang w:val="pt-PT"/>
+              </w:rPr>
+              <w:t>3</w:t>
             </w:r>
           </w:p>
         </w:tc>
@@ -23031,7 +23648,19 @@
               <w:rPr>
                 <w:lang w:val="pt-PT"/>
               </w:rPr>
-              <w:t>4,3</w:t>
+              <w:t>4</w:t>
+            </w:r>
+            <w:r>
+              <w:rPr>
+                <w:lang w:val="pt-PT"/>
+              </w:rPr>
+              <w:t>.</w:t>
+            </w:r>
+            <w:r>
+              <w:rPr>
+                <w:lang w:val="pt-PT"/>
+              </w:rPr>
+              <w:t>3</w:t>
             </w:r>
           </w:p>
         </w:tc>
@@ -23430,7 +24059,19 @@
               <w:rPr>
                 <w:lang w:val="pt-PT"/>
               </w:rPr>
-              <w:t>4,3</w:t>
+              <w:t>4</w:t>
+            </w:r>
+            <w:r>
+              <w:rPr>
+                <w:lang w:val="pt-PT"/>
+              </w:rPr>
+              <w:t>.</w:t>
+            </w:r>
+            <w:r>
+              <w:rPr>
+                <w:lang w:val="pt-PT"/>
+              </w:rPr>
+              <w:t>3</w:t>
             </w:r>
           </w:p>
         </w:tc>
@@ -23826,7 +24467,19 @@
               <w:rPr>
                 <w:lang w:val="pt-PT"/>
               </w:rPr>
-              <w:t>6,7</w:t>
+              <w:t>6</w:t>
+            </w:r>
+            <w:r>
+              <w:rPr>
+                <w:lang w:val="pt-PT"/>
+              </w:rPr>
+              <w:t>.</w:t>
+            </w:r>
+            <w:r>
+              <w:rPr>
+                <w:lang w:val="pt-PT"/>
+              </w:rPr>
+              <w:t>7</w:t>
             </w:r>
           </w:p>
         </w:tc>
@@ -24043,6 +24696,7 @@
         <w:tc>
           <w:tcPr>
             <w:tcW w:w="2318" w:type="dxa"/>
+            <w:vAlign w:val="center"/>
           </w:tcPr>
           <w:p>
             <w:pPr>
@@ -24222,7 +24876,19 @@
               <w:rPr>
                 <w:lang w:val="pt-PT"/>
               </w:rPr>
-              <w:t>5,3</w:t>
+              <w:t>5</w:t>
+            </w:r>
+            <w:r>
+              <w:rPr>
+                <w:lang w:val="pt-PT"/>
+              </w:rPr>
+              <w:t>.</w:t>
+            </w:r>
+            <w:r>
+              <w:rPr>
+                <w:lang w:val="pt-PT"/>
+              </w:rPr>
+              <w:t>3</w:t>
             </w:r>
           </w:p>
         </w:tc>
@@ -24241,33 +24907,444 @@
             <w:pPr>
               <w:jc w:val="center"/>
               <w:rPr>
-                <w:lang w:val="pt-PT"/>
-              </w:rPr>
-            </w:pPr>
-            <w:r>
-              <w:rPr>
                 <w:b/>
                 <w:bCs/>
                 <w:lang w:val="pt-PT"/>
               </w:rPr>
-              <w:t xml:space="preserve">Servidores de </w:t>
-            </w:r>
-            <w:proofErr w:type="spellStart"/>
+            </w:pPr>
             <w:r>
               <w:rPr>
                 <w:b/>
                 <w:bCs/>
                 <w:lang w:val="pt-PT"/>
               </w:rPr>
-              <w:t>deployment</w:t>
-            </w:r>
-            <w:proofErr w:type="spellEnd"/>
+              <w:t xml:space="preserve">Servidor de armazenamento em nuvem para </w:t>
+            </w:r>
             <w:r>
               <w:rPr>
                 <w:b/>
                 <w:bCs/>
                 <w:lang w:val="pt-PT"/>
               </w:rPr>
+              <w:t>documentos</w:t>
+            </w:r>
+          </w:p>
+        </w:tc>
+        <w:tc>
+          <w:tcPr>
+            <w:tcW w:w="1727" w:type="dxa"/>
+            <w:vAlign w:val="center"/>
+          </w:tcPr>
+          <w:p>
+            <w:pPr>
+              <w:jc w:val="center"/>
+              <w:rPr>
+                <w:lang w:val="pt-PT"/>
+              </w:rPr>
+            </w:pPr>
+            <w:r>
+              <w:rPr>
+                <w:lang w:val="pt-PT"/>
+              </w:rPr>
+              <w:t>Impacto</w:t>
+            </w:r>
+          </w:p>
+        </w:tc>
+        <w:tc>
+          <w:tcPr>
+            <w:tcW w:w="2318" w:type="dxa"/>
+            <w:vAlign w:val="center"/>
+          </w:tcPr>
+          <w:p>
+            <w:pPr>
+              <w:jc w:val="center"/>
+              <w:rPr>
+                <w:lang w:val="pt-PT"/>
+              </w:rPr>
+            </w:pPr>
+            <w:r>
+              <w:rPr>
+                <w:lang w:val="pt-PT"/>
+              </w:rPr>
+              <w:t>9</w:t>
+            </w:r>
+          </w:p>
+        </w:tc>
+        <w:tc>
+          <w:tcPr>
+            <w:tcW w:w="2461" w:type="dxa"/>
+            <w:vAlign w:val="center"/>
+          </w:tcPr>
+          <w:p>
+            <w:pPr>
+              <w:jc w:val="center"/>
+              <w:rPr>
+                <w:lang w:val="pt-PT"/>
+              </w:rPr>
+            </w:pPr>
+            <w:r>
+              <w:rPr>
+                <w:lang w:val="pt-PT"/>
+              </w:rPr>
+              <w:t>9</w:t>
+            </w:r>
+          </w:p>
+        </w:tc>
+      </w:tr>
+      <w:tr>
+        <w:trPr>
+          <w:trHeight w:val="381"/>
+        </w:trPr>
+        <w:tc>
+          <w:tcPr>
+            <w:tcW w:w="2329" w:type="dxa"/>
+            <w:vMerge/>
+            <w:vAlign w:val="center"/>
+          </w:tcPr>
+          <w:p>
+            <w:pPr>
+              <w:jc w:val="center"/>
+              <w:rPr>
+                <w:b/>
+                <w:bCs/>
+                <w:lang w:val="pt-PT"/>
+              </w:rPr>
+            </w:pPr>
+          </w:p>
+        </w:tc>
+        <w:tc>
+          <w:tcPr>
+            <w:tcW w:w="1727" w:type="dxa"/>
+            <w:vAlign w:val="center"/>
+          </w:tcPr>
+          <w:p>
+            <w:pPr>
+              <w:jc w:val="center"/>
+              <w:rPr>
+                <w:lang w:val="pt-PT"/>
+              </w:rPr>
+            </w:pPr>
+            <w:r>
+              <w:rPr>
+                <w:lang w:val="pt-PT"/>
+              </w:rPr>
+              <w:t>Gravidade</w:t>
+            </w:r>
+          </w:p>
+        </w:tc>
+        <w:tc>
+          <w:tcPr>
+            <w:tcW w:w="2318" w:type="dxa"/>
+            <w:vAlign w:val="center"/>
+          </w:tcPr>
+          <w:p>
+            <w:pPr>
+              <w:jc w:val="center"/>
+              <w:rPr>
+                <w:lang w:val="pt-PT"/>
+              </w:rPr>
+            </w:pPr>
+            <w:r>
+              <w:rPr>
+                <w:lang w:val="pt-PT"/>
+              </w:rPr>
+              <w:t>6</w:t>
+            </w:r>
+          </w:p>
+        </w:tc>
+        <w:tc>
+          <w:tcPr>
+            <w:tcW w:w="2461" w:type="dxa"/>
+            <w:vAlign w:val="center"/>
+          </w:tcPr>
+          <w:p>
+            <w:pPr>
+              <w:jc w:val="center"/>
+              <w:rPr>
+                <w:lang w:val="pt-PT"/>
+              </w:rPr>
+            </w:pPr>
+            <w:r>
+              <w:rPr>
+                <w:lang w:val="pt-PT"/>
+              </w:rPr>
+              <w:t>8</w:t>
+            </w:r>
+          </w:p>
+        </w:tc>
+      </w:tr>
+      <w:tr>
+        <w:trPr>
+          <w:trHeight w:val="381"/>
+        </w:trPr>
+        <w:tc>
+          <w:tcPr>
+            <w:tcW w:w="2329" w:type="dxa"/>
+            <w:vMerge/>
+            <w:vAlign w:val="center"/>
+          </w:tcPr>
+          <w:p>
+            <w:pPr>
+              <w:jc w:val="center"/>
+              <w:rPr>
+                <w:b/>
+                <w:bCs/>
+                <w:lang w:val="pt-PT"/>
+              </w:rPr>
+            </w:pPr>
+          </w:p>
+        </w:tc>
+        <w:tc>
+          <w:tcPr>
+            <w:tcW w:w="1727" w:type="dxa"/>
+            <w:vAlign w:val="center"/>
+          </w:tcPr>
+          <w:p>
+            <w:pPr>
+              <w:jc w:val="center"/>
+              <w:rPr>
+                <w:lang w:val="pt-PT"/>
+              </w:rPr>
+            </w:pPr>
+            <w:r>
+              <w:rPr>
+                <w:lang w:val="pt-PT"/>
+              </w:rPr>
+              <w:t>Probabilidade</w:t>
+            </w:r>
+          </w:p>
+        </w:tc>
+        <w:tc>
+          <w:tcPr>
+            <w:tcW w:w="2318" w:type="dxa"/>
+            <w:vAlign w:val="center"/>
+          </w:tcPr>
+          <w:p>
+            <w:pPr>
+              <w:jc w:val="center"/>
+              <w:rPr>
+                <w:lang w:val="pt-PT"/>
+              </w:rPr>
+            </w:pPr>
+            <w:r>
+              <w:rPr>
+                <w:lang w:val="pt-PT"/>
+              </w:rPr>
+              <w:t>2</w:t>
+            </w:r>
+          </w:p>
+        </w:tc>
+        <w:tc>
+          <w:tcPr>
+            <w:tcW w:w="2461" w:type="dxa"/>
+            <w:vAlign w:val="center"/>
+          </w:tcPr>
+          <w:p>
+            <w:pPr>
+              <w:jc w:val="center"/>
+              <w:rPr>
+                <w:lang w:val="pt-PT"/>
+              </w:rPr>
+            </w:pPr>
+            <w:r>
+              <w:rPr>
+                <w:lang w:val="pt-PT"/>
+              </w:rPr>
+              <w:t>2</w:t>
+            </w:r>
+          </w:p>
+        </w:tc>
+      </w:tr>
+      <w:tr>
+        <w:trPr>
+          <w:trHeight w:val="381"/>
+        </w:trPr>
+        <w:tc>
+          <w:tcPr>
+            <w:tcW w:w="2329" w:type="dxa"/>
+            <w:vMerge/>
+            <w:vAlign w:val="center"/>
+          </w:tcPr>
+          <w:p>
+            <w:pPr>
+              <w:jc w:val="center"/>
+              <w:rPr>
+                <w:b/>
+                <w:bCs/>
+                <w:lang w:val="pt-PT"/>
+              </w:rPr>
+            </w:pPr>
+          </w:p>
+        </w:tc>
+        <w:tc>
+          <w:tcPr>
+            <w:tcW w:w="1727" w:type="dxa"/>
+            <w:vAlign w:val="center"/>
+          </w:tcPr>
+          <w:p>
+            <w:pPr>
+              <w:jc w:val="center"/>
+              <w:rPr>
+                <w:lang w:val="pt-PT"/>
+              </w:rPr>
+            </w:pPr>
+            <w:r>
+              <w:rPr>
+                <w:lang w:val="pt-PT"/>
+              </w:rPr>
+              <w:t>Média</w:t>
+            </w:r>
+          </w:p>
+        </w:tc>
+        <w:tc>
+          <w:tcPr>
+            <w:tcW w:w="2318" w:type="dxa"/>
+            <w:vAlign w:val="center"/>
+          </w:tcPr>
+          <w:p>
+            <w:pPr>
+              <w:jc w:val="center"/>
+              <w:rPr>
+                <w:lang w:val="pt-PT"/>
+              </w:rPr>
+            </w:pPr>
+            <w:r>
+              <w:rPr>
+                <w:lang w:val="pt-PT"/>
+              </w:rPr>
+              <w:t>5.7</w:t>
+            </w:r>
+          </w:p>
+        </w:tc>
+        <w:tc>
+          <w:tcPr>
+            <w:tcW w:w="2461" w:type="dxa"/>
+            <w:vAlign w:val="center"/>
+          </w:tcPr>
+          <w:p>
+            <w:pPr>
+              <w:jc w:val="center"/>
+              <w:rPr>
+                <w:lang w:val="pt-PT"/>
+              </w:rPr>
+            </w:pPr>
+            <w:r>
+              <w:rPr>
+                <w:lang w:val="pt-PT"/>
+              </w:rPr>
+              <w:t>6.3</w:t>
+            </w:r>
+          </w:p>
+        </w:tc>
+      </w:tr>
+      <w:tr>
+        <w:trPr>
+          <w:trHeight w:val="381"/>
+        </w:trPr>
+        <w:tc>
+          <w:tcPr>
+            <w:tcW w:w="2329" w:type="dxa"/>
+            <w:vMerge/>
+            <w:vAlign w:val="center"/>
+          </w:tcPr>
+          <w:p>
+            <w:pPr>
+              <w:jc w:val="center"/>
+              <w:rPr>
+                <w:b/>
+                <w:bCs/>
+                <w:lang w:val="pt-PT"/>
+              </w:rPr>
+            </w:pPr>
+          </w:p>
+        </w:tc>
+        <w:tc>
+          <w:tcPr>
+            <w:tcW w:w="1727" w:type="dxa"/>
+            <w:vAlign w:val="center"/>
+          </w:tcPr>
+          <w:p>
+            <w:pPr>
+              <w:jc w:val="center"/>
+              <w:rPr>
+                <w:b/>
+                <w:bCs/>
+                <w:lang w:val="pt-PT"/>
+              </w:rPr>
+            </w:pPr>
+            <w:r>
+              <w:rPr>
+                <w:b/>
+                <w:bCs/>
+                <w:lang w:val="pt-PT"/>
+              </w:rPr>
+              <w:t>Média total</w:t>
+            </w:r>
+          </w:p>
+        </w:tc>
+        <w:tc>
+          <w:tcPr>
+            <w:tcW w:w="4779" w:type="dxa"/>
+            <w:gridSpan w:val="2"/>
+            <w:vAlign w:val="center"/>
+          </w:tcPr>
+          <w:p>
+            <w:pPr>
+              <w:jc w:val="center"/>
+              <w:rPr>
+                <w:lang w:val="pt-PT"/>
+              </w:rPr>
+            </w:pPr>
+            <w:r>
+              <w:rPr>
+                <w:lang w:val="pt-PT"/>
+              </w:rPr>
+              <w:t>6</w:t>
+            </w:r>
+          </w:p>
+        </w:tc>
+      </w:tr>
+      <w:tr>
+        <w:trPr>
+          <w:trHeight w:val="381"/>
+        </w:trPr>
+        <w:tc>
+          <w:tcPr>
+            <w:tcW w:w="2329" w:type="dxa"/>
+            <w:vMerge w:val="restart"/>
+            <w:vAlign w:val="center"/>
+          </w:tcPr>
+          <w:p>
+            <w:pPr>
+              <w:jc w:val="center"/>
+              <w:rPr>
+                <w:lang w:val="pt-PT"/>
+              </w:rPr>
+            </w:pPr>
+            <w:r>
+              <w:rPr>
+                <w:b/>
+                <w:bCs/>
+                <w:lang w:val="pt-PT"/>
+              </w:rPr>
+              <w:t xml:space="preserve">Servidores de </w:t>
+            </w:r>
+            <w:proofErr w:type="spellStart"/>
+            <w:r>
+              <w:rPr>
+                <w:b/>
+                <w:bCs/>
+                <w:lang w:val="pt-PT"/>
+              </w:rPr>
+              <w:t>deployment</w:t>
+            </w:r>
+            <w:proofErr w:type="spellEnd"/>
+            <w:r>
+              <w:rPr>
+                <w:b/>
+                <w:bCs/>
+                <w:lang w:val="pt-PT"/>
+              </w:rPr>
               <w:t xml:space="preserve"> de aplicações</w:t>
             </w:r>
           </w:p>
@@ -24295,6 +25372,7 @@
         <w:tc>
           <w:tcPr>
             <w:tcW w:w="2318" w:type="dxa"/>
+            <w:vAlign w:val="center"/>
           </w:tcPr>
           <w:p>
             <w:pPr>
@@ -24376,6 +25454,7 @@
         <w:tc>
           <w:tcPr>
             <w:tcW w:w="2318" w:type="dxa"/>
+            <w:vAlign w:val="center"/>
           </w:tcPr>
           <w:p>
             <w:pPr>
@@ -24457,6 +25536,7 @@
         <w:tc>
           <w:tcPr>
             <w:tcW w:w="2318" w:type="dxa"/>
+            <w:vAlign w:val="center"/>
           </w:tcPr>
           <w:p>
             <w:pPr>
@@ -25434,7 +26514,13 @@
               <w:rPr>
                 <w:lang w:val="pt-PT"/>
               </w:rPr>
-              <w:t>4,15</w:t>
+              <w:t>4</w:t>
+            </w:r>
+            <w:r>
+              <w:rPr>
+                <w:lang w:val="pt-PT"/>
+              </w:rPr>
+              <w:t>.2</w:t>
             </w:r>
           </w:p>
         </w:tc>
@@ -27412,6 +28498,54 @@
     </w:p>
     <w:p>
       <w:pPr>
+        <w:ind w:firstLine="708"/>
+        <w:rPr>
+          <w:lang w:val="pt-PT"/>
+        </w:rPr>
+      </w:pPr>
+    </w:p>
+    <w:p>
+      <w:pPr>
+        <w:ind w:firstLine="708"/>
+        <w:rPr>
+          <w:lang w:val="pt-PT"/>
+        </w:rPr>
+      </w:pPr>
+    </w:p>
+    <w:p>
+      <w:pPr>
+        <w:ind w:firstLine="708"/>
+        <w:rPr>
+          <w:lang w:val="pt-PT"/>
+        </w:rPr>
+      </w:pPr>
+    </w:p>
+    <w:p>
+      <w:pPr>
+        <w:ind w:firstLine="708"/>
+        <w:rPr>
+          <w:lang w:val="pt-PT"/>
+        </w:rPr>
+      </w:pPr>
+    </w:p>
+    <w:p>
+      <w:pPr>
+        <w:ind w:firstLine="708"/>
+        <w:rPr>
+          <w:lang w:val="pt-PT"/>
+        </w:rPr>
+      </w:pPr>
+    </w:p>
+    <w:p>
+      <w:pPr>
+        <w:ind w:firstLine="708"/>
+        <w:rPr>
+          <w:lang w:val="pt-PT"/>
+        </w:rPr>
+      </w:pPr>
+    </w:p>
+    <w:p>
+      <w:pPr>
         <w:pStyle w:val="Ttulo1"/>
         <w:rPr>
           <w:lang w:val="pt-PT"/>
@@ -27422,6 +28556,7 @@
         <w:rPr>
           <w:lang w:val="pt-PT"/>
         </w:rPr>
+        <w:lastRenderedPageBreak/>
         <w:t>Mitigação de Riscos</w:t>
       </w:r>
       <w:bookmarkEnd w:id="31"/>
@@ -27645,6 +28780,7 @@
         </w:rPr>
       </w:pPr>
       <w:bookmarkStart w:id="41" w:name="_Toc136449639"/>
+      <w:bookmarkStart w:id="42" w:name="_Toc136449641"/>
       <w:r>
         <w:rPr>
           <w:lang w:val="pt-PT"/>
@@ -27656,47 +28792,2135 @@
     </w:p>
     <w:p>
       <w:pPr>
-        <w:rPr>
-          <w:lang w:val="pt-PT"/>
-        </w:rPr>
-      </w:pPr>
-      <w:r>
-        <w:rPr>
-          <w:lang w:val="pt-PT"/>
-        </w:rPr>
-        <w:t>&lt;Falar sobre este plano&gt;</w:t>
+        <w:ind w:firstLine="708"/>
+        <w:rPr>
+          <w:lang w:val="pt-PT"/>
+        </w:rPr>
+      </w:pPr>
+      <w:r>
+        <w:rPr>
+          <w:lang w:val="pt-PT"/>
+        </w:rPr>
+        <w:t xml:space="preserve">O plano de recuperação é um conjunto de estratégias e ações desenvolvidas para </w:t>
+      </w:r>
+      <w:r>
+        <w:rPr>
+          <w:lang w:val="pt-PT"/>
+        </w:rPr>
+        <w:t>salvaguardar informação no caso de haver uma agressão nos recursos críticos</w:t>
+      </w:r>
+      <w:r>
+        <w:rPr>
+          <w:lang w:val="pt-PT"/>
+        </w:rPr>
+        <w:t xml:space="preserve">. </w:t>
+      </w:r>
+      <w:r>
+        <w:rPr>
+          <w:lang w:val="pt-PT"/>
+        </w:rPr>
+        <w:t>Tem como</w:t>
+      </w:r>
+      <w:r>
+        <w:rPr>
+          <w:lang w:val="pt-PT"/>
+        </w:rPr>
+        <w:t xml:space="preserve"> objetivos principais delinear os detalhes do sistema de backups implementado</w:t>
+      </w:r>
+      <w:r>
+        <w:rPr>
+          <w:lang w:val="pt-PT"/>
+        </w:rPr>
+        <w:t xml:space="preserve"> </w:t>
+      </w:r>
+      <w:r>
+        <w:rPr>
+          <w:lang w:val="pt-PT"/>
+        </w:rPr>
+        <w:t>permit</w:t>
+      </w:r>
+      <w:r>
+        <w:rPr>
+          <w:lang w:val="pt-PT"/>
+        </w:rPr>
+        <w:t>indo</w:t>
+      </w:r>
+      <w:r>
+        <w:rPr>
+          <w:lang w:val="pt-PT"/>
+        </w:rPr>
+        <w:t xml:space="preserve"> a</w:t>
+      </w:r>
+      <w:r>
+        <w:rPr>
+          <w:lang w:val="pt-PT"/>
+        </w:rPr>
+        <w:t xml:space="preserve"> </w:t>
+      </w:r>
+      <w:r>
+        <w:rPr>
+          <w:lang w:val="pt-PT"/>
+        </w:rPr>
+        <w:t>recuperação de informação em caso de falha</w:t>
+      </w:r>
+      <w:r>
+        <w:rPr>
+          <w:lang w:val="pt-PT"/>
+        </w:rPr>
+        <w:t>,</w:t>
+      </w:r>
+      <w:r>
+        <w:rPr>
+          <w:lang w:val="pt-PT"/>
+        </w:rPr>
+        <w:t xml:space="preserve"> corrupção</w:t>
+      </w:r>
+      <w:r>
+        <w:rPr>
+          <w:lang w:val="pt-PT"/>
+        </w:rPr>
+        <w:t>, alteração ou destruição de um recurso da Dev4Sell</w:t>
+      </w:r>
+      <w:r>
+        <w:rPr>
+          <w:lang w:val="pt-PT"/>
+        </w:rPr>
+        <w:t xml:space="preserve">. </w:t>
       </w:r>
     </w:p>
     <w:p>
       <w:pPr>
-        <w:pStyle w:val="Ttulo2"/>
-        <w:rPr>
-          <w:lang w:val="pt-PT"/>
-        </w:rPr>
-      </w:pPr>
-      <w:bookmarkStart w:id="42" w:name="_Toc136449640"/>
-      <w:r>
-        <w:rPr>
-          <w:lang w:val="pt-PT"/>
-        </w:rPr>
-        <w:t>Backup e Recuperação de Dados</w:t>
-      </w:r>
-      <w:bookmarkEnd w:id="42"/>
-      <w:r>
-        <w:rPr>
-          <w:lang w:val="pt-PT"/>
-        </w:rPr>
-        <w:br w:type="page"/>
+        <w:ind w:firstLine="708"/>
+        <w:rPr>
+          <w:lang w:val="pt-PT"/>
+        </w:rPr>
+      </w:pPr>
+      <w:r>
+        <w:rPr>
+          <w:lang w:val="pt-PT"/>
+        </w:rPr>
+        <w:t xml:space="preserve">Na tabela apresentada a baixo </w:t>
+      </w:r>
+      <w:r>
+        <w:rPr>
+          <w:lang w:val="pt-PT"/>
+        </w:rPr>
+        <w:t>está</w:t>
+      </w:r>
+      <w:r>
+        <w:rPr>
+          <w:lang w:val="pt-PT"/>
+        </w:rPr>
+        <w:t xml:space="preserve"> </w:t>
+      </w:r>
+      <w:r>
+        <w:rPr>
+          <w:lang w:val="pt-PT"/>
+        </w:rPr>
+        <w:t>elaborado</w:t>
+      </w:r>
+      <w:r>
+        <w:rPr>
+          <w:lang w:val="pt-PT"/>
+        </w:rPr>
+        <w:t xml:space="preserve"> </w:t>
+      </w:r>
+      <w:r>
+        <w:rPr>
+          <w:lang w:val="pt-PT"/>
+        </w:rPr>
+        <w:t xml:space="preserve">o sistema de </w:t>
+      </w:r>
+      <w:r>
+        <w:rPr>
+          <w:lang w:val="pt-PT"/>
+        </w:rPr>
+        <w:t>backup</w:t>
+      </w:r>
+      <w:r>
+        <w:rPr>
+          <w:lang w:val="pt-PT"/>
+        </w:rPr>
+        <w:t>s implementado.</w:t>
       </w:r>
     </w:p>
     <w:p>
       <w:pPr>
+        <w:pStyle w:val="Ttulo2"/>
+        <w:rPr>
+          <w:lang w:val="pt-PT"/>
+        </w:rPr>
+      </w:pPr>
+      <w:r>
+        <w:rPr>
+          <w:lang w:val="pt-PT"/>
+        </w:rPr>
+        <w:t>Backup</w:t>
+      </w:r>
+    </w:p>
+    <w:tbl>
+      <w:tblPr>
+        <w:tblStyle w:val="TabelacomGrelha"/>
+        <w:tblpPr w:leftFromText="141" w:rightFromText="141" w:vertAnchor="text" w:horzAnchor="margin" w:tblpXSpec="center" w:tblpY="1232"/>
+        <w:tblW w:w="10627" w:type="dxa"/>
+        <w:tblLook w:val="04A0" w:firstRow="1" w:lastRow="0" w:firstColumn="1" w:lastColumn="0" w:noHBand="0" w:noVBand="1"/>
+      </w:tblPr>
+      <w:tblGrid>
+        <w:gridCol w:w="1555"/>
+        <w:gridCol w:w="2431"/>
+        <w:gridCol w:w="1729"/>
+        <w:gridCol w:w="1568"/>
+        <w:gridCol w:w="1002"/>
+        <w:gridCol w:w="2342"/>
+      </w:tblGrid>
+      <w:tr>
+        <w:trPr>
+          <w:trHeight w:val="671"/>
+        </w:trPr>
+        <w:tc>
+          <w:tcPr>
+            <w:tcW w:w="1555" w:type="dxa"/>
+            <w:shd w:val="clear" w:color="auto" w:fill="C4BC96" w:themeFill="background2" w:themeFillShade="BF"/>
+          </w:tcPr>
+          <w:p>
+            <w:pPr>
+              <w:jc w:val="center"/>
+              <w:rPr>
+                <w:b/>
+                <w:bCs/>
+                <w:color w:val="FFFFFF" w:themeColor="background1"/>
+                <w:lang w:val="pt-PT"/>
+              </w:rPr>
+            </w:pPr>
+            <w:r>
+              <w:rPr>
+                <w:b/>
+                <w:bCs/>
+                <w:color w:val="FFFFFF" w:themeColor="background1"/>
+                <w:lang w:val="pt-PT"/>
+              </w:rPr>
+              <w:t>Recurso</w:t>
+            </w:r>
+          </w:p>
+        </w:tc>
+        <w:tc>
+          <w:tcPr>
+            <w:tcW w:w="2431" w:type="dxa"/>
+            <w:shd w:val="clear" w:color="auto" w:fill="C4BC96" w:themeFill="background2" w:themeFillShade="BF"/>
+          </w:tcPr>
+          <w:p>
+            <w:pPr>
+              <w:jc w:val="center"/>
+              <w:rPr>
+                <w:b/>
+                <w:bCs/>
+                <w:color w:val="FFFFFF" w:themeColor="background1"/>
+                <w:lang w:val="pt-PT"/>
+              </w:rPr>
+            </w:pPr>
+            <w:r>
+              <w:rPr>
+                <w:b/>
+                <w:bCs/>
+                <w:color w:val="FFFFFF" w:themeColor="background1"/>
+                <w:lang w:val="pt-PT"/>
+              </w:rPr>
+              <w:t>Informação</w:t>
+            </w:r>
+          </w:p>
+        </w:tc>
+        <w:tc>
+          <w:tcPr>
+            <w:tcW w:w="1729" w:type="dxa"/>
+            <w:shd w:val="clear" w:color="auto" w:fill="C4BC96" w:themeFill="background2" w:themeFillShade="BF"/>
+          </w:tcPr>
+          <w:p>
+            <w:pPr>
+              <w:jc w:val="center"/>
+              <w:rPr>
+                <w:b/>
+                <w:bCs/>
+                <w:color w:val="FFFFFF" w:themeColor="background1"/>
+                <w:lang w:val="pt-PT"/>
+              </w:rPr>
+            </w:pPr>
+            <w:r>
+              <w:rPr>
+                <w:b/>
+                <w:bCs/>
+                <w:color w:val="FFFFFF" w:themeColor="background1"/>
+                <w:lang w:val="pt-PT"/>
+              </w:rPr>
+              <w:t>Local</w:t>
+            </w:r>
+            <w:r>
+              <w:rPr>
+                <w:b/>
+                <w:bCs/>
+                <w:color w:val="FFFFFF" w:themeColor="background1"/>
+                <w:lang w:val="pt-PT"/>
+              </w:rPr>
+              <w:t xml:space="preserve"> de armazenamento</w:t>
+            </w:r>
+          </w:p>
+        </w:tc>
+        <w:tc>
+          <w:tcPr>
+            <w:tcW w:w="1568" w:type="dxa"/>
+            <w:shd w:val="clear" w:color="auto" w:fill="C4BC96" w:themeFill="background2" w:themeFillShade="BF"/>
+          </w:tcPr>
+          <w:p>
+            <w:pPr>
+              <w:jc w:val="center"/>
+              <w:rPr>
+                <w:b/>
+                <w:bCs/>
+                <w:color w:val="FFFFFF" w:themeColor="background1"/>
+                <w:lang w:val="pt-PT"/>
+              </w:rPr>
+            </w:pPr>
+            <w:r>
+              <w:rPr>
+                <w:b/>
+                <w:bCs/>
+                <w:color w:val="FFFFFF" w:themeColor="background1"/>
+                <w:lang w:val="pt-PT"/>
+              </w:rPr>
+              <w:t>Periodicidade</w:t>
+            </w:r>
+          </w:p>
+        </w:tc>
+        <w:tc>
+          <w:tcPr>
+            <w:tcW w:w="1002" w:type="dxa"/>
+            <w:shd w:val="clear" w:color="auto" w:fill="C4BC96" w:themeFill="background2" w:themeFillShade="BF"/>
+          </w:tcPr>
+          <w:p>
+            <w:pPr>
+              <w:jc w:val="center"/>
+              <w:rPr>
+                <w:b/>
+                <w:bCs/>
+                <w:color w:val="FFFFFF" w:themeColor="background1"/>
+                <w:lang w:val="pt-PT"/>
+              </w:rPr>
+            </w:pPr>
+            <w:r>
+              <w:rPr>
+                <w:b/>
+                <w:bCs/>
+                <w:color w:val="FFFFFF" w:themeColor="background1"/>
+                <w:lang w:val="pt-PT"/>
+              </w:rPr>
+              <w:t>Media</w:t>
+            </w:r>
+          </w:p>
+        </w:tc>
+        <w:tc>
+          <w:tcPr>
+            <w:tcW w:w="2342" w:type="dxa"/>
+            <w:shd w:val="clear" w:color="auto" w:fill="C4BC96" w:themeFill="background2" w:themeFillShade="BF"/>
+          </w:tcPr>
+          <w:p>
+            <w:pPr>
+              <w:jc w:val="center"/>
+              <w:rPr>
+                <w:b/>
+                <w:bCs/>
+                <w:color w:val="FFFFFF" w:themeColor="background1"/>
+                <w:lang w:val="pt-PT"/>
+              </w:rPr>
+            </w:pPr>
+            <w:r>
+              <w:rPr>
+                <w:b/>
+                <w:bCs/>
+                <w:color w:val="FFFFFF" w:themeColor="background1"/>
+                <w:lang w:val="pt-PT"/>
+              </w:rPr>
+              <w:t>Notas</w:t>
+            </w:r>
+          </w:p>
+        </w:tc>
+      </w:tr>
+      <w:tr>
+        <w:trPr>
+          <w:trHeight w:val="1304"/>
+        </w:trPr>
+        <w:tc>
+          <w:tcPr>
+            <w:tcW w:w="1555" w:type="dxa"/>
+          </w:tcPr>
+          <w:p>
+            <w:pPr>
+              <w:jc w:val="center"/>
+              <w:rPr>
+                <w:sz w:val="20"/>
+                <w:szCs w:val="20"/>
+                <w:lang w:val="pt-PT"/>
+              </w:rPr>
+            </w:pPr>
+            <w:r>
+              <w:rPr>
+                <w:sz w:val="20"/>
+                <w:szCs w:val="20"/>
+                <w:lang w:val="pt-PT"/>
+              </w:rPr>
+              <w:t>Base de dados de produtos</w:t>
+            </w:r>
+          </w:p>
+          <w:p>
+            <w:pPr>
+              <w:jc w:val="center"/>
+              <w:rPr>
+                <w:sz w:val="20"/>
+                <w:szCs w:val="20"/>
+                <w:lang w:val="pt-PT"/>
+              </w:rPr>
+            </w:pPr>
+          </w:p>
+        </w:tc>
+        <w:tc>
+          <w:tcPr>
+            <w:tcW w:w="2431" w:type="dxa"/>
+          </w:tcPr>
+          <w:p>
+            <w:pPr>
+              <w:rPr>
+                <w:sz w:val="20"/>
+                <w:szCs w:val="20"/>
+                <w:lang w:val="pt-PT"/>
+              </w:rPr>
+            </w:pPr>
+            <w:r>
+              <w:rPr>
+                <w:sz w:val="20"/>
+                <w:szCs w:val="20"/>
+                <w:lang w:val="pt-PT"/>
+              </w:rPr>
+              <w:t>-  Contém o armazenamento de dados relativos aos produtos em armazém</w:t>
+            </w:r>
+          </w:p>
+        </w:tc>
+        <w:tc>
+          <w:tcPr>
+            <w:tcW w:w="1729" w:type="dxa"/>
+          </w:tcPr>
+          <w:p>
+            <w:pPr>
+              <w:jc w:val="center"/>
+              <w:rPr>
+                <w:sz w:val="20"/>
+                <w:szCs w:val="20"/>
+                <w:lang w:val="pt-PT"/>
+              </w:rPr>
+            </w:pPr>
+            <w:r>
+              <w:rPr>
+                <w:sz w:val="20"/>
+                <w:szCs w:val="20"/>
+                <w:lang w:val="pt-PT"/>
+              </w:rPr>
+              <w:t>- Servidor de armazenamento local</w:t>
+            </w:r>
+          </w:p>
+        </w:tc>
+        <w:tc>
+          <w:tcPr>
+            <w:tcW w:w="1568" w:type="dxa"/>
+          </w:tcPr>
+          <w:p>
+            <w:pPr>
+              <w:jc w:val="center"/>
+              <w:rPr>
+                <w:sz w:val="20"/>
+                <w:szCs w:val="20"/>
+                <w:lang w:val="pt-PT"/>
+              </w:rPr>
+            </w:pPr>
+            <w:r>
+              <w:t xml:space="preserve">A </w:t>
+            </w:r>
+            <w:proofErr w:type="spellStart"/>
+            <w:r>
+              <w:t>cada</w:t>
+            </w:r>
+            <w:proofErr w:type="spellEnd"/>
+            <w:r>
+              <w:t xml:space="preserve"> 3 meses</w:t>
+            </w:r>
+          </w:p>
+        </w:tc>
+        <w:tc>
+          <w:tcPr>
+            <w:tcW w:w="1002" w:type="dxa"/>
+          </w:tcPr>
+          <w:p>
+            <w:pPr>
+              <w:jc w:val="center"/>
+              <w:rPr>
+                <w:sz w:val="20"/>
+                <w:szCs w:val="20"/>
+                <w:lang w:val="pt-PT"/>
+              </w:rPr>
+            </w:pPr>
+            <w:r>
+              <w:rPr>
+                <w:sz w:val="20"/>
+                <w:szCs w:val="20"/>
+                <w:lang w:val="pt-PT"/>
+              </w:rPr>
+              <w:t>- HDD ou</w:t>
+            </w:r>
+          </w:p>
+          <w:p>
+            <w:pPr>
+              <w:jc w:val="center"/>
+              <w:rPr>
+                <w:sz w:val="20"/>
+                <w:szCs w:val="20"/>
+                <w:lang w:val="pt-PT"/>
+              </w:rPr>
+            </w:pPr>
+            <w:r>
+              <w:rPr>
+                <w:sz w:val="20"/>
+                <w:szCs w:val="20"/>
+                <w:lang w:val="pt-PT"/>
+              </w:rPr>
+              <w:t>SSD</w:t>
+            </w:r>
+          </w:p>
+        </w:tc>
+        <w:tc>
+          <w:tcPr>
+            <w:tcW w:w="2342" w:type="dxa"/>
+          </w:tcPr>
+          <w:p>
+            <w:pPr>
+              <w:rPr>
+                <w:sz w:val="20"/>
+                <w:szCs w:val="20"/>
+                <w:lang w:val="pt-PT"/>
+              </w:rPr>
+            </w:pPr>
+            <w:r>
+              <w:rPr>
+                <w:sz w:val="20"/>
+                <w:szCs w:val="20"/>
+                <w:lang w:val="pt-PT"/>
+              </w:rPr>
+              <w:t xml:space="preserve">- Os backups deverão ser alojados no data </w:t>
+            </w:r>
+            <w:proofErr w:type="spellStart"/>
+            <w:r>
+              <w:rPr>
+                <w:sz w:val="20"/>
+                <w:szCs w:val="20"/>
+                <w:lang w:val="pt-PT"/>
+              </w:rPr>
+              <w:t>center</w:t>
+            </w:r>
+            <w:proofErr w:type="spellEnd"/>
+            <w:r>
+              <w:rPr>
+                <w:sz w:val="20"/>
+                <w:szCs w:val="20"/>
+                <w:lang w:val="pt-PT"/>
+              </w:rPr>
+              <w:t xml:space="preserve"> da empresa</w:t>
+            </w:r>
+            <w:r>
+              <w:rPr>
+                <w:sz w:val="20"/>
+                <w:szCs w:val="20"/>
+                <w:lang w:val="pt-PT"/>
+              </w:rPr>
+              <w:br/>
+              <w:t>- O backup da base de dados deverá ser atualizado sempre que haja uma grande diferença de stock</w:t>
+            </w:r>
+          </w:p>
+        </w:tc>
+      </w:tr>
+      <w:tr>
+        <w:trPr>
+          <w:trHeight w:val="340"/>
+        </w:trPr>
+        <w:tc>
+          <w:tcPr>
+            <w:tcW w:w="1555" w:type="dxa"/>
+          </w:tcPr>
+          <w:p>
+            <w:pPr>
+              <w:jc w:val="center"/>
+              <w:rPr>
+                <w:sz w:val="20"/>
+                <w:szCs w:val="20"/>
+                <w:lang w:val="pt-PT"/>
+              </w:rPr>
+            </w:pPr>
+            <w:r>
+              <w:rPr>
+                <w:sz w:val="20"/>
+                <w:szCs w:val="20"/>
+                <w:lang w:val="pt-PT"/>
+              </w:rPr>
+              <w:t>Base de dados de clientes</w:t>
+            </w:r>
+          </w:p>
+        </w:tc>
+        <w:tc>
+          <w:tcPr>
+            <w:tcW w:w="2431" w:type="dxa"/>
+          </w:tcPr>
+          <w:p>
+            <w:pPr>
+              <w:rPr>
+                <w:sz w:val="20"/>
+                <w:szCs w:val="20"/>
+                <w:lang w:val="pt-PT"/>
+              </w:rPr>
+            </w:pPr>
+            <w:r>
+              <w:rPr>
+                <w:sz w:val="20"/>
+                <w:szCs w:val="20"/>
+                <w:lang w:val="pt-PT"/>
+              </w:rPr>
+              <w:t>-  Contém o armazenamento de dados relativos aos clientes da empresa</w:t>
+            </w:r>
+          </w:p>
+        </w:tc>
+        <w:tc>
+          <w:tcPr>
+            <w:tcW w:w="1729" w:type="dxa"/>
+          </w:tcPr>
+          <w:p>
+            <w:pPr>
+              <w:jc w:val="center"/>
+              <w:rPr>
+                <w:sz w:val="20"/>
+                <w:szCs w:val="20"/>
+                <w:lang w:val="pt-PT"/>
+              </w:rPr>
+            </w:pPr>
+            <w:r>
+              <w:rPr>
+                <w:sz w:val="20"/>
+                <w:szCs w:val="20"/>
+                <w:lang w:val="pt-PT"/>
+              </w:rPr>
+              <w:t>- Servidor de armazenamento local</w:t>
+            </w:r>
+          </w:p>
+        </w:tc>
+        <w:tc>
+          <w:tcPr>
+            <w:tcW w:w="1568" w:type="dxa"/>
+          </w:tcPr>
+          <w:p>
+            <w:pPr>
+              <w:jc w:val="center"/>
+              <w:rPr>
+                <w:sz w:val="20"/>
+                <w:szCs w:val="20"/>
+                <w:lang w:val="pt-PT"/>
+              </w:rPr>
+            </w:pPr>
+            <w:r>
+              <w:t xml:space="preserve">A </w:t>
+            </w:r>
+            <w:proofErr w:type="spellStart"/>
+            <w:r>
+              <w:t>cada</w:t>
+            </w:r>
+            <w:proofErr w:type="spellEnd"/>
+            <w:r>
+              <w:t xml:space="preserve"> 3 meses</w:t>
+            </w:r>
+          </w:p>
+        </w:tc>
+        <w:tc>
+          <w:tcPr>
+            <w:tcW w:w="1002" w:type="dxa"/>
+          </w:tcPr>
+          <w:p>
+            <w:pPr>
+              <w:jc w:val="center"/>
+              <w:rPr>
+                <w:sz w:val="20"/>
+                <w:szCs w:val="20"/>
+                <w:lang w:val="pt-PT"/>
+              </w:rPr>
+            </w:pPr>
+            <w:r>
+              <w:rPr>
+                <w:sz w:val="20"/>
+                <w:szCs w:val="20"/>
+                <w:lang w:val="pt-PT"/>
+              </w:rPr>
+              <w:t>- HDD ou</w:t>
+            </w:r>
+          </w:p>
+          <w:p>
+            <w:pPr>
+              <w:jc w:val="center"/>
+              <w:rPr>
+                <w:sz w:val="20"/>
+                <w:szCs w:val="20"/>
+                <w:lang w:val="pt-PT"/>
+              </w:rPr>
+            </w:pPr>
+            <w:r>
+              <w:rPr>
+                <w:sz w:val="20"/>
+                <w:szCs w:val="20"/>
+                <w:lang w:val="pt-PT"/>
+              </w:rPr>
+              <w:t>SSD</w:t>
+            </w:r>
+          </w:p>
+        </w:tc>
+        <w:tc>
+          <w:tcPr>
+            <w:tcW w:w="2342" w:type="dxa"/>
+          </w:tcPr>
+          <w:p>
+            <w:pPr>
+              <w:rPr>
+                <w:sz w:val="20"/>
+                <w:szCs w:val="20"/>
+                <w:lang w:val="pt-PT"/>
+              </w:rPr>
+            </w:pPr>
+            <w:r>
+              <w:rPr>
+                <w:sz w:val="20"/>
+                <w:szCs w:val="20"/>
+                <w:lang w:val="pt-PT"/>
+              </w:rPr>
+              <w:t xml:space="preserve">- Os backups deverão ser alojados no data </w:t>
+            </w:r>
+            <w:proofErr w:type="spellStart"/>
+            <w:r>
+              <w:rPr>
+                <w:sz w:val="20"/>
+                <w:szCs w:val="20"/>
+                <w:lang w:val="pt-PT"/>
+              </w:rPr>
+              <w:t>center</w:t>
+            </w:r>
+            <w:proofErr w:type="spellEnd"/>
+            <w:r>
+              <w:rPr>
+                <w:sz w:val="20"/>
+                <w:szCs w:val="20"/>
+                <w:lang w:val="pt-PT"/>
+              </w:rPr>
+              <w:t xml:space="preserve"> da empresa</w:t>
+            </w:r>
+          </w:p>
+        </w:tc>
+      </w:tr>
+      <w:tr>
+        <w:trPr>
+          <w:trHeight w:val="1617"/>
+        </w:trPr>
+        <w:tc>
+          <w:tcPr>
+            <w:tcW w:w="1555" w:type="dxa"/>
+          </w:tcPr>
+          <w:p>
+            <w:pPr>
+              <w:jc w:val="center"/>
+              <w:rPr>
+                <w:sz w:val="20"/>
+                <w:szCs w:val="20"/>
+                <w:lang w:val="pt-PT"/>
+              </w:rPr>
+            </w:pPr>
+            <w:r>
+              <w:rPr>
+                <w:sz w:val="20"/>
+                <w:szCs w:val="20"/>
+                <w:lang w:val="pt-PT"/>
+              </w:rPr>
+              <w:t>Base de dados de entregas</w:t>
+            </w:r>
+          </w:p>
+        </w:tc>
+        <w:tc>
+          <w:tcPr>
+            <w:tcW w:w="2431" w:type="dxa"/>
+          </w:tcPr>
+          <w:p>
+            <w:pPr>
+              <w:rPr>
+                <w:sz w:val="20"/>
+                <w:szCs w:val="20"/>
+                <w:lang w:val="pt-PT"/>
+              </w:rPr>
+            </w:pPr>
+            <w:r>
+              <w:rPr>
+                <w:sz w:val="20"/>
+                <w:szCs w:val="20"/>
+                <w:lang w:val="pt-PT"/>
+              </w:rPr>
+              <w:t>-  Contém o armazenamento de dados relativos às entregas da empresa</w:t>
+            </w:r>
+          </w:p>
+        </w:tc>
+        <w:tc>
+          <w:tcPr>
+            <w:tcW w:w="1729" w:type="dxa"/>
+          </w:tcPr>
+          <w:p>
+            <w:pPr>
+              <w:jc w:val="center"/>
+              <w:rPr>
+                <w:sz w:val="20"/>
+                <w:szCs w:val="20"/>
+                <w:lang w:val="pt-PT"/>
+              </w:rPr>
+            </w:pPr>
+            <w:r>
+              <w:rPr>
+                <w:sz w:val="20"/>
+                <w:szCs w:val="20"/>
+                <w:lang w:val="pt-PT"/>
+              </w:rPr>
+              <w:t>- Servidor de armazenamento local</w:t>
+            </w:r>
+          </w:p>
+        </w:tc>
+        <w:tc>
+          <w:tcPr>
+            <w:tcW w:w="1568" w:type="dxa"/>
+          </w:tcPr>
+          <w:p>
+            <w:pPr>
+              <w:jc w:val="center"/>
+              <w:rPr>
+                <w:sz w:val="20"/>
+                <w:szCs w:val="20"/>
+                <w:lang w:val="pt-PT"/>
+              </w:rPr>
+            </w:pPr>
+            <w:r>
+              <w:t xml:space="preserve">A </w:t>
+            </w:r>
+            <w:proofErr w:type="spellStart"/>
+            <w:r>
+              <w:t>cada</w:t>
+            </w:r>
+            <w:proofErr w:type="spellEnd"/>
+            <w:r>
+              <w:t xml:space="preserve"> 3 meses</w:t>
+            </w:r>
+          </w:p>
+        </w:tc>
+        <w:tc>
+          <w:tcPr>
+            <w:tcW w:w="1002" w:type="dxa"/>
+          </w:tcPr>
+          <w:p>
+            <w:pPr>
+              <w:jc w:val="center"/>
+              <w:rPr>
+                <w:sz w:val="20"/>
+                <w:szCs w:val="20"/>
+                <w:lang w:val="pt-PT"/>
+              </w:rPr>
+            </w:pPr>
+            <w:r>
+              <w:rPr>
+                <w:sz w:val="20"/>
+                <w:szCs w:val="20"/>
+                <w:lang w:val="pt-PT"/>
+              </w:rPr>
+              <w:t>- HDD ou</w:t>
+            </w:r>
+          </w:p>
+          <w:p>
+            <w:pPr>
+              <w:jc w:val="center"/>
+              <w:rPr>
+                <w:sz w:val="20"/>
+                <w:szCs w:val="20"/>
+                <w:lang w:val="pt-PT"/>
+              </w:rPr>
+            </w:pPr>
+            <w:r>
+              <w:rPr>
+                <w:sz w:val="20"/>
+                <w:szCs w:val="20"/>
+                <w:lang w:val="pt-PT"/>
+              </w:rPr>
+              <w:t>SSD</w:t>
+            </w:r>
+          </w:p>
+        </w:tc>
+        <w:tc>
+          <w:tcPr>
+            <w:tcW w:w="2342" w:type="dxa"/>
+          </w:tcPr>
+          <w:p>
+            <w:pPr>
+              <w:rPr>
+                <w:sz w:val="20"/>
+                <w:szCs w:val="20"/>
+                <w:lang w:val="pt-PT"/>
+              </w:rPr>
+            </w:pPr>
+            <w:r>
+              <w:rPr>
+                <w:sz w:val="20"/>
+                <w:szCs w:val="20"/>
+                <w:lang w:val="pt-PT"/>
+              </w:rPr>
+              <w:t xml:space="preserve">- Os backups deverão ser alojados no data </w:t>
+            </w:r>
+            <w:proofErr w:type="spellStart"/>
+            <w:r>
+              <w:rPr>
+                <w:sz w:val="20"/>
+                <w:szCs w:val="20"/>
+                <w:lang w:val="pt-PT"/>
+              </w:rPr>
+              <w:t>center</w:t>
+            </w:r>
+            <w:proofErr w:type="spellEnd"/>
+            <w:r>
+              <w:rPr>
+                <w:sz w:val="20"/>
+                <w:szCs w:val="20"/>
+                <w:lang w:val="pt-PT"/>
+              </w:rPr>
+              <w:t xml:space="preserve"> da empresa</w:t>
+            </w:r>
+          </w:p>
+        </w:tc>
+      </w:tr>
+      <w:tr>
+        <w:trPr>
+          <w:trHeight w:val="340"/>
+        </w:trPr>
+        <w:tc>
+          <w:tcPr>
+            <w:tcW w:w="1555" w:type="dxa"/>
+          </w:tcPr>
+          <w:p>
+            <w:pPr>
+              <w:jc w:val="center"/>
+              <w:rPr>
+                <w:sz w:val="20"/>
+                <w:szCs w:val="20"/>
+                <w:lang w:val="pt-PT"/>
+              </w:rPr>
+            </w:pPr>
+            <w:r>
+              <w:rPr>
+                <w:sz w:val="20"/>
+                <w:szCs w:val="20"/>
+                <w:lang w:val="pt-PT"/>
+              </w:rPr>
+              <w:lastRenderedPageBreak/>
+              <w:t xml:space="preserve">Servidores de </w:t>
+            </w:r>
+            <w:proofErr w:type="spellStart"/>
+            <w:r>
+              <w:rPr>
+                <w:sz w:val="20"/>
+                <w:szCs w:val="20"/>
+                <w:lang w:val="pt-PT"/>
+              </w:rPr>
+              <w:t>deployment</w:t>
+            </w:r>
+            <w:proofErr w:type="spellEnd"/>
+            <w:r>
+              <w:rPr>
+                <w:sz w:val="20"/>
+                <w:szCs w:val="20"/>
+                <w:lang w:val="pt-PT"/>
+              </w:rPr>
+              <w:t xml:space="preserve"> de aplicações</w:t>
+            </w:r>
+          </w:p>
+        </w:tc>
+        <w:tc>
+          <w:tcPr>
+            <w:tcW w:w="2431" w:type="dxa"/>
+          </w:tcPr>
+          <w:p>
+            <w:pPr>
+              <w:rPr>
+                <w:sz w:val="20"/>
+                <w:szCs w:val="20"/>
+                <w:lang w:val="pt-PT"/>
+              </w:rPr>
+            </w:pPr>
+            <w:r>
+              <w:rPr>
+                <w:sz w:val="20"/>
+                <w:szCs w:val="20"/>
+                <w:u w:val="single"/>
+                <w:lang w:val="pt-PT"/>
+              </w:rPr>
+              <w:softHyphen/>
+            </w:r>
+            <w:r>
+              <w:rPr>
+                <w:sz w:val="20"/>
+                <w:szCs w:val="20"/>
+                <w:lang w:val="pt-PT"/>
+              </w:rPr>
+              <w:t>- Base de dados (Servidores de bases de dados)</w:t>
+            </w:r>
+          </w:p>
+          <w:p>
+            <w:pPr>
+              <w:rPr>
+                <w:sz w:val="20"/>
+                <w:szCs w:val="20"/>
+                <w:lang w:val="pt-PT"/>
+              </w:rPr>
+            </w:pPr>
+            <w:r>
+              <w:rPr>
+                <w:sz w:val="20"/>
+                <w:szCs w:val="20"/>
+                <w:lang w:val="pt-PT"/>
+              </w:rPr>
+              <w:t>- Aplicações a decorrer</w:t>
+            </w:r>
+          </w:p>
+        </w:tc>
+        <w:tc>
+          <w:tcPr>
+            <w:tcW w:w="1729" w:type="dxa"/>
+          </w:tcPr>
+          <w:p>
+            <w:pPr>
+              <w:jc w:val="center"/>
+              <w:rPr>
+                <w:sz w:val="20"/>
+                <w:szCs w:val="20"/>
+                <w:u w:val="single"/>
+                <w:lang w:val="pt-PT"/>
+              </w:rPr>
+            </w:pPr>
+            <w:r>
+              <w:rPr>
+                <w:sz w:val="20"/>
+                <w:szCs w:val="20"/>
+                <w:lang w:val="pt-PT"/>
+              </w:rPr>
+              <w:t>- Servidor de armazenamento local</w:t>
+            </w:r>
+          </w:p>
+        </w:tc>
+        <w:tc>
+          <w:tcPr>
+            <w:tcW w:w="1568" w:type="dxa"/>
+          </w:tcPr>
+          <w:p>
+            <w:pPr>
+              <w:jc w:val="center"/>
+              <w:rPr>
+                <w:sz w:val="20"/>
+                <w:szCs w:val="20"/>
+                <w:lang w:val="pt-PT"/>
+              </w:rPr>
+            </w:pPr>
+            <w:r>
+              <w:t xml:space="preserve">A </w:t>
+            </w:r>
+            <w:proofErr w:type="spellStart"/>
+            <w:r>
+              <w:t>cada</w:t>
+            </w:r>
+            <w:proofErr w:type="spellEnd"/>
+            <w:r>
+              <w:t xml:space="preserve"> </w:t>
+            </w:r>
+            <w:proofErr w:type="spellStart"/>
+            <w:r>
+              <w:t>mes</w:t>
+            </w:r>
+            <w:proofErr w:type="spellEnd"/>
+          </w:p>
+        </w:tc>
+        <w:tc>
+          <w:tcPr>
+            <w:tcW w:w="1002" w:type="dxa"/>
+          </w:tcPr>
+          <w:p>
+            <w:pPr>
+              <w:jc w:val="center"/>
+              <w:rPr>
+                <w:sz w:val="20"/>
+                <w:szCs w:val="20"/>
+                <w:lang w:val="pt-PT"/>
+              </w:rPr>
+            </w:pPr>
+            <w:r>
+              <w:rPr>
+                <w:sz w:val="20"/>
+                <w:szCs w:val="20"/>
+                <w:lang w:val="pt-PT"/>
+              </w:rPr>
+              <w:t>- HDD ou</w:t>
+            </w:r>
+          </w:p>
+          <w:p>
+            <w:pPr>
+              <w:jc w:val="center"/>
+              <w:rPr>
+                <w:sz w:val="20"/>
+                <w:szCs w:val="20"/>
+                <w:lang w:val="pt-PT"/>
+              </w:rPr>
+            </w:pPr>
+            <w:r>
+              <w:rPr>
+                <w:sz w:val="20"/>
+                <w:szCs w:val="20"/>
+                <w:lang w:val="pt-PT"/>
+              </w:rPr>
+              <w:t>SSD</w:t>
+            </w:r>
+          </w:p>
+        </w:tc>
+        <w:tc>
+          <w:tcPr>
+            <w:tcW w:w="2342" w:type="dxa"/>
+          </w:tcPr>
+          <w:p>
+            <w:pPr>
+              <w:rPr>
+                <w:sz w:val="20"/>
+                <w:szCs w:val="20"/>
+                <w:lang w:val="pt-PT"/>
+              </w:rPr>
+            </w:pPr>
+            <w:r>
+              <w:rPr>
+                <w:sz w:val="20"/>
+                <w:szCs w:val="20"/>
+                <w:lang w:val="pt-PT"/>
+              </w:rPr>
+              <w:t xml:space="preserve">- Os backups deverão ser alojados no data </w:t>
+            </w:r>
+            <w:proofErr w:type="spellStart"/>
+            <w:r>
+              <w:rPr>
+                <w:sz w:val="20"/>
+                <w:szCs w:val="20"/>
+                <w:lang w:val="pt-PT"/>
+              </w:rPr>
+              <w:t>center</w:t>
+            </w:r>
+            <w:proofErr w:type="spellEnd"/>
+            <w:r>
+              <w:rPr>
+                <w:sz w:val="20"/>
+                <w:szCs w:val="20"/>
+                <w:lang w:val="pt-PT"/>
+              </w:rPr>
+              <w:t xml:space="preserve"> da empresa</w:t>
+            </w:r>
+            <w:r>
+              <w:rPr>
+                <w:sz w:val="20"/>
+                <w:szCs w:val="20"/>
+                <w:lang w:val="pt-PT"/>
+              </w:rPr>
+              <w:br/>
+              <w:t>- Assim que uma aplicação for apagada ou adicionada deverá ser atualizada a base de dados</w:t>
+            </w:r>
+          </w:p>
+        </w:tc>
+      </w:tr>
+      <w:tr>
+        <w:trPr>
+          <w:trHeight w:val="1554"/>
+        </w:trPr>
+        <w:tc>
+          <w:tcPr>
+            <w:tcW w:w="1555" w:type="dxa"/>
+            <w:vMerge w:val="restart"/>
+            <w:shd w:val="clear" w:color="auto" w:fill="FFFFFF" w:themeFill="background1"/>
+          </w:tcPr>
+          <w:p>
+            <w:pPr>
+              <w:jc w:val="center"/>
+              <w:rPr>
+                <w:sz w:val="20"/>
+                <w:szCs w:val="20"/>
+                <w:lang w:val="pt-PT"/>
+              </w:rPr>
+            </w:pPr>
+            <w:r>
+              <w:rPr>
+                <w:sz w:val="20"/>
+                <w:szCs w:val="20"/>
+                <w:lang w:val="pt-PT"/>
+              </w:rPr>
+              <w:t>Servidores de bases de dados</w:t>
+            </w:r>
+          </w:p>
+        </w:tc>
+        <w:tc>
+          <w:tcPr>
+            <w:tcW w:w="2431" w:type="dxa"/>
+            <w:vMerge w:val="restart"/>
+            <w:shd w:val="clear" w:color="auto" w:fill="FFFFFF" w:themeFill="background1"/>
+          </w:tcPr>
+          <w:p>
+            <w:pPr>
+              <w:rPr>
+                <w:sz w:val="20"/>
+                <w:szCs w:val="20"/>
+                <w:lang w:val="pt-PT"/>
+              </w:rPr>
+            </w:pPr>
+            <w:r>
+              <w:rPr>
+                <w:sz w:val="20"/>
+                <w:szCs w:val="20"/>
+                <w:lang w:val="pt-PT"/>
+              </w:rPr>
+              <w:t>- Infraestrutura centralizada que suporta o funcionamento do sistema</w:t>
+            </w:r>
+          </w:p>
+          <w:p>
+            <w:pPr>
+              <w:rPr>
+                <w:sz w:val="20"/>
+                <w:szCs w:val="20"/>
+                <w:lang w:val="pt-PT"/>
+              </w:rPr>
+            </w:pPr>
+            <w:r>
+              <w:rPr>
+                <w:sz w:val="20"/>
+                <w:szCs w:val="20"/>
+                <w:lang w:val="pt-PT"/>
+              </w:rPr>
+              <w:t>- Infraestrutura que suposta aos backups locais</w:t>
+            </w:r>
+            <w:commentRangeStart w:id="43"/>
+            <w:commentRangeEnd w:id="43"/>
+            <w:r>
+              <w:rPr>
+                <w:sz w:val="20"/>
+                <w:szCs w:val="20"/>
+                <w:lang w:val="pt-PT"/>
+              </w:rPr>
+              <w:commentReference w:id="43"/>
+            </w:r>
+          </w:p>
+        </w:tc>
+        <w:tc>
+          <w:tcPr>
+            <w:tcW w:w="1729" w:type="dxa"/>
+            <w:shd w:val="clear" w:color="auto" w:fill="FFFFFF" w:themeFill="background1"/>
+          </w:tcPr>
+          <w:p>
+            <w:pPr>
+              <w:jc w:val="center"/>
+              <w:rPr>
+                <w:sz w:val="20"/>
+                <w:szCs w:val="20"/>
+                <w:lang w:val="pt-PT"/>
+              </w:rPr>
+            </w:pPr>
+            <w:r>
+              <w:rPr>
+                <w:sz w:val="20"/>
+                <w:szCs w:val="20"/>
+                <w:lang w:val="pt-PT"/>
+              </w:rPr>
+              <w:t>- Servidor de armazenamento local</w:t>
+            </w:r>
+            <w:r>
+              <w:rPr>
+                <w:sz w:val="20"/>
+                <w:szCs w:val="20"/>
+                <w:lang w:val="pt-PT"/>
+              </w:rPr>
+              <w:br/>
+            </w:r>
+          </w:p>
+        </w:tc>
+        <w:tc>
+          <w:tcPr>
+            <w:tcW w:w="1568" w:type="dxa"/>
+            <w:shd w:val="clear" w:color="auto" w:fill="FFFFFF" w:themeFill="background1"/>
+          </w:tcPr>
+          <w:p>
+            <w:pPr>
+              <w:jc w:val="center"/>
+              <w:rPr>
+                <w:sz w:val="20"/>
+                <w:szCs w:val="20"/>
+                <w:lang w:val="pt-PT"/>
+              </w:rPr>
+            </w:pPr>
+            <w:r>
+              <w:rPr>
+                <w:sz w:val="20"/>
+                <w:szCs w:val="20"/>
+                <w:lang w:val="pt-PT"/>
+              </w:rPr>
+              <w:t>A cada 3 meses</w:t>
+            </w:r>
+          </w:p>
+        </w:tc>
+        <w:tc>
+          <w:tcPr>
+            <w:tcW w:w="1002" w:type="dxa"/>
+            <w:vMerge w:val="restart"/>
+            <w:shd w:val="clear" w:color="auto" w:fill="FFFFFF" w:themeFill="background1"/>
+          </w:tcPr>
+          <w:p>
+            <w:pPr>
+              <w:jc w:val="center"/>
+              <w:rPr>
+                <w:sz w:val="20"/>
+                <w:szCs w:val="20"/>
+                <w:lang w:val="pt-PT"/>
+              </w:rPr>
+            </w:pPr>
+            <w:r>
+              <w:rPr>
+                <w:sz w:val="20"/>
+                <w:szCs w:val="20"/>
+                <w:lang w:val="pt-PT"/>
+              </w:rPr>
+              <w:t>- HDD ou</w:t>
+            </w:r>
+          </w:p>
+          <w:p>
+            <w:pPr>
+              <w:jc w:val="center"/>
+              <w:rPr>
+                <w:sz w:val="20"/>
+                <w:szCs w:val="20"/>
+                <w:lang w:val="pt-PT"/>
+              </w:rPr>
+            </w:pPr>
+            <w:r>
+              <w:rPr>
+                <w:sz w:val="20"/>
+                <w:szCs w:val="20"/>
+                <w:lang w:val="pt-PT"/>
+              </w:rPr>
+              <w:t>SSD</w:t>
+            </w:r>
+          </w:p>
+        </w:tc>
+        <w:tc>
+          <w:tcPr>
+            <w:tcW w:w="2342" w:type="dxa"/>
+            <w:vMerge w:val="restart"/>
+            <w:shd w:val="clear" w:color="auto" w:fill="FFFFFF" w:themeFill="background1"/>
+          </w:tcPr>
+          <w:p>
+            <w:pPr>
+              <w:rPr>
+                <w:sz w:val="20"/>
+                <w:szCs w:val="20"/>
+                <w:lang w:val="pt-PT"/>
+              </w:rPr>
+            </w:pPr>
+            <w:r>
+              <w:rPr>
+                <w:sz w:val="20"/>
+                <w:szCs w:val="20"/>
+                <w:lang w:val="pt-PT"/>
+              </w:rPr>
+              <w:t xml:space="preserve">- Os backups deverão ser alojados numa entidade que esteja em conformidade com as normas RGPD (o data </w:t>
+            </w:r>
+            <w:proofErr w:type="spellStart"/>
+            <w:r>
+              <w:rPr>
+                <w:sz w:val="20"/>
+                <w:szCs w:val="20"/>
+                <w:lang w:val="pt-PT"/>
+              </w:rPr>
+              <w:t>center</w:t>
+            </w:r>
+            <w:proofErr w:type="spellEnd"/>
+            <w:r>
+              <w:rPr>
+                <w:sz w:val="20"/>
+                <w:szCs w:val="20"/>
+                <w:lang w:val="pt-PT"/>
+              </w:rPr>
+              <w:t xml:space="preserve"> deverá estar dentro da União Europeia).</w:t>
+            </w:r>
+          </w:p>
+        </w:tc>
+      </w:tr>
+      <w:tr>
+        <w:trPr>
+          <w:trHeight w:val="1448"/>
+        </w:trPr>
+        <w:tc>
+          <w:tcPr>
+            <w:tcW w:w="1555" w:type="dxa"/>
+            <w:vMerge/>
+            <w:shd w:val="clear" w:color="auto" w:fill="FFFFFF" w:themeFill="background1"/>
+          </w:tcPr>
+          <w:p>
+            <w:pPr>
+              <w:jc w:val="center"/>
+              <w:rPr>
+                <w:sz w:val="20"/>
+                <w:szCs w:val="20"/>
+                <w:lang w:val="pt-PT"/>
+              </w:rPr>
+            </w:pPr>
+          </w:p>
+        </w:tc>
+        <w:tc>
+          <w:tcPr>
+            <w:tcW w:w="2431" w:type="dxa"/>
+            <w:vMerge/>
+            <w:shd w:val="clear" w:color="auto" w:fill="FFFFFF" w:themeFill="background1"/>
+          </w:tcPr>
+          <w:p>
+            <w:pPr>
+              <w:rPr>
+                <w:sz w:val="20"/>
+                <w:szCs w:val="20"/>
+                <w:lang w:val="pt-PT"/>
+              </w:rPr>
+            </w:pPr>
+          </w:p>
+        </w:tc>
+        <w:tc>
+          <w:tcPr>
+            <w:tcW w:w="1729" w:type="dxa"/>
+            <w:shd w:val="clear" w:color="auto" w:fill="FFFFFF" w:themeFill="background1"/>
+          </w:tcPr>
+          <w:p>
+            <w:pPr>
+              <w:jc w:val="center"/>
+              <w:rPr>
+                <w:sz w:val="20"/>
+                <w:szCs w:val="20"/>
+                <w:lang w:val="pt-PT"/>
+              </w:rPr>
+            </w:pPr>
+            <w:r>
+              <w:rPr>
+                <w:sz w:val="20"/>
+                <w:szCs w:val="20"/>
+                <w:lang w:val="pt-PT"/>
+              </w:rPr>
+              <w:t xml:space="preserve">- Servidor armazenamento </w:t>
+            </w:r>
+            <w:proofErr w:type="spellStart"/>
+            <w:r>
+              <w:rPr>
+                <w:sz w:val="20"/>
+                <w:szCs w:val="20"/>
+                <w:lang w:val="pt-PT"/>
+              </w:rPr>
+              <w:t>offsite</w:t>
+            </w:r>
+            <w:proofErr w:type="spellEnd"/>
+          </w:p>
+        </w:tc>
+        <w:tc>
+          <w:tcPr>
+            <w:tcW w:w="1568" w:type="dxa"/>
+            <w:shd w:val="clear" w:color="auto" w:fill="FFFFFF" w:themeFill="background1"/>
+          </w:tcPr>
+          <w:p>
+            <w:pPr>
+              <w:jc w:val="center"/>
+              <w:rPr>
+                <w:sz w:val="20"/>
+                <w:szCs w:val="20"/>
+                <w:lang w:val="pt-PT"/>
+              </w:rPr>
+            </w:pPr>
+            <w:r>
+              <w:rPr>
+                <w:sz w:val="20"/>
+                <w:szCs w:val="20"/>
+                <w:lang w:val="pt-PT"/>
+              </w:rPr>
+              <w:t>A cada 6 meses</w:t>
+            </w:r>
+          </w:p>
+        </w:tc>
+        <w:tc>
+          <w:tcPr>
+            <w:tcW w:w="1002" w:type="dxa"/>
+            <w:vMerge/>
+            <w:shd w:val="clear" w:color="auto" w:fill="FFFFFF" w:themeFill="background1"/>
+          </w:tcPr>
+          <w:p>
+            <w:pPr>
+              <w:jc w:val="center"/>
+              <w:rPr>
+                <w:sz w:val="20"/>
+                <w:szCs w:val="20"/>
+                <w:lang w:val="pt-PT"/>
+              </w:rPr>
+            </w:pPr>
+          </w:p>
+        </w:tc>
+        <w:tc>
+          <w:tcPr>
+            <w:tcW w:w="2342" w:type="dxa"/>
+            <w:vMerge/>
+            <w:shd w:val="clear" w:color="auto" w:fill="FFFFFF" w:themeFill="background1"/>
+          </w:tcPr>
+          <w:p>
+            <w:pPr>
+              <w:rPr>
+                <w:sz w:val="20"/>
+                <w:szCs w:val="20"/>
+                <w:lang w:val="pt-PT"/>
+              </w:rPr>
+            </w:pPr>
+          </w:p>
+        </w:tc>
+      </w:tr>
+      <w:tr>
+        <w:trPr>
+          <w:trHeight w:val="340"/>
+        </w:trPr>
+        <w:tc>
+          <w:tcPr>
+            <w:tcW w:w="1555" w:type="dxa"/>
+          </w:tcPr>
+          <w:p>
+            <w:pPr>
+              <w:jc w:val="center"/>
+              <w:rPr>
+                <w:sz w:val="20"/>
+                <w:szCs w:val="20"/>
+                <w:lang w:val="pt-PT"/>
+              </w:rPr>
+            </w:pPr>
+            <w:r>
+              <w:rPr>
+                <w:sz w:val="20"/>
+                <w:szCs w:val="20"/>
+                <w:lang w:val="pt-PT"/>
+              </w:rPr>
+              <w:t>Aplicação do Sistema de Gestão de Recursos Humanos</w:t>
+            </w:r>
+          </w:p>
+        </w:tc>
+        <w:tc>
+          <w:tcPr>
+            <w:tcW w:w="2431" w:type="dxa"/>
+          </w:tcPr>
+          <w:p>
+            <w:pPr>
+              <w:rPr>
+                <w:sz w:val="20"/>
+                <w:szCs w:val="20"/>
+                <w:lang w:val="pt-PT"/>
+              </w:rPr>
+            </w:pPr>
+            <w:r>
+              <w:rPr>
+                <w:sz w:val="20"/>
+                <w:szCs w:val="20"/>
+                <w:lang w:val="pt-PT"/>
+              </w:rPr>
+              <w:t xml:space="preserve"> - Base de dados (Servidores de bases de dados)</w:t>
+            </w:r>
+            <w:r>
+              <w:rPr>
+                <w:sz w:val="20"/>
+                <w:szCs w:val="20"/>
+                <w:lang w:val="pt-PT"/>
+              </w:rPr>
+              <w:br/>
+              <w:t>- Aplicação para a secção de recursos humanos trabalhar</w:t>
+            </w:r>
+          </w:p>
+        </w:tc>
+        <w:tc>
+          <w:tcPr>
+            <w:tcW w:w="1729" w:type="dxa"/>
+          </w:tcPr>
+          <w:p>
+            <w:pPr>
+              <w:jc w:val="center"/>
+              <w:rPr>
+                <w:sz w:val="20"/>
+                <w:szCs w:val="20"/>
+                <w:lang w:val="pt-PT"/>
+              </w:rPr>
+            </w:pPr>
+            <w:r>
+              <w:rPr>
+                <w:sz w:val="20"/>
+                <w:szCs w:val="20"/>
+                <w:lang w:val="pt-PT"/>
+              </w:rPr>
+              <w:t>- Servidor de armazenamento local</w:t>
+            </w:r>
+          </w:p>
+        </w:tc>
+        <w:tc>
+          <w:tcPr>
+            <w:tcW w:w="1568" w:type="dxa"/>
+          </w:tcPr>
+          <w:p>
+            <w:pPr>
+              <w:jc w:val="center"/>
+              <w:rPr>
+                <w:sz w:val="20"/>
+                <w:szCs w:val="20"/>
+                <w:lang w:val="pt-PT"/>
+              </w:rPr>
+            </w:pPr>
+            <w:r>
+              <w:rPr>
+                <w:sz w:val="20"/>
+                <w:szCs w:val="20"/>
+                <w:lang w:val="pt-PT"/>
+              </w:rPr>
+              <w:t>A cada mês</w:t>
+            </w:r>
+          </w:p>
+        </w:tc>
+        <w:tc>
+          <w:tcPr>
+            <w:tcW w:w="1002" w:type="dxa"/>
+          </w:tcPr>
+          <w:p>
+            <w:pPr>
+              <w:jc w:val="center"/>
+              <w:rPr>
+                <w:sz w:val="20"/>
+                <w:szCs w:val="20"/>
+                <w:lang w:val="pt-PT"/>
+              </w:rPr>
+            </w:pPr>
+            <w:r>
+              <w:rPr>
+                <w:sz w:val="20"/>
+                <w:szCs w:val="20"/>
+                <w:lang w:val="pt-PT"/>
+              </w:rPr>
+              <w:t>- HDD ou</w:t>
+            </w:r>
+          </w:p>
+          <w:p>
+            <w:pPr>
+              <w:jc w:val="center"/>
+              <w:rPr>
+                <w:sz w:val="20"/>
+                <w:szCs w:val="20"/>
+                <w:lang w:val="pt-PT"/>
+              </w:rPr>
+            </w:pPr>
+            <w:r>
+              <w:rPr>
+                <w:sz w:val="20"/>
+                <w:szCs w:val="20"/>
+                <w:lang w:val="pt-PT"/>
+              </w:rPr>
+              <w:t>SSD</w:t>
+            </w:r>
+          </w:p>
+        </w:tc>
+        <w:tc>
+          <w:tcPr>
+            <w:tcW w:w="2342" w:type="dxa"/>
+          </w:tcPr>
+          <w:p>
+            <w:pPr>
+              <w:rPr>
+                <w:sz w:val="20"/>
+                <w:szCs w:val="20"/>
+                <w:lang w:val="pt-PT"/>
+              </w:rPr>
+            </w:pPr>
+            <w:r>
+              <w:rPr>
+                <w:sz w:val="20"/>
+                <w:szCs w:val="20"/>
+                <w:lang w:val="pt-PT"/>
+              </w:rPr>
+              <w:t xml:space="preserve">- Os backups deverão ser alojados no data </w:t>
+            </w:r>
+            <w:proofErr w:type="spellStart"/>
+            <w:r>
+              <w:rPr>
+                <w:sz w:val="20"/>
+                <w:szCs w:val="20"/>
+                <w:lang w:val="pt-PT"/>
+              </w:rPr>
+              <w:t>center</w:t>
+            </w:r>
+            <w:proofErr w:type="spellEnd"/>
+            <w:r>
+              <w:rPr>
+                <w:sz w:val="20"/>
+                <w:szCs w:val="20"/>
+                <w:lang w:val="pt-PT"/>
+              </w:rPr>
+              <w:t xml:space="preserve"> da empresa</w:t>
+            </w:r>
+          </w:p>
+          <w:p>
+            <w:pPr>
+              <w:rPr>
+                <w:sz w:val="20"/>
+                <w:szCs w:val="20"/>
+                <w:lang w:val="pt-PT"/>
+              </w:rPr>
+            </w:pPr>
+            <w:r>
+              <w:rPr>
+                <w:sz w:val="20"/>
+                <w:szCs w:val="20"/>
+                <w:lang w:val="pt-PT"/>
+              </w:rPr>
+              <w:t>- Quando necessário aceder a um backup é necessário detalhar a versão restaurada</w:t>
+            </w:r>
+          </w:p>
+        </w:tc>
+      </w:tr>
+      <w:tr>
+        <w:trPr>
+          <w:trHeight w:val="340"/>
+        </w:trPr>
+        <w:tc>
+          <w:tcPr>
+            <w:tcW w:w="1555" w:type="dxa"/>
+          </w:tcPr>
+          <w:p>
+            <w:pPr>
+              <w:jc w:val="center"/>
+              <w:rPr>
+                <w:sz w:val="20"/>
+                <w:szCs w:val="20"/>
+                <w:lang w:val="pt-PT"/>
+              </w:rPr>
+            </w:pPr>
+            <w:r>
+              <w:rPr>
+                <w:sz w:val="20"/>
+                <w:szCs w:val="20"/>
+                <w:lang w:val="pt-PT"/>
+              </w:rPr>
+              <w:t>Aplicação do Sistema de Gestão Financeira</w:t>
+            </w:r>
+          </w:p>
+        </w:tc>
+        <w:tc>
+          <w:tcPr>
+            <w:tcW w:w="2431" w:type="dxa"/>
+          </w:tcPr>
+          <w:p>
+            <w:pPr>
+              <w:rPr>
+                <w:sz w:val="20"/>
+                <w:szCs w:val="20"/>
+                <w:lang w:val="pt-PT"/>
+              </w:rPr>
+            </w:pPr>
+            <w:r>
+              <w:rPr>
+                <w:sz w:val="20"/>
+                <w:szCs w:val="20"/>
+                <w:lang w:val="pt-PT"/>
+              </w:rPr>
+              <w:t>- Base de dados (Servidores de bases de dados)</w:t>
+            </w:r>
+            <w:r>
+              <w:rPr>
+                <w:sz w:val="20"/>
+                <w:szCs w:val="20"/>
+                <w:lang w:val="pt-PT"/>
+              </w:rPr>
+              <w:br/>
+              <w:t>- Aplicação para a secção de Gestão Financeira trabalhar</w:t>
+            </w:r>
+          </w:p>
+        </w:tc>
+        <w:tc>
+          <w:tcPr>
+            <w:tcW w:w="1729" w:type="dxa"/>
+          </w:tcPr>
+          <w:p>
+            <w:pPr>
+              <w:jc w:val="center"/>
+              <w:rPr>
+                <w:sz w:val="20"/>
+                <w:szCs w:val="20"/>
+                <w:lang w:val="pt-PT"/>
+              </w:rPr>
+            </w:pPr>
+            <w:r>
+              <w:rPr>
+                <w:sz w:val="20"/>
+                <w:szCs w:val="20"/>
+                <w:lang w:val="pt-PT"/>
+              </w:rPr>
+              <w:t>- Servidor de armazenamento local</w:t>
+            </w:r>
+          </w:p>
+        </w:tc>
+        <w:tc>
+          <w:tcPr>
+            <w:tcW w:w="1568" w:type="dxa"/>
+          </w:tcPr>
+          <w:p>
+            <w:pPr>
+              <w:jc w:val="center"/>
+              <w:rPr>
+                <w:sz w:val="20"/>
+                <w:szCs w:val="20"/>
+                <w:lang w:val="pt-PT"/>
+              </w:rPr>
+            </w:pPr>
+            <w:r>
+              <w:rPr>
+                <w:sz w:val="20"/>
+                <w:szCs w:val="20"/>
+                <w:lang w:val="pt-PT"/>
+              </w:rPr>
+              <w:t>A cada mês</w:t>
+            </w:r>
+          </w:p>
+        </w:tc>
+        <w:tc>
+          <w:tcPr>
+            <w:tcW w:w="1002" w:type="dxa"/>
+          </w:tcPr>
+          <w:p>
+            <w:pPr>
+              <w:jc w:val="center"/>
+              <w:rPr>
+                <w:sz w:val="20"/>
+                <w:szCs w:val="20"/>
+                <w:lang w:val="pt-PT"/>
+              </w:rPr>
+            </w:pPr>
+            <w:r>
+              <w:rPr>
+                <w:sz w:val="20"/>
+                <w:szCs w:val="20"/>
+                <w:lang w:val="pt-PT"/>
+              </w:rPr>
+              <w:t>- HDD ou</w:t>
+            </w:r>
+          </w:p>
+          <w:p>
+            <w:pPr>
+              <w:jc w:val="center"/>
+              <w:rPr>
+                <w:sz w:val="20"/>
+                <w:szCs w:val="20"/>
+                <w:lang w:val="pt-PT"/>
+              </w:rPr>
+            </w:pPr>
+            <w:r>
+              <w:rPr>
+                <w:sz w:val="20"/>
+                <w:szCs w:val="20"/>
+                <w:lang w:val="pt-PT"/>
+              </w:rPr>
+              <w:t>SSD</w:t>
+            </w:r>
+          </w:p>
+        </w:tc>
+        <w:tc>
+          <w:tcPr>
+            <w:tcW w:w="2342" w:type="dxa"/>
+          </w:tcPr>
+          <w:p>
+            <w:pPr>
+              <w:rPr>
+                <w:sz w:val="20"/>
+                <w:szCs w:val="20"/>
+                <w:lang w:val="pt-PT"/>
+              </w:rPr>
+            </w:pPr>
+            <w:r>
+              <w:rPr>
+                <w:sz w:val="20"/>
+                <w:szCs w:val="20"/>
+                <w:lang w:val="pt-PT"/>
+              </w:rPr>
+              <w:t xml:space="preserve">- Os backups deverão ser alojados no data </w:t>
+            </w:r>
+            <w:proofErr w:type="spellStart"/>
+            <w:r>
+              <w:rPr>
+                <w:sz w:val="20"/>
+                <w:szCs w:val="20"/>
+                <w:lang w:val="pt-PT"/>
+              </w:rPr>
+              <w:t>center</w:t>
+            </w:r>
+            <w:proofErr w:type="spellEnd"/>
+            <w:r>
+              <w:rPr>
+                <w:sz w:val="20"/>
+                <w:szCs w:val="20"/>
+                <w:lang w:val="pt-PT"/>
+              </w:rPr>
+              <w:t xml:space="preserve"> da empresa</w:t>
+            </w:r>
+            <w:r>
+              <w:rPr>
+                <w:sz w:val="20"/>
+                <w:szCs w:val="20"/>
+                <w:lang w:val="pt-PT"/>
+              </w:rPr>
+              <w:br/>
+              <w:t>- Quando necessário aceder a um backup é necessário detalhar a versão restaurada</w:t>
+            </w:r>
+          </w:p>
+        </w:tc>
+      </w:tr>
+      <w:tr>
+        <w:trPr>
+          <w:trHeight w:val="340"/>
+        </w:trPr>
+        <w:tc>
+          <w:tcPr>
+            <w:tcW w:w="1555" w:type="dxa"/>
+          </w:tcPr>
+          <w:p>
+            <w:pPr>
+              <w:jc w:val="center"/>
+              <w:rPr>
+                <w:sz w:val="20"/>
+                <w:szCs w:val="20"/>
+                <w:lang w:val="pt-PT"/>
+              </w:rPr>
+            </w:pPr>
+            <w:r>
+              <w:rPr>
+                <w:sz w:val="20"/>
+                <w:szCs w:val="20"/>
+                <w:lang w:val="pt-PT"/>
+              </w:rPr>
+              <w:t>Aplicação de Sistema de Apoio ao Cliente</w:t>
+            </w:r>
+          </w:p>
+        </w:tc>
+        <w:tc>
+          <w:tcPr>
+            <w:tcW w:w="2431" w:type="dxa"/>
+          </w:tcPr>
+          <w:p>
+            <w:pPr>
+              <w:rPr>
+                <w:sz w:val="20"/>
+                <w:szCs w:val="20"/>
+                <w:lang w:val="pt-PT"/>
+              </w:rPr>
+            </w:pPr>
+            <w:r>
+              <w:rPr>
+                <w:sz w:val="20"/>
+                <w:szCs w:val="20"/>
+                <w:lang w:val="pt-PT"/>
+              </w:rPr>
+              <w:t>- Base de dados (Servidores de bases de dados)</w:t>
+            </w:r>
+            <w:r>
+              <w:rPr>
+                <w:sz w:val="20"/>
+                <w:szCs w:val="20"/>
+                <w:lang w:val="pt-PT"/>
+              </w:rPr>
+              <w:br/>
+              <w:t>- Aplicação para atendimento ao cliente</w:t>
+            </w:r>
+          </w:p>
+        </w:tc>
+        <w:tc>
+          <w:tcPr>
+            <w:tcW w:w="1729" w:type="dxa"/>
+          </w:tcPr>
+          <w:p>
+            <w:pPr>
+              <w:jc w:val="center"/>
+              <w:rPr>
+                <w:sz w:val="20"/>
+                <w:szCs w:val="20"/>
+                <w:lang w:val="pt-PT"/>
+              </w:rPr>
+            </w:pPr>
+            <w:r>
+              <w:rPr>
+                <w:sz w:val="20"/>
+                <w:szCs w:val="20"/>
+                <w:lang w:val="pt-PT"/>
+              </w:rPr>
+              <w:t>- Servidor de armazenamento local</w:t>
+            </w:r>
+          </w:p>
+        </w:tc>
+        <w:tc>
+          <w:tcPr>
+            <w:tcW w:w="1568" w:type="dxa"/>
+          </w:tcPr>
+          <w:p>
+            <w:pPr>
+              <w:jc w:val="center"/>
+              <w:rPr>
+                <w:sz w:val="20"/>
+                <w:szCs w:val="20"/>
+                <w:lang w:val="pt-PT"/>
+              </w:rPr>
+            </w:pPr>
+            <w:r>
+              <w:rPr>
+                <w:sz w:val="20"/>
+                <w:szCs w:val="20"/>
+                <w:lang w:val="pt-PT"/>
+              </w:rPr>
+              <w:t>A cada mês</w:t>
+            </w:r>
+          </w:p>
+        </w:tc>
+        <w:tc>
+          <w:tcPr>
+            <w:tcW w:w="1002" w:type="dxa"/>
+          </w:tcPr>
+          <w:p>
+            <w:pPr>
+              <w:jc w:val="center"/>
+              <w:rPr>
+                <w:sz w:val="20"/>
+                <w:szCs w:val="20"/>
+                <w:lang w:val="pt-PT"/>
+              </w:rPr>
+            </w:pPr>
+            <w:r>
+              <w:rPr>
+                <w:sz w:val="20"/>
+                <w:szCs w:val="20"/>
+                <w:lang w:val="pt-PT"/>
+              </w:rPr>
+              <w:t>- HDD ou</w:t>
+            </w:r>
+          </w:p>
+          <w:p>
+            <w:pPr>
+              <w:jc w:val="center"/>
+              <w:rPr>
+                <w:sz w:val="20"/>
+                <w:szCs w:val="20"/>
+                <w:lang w:val="pt-PT"/>
+              </w:rPr>
+            </w:pPr>
+            <w:r>
+              <w:rPr>
+                <w:sz w:val="20"/>
+                <w:szCs w:val="20"/>
+                <w:lang w:val="pt-PT"/>
+              </w:rPr>
+              <w:t>SSD</w:t>
+            </w:r>
+          </w:p>
+        </w:tc>
+        <w:tc>
+          <w:tcPr>
+            <w:tcW w:w="2342" w:type="dxa"/>
+          </w:tcPr>
+          <w:p>
+            <w:pPr>
+              <w:rPr>
+                <w:sz w:val="20"/>
+                <w:szCs w:val="20"/>
+                <w:lang w:val="pt-PT"/>
+              </w:rPr>
+            </w:pPr>
+            <w:r>
+              <w:rPr>
+                <w:sz w:val="20"/>
+                <w:szCs w:val="20"/>
+                <w:lang w:val="pt-PT"/>
+              </w:rPr>
+              <w:t xml:space="preserve">- Os backups deverão ser alojados no data </w:t>
+            </w:r>
+            <w:proofErr w:type="spellStart"/>
+            <w:r>
+              <w:rPr>
+                <w:sz w:val="20"/>
+                <w:szCs w:val="20"/>
+                <w:lang w:val="pt-PT"/>
+              </w:rPr>
+              <w:t>center</w:t>
+            </w:r>
+            <w:proofErr w:type="spellEnd"/>
+            <w:r>
+              <w:rPr>
+                <w:sz w:val="20"/>
+                <w:szCs w:val="20"/>
+                <w:lang w:val="pt-PT"/>
+              </w:rPr>
+              <w:t xml:space="preserve"> da empresa</w:t>
+            </w:r>
+            <w:r>
+              <w:rPr>
+                <w:sz w:val="20"/>
+                <w:szCs w:val="20"/>
+                <w:lang w:val="pt-PT"/>
+              </w:rPr>
+              <w:br/>
+              <w:t>- Quando necessário aceder a um backup é necessário detalhar a versão restaurada</w:t>
+            </w:r>
+          </w:p>
+        </w:tc>
+      </w:tr>
+    </w:tbl>
+    <w:p>
+      <w:pPr>
+        <w:pStyle w:val="Ttulo2"/>
+        <w:rPr>
+          <w:lang w:val="pt-PT"/>
+        </w:rPr>
+      </w:pPr>
+      <w:r>
+        <w:rPr>
+          <w:lang w:val="pt-PT"/>
+        </w:rPr>
+        <w:lastRenderedPageBreak/>
+        <w:t>Guia de r</w:t>
+      </w:r>
+      <w:r>
+        <w:rPr>
+          <w:lang w:val="pt-PT"/>
+        </w:rPr>
+        <w:t>ecuperação de Dados</w:t>
+      </w:r>
+      <w:r>
+        <w:rPr>
+          <w:lang w:val="pt-PT"/>
+        </w:rPr>
+        <w:br w:type="page"/>
+      </w:r>
+    </w:p>
+    <w:p>
+      <w:pPr>
         <w:pStyle w:val="Ttulo1"/>
         <w:rPr>
           <w:lang w:val="pt-PT"/>
         </w:rPr>
       </w:pPr>
-      <w:bookmarkStart w:id="43" w:name="_Toc136449641"/>
       <w:r>
         <w:rPr>
           <w:lang w:val="pt-PT"/>
@@ -27704,7 +30928,7 @@
         <w:lastRenderedPageBreak/>
         <w:t>Plano de Reposição</w:t>
       </w:r>
-      <w:bookmarkEnd w:id="43"/>
+      <w:bookmarkEnd w:id="42"/>
     </w:p>
     <w:p>
       <w:pPr>
@@ -27801,9 +31025,9 @@
       </w:r>
     </w:p>
     <w:sectPr>
-      <w:headerReference w:type="even" r:id="rId11"/>
-      <w:headerReference w:type="default" r:id="rId12"/>
-      <w:footerReference w:type="default" r:id="rId13"/>
+      <w:headerReference w:type="even" r:id="rId15"/>
+      <w:headerReference w:type="default" r:id="rId16"/>
+      <w:footerReference w:type="default" r:id="rId17"/>
       <w:type w:val="oddPage"/>
       <w:pgSz w:w="11906" w:h="16838"/>
       <w:pgMar w:top="1814" w:right="1247" w:bottom="1134" w:left="1814" w:header="709" w:footer="709" w:gutter="0"/>
@@ -27812,6 +31036,45 @@
     </w:sectPr>
   </w:body>
 </w:document>
+</file>
+
+<file path=word/comments.xml><?xml version="1.0" encoding="utf-8"?>
+<w:comments xmlns:wpc="http://schemas.microsoft.com/office/word/2010/wordprocessingCanvas" xmlns:cx="http://schemas.microsoft.com/office/drawing/2014/chartex" xmlns:cx1="http://schemas.microsoft.com/office/drawing/2015/9/8/chartex" xmlns:cx2="http://schemas.microsoft.com/office/drawing/2015/10/21/chartex" xmlns:cx3="http://schemas.microsoft.com/office/drawing/2016/5/9/chartex" xmlns:cx4="http://schemas.microsoft.com/office/drawing/2016/5/10/chartex" xmlns:cx5="http://schemas.microsoft.com/office/drawing/2016/5/11/chartex" xmlns:cx6="http://schemas.microsoft.com/office/drawing/2016/5/12/chartex" xmlns:cx7="http://schemas.microsoft.com/office/drawing/2016/5/13/chartex" xmlns:cx8="http://schemas.microsoft.com/office/drawing/2016/5/14/chartex" xmlns:mc="http://schemas.openxmlformats.org/markup-compatibility/2006" xmlns:aink="http://schemas.microsoft.com/office/drawing/2016/ink" xmlns:am3d="http://schemas.microsoft.com/office/drawing/2017/model3d" xmlns:o="urn:schemas-microsoft-com:office:office" xmlns:oel="http://schemas.microsoft.com/office/2019/extlst" xmlns:r="http://schemas.openxmlformats.org/officeDocument/2006/relationships" xmlns:m="http://schemas.openxmlformats.org/officeDocument/2006/math" xmlns:v="urn:schemas-microsoft-com:vml" xmlns:wp14="http://schemas.microsoft.com/office/word/2010/wordprocessingDrawing" xmlns:wp="http://schemas.openxmlformats.org/drawingml/2006/wordprocessingDrawing" xmlns:w10="urn:schemas-microsoft-com:office:word" xmlns:w="http://schemas.openxmlformats.org/wordprocessingml/2006/main" xmlns:w14="http://schemas.microsoft.com/office/word/2010/wordml" xmlns:w15="http://schemas.microsoft.com/office/word/2012/wordml" xmlns:w16cex="http://schemas.microsoft.com/office/word/2018/wordml/cex" xmlns:w16cid="http://schemas.microsoft.com/office/word/2016/wordml/cid" xmlns:w16="http://schemas.microsoft.com/office/word/2018/wordml" xmlns:w16sdtdh="http://schemas.microsoft.com/office/word/2020/wordml/sdtdatahash" xmlns:w16se="http://schemas.microsoft.com/office/word/2015/wordml/symex" xmlns:wpg="http://schemas.microsoft.com/office/word/2010/wordprocessingGroup" xmlns:wpi="http://schemas.microsoft.com/office/word/2010/wordprocessingInk" xmlns:wne="http://schemas.microsoft.com/office/word/2006/wordml" xmlns:wps="http://schemas.microsoft.com/office/word/2010/wordprocessingShape" mc:Ignorable="w14 w15 w16se w16cid w16 w16cex w16sdtdh wp14">
+  <w:comment w:id="43" w:author="Gonçalo Moreira da Cunha" w:date="2023-06-01T23:48:00Z" w:initials="GMdC">
+    <w:p>
+      <w:pPr>
+        <w:pStyle w:val="Textodecomentrio"/>
+      </w:pPr>
+      <w:r>
+        <w:rPr>
+          <w:rStyle w:val="Refdecomentrio"/>
+        </w:rPr>
+        <w:annotationRef/>
+      </w:r>
+      <w:r>
+        <w:t>Mais Importante (voltar a rever detalhadamente)</w:t>
+      </w:r>
+    </w:p>
+  </w:comment>
+</w:comments>
+</file>
+
+<file path=word/commentsExtended.xml><?xml version="1.0" encoding="utf-8"?>
+<w15:commentsEx xmlns:wpc="http://schemas.microsoft.com/office/word/2010/wordprocessingCanvas" xmlns:cx="http://schemas.microsoft.com/office/drawing/2014/chartex" xmlns:cx1="http://schemas.microsoft.com/office/drawing/2015/9/8/chartex" xmlns:cx2="http://schemas.microsoft.com/office/drawing/2015/10/21/chartex" xmlns:cx3="http://schemas.microsoft.com/office/drawing/2016/5/9/chartex" xmlns:cx4="http://schemas.microsoft.com/office/drawing/2016/5/10/chartex" xmlns:cx5="http://schemas.microsoft.com/office/drawing/2016/5/11/chartex" xmlns:cx6="http://schemas.microsoft.com/office/drawing/2016/5/12/chartex" xmlns:cx7="http://schemas.microsoft.com/office/drawing/2016/5/13/chartex" xmlns:cx8="http://schemas.microsoft.com/office/drawing/2016/5/14/chartex" xmlns:mc="http://schemas.openxmlformats.org/markup-compatibility/2006" xmlns:aink="http://schemas.microsoft.com/office/drawing/2016/ink" xmlns:am3d="http://schemas.microsoft.com/office/drawing/2017/model3d" xmlns:o="urn:schemas-microsoft-com:office:office" xmlns:oel="http://schemas.microsoft.com/office/2019/extlst" xmlns:r="http://schemas.openxmlformats.org/officeDocument/2006/relationships" xmlns:m="http://schemas.openxmlformats.org/officeDocument/2006/math" xmlns:v="urn:schemas-microsoft-com:vml" xmlns:wp14="http://schemas.microsoft.com/office/word/2010/wordprocessingDrawing" xmlns:wp="http://schemas.openxmlformats.org/drawingml/2006/wordprocessingDrawing" xmlns:w10="urn:schemas-microsoft-com:office:word" xmlns:w="http://schemas.openxmlformats.org/wordprocessingml/2006/main" xmlns:w14="http://schemas.microsoft.com/office/word/2010/wordml" xmlns:w15="http://schemas.microsoft.com/office/word/2012/wordml" xmlns:w16cex="http://schemas.microsoft.com/office/word/2018/wordml/cex" xmlns:w16cid="http://schemas.microsoft.com/office/word/2016/wordml/cid" xmlns:w16="http://schemas.microsoft.com/office/word/2018/wordml" xmlns:w16sdtdh="http://schemas.microsoft.com/office/word/2020/wordml/sdtdatahash" xmlns:w16se="http://schemas.microsoft.com/office/word/2015/wordml/symex" xmlns:wpg="http://schemas.microsoft.com/office/word/2010/wordprocessingGroup" xmlns:wpi="http://schemas.microsoft.com/office/word/2010/wordprocessingInk" xmlns:wne="http://schemas.microsoft.com/office/word/2006/wordml" xmlns:wps="http://schemas.microsoft.com/office/word/2010/wordprocessingShape" mc:Ignorable="w14 w15 w16se w16cid w16 w16cex w16sdtdh wp14">
+  <w15:commentEx w15:paraId="0CAF2F4D" w15:done="0"/>
+</w15:commentsEx>
+</file>
+
+<file path=word/commentsExtensible.xml><?xml version="1.0" encoding="utf-8"?>
+<w16cex:commentsExtensible xmlns:wpc="http://schemas.microsoft.com/office/word/2010/wordprocessingCanvas" xmlns:cx="http://schemas.microsoft.com/office/drawing/2014/chartex" xmlns:cx1="http://schemas.microsoft.com/office/drawing/2015/9/8/chartex" xmlns:cx2="http://schemas.microsoft.com/office/drawing/2015/10/21/chartex" xmlns:cx3="http://schemas.microsoft.com/office/drawing/2016/5/9/chartex" xmlns:cx4="http://schemas.microsoft.com/office/drawing/2016/5/10/chartex" xmlns:cx5="http://schemas.microsoft.com/office/drawing/2016/5/11/chartex" xmlns:cx6="http://schemas.microsoft.com/office/drawing/2016/5/12/chartex" xmlns:cx7="http://schemas.microsoft.com/office/drawing/2016/5/13/chartex" xmlns:cx8="http://schemas.microsoft.com/office/drawing/2016/5/14/chartex" xmlns:cr="http://schemas.microsoft.com/office/comments/2020/reactions" xmlns:mc="http://schemas.openxmlformats.org/markup-compatibility/2006" xmlns:aink="http://schemas.microsoft.com/office/drawing/2016/ink" xmlns:am3d="http://schemas.microsoft.com/office/drawing/2017/model3d" xmlns:o="urn:schemas-microsoft-com:office:office" xmlns:oel="http://schemas.microsoft.com/office/2019/extlst" xmlns:r="http://schemas.openxmlformats.org/officeDocument/2006/relationships" xmlns:m="http://schemas.openxmlformats.org/officeDocument/2006/math" xmlns:v="urn:schemas-microsoft-com:vml" xmlns:wp14="http://schemas.microsoft.com/office/word/2010/wordprocessingDrawing" xmlns:wp="http://schemas.openxmlformats.org/drawingml/2006/wordprocessingDrawing" xmlns:w10="urn:schemas-microsoft-com:office:word" xmlns:w="http://schemas.openxmlformats.org/wordprocessingml/2006/main" xmlns:w14="http://schemas.microsoft.com/office/word/2010/wordml" xmlns:w15="http://schemas.microsoft.com/office/word/2012/wordml" xmlns:w16cex="http://schemas.microsoft.com/office/word/2018/wordml/cex" xmlns:w16cid="http://schemas.microsoft.com/office/word/2016/wordml/cid" xmlns:w16="http://schemas.microsoft.com/office/word/2018/wordml" xmlns:w16sdtdh="http://schemas.microsoft.com/office/word/2020/wordml/sdtdatahash" xmlns:w16se="http://schemas.microsoft.com/office/word/2015/wordml/symex" xmlns:wpg="http://schemas.microsoft.com/office/word/2010/wordprocessingGroup" xmlns:wpi="http://schemas.microsoft.com/office/word/2010/wordprocessingInk" xmlns:wne="http://schemas.microsoft.com/office/word/2006/wordml" xmlns:wps="http://schemas.microsoft.com/office/word/2010/wordprocessingShape" mc:Ignorable="w14 w15 w16se w16cid w16 w16cex w16sdtdh cr wp14">
+  <w16cex:commentExtensible w16cex:durableId="2823ACBD" w16cex:dateUtc="2023-06-01T22:48:00Z"/>
+</w16cex:commentsExtensible>
+</file>
+
+<file path=word/commentsIds.xml><?xml version="1.0" encoding="utf-8"?>
+<w16cid:commentsIds xmlns:wpc="http://schemas.microsoft.com/office/word/2010/wordprocessingCanvas" xmlns:cx="http://schemas.microsoft.com/office/drawing/2014/chartex" xmlns:cx1="http://schemas.microsoft.com/office/drawing/2015/9/8/chartex" xmlns:cx2="http://schemas.microsoft.com/office/drawing/2015/10/21/chartex" xmlns:cx3="http://schemas.microsoft.com/office/drawing/2016/5/9/chartex" xmlns:cx4="http://schemas.microsoft.com/office/drawing/2016/5/10/chartex" xmlns:cx5="http://schemas.microsoft.com/office/drawing/2016/5/11/chartex" xmlns:cx6="http://schemas.microsoft.com/office/drawing/2016/5/12/chartex" xmlns:cx7="http://schemas.microsoft.com/office/drawing/2016/5/13/chartex" xmlns:cx8="http://schemas.microsoft.com/office/drawing/2016/5/14/chartex" xmlns:mc="http://schemas.openxmlformats.org/markup-compatibility/2006" xmlns:aink="http://schemas.microsoft.com/office/drawing/2016/ink" xmlns:am3d="http://schemas.microsoft.com/office/drawing/2017/model3d" xmlns:o="urn:schemas-microsoft-com:office:office" xmlns:oel="http://schemas.microsoft.com/office/2019/extlst" xmlns:r="http://schemas.openxmlformats.org/officeDocument/2006/relationships" xmlns:m="http://schemas.openxmlformats.org/officeDocument/2006/math" xmlns:v="urn:schemas-microsoft-com:vml" xmlns:wp14="http://schemas.microsoft.com/office/word/2010/wordprocessingDrawing" xmlns:wp="http://schemas.openxmlformats.org/drawingml/2006/wordprocessingDrawing" xmlns:w10="urn:schemas-microsoft-com:office:word" xmlns:w="http://schemas.openxmlformats.org/wordprocessingml/2006/main" xmlns:w14="http://schemas.microsoft.com/office/word/2010/wordml" xmlns:w15="http://schemas.microsoft.com/office/word/2012/wordml" xmlns:w16cex="http://schemas.microsoft.com/office/word/2018/wordml/cex" xmlns:w16cid="http://schemas.microsoft.com/office/word/2016/wordml/cid" xmlns:w16="http://schemas.microsoft.com/office/word/2018/wordml" xmlns:w16sdtdh="http://schemas.microsoft.com/office/word/2020/wordml/sdtdatahash" xmlns:w16se="http://schemas.microsoft.com/office/word/2015/wordml/symex" xmlns:wpg="http://schemas.microsoft.com/office/word/2010/wordprocessingGroup" xmlns:wpi="http://schemas.microsoft.com/office/word/2010/wordprocessingInk" xmlns:wne="http://schemas.microsoft.com/office/word/2006/wordml" xmlns:wps="http://schemas.microsoft.com/office/word/2010/wordprocessingShape" mc:Ignorable="w14 w15 w16se w16cid w16 w16cex w16sdtdh wp14">
+  <w16cid:commentId w16cid:paraId="0CAF2F4D" w16cid:durableId="2823ACBD"/>
+</w16cid:commentsIds>
 </file>
 
 <file path=word/endnotes.xml><?xml version="1.0" encoding="utf-8"?>
@@ -31877,6 +35140,14 @@
     <w:abstractNumId w:val="16"/>
   </w:num>
 </w:numbering>
+</file>
+
+<file path=word/people.xml><?xml version="1.0" encoding="utf-8"?>
+<w15:people xmlns:wpc="http://schemas.microsoft.com/office/word/2010/wordprocessingCanvas" xmlns:cx="http://schemas.microsoft.com/office/drawing/2014/chartex" xmlns:cx1="http://schemas.microsoft.com/office/drawing/2015/9/8/chartex" xmlns:cx2="http://schemas.microsoft.com/office/drawing/2015/10/21/chartex" xmlns:cx3="http://schemas.microsoft.com/office/drawing/2016/5/9/chartex" xmlns:cx4="http://schemas.microsoft.com/office/drawing/2016/5/10/chartex" xmlns:cx5="http://schemas.microsoft.com/office/drawing/2016/5/11/chartex" xmlns:cx6="http://schemas.microsoft.com/office/drawing/2016/5/12/chartex" xmlns:cx7="http://schemas.microsoft.com/office/drawing/2016/5/13/chartex" xmlns:cx8="http://schemas.microsoft.com/office/drawing/2016/5/14/chartex" xmlns:mc="http://schemas.openxmlformats.org/markup-compatibility/2006" xmlns:aink="http://schemas.microsoft.com/office/drawing/2016/ink" xmlns:am3d="http://schemas.microsoft.com/office/drawing/2017/model3d" xmlns:o="urn:schemas-microsoft-com:office:office" xmlns:oel="http://schemas.microsoft.com/office/2019/extlst" xmlns:r="http://schemas.openxmlformats.org/officeDocument/2006/relationships" xmlns:m="http://schemas.openxmlformats.org/officeDocument/2006/math" xmlns:v="urn:schemas-microsoft-com:vml" xmlns:wp14="http://schemas.microsoft.com/office/word/2010/wordprocessingDrawing" xmlns:wp="http://schemas.openxmlformats.org/drawingml/2006/wordprocessingDrawing" xmlns:w10="urn:schemas-microsoft-com:office:word" xmlns:w="http://schemas.openxmlformats.org/wordprocessingml/2006/main" xmlns:w14="http://schemas.microsoft.com/office/word/2010/wordml" xmlns:w15="http://schemas.microsoft.com/office/word/2012/wordml" xmlns:w16cex="http://schemas.microsoft.com/office/word/2018/wordml/cex" xmlns:w16cid="http://schemas.microsoft.com/office/word/2016/wordml/cid" xmlns:w16="http://schemas.microsoft.com/office/word/2018/wordml" xmlns:w16sdtdh="http://schemas.microsoft.com/office/word/2020/wordml/sdtdatahash" xmlns:w16se="http://schemas.microsoft.com/office/word/2015/wordml/symex" xmlns:wpg="http://schemas.microsoft.com/office/word/2010/wordprocessingGroup" xmlns:wpi="http://schemas.microsoft.com/office/word/2010/wordprocessingInk" xmlns:wne="http://schemas.microsoft.com/office/word/2006/wordml" xmlns:wps="http://schemas.microsoft.com/office/word/2010/wordprocessingShape" mc:Ignorable="w14 w15 w16se w16cid w16 w16cex w16sdtdh wp14">
+  <w15:person w15:author="Gonçalo Moreira da Cunha">
+    <w15:presenceInfo w15:providerId="AD" w15:userId="S::a21145@alunos.ipca.pt::69799450-14f3-4021-a9f6-2420098110d5"/>
+  </w15:person>
+</w15:people>
 </file>
 
 <file path=word/styles.xml><?xml version="1.0" encoding="utf-8"?>
@@ -33461,6 +36732,41 @@
       </w:tcPr>
     </w:tblStylePr>
   </w:style>
+  <w:style w:type="character" w:styleId="Refdecomentrio">
+    <w:name w:val="annotation reference"/>
+    <w:basedOn w:val="Tipodeletrapredefinidodopargrafo"/>
+    <w:semiHidden/>
+    <w:unhideWhenUsed/>
+    <w:rsid w:val="00B36210"/>
+    <w:rPr>
+      <w:sz w:val="16"/>
+      <w:szCs w:val="16"/>
+    </w:rPr>
+  </w:style>
+  <w:style w:type="paragraph" w:styleId="Textodecomentrio">
+    <w:name w:val="annotation text"/>
+    <w:basedOn w:val="Normal"/>
+    <w:link w:val="TextodecomentrioCarter"/>
+    <w:unhideWhenUsed/>
+    <w:rsid w:val="00B36210"/>
+    <w:pPr>
+      <w:spacing w:line="240" w:lineRule="auto"/>
+    </w:pPr>
+    <w:rPr>
+      <w:sz w:val="20"/>
+      <w:szCs w:val="20"/>
+    </w:rPr>
+  </w:style>
+  <w:style w:type="character" w:customStyle="1" w:styleId="TextodecomentrioCarter">
+    <w:name w:val="Texto de comentário Caráter"/>
+    <w:basedOn w:val="Tipodeletrapredefinidodopargrafo"/>
+    <w:link w:val="Textodecomentrio"/>
+    <w:rsid w:val="00B36210"/>
+    <w:rPr>
+      <w:sz w:val="20"/>
+      <w:szCs w:val="20"/>
+    </w:rPr>
+  </w:style>
 </w:styles>
 </file>
 

</xml_diff>

<commit_message>
Identificação das Atividades de Mitigação
</commit_message>
<xml_diff>
--- a/Entregas/EntregaCiber.docx
+++ b/Entregas/EntregaCiber.docx
@@ -66,6 +66,7 @@
         </w:rPr>
         <w:t xml:space="preserve">de </w:t>
       </w:r>
+      <w:proofErr w:type="spellStart"/>
       <w:r>
         <w:rPr>
           <w:rFonts w:asciiTheme="majorHAnsi" w:hAnsiTheme="majorHAnsi" w:cs="Arial"/>
@@ -78,6 +79,7 @@
         </w:rPr>
         <w:t>Cibersegurança</w:t>
       </w:r>
+      <w:proofErr w:type="spellEnd"/>
     </w:p>
     <w:p>
       <w:pPr>
@@ -3011,6 +3013,12 @@
             <w:noProof/>
             <w:webHidden/>
           </w:rPr>
+        </w:r>
+        <w:r>
+          <w:rPr>
+            <w:noProof/>
+            <w:webHidden/>
+          </w:rPr>
           <w:fldChar w:fldCharType="separate"/>
         </w:r>
         <w:r>
@@ -3793,6 +3801,12 @@
             <w:noProof/>
             <w:webHidden/>
           </w:rPr>
+        </w:r>
+        <w:r>
+          <w:rPr>
+            <w:noProof/>
+            <w:webHidden/>
+          </w:rPr>
           <w:fldChar w:fldCharType="separate"/>
         </w:r>
         <w:r>
@@ -4157,6 +4171,13 @@
             <w:webHidden/>
             <w:lang w:val="pt-PT"/>
           </w:rPr>
+        </w:r>
+        <w:r>
+          <w:rPr>
+            <w:noProof/>
+            <w:webHidden/>
+            <w:lang w:val="pt-PT"/>
+          </w:rPr>
           <w:fldChar w:fldCharType="separate"/>
         </w:r>
         <w:r>
@@ -4291,6 +4312,15 @@
             <w:szCs w:val="20"/>
             <w:lang w:val="pt-PT"/>
           </w:rPr>
+        </w:r>
+        <w:r>
+          <w:rPr>
+            <w:rFonts w:cs="Arial"/>
+            <w:noProof/>
+            <w:webHidden/>
+            <w:szCs w:val="20"/>
+            <w:lang w:val="pt-PT"/>
+          </w:rPr>
           <w:fldChar w:fldCharType="separate"/>
         </w:r>
         <w:r>
@@ -4522,7 +4552,35 @@
         <w:rPr>
           <w:lang w:val="pt-PT"/>
         </w:rPr>
-        <w:t>A empresa a que será proposto este plano chama-se Dev4Sell. O termo "Dev" representa desenvolvimento e "Sell" representa venda, que compõem o nome da empresa e descrevem</w:t>
+        <w:t>A empresa a que será proposto este plano chama-se Dev4Sell. O termo "</w:t>
+      </w:r>
+      <w:proofErr w:type="spellStart"/>
+      <w:r>
+        <w:rPr>
+          <w:lang w:val="pt-PT"/>
+        </w:rPr>
+        <w:t>Dev</w:t>
+      </w:r>
+      <w:proofErr w:type="spellEnd"/>
+      <w:r>
+        <w:rPr>
+          <w:lang w:val="pt-PT"/>
+        </w:rPr>
+        <w:t>" representa desenvolvimento e "</w:t>
+      </w:r>
+      <w:proofErr w:type="spellStart"/>
+      <w:r>
+        <w:rPr>
+          <w:lang w:val="pt-PT"/>
+        </w:rPr>
+        <w:t>Sell</w:t>
+      </w:r>
+      <w:proofErr w:type="spellEnd"/>
+      <w:r>
+        <w:rPr>
+          <w:lang w:val="pt-PT"/>
+        </w:rPr>
+        <w:t>" representa venda, que compõem o nome da empresa e descrevem</w:t>
       </w:r>
       <w:r>
         <w:rPr>
@@ -4752,8 +4810,53 @@
               </w:rPr>
               <w:t xml:space="preserve">Lidera a Dev4Sell, atuando como intermediário entre os diferentes diretores e departamentos da empresa. </w:t>
             </w:r>
-            <w:r>
-              <w:t>Tem acesso a todos os dados armazenados no servidor.</w:t>
+            <w:proofErr w:type="spellStart"/>
+            <w:r>
+              <w:t>Tem</w:t>
+            </w:r>
+            <w:proofErr w:type="spellEnd"/>
+            <w:r>
+              <w:t xml:space="preserve"> </w:t>
+            </w:r>
+            <w:proofErr w:type="spellStart"/>
+            <w:r>
+              <w:t>acesso</w:t>
+            </w:r>
+            <w:proofErr w:type="spellEnd"/>
+            <w:r>
+              <w:t xml:space="preserve"> a </w:t>
+            </w:r>
+            <w:proofErr w:type="spellStart"/>
+            <w:r>
+              <w:t>todos</w:t>
+            </w:r>
+            <w:proofErr w:type="spellEnd"/>
+            <w:r>
+              <w:t xml:space="preserve"> </w:t>
+            </w:r>
+            <w:proofErr w:type="spellStart"/>
+            <w:r>
+              <w:t>os</w:t>
+            </w:r>
+            <w:proofErr w:type="spellEnd"/>
+            <w:r>
+              <w:t xml:space="preserve"> dados </w:t>
+            </w:r>
+            <w:proofErr w:type="spellStart"/>
+            <w:r>
+              <w:t>armazenados</w:t>
+            </w:r>
+            <w:proofErr w:type="spellEnd"/>
+            <w:r>
+              <w:t xml:space="preserve"> no </w:t>
+            </w:r>
+            <w:proofErr w:type="spellStart"/>
+            <w:r>
+              <w:t>servidor</w:t>
+            </w:r>
+            <w:proofErr w:type="spellEnd"/>
+            <w:r>
+              <w:t>.</w:t>
             </w:r>
           </w:p>
         </w:tc>
@@ -4769,8 +4872,13 @@
             <w:pPr>
               <w:jc w:val="center"/>
             </w:pPr>
-            <w:r>
-              <w:t>Diretor(a)</w:t>
+            <w:proofErr w:type="spellStart"/>
+            <w:r>
+              <w:t>Diretor</w:t>
+            </w:r>
+            <w:proofErr w:type="spellEnd"/>
+            <w:r>
+              <w:t>(a)</w:t>
             </w:r>
           </w:p>
         </w:tc>
@@ -4788,20 +4896,54 @@
               </w:rPr>
               <w:t xml:space="preserve">Responsável por uma área específica da empresa, como finanças, operações, marketing, recursos humanos, etc. </w:t>
             </w:r>
-            <w:r>
-              <w:t>Supervisiona e coordena</w:t>
-            </w:r>
+            <w:proofErr w:type="spellStart"/>
+            <w:r>
+              <w:t>Supervisiona</w:t>
+            </w:r>
+            <w:proofErr w:type="spellEnd"/>
+            <w:r>
+              <w:t xml:space="preserve"> e </w:t>
+            </w:r>
+            <w:proofErr w:type="spellStart"/>
+            <w:r>
+              <w:t>coordena</w:t>
+            </w:r>
+            <w:proofErr w:type="spellEnd"/>
             <w:r>
               <w:t xml:space="preserve"> as</w:t>
             </w:r>
             <w:r>
-              <w:t xml:space="preserve"> equip</w:t>
+              <w:t xml:space="preserve"> </w:t>
+            </w:r>
+            <w:proofErr w:type="spellStart"/>
+            <w:r>
+              <w:t>equip</w:t>
             </w:r>
             <w:r>
               <w:t>a</w:t>
             </w:r>
             <w:r>
-              <w:t>s nessa área.</w:t>
+              <w:t>s</w:t>
+            </w:r>
+            <w:proofErr w:type="spellEnd"/>
+            <w:r>
+              <w:t xml:space="preserve"> </w:t>
+            </w:r>
+            <w:proofErr w:type="spellStart"/>
+            <w:r>
+              <w:t>nessa</w:t>
+            </w:r>
+            <w:proofErr w:type="spellEnd"/>
+            <w:r>
+              <w:t xml:space="preserve"> </w:t>
+            </w:r>
+            <w:proofErr w:type="spellStart"/>
+            <w:r>
+              <w:t>área</w:t>
+            </w:r>
+            <w:proofErr w:type="spellEnd"/>
+            <w:r>
+              <w:t>.</w:t>
             </w:r>
           </w:p>
         </w:tc>
@@ -4820,12 +4962,14 @@
             <w:pPr>
               <w:jc w:val="center"/>
             </w:pPr>
+            <w:proofErr w:type="spellStart"/>
             <w:r>
               <w:t>Gestor</w:t>
             </w:r>
             <w:r>
               <w:t>es</w:t>
             </w:r>
+            <w:proofErr w:type="spellEnd"/>
             <w:r>
               <w:t xml:space="preserve"> de Projetos</w:t>
             </w:r>
@@ -5035,9 +5179,19 @@
             <w:pPr>
               <w:jc w:val="center"/>
             </w:pPr>
-            <w:r>
-              <w:t>Departamento de Vendas</w:t>
-            </w:r>
+            <w:proofErr w:type="spellStart"/>
+            <w:r>
+              <w:t>Departamento</w:t>
+            </w:r>
+            <w:proofErr w:type="spellEnd"/>
+            <w:r>
+              <w:t xml:space="preserve"> de </w:t>
+            </w:r>
+            <w:proofErr w:type="spellStart"/>
+            <w:r>
+              <w:t>Vendas</w:t>
+            </w:r>
+            <w:proofErr w:type="spellEnd"/>
           </w:p>
         </w:tc>
         <w:tc>
@@ -5110,9 +5264,19 @@
             <w:pPr>
               <w:jc w:val="center"/>
             </w:pPr>
-            <w:r>
-              <w:t>Departamento de Finanças</w:t>
-            </w:r>
+            <w:proofErr w:type="spellStart"/>
+            <w:r>
+              <w:t>Departamento</w:t>
+            </w:r>
+            <w:proofErr w:type="spellEnd"/>
+            <w:r>
+              <w:t xml:space="preserve"> de </w:t>
+            </w:r>
+            <w:proofErr w:type="spellStart"/>
+            <w:r>
+              <w:t>Finanças</w:t>
+            </w:r>
+            <w:proofErr w:type="spellEnd"/>
           </w:p>
         </w:tc>
         <w:tc>
@@ -5130,7 +5294,21 @@
               <w:rPr>
                 <w:lang w:val="pt-PT"/>
               </w:rPr>
-              <w:t>Responsável por todas as atividades financeiras da empresa, tendo que otimizar a utilização dos recursos financeiros disponíveis e fornecer informações precisas e relevantes para a tomada de decisões estratégicas.</w:t>
+              <w:t xml:space="preserve">Responsável por todas as atividades financeiras da empresa, tendo </w:t>
+            </w:r>
+            <w:proofErr w:type="gramStart"/>
+            <w:r>
+              <w:rPr>
+                <w:lang w:val="pt-PT"/>
+              </w:rPr>
+              <w:t>que</w:t>
+            </w:r>
+            <w:proofErr w:type="gramEnd"/>
+            <w:r>
+              <w:rPr>
+                <w:lang w:val="pt-PT"/>
+              </w:rPr>
+              <w:t xml:space="preserve"> otimizar a utilização dos recursos financeiros disponíveis e fornecer informações precisas e relevantes para a tomada de decisões estratégicas.</w:t>
             </w:r>
           </w:p>
         </w:tc>
@@ -5146,9 +5324,19 @@
             <w:pPr>
               <w:jc w:val="center"/>
             </w:pPr>
-            <w:r>
-              <w:t>Departamento de Logística</w:t>
-            </w:r>
+            <w:proofErr w:type="spellStart"/>
+            <w:r>
+              <w:t>Departamento</w:t>
+            </w:r>
+            <w:proofErr w:type="spellEnd"/>
+            <w:r>
+              <w:t xml:space="preserve"> de </w:t>
+            </w:r>
+            <w:proofErr w:type="spellStart"/>
+            <w:r>
+              <w:t>Logística</w:t>
+            </w:r>
+            <w:proofErr w:type="spellEnd"/>
           </w:p>
         </w:tc>
         <w:tc>
@@ -5185,9 +5373,19 @@
             <w:pPr>
               <w:jc w:val="center"/>
             </w:pPr>
-            <w:r>
-              <w:t>Equipa de Desenvolvimento</w:t>
-            </w:r>
+            <w:proofErr w:type="spellStart"/>
+            <w:r>
+              <w:t>Equipa</w:t>
+            </w:r>
+            <w:proofErr w:type="spellEnd"/>
+            <w:r>
+              <w:t xml:space="preserve"> de </w:t>
+            </w:r>
+            <w:proofErr w:type="spellStart"/>
+            <w:r>
+              <w:t>Desenvolvimento</w:t>
+            </w:r>
+            <w:proofErr w:type="spellEnd"/>
           </w:p>
         </w:tc>
         <w:tc>
@@ -5827,7 +6025,21 @@
         <w:rPr>
           <w:lang w:val="pt-PT"/>
         </w:rPr>
-        <w:t>Inicialmente, são projetados os produtos que serão desenvolvidos em determinado período, e é entregue uma lista de todos os artigos e um plano de construção. Isso pode ser estipulado pela equipa de design e arquitetura do departamento de desenvolvimento</w:t>
+        <w:t xml:space="preserve">Inicialmente, são projetados os produtos que serão desenvolvidos em determinado período, e é </w:t>
+      </w:r>
+      <w:proofErr w:type="gramStart"/>
+      <w:r>
+        <w:rPr>
+          <w:lang w:val="pt-PT"/>
+        </w:rPr>
+        <w:t>entregue</w:t>
+      </w:r>
+      <w:proofErr w:type="gramEnd"/>
+      <w:r>
+        <w:rPr>
+          <w:lang w:val="pt-PT"/>
+        </w:rPr>
+        <w:t xml:space="preserve"> uma lista de todos os artigos e um plano de construção. Isso pode ser estipulado pela equipa de design e arquitetura do departamento de desenvolvimento</w:t>
       </w:r>
       <w:r>
         <w:rPr>
@@ -6486,7 +6698,21 @@
         <w:rPr>
           <w:lang w:val="pt-PT"/>
         </w:rPr>
-        <w:t>Entre as diversas frameworks de avaliação e gestão de riscos, a que pareceu ser a melhor opção para este plano de segurança foi o OCTAVE, neste caso na versão OCTAVE-S.</w:t>
+        <w:t xml:space="preserve">Entre as diversas </w:t>
+      </w:r>
+      <w:proofErr w:type="spellStart"/>
+      <w:r>
+        <w:rPr>
+          <w:lang w:val="pt-PT"/>
+        </w:rPr>
+        <w:t>frameworks</w:t>
+      </w:r>
+      <w:proofErr w:type="spellEnd"/>
+      <w:r>
+        <w:rPr>
+          <w:lang w:val="pt-PT"/>
+        </w:rPr>
+        <w:t xml:space="preserve"> de avaliação e gestão de riscos, a que pareceu ser a melhor opção para este plano de segurança foi o OCTAVE, neste caso na versão OCTAVE-S.</w:t>
       </w:r>
     </w:p>
     <w:p>
@@ -6497,6 +6723,7 @@
         </w:rPr>
       </w:pPr>
       <w:bookmarkStart w:id="10" w:name="_Toc136449608"/>
+      <w:proofErr w:type="spellStart"/>
       <w:r>
         <w:rPr>
           <w:lang w:val="pt-PT"/>
@@ -6504,6 +6731,7 @@
         <w:t>Octave</w:t>
       </w:r>
       <w:bookmarkEnd w:id="10"/>
+      <w:proofErr w:type="spellEnd"/>
     </w:p>
     <w:p>
       <w:pPr>
@@ -6554,8 +6782,16 @@
         <w:rPr>
           <w:lang w:val="pt-PT"/>
         </w:rPr>
-        <w:t xml:space="preserve"> Method</w:t>
-      </w:r>
+        <w:t xml:space="preserve"> </w:t>
+      </w:r>
+      <w:proofErr w:type="spellStart"/>
+      <w:r>
+        <w:rPr>
+          <w:lang w:val="pt-PT"/>
+        </w:rPr>
+        <w:t>Method</w:t>
+      </w:r>
+      <w:proofErr w:type="spellEnd"/>
     </w:p>
     <w:p>
       <w:pPr>
@@ -6590,7 +6826,21 @@
         <w:rPr>
           <w:lang w:val="pt-PT"/>
         </w:rPr>
-        <w:t>OCTAVE Allegro (framework selecionada para este projeto)</w:t>
+        <w:t>OCTAVE Allegro (</w:t>
+      </w:r>
+      <w:proofErr w:type="spellStart"/>
+      <w:r>
+        <w:rPr>
+          <w:lang w:val="pt-PT"/>
+        </w:rPr>
+        <w:t>framework</w:t>
+      </w:r>
+      <w:proofErr w:type="spellEnd"/>
+      <w:r>
+        <w:rPr>
+          <w:lang w:val="pt-PT"/>
+        </w:rPr>
+        <w:t xml:space="preserve"> selecionada para este projeto)</w:t>
       </w:r>
     </w:p>
     <w:p>
@@ -6815,11 +7065,19 @@
           <w:lang w:val="pt-PT"/>
         </w:rPr>
       </w:pPr>
-      <w:r>
-        <w:rPr>
-          <w:lang w:val="pt-PT"/>
-        </w:rPr>
-        <w:t>Tracking de uma entrega</w:t>
+      <w:proofErr w:type="spellStart"/>
+      <w:r>
+        <w:rPr>
+          <w:lang w:val="pt-PT"/>
+        </w:rPr>
+        <w:t>Tracking</w:t>
+      </w:r>
+      <w:proofErr w:type="spellEnd"/>
+      <w:r>
+        <w:rPr>
+          <w:lang w:val="pt-PT"/>
+        </w:rPr>
+        <w:t xml:space="preserve"> de uma entrega</w:t>
       </w:r>
     </w:p>
     <w:p>
@@ -7428,7 +7686,21 @@
         <w:rPr>
           <w:lang w:val="pt-PT"/>
         </w:rPr>
-        <w:t>A base de dados utilizará a linguagem SQL Server e como IDE o SSMS (SQL Server Management Studio)</w:t>
+        <w:t xml:space="preserve">A base de dados utilizará a linguagem SQL Server e como IDE o SSMS (SQL Server Management </w:t>
+      </w:r>
+      <w:proofErr w:type="spellStart"/>
+      <w:r>
+        <w:rPr>
+          <w:lang w:val="pt-PT"/>
+        </w:rPr>
+        <w:t>Studio</w:t>
+      </w:r>
+      <w:proofErr w:type="spellEnd"/>
+      <w:r>
+        <w:rPr>
+          <w:lang w:val="pt-PT"/>
+        </w:rPr>
+        <w:t>)</w:t>
       </w:r>
       <w:r>
         <w:rPr>
@@ -7619,7 +7891,21 @@
         <w:rPr>
           <w:lang w:val="pt-PT"/>
         </w:rPr>
-        <w:t>Foram criadas dois tipos de aplicação distintas, aplicação para desktop que terá acesso</w:t>
+        <w:t xml:space="preserve">Foram </w:t>
+      </w:r>
+      <w:proofErr w:type="gramStart"/>
+      <w:r>
+        <w:rPr>
+          <w:lang w:val="pt-PT"/>
+        </w:rPr>
+        <w:t>criadas</w:t>
+      </w:r>
+      <w:proofErr w:type="gramEnd"/>
+      <w:r>
+        <w:rPr>
+          <w:lang w:val="pt-PT"/>
+        </w:rPr>
+        <w:t xml:space="preserve"> dois tipos de aplicação distintas, aplicação para desktop que terá acesso</w:t>
       </w:r>
       <w:r>
         <w:rPr>
@@ -7731,7 +8017,21 @@
         <w:rPr>
           <w:lang w:val="pt-PT"/>
         </w:rPr>
-        <w:t>Interface de workflow de projetos de equipas de desenvolvimento</w:t>
+        <w:t xml:space="preserve">Interface de </w:t>
+      </w:r>
+      <w:proofErr w:type="spellStart"/>
+      <w:r>
+        <w:rPr>
+          <w:lang w:val="pt-PT"/>
+        </w:rPr>
+        <w:t>workflow</w:t>
+      </w:r>
+      <w:proofErr w:type="spellEnd"/>
+      <w:r>
+        <w:rPr>
+          <w:lang w:val="pt-PT"/>
+        </w:rPr>
+        <w:t xml:space="preserve"> de projetos de equipas de desenvolvimento</w:t>
       </w:r>
     </w:p>
     <w:p>
@@ -7916,7 +8216,21 @@
         <w:rPr>
           <w:lang w:val="pt-PT"/>
         </w:rPr>
-        <w:t xml:space="preserve"> a empresa tenha o bom funcionamento dos sistemas, será necessário que esta contenha recursos, que tratam-se de meios que podem ser utilizados para um determinado fim, estes possuem um valor e são quem sofrem </w:t>
+        <w:t xml:space="preserve"> a empresa tenha o bom funcionamento dos sistemas, será necessário que esta contenha recursos, que </w:t>
+      </w:r>
+      <w:proofErr w:type="gramStart"/>
+      <w:r>
+        <w:rPr>
+          <w:lang w:val="pt-PT"/>
+        </w:rPr>
+        <w:t>tratam-se</w:t>
+      </w:r>
+      <w:proofErr w:type="gramEnd"/>
+      <w:r>
+        <w:rPr>
+          <w:lang w:val="pt-PT"/>
+        </w:rPr>
+        <w:t xml:space="preserve"> de meios que podem ser utilizados para um determinado fim, estes possuem um valor e são quem sofrem </w:t>
       </w:r>
       <w:r>
         <w:rPr>
@@ -8468,14 +8782,34 @@
               </w:rPr>
               <w:t xml:space="preserve">Conjunto de equipamentos utilizados para realizar a </w:t>
             </w:r>
+            <w:proofErr w:type="spellStart"/>
             <w:r>
               <w:rPr>
                 <w:i/>
                 <w:iCs/>
                 <w:lang w:val="pt-PT"/>
               </w:rPr>
-              <w:t>quality assurance</w:t>
-            </w:r>
+              <w:t>quality</w:t>
+            </w:r>
+            <w:proofErr w:type="spellEnd"/>
+            <w:r>
+              <w:rPr>
+                <w:i/>
+                <w:iCs/>
+                <w:lang w:val="pt-PT"/>
+              </w:rPr>
+              <w:t xml:space="preserve"> </w:t>
+            </w:r>
+            <w:proofErr w:type="spellStart"/>
+            <w:r>
+              <w:rPr>
+                <w:i/>
+                <w:iCs/>
+                <w:lang w:val="pt-PT"/>
+              </w:rPr>
+              <w:t>assurance</w:t>
+            </w:r>
+            <w:proofErr w:type="spellEnd"/>
             <w:r>
               <w:rPr>
                 <w:lang w:val="pt-PT"/>
@@ -8779,12 +9113,14 @@
                 <w:lang w:val="pt-PT"/>
               </w:rPr>
             </w:pPr>
+            <w:proofErr w:type="spellStart"/>
             <w:r>
               <w:rPr>
                 <w:lang w:val="pt-PT"/>
               </w:rPr>
               <w:t>Switches</w:t>
             </w:r>
+            <w:proofErr w:type="spellEnd"/>
           </w:p>
         </w:tc>
         <w:tc>
@@ -10220,7 +10556,35 @@
               <w:rPr>
                 <w:lang w:val="pt-PT"/>
               </w:rPr>
-              <w:t>Versão testada, quantidade de utilizadores, quantidade de requests executados, quantidade de requests com resposta OK, tempo de execução.</w:t>
+              <w:t xml:space="preserve">Versão testada, quantidade de utilizadores, quantidade de </w:t>
+            </w:r>
+            <w:proofErr w:type="spellStart"/>
+            <w:r>
+              <w:rPr>
+                <w:lang w:val="pt-PT"/>
+              </w:rPr>
+              <w:t>requests</w:t>
+            </w:r>
+            <w:proofErr w:type="spellEnd"/>
+            <w:r>
+              <w:rPr>
+                <w:lang w:val="pt-PT"/>
+              </w:rPr>
+              <w:t xml:space="preserve"> executados, quantidade de </w:t>
+            </w:r>
+            <w:proofErr w:type="spellStart"/>
+            <w:r>
+              <w:rPr>
+                <w:lang w:val="pt-PT"/>
+              </w:rPr>
+              <w:t>requests</w:t>
+            </w:r>
+            <w:proofErr w:type="spellEnd"/>
+            <w:r>
+              <w:rPr>
+                <w:lang w:val="pt-PT"/>
+              </w:rPr>
+              <w:t xml:space="preserve"> com resposta OK, tempo de execução.</w:t>
             </w:r>
           </w:p>
         </w:tc>
@@ -10359,7 +10723,21 @@
               <w:rPr>
                 <w:lang w:val="pt-PT"/>
               </w:rPr>
-              <w:t>Servidores de deployment de aplicações</w:t>
+              <w:t xml:space="preserve">Servidores de </w:t>
+            </w:r>
+            <w:proofErr w:type="spellStart"/>
+            <w:r>
+              <w:rPr>
+                <w:lang w:val="pt-PT"/>
+              </w:rPr>
+              <w:t>deployment</w:t>
+            </w:r>
+            <w:proofErr w:type="spellEnd"/>
+            <w:r>
+              <w:rPr>
+                <w:lang w:val="pt-PT"/>
+              </w:rPr>
+              <w:t xml:space="preserve"> de aplicações</w:t>
             </w:r>
           </w:p>
         </w:tc>
@@ -10624,8 +11002,16 @@
               <w:rPr>
                 <w:lang w:val="pt-PT"/>
               </w:rPr>
-              <w:t>Servidor responsável por armazenar o backup de todos os discos utilizados pelas máquinas da empresa, de modo a manter em registo as ações realizadas pelo funcionários</w:t>
-            </w:r>
+              <w:t xml:space="preserve">Servidor responsável por armazenar o backup de todos os discos utilizados pelas máquinas da empresa, de modo a manter em registo as ações realizadas </w:t>
+            </w:r>
+            <w:proofErr w:type="gramStart"/>
+            <w:r>
+              <w:rPr>
+                <w:lang w:val="pt-PT"/>
+              </w:rPr>
+              <w:t>pelo funcionários</w:t>
+            </w:r>
+            <w:proofErr w:type="gramEnd"/>
           </w:p>
         </w:tc>
       </w:tr>
@@ -11591,11 +11977,19 @@
           <w:lang w:val="pt-PT"/>
         </w:rPr>
       </w:pPr>
-      <w:r>
-        <w:rPr>
-          <w:lang w:val="pt-PT"/>
-        </w:rPr>
-        <w:t xml:space="preserve">Tratam-se de pontos de extrema importância para a empresa e os seus trabalhadores, portanto, fazer uma boa </w:t>
+      <w:proofErr w:type="gramStart"/>
+      <w:r>
+        <w:rPr>
+          <w:lang w:val="pt-PT"/>
+        </w:rPr>
+        <w:t>Tratam-se</w:t>
+      </w:r>
+      <w:proofErr w:type="gramEnd"/>
+      <w:r>
+        <w:rPr>
+          <w:lang w:val="pt-PT"/>
+        </w:rPr>
+        <w:t xml:space="preserve"> de pontos de extrema importância para a empresa e os seus trabalhadores, portanto, fazer uma boa </w:t>
       </w:r>
       <w:r>
         <w:rPr>
@@ -13143,12 +13537,14 @@
                 <w:lang w:val="pt-PT"/>
               </w:rPr>
             </w:pPr>
+            <w:proofErr w:type="spellStart"/>
             <w:r>
               <w:rPr>
                 <w:lang w:val="pt-PT"/>
               </w:rPr>
               <w:t>Switches</w:t>
             </w:r>
+            <w:proofErr w:type="spellEnd"/>
           </w:p>
         </w:tc>
         <w:tc>
@@ -14253,11 +14649,19 @@
               </w:rPr>
               <w:t xml:space="preserve">Servidores de </w:t>
             </w:r>
-            <w:r>
-              <w:rPr>
-                <w:lang w:val="pt-PT"/>
-              </w:rPr>
-              <w:t>deployment de aplicações</w:t>
+            <w:proofErr w:type="spellStart"/>
+            <w:r>
+              <w:rPr>
+                <w:lang w:val="pt-PT"/>
+              </w:rPr>
+              <w:t>deployment</w:t>
+            </w:r>
+            <w:proofErr w:type="spellEnd"/>
+            <w:r>
+              <w:rPr>
+                <w:lang w:val="pt-PT"/>
+              </w:rPr>
+              <w:t xml:space="preserve"> de aplicações</w:t>
             </w:r>
           </w:p>
         </w:tc>
@@ -15262,7 +15666,21 @@
         <w:rPr>
           <w:lang w:val="pt-PT"/>
         </w:rPr>
-        <w:t xml:space="preserve"> Os servidores de deployment de aplicações também foi destacada, pois, caso este deixe de funcionar, todas as </w:t>
+        <w:t xml:space="preserve"> Os servidores de </w:t>
+      </w:r>
+      <w:proofErr w:type="spellStart"/>
+      <w:r>
+        <w:rPr>
+          <w:lang w:val="pt-PT"/>
+        </w:rPr>
+        <w:t>deployment</w:t>
+      </w:r>
+      <w:proofErr w:type="spellEnd"/>
+      <w:r>
+        <w:rPr>
+          <w:lang w:val="pt-PT"/>
+        </w:rPr>
+        <w:t xml:space="preserve"> de aplicações também foi destacada, pois, caso este deixe de funcionar, todas as </w:t>
       </w:r>
       <w:r>
         <w:rPr>
@@ -15494,9 +15912,11 @@
                 <w:lang w:val="pt-PT"/>
               </w:rPr>
             </w:pPr>
+            <w:proofErr w:type="spellStart"/>
             <w:r>
               <w:t>Resultado</w:t>
             </w:r>
+            <w:proofErr w:type="spellEnd"/>
           </w:p>
         </w:tc>
         <w:tc>
@@ -15508,9 +15928,11 @@
             <w:pPr>
               <w:jc w:val="center"/>
             </w:pPr>
+            <w:proofErr w:type="spellStart"/>
             <w:r>
               <w:t>Impacto</w:t>
             </w:r>
+            <w:proofErr w:type="spellEnd"/>
           </w:p>
         </w:tc>
       </w:tr>
@@ -17736,7 +18158,25 @@
                 <w:bCs/>
                 <w:lang w:val="pt-PT"/>
               </w:rPr>
-              <w:t>Servidores de deployment de aplicações</w:t>
+              <w:t xml:space="preserve">Servidores de </w:t>
+            </w:r>
+            <w:proofErr w:type="spellStart"/>
+            <w:r>
+              <w:rPr>
+                <w:b/>
+                <w:bCs/>
+                <w:lang w:val="pt-PT"/>
+              </w:rPr>
+              <w:t>deployment</w:t>
+            </w:r>
+            <w:proofErr w:type="spellEnd"/>
+            <w:r>
+              <w:rPr>
+                <w:b/>
+                <w:bCs/>
+                <w:lang w:val="pt-PT"/>
+              </w:rPr>
+              <w:t xml:space="preserve"> de aplicações</w:t>
             </w:r>
           </w:p>
         </w:tc>
@@ -22608,9 +23048,43 @@
         </w:rPr>
         <w:t>Divulgação - d</w:t>
       </w:r>
-      <w:r>
-        <w:t>ivulgação ou visualização de informações sensíveis</w:t>
-      </w:r>
+      <w:proofErr w:type="spellStart"/>
+      <w:r>
+        <w:t>ivulgação</w:t>
+      </w:r>
+      <w:proofErr w:type="spellEnd"/>
+      <w:r>
+        <w:t xml:space="preserve"> </w:t>
+      </w:r>
+      <w:proofErr w:type="spellStart"/>
+      <w:r>
+        <w:t>ou</w:t>
+      </w:r>
+      <w:proofErr w:type="spellEnd"/>
+      <w:r>
+        <w:t xml:space="preserve"> </w:t>
+      </w:r>
+      <w:proofErr w:type="spellStart"/>
+      <w:r>
+        <w:t>visualização</w:t>
+      </w:r>
+      <w:proofErr w:type="spellEnd"/>
+      <w:r>
+        <w:t xml:space="preserve"> de </w:t>
+      </w:r>
+      <w:proofErr w:type="spellStart"/>
+      <w:r>
+        <w:t>informações</w:t>
+      </w:r>
+      <w:proofErr w:type="spellEnd"/>
+      <w:r>
+        <w:t xml:space="preserve"> </w:t>
+      </w:r>
+      <w:proofErr w:type="spellStart"/>
+      <w:r>
+        <w:t>sensíveis</w:t>
+      </w:r>
+      <w:proofErr w:type="spellEnd"/>
     </w:p>
     <w:p>
       <w:pPr>
@@ -22623,9 +23097,51 @@
           <w:lang w:val="pt-PT"/>
         </w:rPr>
       </w:pPr>
-      <w:r>
-        <w:t>Modificação - modificação de informações importantes ou confidenciais</w:t>
-      </w:r>
+      <w:proofErr w:type="spellStart"/>
+      <w:r>
+        <w:t>Modificação</w:t>
+      </w:r>
+      <w:proofErr w:type="spellEnd"/>
+      <w:r>
+        <w:t xml:space="preserve"> - </w:t>
+      </w:r>
+      <w:proofErr w:type="spellStart"/>
+      <w:r>
+        <w:t>modificação</w:t>
+      </w:r>
+      <w:proofErr w:type="spellEnd"/>
+      <w:r>
+        <w:t xml:space="preserve"> de </w:t>
+      </w:r>
+      <w:proofErr w:type="spellStart"/>
+      <w:r>
+        <w:t>informações</w:t>
+      </w:r>
+      <w:proofErr w:type="spellEnd"/>
+      <w:r>
+        <w:t xml:space="preserve"> </w:t>
+      </w:r>
+      <w:proofErr w:type="spellStart"/>
+      <w:r>
+        <w:t>importantes</w:t>
+      </w:r>
+      <w:proofErr w:type="spellEnd"/>
+      <w:r>
+        <w:t xml:space="preserve"> </w:t>
+      </w:r>
+      <w:proofErr w:type="spellStart"/>
+      <w:r>
+        <w:t>ou</w:t>
+      </w:r>
+      <w:proofErr w:type="spellEnd"/>
+      <w:r>
+        <w:t xml:space="preserve"> </w:t>
+      </w:r>
+      <w:proofErr w:type="spellStart"/>
+      <w:r>
+        <w:t>confidenciais</w:t>
+      </w:r>
+      <w:proofErr w:type="spellEnd"/>
     </w:p>
     <w:p>
       <w:pPr>
@@ -22638,8 +23154,61 @@
           <w:lang w:val="pt-PT"/>
         </w:rPr>
       </w:pPr>
-      <w:r>
-        <w:t>Destruição - Destruição ou perda de informações importantes, hardware ou software</w:t>
+      <w:proofErr w:type="spellStart"/>
+      <w:r>
+        <w:t>Destruição</w:t>
+      </w:r>
+      <w:proofErr w:type="spellEnd"/>
+      <w:r>
+        <w:t xml:space="preserve"> - </w:t>
+      </w:r>
+      <w:proofErr w:type="spellStart"/>
+      <w:r>
+        <w:t>Destruição</w:t>
+      </w:r>
+      <w:proofErr w:type="spellEnd"/>
+      <w:r>
+        <w:t xml:space="preserve"> </w:t>
+      </w:r>
+      <w:proofErr w:type="spellStart"/>
+      <w:r>
+        <w:t>ou</w:t>
+      </w:r>
+      <w:proofErr w:type="spellEnd"/>
+      <w:r>
+        <w:t xml:space="preserve"> </w:t>
+      </w:r>
+      <w:proofErr w:type="spellStart"/>
+      <w:r>
+        <w:t>perda</w:t>
+      </w:r>
+      <w:proofErr w:type="spellEnd"/>
+      <w:r>
+        <w:t xml:space="preserve"> de </w:t>
+      </w:r>
+      <w:proofErr w:type="spellStart"/>
+      <w:r>
+        <w:t>informações</w:t>
+      </w:r>
+      <w:proofErr w:type="spellEnd"/>
+      <w:r>
+        <w:t xml:space="preserve"> </w:t>
+      </w:r>
+      <w:proofErr w:type="spellStart"/>
+      <w:r>
+        <w:t>importantes</w:t>
+      </w:r>
+      <w:proofErr w:type="spellEnd"/>
+      <w:r>
+        <w:t xml:space="preserve">, hardware </w:t>
+      </w:r>
+      <w:proofErr w:type="spellStart"/>
+      <w:r>
+        <w:t>ou</w:t>
+      </w:r>
+      <w:proofErr w:type="spellEnd"/>
+      <w:r>
+        <w:t xml:space="preserve"> software</w:t>
       </w:r>
     </w:p>
     <w:p>
@@ -22659,9 +23228,59 @@
         </w:rPr>
         <w:t xml:space="preserve">Interrupção - </w:t>
       </w:r>
-      <w:r>
-        <w:t>Interrupção de acesso a informações importantes, software, aplicativos ou serviços</w:t>
-      </w:r>
+      <w:proofErr w:type="spellStart"/>
+      <w:r>
+        <w:t>Interrupção</w:t>
+      </w:r>
+      <w:proofErr w:type="spellEnd"/>
+      <w:r>
+        <w:t xml:space="preserve"> de </w:t>
+      </w:r>
+      <w:proofErr w:type="spellStart"/>
+      <w:r>
+        <w:t>acesso</w:t>
+      </w:r>
+      <w:proofErr w:type="spellEnd"/>
+      <w:r>
+        <w:t xml:space="preserve"> a </w:t>
+      </w:r>
+      <w:proofErr w:type="spellStart"/>
+      <w:r>
+        <w:t>informações</w:t>
+      </w:r>
+      <w:proofErr w:type="spellEnd"/>
+      <w:r>
+        <w:t xml:space="preserve"> </w:t>
+      </w:r>
+      <w:proofErr w:type="spellStart"/>
+      <w:r>
+        <w:t>importantes</w:t>
+      </w:r>
+      <w:proofErr w:type="spellEnd"/>
+      <w:r>
+        <w:t xml:space="preserve">, software, </w:t>
+      </w:r>
+      <w:proofErr w:type="spellStart"/>
+      <w:r>
+        <w:t>aplicativos</w:t>
+      </w:r>
+      <w:proofErr w:type="spellEnd"/>
+      <w:r>
+        <w:t xml:space="preserve"> </w:t>
+      </w:r>
+      <w:proofErr w:type="spellStart"/>
+      <w:r>
+        <w:t>ou</w:t>
+      </w:r>
+      <w:proofErr w:type="spellEnd"/>
+      <w:r>
+        <w:t xml:space="preserve"> </w:t>
+      </w:r>
+      <w:proofErr w:type="spellStart"/>
+      <w:r>
+        <w:t>serviços</w:t>
+      </w:r>
+      <w:proofErr w:type="spellEnd"/>
     </w:p>
     <w:p>
       <w:pPr>
@@ -25520,7 +26139,25 @@
                 <w:bCs/>
                 <w:lang w:val="pt-PT"/>
               </w:rPr>
-              <w:t>Servidores de deployment de aplicações</w:t>
+              <w:t xml:space="preserve">Servidores de </w:t>
+            </w:r>
+            <w:proofErr w:type="spellStart"/>
+            <w:r>
+              <w:rPr>
+                <w:b/>
+                <w:bCs/>
+                <w:lang w:val="pt-PT"/>
+              </w:rPr>
+              <w:t>deployment</w:t>
+            </w:r>
+            <w:proofErr w:type="spellEnd"/>
+            <w:r>
+              <w:rPr>
+                <w:b/>
+                <w:bCs/>
+                <w:lang w:val="pt-PT"/>
+              </w:rPr>
+              <w:t xml:space="preserve"> de aplicações</w:t>
             </w:r>
           </w:p>
         </w:tc>
@@ -28756,7 +29393,21 @@
         <w:rPr>
           <w:lang w:val="pt-PT"/>
         </w:rPr>
-        <w:t>ão justo, foi preciso ter em causa tanto ameaças com atores internos ou externos, sendo que houve casos que houve apenas um destes atores, foi atribuído o valor de N/A ao valor do risco que não possuí o ator num desses valores e é assumido totalmente o valor do risco do ator que causão a agressão, por exemplo, as máquinas sendo que não têm nenhum tipo de ameaça externa, vai-se assumir totalmente o valor de risco interno.</w:t>
+        <w:t xml:space="preserve">ão justo, foi preciso ter em causa tanto ameaças com atores internos ou externos, sendo que houve casos que houve apenas um destes atores, foi atribuído o valor de N/A ao valor do risco que não possuí o ator num desses valores e é assumido totalmente o valor do risco do ator que </w:t>
+      </w:r>
+      <w:proofErr w:type="spellStart"/>
+      <w:r>
+        <w:rPr>
+          <w:lang w:val="pt-PT"/>
+        </w:rPr>
+        <w:t>causão</w:t>
+      </w:r>
+      <w:proofErr w:type="spellEnd"/>
+      <w:r>
+        <w:rPr>
+          <w:lang w:val="pt-PT"/>
+        </w:rPr>
+        <w:t xml:space="preserve"> a agressão, por exemplo, as máquinas sendo que não têm nenhum tipo de ameaça externa, vai-se assumir totalmente o valor de risco interno.</w:t>
       </w:r>
     </w:p>
     <w:p>
@@ -28817,19 +29468,41 @@
         <w:rPr>
           <w:rFonts w:cstheme="minorHAnsi"/>
         </w:rPr>
-        <w:t>Base de dados de clientes</w:t>
-      </w:r>
+        <w:t xml:space="preserve">Base de dados de </w:t>
+      </w:r>
+      <w:proofErr w:type="spellStart"/>
       <w:r>
         <w:rPr>
           <w:rFonts w:cstheme="minorHAnsi"/>
         </w:rPr>
+        <w:t>clientes</w:t>
+      </w:r>
+      <w:proofErr w:type="spellEnd"/>
+      <w:r>
+        <w:rPr>
+          <w:rFonts w:cstheme="minorHAnsi"/>
+        </w:rPr>
         <w:t>:</w:t>
       </w:r>
       <w:r>
         <w:rPr>
           <w:rFonts w:cstheme="minorHAnsi"/>
         </w:rPr>
-        <w:t xml:space="preserve"> 6.7 </w:t>
+        <w:t xml:space="preserve"> </w:t>
+      </w:r>
+      <w:proofErr w:type="gramStart"/>
+      <w:r>
+        <w:rPr>
+          <w:rFonts w:cstheme="minorHAnsi"/>
+        </w:rPr>
+        <w:t>6.7</w:t>
+      </w:r>
+      <w:proofErr w:type="gramEnd"/>
+      <w:r>
+        <w:rPr>
+          <w:rFonts w:cstheme="minorHAnsi"/>
+        </w:rPr>
+        <w:t xml:space="preserve"> </w:t>
       </w:r>
     </w:p>
     <w:p>
@@ -28843,12 +29516,56 @@
           <w:lang w:val="pt-PT"/>
         </w:rPr>
       </w:pPr>
+      <w:proofErr w:type="spellStart"/>
       <w:r>
         <w:rPr>
           <w:rFonts w:cstheme="minorHAnsi"/>
         </w:rPr>
-        <w:t>Servidor de armazenamento em nuvem para documentos</w:t>
-      </w:r>
+        <w:t>Servidor</w:t>
+      </w:r>
+      <w:proofErr w:type="spellEnd"/>
+      <w:r>
+        <w:rPr>
+          <w:rFonts w:cstheme="minorHAnsi"/>
+        </w:rPr>
+        <w:t xml:space="preserve"> de </w:t>
+      </w:r>
+      <w:proofErr w:type="spellStart"/>
+      <w:r>
+        <w:rPr>
+          <w:rFonts w:cstheme="minorHAnsi"/>
+        </w:rPr>
+        <w:t>armazenamento</w:t>
+      </w:r>
+      <w:proofErr w:type="spellEnd"/>
+      <w:r>
+        <w:rPr>
+          <w:rFonts w:cstheme="minorHAnsi"/>
+        </w:rPr>
+        <w:t xml:space="preserve"> em </w:t>
+      </w:r>
+      <w:proofErr w:type="spellStart"/>
+      <w:r>
+        <w:rPr>
+          <w:rFonts w:cstheme="minorHAnsi"/>
+        </w:rPr>
+        <w:t>nuvem</w:t>
+      </w:r>
+      <w:proofErr w:type="spellEnd"/>
+      <w:r>
+        <w:rPr>
+          <w:rFonts w:cstheme="minorHAnsi"/>
+        </w:rPr>
+        <w:t xml:space="preserve"> para </w:t>
+      </w:r>
+      <w:proofErr w:type="spellStart"/>
+      <w:r>
+        <w:rPr>
+          <w:rFonts w:cstheme="minorHAnsi"/>
+        </w:rPr>
+        <w:t>documentos</w:t>
+      </w:r>
+      <w:proofErr w:type="spellEnd"/>
       <w:r>
         <w:rPr>
           <w:rFonts w:cstheme="minorHAnsi"/>
@@ -28873,12 +29590,42 @@
           <w:lang w:val="pt-PT"/>
         </w:rPr>
       </w:pPr>
+      <w:proofErr w:type="spellStart"/>
       <w:r>
         <w:rPr>
           <w:rFonts w:cstheme="minorHAnsi"/>
         </w:rPr>
-        <w:t>Aplicação do Sistema de Gestão Financeira</w:t>
-      </w:r>
+        <w:t>Aplicação</w:t>
+      </w:r>
+      <w:proofErr w:type="spellEnd"/>
+      <w:r>
+        <w:rPr>
+          <w:rFonts w:cstheme="minorHAnsi"/>
+        </w:rPr>
+        <w:t xml:space="preserve"> do Sistema de </w:t>
+      </w:r>
+      <w:proofErr w:type="spellStart"/>
+      <w:r>
+        <w:rPr>
+          <w:rFonts w:cstheme="minorHAnsi"/>
+        </w:rPr>
+        <w:t>Gestão</w:t>
+      </w:r>
+      <w:proofErr w:type="spellEnd"/>
+      <w:r>
+        <w:rPr>
+          <w:rFonts w:cstheme="minorHAnsi"/>
+        </w:rPr>
+        <w:t xml:space="preserve"> </w:t>
+      </w:r>
+      <w:proofErr w:type="spellStart"/>
+      <w:r>
+        <w:rPr>
+          <w:rFonts w:cstheme="minorHAnsi"/>
+        </w:rPr>
+        <w:t>Financeira</w:t>
+      </w:r>
+      <w:proofErr w:type="spellEnd"/>
       <w:r>
         <w:rPr>
           <w:rFonts w:cstheme="minorHAnsi"/>
@@ -28903,11 +29650,19 @@
           <w:lang w:val="pt-PT"/>
         </w:rPr>
       </w:pPr>
+      <w:proofErr w:type="spellStart"/>
       <w:r>
         <w:rPr>
           <w:rFonts w:cstheme="minorHAnsi"/>
         </w:rPr>
-        <w:t>Servidores de bases de dados</w:t>
+        <w:t>Servidores</w:t>
+      </w:r>
+      <w:proofErr w:type="spellEnd"/>
+      <w:r>
+        <w:rPr>
+          <w:rFonts w:cstheme="minorHAnsi"/>
+        </w:rPr>
+        <w:t xml:space="preserve"> de bases de dados</w:t>
       </w:r>
       <w:r>
         <w:rPr>
@@ -28933,12 +29688,56 @@
           <w:lang w:val="pt-PT"/>
         </w:rPr>
       </w:pPr>
+      <w:proofErr w:type="spellStart"/>
       <w:r>
         <w:rPr>
           <w:rFonts w:cstheme="minorHAnsi"/>
         </w:rPr>
-        <w:t>Aplicação de Sistema de Apoio ao Cliente</w:t>
-      </w:r>
+        <w:t>Aplicação</w:t>
+      </w:r>
+      <w:proofErr w:type="spellEnd"/>
+      <w:r>
+        <w:rPr>
+          <w:rFonts w:cstheme="minorHAnsi"/>
+        </w:rPr>
+        <w:t xml:space="preserve"> de Sistema de </w:t>
+      </w:r>
+      <w:proofErr w:type="spellStart"/>
+      <w:r>
+        <w:rPr>
+          <w:rFonts w:cstheme="minorHAnsi"/>
+        </w:rPr>
+        <w:t>Apoio</w:t>
+      </w:r>
+      <w:proofErr w:type="spellEnd"/>
+      <w:r>
+        <w:rPr>
+          <w:rFonts w:cstheme="minorHAnsi"/>
+        </w:rPr>
+        <w:t xml:space="preserve"> </w:t>
+      </w:r>
+      <w:proofErr w:type="spellStart"/>
+      <w:r>
+        <w:rPr>
+          <w:rFonts w:cstheme="minorHAnsi"/>
+        </w:rPr>
+        <w:t>ao</w:t>
+      </w:r>
+      <w:proofErr w:type="spellEnd"/>
+      <w:r>
+        <w:rPr>
+          <w:rFonts w:cstheme="minorHAnsi"/>
+        </w:rPr>
+        <w:t xml:space="preserve"> </w:t>
+      </w:r>
+      <w:proofErr w:type="spellStart"/>
+      <w:r>
+        <w:rPr>
+          <w:rFonts w:cstheme="minorHAnsi"/>
+        </w:rPr>
+        <w:t>Cliente</w:t>
+      </w:r>
+      <w:proofErr w:type="spellEnd"/>
       <w:r>
         <w:rPr>
           <w:rFonts w:cstheme="minorHAnsi"/>
@@ -28963,12 +29762,28 @@
           <w:lang w:val="pt-PT"/>
         </w:rPr>
       </w:pPr>
+      <w:proofErr w:type="spellStart"/>
       <w:r>
         <w:rPr>
           <w:rFonts w:cstheme="minorHAnsi"/>
         </w:rPr>
-        <w:t>Máquinas e ferramentas de fabricação</w:t>
-      </w:r>
+        <w:t>Máquinas</w:t>
+      </w:r>
+      <w:proofErr w:type="spellEnd"/>
+      <w:r>
+        <w:rPr>
+          <w:rFonts w:cstheme="minorHAnsi"/>
+        </w:rPr>
+        <w:t xml:space="preserve"> e ferramentas de </w:t>
+      </w:r>
+      <w:proofErr w:type="spellStart"/>
+      <w:r>
+        <w:rPr>
+          <w:rFonts w:cstheme="minorHAnsi"/>
+        </w:rPr>
+        <w:t>fabricação</w:t>
+      </w:r>
+      <w:proofErr w:type="spellEnd"/>
       <w:r>
         <w:rPr>
           <w:rFonts w:cstheme="minorHAnsi"/>
@@ -28997,20 +29812,36 @@
         <w:rPr>
           <w:rFonts w:cstheme="minorHAnsi"/>
         </w:rPr>
-        <w:t>Base de dados de entregas</w:t>
-      </w:r>
+        <w:t xml:space="preserve">Base de dados de </w:t>
+      </w:r>
+      <w:proofErr w:type="spellStart"/>
       <w:r>
         <w:rPr>
           <w:rFonts w:cstheme="minorHAnsi"/>
         </w:rPr>
+        <w:t>entregas</w:t>
+      </w:r>
+      <w:proofErr w:type="spellEnd"/>
+      <w:r>
+        <w:rPr>
+          <w:rFonts w:cstheme="minorHAnsi"/>
+        </w:rPr>
         <w:t>:</w:t>
       </w:r>
       <w:r>
         <w:rPr>
           <w:rFonts w:cstheme="minorHAnsi"/>
         </w:rPr>
-        <w:t xml:space="preserve"> 5.3</w:t>
-      </w:r>
+        <w:t xml:space="preserve"> </w:t>
+      </w:r>
+      <w:proofErr w:type="gramStart"/>
+      <w:r>
+        <w:rPr>
+          <w:rFonts w:cstheme="minorHAnsi"/>
+        </w:rPr>
+        <w:t>5.3</w:t>
+      </w:r>
+      <w:proofErr w:type="gramEnd"/>
     </w:p>
     <w:p>
       <w:pPr>
@@ -29023,12 +29854,28 @@
           <w:lang w:val="pt-PT"/>
         </w:rPr>
       </w:pPr>
+      <w:proofErr w:type="spellStart"/>
       <w:r>
         <w:rPr>
           <w:rFonts w:cstheme="minorHAnsi"/>
         </w:rPr>
-        <w:t>Servidores de deployment de aplicações</w:t>
-      </w:r>
+        <w:t>Servidores</w:t>
+      </w:r>
+      <w:proofErr w:type="spellEnd"/>
+      <w:r>
+        <w:rPr>
+          <w:rFonts w:cstheme="minorHAnsi"/>
+        </w:rPr>
+        <w:t xml:space="preserve"> de deployment de </w:t>
+      </w:r>
+      <w:proofErr w:type="spellStart"/>
+      <w:r>
+        <w:rPr>
+          <w:rFonts w:cstheme="minorHAnsi"/>
+        </w:rPr>
+        <w:t>aplicações</w:t>
+      </w:r>
+      <w:proofErr w:type="spellEnd"/>
       <w:r>
         <w:rPr>
           <w:rFonts w:cstheme="minorHAnsi"/>
@@ -29053,11 +29900,47 @@
           <w:lang w:val="pt-PT"/>
         </w:rPr>
       </w:pPr>
+      <w:proofErr w:type="spellStart"/>
       <w:r>
         <w:rPr>
           <w:rFonts w:cstheme="minorHAnsi"/>
         </w:rPr>
-        <w:t>Aplicação do Sistema de Gestão de Recursos Humanos</w:t>
+        <w:t>Aplicação</w:t>
+      </w:r>
+      <w:proofErr w:type="spellEnd"/>
+      <w:r>
+        <w:rPr>
+          <w:rFonts w:cstheme="minorHAnsi"/>
+        </w:rPr>
+        <w:t xml:space="preserve"> do Sistema de </w:t>
+      </w:r>
+      <w:proofErr w:type="spellStart"/>
+      <w:r>
+        <w:rPr>
+          <w:rFonts w:cstheme="minorHAnsi"/>
+        </w:rPr>
+        <w:t>Gestão</w:t>
+      </w:r>
+      <w:proofErr w:type="spellEnd"/>
+      <w:r>
+        <w:rPr>
+          <w:rFonts w:cstheme="minorHAnsi"/>
+        </w:rPr>
+        <w:t xml:space="preserve"> de </w:t>
+      </w:r>
+      <w:proofErr w:type="spellStart"/>
+      <w:r>
+        <w:rPr>
+          <w:rFonts w:cstheme="minorHAnsi"/>
+        </w:rPr>
+        <w:t>Recursos</w:t>
+      </w:r>
+      <w:proofErr w:type="spellEnd"/>
+      <w:r>
+        <w:rPr>
+          <w:rFonts w:cstheme="minorHAnsi"/>
+        </w:rPr>
+        <w:t xml:space="preserve"> Humanos</w:t>
       </w:r>
       <w:r>
         <w:rPr>
@@ -29117,20 +30000,36 @@
         <w:rPr>
           <w:rFonts w:cstheme="minorHAnsi"/>
         </w:rPr>
-        <w:t>Base de dados de produtos</w:t>
-      </w:r>
+        <w:t xml:space="preserve">Base de dados de </w:t>
+      </w:r>
+      <w:proofErr w:type="spellStart"/>
       <w:r>
         <w:rPr>
           <w:rFonts w:cstheme="minorHAnsi"/>
         </w:rPr>
+        <w:t>produtos</w:t>
+      </w:r>
+      <w:proofErr w:type="spellEnd"/>
+      <w:r>
+        <w:rPr>
+          <w:rFonts w:cstheme="minorHAnsi"/>
+        </w:rPr>
         <w:t>:</w:t>
       </w:r>
       <w:r>
         <w:rPr>
           <w:rFonts w:cstheme="minorHAnsi"/>
         </w:rPr>
-        <w:t xml:space="preserve"> 4.3</w:t>
-      </w:r>
+        <w:t xml:space="preserve"> </w:t>
+      </w:r>
+      <w:proofErr w:type="gramStart"/>
+      <w:r>
+        <w:rPr>
+          <w:rFonts w:cstheme="minorHAnsi"/>
+        </w:rPr>
+        <w:t>4.3</w:t>
+      </w:r>
+      <w:proofErr w:type="gramEnd"/>
     </w:p>
     <w:p>
       <w:pPr>
@@ -29143,11 +30042,19 @@
           <w:lang w:val="pt-PT"/>
         </w:rPr>
       </w:pPr>
+      <w:proofErr w:type="spellStart"/>
       <w:r>
         <w:rPr>
           <w:rFonts w:cstheme="minorHAnsi"/>
         </w:rPr>
-        <w:t>Servidor de backup de base de dados</w:t>
+        <w:t>Servidor</w:t>
+      </w:r>
+      <w:proofErr w:type="spellEnd"/>
+      <w:r>
+        <w:rPr>
+          <w:rFonts w:cstheme="minorHAnsi"/>
+        </w:rPr>
+        <w:t xml:space="preserve"> de backup de base de dados</w:t>
       </w:r>
       <w:r>
         <w:rPr>
@@ -29173,11 +30080,19 @@
           <w:lang w:val="pt-PT"/>
         </w:rPr>
       </w:pPr>
+      <w:proofErr w:type="spellStart"/>
       <w:r>
         <w:rPr>
           <w:rFonts w:cstheme="minorHAnsi"/>
         </w:rPr>
-        <w:t>Armazenamento de backup em discos</w:t>
+        <w:t>Armazenamento</w:t>
+      </w:r>
+      <w:proofErr w:type="spellEnd"/>
+      <w:r>
+        <w:rPr>
+          <w:rFonts w:cstheme="minorHAnsi"/>
+        </w:rPr>
+        <w:t xml:space="preserve"> de backup em discos</w:t>
       </w:r>
       <w:r>
         <w:rPr>
@@ -29208,8 +30123,30 @@
         <w:rPr>
           <w:rFonts w:cstheme="minorHAnsi"/>
         </w:rPr>
-        <w:t>Rede de Comunicação Interna da Empresa</w:t>
-      </w:r>
+        <w:t xml:space="preserve">Rede de </w:t>
+      </w:r>
+      <w:proofErr w:type="spellStart"/>
+      <w:r>
+        <w:rPr>
+          <w:rFonts w:cstheme="minorHAnsi"/>
+        </w:rPr>
+        <w:t>Comunicação</w:t>
+      </w:r>
+      <w:proofErr w:type="spellEnd"/>
+      <w:r>
+        <w:rPr>
+          <w:rFonts w:cstheme="minorHAnsi"/>
+        </w:rPr>
+        <w:t xml:space="preserve"> Interna da </w:t>
+      </w:r>
+      <w:proofErr w:type="spellStart"/>
+      <w:r>
+        <w:rPr>
+          <w:rFonts w:cstheme="minorHAnsi"/>
+        </w:rPr>
+        <w:t>Empresa</w:t>
+      </w:r>
+      <w:proofErr w:type="spellEnd"/>
       <w:r>
         <w:rPr>
           <w:rFonts w:cstheme="minorHAnsi"/>
@@ -29285,182 +30222,408 @@
     </w:p>
     <w:p>
       <w:pPr>
-        <w:pStyle w:val="PargrafodaLista"/>
-        <w:numPr>
-          <w:ilvl w:val="0"/>
-          <w:numId w:val="33"/>
-        </w:numPr>
-        <w:rPr>
-          <w:lang w:val="pt-PT"/>
-        </w:rPr>
-      </w:pPr>
-      <w:r>
-        <w:rPr>
-          <w:lang w:val="pt-PT"/>
-        </w:rPr>
-        <w:t>Fazer explicação do plano de mitigação</w:t>
+        <w:ind w:firstLine="708"/>
+      </w:pPr>
+      <w:r>
+        <w:rPr>
+          <w:lang w:val="pt-PT"/>
+        </w:rPr>
+        <w:t xml:space="preserve">Agora que foram calculados os valores dos riscos associados aos recursos críticos da Dev4Sell, tem </w:t>
+      </w:r>
+      <w:proofErr w:type="gramStart"/>
+      <w:r>
+        <w:rPr>
+          <w:lang w:val="pt-PT"/>
+        </w:rPr>
+        <w:t>que</w:t>
+      </w:r>
+      <w:proofErr w:type="gramEnd"/>
+      <w:r>
+        <w:rPr>
+          <w:lang w:val="pt-PT"/>
+        </w:rPr>
+        <w:t xml:space="preserve"> ser implementando um plano de mitigação, que </w:t>
+      </w:r>
+      <w:r>
+        <w:t xml:space="preserve">define as </w:t>
+      </w:r>
+      <w:proofErr w:type="spellStart"/>
+      <w:r>
+        <w:t>atividades</w:t>
+      </w:r>
+      <w:proofErr w:type="spellEnd"/>
+      <w:r>
+        <w:t xml:space="preserve"> </w:t>
+      </w:r>
+      <w:proofErr w:type="spellStart"/>
+      <w:r>
+        <w:t>necessárias</w:t>
+      </w:r>
+      <w:proofErr w:type="spellEnd"/>
+      <w:r>
+        <w:t xml:space="preserve"> para </w:t>
+      </w:r>
+      <w:proofErr w:type="spellStart"/>
+      <w:r>
+        <w:t>eliminar</w:t>
+      </w:r>
+      <w:proofErr w:type="spellEnd"/>
+      <w:r>
+        <w:t xml:space="preserve"> </w:t>
+      </w:r>
+      <w:proofErr w:type="spellStart"/>
+      <w:r>
+        <w:t>ou</w:t>
+      </w:r>
+      <w:proofErr w:type="spellEnd"/>
+      <w:r>
+        <w:t xml:space="preserve"> </w:t>
+      </w:r>
+      <w:proofErr w:type="spellStart"/>
+      <w:r>
+        <w:t>reduzir</w:t>
+      </w:r>
+      <w:proofErr w:type="spellEnd"/>
+      <w:r>
+        <w:t xml:space="preserve"> o </w:t>
+      </w:r>
+      <w:proofErr w:type="spellStart"/>
+      <w:r>
+        <w:t>risco</w:t>
+      </w:r>
+      <w:proofErr w:type="spellEnd"/>
+      <w:r>
+        <w:t xml:space="preserve"> </w:t>
+      </w:r>
+      <w:proofErr w:type="spellStart"/>
+      <w:r>
+        <w:t>inaceitável</w:t>
+      </w:r>
+      <w:proofErr w:type="spellEnd"/>
+      <w:r>
+        <w:t xml:space="preserve"> para um </w:t>
+      </w:r>
+      <w:proofErr w:type="spellStart"/>
+      <w:r>
+        <w:t>recurso</w:t>
+      </w:r>
+      <w:proofErr w:type="spellEnd"/>
+      <w:r>
+        <w:t xml:space="preserve"> </w:t>
+      </w:r>
+      <w:proofErr w:type="spellStart"/>
+      <w:r>
+        <w:t>crítico</w:t>
+      </w:r>
+      <w:proofErr w:type="spellEnd"/>
+      <w:r>
+        <w:t>.</w:t>
       </w:r>
     </w:p>
     <w:p>
       <w:pPr>
-        <w:pStyle w:val="PargrafodaLista"/>
-        <w:numPr>
-          <w:ilvl w:val="0"/>
-          <w:numId w:val="33"/>
-        </w:numPr>
-        <w:rPr>
-          <w:lang w:val="pt-PT"/>
-        </w:rPr>
-      </w:pPr>
-      <w:r>
-        <w:rPr>
-          <w:lang w:val="pt-PT"/>
-        </w:rPr>
-        <w:t>Rever a tabela por pontuações (total média) e dizer cada intervalo de valores o que fazer</w:t>
+        <w:ind w:firstLine="708"/>
+      </w:pPr>
+      <w:r>
+        <w:t xml:space="preserve">A </w:t>
+      </w:r>
+      <w:proofErr w:type="spellStart"/>
+      <w:r>
+        <w:t>partir</w:t>
+      </w:r>
+      <w:proofErr w:type="spellEnd"/>
+      <w:r>
+        <w:t xml:space="preserve"> </w:t>
+      </w:r>
+      <w:proofErr w:type="spellStart"/>
+      <w:r>
+        <w:t>deste</w:t>
+      </w:r>
+      <w:proofErr w:type="spellEnd"/>
+      <w:r>
+        <w:t xml:space="preserve"> </w:t>
+      </w:r>
+      <w:proofErr w:type="spellStart"/>
+      <w:r>
+        <w:t>plano</w:t>
+      </w:r>
+      <w:proofErr w:type="spellEnd"/>
+      <w:r>
+        <w:t xml:space="preserve">, </w:t>
+      </w:r>
+      <w:proofErr w:type="spellStart"/>
+      <w:r>
+        <w:t>irá</w:t>
+      </w:r>
+      <w:proofErr w:type="spellEnd"/>
+      <w:r>
+        <w:t xml:space="preserve"> ser </w:t>
+      </w:r>
+      <w:proofErr w:type="spellStart"/>
+      <w:r>
+        <w:t>feita</w:t>
+      </w:r>
+      <w:proofErr w:type="spellEnd"/>
+      <w:r>
+        <w:t xml:space="preserve"> a </w:t>
+      </w:r>
+      <w:proofErr w:type="spellStart"/>
+      <w:r>
+        <w:t>seleção</w:t>
+      </w:r>
+      <w:proofErr w:type="spellEnd"/>
+      <w:r>
+        <w:t xml:space="preserve"> de </w:t>
+      </w:r>
+      <w:proofErr w:type="spellStart"/>
+      <w:r>
+        <w:t>riscos</w:t>
+      </w:r>
+      <w:proofErr w:type="spellEnd"/>
+      <w:r>
+        <w:t xml:space="preserve"> a </w:t>
+      </w:r>
+      <w:proofErr w:type="spellStart"/>
+      <w:r>
+        <w:t>mitigar</w:t>
+      </w:r>
+      <w:proofErr w:type="spellEnd"/>
+      <w:r>
+        <w:t xml:space="preserve">, </w:t>
+      </w:r>
+      <w:proofErr w:type="spellStart"/>
+      <w:r>
+        <w:t>bem</w:t>
+      </w:r>
+      <w:proofErr w:type="spellEnd"/>
+      <w:r>
+        <w:t xml:space="preserve"> </w:t>
+      </w:r>
+      <w:proofErr w:type="spellStart"/>
+      <w:r>
+        <w:t>como</w:t>
+      </w:r>
+      <w:proofErr w:type="spellEnd"/>
+      <w:r>
+        <w:t xml:space="preserve"> a </w:t>
+      </w:r>
+      <w:proofErr w:type="spellStart"/>
+      <w:r>
+        <w:t>descrição</w:t>
+      </w:r>
+      <w:proofErr w:type="spellEnd"/>
+      <w:r>
+        <w:t xml:space="preserve"> das </w:t>
+      </w:r>
+      <w:proofErr w:type="spellStart"/>
+      <w:r>
+        <w:t>atividades</w:t>
+      </w:r>
+      <w:proofErr w:type="spellEnd"/>
+      <w:r>
+        <w:t>/</w:t>
+      </w:r>
+      <w:proofErr w:type="spellStart"/>
+      <w:r>
+        <w:t>políticas</w:t>
+      </w:r>
+      <w:proofErr w:type="spellEnd"/>
+      <w:r>
+        <w:t xml:space="preserve"> </w:t>
+      </w:r>
+      <w:proofErr w:type="gramStart"/>
+      <w:r>
+        <w:t>a</w:t>
+      </w:r>
+      <w:proofErr w:type="gramEnd"/>
+      <w:r>
+        <w:t xml:space="preserve"> </w:t>
+      </w:r>
+      <w:proofErr w:type="spellStart"/>
+      <w:r>
+        <w:t>aplicar</w:t>
+      </w:r>
+      <w:proofErr w:type="spellEnd"/>
+      <w:r>
+        <w:t xml:space="preserve"> em </w:t>
+      </w:r>
+      <w:proofErr w:type="spellStart"/>
+      <w:r>
+        <w:t>cada</w:t>
+      </w:r>
+      <w:proofErr w:type="spellEnd"/>
+      <w:r>
+        <w:t xml:space="preserve"> </w:t>
+      </w:r>
+      <w:proofErr w:type="spellStart"/>
+      <w:r>
+        <w:t>recurso</w:t>
+      </w:r>
+      <w:proofErr w:type="spellEnd"/>
+      <w:r>
+        <w:t xml:space="preserve"> </w:t>
+      </w:r>
+      <w:proofErr w:type="spellStart"/>
+      <w:r>
+        <w:t>selecionado</w:t>
+      </w:r>
+      <w:proofErr w:type="spellEnd"/>
+      <w:r>
+        <w:t xml:space="preserve">, </w:t>
+      </w:r>
+      <w:proofErr w:type="spellStart"/>
+      <w:r>
+        <w:t>isto</w:t>
+      </w:r>
+      <w:proofErr w:type="spellEnd"/>
+      <w:r>
+        <w:t xml:space="preserve"> </w:t>
+      </w:r>
+      <w:proofErr w:type="spellStart"/>
+      <w:r>
+        <w:t>irá</w:t>
+      </w:r>
+      <w:proofErr w:type="spellEnd"/>
+      <w:r>
+        <w:t xml:space="preserve"> </w:t>
+      </w:r>
+      <w:proofErr w:type="spellStart"/>
+      <w:r>
+        <w:t>permitir</w:t>
+      </w:r>
+      <w:proofErr w:type="spellEnd"/>
+      <w:r>
+        <w:t xml:space="preserve"> que a </w:t>
+      </w:r>
+      <w:proofErr w:type="spellStart"/>
+      <w:r>
+        <w:t>probabilidade</w:t>
+      </w:r>
+      <w:proofErr w:type="spellEnd"/>
+      <w:r>
+        <w:t xml:space="preserve"> do </w:t>
+      </w:r>
+      <w:proofErr w:type="spellStart"/>
+      <w:r>
+        <w:t>risco</w:t>
+      </w:r>
+      <w:proofErr w:type="spellEnd"/>
+      <w:r>
+        <w:t xml:space="preserve"> </w:t>
+      </w:r>
+      <w:proofErr w:type="spellStart"/>
+      <w:r>
+        <w:t>seja</w:t>
+      </w:r>
+      <w:proofErr w:type="spellEnd"/>
+      <w:r>
+        <w:t xml:space="preserve"> </w:t>
+      </w:r>
+      <w:proofErr w:type="spellStart"/>
+      <w:r>
+        <w:t>menor</w:t>
+      </w:r>
+      <w:proofErr w:type="spellEnd"/>
+      <w:r>
+        <w:t xml:space="preserve">, </w:t>
+      </w:r>
+      <w:proofErr w:type="spellStart"/>
+      <w:r>
+        <w:t>ou</w:t>
+      </w:r>
+      <w:proofErr w:type="spellEnd"/>
+      <w:r>
+        <w:t xml:space="preserve"> </w:t>
+      </w:r>
+      <w:proofErr w:type="spellStart"/>
+      <w:r>
+        <w:t>até</w:t>
+      </w:r>
+      <w:proofErr w:type="spellEnd"/>
+      <w:r>
+        <w:t xml:space="preserve"> </w:t>
+      </w:r>
+      <w:proofErr w:type="spellStart"/>
+      <w:r>
+        <w:t>mesmo</w:t>
+      </w:r>
+      <w:proofErr w:type="spellEnd"/>
+      <w:r>
+        <w:t xml:space="preserve"> </w:t>
+      </w:r>
+      <w:proofErr w:type="spellStart"/>
+      <w:r>
+        <w:t>nula</w:t>
+      </w:r>
+      <w:proofErr w:type="spellEnd"/>
+      <w:r>
+        <w:t>.</w:t>
       </w:r>
     </w:p>
     <w:p>
       <w:pPr>
-        <w:pStyle w:val="PargrafodaLista"/>
-        <w:numPr>
-          <w:ilvl w:val="1"/>
-          <w:numId w:val="33"/>
-        </w:numPr>
-        <w:rPr>
-          <w:lang w:val="pt-PT"/>
-        </w:rPr>
-      </w:pPr>
-      <w:r>
-        <w:rPr>
-          <w:lang w:val="pt-PT"/>
-        </w:rPr>
-        <w:t>Aceitar</w:t>
-      </w:r>
-    </w:p>
-    <w:p>
-      <w:pPr>
-        <w:pStyle w:val="PargrafodaLista"/>
-        <w:numPr>
-          <w:ilvl w:val="1"/>
-          <w:numId w:val="33"/>
-        </w:numPr>
-        <w:rPr>
-          <w:lang w:val="pt-PT"/>
-        </w:rPr>
-      </w:pPr>
-      <w:r>
-        <w:rPr>
-          <w:lang w:val="pt-PT"/>
-        </w:rPr>
-        <w:t>Mitigar ou Transferir</w:t>
-      </w:r>
-    </w:p>
-    <w:p>
-      <w:pPr>
-        <w:pStyle w:val="PargrafodaLista"/>
-        <w:numPr>
-          <w:ilvl w:val="1"/>
-          <w:numId w:val="33"/>
-        </w:numPr>
-        <w:rPr>
-          <w:lang w:val="pt-PT"/>
-        </w:rPr>
-      </w:pPr>
-      <w:r>
-        <w:rPr>
-          <w:lang w:val="pt-PT"/>
-        </w:rPr>
-        <w:t>Mitigar ou Transferir (com urgência)</w:t>
-      </w:r>
-    </w:p>
-    <w:p>
-      <w:pPr>
-        <w:pStyle w:val="PargrafodaLista"/>
-        <w:numPr>
-          <w:ilvl w:val="0"/>
-          <w:numId w:val="33"/>
-        </w:numPr>
-        <w:rPr>
-          <w:lang w:val="pt-PT"/>
-        </w:rPr>
-      </w:pPr>
-      <w:r>
-        <w:rPr>
-          <w:lang w:val="pt-PT"/>
-        </w:rPr>
-        <w:t>Falar sobre aceitação</w:t>
-      </w:r>
-    </w:p>
-    <w:p>
-      <w:pPr>
-        <w:pStyle w:val="PargrafodaLista"/>
-        <w:numPr>
-          <w:ilvl w:val="0"/>
-          <w:numId w:val="33"/>
-        </w:numPr>
-        <w:rPr>
-          <w:lang w:val="pt-PT"/>
-        </w:rPr>
-      </w:pPr>
-      <w:r>
-        <w:rPr>
-          <w:lang w:val="pt-PT"/>
-        </w:rPr>
-        <w:t>Dizer o que fazer em cada mitigação</w:t>
-      </w:r>
-    </w:p>
-    <w:p>
-      <w:pPr>
-        <w:pStyle w:val="PargrafodaLista"/>
-        <w:numPr>
-          <w:ilvl w:val="0"/>
-          <w:numId w:val="33"/>
-        </w:numPr>
-        <w:rPr>
-          <w:lang w:val="pt-PT"/>
-        </w:rPr>
-      </w:pPr>
-      <w:r>
-        <w:rPr>
-          <w:lang w:val="pt-PT"/>
-        </w:rPr>
-        <w:t>Dizer o que fazer em cada transferência (rever contratos)</w:t>
-      </w:r>
-    </w:p>
-    <w:p>
-      <w:pPr>
         <w:ind w:firstLine="708"/>
-      </w:pPr>
-      <w:r>
-        <w:rPr>
-          <w:lang w:val="pt-PT"/>
-        </w:rPr>
-        <w:t xml:space="preserve">Agora que foram calculados os valores dos riscos associados aos recursos críticos da Dev4Sell, tem que ser implementando um plano de mitigação, que </w:t>
-      </w:r>
-      <w:r>
-        <w:t>define as atividades necessárias para eliminar ou reduzir o risco inaceitável para um recurso crítico.</w:t>
-      </w:r>
-    </w:p>
-    <w:p>
-      <w:pPr>
-        <w:ind w:firstLine="708"/>
-      </w:pPr>
-      <w:r>
-        <w:t>A partir deste plano, irá ser feita a seleção de riscos a mitigar, bem como a descrição das atividades/políticas a aplicar em cada recurso selecionado, isto irá permitir que a probabilidade do risco seja menor, ou até mesmo nula.</w:t>
-      </w:r>
-    </w:p>
-    <w:p>
-      <w:pPr>
-        <w:ind w:firstLine="708"/>
-        <w:rPr>
-          <w:lang w:val="pt-PT"/>
-        </w:rPr>
-      </w:pPr>
-      <w:r>
-        <w:rPr>
-          <w:lang w:val="pt-PT"/>
-        </w:rPr>
-        <w:t>Tendo em conta que os valores atribuídos aos riscos no sub-capítulo da análise de riscos foram dentro do intervalo de valores 0-10, ficou definido que todos os riscos que tivessem uma classificação média acima de metade do valor máximo do intervalo sejam mitigados, sendo assim, serão mitigados os riscos associados aos seguintes recursos:</w:t>
+        <w:rPr>
+          <w:lang w:val="pt-PT"/>
+        </w:rPr>
+      </w:pPr>
+      <w:r>
+        <w:rPr>
+          <w:lang w:val="pt-PT"/>
+        </w:rPr>
+        <w:t xml:space="preserve">Tendo em conta que os valores atribuídos aos riscos no </w:t>
+      </w:r>
+      <w:proofErr w:type="spellStart"/>
+      <w:r>
+        <w:rPr>
+          <w:lang w:val="pt-PT"/>
+        </w:rPr>
+        <w:t>sub-capítulo</w:t>
+      </w:r>
+      <w:proofErr w:type="spellEnd"/>
+      <w:r>
+        <w:rPr>
+          <w:lang w:val="pt-PT"/>
+        </w:rPr>
+        <w:t xml:space="preserve"> da análise de riscos foram dentro do intervalo de valores 0-10, ficou definido que todos os riscos que tivessem uma classificação média acima de metade do valor máximo do intervalo sejam mitigados</w:t>
+      </w:r>
+      <w:r>
+        <w:rPr>
+          <w:lang w:val="pt-PT"/>
+        </w:rPr>
+        <w:t>/transferidos</w:t>
+      </w:r>
+      <w:r>
+        <w:rPr>
+          <w:lang w:val="pt-PT"/>
+        </w:rPr>
+        <w:t xml:space="preserve">, sendo assim, serão </w:t>
+      </w:r>
+      <w:r>
+        <w:rPr>
+          <w:lang w:val="pt-PT"/>
+        </w:rPr>
+        <w:t>mitigados/transferidos</w:t>
+      </w:r>
+      <w:r>
+        <w:rPr>
+          <w:lang w:val="pt-PT"/>
+        </w:rPr>
+        <w:t xml:space="preserve"> o</w:t>
+      </w:r>
+      <w:proofErr w:type="spellStart"/>
+      <w:r>
+        <w:rPr>
+          <w:lang w:val="pt-PT"/>
+        </w:rPr>
+        <w:t>s</w:t>
+      </w:r>
+      <w:proofErr w:type="spellEnd"/>
+      <w:r>
+        <w:rPr>
+          <w:lang w:val="pt-PT"/>
+        </w:rPr>
+        <w:t xml:space="preserve"> riscos associados aos seguintes recursos:</w:t>
       </w:r>
     </w:p>
     <w:p>
@@ -29478,8 +30641,18 @@
         <w:rPr>
           <w:rFonts w:cstheme="minorHAnsi"/>
         </w:rPr>
-        <w:t>Base de dados de clientes</w:t>
-      </w:r>
+        <w:t xml:space="preserve">Base de dados de </w:t>
+      </w:r>
+      <w:proofErr w:type="spellStart"/>
+      <w:proofErr w:type="gramStart"/>
+      <w:r>
+        <w:rPr>
+          <w:rFonts w:cstheme="minorHAnsi"/>
+        </w:rPr>
+        <w:t>clientes</w:t>
+      </w:r>
+      <w:proofErr w:type="spellEnd"/>
+      <w:proofErr w:type="gramEnd"/>
     </w:p>
     <w:p>
       <w:pPr>
@@ -29492,12 +30665,56 @@
           <w:lang w:val="pt-PT"/>
         </w:rPr>
       </w:pPr>
+      <w:proofErr w:type="spellStart"/>
       <w:r>
         <w:rPr>
           <w:rFonts w:cstheme="minorHAnsi"/>
         </w:rPr>
-        <w:t>Servidor de armazenamento em nuvem para documentos</w:t>
-      </w:r>
+        <w:t>Servidor</w:t>
+      </w:r>
+      <w:proofErr w:type="spellEnd"/>
+      <w:r>
+        <w:rPr>
+          <w:rFonts w:cstheme="minorHAnsi"/>
+        </w:rPr>
+        <w:t xml:space="preserve"> de </w:t>
+      </w:r>
+      <w:proofErr w:type="spellStart"/>
+      <w:r>
+        <w:rPr>
+          <w:rFonts w:cstheme="minorHAnsi"/>
+        </w:rPr>
+        <w:t>armazenamento</w:t>
+      </w:r>
+      <w:proofErr w:type="spellEnd"/>
+      <w:r>
+        <w:rPr>
+          <w:rFonts w:cstheme="minorHAnsi"/>
+        </w:rPr>
+        <w:t xml:space="preserve"> em </w:t>
+      </w:r>
+      <w:proofErr w:type="spellStart"/>
+      <w:r>
+        <w:rPr>
+          <w:rFonts w:cstheme="minorHAnsi"/>
+        </w:rPr>
+        <w:t>nuvem</w:t>
+      </w:r>
+      <w:proofErr w:type="spellEnd"/>
+      <w:r>
+        <w:rPr>
+          <w:rFonts w:cstheme="minorHAnsi"/>
+        </w:rPr>
+        <w:t xml:space="preserve"> para </w:t>
+      </w:r>
+      <w:proofErr w:type="spellStart"/>
+      <w:r>
+        <w:rPr>
+          <w:rFonts w:cstheme="minorHAnsi"/>
+        </w:rPr>
+        <w:t>documentos</w:t>
+      </w:r>
+      <w:proofErr w:type="spellEnd"/>
     </w:p>
     <w:p>
       <w:pPr>
@@ -29510,12 +30727,42 @@
           <w:lang w:val="pt-PT"/>
         </w:rPr>
       </w:pPr>
+      <w:proofErr w:type="spellStart"/>
       <w:r>
         <w:rPr>
           <w:rFonts w:cstheme="minorHAnsi"/>
         </w:rPr>
-        <w:t>Aplicação do Sistema de Gestão Financeira</w:t>
-      </w:r>
+        <w:t>Aplicação</w:t>
+      </w:r>
+      <w:proofErr w:type="spellEnd"/>
+      <w:r>
+        <w:rPr>
+          <w:rFonts w:cstheme="minorHAnsi"/>
+        </w:rPr>
+        <w:t xml:space="preserve"> do Sistema de </w:t>
+      </w:r>
+      <w:proofErr w:type="spellStart"/>
+      <w:r>
+        <w:rPr>
+          <w:rFonts w:cstheme="minorHAnsi"/>
+        </w:rPr>
+        <w:t>Gestão</w:t>
+      </w:r>
+      <w:proofErr w:type="spellEnd"/>
+      <w:r>
+        <w:rPr>
+          <w:rFonts w:cstheme="minorHAnsi"/>
+        </w:rPr>
+        <w:t xml:space="preserve"> </w:t>
+      </w:r>
+      <w:proofErr w:type="spellStart"/>
+      <w:r>
+        <w:rPr>
+          <w:rFonts w:cstheme="minorHAnsi"/>
+        </w:rPr>
+        <w:t>Financeira</w:t>
+      </w:r>
+      <w:proofErr w:type="spellEnd"/>
     </w:p>
     <w:p>
       <w:pPr>
@@ -29528,11 +30775,19 @@
           <w:lang w:val="pt-PT"/>
         </w:rPr>
       </w:pPr>
+      <w:proofErr w:type="spellStart"/>
       <w:r>
         <w:rPr>
           <w:rFonts w:cstheme="minorHAnsi"/>
         </w:rPr>
-        <w:t>Servidores de bases de dados</w:t>
+        <w:t>Servidores</w:t>
+      </w:r>
+      <w:proofErr w:type="spellEnd"/>
+      <w:r>
+        <w:rPr>
+          <w:rFonts w:cstheme="minorHAnsi"/>
+        </w:rPr>
+        <w:t xml:space="preserve"> de bases de dados</w:t>
       </w:r>
     </w:p>
     <w:p>
@@ -29546,12 +30801,56 @@
           <w:lang w:val="pt-PT"/>
         </w:rPr>
       </w:pPr>
+      <w:proofErr w:type="spellStart"/>
       <w:r>
         <w:rPr>
           <w:rFonts w:cstheme="minorHAnsi"/>
         </w:rPr>
-        <w:t>Aplicação de Sistema de Apoio ao Cliente</w:t>
-      </w:r>
+        <w:t>Aplicação</w:t>
+      </w:r>
+      <w:proofErr w:type="spellEnd"/>
+      <w:r>
+        <w:rPr>
+          <w:rFonts w:cstheme="minorHAnsi"/>
+        </w:rPr>
+        <w:t xml:space="preserve"> de Sistema de </w:t>
+      </w:r>
+      <w:proofErr w:type="spellStart"/>
+      <w:r>
+        <w:rPr>
+          <w:rFonts w:cstheme="minorHAnsi"/>
+        </w:rPr>
+        <w:t>Apoio</w:t>
+      </w:r>
+      <w:proofErr w:type="spellEnd"/>
+      <w:r>
+        <w:rPr>
+          <w:rFonts w:cstheme="minorHAnsi"/>
+        </w:rPr>
+        <w:t xml:space="preserve"> </w:t>
+      </w:r>
+      <w:proofErr w:type="spellStart"/>
+      <w:r>
+        <w:rPr>
+          <w:rFonts w:cstheme="minorHAnsi"/>
+        </w:rPr>
+        <w:t>ao</w:t>
+      </w:r>
+      <w:proofErr w:type="spellEnd"/>
+      <w:r>
+        <w:rPr>
+          <w:rFonts w:cstheme="minorHAnsi"/>
+        </w:rPr>
+        <w:t xml:space="preserve"> </w:t>
+      </w:r>
+      <w:proofErr w:type="spellStart"/>
+      <w:r>
+        <w:rPr>
+          <w:rFonts w:cstheme="minorHAnsi"/>
+        </w:rPr>
+        <w:t>Cliente</w:t>
+      </w:r>
+      <w:proofErr w:type="spellEnd"/>
     </w:p>
     <w:p>
       <w:pPr>
@@ -29564,12 +30863,28 @@
           <w:lang w:val="pt-PT"/>
         </w:rPr>
       </w:pPr>
+      <w:proofErr w:type="spellStart"/>
       <w:r>
         <w:rPr>
           <w:rFonts w:cstheme="minorHAnsi"/>
         </w:rPr>
-        <w:t>Máquinas e ferramentas de fabricação</w:t>
-      </w:r>
+        <w:t>Máquinas</w:t>
+      </w:r>
+      <w:proofErr w:type="spellEnd"/>
+      <w:r>
+        <w:rPr>
+          <w:rFonts w:cstheme="minorHAnsi"/>
+        </w:rPr>
+        <w:t xml:space="preserve"> e ferramentas de </w:t>
+      </w:r>
+      <w:proofErr w:type="spellStart"/>
+      <w:r>
+        <w:rPr>
+          <w:rFonts w:cstheme="minorHAnsi"/>
+        </w:rPr>
+        <w:t>fabricação</w:t>
+      </w:r>
+      <w:proofErr w:type="spellEnd"/>
     </w:p>
     <w:p>
       <w:pPr>
@@ -29586,8 +30901,18 @@
         <w:rPr>
           <w:rFonts w:cstheme="minorHAnsi"/>
         </w:rPr>
-        <w:t>Base de dados de entregas</w:t>
-      </w:r>
+        <w:t xml:space="preserve">Base de dados de </w:t>
+      </w:r>
+      <w:proofErr w:type="spellStart"/>
+      <w:proofErr w:type="gramStart"/>
+      <w:r>
+        <w:rPr>
+          <w:rFonts w:cstheme="minorHAnsi"/>
+        </w:rPr>
+        <w:t>entregas</w:t>
+      </w:r>
+      <w:proofErr w:type="spellEnd"/>
+      <w:proofErr w:type="gramEnd"/>
     </w:p>
     <w:p>
       <w:pPr>
@@ -29600,12 +30925,28 @@
           <w:lang w:val="pt-PT"/>
         </w:rPr>
       </w:pPr>
+      <w:proofErr w:type="spellStart"/>
       <w:r>
         <w:rPr>
           <w:rFonts w:cstheme="minorHAnsi"/>
         </w:rPr>
-        <w:t>Servidores de deployment de aplicações</w:t>
-      </w:r>
+        <w:t>Servidores</w:t>
+      </w:r>
+      <w:proofErr w:type="spellEnd"/>
+      <w:r>
+        <w:rPr>
+          <w:rFonts w:cstheme="minorHAnsi"/>
+        </w:rPr>
+        <w:t xml:space="preserve"> de deployment de </w:t>
+      </w:r>
+      <w:proofErr w:type="spellStart"/>
+      <w:r>
+        <w:rPr>
+          <w:rFonts w:cstheme="minorHAnsi"/>
+        </w:rPr>
+        <w:t>aplicações</w:t>
+      </w:r>
+      <w:proofErr w:type="spellEnd"/>
     </w:p>
     <w:p>
       <w:pPr>
@@ -29618,11 +30959,47 @@
           <w:lang w:val="pt-PT"/>
         </w:rPr>
       </w:pPr>
+      <w:proofErr w:type="spellStart"/>
       <w:r>
         <w:rPr>
           <w:rFonts w:cstheme="minorHAnsi"/>
         </w:rPr>
-        <w:t>Aplicação do Sistema de Gestão de Recursos Humanos</w:t>
+        <w:t>Aplicação</w:t>
+      </w:r>
+      <w:proofErr w:type="spellEnd"/>
+      <w:r>
+        <w:rPr>
+          <w:rFonts w:cstheme="minorHAnsi"/>
+        </w:rPr>
+        <w:t xml:space="preserve"> do Sistema de </w:t>
+      </w:r>
+      <w:proofErr w:type="spellStart"/>
+      <w:r>
+        <w:rPr>
+          <w:rFonts w:cstheme="minorHAnsi"/>
+        </w:rPr>
+        <w:t>Gestão</w:t>
+      </w:r>
+      <w:proofErr w:type="spellEnd"/>
+      <w:r>
+        <w:rPr>
+          <w:rFonts w:cstheme="minorHAnsi"/>
+        </w:rPr>
+        <w:t xml:space="preserve"> de </w:t>
+      </w:r>
+      <w:proofErr w:type="spellStart"/>
+      <w:r>
+        <w:rPr>
+          <w:rFonts w:cstheme="minorHAnsi"/>
+        </w:rPr>
+        <w:t>Recursos</w:t>
+      </w:r>
+      <w:proofErr w:type="spellEnd"/>
+      <w:r>
+        <w:rPr>
+          <w:rFonts w:cstheme="minorHAnsi"/>
+        </w:rPr>
+        <w:t xml:space="preserve"> Humanos</w:t>
       </w:r>
     </w:p>
     <w:p>
@@ -29708,7 +31085,27 @@
         <w:rPr>
           <w:lang w:val="pt-PT"/>
         </w:rPr>
-        <w:t xml:space="preserve">Deve ser feito um backup da base de dados diariamente, com registo em ficheiros de snapshots feitos de </w:t>
+        <w:t xml:space="preserve">Deve ser feito um backup da base de dados diariamente, com registo em ficheiros de </w:t>
+      </w:r>
+      <w:proofErr w:type="spellStart"/>
+      <w:r>
+        <w:rPr>
+          <w:lang w:val="pt-PT"/>
+        </w:rPr>
+        <w:t>snapshots</w:t>
+      </w:r>
+      <w:proofErr w:type="spellEnd"/>
+      <w:r>
+        <w:rPr>
+          <w:lang w:val="pt-PT"/>
+        </w:rPr>
+        <w:t xml:space="preserve"> feitos de </w:t>
+      </w:r>
+      <w:r>
+        <w:rPr>
+          <w:lang w:val="pt-PT"/>
+        </w:rPr>
+        <w:t>2 em 2 horas</w:t>
       </w:r>
     </w:p>
     <w:p>
@@ -29722,50 +31119,61 @@
         <w:rPr>
           <w:lang w:val="pt-PT"/>
         </w:rPr>
-        <w:lastRenderedPageBreak/>
         <w:t>Atividades de Mitigação: Servidor de armazenamento em nuvem de documentos</w:t>
       </w:r>
     </w:p>
     <w:p>
       <w:pPr>
-        <w:pStyle w:val="Ttulo3"/>
-        <w:rPr>
-          <w:lang w:val="pt-PT"/>
-        </w:rPr>
-      </w:pPr>
-      <w:r>
-        <w:rPr>
-          <w:lang w:val="pt-PT"/>
-        </w:rPr>
-        <w:t>Atividades de Mitigação: Aplicação do Sistema de Gestão Financeira</w:t>
+        <w:pStyle w:val="PargrafodaLista"/>
+        <w:numPr>
+          <w:ilvl w:val="0"/>
+          <w:numId w:val="38"/>
+        </w:numPr>
+        <w:rPr>
+          <w:lang w:val="pt-PT"/>
+        </w:rPr>
+      </w:pPr>
+      <w:r>
+        <w:rPr>
+          <w:lang w:val="pt-PT"/>
+        </w:rPr>
+        <w:t>Criptografar dados</w:t>
       </w:r>
     </w:p>
     <w:p>
       <w:pPr>
-        <w:pStyle w:val="Ttulo3"/>
-        <w:rPr>
-          <w:lang w:val="pt-PT"/>
-        </w:rPr>
-      </w:pPr>
-      <w:r>
-        <w:rPr>
-          <w:lang w:val="pt-PT"/>
-        </w:rPr>
-        <w:t>Atividades de Mitigação: Servidores de bases de dados</w:t>
+        <w:pStyle w:val="PargrafodaLista"/>
+        <w:numPr>
+          <w:ilvl w:val="0"/>
+          <w:numId w:val="38"/>
+        </w:numPr>
+        <w:rPr>
+          <w:lang w:val="pt-PT"/>
+        </w:rPr>
+      </w:pPr>
+      <w:r>
+        <w:rPr>
+          <w:lang w:val="pt-PT"/>
+        </w:rPr>
+        <w:t>Sendo que este recurso utiliza serviços de terceiros, estes ficarão responsabilizados pelo risco ocorrido, no caso do acesso indevido ao recurso for feito a partir de uma conta fora da empresa</w:t>
       </w:r>
     </w:p>
     <w:p>
       <w:pPr>
-        <w:pStyle w:val="Ttulo3"/>
-        <w:rPr>
-          <w:lang w:val="pt-PT"/>
-        </w:rPr>
-      </w:pPr>
-      <w:r>
-        <w:rPr>
-          <w:lang w:val="pt-PT"/>
-        </w:rPr>
-        <w:t>Atividades de Mitigação: Aplicação do Sistema de Apoio ao Cliente</w:t>
+        <w:pStyle w:val="PargrafodaLista"/>
+        <w:numPr>
+          <w:ilvl w:val="0"/>
+          <w:numId w:val="38"/>
+        </w:numPr>
+        <w:rPr>
+          <w:lang w:val="pt-PT"/>
+        </w:rPr>
+      </w:pPr>
+      <w:r>
+        <w:rPr>
+          <w:lang w:val="pt-PT"/>
+        </w:rPr>
+        <w:t>?????</w:t>
       </w:r>
     </w:p>
     <w:p>
@@ -29779,56 +31187,951 @@
         <w:rPr>
           <w:lang w:val="pt-PT"/>
         </w:rPr>
-        <w:t>Atividades de Mitigação: Máquinas e ferramentas de fabricação</w:t>
+        <w:lastRenderedPageBreak/>
+        <w:t>Atividades de Mitigação: Aplicação do Sistema de Gestão Financeira</w:t>
       </w:r>
     </w:p>
     <w:p>
       <w:pPr>
-        <w:pStyle w:val="Ttulo3"/>
-        <w:rPr>
-          <w:lang w:val="pt-PT"/>
-        </w:rPr>
-      </w:pPr>
-      <w:r>
-        <w:rPr>
-          <w:lang w:val="pt-PT"/>
-        </w:rPr>
-        <w:t>Atividades de Mitigação: Base de dados de entregas</w:t>
+        <w:pStyle w:val="PargrafodaLista"/>
+        <w:numPr>
+          <w:ilvl w:val="0"/>
+          <w:numId w:val="38"/>
+        </w:numPr>
+        <w:rPr>
+          <w:lang w:val="pt-PT"/>
+        </w:rPr>
+      </w:pPr>
+      <w:r>
+        <w:rPr>
+          <w:lang w:val="pt-PT"/>
+        </w:rPr>
+        <w:t>Controlar acessos indevidos, logins feitos em localizações fora da rede (fora da empresa) terão a sessão imediatamente terminada</w:t>
       </w:r>
     </w:p>
     <w:p>
       <w:pPr>
-        <w:pStyle w:val="Ttulo3"/>
-        <w:rPr>
-          <w:lang w:val="pt-PT"/>
-        </w:rPr>
-      </w:pPr>
-      <w:r>
-        <w:rPr>
-          <w:lang w:val="pt-PT"/>
-        </w:rPr>
-        <w:t>Atividades de Mitigação: Servidor de deployment de aplicações</w:t>
+        <w:pStyle w:val="PargrafodaLista"/>
+        <w:numPr>
+          <w:ilvl w:val="0"/>
+          <w:numId w:val="38"/>
+        </w:numPr>
+        <w:rPr>
+          <w:lang w:val="pt-PT"/>
+        </w:rPr>
+      </w:pPr>
+      <w:r>
+        <w:rPr>
+          <w:lang w:val="pt-PT"/>
+        </w:rPr>
+        <w:t xml:space="preserve">Manter em registo os </w:t>
+      </w:r>
+      <w:proofErr w:type="spellStart"/>
+      <w:r>
+        <w:rPr>
+          <w:lang w:val="pt-PT"/>
+        </w:rPr>
+        <w:t>logs</w:t>
+      </w:r>
+      <w:proofErr w:type="spellEnd"/>
+      <w:r>
+        <w:rPr>
+          <w:lang w:val="pt-PT"/>
+        </w:rPr>
+        <w:t xml:space="preserve"> da aplicação, armazenando toda a atividade efetuada dentro da aplicação</w:t>
       </w:r>
     </w:p>
     <w:p>
       <w:pPr>
-        <w:rPr>
-          <w:lang w:val="pt-PT"/>
-        </w:rPr>
-      </w:pPr>
-      <w:r>
-        <w:rPr>
-          <w:lang w:val="pt-PT"/>
-        </w:rPr>
-        <w:t>Atividades de Mitigação: Aplicações do Sistema de Gestão dos Recursos Humanos</w:t>
+        <w:pStyle w:val="PargrafodaLista"/>
+        <w:numPr>
+          <w:ilvl w:val="0"/>
+          <w:numId w:val="38"/>
+        </w:numPr>
+        <w:rPr>
+          <w:lang w:val="pt-PT"/>
+        </w:rPr>
+      </w:pPr>
+      <w:r>
+        <w:rPr>
+          <w:lang w:val="pt-PT"/>
+        </w:rPr>
+        <w:t xml:space="preserve">Realizar testes de segurança na aplicação, implementar com testes com </w:t>
+      </w:r>
+      <w:proofErr w:type="spellStart"/>
+      <w:r>
+        <w:rPr>
+          <w:lang w:val="pt-PT"/>
+        </w:rPr>
+        <w:t>Selenium</w:t>
+      </w:r>
+      <w:proofErr w:type="spellEnd"/>
+      <w:r>
+        <w:rPr>
+          <w:lang w:val="pt-PT"/>
+        </w:rPr>
+        <w:t xml:space="preserve"> e utilizar VPN para simular diferentes tipos de acesso a contas e ataques</w:t>
       </w:r>
     </w:p>
     <w:p>
       <w:pPr>
-        <w:rPr>
-          <w:lang w:val="pt-PT"/>
-        </w:rPr>
-      </w:pPr>
+        <w:pStyle w:val="PargrafodaLista"/>
+        <w:numPr>
+          <w:ilvl w:val="0"/>
+          <w:numId w:val="38"/>
+        </w:numPr>
+        <w:rPr>
+          <w:lang w:val="pt-PT"/>
+        </w:rPr>
+      </w:pPr>
+      <w:r>
+        <w:rPr>
+          <w:lang w:val="pt-PT"/>
+        </w:rPr>
+        <w:t xml:space="preserve">Efetuar workshops de sensibilização às práticas de segurança </w:t>
+      </w:r>
+      <w:r>
+        <w:rPr>
+          <w:lang w:val="pt-PT"/>
+        </w:rPr>
+        <w:t>no</w:t>
+      </w:r>
+      <w:r>
+        <w:rPr>
+          <w:lang w:val="pt-PT"/>
+        </w:rPr>
+        <w:t xml:space="preserve"> desenvolvimento de software (isto se forem os nossos programadores a criar as aplicações, caso seja um serviço de terceiros, </w:t>
+      </w:r>
+      <w:r>
+        <w:rPr>
+          <w:lang w:val="pt-PT"/>
+        </w:rPr>
+        <w:t xml:space="preserve">apenas </w:t>
+      </w:r>
+      <w:r>
+        <w:rPr>
+          <w:lang w:val="pt-PT"/>
+        </w:rPr>
+        <w:t>transfere-se o risco)</w:t>
+      </w:r>
+    </w:p>
+    <w:p>
+      <w:pPr>
+        <w:pStyle w:val="Ttulo3"/>
+        <w:rPr>
+          <w:lang w:val="pt-PT"/>
+        </w:rPr>
+      </w:pPr>
+      <w:r>
+        <w:rPr>
+          <w:lang w:val="pt-PT"/>
+        </w:rPr>
+        <w:t>Atividades de Mitigação: Servidores de bases de dados</w:t>
+      </w:r>
+    </w:p>
+    <w:p>
+      <w:pPr>
+        <w:pStyle w:val="PargrafodaLista"/>
+        <w:numPr>
+          <w:ilvl w:val="0"/>
+          <w:numId w:val="38"/>
+        </w:numPr>
+        <w:rPr>
+          <w:lang w:val="pt-PT"/>
+        </w:rPr>
+      </w:pPr>
+      <w:r>
+        <w:rPr>
+          <w:lang w:val="pt-PT"/>
+        </w:rPr>
+        <w:t xml:space="preserve">Acesso Restrito </w:t>
+      </w:r>
+      <w:r>
+        <w:rPr>
+          <w:lang w:val="pt-PT"/>
+        </w:rPr>
+        <w:t xml:space="preserve">(Acesso </w:t>
+      </w:r>
+      <w:proofErr w:type="spellStart"/>
+      <w:r>
+        <w:rPr>
+          <w:lang w:val="pt-PT"/>
+        </w:rPr>
+        <w:t>Fisico</w:t>
+      </w:r>
+      <w:proofErr w:type="spellEnd"/>
+      <w:r>
+        <w:rPr>
+          <w:lang w:val="pt-PT"/>
+        </w:rPr>
+        <w:t xml:space="preserve"> restrito + autenticação no servidor)</w:t>
+      </w:r>
+    </w:p>
+    <w:p>
+      <w:pPr>
+        <w:pStyle w:val="PargrafodaLista"/>
+        <w:numPr>
+          <w:ilvl w:val="0"/>
+          <w:numId w:val="38"/>
+        </w:numPr>
+        <w:rPr>
+          <w:lang w:val="pt-PT"/>
+        </w:rPr>
+      </w:pPr>
+      <w:r>
+        <w:rPr>
+          <w:lang w:val="pt-PT"/>
+        </w:rPr>
+        <w:t>Disponível 24 horas por dia</w:t>
+      </w:r>
+    </w:p>
+    <w:p>
+      <w:pPr>
+        <w:pStyle w:val="PargrafodaLista"/>
+        <w:numPr>
+          <w:ilvl w:val="0"/>
+          <w:numId w:val="38"/>
+        </w:numPr>
+        <w:rPr>
+          <w:lang w:val="pt-PT"/>
+        </w:rPr>
+      </w:pPr>
+      <w:r>
+        <w:rPr>
+          <w:lang w:val="pt-PT"/>
+        </w:rPr>
+        <w:t xml:space="preserve">Manter em registo todos os acessos e alterações efetuadas na base de dados </w:t>
+      </w:r>
+    </w:p>
+    <w:p>
+      <w:pPr>
+        <w:pStyle w:val="PargrafodaLista"/>
+        <w:numPr>
+          <w:ilvl w:val="0"/>
+          <w:numId w:val="38"/>
+        </w:numPr>
+        <w:rPr>
+          <w:lang w:val="pt-PT"/>
+        </w:rPr>
+      </w:pPr>
+      <w:r>
+        <w:rPr>
+          <w:lang w:val="pt-PT"/>
+        </w:rPr>
+        <w:t>Criptografar os dados</w:t>
+      </w:r>
+    </w:p>
+    <w:p>
+      <w:pPr>
+        <w:pStyle w:val="PargrafodaLista"/>
+        <w:numPr>
+          <w:ilvl w:val="0"/>
+          <w:numId w:val="38"/>
+        </w:numPr>
+        <w:rPr>
+          <w:lang w:val="pt-PT"/>
+        </w:rPr>
+      </w:pPr>
+      <w:r>
+        <w:rPr>
+          <w:lang w:val="pt-PT"/>
+        </w:rPr>
+        <w:t>Sistema de monitoramento de segurança</w:t>
+      </w:r>
+    </w:p>
+    <w:p>
+      <w:pPr>
+        <w:pStyle w:val="Ttulo3"/>
+        <w:rPr>
+          <w:lang w:val="pt-PT"/>
+        </w:rPr>
+      </w:pPr>
+      <w:r>
+        <w:rPr>
+          <w:lang w:val="pt-PT"/>
+        </w:rPr>
+        <w:t>Atividades de Mitigação: Aplicação do Sistema de Apoio ao Cliente</w:t>
+      </w:r>
+    </w:p>
+    <w:p>
+      <w:pPr>
+        <w:pStyle w:val="PargrafodaLista"/>
+        <w:numPr>
+          <w:ilvl w:val="0"/>
+          <w:numId w:val="38"/>
+        </w:numPr>
+        <w:rPr>
+          <w:lang w:val="pt-PT"/>
+        </w:rPr>
+      </w:pPr>
+      <w:r>
+        <w:rPr>
+          <w:lang w:val="pt-PT"/>
+        </w:rPr>
+        <w:t>Controlar acessos indevidos, logins feitos em localizações fora da rede (fora da empresa) terão a sessão imediatamente terminada</w:t>
+      </w:r>
+    </w:p>
+    <w:p>
+      <w:pPr>
+        <w:pStyle w:val="PargrafodaLista"/>
+        <w:numPr>
+          <w:ilvl w:val="0"/>
+          <w:numId w:val="38"/>
+        </w:numPr>
+        <w:rPr>
+          <w:lang w:val="pt-PT"/>
+        </w:rPr>
+      </w:pPr>
+      <w:r>
+        <w:rPr>
+          <w:lang w:val="pt-PT"/>
+        </w:rPr>
+        <w:t xml:space="preserve">Manter em registo os </w:t>
+      </w:r>
+      <w:proofErr w:type="spellStart"/>
+      <w:r>
+        <w:rPr>
+          <w:lang w:val="pt-PT"/>
+        </w:rPr>
+        <w:t>logs</w:t>
+      </w:r>
+      <w:proofErr w:type="spellEnd"/>
+      <w:r>
+        <w:rPr>
+          <w:lang w:val="pt-PT"/>
+        </w:rPr>
+        <w:t xml:space="preserve"> da aplicação, armazenando toda a atividade efetuada dentro da aplicação</w:t>
+      </w:r>
+    </w:p>
+    <w:p>
+      <w:pPr>
+        <w:pStyle w:val="PargrafodaLista"/>
+        <w:numPr>
+          <w:ilvl w:val="0"/>
+          <w:numId w:val="38"/>
+        </w:numPr>
+        <w:rPr>
+          <w:lang w:val="pt-PT"/>
+        </w:rPr>
+      </w:pPr>
+      <w:r>
+        <w:rPr>
+          <w:lang w:val="pt-PT"/>
+        </w:rPr>
+        <w:t xml:space="preserve">Realizar testes de segurança na aplicação, implementar com testes com </w:t>
+      </w:r>
+      <w:proofErr w:type="spellStart"/>
+      <w:r>
+        <w:rPr>
+          <w:lang w:val="pt-PT"/>
+        </w:rPr>
+        <w:t>Selenium</w:t>
+      </w:r>
+      <w:proofErr w:type="spellEnd"/>
+      <w:r>
+        <w:rPr>
+          <w:lang w:val="pt-PT"/>
+        </w:rPr>
+        <w:t xml:space="preserve"> e utilizar VPN para simular diferentes tipos de acesso a contas e ataques</w:t>
+      </w:r>
+    </w:p>
+    <w:p>
+      <w:pPr>
+        <w:pStyle w:val="PargrafodaLista"/>
+        <w:numPr>
+          <w:ilvl w:val="0"/>
+          <w:numId w:val="38"/>
+        </w:numPr>
+        <w:rPr>
+          <w:lang w:val="pt-PT"/>
+        </w:rPr>
+      </w:pPr>
+      <w:r>
+        <w:rPr>
+          <w:lang w:val="pt-PT"/>
+        </w:rPr>
+        <w:t>Efetuar workshops de sensibilização às práticas de segurança no desenvolvimento de software (isto se forem os nossos programadores a criar as aplicações, caso seja um serviço de terceiros, apenas transfere-se o risco)</w:t>
+      </w:r>
+    </w:p>
+    <w:p>
+      <w:pPr>
+        <w:pStyle w:val="Ttulo3"/>
+        <w:rPr>
+          <w:lang w:val="pt-PT"/>
+        </w:rPr>
+      </w:pPr>
+      <w:r>
+        <w:rPr>
+          <w:lang w:val="pt-PT"/>
+        </w:rPr>
+        <w:t>Atividades de Mitigação: Máquinas e ferramentas de fabricação</w:t>
+      </w:r>
+    </w:p>
+    <w:p>
+      <w:pPr>
+        <w:pStyle w:val="PargrafodaLista"/>
+        <w:numPr>
+          <w:ilvl w:val="0"/>
+          <w:numId w:val="38"/>
+        </w:numPr>
+        <w:rPr>
+          <w:lang w:val="pt-PT"/>
+        </w:rPr>
+      </w:pPr>
+      <w:r>
+        <w:rPr>
+          <w:lang w:val="pt-PT"/>
+        </w:rPr>
+        <w:t>Inspeções periódicas das máquinas</w:t>
+      </w:r>
+    </w:p>
+    <w:p>
+      <w:pPr>
+        <w:pStyle w:val="PargrafodaLista"/>
+        <w:numPr>
+          <w:ilvl w:val="0"/>
+          <w:numId w:val="38"/>
+        </w:numPr>
+        <w:rPr>
+          <w:lang w:val="pt-PT"/>
+        </w:rPr>
+      </w:pPr>
+      <w:r>
+        <w:rPr>
+          <w:lang w:val="pt-PT"/>
+        </w:rPr>
+        <w:t>Treino e sensibilização à segurança no uso das máquinas</w:t>
+      </w:r>
+    </w:p>
+    <w:p>
+      <w:pPr>
+        <w:pStyle w:val="PargrafodaLista"/>
+        <w:numPr>
+          <w:ilvl w:val="0"/>
+          <w:numId w:val="38"/>
+        </w:numPr>
+        <w:rPr>
+          <w:lang w:val="pt-PT"/>
+        </w:rPr>
+      </w:pPr>
+      <w:r>
+        <w:rPr>
+          <w:lang w:val="pt-PT"/>
+        </w:rPr>
+        <w:t>Fornecimento de equipamentos de segurança aos trabalhadores</w:t>
+      </w:r>
+    </w:p>
+    <w:p>
+      <w:pPr>
+        <w:pStyle w:val="PargrafodaLista"/>
+        <w:numPr>
+          <w:ilvl w:val="0"/>
+          <w:numId w:val="38"/>
+        </w:numPr>
+        <w:rPr>
+          <w:lang w:val="pt-PT"/>
+        </w:rPr>
+      </w:pPr>
+      <w:r>
+        <w:rPr>
+          <w:lang w:val="pt-PT"/>
+        </w:rPr>
+        <w:t>Registo de acidentes, para fazer uma melhor identificação de problemas nas máquinas</w:t>
+      </w:r>
+    </w:p>
+    <w:p>
+      <w:pPr>
+        <w:pStyle w:val="PargrafodaLista"/>
+        <w:numPr>
+          <w:ilvl w:val="0"/>
+          <w:numId w:val="38"/>
+        </w:numPr>
+        <w:rPr>
+          <w:lang w:val="pt-PT"/>
+        </w:rPr>
+      </w:pPr>
+      <w:r>
+        <w:rPr>
+          <w:lang w:val="pt-PT"/>
+        </w:rPr>
+        <w:t>Acesso restrito, apenas desenvolvedores de hardware têm acesso às máquinas</w:t>
+      </w:r>
+    </w:p>
+    <w:p>
+      <w:pPr>
+        <w:pStyle w:val="Ttulo3"/>
+        <w:rPr>
+          <w:lang w:val="pt-PT"/>
+        </w:rPr>
+      </w:pPr>
+      <w:r>
+        <w:rPr>
+          <w:lang w:val="pt-PT"/>
+        </w:rPr>
+        <w:lastRenderedPageBreak/>
+        <w:t>Atividades de Mitigação: Base de dados de entregas</w:t>
+      </w:r>
+    </w:p>
+    <w:p>
+      <w:pPr>
+        <w:pStyle w:val="PargrafodaLista"/>
+        <w:numPr>
+          <w:ilvl w:val="0"/>
+          <w:numId w:val="38"/>
+        </w:numPr>
+        <w:rPr>
+          <w:lang w:val="pt-PT"/>
+        </w:rPr>
+      </w:pPr>
+      <w:r>
+        <w:rPr>
+          <w:lang w:val="pt-PT"/>
+        </w:rPr>
+        <w:t>Acesso restrito</w:t>
+      </w:r>
+    </w:p>
+    <w:p>
+      <w:pPr>
+        <w:pStyle w:val="PargrafodaLista"/>
+        <w:numPr>
+          <w:ilvl w:val="0"/>
+          <w:numId w:val="38"/>
+        </w:numPr>
+        <w:rPr>
+          <w:lang w:val="pt-PT"/>
+        </w:rPr>
+      </w:pPr>
+      <w:r>
+        <w:rPr>
+          <w:lang w:val="pt-PT"/>
+        </w:rPr>
+        <w:t>Disponível 24 horas por dia</w:t>
+      </w:r>
+    </w:p>
+    <w:p>
+      <w:pPr>
+        <w:pStyle w:val="PargrafodaLista"/>
+        <w:numPr>
+          <w:ilvl w:val="0"/>
+          <w:numId w:val="38"/>
+        </w:numPr>
+        <w:rPr>
+          <w:lang w:val="pt-PT"/>
+        </w:rPr>
+      </w:pPr>
+      <w:r>
+        <w:rPr>
+          <w:lang w:val="pt-PT"/>
+        </w:rPr>
+        <w:t xml:space="preserve">Manter em registo todos os acessos e alterações efetuadas na base de dados </w:t>
+      </w:r>
+    </w:p>
+    <w:p>
+      <w:pPr>
+        <w:pStyle w:val="PargrafodaLista"/>
+        <w:numPr>
+          <w:ilvl w:val="0"/>
+          <w:numId w:val="38"/>
+        </w:numPr>
+        <w:rPr>
+          <w:lang w:val="pt-PT"/>
+        </w:rPr>
+      </w:pPr>
+      <w:r>
+        <w:rPr>
+          <w:lang w:val="pt-PT"/>
+        </w:rPr>
+        <w:t xml:space="preserve">Deve ser feito um backup da base de dados diariamente, com registo em ficheiros de </w:t>
+      </w:r>
+      <w:proofErr w:type="spellStart"/>
+      <w:r>
+        <w:rPr>
+          <w:lang w:val="pt-PT"/>
+        </w:rPr>
+        <w:t>snapshots</w:t>
+      </w:r>
+      <w:proofErr w:type="spellEnd"/>
+      <w:r>
+        <w:rPr>
+          <w:lang w:val="pt-PT"/>
+        </w:rPr>
+        <w:t xml:space="preserve"> feitos de 2 em 2 horas</w:t>
+      </w:r>
+    </w:p>
+    <w:p>
+      <w:pPr>
+        <w:pStyle w:val="Ttulo3"/>
+        <w:rPr>
+          <w:lang w:val="pt-PT"/>
+        </w:rPr>
+      </w:pPr>
+      <w:r>
+        <w:rPr>
+          <w:lang w:val="pt-PT"/>
+        </w:rPr>
+        <w:t xml:space="preserve">Atividades de Mitigação: Servidor de </w:t>
+      </w:r>
+      <w:proofErr w:type="spellStart"/>
+      <w:r>
+        <w:rPr>
+          <w:lang w:val="pt-PT"/>
+        </w:rPr>
+        <w:t>deployment</w:t>
+      </w:r>
+      <w:proofErr w:type="spellEnd"/>
+      <w:r>
+        <w:rPr>
+          <w:lang w:val="pt-PT"/>
+        </w:rPr>
+        <w:t xml:space="preserve"> de aplicações</w:t>
+      </w:r>
+    </w:p>
+    <w:p>
+      <w:pPr>
+        <w:pStyle w:val="PargrafodaLista"/>
+        <w:numPr>
+          <w:ilvl w:val="0"/>
+          <w:numId w:val="38"/>
+        </w:numPr>
+        <w:rPr>
+          <w:lang w:val="pt-PT"/>
+        </w:rPr>
+      </w:pPr>
+      <w:r>
+        <w:rPr>
+          <w:lang w:val="pt-PT"/>
+        </w:rPr>
+        <w:t>Acesso restrito</w:t>
+      </w:r>
+      <w:r>
+        <w:rPr>
+          <w:lang w:val="pt-PT"/>
+        </w:rPr>
+        <w:t xml:space="preserve"> (Acesso </w:t>
+      </w:r>
+      <w:proofErr w:type="spellStart"/>
+      <w:r>
+        <w:rPr>
+          <w:lang w:val="pt-PT"/>
+        </w:rPr>
+        <w:t>Fisico</w:t>
+      </w:r>
+      <w:proofErr w:type="spellEnd"/>
+      <w:r>
+        <w:rPr>
+          <w:lang w:val="pt-PT"/>
+        </w:rPr>
+        <w:t xml:space="preserve"> restrito + autenticação no servidor)</w:t>
+      </w:r>
+    </w:p>
+    <w:p>
+      <w:pPr>
+        <w:pStyle w:val="PargrafodaLista"/>
+        <w:numPr>
+          <w:ilvl w:val="0"/>
+          <w:numId w:val="38"/>
+        </w:numPr>
+        <w:rPr>
+          <w:lang w:val="pt-PT"/>
+        </w:rPr>
+      </w:pPr>
+      <w:r>
+        <w:rPr>
+          <w:lang w:val="pt-PT"/>
+        </w:rPr>
+        <w:t>Disponível 24 horas por dia</w:t>
+      </w:r>
+    </w:p>
+    <w:p>
+      <w:pPr>
+        <w:pStyle w:val="PargrafodaLista"/>
+        <w:numPr>
+          <w:ilvl w:val="0"/>
+          <w:numId w:val="38"/>
+        </w:numPr>
+        <w:rPr>
+          <w:lang w:val="pt-PT"/>
+        </w:rPr>
+      </w:pPr>
+      <w:r>
+        <w:rPr>
+          <w:lang w:val="pt-PT"/>
+        </w:rPr>
+        <w:t>Monitorização de integridade para detetar comportamento anormal</w:t>
+      </w:r>
+    </w:p>
+    <w:p>
+      <w:pPr>
+        <w:pStyle w:val="Ttulo3"/>
+        <w:rPr>
+          <w:lang w:val="pt-PT"/>
+        </w:rPr>
+      </w:pPr>
+      <w:r>
+        <w:rPr>
+          <w:lang w:val="pt-PT"/>
+        </w:rPr>
+        <w:t>Atividades de Mitigação: Aplicações do Sistema de Gestão dos Recursos Humanos</w:t>
+      </w:r>
+    </w:p>
+    <w:p>
+      <w:pPr>
+        <w:pStyle w:val="PargrafodaLista"/>
+        <w:numPr>
+          <w:ilvl w:val="0"/>
+          <w:numId w:val="38"/>
+        </w:numPr>
+        <w:rPr>
+          <w:lang w:val="pt-PT"/>
+        </w:rPr>
+      </w:pPr>
+      <w:r>
+        <w:rPr>
+          <w:lang w:val="pt-PT"/>
+        </w:rPr>
+        <w:t>Controlar acessos indevidos, logins feitos em localizações fora da rede (fora da empresa) terão a sessão imediatamente terminada</w:t>
+      </w:r>
+    </w:p>
+    <w:p>
+      <w:pPr>
+        <w:pStyle w:val="PargrafodaLista"/>
+        <w:numPr>
+          <w:ilvl w:val="0"/>
+          <w:numId w:val="38"/>
+        </w:numPr>
+        <w:rPr>
+          <w:lang w:val="pt-PT"/>
+        </w:rPr>
+      </w:pPr>
+      <w:r>
+        <w:rPr>
+          <w:lang w:val="pt-PT"/>
+        </w:rPr>
+        <w:t xml:space="preserve">Manter em registo os </w:t>
+      </w:r>
+      <w:proofErr w:type="spellStart"/>
+      <w:r>
+        <w:rPr>
+          <w:lang w:val="pt-PT"/>
+        </w:rPr>
+        <w:t>logs</w:t>
+      </w:r>
+      <w:proofErr w:type="spellEnd"/>
+      <w:r>
+        <w:rPr>
+          <w:lang w:val="pt-PT"/>
+        </w:rPr>
+        <w:t xml:space="preserve"> da aplicação, armazenando toda a atividade efetuada dentro da aplicação</w:t>
+      </w:r>
+    </w:p>
+    <w:p>
+      <w:pPr>
+        <w:pStyle w:val="PargrafodaLista"/>
+        <w:numPr>
+          <w:ilvl w:val="0"/>
+          <w:numId w:val="38"/>
+        </w:numPr>
+        <w:rPr>
+          <w:lang w:val="pt-PT"/>
+        </w:rPr>
+      </w:pPr>
+      <w:r>
+        <w:rPr>
+          <w:lang w:val="pt-PT"/>
+        </w:rPr>
+        <w:t xml:space="preserve">Realizar testes de segurança na aplicação, implementar com testes com </w:t>
+      </w:r>
+      <w:proofErr w:type="spellStart"/>
+      <w:r>
+        <w:rPr>
+          <w:lang w:val="pt-PT"/>
+        </w:rPr>
+        <w:t>Selenium</w:t>
+      </w:r>
+      <w:proofErr w:type="spellEnd"/>
+      <w:r>
+        <w:rPr>
+          <w:lang w:val="pt-PT"/>
+        </w:rPr>
+        <w:t xml:space="preserve"> e utilizar VPN para simular diferentes tipos de acesso a contas e ataques</w:t>
+      </w:r>
+    </w:p>
+    <w:p>
+      <w:pPr>
+        <w:pStyle w:val="PargrafodaLista"/>
+        <w:numPr>
+          <w:ilvl w:val="0"/>
+          <w:numId w:val="38"/>
+        </w:numPr>
+        <w:rPr>
+          <w:lang w:val="pt-PT"/>
+        </w:rPr>
+      </w:pPr>
+      <w:r>
+        <w:rPr>
+          <w:lang w:val="pt-PT"/>
+        </w:rPr>
+        <w:t>Efetuar workshops de sensibilização às práticas de segurança no desenvolvimento de software (isto se forem os nossos programadores a criar as aplicações, caso seja um serviço de terceiros, apenas transfere-se o risco)</w:t>
+      </w:r>
+    </w:p>
+    <w:p>
+      <w:pPr>
+        <w:pStyle w:val="Ttulo3"/>
+        <w:rPr>
+          <w:lang w:val="pt-PT"/>
+        </w:rPr>
+      </w:pPr>
+      <w:r>
+        <w:rPr>
+          <w:lang w:val="pt-PT"/>
+        </w:rPr>
+        <w:t>Riscos aceites</w:t>
+      </w:r>
+    </w:p>
+    <w:p>
+      <w:pPr>
+        <w:rPr>
+          <w:lang w:val="pt-PT"/>
+        </w:rPr>
+      </w:pPr>
+      <w:r>
+        <w:rPr>
+          <w:lang w:val="pt-PT"/>
+        </w:rPr>
+        <w:tab/>
+        <w:t>Tal como já foi referido anteriormente, os riscos que apresentaram uma avaliação com valor inferior a 5 foram aceites, não tomando nenhuma ação especial em caso de agressão, todavia, há recursos com riscos mitigados que possuem a mesma estrutura que recursos com riscos aceites, com isto, é possível adicionar algumas medidas a esses recursos, que é o caso da Base de Dados de Produtos, tendo assim as seguintes atividades de mitigação:</w:t>
+      </w:r>
+    </w:p>
+    <w:p>
+      <w:pPr>
+        <w:pStyle w:val="PargrafodaLista"/>
+        <w:numPr>
+          <w:ilvl w:val="0"/>
+          <w:numId w:val="39"/>
+        </w:numPr>
+        <w:rPr>
+          <w:lang w:val="pt-PT"/>
+        </w:rPr>
+      </w:pPr>
+      <w:r>
+        <w:rPr>
+          <w:lang w:val="pt-PT"/>
+        </w:rPr>
+        <w:t>Acesso</w:t>
+      </w:r>
+      <w:r>
+        <w:rPr>
+          <w:lang w:val="pt-PT"/>
+        </w:rPr>
+        <w:t xml:space="preserve"> a esta base de dados deve ser</w:t>
+      </w:r>
+      <w:r>
+        <w:rPr>
+          <w:lang w:val="pt-PT"/>
+        </w:rPr>
+        <w:t xml:space="preserve"> restrit</w:t>
+      </w:r>
+      <w:r>
+        <w:rPr>
+          <w:lang w:val="pt-PT"/>
+        </w:rPr>
+        <w:t>a a X pessoa</w:t>
+      </w:r>
+    </w:p>
+    <w:p>
+      <w:pPr>
+        <w:pStyle w:val="PargrafodaLista"/>
+        <w:numPr>
+          <w:ilvl w:val="0"/>
+          <w:numId w:val="39"/>
+        </w:numPr>
+        <w:rPr>
+          <w:lang w:val="pt-PT"/>
+        </w:rPr>
+      </w:pPr>
+      <w:r>
+        <w:rPr>
+          <w:lang w:val="pt-PT"/>
+        </w:rPr>
+        <w:t>Esta deve estar d</w:t>
+      </w:r>
+      <w:r>
+        <w:rPr>
+          <w:lang w:val="pt-PT"/>
+        </w:rPr>
+        <w:t>isponível 24 horas por dia</w:t>
+      </w:r>
+    </w:p>
+    <w:p>
+      <w:pPr>
+        <w:pStyle w:val="PargrafodaLista"/>
+        <w:numPr>
+          <w:ilvl w:val="0"/>
+          <w:numId w:val="39"/>
+        </w:numPr>
+        <w:rPr>
+          <w:lang w:val="pt-PT"/>
+        </w:rPr>
+      </w:pPr>
+      <w:r>
+        <w:rPr>
+          <w:lang w:val="pt-PT"/>
+        </w:rPr>
+        <w:t xml:space="preserve">Manter em registo todos os acessos e alterações efetuadas na base de dados </w:t>
+      </w:r>
+    </w:p>
+    <w:p>
+      <w:pPr>
+        <w:pStyle w:val="PargrafodaLista"/>
+        <w:numPr>
+          <w:ilvl w:val="0"/>
+          <w:numId w:val="39"/>
+        </w:numPr>
+        <w:rPr>
+          <w:lang w:val="pt-PT"/>
+        </w:rPr>
+      </w:pPr>
+      <w:r>
+        <w:rPr>
+          <w:lang w:val="pt-PT"/>
+        </w:rPr>
+        <w:t xml:space="preserve">Deve ser feito um backup da base de dados diariamente, com registo em ficheiros de </w:t>
+      </w:r>
+      <w:proofErr w:type="spellStart"/>
+      <w:r>
+        <w:rPr>
+          <w:lang w:val="pt-PT"/>
+        </w:rPr>
+        <w:t>snapshots</w:t>
+      </w:r>
+      <w:proofErr w:type="spellEnd"/>
+      <w:r>
+        <w:rPr>
+          <w:lang w:val="pt-PT"/>
+        </w:rPr>
+        <w:t xml:space="preserve"> feitos de 2 em 2 horas</w:t>
+      </w:r>
+    </w:p>
+    <w:p>
+      <w:pPr>
+        <w:ind w:left="708"/>
+        <w:rPr>
+          <w:lang w:val="pt-PT"/>
+        </w:rPr>
+      </w:pPr>
+    </w:p>
+    <w:p>
+      <w:pPr>
+        <w:rPr>
+          <w:lang w:val="pt-PT"/>
+        </w:rPr>
+      </w:pPr>
+      <w:r>
+        <w:rPr>
+          <w:lang w:val="pt-PT"/>
+        </w:rPr>
+        <w:tab/>
+      </w:r>
       <w:r>
         <w:rPr>
           <w:lang w:val="pt-PT"/>
@@ -30442,7 +32745,25 @@
                 <w:szCs w:val="20"/>
                 <w:lang w:val="pt-PT"/>
               </w:rPr>
-              <w:t xml:space="preserve"> São feitas snapshots da base de dados de 2 em 2 horas</w:t>
+              <w:t xml:space="preserve"> São feitas </w:t>
+            </w:r>
+            <w:proofErr w:type="spellStart"/>
+            <w:r>
+              <w:rPr>
+                <w:sz w:val="20"/>
+                <w:szCs w:val="20"/>
+                <w:lang w:val="pt-PT"/>
+              </w:rPr>
+              <w:t>snapshots</w:t>
+            </w:r>
+            <w:proofErr w:type="spellEnd"/>
+            <w:r>
+              <w:rPr>
+                <w:sz w:val="20"/>
+                <w:szCs w:val="20"/>
+                <w:lang w:val="pt-PT"/>
+              </w:rPr>
+              <w:t xml:space="preserve"> da base de dados de 2 em 2 horas</w:t>
             </w:r>
           </w:p>
         </w:tc>
@@ -30628,7 +32949,25 @@
                 <w:szCs w:val="20"/>
                 <w:lang w:val="pt-PT"/>
               </w:rPr>
-              <w:t xml:space="preserve"> São feitas snapshots da base de dados de 2 em 2 horas</w:t>
+              <w:t xml:space="preserve"> São feitas </w:t>
+            </w:r>
+            <w:proofErr w:type="spellStart"/>
+            <w:r>
+              <w:rPr>
+                <w:sz w:val="20"/>
+                <w:szCs w:val="20"/>
+                <w:lang w:val="pt-PT"/>
+              </w:rPr>
+              <w:t>snapshots</w:t>
+            </w:r>
+            <w:proofErr w:type="spellEnd"/>
+            <w:r>
+              <w:rPr>
+                <w:sz w:val="20"/>
+                <w:szCs w:val="20"/>
+                <w:lang w:val="pt-PT"/>
+              </w:rPr>
+              <w:t xml:space="preserve"> da base de dados de 2 em 2 horas</w:t>
             </w:r>
           </w:p>
         </w:tc>
@@ -30814,7 +33153,25 @@
                 <w:szCs w:val="20"/>
                 <w:lang w:val="pt-PT"/>
               </w:rPr>
-              <w:t xml:space="preserve"> São feitas snapshots da base de dados de 2 em 2 horas</w:t>
+              <w:t xml:space="preserve"> São feitas </w:t>
+            </w:r>
+            <w:proofErr w:type="spellStart"/>
+            <w:r>
+              <w:rPr>
+                <w:sz w:val="20"/>
+                <w:szCs w:val="20"/>
+                <w:lang w:val="pt-PT"/>
+              </w:rPr>
+              <w:t>snapshots</w:t>
+            </w:r>
+            <w:proofErr w:type="spellEnd"/>
+            <w:r>
+              <w:rPr>
+                <w:sz w:val="20"/>
+                <w:szCs w:val="20"/>
+                <w:lang w:val="pt-PT"/>
+              </w:rPr>
+              <w:t xml:space="preserve"> da base de dados de 2 em 2 horas</w:t>
             </w:r>
           </w:p>
         </w:tc>
@@ -30850,7 +33207,25 @@
                 <w:szCs w:val="20"/>
                 <w:lang w:val="pt-PT"/>
               </w:rPr>
-              <w:t>Servidores de deployment de aplicações</w:t>
+              <w:t xml:space="preserve">Servidores de </w:t>
+            </w:r>
+            <w:proofErr w:type="spellStart"/>
+            <w:r>
+              <w:rPr>
+                <w:sz w:val="20"/>
+                <w:szCs w:val="20"/>
+                <w:lang w:val="pt-PT"/>
+              </w:rPr>
+              <w:t>deployment</w:t>
+            </w:r>
+            <w:proofErr w:type="spellEnd"/>
+            <w:r>
+              <w:rPr>
+                <w:sz w:val="20"/>
+                <w:szCs w:val="20"/>
+                <w:lang w:val="pt-PT"/>
+              </w:rPr>
+              <w:t xml:space="preserve"> de aplicações</w:t>
             </w:r>
           </w:p>
         </w:tc>
@@ -30921,8 +33296,18 @@
                 <w:szCs w:val="20"/>
                 <w:lang w:val="pt-PT"/>
               </w:rPr>
-              <w:t>- Data center</w:t>
-            </w:r>
+              <w:t xml:space="preserve">- Data </w:t>
+            </w:r>
+            <w:proofErr w:type="spellStart"/>
+            <w:r>
+              <w:rPr>
+                <w:sz w:val="20"/>
+                <w:szCs w:val="20"/>
+                <w:lang w:val="pt-PT"/>
+              </w:rPr>
+              <w:t>center</w:t>
+            </w:r>
+            <w:proofErr w:type="spellEnd"/>
           </w:p>
         </w:tc>
         <w:tc>
@@ -30947,8 +33332,13 @@
               </w:rPr>
             </w:pPr>
             <w:r>
-              <w:t>1 vez</w:t>
-            </w:r>
+              <w:t xml:space="preserve">1 </w:t>
+            </w:r>
+            <w:proofErr w:type="spellStart"/>
+            <w:r>
+              <w:t>vez</w:t>
+            </w:r>
+            <w:proofErr w:type="spellEnd"/>
           </w:p>
         </w:tc>
         <w:tc>
@@ -31088,8 +33478,18 @@
                 <w:szCs w:val="20"/>
                 <w:lang w:val="pt-PT"/>
               </w:rPr>
-              <w:t>- Data center</w:t>
-            </w:r>
+              <w:t xml:space="preserve">- Data </w:t>
+            </w:r>
+            <w:proofErr w:type="spellStart"/>
+            <w:r>
+              <w:rPr>
+                <w:sz w:val="20"/>
+                <w:szCs w:val="20"/>
+                <w:lang w:val="pt-PT"/>
+              </w:rPr>
+              <w:t>center</w:t>
+            </w:r>
+            <w:proofErr w:type="spellEnd"/>
           </w:p>
         </w:tc>
         <w:tc>
@@ -31115,8 +33515,13 @@
               </w:rPr>
             </w:pPr>
             <w:r>
-              <w:t>1 vez</w:t>
-            </w:r>
+              <w:t xml:space="preserve">1 </w:t>
+            </w:r>
+            <w:proofErr w:type="spellStart"/>
+            <w:r>
+              <w:t>vez</w:t>
+            </w:r>
+            <w:proofErr w:type="spellEnd"/>
           </w:p>
         </w:tc>
         <w:tc>
@@ -33186,7 +35591,35 @@
               <w:rPr>
                 <w:lang w:val="pt-PT"/>
               </w:rPr>
-              <w:t>- Configurar as conexões às bases de dados, alterando as connection strings de cada aplicação</w:t>
+              <w:t xml:space="preserve">- Configurar as conexões às bases de dados, alterando as </w:t>
+            </w:r>
+            <w:proofErr w:type="spellStart"/>
+            <w:r>
+              <w:rPr>
+                <w:lang w:val="pt-PT"/>
+              </w:rPr>
+              <w:t>connection</w:t>
+            </w:r>
+            <w:proofErr w:type="spellEnd"/>
+            <w:r>
+              <w:rPr>
+                <w:lang w:val="pt-PT"/>
+              </w:rPr>
+              <w:t xml:space="preserve"> </w:t>
+            </w:r>
+            <w:proofErr w:type="spellStart"/>
+            <w:r>
+              <w:rPr>
+                <w:lang w:val="pt-PT"/>
+              </w:rPr>
+              <w:t>strings</w:t>
+            </w:r>
+            <w:proofErr w:type="spellEnd"/>
+            <w:r>
+              <w:rPr>
+                <w:lang w:val="pt-PT"/>
+              </w:rPr>
+              <w:t xml:space="preserve"> de cada aplicação</w:t>
             </w:r>
           </w:p>
         </w:tc>
@@ -33466,7 +35899,25 @@
                 <w:szCs w:val="20"/>
                 <w:lang w:val="pt-PT"/>
               </w:rPr>
-              <w:t>Servidores de deployment de aplicações</w:t>
+              <w:t xml:space="preserve">Servidores de </w:t>
+            </w:r>
+            <w:proofErr w:type="spellStart"/>
+            <w:r>
+              <w:rPr>
+                <w:sz w:val="20"/>
+                <w:szCs w:val="20"/>
+                <w:lang w:val="pt-PT"/>
+              </w:rPr>
+              <w:t>deployment</w:t>
+            </w:r>
+            <w:proofErr w:type="spellEnd"/>
+            <w:r>
+              <w:rPr>
+                <w:sz w:val="20"/>
+                <w:szCs w:val="20"/>
+                <w:lang w:val="pt-PT"/>
+              </w:rPr>
+              <w:t xml:space="preserve"> de aplicações</w:t>
             </w:r>
           </w:p>
         </w:tc>
@@ -34225,7 +36676,21 @@
               <w:rPr>
                 <w:lang w:val="pt-PT"/>
               </w:rPr>
-              <w:t>- Monitorizar os “logs” das aplicações para verificar se há erros posteriores ao backup</w:t>
+              <w:t>- Monitorizar os “</w:t>
+            </w:r>
+            <w:proofErr w:type="spellStart"/>
+            <w:r>
+              <w:rPr>
+                <w:lang w:val="pt-PT"/>
+              </w:rPr>
+              <w:t>logs</w:t>
+            </w:r>
+            <w:proofErr w:type="spellEnd"/>
+            <w:r>
+              <w:rPr>
+                <w:lang w:val="pt-PT"/>
+              </w:rPr>
+              <w:t>” das aplicações para verificar se há erros posteriores ao backup</w:t>
             </w:r>
           </w:p>
         </w:tc>
@@ -35510,15 +37975,25 @@
         <w:br w:type="page"/>
       </w:r>
       <w:bookmarkStart w:id="43" w:name="_Toc136449643"/>
+      <w:proofErr w:type="spellStart"/>
       <w:r>
         <w:lastRenderedPageBreak/>
         <w:t>Biografia</w:t>
       </w:r>
       <w:bookmarkEnd w:id="43"/>
+      <w:proofErr w:type="spellEnd"/>
     </w:p>
     <w:p>
       <w:r>
-        <w:t>&lt;Biografia&gt;</w:t>
+        <w:t>&lt;</w:t>
+      </w:r>
+      <w:proofErr w:type="spellStart"/>
+      <w:r>
+        <w:t>Biografia</w:t>
+      </w:r>
+      <w:proofErr w:type="spellEnd"/>
+      <w:r>
+        <w:t>&gt;</w:t>
       </w:r>
     </w:p>
     <w:sectPr>
@@ -35942,7 +38417,34 @@
         <w:sz w:val="20"/>
         <w:szCs w:val="20"/>
       </w:rPr>
-      <w:t>&lt;Unidade curricular/T</w:t>
+      <w:t>&lt;</w:t>
+    </w:r>
+    <w:proofErr w:type="spellStart"/>
+    <w:r>
+      <w:rPr>
+        <w:rFonts w:ascii="Arial Narrow" w:hAnsi="Arial Narrow"/>
+        <w:sz w:val="20"/>
+        <w:szCs w:val="20"/>
+      </w:rPr>
+      <w:t>Unidade</w:t>
+    </w:r>
+    <w:proofErr w:type="spellEnd"/>
+    <w:r>
+      <w:rPr>
+        <w:rFonts w:ascii="Arial Narrow" w:hAnsi="Arial Narrow"/>
+        <w:sz w:val="20"/>
+        <w:szCs w:val="20"/>
+      </w:rPr>
+      <w:t xml:space="preserve"> curricular/</w:t>
+    </w:r>
+    <w:proofErr w:type="spellStart"/>
+    <w:r>
+      <w:rPr>
+        <w:rFonts w:ascii="Arial Narrow" w:hAnsi="Arial Narrow"/>
+        <w:sz w:val="20"/>
+        <w:szCs w:val="20"/>
+      </w:rPr>
+      <w:t>T</w:t>
     </w:r>
     <w:r>
       <w:rPr>
@@ -35950,7 +38452,16 @@
         <w:sz w:val="20"/>
         <w:szCs w:val="20"/>
       </w:rPr>
-      <w:t>ópico&gt;</w:t>
+      <w:t>ópico</w:t>
+    </w:r>
+    <w:proofErr w:type="spellEnd"/>
+    <w:r>
+      <w:rPr>
+        <w:rFonts w:ascii="Arial Narrow" w:hAnsi="Arial Narrow"/>
+        <w:sz w:val="20"/>
+        <w:szCs w:val="20"/>
+      </w:rPr>
+      <w:t>&gt;</w:t>
     </w:r>
   </w:p>
 </w:hdr>
@@ -37189,16 +39700,16 @@
     </w:lvl>
   </w:abstractNum>
   <w:abstractNum w:abstractNumId="10" w15:restartNumberingAfterBreak="0">
-    <w:nsid w:val="23856A04"/>
+    <w:nsid w:val="21D3443A"/>
     <w:multiLevelType w:val="hybridMultilevel"/>
-    <w:tmpl w:val="D95EA116"/>
+    <w:tmpl w:val="4E5EE704"/>
     <w:lvl w:ilvl="0" w:tplc="08160001">
       <w:start w:val="1"/>
       <w:numFmt w:val="bullet"/>
       <w:lvlText w:val=""/>
       <w:lvlJc w:val="left"/>
       <w:pPr>
-        <w:ind w:left="720" w:hanging="360"/>
+        <w:ind w:left="1068" w:hanging="360"/>
       </w:pPr>
       <w:rPr>
         <w:rFonts w:ascii="Symbol" w:hAnsi="Symbol" w:hint="default"/>
@@ -37210,7 +39721,7 @@
       <w:lvlText w:val="o"/>
       <w:lvlJc w:val="left"/>
       <w:pPr>
-        <w:ind w:left="1440" w:hanging="360"/>
+        <w:ind w:left="1788" w:hanging="360"/>
       </w:pPr>
       <w:rPr>
         <w:rFonts w:ascii="Courier New" w:hAnsi="Courier New" w:cs="Courier New" w:hint="default"/>
@@ -37222,7 +39733,7 @@
       <w:lvlText w:val=""/>
       <w:lvlJc w:val="left"/>
       <w:pPr>
-        <w:ind w:left="2160" w:hanging="360"/>
+        <w:ind w:left="2508" w:hanging="360"/>
       </w:pPr>
       <w:rPr>
         <w:rFonts w:ascii="Wingdings" w:hAnsi="Wingdings" w:hint="default"/>
@@ -37234,7 +39745,7 @@
       <w:lvlText w:val=""/>
       <w:lvlJc w:val="left"/>
       <w:pPr>
-        <w:ind w:left="2880" w:hanging="360"/>
+        <w:ind w:left="3228" w:hanging="360"/>
       </w:pPr>
       <w:rPr>
         <w:rFonts w:ascii="Symbol" w:hAnsi="Symbol" w:hint="default"/>
@@ -37246,7 +39757,7 @@
       <w:lvlText w:val="o"/>
       <w:lvlJc w:val="left"/>
       <w:pPr>
-        <w:ind w:left="3600" w:hanging="360"/>
+        <w:ind w:left="3948" w:hanging="360"/>
       </w:pPr>
       <w:rPr>
         <w:rFonts w:ascii="Courier New" w:hAnsi="Courier New" w:cs="Courier New" w:hint="default"/>
@@ -37258,7 +39769,7 @@
       <w:lvlText w:val=""/>
       <w:lvlJc w:val="left"/>
       <w:pPr>
-        <w:ind w:left="4320" w:hanging="360"/>
+        <w:ind w:left="4668" w:hanging="360"/>
       </w:pPr>
       <w:rPr>
         <w:rFonts w:ascii="Wingdings" w:hAnsi="Wingdings" w:hint="default"/>
@@ -37270,7 +39781,7 @@
       <w:lvlText w:val=""/>
       <w:lvlJc w:val="left"/>
       <w:pPr>
-        <w:ind w:left="5040" w:hanging="360"/>
+        <w:ind w:left="5388" w:hanging="360"/>
       </w:pPr>
       <w:rPr>
         <w:rFonts w:ascii="Symbol" w:hAnsi="Symbol" w:hint="default"/>
@@ -37282,7 +39793,7 @@
       <w:lvlText w:val="o"/>
       <w:lvlJc w:val="left"/>
       <w:pPr>
-        <w:ind w:left="5760" w:hanging="360"/>
+        <w:ind w:left="6108" w:hanging="360"/>
       </w:pPr>
       <w:rPr>
         <w:rFonts w:ascii="Courier New" w:hAnsi="Courier New" w:cs="Courier New" w:hint="default"/>
@@ -37294,7 +39805,7 @@
       <w:lvlText w:val=""/>
       <w:lvlJc w:val="left"/>
       <w:pPr>
-        <w:ind w:left="6480" w:hanging="360"/>
+        <w:ind w:left="6828" w:hanging="360"/>
       </w:pPr>
       <w:rPr>
         <w:rFonts w:ascii="Wingdings" w:hAnsi="Wingdings" w:hint="default"/>
@@ -37302,16 +39813,16 @@
     </w:lvl>
   </w:abstractNum>
   <w:abstractNum w:abstractNumId="11" w15:restartNumberingAfterBreak="0">
-    <w:nsid w:val="2FC96718"/>
+    <w:nsid w:val="23856A04"/>
     <w:multiLevelType w:val="hybridMultilevel"/>
-    <w:tmpl w:val="AA90DF38"/>
+    <w:tmpl w:val="D95EA116"/>
     <w:lvl w:ilvl="0" w:tplc="08160001">
       <w:start w:val="1"/>
       <w:numFmt w:val="bullet"/>
       <w:lvlText w:val=""/>
       <w:lvlJc w:val="left"/>
       <w:pPr>
-        <w:ind w:left="1473" w:hanging="360"/>
+        <w:ind w:left="720" w:hanging="360"/>
       </w:pPr>
       <w:rPr>
         <w:rFonts w:ascii="Symbol" w:hAnsi="Symbol" w:hint="default"/>
@@ -37323,7 +39834,7 @@
       <w:lvlText w:val="o"/>
       <w:lvlJc w:val="left"/>
       <w:pPr>
-        <w:ind w:left="2193" w:hanging="360"/>
+        <w:ind w:left="1440" w:hanging="360"/>
       </w:pPr>
       <w:rPr>
         <w:rFonts w:ascii="Courier New" w:hAnsi="Courier New" w:cs="Courier New" w:hint="default"/>
@@ -37335,7 +39846,7 @@
       <w:lvlText w:val=""/>
       <w:lvlJc w:val="left"/>
       <w:pPr>
-        <w:ind w:left="2913" w:hanging="360"/>
+        <w:ind w:left="2160" w:hanging="360"/>
       </w:pPr>
       <w:rPr>
         <w:rFonts w:ascii="Wingdings" w:hAnsi="Wingdings" w:hint="default"/>
@@ -37347,7 +39858,7 @@
       <w:lvlText w:val=""/>
       <w:lvlJc w:val="left"/>
       <w:pPr>
-        <w:ind w:left="3633" w:hanging="360"/>
+        <w:ind w:left="2880" w:hanging="360"/>
       </w:pPr>
       <w:rPr>
         <w:rFonts w:ascii="Symbol" w:hAnsi="Symbol" w:hint="default"/>
@@ -37359,7 +39870,7 @@
       <w:lvlText w:val="o"/>
       <w:lvlJc w:val="left"/>
       <w:pPr>
-        <w:ind w:left="4353" w:hanging="360"/>
+        <w:ind w:left="3600" w:hanging="360"/>
       </w:pPr>
       <w:rPr>
         <w:rFonts w:ascii="Courier New" w:hAnsi="Courier New" w:cs="Courier New" w:hint="default"/>
@@ -37371,7 +39882,7 @@
       <w:lvlText w:val=""/>
       <w:lvlJc w:val="left"/>
       <w:pPr>
-        <w:ind w:left="5073" w:hanging="360"/>
+        <w:ind w:left="4320" w:hanging="360"/>
       </w:pPr>
       <w:rPr>
         <w:rFonts w:ascii="Wingdings" w:hAnsi="Wingdings" w:hint="default"/>
@@ -37383,7 +39894,7 @@
       <w:lvlText w:val=""/>
       <w:lvlJc w:val="left"/>
       <w:pPr>
-        <w:ind w:left="5793" w:hanging="360"/>
+        <w:ind w:left="5040" w:hanging="360"/>
       </w:pPr>
       <w:rPr>
         <w:rFonts w:ascii="Symbol" w:hAnsi="Symbol" w:hint="default"/>
@@ -37395,7 +39906,7 @@
       <w:lvlText w:val="o"/>
       <w:lvlJc w:val="left"/>
       <w:pPr>
-        <w:ind w:left="6513" w:hanging="360"/>
+        <w:ind w:left="5760" w:hanging="360"/>
       </w:pPr>
       <w:rPr>
         <w:rFonts w:ascii="Courier New" w:hAnsi="Courier New" w:cs="Courier New" w:hint="default"/>
@@ -37407,7 +39918,7 @@
       <w:lvlText w:val=""/>
       <w:lvlJc w:val="left"/>
       <w:pPr>
-        <w:ind w:left="7233" w:hanging="360"/>
+        <w:ind w:left="6480" w:hanging="360"/>
       </w:pPr>
       <w:rPr>
         <w:rFonts w:ascii="Wingdings" w:hAnsi="Wingdings" w:hint="default"/>
@@ -37415,6 +39926,119 @@
     </w:lvl>
   </w:abstractNum>
   <w:abstractNum w:abstractNumId="12" w15:restartNumberingAfterBreak="0">
+    <w:nsid w:val="2FC96718"/>
+    <w:multiLevelType w:val="hybridMultilevel"/>
+    <w:tmpl w:val="AA90DF38"/>
+    <w:lvl w:ilvl="0" w:tplc="08160001">
+      <w:start w:val="1"/>
+      <w:numFmt w:val="bullet"/>
+      <w:lvlText w:val=""/>
+      <w:lvlJc w:val="left"/>
+      <w:pPr>
+        <w:ind w:left="1473" w:hanging="360"/>
+      </w:pPr>
+      <w:rPr>
+        <w:rFonts w:ascii="Symbol" w:hAnsi="Symbol" w:hint="default"/>
+      </w:rPr>
+    </w:lvl>
+    <w:lvl w:ilvl="1" w:tplc="08160003" w:tentative="1">
+      <w:start w:val="1"/>
+      <w:numFmt w:val="bullet"/>
+      <w:lvlText w:val="o"/>
+      <w:lvlJc w:val="left"/>
+      <w:pPr>
+        <w:ind w:left="2193" w:hanging="360"/>
+      </w:pPr>
+      <w:rPr>
+        <w:rFonts w:ascii="Courier New" w:hAnsi="Courier New" w:cs="Courier New" w:hint="default"/>
+      </w:rPr>
+    </w:lvl>
+    <w:lvl w:ilvl="2" w:tplc="08160005" w:tentative="1">
+      <w:start w:val="1"/>
+      <w:numFmt w:val="bullet"/>
+      <w:lvlText w:val=""/>
+      <w:lvlJc w:val="left"/>
+      <w:pPr>
+        <w:ind w:left="2913" w:hanging="360"/>
+      </w:pPr>
+      <w:rPr>
+        <w:rFonts w:ascii="Wingdings" w:hAnsi="Wingdings" w:hint="default"/>
+      </w:rPr>
+    </w:lvl>
+    <w:lvl w:ilvl="3" w:tplc="08160001" w:tentative="1">
+      <w:start w:val="1"/>
+      <w:numFmt w:val="bullet"/>
+      <w:lvlText w:val=""/>
+      <w:lvlJc w:val="left"/>
+      <w:pPr>
+        <w:ind w:left="3633" w:hanging="360"/>
+      </w:pPr>
+      <w:rPr>
+        <w:rFonts w:ascii="Symbol" w:hAnsi="Symbol" w:hint="default"/>
+      </w:rPr>
+    </w:lvl>
+    <w:lvl w:ilvl="4" w:tplc="08160003" w:tentative="1">
+      <w:start w:val="1"/>
+      <w:numFmt w:val="bullet"/>
+      <w:lvlText w:val="o"/>
+      <w:lvlJc w:val="left"/>
+      <w:pPr>
+        <w:ind w:left="4353" w:hanging="360"/>
+      </w:pPr>
+      <w:rPr>
+        <w:rFonts w:ascii="Courier New" w:hAnsi="Courier New" w:cs="Courier New" w:hint="default"/>
+      </w:rPr>
+    </w:lvl>
+    <w:lvl w:ilvl="5" w:tplc="08160005" w:tentative="1">
+      <w:start w:val="1"/>
+      <w:numFmt w:val="bullet"/>
+      <w:lvlText w:val=""/>
+      <w:lvlJc w:val="left"/>
+      <w:pPr>
+        <w:ind w:left="5073" w:hanging="360"/>
+      </w:pPr>
+      <w:rPr>
+        <w:rFonts w:ascii="Wingdings" w:hAnsi="Wingdings" w:hint="default"/>
+      </w:rPr>
+    </w:lvl>
+    <w:lvl w:ilvl="6" w:tplc="08160001" w:tentative="1">
+      <w:start w:val="1"/>
+      <w:numFmt w:val="bullet"/>
+      <w:lvlText w:val=""/>
+      <w:lvlJc w:val="left"/>
+      <w:pPr>
+        <w:ind w:left="5793" w:hanging="360"/>
+      </w:pPr>
+      <w:rPr>
+        <w:rFonts w:ascii="Symbol" w:hAnsi="Symbol" w:hint="default"/>
+      </w:rPr>
+    </w:lvl>
+    <w:lvl w:ilvl="7" w:tplc="08160003" w:tentative="1">
+      <w:start w:val="1"/>
+      <w:numFmt w:val="bullet"/>
+      <w:lvlText w:val="o"/>
+      <w:lvlJc w:val="left"/>
+      <w:pPr>
+        <w:ind w:left="6513" w:hanging="360"/>
+      </w:pPr>
+      <w:rPr>
+        <w:rFonts w:ascii="Courier New" w:hAnsi="Courier New" w:cs="Courier New" w:hint="default"/>
+      </w:rPr>
+    </w:lvl>
+    <w:lvl w:ilvl="8" w:tplc="08160005" w:tentative="1">
+      <w:start w:val="1"/>
+      <w:numFmt w:val="bullet"/>
+      <w:lvlText w:val=""/>
+      <w:lvlJc w:val="left"/>
+      <w:pPr>
+        <w:ind w:left="7233" w:hanging="360"/>
+      </w:pPr>
+      <w:rPr>
+        <w:rFonts w:ascii="Wingdings" w:hAnsi="Wingdings" w:hint="default"/>
+      </w:rPr>
+    </w:lvl>
+  </w:abstractNum>
+  <w:abstractNum w:abstractNumId="13" w15:restartNumberingAfterBreak="0">
     <w:nsid w:val="3227443D"/>
     <w:multiLevelType w:val="hybridMultilevel"/>
     <w:tmpl w:val="842E5440"/>
@@ -37539,7 +40163,7 @@
       </w:pPr>
     </w:lvl>
   </w:abstractNum>
-  <w:abstractNum w:abstractNumId="13" w15:restartNumberingAfterBreak="0">
+  <w:abstractNum w:abstractNumId="14" w15:restartNumberingAfterBreak="0">
     <w:nsid w:val="32330998"/>
     <w:multiLevelType w:val="hybridMultilevel"/>
     <w:tmpl w:val="69CC4C7E"/>
@@ -37652,7 +40276,7 @@
       </w:rPr>
     </w:lvl>
   </w:abstractNum>
-  <w:abstractNum w:abstractNumId="14" w15:restartNumberingAfterBreak="0">
+  <w:abstractNum w:abstractNumId="15" w15:restartNumberingAfterBreak="0">
     <w:nsid w:val="33C141EC"/>
     <w:multiLevelType w:val="hybridMultilevel"/>
     <w:tmpl w:val="807452F6"/>
@@ -37765,7 +40389,7 @@
       </w:rPr>
     </w:lvl>
   </w:abstractNum>
-  <w:abstractNum w:abstractNumId="15" w15:restartNumberingAfterBreak="0">
+  <w:abstractNum w:abstractNumId="16" w15:restartNumberingAfterBreak="0">
     <w:nsid w:val="342C2E10"/>
     <w:multiLevelType w:val="multilevel"/>
     <w:tmpl w:val="B78C08C6"/>
@@ -37878,7 +40502,7 @@
       </w:pPr>
     </w:lvl>
   </w:abstractNum>
-  <w:abstractNum w:abstractNumId="16" w15:restartNumberingAfterBreak="0">
+  <w:abstractNum w:abstractNumId="17" w15:restartNumberingAfterBreak="0">
     <w:nsid w:val="386D616A"/>
     <w:multiLevelType w:val="hybridMultilevel"/>
     <w:tmpl w:val="C16490B4"/>
@@ -37991,7 +40615,7 @@
       </w:rPr>
     </w:lvl>
   </w:abstractNum>
-  <w:abstractNum w:abstractNumId="17" w15:restartNumberingAfterBreak="0">
+  <w:abstractNum w:abstractNumId="18" w15:restartNumberingAfterBreak="0">
     <w:nsid w:val="38EB4672"/>
     <w:multiLevelType w:val="hybridMultilevel"/>
     <w:tmpl w:val="2F7891C0"/>
@@ -38104,7 +40728,7 @@
       </w:rPr>
     </w:lvl>
   </w:abstractNum>
-  <w:abstractNum w:abstractNumId="18" w15:restartNumberingAfterBreak="0">
+  <w:abstractNum w:abstractNumId="19" w15:restartNumberingAfterBreak="0">
     <w:nsid w:val="3ABE3E7D"/>
     <w:multiLevelType w:val="hybridMultilevel"/>
     <w:tmpl w:val="E7BE1D9A"/>
@@ -38217,7 +40841,7 @@
       </w:rPr>
     </w:lvl>
   </w:abstractNum>
-  <w:abstractNum w:abstractNumId="19" w15:restartNumberingAfterBreak="0">
+  <w:abstractNum w:abstractNumId="20" w15:restartNumberingAfterBreak="0">
     <w:nsid w:val="420B63F1"/>
     <w:multiLevelType w:val="hybridMultilevel"/>
     <w:tmpl w:val="A044E32E"/>
@@ -38330,7 +40954,7 @@
       </w:rPr>
     </w:lvl>
   </w:abstractNum>
-  <w:abstractNum w:abstractNumId="20" w15:restartNumberingAfterBreak="0">
+  <w:abstractNum w:abstractNumId="21" w15:restartNumberingAfterBreak="0">
     <w:nsid w:val="427B2E2B"/>
     <w:multiLevelType w:val="hybridMultilevel"/>
     <w:tmpl w:val="C676359C"/>
@@ -38443,7 +41067,7 @@
       </w:rPr>
     </w:lvl>
   </w:abstractNum>
-  <w:abstractNum w:abstractNumId="21" w15:restartNumberingAfterBreak="0">
+  <w:abstractNum w:abstractNumId="22" w15:restartNumberingAfterBreak="0">
     <w:nsid w:val="4492683F"/>
     <w:multiLevelType w:val="hybridMultilevel"/>
     <w:tmpl w:val="1690F59C"/>
@@ -38556,7 +41180,7 @@
       </w:rPr>
     </w:lvl>
   </w:abstractNum>
-  <w:abstractNum w:abstractNumId="22" w15:restartNumberingAfterBreak="0">
+  <w:abstractNum w:abstractNumId="23" w15:restartNumberingAfterBreak="0">
     <w:nsid w:val="44B22C4E"/>
     <w:multiLevelType w:val="multilevel"/>
     <w:tmpl w:val="D6F05B30"/>
@@ -38696,7 +41320,7 @@
       </w:rPr>
     </w:lvl>
   </w:abstractNum>
-  <w:abstractNum w:abstractNumId="23" w15:restartNumberingAfterBreak="0">
+  <w:abstractNum w:abstractNumId="24" w15:restartNumberingAfterBreak="0">
     <w:nsid w:val="46DA5343"/>
     <w:multiLevelType w:val="hybridMultilevel"/>
     <w:tmpl w:val="03C29D38"/>
@@ -38809,7 +41433,7 @@
       </w:rPr>
     </w:lvl>
   </w:abstractNum>
-  <w:abstractNum w:abstractNumId="24" w15:restartNumberingAfterBreak="0">
+  <w:abstractNum w:abstractNumId="25" w15:restartNumberingAfterBreak="0">
     <w:nsid w:val="51F90679"/>
     <w:multiLevelType w:val="hybridMultilevel"/>
     <w:tmpl w:val="FA46DE08"/>
@@ -38922,7 +41546,7 @@
       </w:rPr>
     </w:lvl>
   </w:abstractNum>
-  <w:abstractNum w:abstractNumId="25" w15:restartNumberingAfterBreak="0">
+  <w:abstractNum w:abstractNumId="26" w15:restartNumberingAfterBreak="0">
     <w:nsid w:val="53F81949"/>
     <w:multiLevelType w:val="hybridMultilevel"/>
     <w:tmpl w:val="427AD874"/>
@@ -39034,7 +41658,7 @@
       </w:rPr>
     </w:lvl>
   </w:abstractNum>
-  <w:abstractNum w:abstractNumId="26" w15:restartNumberingAfterBreak="0">
+  <w:abstractNum w:abstractNumId="27" w15:restartNumberingAfterBreak="0">
     <w:nsid w:val="543667BE"/>
     <w:multiLevelType w:val="multilevel"/>
     <w:tmpl w:val="6B5079F4"/>
@@ -39183,7 +41807,7 @@
       </w:rPr>
     </w:lvl>
   </w:abstractNum>
-  <w:abstractNum w:abstractNumId="27" w15:restartNumberingAfterBreak="0">
+  <w:abstractNum w:abstractNumId="28" w15:restartNumberingAfterBreak="0">
     <w:nsid w:val="562043C1"/>
     <w:multiLevelType w:val="hybridMultilevel"/>
     <w:tmpl w:val="47A4D5E8"/>
@@ -39307,7 +41931,7 @@
       </w:pPr>
     </w:lvl>
   </w:abstractNum>
-  <w:abstractNum w:abstractNumId="28" w15:restartNumberingAfterBreak="0">
+  <w:abstractNum w:abstractNumId="29" w15:restartNumberingAfterBreak="0">
     <w:nsid w:val="6184410B"/>
     <w:multiLevelType w:val="hybridMultilevel"/>
     <w:tmpl w:val="274273DC"/>
@@ -39423,7 +42047,7 @@
       </w:pPr>
     </w:lvl>
   </w:abstractNum>
-  <w:abstractNum w:abstractNumId="29" w15:restartNumberingAfterBreak="0">
+  <w:abstractNum w:abstractNumId="30" w15:restartNumberingAfterBreak="0">
     <w:nsid w:val="62801760"/>
     <w:multiLevelType w:val="hybridMultilevel"/>
     <w:tmpl w:val="A50C523C"/>
@@ -39546,7 +42170,7 @@
       </w:pPr>
     </w:lvl>
   </w:abstractNum>
-  <w:abstractNum w:abstractNumId="30" w15:restartNumberingAfterBreak="0">
+  <w:abstractNum w:abstractNumId="31" w15:restartNumberingAfterBreak="0">
     <w:nsid w:val="70466B9A"/>
     <w:multiLevelType w:val="hybridMultilevel"/>
     <w:tmpl w:val="618E0756"/>
@@ -39659,7 +42283,7 @@
       </w:rPr>
     </w:lvl>
   </w:abstractNum>
-  <w:abstractNum w:abstractNumId="31" w15:restartNumberingAfterBreak="0">
+  <w:abstractNum w:abstractNumId="32" w15:restartNumberingAfterBreak="0">
     <w:nsid w:val="72573128"/>
     <w:multiLevelType w:val="multilevel"/>
     <w:tmpl w:val="1F9AB2F6"/>
@@ -39803,7 +42427,7 @@
       </w:rPr>
     </w:lvl>
   </w:abstractNum>
-  <w:abstractNum w:abstractNumId="32" w15:restartNumberingAfterBreak="0">
+  <w:abstractNum w:abstractNumId="33" w15:restartNumberingAfterBreak="0">
     <w:nsid w:val="7A9D25E4"/>
     <w:multiLevelType w:val="hybridMultilevel"/>
     <w:tmpl w:val="995C06EA"/>
@@ -39916,7 +42540,7 @@
       </w:rPr>
     </w:lvl>
   </w:abstractNum>
-  <w:abstractNum w:abstractNumId="33" w15:restartNumberingAfterBreak="0">
+  <w:abstractNum w:abstractNumId="34" w15:restartNumberingAfterBreak="0">
     <w:nsid w:val="7D2F4F43"/>
     <w:multiLevelType w:val="hybridMultilevel"/>
     <w:tmpl w:val="20641058"/>
@@ -40029,7 +42653,7 @@
       </w:rPr>
     </w:lvl>
   </w:abstractNum>
-  <w:abstractNum w:abstractNumId="34" w15:restartNumberingAfterBreak="0">
+  <w:abstractNum w:abstractNumId="35" w15:restartNumberingAfterBreak="0">
     <w:nsid w:val="7F220E58"/>
     <w:multiLevelType w:val="hybridMultilevel"/>
     <w:tmpl w:val="E5885556"/>
@@ -40143,31 +42767,31 @@
     </w:lvl>
   </w:abstractNum>
   <w:num w:numId="1" w16cid:durableId="2102990660">
-    <w:abstractNumId w:val="31"/>
+    <w:abstractNumId w:val="32"/>
   </w:num>
   <w:num w:numId="2" w16cid:durableId="985277421">
     <w:abstractNumId w:val="8"/>
   </w:num>
   <w:num w:numId="3" w16cid:durableId="2068071036">
-    <w:abstractNumId w:val="12"/>
+    <w:abstractNumId w:val="13"/>
   </w:num>
   <w:num w:numId="4" w16cid:durableId="1816875211">
     <w:abstractNumId w:val="0"/>
   </w:num>
   <w:num w:numId="5" w16cid:durableId="2043631437">
+    <w:abstractNumId w:val="30"/>
+  </w:num>
+  <w:num w:numId="6" w16cid:durableId="726144248">
+    <w:abstractNumId w:val="28"/>
+  </w:num>
+  <w:num w:numId="7" w16cid:durableId="692924588">
     <w:abstractNumId w:val="29"/>
   </w:num>
-  <w:num w:numId="6" w16cid:durableId="726144248">
-    <w:abstractNumId w:val="27"/>
-  </w:num>
-  <w:num w:numId="7" w16cid:durableId="692924588">
-    <w:abstractNumId w:val="28"/>
-  </w:num>
   <w:num w:numId="8" w16cid:durableId="1382093772">
-    <w:abstractNumId w:val="22"/>
+    <w:abstractNumId w:val="23"/>
   </w:num>
   <w:num w:numId="9" w16cid:durableId="532575922">
-    <w:abstractNumId w:val="31"/>
+    <w:abstractNumId w:val="32"/>
   </w:num>
   <w:num w:numId="10" w16cid:durableId="728115763">
     <w:abstractNumId w:val="8"/>
@@ -40176,22 +42800,22 @@
     <w:abstractNumId w:val="8"/>
   </w:num>
   <w:num w:numId="12" w16cid:durableId="1730423192">
-    <w:abstractNumId w:val="15"/>
+    <w:abstractNumId w:val="16"/>
   </w:num>
   <w:num w:numId="13" w16cid:durableId="200409884">
-    <w:abstractNumId w:val="26"/>
+    <w:abstractNumId w:val="27"/>
   </w:num>
   <w:num w:numId="14" w16cid:durableId="1973169801">
-    <w:abstractNumId w:val="30"/>
+    <w:abstractNumId w:val="31"/>
   </w:num>
   <w:num w:numId="15" w16cid:durableId="1208221706">
-    <w:abstractNumId w:val="10"/>
+    <w:abstractNumId w:val="11"/>
   </w:num>
   <w:num w:numId="16" w16cid:durableId="1037319696">
-    <w:abstractNumId w:val="13"/>
+    <w:abstractNumId w:val="14"/>
   </w:num>
   <w:num w:numId="17" w16cid:durableId="233667177">
-    <w:abstractNumId w:val="24"/>
+    <w:abstractNumId w:val="25"/>
   </w:num>
   <w:num w:numId="18" w16cid:durableId="360476442">
     <w:abstractNumId w:val="5"/>
@@ -40200,46 +42824,46 @@
     <w:abstractNumId w:val="6"/>
   </w:num>
   <w:num w:numId="20" w16cid:durableId="1578855588">
-    <w:abstractNumId w:val="11"/>
+    <w:abstractNumId w:val="12"/>
   </w:num>
   <w:num w:numId="21" w16cid:durableId="1775127026">
     <w:abstractNumId w:val="4"/>
   </w:num>
   <w:num w:numId="22" w16cid:durableId="1146825865">
-    <w:abstractNumId w:val="19"/>
+    <w:abstractNumId w:val="20"/>
   </w:num>
   <w:num w:numId="23" w16cid:durableId="1261573191">
     <w:abstractNumId w:val="9"/>
   </w:num>
   <w:num w:numId="24" w16cid:durableId="1645964178">
-    <w:abstractNumId w:val="34"/>
+    <w:abstractNumId w:val="35"/>
   </w:num>
   <w:num w:numId="25" w16cid:durableId="731198416">
     <w:abstractNumId w:val="2"/>
   </w:num>
   <w:num w:numId="26" w16cid:durableId="1741446391">
-    <w:abstractNumId w:val="17"/>
+    <w:abstractNumId w:val="18"/>
   </w:num>
   <w:num w:numId="27" w16cid:durableId="742724430">
-    <w:abstractNumId w:val="18"/>
+    <w:abstractNumId w:val="19"/>
   </w:num>
   <w:num w:numId="28" w16cid:durableId="365133390">
-    <w:abstractNumId w:val="23"/>
+    <w:abstractNumId w:val="24"/>
   </w:num>
   <w:num w:numId="29" w16cid:durableId="1506899998">
-    <w:abstractNumId w:val="32"/>
+    <w:abstractNumId w:val="33"/>
   </w:num>
   <w:num w:numId="30" w16cid:durableId="1943566637">
-    <w:abstractNumId w:val="33"/>
+    <w:abstractNumId w:val="34"/>
   </w:num>
   <w:num w:numId="31" w16cid:durableId="1355575855">
-    <w:abstractNumId w:val="14"/>
+    <w:abstractNumId w:val="15"/>
   </w:num>
   <w:num w:numId="32" w16cid:durableId="877089899">
-    <w:abstractNumId w:val="20"/>
+    <w:abstractNumId w:val="21"/>
   </w:num>
   <w:num w:numId="33" w16cid:durableId="2138834597">
-    <w:abstractNumId w:val="25"/>
+    <w:abstractNumId w:val="26"/>
   </w:num>
   <w:num w:numId="34" w16cid:durableId="423036439">
     <w:abstractNumId w:val="7"/>
@@ -40248,13 +42872,16 @@
     <w:abstractNumId w:val="3"/>
   </w:num>
   <w:num w:numId="36" w16cid:durableId="829056723">
-    <w:abstractNumId w:val="21"/>
+    <w:abstractNumId w:val="22"/>
   </w:num>
   <w:num w:numId="37" w16cid:durableId="1952010474">
     <w:abstractNumId w:val="1"/>
   </w:num>
   <w:num w:numId="38" w16cid:durableId="1279524936">
-    <w:abstractNumId w:val="16"/>
+    <w:abstractNumId w:val="17"/>
+  </w:num>
+  <w:num w:numId="39" w16cid:durableId="27336606">
+    <w:abstractNumId w:val="10"/>
   </w:num>
 </w:numbering>
 </file>

</xml_diff>

<commit_message>
Update OCTAVE-S --> OCTAVE Allegro
</commit_message>
<xml_diff>
--- a/Entregas/EntregaCiber.docx
+++ b/Entregas/EntregaCiber.docx
@@ -1813,7 +1813,7 @@
             <w:noProof/>
             <w:webHidden/>
           </w:rPr>
-          <w:t>14</w:t>
+          <w:t>15</w:t>
         </w:r>
         <w:r>
           <w:rPr>
@@ -2026,7 +2026,7 @@
             <w:noProof/>
             <w:webHidden/>
           </w:rPr>
-          <w:t>15</w:t>
+          <w:t>16</w:t>
         </w:r>
         <w:r>
           <w:rPr>
@@ -5583,35 +5583,54 @@
             </w:r>
             <w:proofErr w:type="spellEnd"/>
             <w:r>
-              <w:t xml:space="preserve"> a </w:t>
+              <w:t xml:space="preserve"> </w:t>
+            </w:r>
+            <w:r>
+              <w:t xml:space="preserve">a </w:t>
             </w:r>
             <w:proofErr w:type="spellStart"/>
             <w:r>
-              <w:t>todos</w:t>
+              <w:t>toda</w:t>
             </w:r>
             <w:proofErr w:type="spellEnd"/>
             <w:r>
               <w:t xml:space="preserve"> </w:t>
             </w:r>
+            <w:proofErr w:type="gramStart"/>
+            <w:r>
+              <w:t>a</w:t>
+            </w:r>
+            <w:proofErr w:type="gramEnd"/>
+            <w:r>
+              <w:t xml:space="preserve"> </w:t>
+            </w:r>
             <w:proofErr w:type="spellStart"/>
             <w:r>
-              <w:t>os</w:t>
+              <w:t>informação</w:t>
             </w:r>
             <w:proofErr w:type="spellEnd"/>
             <w:r>
-              <w:t xml:space="preserve"> dados </w:t>
+              <w:t xml:space="preserve"> que </w:t>
             </w:r>
             <w:proofErr w:type="spellStart"/>
             <w:r>
-              <w:t>armazenados</w:t>
+              <w:t>circula</w:t>
             </w:r>
             <w:proofErr w:type="spellEnd"/>
             <w:r>
-              <w:t xml:space="preserve"> no </w:t>
+              <w:t xml:space="preserve"> </w:t>
             </w:r>
             <w:proofErr w:type="spellStart"/>
             <w:r>
-              <w:t>servidor</w:t>
+              <w:t>na</w:t>
+            </w:r>
+            <w:proofErr w:type="spellEnd"/>
+            <w:r>
+              <w:t xml:space="preserve"> </w:t>
+            </w:r>
+            <w:proofErr w:type="spellStart"/>
+            <w:r>
+              <w:t>empresa</w:t>
             </w:r>
             <w:proofErr w:type="spellEnd"/>
             <w:r>
@@ -5699,6 +5718,70 @@
             <w:proofErr w:type="spellStart"/>
             <w:r>
               <w:t>área</w:t>
+            </w:r>
+            <w:proofErr w:type="spellEnd"/>
+            <w:r>
+              <w:t xml:space="preserve"> e </w:t>
+            </w:r>
+            <w:proofErr w:type="spellStart"/>
+            <w:r>
+              <w:t>fornece</w:t>
+            </w:r>
+            <w:proofErr w:type="spellEnd"/>
+            <w:r>
+              <w:t xml:space="preserve"> </w:t>
+            </w:r>
+            <w:proofErr w:type="spellStart"/>
+            <w:r>
+              <w:t>suporte</w:t>
+            </w:r>
+            <w:proofErr w:type="spellEnd"/>
+            <w:r>
+              <w:t xml:space="preserve"> </w:t>
+            </w:r>
+            <w:proofErr w:type="spellStart"/>
+            <w:r>
+              <w:t>ao</w:t>
+            </w:r>
+            <w:proofErr w:type="spellEnd"/>
+            <w:r>
+              <w:t xml:space="preserve"> CEO a </w:t>
+            </w:r>
+            <w:proofErr w:type="spellStart"/>
+            <w:r>
+              <w:t>definir</w:t>
+            </w:r>
+            <w:proofErr w:type="spellEnd"/>
+            <w:r>
+              <w:t xml:space="preserve"> </w:t>
+            </w:r>
+            <w:proofErr w:type="spellStart"/>
+            <w:r>
+              <w:t>decisões</w:t>
+            </w:r>
+            <w:proofErr w:type="spellEnd"/>
+            <w:r>
+              <w:t xml:space="preserve"> </w:t>
+            </w:r>
+            <w:proofErr w:type="spellStart"/>
+            <w:r>
+              <w:t>estratégicas</w:t>
+            </w:r>
+            <w:proofErr w:type="spellEnd"/>
+            <w:r>
+              <w:t xml:space="preserve"> para </w:t>
+            </w:r>
+            <w:proofErr w:type="gramStart"/>
+            <w:r>
+              <w:t>a</w:t>
+            </w:r>
+            <w:proofErr w:type="gramEnd"/>
+            <w:r>
+              <w:t xml:space="preserve"> </w:t>
+            </w:r>
+            <w:proofErr w:type="spellStart"/>
+            <w:r>
+              <w:t>empresa</w:t>
             </w:r>
             <w:proofErr w:type="spellEnd"/>
             <w:r>
@@ -5785,7 +5868,19 @@
               <w:rPr>
                 <w:lang w:val="pt-PT"/>
               </w:rPr>
-              <w:t xml:space="preserve"> envolvida. Coordenam o trabalho, definem metas, prazos e recursos necessários para o sucesso do projeto.</w:t>
+              <w:t xml:space="preserve"> envolvida. Coordenam o trabalho, definem metas, prazos e recursos necessários para o sucesso d</w:t>
+            </w:r>
+            <w:r>
+              <w:rPr>
+                <w:lang w:val="pt-PT"/>
+              </w:rPr>
+              <w:t>e cada</w:t>
+            </w:r>
+            <w:r>
+              <w:rPr>
+                <w:lang w:val="pt-PT"/>
+              </w:rPr>
+              <w:t xml:space="preserve"> projeto.</w:t>
             </w:r>
           </w:p>
         </w:tc>
@@ -5903,7 +5998,7 @@
               <w:rPr>
                 <w:lang w:val="pt-PT"/>
               </w:rPr>
-              <w:t>Departamento de Gestão de Sistemas de Informação (Analista de Segurança e Diretor)</w:t>
+              <w:t>Departamento de Gestão de Sistemas de Informação</w:t>
             </w:r>
           </w:p>
         </w:tc>
@@ -6216,7 +6311,14 @@
               <w:rPr>
                 <w:lang w:val="pt-PT"/>
               </w:rPr>
-              <w:t>Responsáveis por dar assistência ao cliente via website, móvel ou correio eletrónico, quer seja para esclarecimento de dúvidas ou possíveis negócios.</w:t>
+              <w:t xml:space="preserve">Responsáveis por dar assistência ao cliente via website, móvel ou correio eletrónico, quer </w:t>
+            </w:r>
+            <w:r>
+              <w:rPr>
+                <w:lang w:val="pt-PT"/>
+              </w:rPr>
+              <w:lastRenderedPageBreak/>
+              <w:t>seja para esclarecimento de dúvidas ou possíveis negócios.</w:t>
             </w:r>
           </w:p>
         </w:tc>
@@ -7494,29 +7596,29 @@
     </w:p>
     <w:p>
       <w:pPr>
-        <w:rPr>
-          <w:lang w:val="pt-PT"/>
-        </w:rPr>
-      </w:pPr>
-      <w:r>
-        <w:rPr>
-          <w:lang w:val="pt-PT"/>
-        </w:rPr>
-        <w:tab/>
+        <w:ind w:firstLine="360"/>
+        <w:rPr>
+          <w:lang w:val="pt-PT"/>
+        </w:rPr>
+      </w:pPr>
+      <w:r>
+        <w:rPr>
+          <w:lang w:val="pt-PT"/>
+        </w:rPr>
         <w:t>O OCTAVE é uma metodologia abrangente e flexível para a identificação de riscos através da autoavaliação organizacional, esta ajuda as organizações a aplicar a informação de gestão de risco de segurança para assegurar a sua infraestrutura da informação existente e para proteger seus recursos críticos.</w:t>
       </w:r>
     </w:p>
     <w:p>
       <w:pPr>
-        <w:rPr>
-          <w:lang w:val="pt-PT"/>
-        </w:rPr>
-      </w:pPr>
-      <w:r>
-        <w:rPr>
-          <w:lang w:val="pt-PT"/>
-        </w:rPr>
-        <w:tab/>
+        <w:ind w:firstLine="360"/>
+        <w:rPr>
+          <w:lang w:val="pt-PT"/>
+        </w:rPr>
+      </w:pPr>
+      <w:r>
+        <w:rPr>
+          <w:lang w:val="pt-PT"/>
+        </w:rPr>
         <w:t>Este apresenta três versões diferentes, das quais nenhuma foi desenvolvida com o objetivo de substituir ou melhorar outra, mas sim com o objetivo de fazer uma melhor adaptação a diferentes tipos de organizações:</w:t>
       </w:r>
     </w:p>
@@ -7606,18 +7708,34 @@
       <w:pPr>
         <w:ind w:firstLine="360"/>
         <w:rPr>
-          <w:sz w:val="60"/>
-          <w:szCs w:val="60"/>
-          <w:lang w:val="pt-PT"/>
-        </w:rPr>
-      </w:pPr>
-      <w:r>
-        <w:rPr>
-          <w:sz w:val="60"/>
-          <w:szCs w:val="60"/>
-          <w:lang w:val="pt-PT"/>
-        </w:rPr>
-        <w:t>Falar de motivos por ter sido utilizado o OCTAVE Allegro</w:t>
+          <w:lang w:val="pt-PT"/>
+        </w:rPr>
+      </w:pPr>
+      <w:r>
+        <w:rPr>
+          <w:lang w:val="pt-PT"/>
+        </w:rPr>
+        <w:t xml:space="preserve">A versão do OCTAVE escolhida foi o OCTAVE Allegro tendo em conta </w:t>
+      </w:r>
+      <w:r>
+        <w:rPr>
+          <w:lang w:val="pt-PT"/>
+        </w:rPr>
+        <w:t>que é uma versão projetada organizações de porte médio, que é o caso da Dev4Sell, e também é focada em fazer uma abordagem mais rápida e simplificada da análise e avaliação dos riscos, não exigindo um investimento muito grande de recursos e tempo para fazê-la.</w:t>
+      </w:r>
+    </w:p>
+    <w:p>
+      <w:pPr>
+        <w:ind w:firstLine="360"/>
+        <w:rPr>
+          <w:lang w:val="pt-PT"/>
+        </w:rPr>
+      </w:pPr>
+      <w:r>
+        <w:rPr>
+          <w:lang w:val="pt-PT"/>
+        </w:rPr>
+        <w:t>Desta forma também é possível desenvolver uma análise e gestão de riscos mais percetível, sem exigir conhecimentos extensivos nesta área.</w:t>
       </w:r>
     </w:p>
     <w:p>
@@ -7711,6 +7829,7 @@
         <w:rPr>
           <w:lang w:val="pt-PT"/>
         </w:rPr>
+        <w:lastRenderedPageBreak/>
         <w:t xml:space="preserve">De seguida serão abordados os sistemas relativos à comunicação interna da empresa e </w:t>
       </w:r>
       <w:r>
@@ -7723,14 +7842,7 @@
         <w:rPr>
           <w:lang w:val="pt-PT"/>
         </w:rPr>
-        <w:t xml:space="preserve">como é que estes funcionarão de forma que seja possível manter uma comunicação fluída e eficaz entre diferentes cargos e setores da empresa, algo que </w:t>
-      </w:r>
-      <w:r>
-        <w:rPr>
-          <w:lang w:val="pt-PT"/>
-        </w:rPr>
-        <w:lastRenderedPageBreak/>
-        <w:t>tem um peso enorme num bom funcionamento de uma empresa e no sucesso nos procedimentos dos processos de negócio</w:t>
+        <w:t>como é que estes funcionarão de forma que seja possível manter uma comunicação fluída e eficaz entre diferentes cargos e setores da empresa, algo que tem um peso enorme num bom funcionamento de uma empresa e no sucesso nos procedimentos dos processos de negócio</w:t>
       </w:r>
       <w:r>
         <w:rPr>
@@ -8070,6 +8182,7 @@
         <w:rPr>
           <w:lang w:val="pt-PT"/>
         </w:rPr>
+        <w:lastRenderedPageBreak/>
         <w:t>Rede Telefónica</w:t>
       </w:r>
       <w:bookmarkEnd w:id="14"/>
@@ -8097,14 +8210,7 @@
         <w:rPr>
           <w:lang w:val="pt-PT"/>
         </w:rPr>
-        <w:t xml:space="preserve"> rede </w:t>
-      </w:r>
-      <w:r>
-        <w:rPr>
-          <w:lang w:val="pt-PT"/>
-        </w:rPr>
-        <w:lastRenderedPageBreak/>
-        <w:t>telefónica que pode ser utilizada para estabelecer comunicação entre diferentes departamentos e hierarquias de cargos de uma forma mais segura</w:t>
+        <w:t xml:space="preserve"> rede telefónica que pode ser utilizada para estabelecer comunicação entre diferentes departamentos e hierarquias de cargos de uma forma mais segura</w:t>
       </w:r>
       <w:r>
         <w:rPr>
@@ -8480,6 +8586,7 @@
         <w:rPr>
           <w:lang w:val="pt-PT"/>
         </w:rPr>
+        <w:lastRenderedPageBreak/>
         <w:t>Sistema de Produção</w:t>
       </w:r>
       <w:bookmarkEnd w:id="17"/>
@@ -8515,7 +8622,6 @@
         <w:rPr>
           <w:lang w:val="pt-PT"/>
         </w:rPr>
-        <w:lastRenderedPageBreak/>
         <w:t xml:space="preserve">Este é composto pela equipa de desenvolvimento que ficará encarregue de fazer o design do componente em causa, bem como o funcionamento lógico e físico do mesmo. Para que isto seja alcançado com sucesso, a equipa terá o </w:t>
       </w:r>
       <w:r>
@@ -8719,6 +8825,7 @@
         <w:rPr>
           <w:lang w:val="pt-PT"/>
         </w:rPr>
+        <w:lastRenderedPageBreak/>
         <w:t>Interface de análise financeira da empresa</w:t>
       </w:r>
     </w:p>
@@ -8830,7 +8937,6 @@
         <w:rPr>
           <w:lang w:val="pt-PT"/>
         </w:rPr>
-        <w:lastRenderedPageBreak/>
         <w:t>Aplicação de auxílio de entregas</w:t>
       </w:r>
       <w:r>
@@ -32429,19 +32535,7 @@
         <w:rPr>
           <w:lang w:val="pt-PT"/>
         </w:rPr>
-        <w:t xml:space="preserve">Deve ser feito um controlo de acessos à aplicação do sistema de </w:t>
-      </w:r>
-      <w:r>
-        <w:rPr>
-          <w:lang w:val="pt-PT"/>
-        </w:rPr>
-        <w:t>apoio ao cliente</w:t>
-      </w:r>
-      <w:r>
-        <w:rPr>
-          <w:lang w:val="pt-PT"/>
-        </w:rPr>
-        <w:t xml:space="preserve">, controlando assim acessos indevidos à mesma, por exemplo um login feito com sucesso fora da rede empresarial. As realizações de testes de segurança têm um papel crucial neste aspeto, pois estes detetarão lacunas no sistema de segurança da app. Os testes serão implementados com auxílio da ferramenta </w:t>
+        <w:t xml:space="preserve">Deve ser feito um controlo de acessos à aplicação do sistema de apoio ao cliente, controlando assim acessos indevidos à mesma, por exemplo um login feito com sucesso fora da rede empresarial. As realizações de testes de segurança têm um papel crucial neste aspeto, pois estes detetarão lacunas no sistema de segurança da app. Os testes serão implementados com auxílio da ferramenta </w:t>
       </w:r>
       <w:proofErr w:type="spellStart"/>
       <w:r>
@@ -32652,19 +32746,7 @@
         <w:rPr>
           <w:lang w:val="pt-PT"/>
         </w:rPr>
-        <w:t>O acesso à base de dados</w:t>
-      </w:r>
-      <w:r>
-        <w:rPr>
-          <w:lang w:val="pt-PT"/>
-        </w:rPr>
-        <w:t xml:space="preserve"> de entregas</w:t>
-      </w:r>
-      <w:r>
-        <w:rPr>
-          <w:lang w:val="pt-PT"/>
-        </w:rPr>
-        <w:t xml:space="preserve"> deve ser restrito ao </w:t>
+        <w:t xml:space="preserve">O acesso à base de dados de entregas deve ser restrito ao </w:t>
       </w:r>
       <w:r>
         <w:rPr>
@@ -32692,43 +32774,7 @@
         <w:rPr>
           <w:lang w:val="pt-PT"/>
         </w:rPr>
-        <w:t>De forma a poder manter registo de ações efetuada à base de dados, deve</w:t>
-      </w:r>
-      <w:r>
-        <w:rPr>
-          <w:lang w:val="pt-PT"/>
-        </w:rPr>
-        <w:t>m</w:t>
-      </w:r>
-      <w:r>
-        <w:rPr>
-          <w:lang w:val="pt-PT"/>
-        </w:rPr>
-        <w:t xml:space="preserve"> ser manti</w:t>
-      </w:r>
-      <w:r>
-        <w:rPr>
-          <w:lang w:val="pt-PT"/>
-        </w:rPr>
-        <w:t>d</w:t>
-      </w:r>
-      <w:r>
-        <w:rPr>
-          <w:lang w:val="pt-PT"/>
-        </w:rPr>
-        <w:t>o</w:t>
-      </w:r>
-      <w:r>
-        <w:rPr>
-          <w:lang w:val="pt-PT"/>
-        </w:rPr>
-        <w:t>s</w:t>
-      </w:r>
-      <w:r>
-        <w:rPr>
-          <w:lang w:val="pt-PT"/>
-        </w:rPr>
-        <w:t xml:space="preserve"> registos de todos os acessos efetuados à mesma, bem como as operações (</w:t>
+        <w:t>De forma a poder manter registo de ações efetuada à base de dados, devem ser mantidos registos de todos os acessos efetuados à mesma, bem como as operações (</w:t>
       </w:r>
       <w:proofErr w:type="spellStart"/>
       <w:r>
@@ -32817,19 +32863,7 @@
         <w:rPr>
           <w:lang w:val="pt-PT"/>
         </w:rPr>
-        <w:t xml:space="preserve"> periodicament</w:t>
-      </w:r>
-      <w:r>
-        <w:rPr>
-          <w:lang w:val="pt-PT"/>
-        </w:rPr>
-        <w:t>e</w:t>
-      </w:r>
-      <w:r>
-        <w:rPr>
-          <w:lang w:val="pt-PT"/>
-        </w:rPr>
-        <w:t>, algo que estará explicado no Plano de Recuperação.</w:t>
+        <w:t xml:space="preserve"> periodicamente, algo que estará explicado no Plano de Recuperação.</w:t>
       </w:r>
     </w:p>
     <w:p>
@@ -32887,13 +32921,7 @@
         <w:rPr>
           <w:lang w:val="pt-PT"/>
         </w:rPr>
-        <w:t xml:space="preserve"> de aplicações </w:t>
-      </w:r>
-      <w:r>
-        <w:rPr>
-          <w:lang w:val="pt-PT"/>
-        </w:rPr>
-        <w:t xml:space="preserve">deverão ter acesso restrito, sendo permitido que apenas </w:t>
+        <w:t xml:space="preserve"> de aplicações deverão ter acesso restrito, sendo permitido que apenas </w:t>
       </w:r>
       <w:proofErr w:type="gramStart"/>
       <w:r>
@@ -32923,19 +32951,7 @@
         <w:rPr>
           <w:lang w:val="pt-PT"/>
         </w:rPr>
-        <w:t xml:space="preserve"> terem este acesso e deverá estar funcional 24 horas por dia, tendo em conta que sem </w:t>
-      </w:r>
-      <w:r>
-        <w:rPr>
-          <w:lang w:val="pt-PT"/>
-        </w:rPr>
-        <w:t>este é a base para o funcionamento de todas as aplicações a funcionarem nos computadores e telemóveis de cada funcionário</w:t>
-      </w:r>
-      <w:r>
-        <w:rPr>
-          <w:lang w:val="pt-PT"/>
-        </w:rPr>
-        <w:t>.</w:t>
+        <w:t xml:space="preserve"> terem este acesso e deverá estar funcional 24 horas por dia, tendo em conta que sem este é a base para o funcionamento de todas as aplicações a funcionarem nos computadores e telemóveis de cada funcionário.</w:t>
       </w:r>
     </w:p>
     <w:p>
@@ -33021,19 +33037,7 @@
         <w:rPr>
           <w:lang w:val="pt-PT"/>
         </w:rPr>
-        <w:t xml:space="preserve">Deve ser feito um controlo de acessos à aplicação do sistema </w:t>
-      </w:r>
-      <w:r>
-        <w:rPr>
-          <w:lang w:val="pt-PT"/>
-        </w:rPr>
-        <w:t>de gestão dos recursos humanos</w:t>
-      </w:r>
-      <w:r>
-        <w:rPr>
-          <w:lang w:val="pt-PT"/>
-        </w:rPr>
-        <w:t xml:space="preserve">, controlando assim acessos indevidos à mesma, por exemplo um login feito com sucesso fora da rede empresarial. As realizações de testes de segurança têm um papel crucial neste aspeto, pois estes detetarão lacunas no sistema de segurança da app. Os testes serão implementados com auxílio da ferramenta </w:t>
+        <w:t xml:space="preserve">Deve ser feito um controlo de acessos à aplicação do sistema de gestão dos recursos humanos, controlando assim acessos indevidos à mesma, por exemplo um login feito com sucesso fora da rede empresarial. As realizações de testes de segurança têm um papel crucial neste aspeto, pois estes detetarão lacunas no sistema de segurança da app. Os testes serão implementados com auxílio da ferramenta </w:t>
       </w:r>
       <w:proofErr w:type="spellStart"/>
       <w:r>

</xml_diff>

<commit_message>
Auditoria (texto intro) TODO Auditoria Externa + Simulacros
</commit_message>
<xml_diff>
--- a/Entregas/EntregaCiber.docx
+++ b/Entregas/EntregaCiber.docx
@@ -3168,7 +3168,7 @@
             <w:noProof/>
             <w:webHidden/>
           </w:rPr>
-          <w:t>39</w:t>
+          <w:t>38</w:t>
         </w:r>
         <w:r>
           <w:rPr>
@@ -3239,7 +3239,7 @@
             <w:noProof/>
             <w:webHidden/>
           </w:rPr>
-          <w:t>39</w:t>
+          <w:t>38</w:t>
         </w:r>
         <w:r>
           <w:rPr>
@@ -3310,7 +3310,7 @@
             <w:noProof/>
             <w:webHidden/>
           </w:rPr>
-          <w:t>40</w:t>
+          <w:t>38</w:t>
         </w:r>
         <w:r>
           <w:rPr>
@@ -3381,7 +3381,7 @@
             <w:noProof/>
             <w:webHidden/>
           </w:rPr>
-          <w:t>40</w:t>
+          <w:t>38</w:t>
         </w:r>
         <w:r>
           <w:rPr>
@@ -3452,7 +3452,7 @@
             <w:noProof/>
             <w:webHidden/>
           </w:rPr>
-          <w:t>41</w:t>
+          <w:t>38</w:t>
         </w:r>
         <w:r>
           <w:rPr>
@@ -3523,7 +3523,7 @@
             <w:noProof/>
             <w:webHidden/>
           </w:rPr>
-          <w:t>41</w:t>
+          <w:t>38</w:t>
         </w:r>
         <w:r>
           <w:rPr>
@@ -3594,7 +3594,7 @@
             <w:noProof/>
             <w:webHidden/>
           </w:rPr>
-          <w:t>42</w:t>
+          <w:t>38</w:t>
         </w:r>
         <w:r>
           <w:rPr>
@@ -3665,7 +3665,7 @@
             <w:noProof/>
             <w:webHidden/>
           </w:rPr>
-          <w:t>42</w:t>
+          <w:t>38</w:t>
         </w:r>
         <w:r>
           <w:rPr>
@@ -3736,7 +3736,7 @@
             <w:noProof/>
             <w:webHidden/>
           </w:rPr>
-          <w:t>43</w:t>
+          <w:t>38</w:t>
         </w:r>
         <w:r>
           <w:rPr>
@@ -3809,7 +3809,7 @@
             <w:noProof/>
             <w:webHidden/>
           </w:rPr>
-          <w:t>44</w:t>
+          <w:t>38</w:t>
         </w:r>
         <w:r>
           <w:rPr>
@@ -3880,7 +3880,7 @@
             <w:noProof/>
             <w:webHidden/>
           </w:rPr>
-          <w:t>44</w:t>
+          <w:t>38</w:t>
         </w:r>
         <w:r>
           <w:rPr>
@@ -3951,7 +3951,7 @@
             <w:noProof/>
             <w:webHidden/>
           </w:rPr>
-          <w:t>44</w:t>
+          <w:t>38</w:t>
         </w:r>
         <w:r>
           <w:rPr>
@@ -4022,7 +4022,7 @@
             <w:noProof/>
             <w:webHidden/>
           </w:rPr>
-          <w:t>44</w:t>
+          <w:t>38</w:t>
         </w:r>
         <w:r>
           <w:rPr>
@@ -4093,7 +4093,7 @@
             <w:noProof/>
             <w:webHidden/>
           </w:rPr>
-          <w:t>44</w:t>
+          <w:t>38</w:t>
         </w:r>
         <w:r>
           <w:rPr>
@@ -4164,7 +4164,7 @@
             <w:noProof/>
             <w:webHidden/>
           </w:rPr>
-          <w:t>44</w:t>
+          <w:t>38</w:t>
         </w:r>
         <w:r>
           <w:rPr>
@@ -4235,7 +4235,7 @@
             <w:noProof/>
             <w:webHidden/>
           </w:rPr>
-          <w:t>44</w:t>
+          <w:t>38</w:t>
         </w:r>
         <w:r>
           <w:rPr>
@@ -4306,7 +4306,7 @@
             <w:noProof/>
             <w:webHidden/>
           </w:rPr>
-          <w:t>44</w:t>
+          <w:t>38</w:t>
         </w:r>
         <w:r>
           <w:rPr>
@@ -4377,7 +4377,7 @@
             <w:noProof/>
             <w:webHidden/>
           </w:rPr>
-          <w:t>44</w:t>
+          <w:t>38</w:t>
         </w:r>
         <w:r>
           <w:rPr>
@@ -4450,7 +4450,7 @@
             <w:noProof/>
             <w:webHidden/>
           </w:rPr>
-          <w:t>45</w:t>
+          <w:t>38</w:t>
         </w:r>
         <w:r>
           <w:rPr>
@@ -4521,7 +4521,7 @@
             <w:noProof/>
             <w:webHidden/>
           </w:rPr>
-          <w:t>45</w:t>
+          <w:t>38</w:t>
         </w:r>
         <w:r>
           <w:rPr>
@@ -4592,7 +4592,7 @@
             <w:noProof/>
             <w:webHidden/>
           </w:rPr>
-          <w:t>46</w:t>
+          <w:t>38</w:t>
         </w:r>
         <w:r>
           <w:rPr>
@@ -4665,7 +4665,7 @@
             <w:noProof/>
             <w:webHidden/>
           </w:rPr>
-          <w:t>50</w:t>
+          <w:t>38</w:t>
         </w:r>
         <w:r>
           <w:rPr>
@@ -4738,7 +4738,7 @@
             <w:noProof/>
             <w:webHidden/>
           </w:rPr>
-          <w:t>51</w:t>
+          <w:t>38</w:t>
         </w:r>
         <w:r>
           <w:rPr>
@@ -4810,7 +4810,7 @@
             <w:noProof/>
             <w:webHidden/>
           </w:rPr>
-          <w:t>52</w:t>
+          <w:t>39</w:t>
         </w:r>
         <w:r>
           <w:rPr>
@@ -5594,15 +5594,7 @@
             </w:r>
             <w:proofErr w:type="spellEnd"/>
             <w:r>
-              <w:t xml:space="preserve"> </w:t>
-            </w:r>
-            <w:proofErr w:type="gramStart"/>
-            <w:r>
-              <w:t>a</w:t>
-            </w:r>
-            <w:proofErr w:type="gramEnd"/>
-            <w:r>
-              <w:t xml:space="preserve"> </w:t>
+              <w:t xml:space="preserve"> a </w:t>
             </w:r>
             <w:proofErr w:type="spellStart"/>
             <w:r>
@@ -5769,15 +5761,7 @@
             </w:r>
             <w:proofErr w:type="spellEnd"/>
             <w:r>
-              <w:t xml:space="preserve"> para </w:t>
-            </w:r>
-            <w:proofErr w:type="gramStart"/>
-            <w:r>
-              <w:t>a</w:t>
-            </w:r>
-            <w:proofErr w:type="gramEnd"/>
-            <w:r>
-              <w:t xml:space="preserve"> </w:t>
+              <w:t xml:space="preserve"> para a </w:t>
             </w:r>
             <w:proofErr w:type="spellStart"/>
             <w:r>
@@ -6148,21 +6132,7 @@
               <w:rPr>
                 <w:lang w:val="pt-PT"/>
               </w:rPr>
-              <w:t xml:space="preserve">Responsável por todas as atividades financeiras da empresa, tendo </w:t>
-            </w:r>
-            <w:proofErr w:type="gramStart"/>
-            <w:r>
-              <w:rPr>
-                <w:lang w:val="pt-PT"/>
-              </w:rPr>
-              <w:t>que</w:t>
-            </w:r>
-            <w:proofErr w:type="gramEnd"/>
-            <w:r>
-              <w:rPr>
-                <w:lang w:val="pt-PT"/>
-              </w:rPr>
-              <w:t xml:space="preserve"> otimizar a utilização dos recursos financeiros disponíveis e fornecer informações precisas e relevantes para a tomada de decisões estratégicas.</w:t>
+              <w:t>Responsável por todas as atividades financeiras da empresa, tendo que otimizar a utilização dos recursos financeiros disponíveis e fornecer informações precisas e relevantes para a tomada de decisões estratégicas.</w:t>
             </w:r>
           </w:p>
         </w:tc>
@@ -6886,21 +6856,7 @@
         <w:rPr>
           <w:lang w:val="pt-PT"/>
         </w:rPr>
-        <w:t xml:space="preserve">Inicialmente, são projetados os produtos que serão desenvolvidos em determinado período, e é </w:t>
-      </w:r>
-      <w:proofErr w:type="gramStart"/>
-      <w:r>
-        <w:rPr>
-          <w:lang w:val="pt-PT"/>
-        </w:rPr>
-        <w:t>entregue</w:t>
-      </w:r>
-      <w:proofErr w:type="gramEnd"/>
-      <w:r>
-        <w:rPr>
-          <w:lang w:val="pt-PT"/>
-        </w:rPr>
-        <w:t xml:space="preserve"> uma lista de todos os artigos e um plano de construção. Isso pode ser estipulado pela equipa de design e arquitetura do departamento de desenvolvimento</w:t>
+        <w:t>Inicialmente, são projetados os produtos que serão desenvolvidos em determinado período, e é entregue uma lista de todos os artigos e um plano de construção. Isso pode ser estipulado pela equipa de design e arquitetura do departamento de desenvolvimento</w:t>
       </w:r>
       <w:r>
         <w:rPr>
@@ -8756,21 +8712,7 @@
         <w:rPr>
           <w:lang w:val="pt-PT"/>
         </w:rPr>
-        <w:t xml:space="preserve">Foram </w:t>
-      </w:r>
-      <w:proofErr w:type="gramStart"/>
-      <w:r>
-        <w:rPr>
-          <w:lang w:val="pt-PT"/>
-        </w:rPr>
-        <w:t>criadas</w:t>
-      </w:r>
-      <w:proofErr w:type="gramEnd"/>
-      <w:r>
-        <w:rPr>
-          <w:lang w:val="pt-PT"/>
-        </w:rPr>
-        <w:t xml:space="preserve"> dois tipos de aplicação distintas, aplicação para desktop que terá acesso</w:t>
+        <w:t>Foram criadas dois tipos de aplicação distintas, aplicação para desktop que terá acesso</w:t>
       </w:r>
       <w:r>
         <w:rPr>
@@ -9081,21 +9023,7 @@
         <w:rPr>
           <w:lang w:val="pt-PT"/>
         </w:rPr>
-        <w:t xml:space="preserve"> a empresa tenha o bom funcionamento dos sistemas, será necessário que esta contenha recursos, que </w:t>
-      </w:r>
-      <w:proofErr w:type="gramStart"/>
-      <w:r>
-        <w:rPr>
-          <w:lang w:val="pt-PT"/>
-        </w:rPr>
-        <w:t>tratam-se</w:t>
-      </w:r>
-      <w:proofErr w:type="gramEnd"/>
-      <w:r>
-        <w:rPr>
-          <w:lang w:val="pt-PT"/>
-        </w:rPr>
-        <w:t xml:space="preserve"> de meios que podem ser utilizados para um determinado fim, estes possuem um valor e são quem sofrem </w:t>
+        <w:t xml:space="preserve"> a empresa tenha o bom funcionamento dos sistemas, será necessário que esta contenha recursos, que tratam-se de meios que podem ser utilizados para um determinado fim, estes possuem um valor e são quem sofrem </w:t>
       </w:r>
       <w:r>
         <w:rPr>
@@ -11867,16 +11795,8 @@
               <w:rPr>
                 <w:lang w:val="pt-PT"/>
               </w:rPr>
-              <w:t xml:space="preserve">Servidor responsável por armazenar o backup de todos os discos utilizados pelas máquinas da empresa, de modo a manter em registo as ações realizadas </w:t>
-            </w:r>
-            <w:proofErr w:type="gramStart"/>
-            <w:r>
-              <w:rPr>
-                <w:lang w:val="pt-PT"/>
-              </w:rPr>
-              <w:t>pelo funcionários</w:t>
-            </w:r>
-            <w:proofErr w:type="gramEnd"/>
+              <w:t>Servidor responsável por armazenar o backup de todos os discos utilizados pelas máquinas da empresa, de modo a manter em registo as ações realizadas pelo funcionários</w:t>
+            </w:r>
           </w:p>
         </w:tc>
       </w:tr>
@@ -12842,19 +12762,11 @@
           <w:lang w:val="pt-PT"/>
         </w:rPr>
       </w:pPr>
-      <w:proofErr w:type="gramStart"/>
-      <w:r>
-        <w:rPr>
-          <w:lang w:val="pt-PT"/>
-        </w:rPr>
-        <w:t>Tratam-se</w:t>
-      </w:r>
-      <w:proofErr w:type="gramEnd"/>
-      <w:r>
-        <w:rPr>
-          <w:lang w:val="pt-PT"/>
-        </w:rPr>
-        <w:t xml:space="preserve"> de pontos de extrema importância para a empresa e os seus trabalhadores, portanto, fazer uma boa </w:t>
+      <w:r>
+        <w:rPr>
+          <w:lang w:val="pt-PT"/>
+        </w:rPr>
+        <w:t xml:space="preserve">Tratam-se de pontos de extrema importância para a empresa e os seus trabalhadores, portanto, fazer uma boa </w:t>
       </w:r>
       <w:r>
         <w:rPr>
@@ -30353,21 +30265,7 @@
         <w:rPr>
           <w:rFonts w:cstheme="minorHAnsi"/>
         </w:rPr>
-        <w:t xml:space="preserve"> </w:t>
-      </w:r>
-      <w:proofErr w:type="gramStart"/>
-      <w:r>
-        <w:rPr>
-          <w:rFonts w:cstheme="minorHAnsi"/>
-        </w:rPr>
-        <w:t>6.7</w:t>
-      </w:r>
-      <w:proofErr w:type="gramEnd"/>
-      <w:r>
-        <w:rPr>
-          <w:rFonts w:cstheme="minorHAnsi"/>
-        </w:rPr>
-        <w:t xml:space="preserve"> </w:t>
+        <w:t xml:space="preserve"> 6.7 </w:t>
       </w:r>
     </w:p>
     <w:p>
@@ -30697,16 +30595,8 @@
         <w:rPr>
           <w:rFonts w:cstheme="minorHAnsi"/>
         </w:rPr>
-        <w:t xml:space="preserve"> </w:t>
-      </w:r>
-      <w:proofErr w:type="gramStart"/>
-      <w:r>
-        <w:rPr>
-          <w:rFonts w:cstheme="minorHAnsi"/>
-        </w:rPr>
-        <w:t>5.3</w:t>
-      </w:r>
-      <w:proofErr w:type="gramEnd"/>
+        <w:t xml:space="preserve"> 5.3</w:t>
+      </w:r>
     </w:p>
     <w:p>
       <w:pPr>
@@ -30885,16 +30775,8 @@
         <w:rPr>
           <w:rFonts w:cstheme="minorHAnsi"/>
         </w:rPr>
-        <w:t xml:space="preserve"> </w:t>
-      </w:r>
-      <w:proofErr w:type="gramStart"/>
-      <w:r>
-        <w:rPr>
-          <w:rFonts w:cstheme="minorHAnsi"/>
-        </w:rPr>
-        <w:t>4.3</w:t>
-      </w:r>
-      <w:proofErr w:type="gramEnd"/>
+        <w:t xml:space="preserve"> 4.3</w:t>
+      </w:r>
     </w:p>
     <w:p>
       <w:pPr>
@@ -31095,21 +30977,7 @@
         <w:rPr>
           <w:lang w:val="pt-PT"/>
         </w:rPr>
-        <w:t xml:space="preserve">Agora que foram calculados os valores dos riscos associados aos recursos críticos da Dev4Sell, tem </w:t>
-      </w:r>
-      <w:proofErr w:type="gramStart"/>
-      <w:r>
-        <w:rPr>
-          <w:lang w:val="pt-PT"/>
-        </w:rPr>
-        <w:t>que</w:t>
-      </w:r>
-      <w:proofErr w:type="gramEnd"/>
-      <w:r>
-        <w:rPr>
-          <w:lang w:val="pt-PT"/>
-        </w:rPr>
-        <w:t xml:space="preserve"> ser implementando um plano de mitigação, que </w:t>
+        <w:t xml:space="preserve">Agora que foram calculados os valores dos riscos associados aos recursos críticos da Dev4Sell, tem que ser implementando um plano de mitigação, que </w:t>
       </w:r>
       <w:r>
         <w:t xml:space="preserve">define as </w:t>
@@ -31296,15 +31164,7 @@
       </w:r>
       <w:proofErr w:type="spellEnd"/>
       <w:r>
-        <w:t xml:space="preserve"> </w:t>
-      </w:r>
-      <w:proofErr w:type="gramStart"/>
-      <w:r>
-        <w:t>a</w:t>
-      </w:r>
-      <w:proofErr w:type="gramEnd"/>
-      <w:r>
-        <w:t xml:space="preserve"> </w:t>
+        <w:t xml:space="preserve"> a </w:t>
       </w:r>
       <w:proofErr w:type="spellStart"/>
       <w:r>
@@ -31497,7 +31357,6 @@
         <w:t xml:space="preserve">Base de dados de </w:t>
       </w:r>
       <w:proofErr w:type="spellStart"/>
-      <w:proofErr w:type="gramStart"/>
       <w:r>
         <w:rPr>
           <w:rFonts w:cstheme="minorHAnsi"/>
@@ -31505,7 +31364,6 @@
         <w:t>clientes</w:t>
       </w:r>
       <w:proofErr w:type="spellEnd"/>
-      <w:proofErr w:type="gramEnd"/>
     </w:p>
     <w:p>
       <w:pPr>
@@ -31757,7 +31615,6 @@
         <w:t xml:space="preserve">Base de dados de </w:t>
       </w:r>
       <w:proofErr w:type="spellStart"/>
-      <w:proofErr w:type="gramStart"/>
       <w:r>
         <w:rPr>
           <w:rFonts w:cstheme="minorHAnsi"/>
@@ -31765,7 +31622,6 @@
         <w:t>entregas</w:t>
       </w:r>
       <w:proofErr w:type="spellEnd"/>
-      <w:proofErr w:type="gramEnd"/>
     </w:p>
     <w:p>
       <w:pPr>
@@ -32389,7 +32245,6 @@
         <w:rPr>
           <w:lang w:val="pt-PT"/>
         </w:rPr>
-        <w:lastRenderedPageBreak/>
         <w:t>Atividades de Mitigação: Servidores de bases de dados</w:t>
       </w:r>
       <w:bookmarkEnd w:id="35"/>
@@ -32405,14 +32260,7 @@
         <w:rPr>
           <w:lang w:val="pt-PT"/>
         </w:rPr>
-        <w:t xml:space="preserve">Os servidores de base de dados deverão ter acesso restrito, sendo permitido que apenas </w:t>
-      </w:r>
-      <w:proofErr w:type="gramStart"/>
-      <w:r>
-        <w:rPr>
-          <w:lang w:val="pt-PT"/>
-        </w:rPr>
-        <w:t xml:space="preserve">o/os </w:t>
+        <w:t xml:space="preserve">Os servidores de base de dados deverão ter acesso restrito, sendo permitido que apenas o/os </w:t>
       </w:r>
       <w:r>
         <w:rPr>
@@ -32420,16 +32268,7 @@
           <w:szCs w:val="36"/>
           <w:lang w:val="pt-PT"/>
         </w:rPr>
-        <w:t>Quem</w:t>
-      </w:r>
-      <w:proofErr w:type="gramEnd"/>
-      <w:r>
-        <w:rPr>
-          <w:sz w:val="36"/>
-          <w:szCs w:val="36"/>
-          <w:lang w:val="pt-PT"/>
-        </w:rPr>
-        <w:t xml:space="preserve"> deve ter acesso</w:t>
+        <w:t>Quem deve ter acesso</w:t>
       </w:r>
       <w:r>
         <w:rPr>
@@ -32606,7 +32445,6 @@
         <w:rPr>
           <w:lang w:val="pt-PT"/>
         </w:rPr>
-        <w:lastRenderedPageBreak/>
         <w:t>Atividades de Mitigação: Máquinas e ferramentas de fabricação</w:t>
       </w:r>
       <w:bookmarkEnd w:id="37"/>
@@ -32788,14 +32626,7 @@
         <w:rPr>
           <w:lang w:val="pt-PT"/>
         </w:rPr>
-        <w:t xml:space="preserve">) que foram </w:t>
-      </w:r>
-      <w:r>
-        <w:rPr>
-          <w:lang w:val="pt-PT"/>
-        </w:rPr>
-        <w:lastRenderedPageBreak/>
-        <w:t xml:space="preserve">executadas, isto permitirá que em caso de uma agressão tenha sido efetuada, estes </w:t>
+        <w:t xml:space="preserve">) que foram executadas, isto permitirá que em caso de uma agressão tenha sido efetuada, estes </w:t>
       </w:r>
       <w:proofErr w:type="spellStart"/>
       <w:r>
@@ -32921,14 +32752,7 @@
         <w:rPr>
           <w:lang w:val="pt-PT"/>
         </w:rPr>
-        <w:t xml:space="preserve"> de aplicações deverão ter acesso restrito, sendo permitido que apenas </w:t>
-      </w:r>
-      <w:proofErr w:type="gramStart"/>
-      <w:r>
-        <w:rPr>
-          <w:lang w:val="pt-PT"/>
-        </w:rPr>
-        <w:t xml:space="preserve">o/os </w:t>
+        <w:t xml:space="preserve"> de aplicações deverão ter acesso restrito, sendo permitido que apenas o/os </w:t>
       </w:r>
       <w:r>
         <w:rPr>
@@ -32936,16 +32760,7 @@
           <w:szCs w:val="36"/>
           <w:lang w:val="pt-PT"/>
         </w:rPr>
-        <w:t>Quem</w:t>
-      </w:r>
-      <w:proofErr w:type="gramEnd"/>
-      <w:r>
-        <w:rPr>
-          <w:sz w:val="36"/>
-          <w:szCs w:val="36"/>
-          <w:lang w:val="pt-PT"/>
-        </w:rPr>
-        <w:t xml:space="preserve"> deve ter acesso</w:t>
+        <w:t>Quem deve ter acesso</w:t>
       </w:r>
       <w:r>
         <w:rPr>
@@ -33093,14 +32908,7 @@
           <w:lang w:val="pt-PT"/>
         </w:rPr>
         <w:tab/>
-        <w:t xml:space="preserve">Devem ser feitas também workshops de sensibilização às práticas de segurança no desenvolvimento e utilização do software periodicamente, isto irá alertar os funcionários a </w:t>
-      </w:r>
-      <w:r>
-        <w:rPr>
-          <w:lang w:val="pt-PT"/>
-        </w:rPr>
-        <w:lastRenderedPageBreak/>
-        <w:t>implementar práticas mais seguras no desenvolvimento e utilização da aplicação, fazendo com que estes evitem correr riscos de segurança.</w:t>
+        <w:t>Devem ser feitas também workshops de sensibilização às práticas de segurança no desenvolvimento e utilização do software periodicamente, isto irá alertar os funcionários a implementar práticas mais seguras no desenvolvimento e utilização da aplicação, fazendo com que estes evitem correr riscos de segurança.</w:t>
       </w:r>
     </w:p>
     <w:p>
@@ -33435,7 +33243,6 @@
         <w:rPr>
           <w:lang w:val="pt-PT"/>
         </w:rPr>
-        <w:lastRenderedPageBreak/>
         <w:t>Plano de Recuperação</w:t>
       </w:r>
       <w:bookmarkEnd w:id="51"/>
@@ -34513,7 +34320,6 @@
                 <w:szCs w:val="20"/>
                 <w:lang w:val="pt-PT"/>
               </w:rPr>
-              <w:lastRenderedPageBreak/>
               <w:t>Servidores de bases de dados</w:t>
             </w:r>
           </w:p>
@@ -35370,7 +35176,6 @@
                 <w:color w:val="FFFFFF" w:themeColor="background1"/>
                 <w:lang w:val="pt-PT"/>
               </w:rPr>
-              <w:lastRenderedPageBreak/>
               <w:t>Recurso</w:t>
             </w:r>
           </w:p>
@@ -37996,7 +37801,6 @@
               <w:rPr>
                 <w:lang w:val="pt-PT"/>
               </w:rPr>
-              <w:lastRenderedPageBreak/>
               <w:t>Aplicações dos sistemas**</w:t>
             </w:r>
           </w:p>
@@ -39008,7 +38812,6 @@
         <w:rPr>
           <w:lang w:val="pt-PT"/>
         </w:rPr>
-        <w:lastRenderedPageBreak/>
         <w:t>Plano de Reposição</w:t>
       </w:r>
       <w:bookmarkEnd w:id="54"/>
@@ -39051,7 +38854,6 @@
         <w:rPr>
           <w:lang w:val="pt-PT"/>
         </w:rPr>
-        <w:lastRenderedPageBreak/>
         <w:t xml:space="preserve">Plano de </w:t>
       </w:r>
       <w:r>
@@ -39075,6 +38877,257 @@
         <w:t>&lt;Falar sobre este plano&gt;</w:t>
       </w:r>
     </w:p>
+    <w:p>
+      <w:pPr>
+        <w:pStyle w:val="Ttulo1"/>
+      </w:pPr>
+      <w:r>
+        <w:t>Auditoria</w:t>
+      </w:r>
+    </w:p>
+    <w:p>
+      <w:pPr>
+        <w:pStyle w:val="NormalWeb"/>
+        <w:ind w:firstLine="708"/>
+        <w:rPr>
+          <w:rFonts w:asciiTheme="minorHAnsi" w:hAnsiTheme="minorHAnsi" w:cstheme="minorHAnsi"/>
+          <w:sz w:val="22"/>
+          <w:szCs w:val="22"/>
+        </w:rPr>
+      </w:pPr>
+      <w:r>
+        <w:rPr>
+          <w:rFonts w:asciiTheme="minorHAnsi" w:hAnsiTheme="minorHAnsi" w:cstheme="minorHAnsi"/>
+          <w:sz w:val="22"/>
+          <w:szCs w:val="22"/>
+        </w:rPr>
+        <w:t>A auditoria p</w:t>
+      </w:r>
+      <w:r>
+        <w:rPr>
+          <w:rFonts w:asciiTheme="minorHAnsi" w:hAnsiTheme="minorHAnsi" w:cstheme="minorHAnsi"/>
+          <w:sz w:val="22"/>
+          <w:szCs w:val="22"/>
+        </w:rPr>
+        <w:t>retende controlar a observância das medidas de segurança informática aprovadas</w:t>
+      </w:r>
+      <w:r>
+        <w:rPr>
+          <w:rFonts w:asciiTheme="minorHAnsi" w:hAnsiTheme="minorHAnsi" w:cstheme="minorHAnsi"/>
+          <w:sz w:val="22"/>
+          <w:szCs w:val="22"/>
+        </w:rPr>
+        <w:t>, c</w:t>
+      </w:r>
+      <w:r>
+        <w:rPr>
+          <w:rFonts w:asciiTheme="minorHAnsi" w:hAnsiTheme="minorHAnsi" w:cstheme="minorHAnsi"/>
+          <w:sz w:val="22"/>
+          <w:szCs w:val="22"/>
+        </w:rPr>
+        <w:t>onsiste em operações periódicas de controlo das medidas de segurança</w:t>
+      </w:r>
+      <w:r>
+        <w:rPr>
+          <w:rFonts w:asciiTheme="minorHAnsi" w:hAnsiTheme="minorHAnsi" w:cstheme="minorHAnsi"/>
+          <w:sz w:val="22"/>
+          <w:szCs w:val="22"/>
+        </w:rPr>
+        <w:t>, esta p</w:t>
+      </w:r>
+      <w:r>
+        <w:rPr>
+          <w:rFonts w:asciiTheme="minorHAnsi" w:hAnsiTheme="minorHAnsi" w:cstheme="minorHAnsi"/>
+          <w:sz w:val="22"/>
+          <w:szCs w:val="22"/>
+        </w:rPr>
+        <w:t>ode ser assumida por auditores internos ou extern</w:t>
+      </w:r>
+      <w:r>
+        <w:rPr>
+          <w:rFonts w:asciiTheme="minorHAnsi" w:hAnsiTheme="minorHAnsi" w:cstheme="minorHAnsi"/>
+          <w:sz w:val="22"/>
+          <w:szCs w:val="22"/>
+        </w:rPr>
+        <w:t>os.</w:t>
+      </w:r>
+    </w:p>
+    <w:p>
+      <w:pPr>
+        <w:pStyle w:val="NormalWeb"/>
+        <w:ind w:firstLine="708"/>
+        <w:rPr>
+          <w:rFonts w:asciiTheme="minorHAnsi" w:hAnsiTheme="minorHAnsi" w:cstheme="minorHAnsi"/>
+          <w:sz w:val="22"/>
+          <w:szCs w:val="22"/>
+        </w:rPr>
+      </w:pPr>
+      <w:r>
+        <w:rPr>
+          <w:rFonts w:asciiTheme="minorHAnsi" w:hAnsiTheme="minorHAnsi" w:cstheme="minorHAnsi"/>
+          <w:sz w:val="22"/>
+          <w:szCs w:val="22"/>
+        </w:rPr>
+        <w:t xml:space="preserve">É essencial para garantir a segurança e a confiabilidade dos dados e informações em uma empresa. Ao avaliar os processos relacionados aos Sistemas de Informação, a auditoria </w:t>
+      </w:r>
+      <w:r>
+        <w:rPr>
+          <w:rFonts w:asciiTheme="minorHAnsi" w:hAnsiTheme="minorHAnsi" w:cstheme="minorHAnsi"/>
+          <w:sz w:val="22"/>
+          <w:szCs w:val="22"/>
+        </w:rPr>
+        <w:t xml:space="preserve">contribui </w:t>
+      </w:r>
+      <w:r>
+        <w:rPr>
+          <w:rFonts w:asciiTheme="minorHAnsi" w:hAnsiTheme="minorHAnsi" w:cstheme="minorHAnsi"/>
+          <w:sz w:val="22"/>
+          <w:szCs w:val="22"/>
+        </w:rPr>
+        <w:t xml:space="preserve">para a proteção dos </w:t>
+      </w:r>
+      <w:r>
+        <w:rPr>
+          <w:rFonts w:asciiTheme="minorHAnsi" w:hAnsiTheme="minorHAnsi" w:cstheme="minorHAnsi"/>
+          <w:sz w:val="22"/>
+          <w:szCs w:val="22"/>
+        </w:rPr>
+        <w:t>recursos</w:t>
+      </w:r>
+      <w:r>
+        <w:rPr>
+          <w:rFonts w:asciiTheme="minorHAnsi" w:hAnsiTheme="minorHAnsi" w:cstheme="minorHAnsi"/>
+          <w:sz w:val="22"/>
+          <w:szCs w:val="22"/>
+        </w:rPr>
+        <w:t xml:space="preserve"> da empresa</w:t>
+      </w:r>
+      <w:r>
+        <w:rPr>
+          <w:rFonts w:asciiTheme="minorHAnsi" w:hAnsiTheme="minorHAnsi" w:cstheme="minorHAnsi"/>
+          <w:sz w:val="22"/>
+          <w:szCs w:val="22"/>
+        </w:rPr>
+        <w:t xml:space="preserve">, para a mitigação de riscos e para </w:t>
+      </w:r>
+      <w:r>
+        <w:rPr>
+          <w:rFonts w:asciiTheme="minorHAnsi" w:hAnsiTheme="minorHAnsi" w:cstheme="minorHAnsi"/>
+          <w:sz w:val="22"/>
+          <w:szCs w:val="22"/>
+        </w:rPr>
+        <w:t>a eficiência e a transparência dos processos de negócio.</w:t>
+      </w:r>
+    </w:p>
+    <w:p>
+      <w:pPr>
+        <w:pStyle w:val="Ttulo3"/>
+      </w:pPr>
+      <w:r>
+        <w:t>Auditoria Externa</w:t>
+      </w:r>
+    </w:p>
+    <w:p>
+      <w:r>
+        <w:t>&lt;</w:t>
+      </w:r>
+      <w:proofErr w:type="spellStart"/>
+      <w:r>
+        <w:t>Explicar</w:t>
+      </w:r>
+      <w:proofErr w:type="spellEnd"/>
+      <w:r>
+        <w:t xml:space="preserve"> </w:t>
+      </w:r>
+      <w:proofErr w:type="spellStart"/>
+      <w:r>
+        <w:t>funcionamento</w:t>
+      </w:r>
+      <w:proofErr w:type="spellEnd"/>
+      <w:r>
+        <w:t xml:space="preserve"> da auditoria externa </w:t>
+      </w:r>
+      <w:proofErr w:type="spellStart"/>
+      <w:r>
+        <w:t>dentro</w:t>
+      </w:r>
+      <w:proofErr w:type="spellEnd"/>
+      <w:r>
+        <w:t xml:space="preserve"> da Dev4Sell&gt;</w:t>
+      </w:r>
+    </w:p>
+    <w:p>
+      <w:pPr>
+        <w:pStyle w:val="Ttulo3"/>
+      </w:pPr>
+      <w:proofErr w:type="spellStart"/>
+      <w:r>
+        <w:t>Simulacros</w:t>
+      </w:r>
+      <w:proofErr w:type="spellEnd"/>
+    </w:p>
+    <w:p>
+      <w:r>
+        <w:t>&lt;</w:t>
+      </w:r>
+      <w:proofErr w:type="spellStart"/>
+      <w:r>
+        <w:t>Explicar</w:t>
+      </w:r>
+      <w:proofErr w:type="spellEnd"/>
+      <w:r>
+        <w:t xml:space="preserve"> a </w:t>
+      </w:r>
+      <w:proofErr w:type="spellStart"/>
+      <w:r>
+        <w:t>importância</w:t>
+      </w:r>
+      <w:proofErr w:type="spellEnd"/>
+      <w:r>
+        <w:t xml:space="preserve"> dos </w:t>
+      </w:r>
+      <w:proofErr w:type="spellStart"/>
+      <w:r>
+        <w:t>simulacros</w:t>
+      </w:r>
+      <w:proofErr w:type="spellEnd"/>
+      <w:r>
+        <w:t xml:space="preserve"> e </w:t>
+      </w:r>
+      <w:proofErr w:type="spellStart"/>
+      <w:r>
+        <w:t>como</w:t>
+      </w:r>
+      <w:proofErr w:type="spellEnd"/>
+      <w:r>
+        <w:t xml:space="preserve"> </w:t>
+      </w:r>
+      <w:proofErr w:type="spellStart"/>
+      <w:r>
+        <w:t>estes</w:t>
+      </w:r>
+      <w:proofErr w:type="spellEnd"/>
+      <w:r>
+        <w:t xml:space="preserve"> </w:t>
+      </w:r>
+      <w:proofErr w:type="spellStart"/>
+      <w:r>
+        <w:t>serão</w:t>
+      </w:r>
+      <w:proofErr w:type="spellEnd"/>
+      <w:r>
+        <w:t xml:space="preserve"> </w:t>
+      </w:r>
+      <w:proofErr w:type="spellStart"/>
+      <w:r>
+        <w:t>feitos</w:t>
+      </w:r>
+      <w:proofErr w:type="spellEnd"/>
+      <w:r>
+        <w:t>&gt;</w:t>
+      </w:r>
+    </w:p>
+    <w:p/>
     <w:p>
       <w:pPr>
         <w:pStyle w:val="Ttulo1"/>

</xml_diff>

<commit_message>
Update Auditoria terminada (Simulacros TODO)
</commit_message>
<xml_diff>
--- a/Entregas/EntregaCiber.docx
+++ b/Entregas/EntregaCiber.docx
@@ -66,6 +66,7 @@
         </w:rPr>
         <w:t xml:space="preserve">de </w:t>
       </w:r>
+      <w:proofErr w:type="spellStart"/>
       <w:r>
         <w:rPr>
           <w:rFonts w:asciiTheme="majorHAnsi" w:hAnsiTheme="majorHAnsi" w:cs="Arial"/>
@@ -78,6 +79,7 @@
         </w:rPr>
         <w:t>Cibersegurança</w:t>
       </w:r>
+      <w:proofErr w:type="spellEnd"/>
     </w:p>
     <w:p>
       <w:pPr>
@@ -1097,7 +1099,7 @@
             <w:noProof/>
             <w:webHidden/>
           </w:rPr>
-          <w:t>10</w:t>
+          <w:t>9</w:t>
         </w:r>
         <w:r>
           <w:rPr>
@@ -1168,7 +1170,7 @@
             <w:noProof/>
             <w:webHidden/>
           </w:rPr>
-          <w:t>10</w:t>
+          <w:t>9</w:t>
         </w:r>
         <w:r>
           <w:rPr>
@@ -1239,7 +1241,7 @@
             <w:noProof/>
             <w:webHidden/>
           </w:rPr>
-          <w:t>10</w:t>
+          <w:t>9</w:t>
         </w:r>
         <w:r>
           <w:rPr>
@@ -1310,7 +1312,7 @@
             <w:noProof/>
             <w:webHidden/>
           </w:rPr>
-          <w:t>11</w:t>
+          <w:t>10</w:t>
         </w:r>
         <w:r>
           <w:rPr>
@@ -1381,7 +1383,7 @@
             <w:noProof/>
             <w:webHidden/>
           </w:rPr>
-          <w:t>12</w:t>
+          <w:t>11</w:t>
         </w:r>
         <w:r>
           <w:rPr>
@@ -1454,7 +1456,7 @@
             <w:noProof/>
             <w:webHidden/>
           </w:rPr>
-          <w:t>13</w:t>
+          <w:t>12</w:t>
         </w:r>
         <w:r>
           <w:rPr>
@@ -1525,7 +1527,7 @@
             <w:noProof/>
             <w:webHidden/>
           </w:rPr>
-          <w:t>13</w:t>
+          <w:t>12</w:t>
         </w:r>
         <w:r>
           <w:rPr>
@@ -1598,7 +1600,7 @@
             <w:noProof/>
             <w:webHidden/>
           </w:rPr>
-          <w:t>13</w:t>
+          <w:t>12</w:t>
         </w:r>
         <w:r>
           <w:rPr>
@@ -1669,7 +1671,7 @@
             <w:noProof/>
             <w:webHidden/>
           </w:rPr>
-          <w:t>14</w:t>
+          <w:t>13</w:t>
         </w:r>
         <w:r>
           <w:rPr>
@@ -1740,7 +1742,7 @@
             <w:noProof/>
             <w:webHidden/>
           </w:rPr>
-          <w:t>14</w:t>
+          <w:t>13</w:t>
         </w:r>
         <w:r>
           <w:rPr>
@@ -1811,7 +1813,7 @@
             <w:noProof/>
             <w:webHidden/>
           </w:rPr>
-          <w:t>15</w:t>
+          <w:t>14</w:t>
         </w:r>
         <w:r>
           <w:rPr>
@@ -1882,7 +1884,7 @@
             <w:noProof/>
             <w:webHidden/>
           </w:rPr>
-          <w:t>15</w:t>
+          <w:t>14</w:t>
         </w:r>
         <w:r>
           <w:rPr>
@@ -1953,7 +1955,7 @@
             <w:noProof/>
             <w:webHidden/>
           </w:rPr>
-          <w:t>15</w:t>
+          <w:t>14</w:t>
         </w:r>
         <w:r>
           <w:rPr>
@@ -2024,7 +2026,7 @@
             <w:noProof/>
             <w:webHidden/>
           </w:rPr>
-          <w:t>16</w:t>
+          <w:t>15</w:t>
         </w:r>
         <w:r>
           <w:rPr>
@@ -2095,7 +2097,7 @@
             <w:noProof/>
             <w:webHidden/>
           </w:rPr>
-          <w:t>16</w:t>
+          <w:t>15</w:t>
         </w:r>
         <w:r>
           <w:rPr>
@@ -2166,7 +2168,7 @@
             <w:noProof/>
             <w:webHidden/>
           </w:rPr>
-          <w:t>16</w:t>
+          <w:t>15</w:t>
         </w:r>
         <w:r>
           <w:rPr>
@@ -2237,7 +2239,7 @@
             <w:noProof/>
             <w:webHidden/>
           </w:rPr>
-          <w:t>17</w:t>
+          <w:t>16</w:t>
         </w:r>
         <w:r>
           <w:rPr>
@@ -2310,7 +2312,7 @@
             <w:noProof/>
             <w:webHidden/>
           </w:rPr>
-          <w:t>18</w:t>
+          <w:t>17</w:t>
         </w:r>
         <w:r>
           <w:rPr>
@@ -2381,7 +2383,7 @@
             <w:noProof/>
             <w:webHidden/>
           </w:rPr>
-          <w:t>18</w:t>
+          <w:t>17</w:t>
         </w:r>
         <w:r>
           <w:rPr>
@@ -2452,7 +2454,7 @@
             <w:noProof/>
             <w:webHidden/>
           </w:rPr>
-          <w:t>19</w:t>
+          <w:t>18</w:t>
         </w:r>
         <w:r>
           <w:rPr>
@@ -2523,7 +2525,7 @@
             <w:noProof/>
             <w:webHidden/>
           </w:rPr>
-          <w:t>20</w:t>
+          <w:t>19</w:t>
         </w:r>
         <w:r>
           <w:rPr>
@@ -2594,7 +2596,7 @@
             <w:noProof/>
             <w:webHidden/>
           </w:rPr>
-          <w:t>21</w:t>
+          <w:t>20</w:t>
         </w:r>
         <w:r>
           <w:rPr>
@@ -2665,7 +2667,7 @@
             <w:noProof/>
             <w:webHidden/>
           </w:rPr>
-          <w:t>22</w:t>
+          <w:t>21</w:t>
         </w:r>
         <w:r>
           <w:rPr>
@@ -2738,7 +2740,7 @@
             <w:noProof/>
             <w:webHidden/>
           </w:rPr>
-          <w:t>23</w:t>
+          <w:t>22</w:t>
         </w:r>
         <w:r>
           <w:rPr>
@@ -2809,7 +2811,7 @@
             <w:noProof/>
             <w:webHidden/>
           </w:rPr>
-          <w:t>24</w:t>
+          <w:t>23</w:t>
         </w:r>
         <w:r>
           <w:rPr>
@@ -2880,7 +2882,7 @@
             <w:noProof/>
             <w:webHidden/>
           </w:rPr>
-          <w:t>28</w:t>
+          <w:t>27</w:t>
         </w:r>
         <w:r>
           <w:rPr>
@@ -2951,7 +2953,7 @@
             <w:noProof/>
             <w:webHidden/>
           </w:rPr>
-          <w:t>32</w:t>
+          <w:t>31</w:t>
         </w:r>
         <w:r>
           <w:rPr>
@@ -3024,7 +3026,7 @@
             <w:noProof/>
             <w:webHidden/>
           </w:rPr>
-          <w:t>38</w:t>
+          <w:t>37</w:t>
         </w:r>
         <w:r>
           <w:rPr>
@@ -3095,7 +3097,7 @@
             <w:noProof/>
             <w:webHidden/>
           </w:rPr>
-          <w:t>38</w:t>
+          <w:t>37</w:t>
         </w:r>
         <w:r>
           <w:rPr>
@@ -3166,7 +3168,7 @@
             <w:noProof/>
             <w:webHidden/>
           </w:rPr>
-          <w:t>39</w:t>
+          <w:t>38</w:t>
         </w:r>
         <w:r>
           <w:rPr>
@@ -3237,7 +3239,7 @@
             <w:noProof/>
             <w:webHidden/>
           </w:rPr>
-          <w:t>39</w:t>
+          <w:t>38</w:t>
         </w:r>
         <w:r>
           <w:rPr>
@@ -3308,7 +3310,7 @@
             <w:noProof/>
             <w:webHidden/>
           </w:rPr>
-          <w:t>40</w:t>
+          <w:t>39</w:t>
         </w:r>
         <w:r>
           <w:rPr>
@@ -3379,7 +3381,7 @@
             <w:noProof/>
             <w:webHidden/>
           </w:rPr>
-          <w:t>40</w:t>
+          <w:t>39</w:t>
         </w:r>
         <w:r>
           <w:rPr>
@@ -3450,7 +3452,7 @@
             <w:noProof/>
             <w:webHidden/>
           </w:rPr>
-          <w:t>41</w:t>
+          <w:t>40</w:t>
         </w:r>
         <w:r>
           <w:rPr>
@@ -3521,7 +3523,7 @@
             <w:noProof/>
             <w:webHidden/>
           </w:rPr>
-          <w:t>41</w:t>
+          <w:t>40</w:t>
         </w:r>
         <w:r>
           <w:rPr>
@@ -3592,7 +3594,7 @@
             <w:noProof/>
             <w:webHidden/>
           </w:rPr>
-          <w:t>42</w:t>
+          <w:t>41</w:t>
         </w:r>
         <w:r>
           <w:rPr>
@@ -3663,7 +3665,7 @@
             <w:noProof/>
             <w:webHidden/>
           </w:rPr>
-          <w:t>42</w:t>
+          <w:t>41</w:t>
         </w:r>
         <w:r>
           <w:rPr>
@@ -3734,7 +3736,7 @@
             <w:noProof/>
             <w:webHidden/>
           </w:rPr>
-          <w:t>43</w:t>
+          <w:t>42</w:t>
         </w:r>
         <w:r>
           <w:rPr>
@@ -3794,20 +3796,17 @@
             <w:noProof/>
             <w:webHidden/>
           </w:rPr>
-        </w:r>
-        <w:r>
-          <w:rPr>
+          <w:fldChar w:fldCharType="separate"/>
+        </w:r>
+        <w:r>
+          <w:rPr>
+            <w:b/>
+            <w:bCs w:val="0"/>
             <w:noProof/>
             <w:webHidden/>
-          </w:rPr>
-          <w:fldChar w:fldCharType="separate"/>
-        </w:r>
-        <w:r>
-          <w:rPr>
-            <w:noProof/>
-            <w:webHidden/>
-          </w:rPr>
-          <w:t>44</w:t>
+            <w:lang w:val="pt-PT"/>
+          </w:rPr>
+          <w:t>Erro! Marcador não definido.</w:t>
         </w:r>
         <w:r>
           <w:rPr>
@@ -3865,20 +3864,17 @@
             <w:noProof/>
             <w:webHidden/>
           </w:rPr>
-        </w:r>
-        <w:r>
-          <w:rPr>
+          <w:fldChar w:fldCharType="separate"/>
+        </w:r>
+        <w:r>
+          <w:rPr>
+            <w:b/>
+            <w:bCs w:val="0"/>
             <w:noProof/>
             <w:webHidden/>
-          </w:rPr>
-          <w:fldChar w:fldCharType="separate"/>
-        </w:r>
-        <w:r>
-          <w:rPr>
-            <w:noProof/>
-            <w:webHidden/>
-          </w:rPr>
-          <w:t>44</w:t>
+            <w:lang w:val="pt-PT"/>
+          </w:rPr>
+          <w:t>Erro! Marcador não definido.</w:t>
         </w:r>
         <w:r>
           <w:rPr>
@@ -3936,20 +3932,17 @@
             <w:noProof/>
             <w:webHidden/>
           </w:rPr>
-        </w:r>
-        <w:r>
-          <w:rPr>
+          <w:fldChar w:fldCharType="separate"/>
+        </w:r>
+        <w:r>
+          <w:rPr>
+            <w:b/>
+            <w:bCs w:val="0"/>
             <w:noProof/>
             <w:webHidden/>
-          </w:rPr>
-          <w:fldChar w:fldCharType="separate"/>
-        </w:r>
-        <w:r>
-          <w:rPr>
-            <w:noProof/>
-            <w:webHidden/>
-          </w:rPr>
-          <w:t>44</w:t>
+            <w:lang w:val="pt-PT"/>
+          </w:rPr>
+          <w:t>Erro! Marcador não definido.</w:t>
         </w:r>
         <w:r>
           <w:rPr>
@@ -4007,20 +4000,17 @@
             <w:noProof/>
             <w:webHidden/>
           </w:rPr>
-        </w:r>
-        <w:r>
-          <w:rPr>
+          <w:fldChar w:fldCharType="separate"/>
+        </w:r>
+        <w:r>
+          <w:rPr>
+            <w:b/>
+            <w:bCs w:val="0"/>
             <w:noProof/>
             <w:webHidden/>
-          </w:rPr>
-          <w:fldChar w:fldCharType="separate"/>
-        </w:r>
-        <w:r>
-          <w:rPr>
-            <w:noProof/>
-            <w:webHidden/>
-          </w:rPr>
-          <w:t>44</w:t>
+            <w:lang w:val="pt-PT"/>
+          </w:rPr>
+          <w:t>Erro! Marcador não definido.</w:t>
         </w:r>
         <w:r>
           <w:rPr>
@@ -4078,20 +4068,17 @@
             <w:noProof/>
             <w:webHidden/>
           </w:rPr>
-        </w:r>
-        <w:r>
-          <w:rPr>
+          <w:fldChar w:fldCharType="separate"/>
+        </w:r>
+        <w:r>
+          <w:rPr>
+            <w:b/>
+            <w:bCs w:val="0"/>
             <w:noProof/>
             <w:webHidden/>
-          </w:rPr>
-          <w:fldChar w:fldCharType="separate"/>
-        </w:r>
-        <w:r>
-          <w:rPr>
-            <w:noProof/>
-            <w:webHidden/>
-          </w:rPr>
-          <w:t>44</w:t>
+            <w:lang w:val="pt-PT"/>
+          </w:rPr>
+          <w:t>Erro! Marcador não definido.</w:t>
         </w:r>
         <w:r>
           <w:rPr>
@@ -4149,20 +4136,17 @@
             <w:noProof/>
             <w:webHidden/>
           </w:rPr>
-        </w:r>
-        <w:r>
-          <w:rPr>
+          <w:fldChar w:fldCharType="separate"/>
+        </w:r>
+        <w:r>
+          <w:rPr>
+            <w:b/>
+            <w:bCs/>
             <w:noProof/>
             <w:webHidden/>
-          </w:rPr>
-          <w:fldChar w:fldCharType="separate"/>
-        </w:r>
-        <w:r>
-          <w:rPr>
-            <w:noProof/>
-            <w:webHidden/>
-          </w:rPr>
-          <w:t>44</w:t>
+            <w:lang w:val="pt-PT"/>
+          </w:rPr>
+          <w:t>Erro! Marcador não definido.</w:t>
         </w:r>
         <w:r>
           <w:rPr>
@@ -4220,20 +4204,17 @@
             <w:noProof/>
             <w:webHidden/>
           </w:rPr>
-        </w:r>
-        <w:r>
-          <w:rPr>
+          <w:fldChar w:fldCharType="separate"/>
+        </w:r>
+        <w:r>
+          <w:rPr>
+            <w:b/>
+            <w:bCs w:val="0"/>
             <w:noProof/>
             <w:webHidden/>
-          </w:rPr>
-          <w:fldChar w:fldCharType="separate"/>
-        </w:r>
-        <w:r>
-          <w:rPr>
-            <w:noProof/>
-            <w:webHidden/>
-          </w:rPr>
-          <w:t>44</w:t>
+            <w:lang w:val="pt-PT"/>
+          </w:rPr>
+          <w:t>Erro! Marcador não definido.</w:t>
         </w:r>
         <w:r>
           <w:rPr>
@@ -4291,20 +4272,17 @@
             <w:noProof/>
             <w:webHidden/>
           </w:rPr>
-        </w:r>
-        <w:r>
-          <w:rPr>
+          <w:fldChar w:fldCharType="separate"/>
+        </w:r>
+        <w:r>
+          <w:rPr>
+            <w:b/>
+            <w:bCs w:val="0"/>
             <w:noProof/>
             <w:webHidden/>
-          </w:rPr>
-          <w:fldChar w:fldCharType="separate"/>
-        </w:r>
-        <w:r>
-          <w:rPr>
-            <w:noProof/>
-            <w:webHidden/>
-          </w:rPr>
-          <w:t>44</w:t>
+            <w:lang w:val="pt-PT"/>
+          </w:rPr>
+          <w:t>Erro! Marcador não definido.</w:t>
         </w:r>
         <w:r>
           <w:rPr>
@@ -4362,20 +4340,17 @@
             <w:noProof/>
             <w:webHidden/>
           </w:rPr>
-        </w:r>
-        <w:r>
-          <w:rPr>
+          <w:fldChar w:fldCharType="separate"/>
+        </w:r>
+        <w:r>
+          <w:rPr>
+            <w:b/>
+            <w:bCs w:val="0"/>
             <w:noProof/>
             <w:webHidden/>
-          </w:rPr>
-          <w:fldChar w:fldCharType="separate"/>
-        </w:r>
-        <w:r>
-          <w:rPr>
-            <w:noProof/>
-            <w:webHidden/>
-          </w:rPr>
-          <w:t>44</w:t>
+            <w:lang w:val="pt-PT"/>
+          </w:rPr>
+          <w:t>Erro! Marcador não definido.</w:t>
         </w:r>
         <w:r>
           <w:rPr>
@@ -4448,7 +4423,7 @@
             <w:noProof/>
             <w:webHidden/>
           </w:rPr>
-          <w:t>45</w:t>
+          <w:t>43</w:t>
         </w:r>
         <w:r>
           <w:rPr>
@@ -4519,7 +4494,7 @@
             <w:noProof/>
             <w:webHidden/>
           </w:rPr>
-          <w:t>45</w:t>
+          <w:t>43</w:t>
         </w:r>
         <w:r>
           <w:rPr>
@@ -4590,7 +4565,7 @@
             <w:noProof/>
             <w:webHidden/>
           </w:rPr>
-          <w:t>46</w:t>
+          <w:t>44</w:t>
         </w:r>
         <w:r>
           <w:rPr>
@@ -4663,7 +4638,7 @@
             <w:noProof/>
             <w:webHidden/>
           </w:rPr>
-          <w:t>50</w:t>
+          <w:t>48</w:t>
         </w:r>
         <w:r>
           <w:rPr>
@@ -4736,7 +4711,7 @@
             <w:noProof/>
             <w:webHidden/>
           </w:rPr>
-          <w:t>51</w:t>
+          <w:t>49</w:t>
         </w:r>
         <w:r>
           <w:rPr>
@@ -4808,7 +4783,7 @@
             <w:noProof/>
             <w:webHidden/>
           </w:rPr>
-          <w:t>53</w:t>
+          <w:t>51</w:t>
         </w:r>
         <w:r>
           <w:rPr>
@@ -5312,7 +5287,35 @@
         <w:rPr>
           <w:lang w:val="pt-PT"/>
         </w:rPr>
-        <w:t>A empresa a que será proposto este plano chama-se Dev4Sell. O termo "Dev" representa desenvolvimento e "Sell" representa venda, que compõem o nome da empresa e descrevem</w:t>
+        <w:t>A empresa a que será proposto este plano chama-se Dev4Sell. O termo "</w:t>
+      </w:r>
+      <w:proofErr w:type="spellStart"/>
+      <w:r>
+        <w:rPr>
+          <w:lang w:val="pt-PT"/>
+        </w:rPr>
+        <w:t>Dev</w:t>
+      </w:r>
+      <w:proofErr w:type="spellEnd"/>
+      <w:r>
+        <w:rPr>
+          <w:lang w:val="pt-PT"/>
+        </w:rPr>
+        <w:t>" representa desenvolvimento e "</w:t>
+      </w:r>
+      <w:proofErr w:type="spellStart"/>
+      <w:r>
+        <w:rPr>
+          <w:lang w:val="pt-PT"/>
+        </w:rPr>
+        <w:t>Sell</w:t>
+      </w:r>
+      <w:proofErr w:type="spellEnd"/>
+      <w:r>
+        <w:rPr>
+          <w:lang w:val="pt-PT"/>
+        </w:rPr>
+        <w:t>" representa venda, que compõem o nome da empresa e descrevem</w:t>
       </w:r>
       <w:r>
         <w:rPr>
@@ -5570,8 +5573,13 @@
             <w:pPr>
               <w:jc w:val="center"/>
             </w:pPr>
-            <w:r>
-              <w:t>Diretor(a)</w:t>
+            <w:proofErr w:type="spellStart"/>
+            <w:r>
+              <w:t>Diretor</w:t>
+            </w:r>
+            <w:proofErr w:type="spellEnd"/>
+            <w:r>
+              <w:t>(a)</w:t>
             </w:r>
           </w:p>
         </w:tc>
@@ -5626,15 +5634,39 @@
           <w:p>
             <w:pPr>
               <w:jc w:val="center"/>
-            </w:pPr>
-            <w:r>
-              <w:t>Gestor</w:t>
-            </w:r>
-            <w:r>
-              <w:t>es</w:t>
-            </w:r>
-            <w:r>
-              <w:t xml:space="preserve"> de Projetos</w:t>
+              <w:rPr>
+                <w:lang w:val="pt-PT"/>
+              </w:rPr>
+            </w:pPr>
+            <w:r>
+              <w:rPr>
+                <w:lang w:val="pt-PT"/>
+              </w:rPr>
+              <w:t xml:space="preserve">Departamento de </w:t>
+            </w:r>
+            <w:r>
+              <w:rPr>
+                <w:lang w:val="pt-PT"/>
+              </w:rPr>
+              <w:t>R</w:t>
+            </w:r>
+            <w:r>
+              <w:rPr>
+                <w:lang w:val="pt-PT"/>
+              </w:rPr>
+              <w:t xml:space="preserve">ecursos </w:t>
+            </w:r>
+            <w:r>
+              <w:rPr>
+                <w:lang w:val="pt-PT"/>
+              </w:rPr>
+              <w:t>H</w:t>
+            </w:r>
+            <w:r>
+              <w:rPr>
+                <w:lang w:val="pt-PT"/>
+              </w:rPr>
+              <w:t>umanos</w:t>
             </w:r>
           </w:p>
         </w:tc>
@@ -5653,19 +5685,7 @@
               <w:rPr>
                 <w:lang w:val="pt-PT"/>
               </w:rPr>
-              <w:t>Encarregado</w:t>
-            </w:r>
-            <w:r>
-              <w:rPr>
-                <w:lang w:val="pt-PT"/>
-              </w:rPr>
-              <w:t>s</w:t>
-            </w:r>
-            <w:r>
-              <w:rPr>
-                <w:lang w:val="pt-PT"/>
-              </w:rPr>
-              <w:t xml:space="preserve"> de </w:t>
+              <w:t xml:space="preserve">Responsável pela seleção e recrutamento de novos funcionários, além de </w:t>
             </w:r>
             <w:r>
               <w:rPr>
@@ -5677,31 +5697,19 @@
               <w:rPr>
                 <w:lang w:val="pt-PT"/>
               </w:rPr>
-              <w:t xml:space="preserve"> cada desenvolvimento de projeto e a equip</w:t>
-            </w:r>
-            <w:r>
-              <w:rPr>
-                <w:lang w:val="pt-PT"/>
-              </w:rPr>
-              <w:t>a</w:t>
-            </w:r>
-            <w:r>
-              <w:rPr>
-                <w:lang w:val="pt-PT"/>
-              </w:rPr>
-              <w:t xml:space="preserve"> envolvida. Coordenam o trabalho, definem metas, prazos e recursos necessários para o sucesso d</w:t>
-            </w:r>
-            <w:r>
-              <w:rPr>
-                <w:lang w:val="pt-PT"/>
-              </w:rPr>
-              <w:t>e cada</w:t>
-            </w:r>
-            <w:r>
-              <w:rPr>
-                <w:lang w:val="pt-PT"/>
-              </w:rPr>
-              <w:t xml:space="preserve"> projeto.</w:t>
+              <w:t xml:space="preserve"> o desempenho e as relações no ambiente de trabalho. </w:t>
+            </w:r>
+            <w:r>
+              <w:rPr>
+                <w:lang w:val="pt-PT"/>
+              </w:rPr>
+              <w:t>Garantem</w:t>
+            </w:r>
+            <w:r>
+              <w:rPr>
+                <w:lang w:val="pt-PT"/>
+              </w:rPr>
+              <w:t xml:space="preserve"> a conformidade com as normas da empresa.</w:t>
             </w:r>
           </w:p>
         </w:tc>
@@ -5717,38 +5725,16 @@
             <w:pPr>
               <w:jc w:val="center"/>
               <w:rPr>
-                <w:lang w:val="pt-PT"/>
-              </w:rPr>
-            </w:pPr>
-            <w:r>
-              <w:rPr>
-                <w:lang w:val="pt-PT"/>
-              </w:rPr>
-              <w:t xml:space="preserve">Departamento de </w:t>
-            </w:r>
-            <w:r>
-              <w:rPr>
-                <w:lang w:val="pt-PT"/>
-              </w:rPr>
-              <w:t>R</w:t>
-            </w:r>
-            <w:r>
-              <w:rPr>
-                <w:lang w:val="pt-PT"/>
-              </w:rPr>
-              <w:t xml:space="preserve">ecursos </w:t>
-            </w:r>
-            <w:r>
-              <w:rPr>
-                <w:lang w:val="pt-PT"/>
-              </w:rPr>
-              <w:t>H</w:t>
-            </w:r>
-            <w:r>
-              <w:rPr>
-                <w:lang w:val="pt-PT"/>
-              </w:rPr>
-              <w:t>umanos</w:t>
+                <w:b w:val="0"/>
+                <w:bCs w:val="0"/>
+                <w:lang w:val="pt-PT"/>
+              </w:rPr>
+            </w:pPr>
+            <w:r>
+              <w:rPr>
+                <w:lang w:val="pt-PT"/>
+              </w:rPr>
+              <w:t>Departamento de Gestão de Sistemas de Informação</w:t>
             </w:r>
           </w:p>
         </w:tc>
@@ -5767,31 +5753,7 @@
               <w:rPr>
                 <w:lang w:val="pt-PT"/>
               </w:rPr>
-              <w:t xml:space="preserve">Responsável pela seleção e recrutamento de novos funcionários, além de </w:t>
-            </w:r>
-            <w:r>
-              <w:rPr>
-                <w:lang w:val="pt-PT"/>
-              </w:rPr>
-              <w:t>gerir</w:t>
-            </w:r>
-            <w:r>
-              <w:rPr>
-                <w:lang w:val="pt-PT"/>
-              </w:rPr>
-              <w:t xml:space="preserve"> o desempenho e as relações no ambiente de trabalho. </w:t>
-            </w:r>
-            <w:r>
-              <w:rPr>
-                <w:lang w:val="pt-PT"/>
-              </w:rPr>
-              <w:t>Garantem</w:t>
-            </w:r>
-            <w:r>
-              <w:rPr>
-                <w:lang w:val="pt-PT"/>
-              </w:rPr>
-              <w:t xml:space="preserve"> a conformidade com as normas da empresa.</w:t>
+              <w:t xml:space="preserve">Composto por membros da empresa responsáveis pela supervisão da segurança dos dados utilizados nos sistemas e as práticas de segurança da Dev4Sell. </w:t>
             </w:r>
           </w:p>
         </w:tc>
@@ -5809,18 +5771,20 @@
           <w:p>
             <w:pPr>
               <w:jc w:val="center"/>
-              <w:rPr>
-                <w:b w:val="0"/>
-                <w:bCs w:val="0"/>
-                <w:lang w:val="pt-PT"/>
-              </w:rPr>
-            </w:pPr>
-            <w:r>
-              <w:rPr>
-                <w:lang w:val="pt-PT"/>
-              </w:rPr>
-              <w:t>Departamento de Gestão de Sistemas de Informação</w:t>
-            </w:r>
+            </w:pPr>
+            <w:proofErr w:type="spellStart"/>
+            <w:r>
+              <w:t>Departamento</w:t>
+            </w:r>
+            <w:proofErr w:type="spellEnd"/>
+            <w:r>
+              <w:t xml:space="preserve"> de </w:t>
+            </w:r>
+            <w:proofErr w:type="spellStart"/>
+            <w:r>
+              <w:t>Vendas</w:t>
+            </w:r>
+            <w:proofErr w:type="spellEnd"/>
           </w:p>
         </w:tc>
         <w:tc>
@@ -5838,7 +5802,43 @@
               <w:rPr>
                 <w:lang w:val="pt-PT"/>
               </w:rPr>
-              <w:t xml:space="preserve">Composto por membros da empresa responsáveis pela supervisão da segurança dos dados utilizados nos sistemas e as práticas de segurança da Dev4Sell. </w:t>
+              <w:t>Composto por profissionais de marketing, analistas de mercado que prev</w:t>
+            </w:r>
+            <w:r>
+              <w:rPr>
+                <w:lang w:val="pt-PT"/>
+              </w:rPr>
+              <w:t>ee</w:t>
+            </w:r>
+            <w:r>
+              <w:rPr>
+                <w:lang w:val="pt-PT"/>
+              </w:rPr>
+              <w:t xml:space="preserve">m o sucesso de produtos, e gestores de vendas que criam estratégias e </w:t>
+            </w:r>
+            <w:r>
+              <w:rPr>
+                <w:lang w:val="pt-PT"/>
+              </w:rPr>
+              <w:t xml:space="preserve">planos de </w:t>
+            </w:r>
+            <w:r>
+              <w:rPr>
+                <w:lang w:val="pt-PT"/>
+              </w:rPr>
+              <w:t>negociaç</w:t>
+            </w:r>
+            <w:r>
+              <w:rPr>
+                <w:lang w:val="pt-PT"/>
+              </w:rPr>
+              <w:t>ão</w:t>
+            </w:r>
+            <w:r>
+              <w:rPr>
+                <w:lang w:val="pt-PT"/>
+              </w:rPr>
+              <w:t xml:space="preserve"> com os clientes.</w:t>
             </w:r>
           </w:p>
         </w:tc>
@@ -5854,9 +5854,19 @@
             <w:pPr>
               <w:jc w:val="center"/>
             </w:pPr>
-            <w:r>
-              <w:t>Departamento de Vendas</w:t>
-            </w:r>
+            <w:proofErr w:type="spellStart"/>
+            <w:r>
+              <w:t>Departamento</w:t>
+            </w:r>
+            <w:proofErr w:type="spellEnd"/>
+            <w:r>
+              <w:t xml:space="preserve"> de </w:t>
+            </w:r>
+            <w:proofErr w:type="spellStart"/>
+            <w:r>
+              <w:t>Finanças</w:t>
+            </w:r>
+            <w:proofErr w:type="spellEnd"/>
           </w:p>
         </w:tc>
         <w:tc>
@@ -5874,43 +5884,21 @@
               <w:rPr>
                 <w:lang w:val="pt-PT"/>
               </w:rPr>
-              <w:t>Composto por profissionais de marketing, analistas de mercado que prev</w:t>
-            </w:r>
-            <w:r>
-              <w:rPr>
-                <w:lang w:val="pt-PT"/>
-              </w:rPr>
-              <w:t>ee</w:t>
-            </w:r>
-            <w:r>
-              <w:rPr>
-                <w:lang w:val="pt-PT"/>
-              </w:rPr>
-              <w:t xml:space="preserve">m o sucesso de produtos, e gestores de vendas que criam estratégias e </w:t>
-            </w:r>
-            <w:r>
-              <w:rPr>
-                <w:lang w:val="pt-PT"/>
-              </w:rPr>
-              <w:t xml:space="preserve">planos de </w:t>
-            </w:r>
-            <w:r>
-              <w:rPr>
-                <w:lang w:val="pt-PT"/>
-              </w:rPr>
-              <w:t>negociaç</w:t>
-            </w:r>
-            <w:r>
-              <w:rPr>
-                <w:lang w:val="pt-PT"/>
-              </w:rPr>
-              <w:t>ão</w:t>
-            </w:r>
-            <w:r>
-              <w:rPr>
-                <w:lang w:val="pt-PT"/>
-              </w:rPr>
-              <w:t xml:space="preserve"> com os clientes.</w:t>
+              <w:t xml:space="preserve">Responsável por todas as atividades financeiras da empresa, tendo </w:t>
+            </w:r>
+            <w:proofErr w:type="gramStart"/>
+            <w:r>
+              <w:rPr>
+                <w:lang w:val="pt-PT"/>
+              </w:rPr>
+              <w:t>que</w:t>
+            </w:r>
+            <w:proofErr w:type="gramEnd"/>
+            <w:r>
+              <w:rPr>
+                <w:lang w:val="pt-PT"/>
+              </w:rPr>
+              <w:t xml:space="preserve"> otimizar a utilização dos recursos financeiros disponíveis e fornecer informações precisas e relevantes para a tomada de decisões estratégicas.</w:t>
             </w:r>
           </w:p>
         </w:tc>
@@ -5929,9 +5917,19 @@
             <w:pPr>
               <w:jc w:val="center"/>
             </w:pPr>
-            <w:r>
-              <w:t>Departamento de Finanças</w:t>
-            </w:r>
+            <w:proofErr w:type="spellStart"/>
+            <w:r>
+              <w:t>Departamento</w:t>
+            </w:r>
+            <w:proofErr w:type="spellEnd"/>
+            <w:r>
+              <w:t xml:space="preserve"> de </w:t>
+            </w:r>
+            <w:proofErr w:type="spellStart"/>
+            <w:r>
+              <w:t>Logística</w:t>
+            </w:r>
+            <w:proofErr w:type="spellEnd"/>
           </w:p>
         </w:tc>
         <w:tc>
@@ -5949,7 +5947,7 @@
               <w:rPr>
                 <w:lang w:val="pt-PT"/>
               </w:rPr>
-              <w:t>Responsável por todas as atividades financeiras da empresa, tendo que otimizar a utilização dos recursos financeiros disponíveis e fornecer informações precisas e relevantes para a tomada de decisões estratégicas.</w:t>
+              <w:t>Encarregado de gerir a movimentação e armazenamento de materiais e produtos, bem como a distribuição e entrega dos mesmos.</w:t>
             </w:r>
           </w:p>
         </w:tc>
@@ -5964,9 +5962,27 @@
           <w:p>
             <w:pPr>
               <w:jc w:val="center"/>
-            </w:pPr>
-            <w:r>
-              <w:t>Departamento de Logística</w:t>
+              <w:rPr>
+                <w:lang w:val="pt-PT"/>
+              </w:rPr>
+            </w:pPr>
+            <w:r>
+              <w:rPr>
+                <w:lang w:val="pt-PT"/>
+              </w:rPr>
+              <w:t>Departamento</w:t>
+            </w:r>
+            <w:r>
+              <w:rPr>
+                <w:lang w:val="pt-PT"/>
+              </w:rPr>
+              <w:t xml:space="preserve"> de Desenvolvimento</w:t>
+            </w:r>
+            <w:r>
+              <w:rPr>
+                <w:lang w:val="pt-PT"/>
+              </w:rPr>
+              <w:t xml:space="preserve"> e Produção</w:t>
             </w:r>
           </w:p>
         </w:tc>
@@ -5985,7 +6001,13 @@
               <w:rPr>
                 <w:lang w:val="pt-PT"/>
               </w:rPr>
-              <w:t>Encarregado de gerir a movimentação e armazenamento de materiais e produtos, bem como a distribuição e entrega dos mesmos.</w:t>
+              <w:t xml:space="preserve">Responsável </w:t>
+            </w:r>
+            <w:r>
+              <w:rPr>
+                <w:lang w:val="pt-PT"/>
+              </w:rPr>
+              <w:t>pelo design e construção dos equipamentos eletrónicos da empresa.</w:t>
             </w:r>
           </w:p>
         </w:tc>
@@ -6003,9 +6025,27 @@
           <w:p>
             <w:pPr>
               <w:jc w:val="center"/>
-            </w:pPr>
-            <w:r>
-              <w:t>Equipa de Desenvolvimento</w:t>
+              <w:rPr>
+                <w:lang w:val="pt-PT"/>
+              </w:rPr>
+            </w:pPr>
+            <w:r>
+              <w:rPr>
+                <w:lang w:val="pt-PT"/>
+              </w:rPr>
+              <w:t>Departamento</w:t>
+            </w:r>
+            <w:r>
+              <w:rPr>
+                <w:lang w:val="pt-PT"/>
+              </w:rPr>
+              <w:t xml:space="preserve"> de Apoio ao c</w:t>
+            </w:r>
+            <w:r>
+              <w:rPr>
+                <w:lang w:val="pt-PT"/>
+              </w:rPr>
+              <w:t>liente</w:t>
             </w:r>
           </w:p>
         </w:tc>
@@ -6024,68 +6064,7 @@
               <w:rPr>
                 <w:lang w:val="pt-PT"/>
               </w:rPr>
-              <w:t xml:space="preserve">Responsável </w:t>
-            </w:r>
-            <w:r>
-              <w:rPr>
-                <w:lang w:val="pt-PT"/>
-              </w:rPr>
-              <w:t>pelo design e construção dos equipamentos eletrónicos da empresa.</w:t>
-            </w:r>
-          </w:p>
-        </w:tc>
-      </w:tr>
-      <w:tr>
-        <w:tc>
-          <w:tcPr>
-            <w:cnfStyle w:val="001000000000" w:firstRow="0" w:lastRow="0" w:firstColumn="1" w:lastColumn="0" w:oddVBand="0" w:evenVBand="0" w:oddHBand="0" w:evenHBand="0" w:firstRowFirstColumn="0" w:firstRowLastColumn="0" w:lastRowFirstColumn="0" w:lastRowLastColumn="0"/>
-            <w:tcW w:w="4417" w:type="dxa"/>
-            <w:vAlign w:val="center"/>
-          </w:tcPr>
-          <w:p>
-            <w:pPr>
-              <w:jc w:val="center"/>
-              <w:rPr>
-                <w:lang w:val="pt-PT"/>
-              </w:rPr>
-            </w:pPr>
-            <w:r>
-              <w:rPr>
-                <w:lang w:val="pt-PT"/>
-              </w:rPr>
-              <w:t>Equipa de Apoio ao c</w:t>
-            </w:r>
-            <w:r>
-              <w:rPr>
-                <w:lang w:val="pt-PT"/>
-              </w:rPr>
-              <w:t>liente</w:t>
-            </w:r>
-          </w:p>
-        </w:tc>
-        <w:tc>
-          <w:tcPr>
-            <w:tcW w:w="4418" w:type="dxa"/>
-          </w:tcPr>
-          <w:p>
-            <w:pPr>
-              <w:cnfStyle w:val="000000000000" w:firstRow="0" w:lastRow="0" w:firstColumn="0" w:lastColumn="0" w:oddVBand="0" w:evenVBand="0" w:oddHBand="0" w:evenHBand="0" w:firstRowFirstColumn="0" w:firstRowLastColumn="0" w:lastRowFirstColumn="0" w:lastRowLastColumn="0"/>
-              <w:rPr>
-                <w:lang w:val="pt-PT"/>
-              </w:rPr>
-            </w:pPr>
-            <w:r>
-              <w:rPr>
-                <w:lang w:val="pt-PT"/>
-              </w:rPr>
-              <w:t xml:space="preserve">Responsáveis por dar assistência ao cliente via website, móvel ou correio eletrónico, quer </w:t>
-            </w:r>
-            <w:r>
-              <w:rPr>
-                <w:lang w:val="pt-PT"/>
-              </w:rPr>
-              <w:lastRenderedPageBreak/>
-              <w:t>seja para esclarecimento de dúvidas ou possíveis negócios.</w:t>
+              <w:t>Responsáveis por dar assistência ao cliente via website, móvel ou correio eletrónico, quer seja para esclarecimento de dúvidas ou possíveis negócios.</w:t>
             </w:r>
           </w:p>
         </w:tc>
@@ -6101,7 +6080,6 @@
         <w:rPr>
           <w:lang w:val="pt-PT"/>
         </w:rPr>
-        <w:lastRenderedPageBreak/>
         <w:br w:type="page"/>
       </w:r>
     </w:p>
@@ -6653,7 +6631,21 @@
         <w:rPr>
           <w:lang w:val="pt-PT"/>
         </w:rPr>
-        <w:t>Inicialmente, são projetados os produtos que serão desenvolvidos em determinado período, e é entregue uma lista de todos os artigos e um plano de construção. Isso pode ser estipulado pela equipa de design e arquitetura do departamento de desenvolvimento</w:t>
+        <w:t xml:space="preserve">Inicialmente, são projetados os produtos que serão desenvolvidos em determinado período, e é </w:t>
+      </w:r>
+      <w:proofErr w:type="gramStart"/>
+      <w:r>
+        <w:rPr>
+          <w:lang w:val="pt-PT"/>
+        </w:rPr>
+        <w:t>entregue</w:t>
+      </w:r>
+      <w:proofErr w:type="gramEnd"/>
+      <w:r>
+        <w:rPr>
+          <w:lang w:val="pt-PT"/>
+        </w:rPr>
+        <w:t xml:space="preserve"> uma lista de todos os artigos e um plano de construção. Isso pode ser estipulado pela equipa de design e arquitetura do departamento de desenvolvimento</w:t>
       </w:r>
       <w:r>
         <w:rPr>
@@ -7312,7 +7304,21 @@
         <w:rPr>
           <w:lang w:val="pt-PT"/>
         </w:rPr>
-        <w:t>Entre as diversas frameworks de avaliação e gestão de riscos, a que pareceu ser a melhor opção para este plano de segurança foi o OCTAVE, neste caso na versão OCTAVE-S.</w:t>
+        <w:t xml:space="preserve">Entre as diversas </w:t>
+      </w:r>
+      <w:proofErr w:type="spellStart"/>
+      <w:r>
+        <w:rPr>
+          <w:lang w:val="pt-PT"/>
+        </w:rPr>
+        <w:t>frameworks</w:t>
+      </w:r>
+      <w:proofErr w:type="spellEnd"/>
+      <w:r>
+        <w:rPr>
+          <w:lang w:val="pt-PT"/>
+        </w:rPr>
+        <w:t xml:space="preserve"> de avaliação e gestão de riscos, a que pareceu ser a melhor opção para este plano de segurança foi o OCTAVE, neste caso na versão OCTAVE-S.</w:t>
       </w:r>
     </w:p>
     <w:p>
@@ -7323,6 +7329,7 @@
         </w:rPr>
       </w:pPr>
       <w:bookmarkStart w:id="10" w:name="_Toc137025953"/>
+      <w:proofErr w:type="spellStart"/>
       <w:r>
         <w:rPr>
           <w:lang w:val="pt-PT"/>
@@ -7330,6 +7337,7 @@
         <w:t>Octave</w:t>
       </w:r>
       <w:bookmarkEnd w:id="10"/>
+      <w:proofErr w:type="spellEnd"/>
     </w:p>
     <w:p>
       <w:pPr>
@@ -7380,8 +7388,16 @@
         <w:rPr>
           <w:lang w:val="pt-PT"/>
         </w:rPr>
-        <w:t xml:space="preserve"> Method</w:t>
-      </w:r>
+        <w:t xml:space="preserve"> </w:t>
+      </w:r>
+      <w:proofErr w:type="spellStart"/>
+      <w:r>
+        <w:rPr>
+          <w:lang w:val="pt-PT"/>
+        </w:rPr>
+        <w:t>Method</w:t>
+      </w:r>
+      <w:proofErr w:type="spellEnd"/>
     </w:p>
     <w:p>
       <w:pPr>
@@ -7416,7 +7432,21 @@
         <w:rPr>
           <w:lang w:val="pt-PT"/>
         </w:rPr>
-        <w:t>OCTAVE Allegro (framework selecionada para este projeto)</w:t>
+        <w:t>OCTAVE Allegro (</w:t>
+      </w:r>
+      <w:proofErr w:type="spellStart"/>
+      <w:r>
+        <w:rPr>
+          <w:lang w:val="pt-PT"/>
+        </w:rPr>
+        <w:t>framework</w:t>
+      </w:r>
+      <w:proofErr w:type="spellEnd"/>
+      <w:r>
+        <w:rPr>
+          <w:lang w:val="pt-PT"/>
+        </w:rPr>
+        <w:t xml:space="preserve"> selecionada para este projeto)</w:t>
       </w:r>
     </w:p>
     <w:p>
@@ -7651,11 +7681,19 @@
           <w:lang w:val="pt-PT"/>
         </w:rPr>
       </w:pPr>
-      <w:r>
-        <w:rPr>
-          <w:lang w:val="pt-PT"/>
-        </w:rPr>
-        <w:t>Tracking de uma entrega</w:t>
+      <w:proofErr w:type="spellStart"/>
+      <w:r>
+        <w:rPr>
+          <w:lang w:val="pt-PT"/>
+        </w:rPr>
+        <w:t>Tracking</w:t>
+      </w:r>
+      <w:proofErr w:type="spellEnd"/>
+      <w:r>
+        <w:rPr>
+          <w:lang w:val="pt-PT"/>
+        </w:rPr>
+        <w:t xml:space="preserve"> de uma entrega</w:t>
       </w:r>
     </w:p>
     <w:p>
@@ -8258,7 +8296,21 @@
         <w:rPr>
           <w:lang w:val="pt-PT"/>
         </w:rPr>
-        <w:t>A base de dados utilizará a linguagem SQL Server e como IDE o SSMS (SQL Server Management Studio)</w:t>
+        <w:t xml:space="preserve">A base de dados utilizará a linguagem SQL Server e como IDE o SSMS (SQL Server Management </w:t>
+      </w:r>
+      <w:proofErr w:type="spellStart"/>
+      <w:r>
+        <w:rPr>
+          <w:lang w:val="pt-PT"/>
+        </w:rPr>
+        <w:t>Studio</w:t>
+      </w:r>
+      <w:proofErr w:type="spellEnd"/>
+      <w:r>
+        <w:rPr>
+          <w:lang w:val="pt-PT"/>
+        </w:rPr>
+        <w:t>)</w:t>
       </w:r>
       <w:r>
         <w:rPr>
@@ -8449,7 +8501,21 @@
         <w:rPr>
           <w:lang w:val="pt-PT"/>
         </w:rPr>
-        <w:t>Foram criadas dois tipos de aplicação distintas, aplicação para desktop que terá acesso</w:t>
+        <w:t xml:space="preserve">Foram </w:t>
+      </w:r>
+      <w:proofErr w:type="gramStart"/>
+      <w:r>
+        <w:rPr>
+          <w:lang w:val="pt-PT"/>
+        </w:rPr>
+        <w:t>criadas</w:t>
+      </w:r>
+      <w:proofErr w:type="gramEnd"/>
+      <w:r>
+        <w:rPr>
+          <w:lang w:val="pt-PT"/>
+        </w:rPr>
+        <w:t xml:space="preserve"> dois tipos de aplicação distintas, aplicação para desktop que terá acesso</w:t>
       </w:r>
       <w:r>
         <w:rPr>
@@ -8562,7 +8628,21 @@
         <w:rPr>
           <w:lang w:val="pt-PT"/>
         </w:rPr>
-        <w:t>Interface de workflow de projetos de equipas de desenvolvimento</w:t>
+        <w:t xml:space="preserve">Interface de </w:t>
+      </w:r>
+      <w:proofErr w:type="spellStart"/>
+      <w:r>
+        <w:rPr>
+          <w:lang w:val="pt-PT"/>
+        </w:rPr>
+        <w:t>workflow</w:t>
+      </w:r>
+      <w:proofErr w:type="spellEnd"/>
+      <w:r>
+        <w:rPr>
+          <w:lang w:val="pt-PT"/>
+        </w:rPr>
+        <w:t xml:space="preserve"> de projetos de equipas de desenvolvimento</w:t>
       </w:r>
     </w:p>
     <w:p>
@@ -8746,7 +8826,21 @@
         <w:rPr>
           <w:lang w:val="pt-PT"/>
         </w:rPr>
-        <w:t xml:space="preserve"> a empresa tenha o bom funcionamento dos sistemas, será necessário que esta contenha recursos, que tratam-se de meios que podem ser utilizados para um determinado fim, estes possuem um valor e são quem sofrem </w:t>
+        <w:t xml:space="preserve"> a empresa tenha o bom funcionamento dos sistemas, será necessário que esta contenha recursos, que </w:t>
+      </w:r>
+      <w:proofErr w:type="gramStart"/>
+      <w:r>
+        <w:rPr>
+          <w:lang w:val="pt-PT"/>
+        </w:rPr>
+        <w:t>tratam-se</w:t>
+      </w:r>
+      <w:proofErr w:type="gramEnd"/>
+      <w:r>
+        <w:rPr>
+          <w:lang w:val="pt-PT"/>
+        </w:rPr>
+        <w:t xml:space="preserve"> de meios que podem ser utilizados para um determinado fim, estes possuem um valor e são quem sofrem </w:t>
       </w:r>
       <w:r>
         <w:rPr>
@@ -8874,12 +8968,16 @@
       <w:pPr>
         <w:pStyle w:val="Ttulo2"/>
         <w:rPr>
+          <w:b w:val="0"/>
+          <w:bCs w:val="0"/>
           <w:lang w:val="pt-PT"/>
         </w:rPr>
       </w:pPr>
       <w:bookmarkStart w:id="22" w:name="_Toc137025965"/>
       <w:r>
         <w:rPr>
+          <w:b w:val="0"/>
+          <w:bCs w:val="0"/>
           <w:lang w:val="pt-PT"/>
         </w:rPr>
         <w:t>Físicos</w:t>
@@ -8912,11 +9010,15 @@
             <w:pPr>
               <w:jc w:val="center"/>
               <w:rPr>
-                <w:lang w:val="pt-PT"/>
-              </w:rPr>
-            </w:pPr>
-            <w:r>
-              <w:rPr>
+                <w:b w:val="0"/>
+                <w:bCs w:val="0"/>
+                <w:lang w:val="pt-PT"/>
+              </w:rPr>
+            </w:pPr>
+            <w:r>
+              <w:rPr>
+                <w:b w:val="0"/>
+                <w:bCs w:val="0"/>
                 <w:lang w:val="pt-PT"/>
               </w:rPr>
               <w:t>Nome</w:t>
@@ -8932,11 +9034,15 @@
               <w:jc w:val="center"/>
               <w:cnfStyle w:val="100000000000" w:firstRow="1" w:lastRow="0" w:firstColumn="0" w:lastColumn="0" w:oddVBand="0" w:evenVBand="0" w:oddHBand="0" w:evenHBand="0" w:firstRowFirstColumn="0" w:firstRowLastColumn="0" w:lastRowFirstColumn="0" w:lastRowLastColumn="0"/>
               <w:rPr>
-                <w:lang w:val="pt-PT"/>
-              </w:rPr>
-            </w:pPr>
-            <w:r>
-              <w:rPr>
+                <w:b w:val="0"/>
+                <w:bCs w:val="0"/>
+                <w:lang w:val="pt-PT"/>
+              </w:rPr>
+            </w:pPr>
+            <w:r>
+              <w:rPr>
+                <w:b w:val="0"/>
+                <w:bCs w:val="0"/>
                 <w:lang w:val="pt-PT"/>
               </w:rPr>
               <w:t>Descrição</w:t>
@@ -8952,11 +9058,15 @@
               <w:jc w:val="center"/>
               <w:cnfStyle w:val="100000000000" w:firstRow="1" w:lastRow="0" w:firstColumn="0" w:lastColumn="0" w:oddVBand="0" w:evenVBand="0" w:oddHBand="0" w:evenHBand="0" w:firstRowFirstColumn="0" w:firstRowLastColumn="0" w:lastRowFirstColumn="0" w:lastRowLastColumn="0"/>
               <w:rPr>
-                <w:lang w:val="pt-PT"/>
-              </w:rPr>
-            </w:pPr>
-            <w:r>
-              <w:rPr>
+                <w:b w:val="0"/>
+                <w:bCs w:val="0"/>
+                <w:lang w:val="pt-PT"/>
+              </w:rPr>
+            </w:pPr>
+            <w:r>
+              <w:rPr>
+                <w:b w:val="0"/>
+                <w:bCs w:val="0"/>
                 <w:lang w:val="pt-PT"/>
               </w:rPr>
               <w:t>Sistemas em que é utilizado</w:t>
@@ -9298,14 +9408,34 @@
               </w:rPr>
               <w:t xml:space="preserve">Conjunto de equipamentos utilizados para realizar a </w:t>
             </w:r>
+            <w:proofErr w:type="spellStart"/>
             <w:r>
               <w:rPr>
                 <w:i/>
                 <w:iCs/>
                 <w:lang w:val="pt-PT"/>
               </w:rPr>
-              <w:t>quality assurance</w:t>
-            </w:r>
+              <w:t>quality</w:t>
+            </w:r>
+            <w:proofErr w:type="spellEnd"/>
+            <w:r>
+              <w:rPr>
+                <w:i/>
+                <w:iCs/>
+                <w:lang w:val="pt-PT"/>
+              </w:rPr>
+              <w:t xml:space="preserve"> </w:t>
+            </w:r>
+            <w:proofErr w:type="spellStart"/>
+            <w:r>
+              <w:rPr>
+                <w:i/>
+                <w:iCs/>
+                <w:lang w:val="pt-PT"/>
+              </w:rPr>
+              <w:t>assurance</w:t>
+            </w:r>
+            <w:proofErr w:type="spellEnd"/>
             <w:r>
               <w:rPr>
                 <w:lang w:val="pt-PT"/>
@@ -9609,12 +9739,14 @@
                 <w:lang w:val="pt-PT"/>
               </w:rPr>
             </w:pPr>
+            <w:proofErr w:type="spellStart"/>
             <w:r>
               <w:rPr>
                 <w:lang w:val="pt-PT"/>
               </w:rPr>
               <w:t>Switches</w:t>
             </w:r>
+            <w:proofErr w:type="spellEnd"/>
           </w:p>
         </w:tc>
         <w:tc>
@@ -11050,7 +11182,35 @@
               <w:rPr>
                 <w:lang w:val="pt-PT"/>
               </w:rPr>
-              <w:t>Versão testada, quantidade de utilizadores, quantidade de requests executados, quantidade de requests com resposta OK, tempo de execução.</w:t>
+              <w:t xml:space="preserve">Versão testada, quantidade de utilizadores, quantidade de </w:t>
+            </w:r>
+            <w:proofErr w:type="spellStart"/>
+            <w:r>
+              <w:rPr>
+                <w:lang w:val="pt-PT"/>
+              </w:rPr>
+              <w:t>requests</w:t>
+            </w:r>
+            <w:proofErr w:type="spellEnd"/>
+            <w:r>
+              <w:rPr>
+                <w:lang w:val="pt-PT"/>
+              </w:rPr>
+              <w:t xml:space="preserve"> executados, quantidade de </w:t>
+            </w:r>
+            <w:proofErr w:type="spellStart"/>
+            <w:r>
+              <w:rPr>
+                <w:lang w:val="pt-PT"/>
+              </w:rPr>
+              <w:t>requests</w:t>
+            </w:r>
+            <w:proofErr w:type="spellEnd"/>
+            <w:r>
+              <w:rPr>
+                <w:lang w:val="pt-PT"/>
+              </w:rPr>
+              <w:t xml:space="preserve"> com resposta OK, tempo de execução.</w:t>
             </w:r>
           </w:p>
         </w:tc>
@@ -11189,7 +11349,21 @@
               <w:rPr>
                 <w:lang w:val="pt-PT"/>
               </w:rPr>
-              <w:t>Servidores de deployment de aplicações</w:t>
+              <w:t xml:space="preserve">Servidores de </w:t>
+            </w:r>
+            <w:proofErr w:type="spellStart"/>
+            <w:r>
+              <w:rPr>
+                <w:lang w:val="pt-PT"/>
+              </w:rPr>
+              <w:t>deployment</w:t>
+            </w:r>
+            <w:proofErr w:type="spellEnd"/>
+            <w:r>
+              <w:rPr>
+                <w:lang w:val="pt-PT"/>
+              </w:rPr>
+              <w:t xml:space="preserve"> de aplicações</w:t>
             </w:r>
           </w:p>
         </w:tc>
@@ -11454,8 +11628,16 @@
               <w:rPr>
                 <w:lang w:val="pt-PT"/>
               </w:rPr>
-              <w:t>Servidor responsável por armazenar o backup de todos os discos utilizados pelas máquinas da empresa, de modo a manter em registo as ações realizadas pelo funcionários</w:t>
-            </w:r>
+              <w:t xml:space="preserve">Servidor responsável por armazenar o backup de todos os discos utilizados pelas máquinas da empresa, de modo a manter em registo as ações realizadas </w:t>
+            </w:r>
+            <w:proofErr w:type="gramStart"/>
+            <w:r>
+              <w:rPr>
+                <w:lang w:val="pt-PT"/>
+              </w:rPr>
+              <w:t>pelo funcionários</w:t>
+            </w:r>
+            <w:proofErr w:type="gramEnd"/>
           </w:p>
         </w:tc>
       </w:tr>
@@ -12076,26 +12258,6 @@
             <w:pPr>
               <w:jc w:val="center"/>
               <w:rPr>
-                <w:b w:val="0"/>
-                <w:bCs w:val="0"/>
-                <w:lang w:val="pt-PT"/>
-              </w:rPr>
-            </w:pPr>
-          </w:p>
-          <w:p>
-            <w:pPr>
-              <w:jc w:val="center"/>
-              <w:rPr>
-                <w:b w:val="0"/>
-                <w:bCs w:val="0"/>
-                <w:lang w:val="pt-PT"/>
-              </w:rPr>
-            </w:pPr>
-          </w:p>
-          <w:p>
-            <w:pPr>
-              <w:jc w:val="center"/>
-              <w:rPr>
                 <w:lang w:val="pt-PT"/>
               </w:rPr>
             </w:pPr>
@@ -12421,11 +12583,19 @@
           <w:lang w:val="pt-PT"/>
         </w:rPr>
       </w:pPr>
-      <w:r>
-        <w:rPr>
-          <w:lang w:val="pt-PT"/>
-        </w:rPr>
-        <w:t xml:space="preserve">Tratam-se de pontos de extrema importância para a empresa e os seus trabalhadores, portanto, fazer uma boa </w:t>
+      <w:proofErr w:type="gramStart"/>
+      <w:r>
+        <w:rPr>
+          <w:lang w:val="pt-PT"/>
+        </w:rPr>
+        <w:t>Tratam-se</w:t>
+      </w:r>
+      <w:proofErr w:type="gramEnd"/>
+      <w:r>
+        <w:rPr>
+          <w:lang w:val="pt-PT"/>
+        </w:rPr>
+        <w:t xml:space="preserve"> de pontos de extrema importância para a empresa e os seus trabalhadores, portanto, fazer uma boa </w:t>
       </w:r>
       <w:r>
         <w:rPr>
@@ -13973,12 +14143,14 @@
                 <w:lang w:val="pt-PT"/>
               </w:rPr>
             </w:pPr>
+            <w:proofErr w:type="spellStart"/>
             <w:r>
               <w:rPr>
                 <w:lang w:val="pt-PT"/>
               </w:rPr>
               <w:t>Switches</w:t>
             </w:r>
+            <w:proofErr w:type="spellEnd"/>
           </w:p>
         </w:tc>
         <w:tc>
@@ -15083,11 +15255,19 @@
               </w:rPr>
               <w:t xml:space="preserve">Servidores de </w:t>
             </w:r>
-            <w:r>
-              <w:rPr>
-                <w:lang w:val="pt-PT"/>
-              </w:rPr>
-              <w:t>deployment de aplicações</w:t>
+            <w:proofErr w:type="spellStart"/>
+            <w:r>
+              <w:rPr>
+                <w:lang w:val="pt-PT"/>
+              </w:rPr>
+              <w:t>deployment</w:t>
+            </w:r>
+            <w:proofErr w:type="spellEnd"/>
+            <w:r>
+              <w:rPr>
+                <w:lang w:val="pt-PT"/>
+              </w:rPr>
+              <w:t xml:space="preserve"> de aplicações</w:t>
             </w:r>
           </w:p>
         </w:tc>
@@ -16092,7 +16272,21 @@
         <w:rPr>
           <w:lang w:val="pt-PT"/>
         </w:rPr>
-        <w:t xml:space="preserve"> Os servidores de deployment de aplicações também foi destacada, pois, caso este deixe de funcionar, todas as </w:t>
+        <w:t xml:space="preserve"> Os servidores de </w:t>
+      </w:r>
+      <w:proofErr w:type="spellStart"/>
+      <w:r>
+        <w:rPr>
+          <w:lang w:val="pt-PT"/>
+        </w:rPr>
+        <w:t>deployment</w:t>
+      </w:r>
+      <w:proofErr w:type="spellEnd"/>
+      <w:r>
+        <w:rPr>
+          <w:lang w:val="pt-PT"/>
+        </w:rPr>
+        <w:t xml:space="preserve"> de aplicações também foi destacada, pois, caso este deixe de funcionar, todas as </w:t>
       </w:r>
       <w:r>
         <w:rPr>
@@ -16113,7 +16307,21 @@
         <w:rPr>
           <w:lang w:val="pt-PT"/>
         </w:rPr>
-        <w:t>O router gateway também tem o seu grau de importância</w:t>
+        <w:t xml:space="preserve">O router </w:t>
+      </w:r>
+      <w:proofErr w:type="spellStart"/>
+      <w:r>
+        <w:rPr>
+          <w:lang w:val="pt-PT"/>
+        </w:rPr>
+        <w:t>gateway</w:t>
+      </w:r>
+      <w:proofErr w:type="spellEnd"/>
+      <w:r>
+        <w:rPr>
+          <w:lang w:val="pt-PT"/>
+        </w:rPr>
+        <w:t xml:space="preserve"> também tem o seu grau de importância</w:t>
       </w:r>
       <w:r>
         <w:rPr>
@@ -16324,9 +16532,11 @@
                 <w:lang w:val="pt-PT"/>
               </w:rPr>
             </w:pPr>
+            <w:proofErr w:type="spellStart"/>
             <w:r>
               <w:t>Resultado</w:t>
             </w:r>
+            <w:proofErr w:type="spellEnd"/>
           </w:p>
         </w:tc>
         <w:tc>
@@ -16338,9 +16548,11 @@
             <w:pPr>
               <w:jc w:val="center"/>
             </w:pPr>
+            <w:proofErr w:type="spellStart"/>
             <w:r>
               <w:t>Impacto</w:t>
             </w:r>
+            <w:proofErr w:type="spellEnd"/>
           </w:p>
         </w:tc>
       </w:tr>
@@ -18566,7 +18778,25 @@
                 <w:bCs/>
                 <w:lang w:val="pt-PT"/>
               </w:rPr>
-              <w:t>Servidores de deployment de aplicações</w:t>
+              <w:t xml:space="preserve">Servidores de </w:t>
+            </w:r>
+            <w:proofErr w:type="spellStart"/>
+            <w:r>
+              <w:rPr>
+                <w:b/>
+                <w:bCs/>
+                <w:lang w:val="pt-PT"/>
+              </w:rPr>
+              <w:t>deployment</w:t>
+            </w:r>
+            <w:proofErr w:type="spellEnd"/>
+            <w:r>
+              <w:rPr>
+                <w:b/>
+                <w:bCs/>
+                <w:lang w:val="pt-PT"/>
+              </w:rPr>
+              <w:t xml:space="preserve"> de aplicações</w:t>
             </w:r>
           </w:p>
         </w:tc>
@@ -24865,7 +25095,7 @@
               <w:rPr>
                 <w:lang w:val="pt-PT"/>
               </w:rPr>
-              <w:t>5</w:t>
+              <w:t>6</w:t>
             </w:r>
           </w:p>
         </w:tc>
@@ -24947,7 +25177,7 @@
               <w:rPr>
                 <w:lang w:val="pt-PT"/>
               </w:rPr>
-              <w:t>1</w:t>
+              <w:t>2</w:t>
             </w:r>
           </w:p>
         </w:tc>
@@ -25029,7 +25259,7 @@
               <w:rPr>
                 <w:lang w:val="pt-PT"/>
               </w:rPr>
-              <w:t>4,3</w:t>
+              <w:t>5</w:t>
             </w:r>
           </w:p>
         </w:tc>
@@ -25094,19 +25324,7 @@
               <w:rPr>
                 <w:lang w:val="pt-PT"/>
               </w:rPr>
-              <w:t>4</w:t>
-            </w:r>
-            <w:r>
-              <w:rPr>
-                <w:lang w:val="pt-PT"/>
-              </w:rPr>
-              <w:t>.</w:t>
-            </w:r>
-            <w:r>
-              <w:rPr>
-                <w:lang w:val="pt-PT"/>
-              </w:rPr>
-              <w:t>3</w:t>
+              <w:t>5</w:t>
             </w:r>
           </w:p>
         </w:tc>
@@ -26362,7 +26580,25 @@
                 <w:bCs/>
                 <w:lang w:val="pt-PT"/>
               </w:rPr>
-              <w:t>Servidores de deployment de aplicações</w:t>
+              <w:t xml:space="preserve">Servidores de </w:t>
+            </w:r>
+            <w:proofErr w:type="spellStart"/>
+            <w:r>
+              <w:rPr>
+                <w:b/>
+                <w:bCs/>
+                <w:lang w:val="pt-PT"/>
+              </w:rPr>
+              <w:t>deployment</w:t>
+            </w:r>
+            <w:proofErr w:type="spellEnd"/>
+            <w:r>
+              <w:rPr>
+                <w:b/>
+                <w:bCs/>
+                <w:lang w:val="pt-PT"/>
+              </w:rPr>
+              <w:t xml:space="preserve"> de aplicações</w:t>
             </w:r>
           </w:p>
         </w:tc>
@@ -29598,7 +29834,21 @@
         <w:rPr>
           <w:lang w:val="pt-PT"/>
         </w:rPr>
-        <w:t>ão justo, foi preciso ter em causa tanto ameaças com atores internos ou externos, sendo que houve casos que houve apenas um destes atores, foi atribuído o valor de N/A ao valor do risco que não possuí o ator num desses valores e é assumido totalmente o valor do risco do ator que causão a agressão, por exemplo, as máquinas sendo que não têm nenhum tipo de ameaça externa, vai-se assumir totalmente o valor de risco interno.</w:t>
+        <w:t xml:space="preserve">ão justo, foi preciso ter em causa tanto ameaças com atores internos ou externos, sendo que houve casos que houve apenas um destes atores, foi atribuído o valor de N/A ao valor do risco que não possuí o ator num desses valores e é assumido totalmente o valor do risco do ator que </w:t>
+      </w:r>
+      <w:proofErr w:type="spellStart"/>
+      <w:r>
+        <w:rPr>
+          <w:lang w:val="pt-PT"/>
+        </w:rPr>
+        <w:t>causão</w:t>
+      </w:r>
+      <w:proofErr w:type="spellEnd"/>
+      <w:r>
+        <w:rPr>
+          <w:lang w:val="pt-PT"/>
+        </w:rPr>
+        <w:t xml:space="preserve"> a agressão, por exemplo, as máquinas sendo que não têm nenhum tipo de ameaça externa, vai-se assumir totalmente o valor de risco interno.</w:t>
       </w:r>
     </w:p>
     <w:p>
@@ -29794,7 +30044,23 @@
           <w:rFonts w:cstheme="minorHAnsi"/>
           <w:lang w:val="pt-PT"/>
         </w:rPr>
-        <w:t>Servidores de deployment de aplicações: 5.2</w:t>
+        <w:t xml:space="preserve">Servidores de </w:t>
+      </w:r>
+      <w:proofErr w:type="spellStart"/>
+      <w:r>
+        <w:rPr>
+          <w:rFonts w:cstheme="minorHAnsi"/>
+          <w:lang w:val="pt-PT"/>
+        </w:rPr>
+        <w:t>deployment</w:t>
+      </w:r>
+      <w:proofErr w:type="spellEnd"/>
+      <w:r>
+        <w:rPr>
+          <w:rFonts w:cstheme="minorHAnsi"/>
+          <w:lang w:val="pt-PT"/>
+        </w:rPr>
+        <w:t xml:space="preserve"> de aplicações: 5.2</w:t>
       </w:r>
     </w:p>
     <w:p>
@@ -29830,20 +30096,16 @@
       <w:r>
         <w:rPr>
           <w:rFonts w:cstheme="minorHAnsi"/>
-        </w:rPr>
-        <w:t>Router Gateway</w:t>
+          <w:lang w:val="pt-PT"/>
+        </w:rPr>
+        <w:t xml:space="preserve">Base de dados de produtos: </w:t>
       </w:r>
       <w:r>
         <w:rPr>
           <w:rFonts w:cstheme="minorHAnsi"/>
-        </w:rPr>
-        <w:t>:</w:t>
-      </w:r>
-      <w:r>
-        <w:rPr>
-          <w:rFonts w:cstheme="minorHAnsi"/>
-        </w:rPr>
-        <w:t xml:space="preserve"> 4.3</w:t>
+          <w:lang w:val="pt-PT"/>
+        </w:rPr>
+        <w:t>5</w:t>
       </w:r>
     </w:p>
     <w:p>
@@ -29860,9 +30122,20 @@
       <w:r>
         <w:rPr>
           <w:rFonts w:cstheme="minorHAnsi"/>
-          <w:lang w:val="pt-PT"/>
-        </w:rPr>
-        <w:t>Base de dados de produtos: 4.3</w:t>
+        </w:rPr>
+        <w:t>Router Gateway</w:t>
+      </w:r>
+      <w:r>
+        <w:rPr>
+          <w:rFonts w:cstheme="minorHAnsi"/>
+        </w:rPr>
+        <w:t>:</w:t>
+      </w:r>
+      <w:r>
+        <w:rPr>
+          <w:rFonts w:cstheme="minorHAnsi"/>
+        </w:rPr>
+        <w:t xml:space="preserve"> 4.3</w:t>
       </w:r>
     </w:p>
     <w:p>
@@ -29996,7 +30269,19 @@
         <w:rPr>
           <w:lang w:val="pt-PT"/>
         </w:rPr>
-        <w:t xml:space="preserve">Agora que foram calculados os valores dos riscos associados aos recursos críticos da Dev4Sell, tem que ser implementando um plano de mitigação, que </w:t>
+        <w:t xml:space="preserve">Agora que foram calculados os valores dos riscos associados aos recursos críticos da Dev4Sell, tem </w:t>
+      </w:r>
+      <w:r>
+        <w:rPr>
+          <w:lang w:val="pt-PT"/>
+        </w:rPr>
+        <w:t>de</w:t>
+      </w:r>
+      <w:r>
+        <w:rPr>
+          <w:lang w:val="pt-PT"/>
+        </w:rPr>
+        <w:t xml:space="preserve"> ser implementando um plano de mitigação, que </w:t>
       </w:r>
       <w:r>
         <w:rPr>
@@ -30030,7 +30315,21 @@
         <w:rPr>
           <w:lang w:val="pt-PT"/>
         </w:rPr>
-        <w:t>Tendo em conta que os valores atribuídos aos riscos no sub-capítulo da análise de riscos foram dentro do intervalo de valores 0-10, ficou definido que todos os riscos que tivessem uma classificação média acima de metade do valor máximo do intervalo sejam mitigados</w:t>
+        <w:t xml:space="preserve">Tendo em conta que os valores atribuídos aos riscos no </w:t>
+      </w:r>
+      <w:proofErr w:type="spellStart"/>
+      <w:r>
+        <w:rPr>
+          <w:lang w:val="pt-PT"/>
+        </w:rPr>
+        <w:t>sub-capítulo</w:t>
+      </w:r>
+      <w:proofErr w:type="spellEnd"/>
+      <w:r>
+        <w:rPr>
+          <w:lang w:val="pt-PT"/>
+        </w:rPr>
+        <w:t xml:space="preserve"> da análise de riscos foram dentro do intervalo de valores 0-10, ficou definido que todos os riscos que tivessem uma classificação média acima de metade do valor máximo do intervalo sejam mitigados</w:t>
       </w:r>
       <w:r>
         <w:rPr>
@@ -30072,8 +30371,18 @@
         <w:rPr>
           <w:rFonts w:cstheme="minorHAnsi"/>
         </w:rPr>
-        <w:t>Base de dados de clientes</w:t>
-      </w:r>
+        <w:t xml:space="preserve">Base de dados de </w:t>
+      </w:r>
+      <w:proofErr w:type="spellStart"/>
+      <w:proofErr w:type="gramStart"/>
+      <w:r>
+        <w:rPr>
+          <w:rFonts w:cstheme="minorHAnsi"/>
+        </w:rPr>
+        <w:t>clientes</w:t>
+      </w:r>
+      <w:proofErr w:type="spellEnd"/>
+      <w:proofErr w:type="gramEnd"/>
     </w:p>
     <w:p>
       <w:pPr>
@@ -30124,11 +30433,19 @@
           <w:lang w:val="pt-PT"/>
         </w:rPr>
       </w:pPr>
+      <w:proofErr w:type="spellStart"/>
       <w:r>
         <w:rPr>
           <w:rFonts w:cstheme="minorHAnsi"/>
         </w:rPr>
-        <w:t>Servidores de bases de dados</w:t>
+        <w:t>Servidores</w:t>
+      </w:r>
+      <w:proofErr w:type="spellEnd"/>
+      <w:r>
+        <w:rPr>
+          <w:rFonts w:cstheme="minorHAnsi"/>
+        </w:rPr>
+        <w:t xml:space="preserve"> de bases de dados</w:t>
       </w:r>
     </w:p>
     <w:p>
@@ -30161,12 +30478,28 @@
           <w:lang w:val="pt-PT"/>
         </w:rPr>
       </w:pPr>
+      <w:proofErr w:type="spellStart"/>
       <w:r>
         <w:rPr>
           <w:rFonts w:cstheme="minorHAnsi"/>
         </w:rPr>
-        <w:t>Máquinas e ferramentas de fabricação</w:t>
-      </w:r>
+        <w:t>Máquinas</w:t>
+      </w:r>
+      <w:proofErr w:type="spellEnd"/>
+      <w:r>
+        <w:rPr>
+          <w:rFonts w:cstheme="minorHAnsi"/>
+        </w:rPr>
+        <w:t xml:space="preserve"> e ferramentas de </w:t>
+      </w:r>
+      <w:proofErr w:type="spellStart"/>
+      <w:r>
+        <w:rPr>
+          <w:rFonts w:cstheme="minorHAnsi"/>
+        </w:rPr>
+        <w:t>fabricação</w:t>
+      </w:r>
+      <w:proofErr w:type="spellEnd"/>
     </w:p>
     <w:p>
       <w:pPr>
@@ -30183,8 +30516,18 @@
         <w:rPr>
           <w:rFonts w:cstheme="minorHAnsi"/>
         </w:rPr>
-        <w:t>Base de dados de entregas</w:t>
-      </w:r>
+        <w:t xml:space="preserve">Base de dados de </w:t>
+      </w:r>
+      <w:proofErr w:type="spellStart"/>
+      <w:proofErr w:type="gramStart"/>
+      <w:r>
+        <w:rPr>
+          <w:rFonts w:cstheme="minorHAnsi"/>
+        </w:rPr>
+        <w:t>entregas</w:t>
+      </w:r>
+      <w:proofErr w:type="spellEnd"/>
+      <w:proofErr w:type="gramEnd"/>
     </w:p>
     <w:p>
       <w:pPr>
@@ -30197,12 +30540,28 @@
           <w:lang w:val="pt-PT"/>
         </w:rPr>
       </w:pPr>
+      <w:proofErr w:type="spellStart"/>
       <w:r>
         <w:rPr>
           <w:rFonts w:cstheme="minorHAnsi"/>
         </w:rPr>
-        <w:t>Servidores de deployment de aplicações</w:t>
-      </w:r>
+        <w:t>Servidores</w:t>
+      </w:r>
+      <w:proofErr w:type="spellEnd"/>
+      <w:r>
+        <w:rPr>
+          <w:rFonts w:cstheme="minorHAnsi"/>
+        </w:rPr>
+        <w:t xml:space="preserve"> de deployment de </w:t>
+      </w:r>
+      <w:proofErr w:type="spellStart"/>
+      <w:r>
+        <w:rPr>
+          <w:rFonts w:cstheme="minorHAnsi"/>
+        </w:rPr>
+        <w:t>aplicações</w:t>
+      </w:r>
+      <w:proofErr w:type="spellEnd"/>
     </w:p>
     <w:p>
       <w:pPr>
@@ -30225,6 +30584,25 @@
     </w:p>
     <w:p>
       <w:pPr>
+        <w:pStyle w:val="PargrafodaLista"/>
+        <w:numPr>
+          <w:ilvl w:val="0"/>
+          <w:numId w:val="37"/>
+        </w:numPr>
+        <w:rPr>
+          <w:lang w:val="pt-PT"/>
+        </w:rPr>
+      </w:pPr>
+      <w:r>
+        <w:rPr>
+          <w:rFonts w:cstheme="minorHAnsi"/>
+          <w:lang w:val="pt-PT"/>
+        </w:rPr>
+        <w:t>Base de Dados de Produtos</w:t>
+      </w:r>
+    </w:p>
+    <w:p>
+      <w:pPr>
         <w:pStyle w:val="Ttulo3"/>
         <w:rPr>
           <w:lang w:val="pt-PT"/>
@@ -30308,7 +30686,7 @@
         <w:rPr>
           <w:lang w:val="pt-PT"/>
         </w:rPr>
-        <w:t>t</w:t>
+        <w:t>d</w:t>
       </w:r>
       <w:r>
         <w:rPr>
@@ -30338,7 +30716,21 @@
         <w:rPr>
           <w:lang w:val="pt-PT"/>
         </w:rPr>
-        <w:t xml:space="preserve"> operações (queries) </w:t>
+        <w:t xml:space="preserve"> operações (</w:t>
+      </w:r>
+      <w:proofErr w:type="spellStart"/>
+      <w:r>
+        <w:rPr>
+          <w:lang w:val="pt-PT"/>
+        </w:rPr>
+        <w:t>queries</w:t>
+      </w:r>
+      <w:proofErr w:type="spellEnd"/>
+      <w:r>
+        <w:rPr>
+          <w:lang w:val="pt-PT"/>
+        </w:rPr>
+        <w:t xml:space="preserve">) </w:t>
       </w:r>
       <w:r>
         <w:rPr>
@@ -30368,7 +30760,21 @@
         <w:rPr>
           <w:lang w:val="pt-PT"/>
         </w:rPr>
-        <w:t>, isto permitirá que em caso de uma agressão tenha sido efetuada, estes logs mostrarão quem teve acesso à base de dados, quando, onde e como.</w:t>
+        <w:t xml:space="preserve">, isto permitirá que em caso de uma agressão tenha sido efetuada, estes </w:t>
+      </w:r>
+      <w:proofErr w:type="spellStart"/>
+      <w:r>
+        <w:rPr>
+          <w:lang w:val="pt-PT"/>
+        </w:rPr>
+        <w:t>logs</w:t>
+      </w:r>
+      <w:proofErr w:type="spellEnd"/>
+      <w:r>
+        <w:rPr>
+          <w:lang w:val="pt-PT"/>
+        </w:rPr>
+        <w:t xml:space="preserve"> mostrarão quem teve acesso à base de dados, quando, onde e como.</w:t>
       </w:r>
     </w:p>
     <w:p>
@@ -30394,7 +30800,42 @@
         <w:rPr>
           <w:lang w:val="pt-PT"/>
         </w:rPr>
-        <w:t>em ficheiros de texto dos snapshots da database periodicament</w:t>
+        <w:t xml:space="preserve">em ficheiros de </w:t>
+      </w:r>
+      <w:r>
+        <w:rPr>
+          <w:lang w:val="pt-PT"/>
+        </w:rPr>
+        <w:lastRenderedPageBreak/>
+        <w:t xml:space="preserve">texto dos </w:t>
+      </w:r>
+      <w:proofErr w:type="spellStart"/>
+      <w:r>
+        <w:rPr>
+          <w:lang w:val="pt-PT"/>
+        </w:rPr>
+        <w:t>snapshots</w:t>
+      </w:r>
+      <w:proofErr w:type="spellEnd"/>
+      <w:r>
+        <w:rPr>
+          <w:lang w:val="pt-PT"/>
+        </w:rPr>
+        <w:t xml:space="preserve"> da </w:t>
+      </w:r>
+      <w:proofErr w:type="spellStart"/>
+      <w:r>
+        <w:rPr>
+          <w:lang w:val="pt-PT"/>
+        </w:rPr>
+        <w:t>database</w:t>
+      </w:r>
+      <w:proofErr w:type="spellEnd"/>
+      <w:r>
+        <w:rPr>
+          <w:lang w:val="pt-PT"/>
+        </w:rPr>
+        <w:t xml:space="preserve"> periodicament</w:t>
       </w:r>
       <w:r>
         <w:rPr>
@@ -30486,7 +30927,35 @@
         <w:rPr>
           <w:lang w:val="pt-PT"/>
         </w:rPr>
-        <w:t>De forma que o servidor de armazenamento em nuvem de documentos fique mais seguro, deve-se encriptar todo o tipo de documento que é armazenado nesta cloud. Com isto, mesmo que a cloud seja atacado, o atacante perderá muito tempo ou poderá até mesmo não conseguir desencriptar a informação roubada.</w:t>
+        <w:t xml:space="preserve">De forma que o servidor de armazenamento em nuvem de documentos fique mais seguro, deve-se encriptar todo o tipo de documento que é armazenado nesta </w:t>
+      </w:r>
+      <w:proofErr w:type="spellStart"/>
+      <w:r>
+        <w:rPr>
+          <w:lang w:val="pt-PT"/>
+        </w:rPr>
+        <w:t>cloud</w:t>
+      </w:r>
+      <w:proofErr w:type="spellEnd"/>
+      <w:r>
+        <w:rPr>
+          <w:lang w:val="pt-PT"/>
+        </w:rPr>
+        <w:t xml:space="preserve">. Com isto, mesmo que a </w:t>
+      </w:r>
+      <w:proofErr w:type="spellStart"/>
+      <w:r>
+        <w:rPr>
+          <w:lang w:val="pt-PT"/>
+        </w:rPr>
+        <w:t>cloud</w:t>
+      </w:r>
+      <w:proofErr w:type="spellEnd"/>
+      <w:r>
+        <w:rPr>
+          <w:lang w:val="pt-PT"/>
+        </w:rPr>
+        <w:t xml:space="preserve"> seja atacado, o atacante perderá muito tempo ou poderá até mesmo não conseguir desencriptar a informação roubada.</w:t>
       </w:r>
     </w:p>
     <w:p>
@@ -30536,7 +31005,21 @@
           <w:lang w:val="pt-PT"/>
         </w:rPr>
         <w:tab/>
-        <w:t>Deve ser feito um controlo de acessos à aplicação do sistema de gestão financeira, controlando assim acessos indevidos à mesma, por exemplo um login feito com sucesso fora da rede empresarial. As realizações de testes de segurança têm um papel crucial neste aspeto, pois estes detetarão lacunas no sistema de segurança da app. Os testes serão implementados com auxílio da ferramenta Selenium em junção com um software de VPN para fazer várias simulações de diferentes tipos de acesso a contas e mesmo ataques à aplicação de diferentes localizações.</w:t>
+        <w:t xml:space="preserve">Deve ser feito um controlo de acessos à aplicação do sistema de gestão financeira, controlando assim acessos indevidos à mesma, por exemplo um login feito com sucesso fora da rede empresarial. As realizações de testes de segurança têm um papel crucial neste aspeto, pois estes detetarão lacunas no sistema de segurança da app. Os testes serão implementados com auxílio da ferramenta </w:t>
+      </w:r>
+      <w:proofErr w:type="spellStart"/>
+      <w:r>
+        <w:rPr>
+          <w:lang w:val="pt-PT"/>
+        </w:rPr>
+        <w:t>Selenium</w:t>
+      </w:r>
+      <w:proofErr w:type="spellEnd"/>
+      <w:r>
+        <w:rPr>
+          <w:lang w:val="pt-PT"/>
+        </w:rPr>
+        <w:t xml:space="preserve"> em junção com um software de VPN para fazer várias simulações de diferentes tipos de acesso a contas e mesmo ataques à aplicação de diferentes localizações.</w:t>
       </w:r>
     </w:p>
     <w:p>
@@ -30550,7 +31033,21 @@
           <w:lang w:val="pt-PT"/>
         </w:rPr>
         <w:tab/>
-        <w:t xml:space="preserve">De forma a manter controlo de tudo o que está a ser efetuado na aplicação, ficarão registados todos os logs da mesma, de forma que caso haja algum ataque ou atividade duvidosa no software, seja mais fácil de identificar </w:t>
+        <w:t xml:space="preserve">De forma a manter controlo de tudo o que está a ser efetuado na aplicação, ficarão registados todos os </w:t>
+      </w:r>
+      <w:proofErr w:type="spellStart"/>
+      <w:r>
+        <w:rPr>
+          <w:lang w:val="pt-PT"/>
+        </w:rPr>
+        <w:t>logs</w:t>
+      </w:r>
+      <w:proofErr w:type="spellEnd"/>
+      <w:r>
+        <w:rPr>
+          <w:lang w:val="pt-PT"/>
+        </w:rPr>
+        <w:t xml:space="preserve"> da mesma, de forma que caso haja algum ataque ou atividade duvidosa no software, seja mais fácil de identificar </w:t>
       </w:r>
       <w:r>
         <w:rPr>
@@ -30661,7 +31158,14 @@
         <w:rPr>
           <w:lang w:val="pt-PT"/>
         </w:rPr>
-        <w:t xml:space="preserve">Os servidores de base de dados deverão ter acesso restrito, sendo permitido que apenas o/os </w:t>
+        <w:t xml:space="preserve">Os servidores de base de dados deverão ter acesso restrito, sendo permitido que apenas </w:t>
+      </w:r>
+      <w:proofErr w:type="gramStart"/>
+      <w:r>
+        <w:rPr>
+          <w:lang w:val="pt-PT"/>
+        </w:rPr>
+        <w:t xml:space="preserve">o/os </w:t>
       </w:r>
       <w:r>
         <w:rPr>
@@ -30669,7 +31173,16 @@
           <w:szCs w:val="36"/>
           <w:lang w:val="pt-PT"/>
         </w:rPr>
-        <w:t>Quem deve ter acesso</w:t>
+        <w:t>Quem</w:t>
+      </w:r>
+      <w:proofErr w:type="gramEnd"/>
+      <w:r>
+        <w:rPr>
+          <w:sz w:val="36"/>
+          <w:szCs w:val="36"/>
+          <w:lang w:val="pt-PT"/>
+        </w:rPr>
+        <w:t xml:space="preserve"> deve ter acesso</w:t>
       </w:r>
       <w:r>
         <w:rPr>
@@ -30717,7 +31230,21 @@
         <w:rPr>
           <w:lang w:val="pt-PT"/>
         </w:rPr>
-        <w:t>Toda a atividade que envolva o acesso à sala de servidores e aos servidores em si, ficará registado em logs, anotando a identificação do cartão acedido e hora de acesso ao mesmo, isto permitirá que em caso de ataque seja feita uma análise ao histórico de quem teve o acesso aos servidores.</w:t>
+        <w:t xml:space="preserve">Toda a atividade que envolva o acesso à sala de servidores e aos servidores em si, ficará registado em </w:t>
+      </w:r>
+      <w:proofErr w:type="spellStart"/>
+      <w:r>
+        <w:rPr>
+          <w:lang w:val="pt-PT"/>
+        </w:rPr>
+        <w:t>logs</w:t>
+      </w:r>
+      <w:proofErr w:type="spellEnd"/>
+      <w:r>
+        <w:rPr>
+          <w:lang w:val="pt-PT"/>
+        </w:rPr>
+        <w:t>, anotando a identificação do cartão acedido e hora de acesso ao mesmo, isto permitirá que em caso de ataque seja feita uma análise ao histórico de quem teve o acesso aos servidores.</w:t>
       </w:r>
     </w:p>
     <w:p>
@@ -30761,7 +31288,21 @@
         <w:rPr>
           <w:lang w:val="pt-PT"/>
         </w:rPr>
-        <w:t>Deve ser feito um controlo de acessos à aplicação do sistema de apoio ao cliente, controlando assim acessos indevidos à mesma, por exemplo um login feito com sucesso fora da rede empresarial. As realizações de testes de segurança têm um papel crucial neste aspeto, pois estes detetarão lacunas no sistema de segurança da app. Os testes serão implementados com auxílio da ferramenta Selenium em junção com um software de VPN para fazer várias simulações de diferentes tipos de acesso a contas e mesmo ataques à aplicação de diferentes localizações.</w:t>
+        <w:t xml:space="preserve">Deve ser feito um controlo de acessos à aplicação do sistema de apoio ao cliente, controlando assim acessos indevidos à mesma, por exemplo um login feito com sucesso fora da rede empresarial. As realizações de testes de segurança têm um papel crucial neste aspeto, pois estes detetarão lacunas no sistema de segurança da app. Os testes serão implementados com auxílio da ferramenta </w:t>
+      </w:r>
+      <w:proofErr w:type="spellStart"/>
+      <w:r>
+        <w:rPr>
+          <w:lang w:val="pt-PT"/>
+        </w:rPr>
+        <w:t>Selenium</w:t>
+      </w:r>
+      <w:proofErr w:type="spellEnd"/>
+      <w:r>
+        <w:rPr>
+          <w:lang w:val="pt-PT"/>
+        </w:rPr>
+        <w:t xml:space="preserve"> em junção com um software de VPN para fazer várias simulações de diferentes tipos de acesso a contas e mesmo ataques à aplicação de diferentes localizações.</w:t>
       </w:r>
     </w:p>
     <w:p>
@@ -30775,7 +31316,21 @@
           <w:lang w:val="pt-PT"/>
         </w:rPr>
         <w:tab/>
-        <w:t>De forma a manter controlo de tudo o que está a ser efetuado na aplicação, ficarão registados todos os logs da mesma, de forma que caso haja algum ataque ou atividade duvidosa no software, seja mais fácil de identificar a entidade e operações malignas.</w:t>
+        <w:t xml:space="preserve">De forma a manter controlo de tudo o que está a ser efetuado na aplicação, ficarão registados todos os </w:t>
+      </w:r>
+      <w:proofErr w:type="spellStart"/>
+      <w:r>
+        <w:rPr>
+          <w:lang w:val="pt-PT"/>
+        </w:rPr>
+        <w:t>logs</w:t>
+      </w:r>
+      <w:proofErr w:type="spellEnd"/>
+      <w:r>
+        <w:rPr>
+          <w:lang w:val="pt-PT"/>
+        </w:rPr>
+        <w:t xml:space="preserve"> da mesma, de forma que caso haja algum ataque ou atividade duvidosa no software, seja mais fácil de identificar a entidade e operações malignas.</w:t>
       </w:r>
     </w:p>
     <w:p>
@@ -30972,14 +31527,42 @@
         <w:rPr>
           <w:lang w:val="pt-PT"/>
         </w:rPr>
-        <w:t xml:space="preserve">De forma a poder manter registo de ações efetuada à base de dados, devem ser mantidos registos de todos os acessos efetuados à mesma, bem como as operações (queries) que foram </w:t>
+        <w:t>De forma a poder manter registo de ações efetuada à base de dados, devem ser mantidos registos de todos os acessos efetuados à mesma, bem como as operações (</w:t>
+      </w:r>
+      <w:proofErr w:type="spellStart"/>
+      <w:r>
+        <w:rPr>
+          <w:lang w:val="pt-PT"/>
+        </w:rPr>
+        <w:t>queries</w:t>
+      </w:r>
+      <w:proofErr w:type="spellEnd"/>
+      <w:r>
+        <w:rPr>
+          <w:lang w:val="pt-PT"/>
+        </w:rPr>
+        <w:t xml:space="preserve">) que foram </w:t>
       </w:r>
       <w:r>
         <w:rPr>
           <w:lang w:val="pt-PT"/>
         </w:rPr>
         <w:lastRenderedPageBreak/>
-        <w:t>executadas, isto permitirá que em caso de uma agressão tenha sido efetuada, estes logs mostrarão quem teve acesso à base de dados, quando, onde e como.</w:t>
+        <w:t xml:space="preserve">executadas, isto permitirá que em caso de uma agressão tenha sido efetuada, estes </w:t>
+      </w:r>
+      <w:proofErr w:type="spellStart"/>
+      <w:r>
+        <w:rPr>
+          <w:lang w:val="pt-PT"/>
+        </w:rPr>
+        <w:t>logs</w:t>
+      </w:r>
+      <w:proofErr w:type="spellEnd"/>
+      <w:r>
+        <w:rPr>
+          <w:lang w:val="pt-PT"/>
+        </w:rPr>
+        <w:t xml:space="preserve"> mostrarão quem teve acesso à base de dados, quando, onde e como.</w:t>
       </w:r>
     </w:p>
     <w:p>
@@ -31005,7 +31588,35 @@
         <w:rPr>
           <w:lang w:val="pt-PT"/>
         </w:rPr>
-        <w:t>em ficheiros de texto dos snapshots da database periodicamente, algo que estará explicado no Plano de Recuperação.</w:t>
+        <w:t xml:space="preserve">em ficheiros de texto dos </w:t>
+      </w:r>
+      <w:proofErr w:type="spellStart"/>
+      <w:r>
+        <w:rPr>
+          <w:lang w:val="pt-PT"/>
+        </w:rPr>
+        <w:t>snapshots</w:t>
+      </w:r>
+      <w:proofErr w:type="spellEnd"/>
+      <w:r>
+        <w:rPr>
+          <w:lang w:val="pt-PT"/>
+        </w:rPr>
+        <w:t xml:space="preserve"> da </w:t>
+      </w:r>
+      <w:proofErr w:type="spellStart"/>
+      <w:r>
+        <w:rPr>
+          <w:lang w:val="pt-PT"/>
+        </w:rPr>
+        <w:t>database</w:t>
+      </w:r>
+      <w:proofErr w:type="spellEnd"/>
+      <w:r>
+        <w:rPr>
+          <w:lang w:val="pt-PT"/>
+        </w:rPr>
+        <w:t xml:space="preserve"> periodicamente, algo que estará explicado no Plano de Recuperação.</w:t>
       </w:r>
     </w:p>
     <w:p>
@@ -31020,7 +31631,21 @@
         <w:rPr>
           <w:lang w:val="pt-PT"/>
         </w:rPr>
-        <w:t>Atividades de Mitigação: Servidor de deployment de aplicações</w:t>
+        <w:t xml:space="preserve">Atividades de Mitigação: Servidor de </w:t>
+      </w:r>
+      <w:proofErr w:type="spellStart"/>
+      <w:r>
+        <w:rPr>
+          <w:lang w:val="pt-PT"/>
+        </w:rPr>
+        <w:t>deployment</w:t>
+      </w:r>
+      <w:proofErr w:type="spellEnd"/>
+      <w:r>
+        <w:rPr>
+          <w:lang w:val="pt-PT"/>
+        </w:rPr>
+        <w:t xml:space="preserve"> de aplicações</w:t>
       </w:r>
       <w:bookmarkEnd w:id="39"/>
     </w:p>
@@ -31035,7 +31660,28 @@
         <w:rPr>
           <w:lang w:val="pt-PT"/>
         </w:rPr>
-        <w:t xml:space="preserve">Os servidores de deployment de aplicações deverão ter acesso restrito, sendo permitido que apenas o/os </w:t>
+        <w:t xml:space="preserve">Os servidores de </w:t>
+      </w:r>
+      <w:proofErr w:type="spellStart"/>
+      <w:r>
+        <w:rPr>
+          <w:lang w:val="pt-PT"/>
+        </w:rPr>
+        <w:t>deployment</w:t>
+      </w:r>
+      <w:proofErr w:type="spellEnd"/>
+      <w:r>
+        <w:rPr>
+          <w:lang w:val="pt-PT"/>
+        </w:rPr>
+        <w:t xml:space="preserve"> de aplicações deverão ter acesso restrito, sendo permitido que apenas </w:t>
+      </w:r>
+      <w:proofErr w:type="gramStart"/>
+      <w:r>
+        <w:rPr>
+          <w:lang w:val="pt-PT"/>
+        </w:rPr>
+        <w:t xml:space="preserve">o/os </w:t>
       </w:r>
       <w:r>
         <w:rPr>
@@ -31043,7 +31689,16 @@
           <w:szCs w:val="36"/>
           <w:lang w:val="pt-PT"/>
         </w:rPr>
-        <w:t>Quem deve ter acesso</w:t>
+        <w:t>Quem</w:t>
+      </w:r>
+      <w:proofErr w:type="gramEnd"/>
+      <w:r>
+        <w:rPr>
+          <w:sz w:val="36"/>
+          <w:szCs w:val="36"/>
+          <w:lang w:val="pt-PT"/>
+        </w:rPr>
+        <w:t xml:space="preserve"> deve ter acesso</w:t>
       </w:r>
       <w:r>
         <w:rPr>
@@ -31091,7 +31746,21 @@
         <w:rPr>
           <w:lang w:val="pt-PT"/>
         </w:rPr>
-        <w:t>Toda a atividade que envolva o acesso à sala de servidores e aos servidores em si, ficará registado em logs, anotando a identificação do cartão acedido e hora de acesso ao mesmo, isto permitirá que em caso de ataque seja feita uma análise ao histórico de quem teve o acesso aos servidores.</w:t>
+        <w:t xml:space="preserve">Toda a atividade que envolva o acesso à sala de servidores e aos servidores em si, ficará registado em </w:t>
+      </w:r>
+      <w:proofErr w:type="spellStart"/>
+      <w:r>
+        <w:rPr>
+          <w:lang w:val="pt-PT"/>
+        </w:rPr>
+        <w:t>logs</w:t>
+      </w:r>
+      <w:proofErr w:type="spellEnd"/>
+      <w:r>
+        <w:rPr>
+          <w:lang w:val="pt-PT"/>
+        </w:rPr>
+        <w:t>, anotando a identificação do cartão acedido e hora de acesso ao mesmo, isto permitirá que em caso de ataque seja feita uma análise ao histórico de quem teve o acesso aos servidores.</w:t>
       </w:r>
     </w:p>
     <w:p>
@@ -31121,7 +31790,21 @@
         <w:rPr>
           <w:lang w:val="pt-PT"/>
         </w:rPr>
-        <w:t>Deve ser feito um controlo de acessos à aplicação do sistema de gestão dos recursos humanos, controlando assim acessos indevidos à mesma, por exemplo um login feito com sucesso fora da rede empresarial. As realizações de testes de segurança têm um papel crucial neste aspeto, pois estes detetarão lacunas no sistema de segurança da app. Os testes serão implementados com auxílio da ferramenta Selenium em junção com um software de VPN para fazer várias simulações de diferentes tipos de acesso a contas e mesmo ataques à aplicação de diferentes localizações.</w:t>
+        <w:t xml:space="preserve">Deve ser feito um controlo de acessos à aplicação do sistema de gestão dos recursos humanos, controlando assim acessos indevidos à mesma, por exemplo um login feito com sucesso fora da rede empresarial. As realizações de testes de segurança têm um papel crucial neste aspeto, pois estes detetarão lacunas no sistema de segurança da app. Os testes serão implementados com auxílio da ferramenta </w:t>
+      </w:r>
+      <w:proofErr w:type="spellStart"/>
+      <w:r>
+        <w:rPr>
+          <w:lang w:val="pt-PT"/>
+        </w:rPr>
+        <w:t>Selenium</w:t>
+      </w:r>
+      <w:proofErr w:type="spellEnd"/>
+      <w:r>
+        <w:rPr>
+          <w:lang w:val="pt-PT"/>
+        </w:rPr>
+        <w:t xml:space="preserve"> em junção com um software de VPN para fazer várias simulações de diferentes tipos de acesso a contas e mesmo ataques à aplicação de diferentes localizações.</w:t>
       </w:r>
     </w:p>
     <w:p>
@@ -31135,7 +31818,21 @@
           <w:lang w:val="pt-PT"/>
         </w:rPr>
         <w:tab/>
-        <w:t>De forma a manter controlo de tudo o que está a ser efetuado na aplicação, ficarão registados todos os logs da mesma, de forma que caso haja algum ataque ou atividade duvidosa no software, seja mais fácil de identificar a entidade e operações malignas.</w:t>
+        <w:t xml:space="preserve">De forma a manter controlo de tudo o que está a ser efetuado na aplicação, ficarão registados todos os </w:t>
+      </w:r>
+      <w:proofErr w:type="spellStart"/>
+      <w:r>
+        <w:rPr>
+          <w:lang w:val="pt-PT"/>
+        </w:rPr>
+        <w:t>logs</w:t>
+      </w:r>
+      <w:proofErr w:type="spellEnd"/>
+      <w:r>
+        <w:rPr>
+          <w:lang w:val="pt-PT"/>
+        </w:rPr>
+        <w:t xml:space="preserve"> da mesma, de forma que caso haja algum ataque ou atividade duvidosa no software, seja mais fácil de identificar a entidade e operações malignas.</w:t>
       </w:r>
     </w:p>
     <w:p>
@@ -31157,6 +31854,144 @@
         </w:rPr>
         <w:lastRenderedPageBreak/>
         <w:t>implementar práticas mais seguras no desenvolvimento e utilização da aplicação, fazendo com que estes evitem correr riscos de segurança.</w:t>
+      </w:r>
+    </w:p>
+    <w:p>
+      <w:pPr>
+        <w:pStyle w:val="Ttulo3"/>
+        <w:rPr>
+          <w:lang w:val="pt-PT"/>
+        </w:rPr>
+      </w:pPr>
+      <w:r>
+        <w:rPr>
+          <w:lang w:val="pt-PT"/>
+        </w:rPr>
+        <w:t>Atividades de Mitigação: Base de dados de produtos</w:t>
+      </w:r>
+    </w:p>
+    <w:p>
+      <w:pPr>
+        <w:ind w:firstLine="348"/>
+        <w:rPr>
+          <w:lang w:val="pt-PT"/>
+        </w:rPr>
+      </w:pPr>
+      <w:r>
+        <w:rPr>
+          <w:lang w:val="pt-PT"/>
+        </w:rPr>
+        <w:t xml:space="preserve">O acesso à base de dados de produtos deve ser restrito ao </w:t>
+      </w:r>
+      <w:r>
+        <w:rPr>
+          <w:sz w:val="36"/>
+          <w:szCs w:val="36"/>
+          <w:lang w:val="pt-PT"/>
+        </w:rPr>
+        <w:t>Quem deve ter acesso</w:t>
+      </w:r>
+      <w:r>
+        <w:rPr>
+          <w:lang w:val="pt-PT"/>
+        </w:rPr>
+        <w:t>, excluindo assim uma grande quantidade de possíveis atores a ataques à mesma, bem como deve estar disponível 24 horas por dia, tentando apresentar o máximo de disponibilização aos sistemas de informação, pois estes consomem constantemente os dados armazenados.</w:t>
+      </w:r>
+    </w:p>
+    <w:p>
+      <w:pPr>
+        <w:ind w:firstLine="348"/>
+        <w:rPr>
+          <w:lang w:val="pt-PT"/>
+        </w:rPr>
+      </w:pPr>
+      <w:r>
+        <w:rPr>
+          <w:lang w:val="pt-PT"/>
+        </w:rPr>
+        <w:t>De forma a poder manter registo de ações efetuada à base de dados, devem ser mantidos registos de todos os acessos efetuados à mesma, bem como as operações (</w:t>
+      </w:r>
+      <w:proofErr w:type="spellStart"/>
+      <w:r>
+        <w:rPr>
+          <w:lang w:val="pt-PT"/>
+        </w:rPr>
+        <w:t>queries</w:t>
+      </w:r>
+      <w:proofErr w:type="spellEnd"/>
+      <w:r>
+        <w:rPr>
+          <w:lang w:val="pt-PT"/>
+        </w:rPr>
+        <w:t xml:space="preserve">) que foram executadas, isto permitirá que em caso de uma agressão tenha sido efetuada, estes </w:t>
+      </w:r>
+      <w:proofErr w:type="spellStart"/>
+      <w:r>
+        <w:rPr>
+          <w:lang w:val="pt-PT"/>
+        </w:rPr>
+        <w:t>logs</w:t>
+      </w:r>
+      <w:proofErr w:type="spellEnd"/>
+      <w:r>
+        <w:rPr>
+          <w:lang w:val="pt-PT"/>
+        </w:rPr>
+        <w:t xml:space="preserve"> mostrarão quem teve acesso à base de dados, quando, onde e como.</w:t>
+      </w:r>
+    </w:p>
+    <w:p>
+      <w:pPr>
+        <w:ind w:firstLine="348"/>
+        <w:rPr>
+          <w:lang w:val="pt-PT"/>
+        </w:rPr>
+      </w:pPr>
+      <w:r>
+        <w:rPr>
+          <w:lang w:val="pt-PT"/>
+        </w:rPr>
+        <w:t>Deverá também ser feito um backup da base de dados diariamente, de forma a repor os dados em caso de ataque. Dentro deste intervalo diário, serão feitos registos</w:t>
+      </w:r>
+      <w:r>
+        <w:rPr>
+          <w:lang w:val="pt-PT"/>
+        </w:rPr>
+        <w:t xml:space="preserve"> </w:t>
+      </w:r>
+      <w:r>
+        <w:rPr>
+          <w:lang w:val="pt-PT"/>
+        </w:rPr>
+        <w:t xml:space="preserve">em ficheiros de texto dos </w:t>
+      </w:r>
+      <w:proofErr w:type="spellStart"/>
+      <w:r>
+        <w:rPr>
+          <w:lang w:val="pt-PT"/>
+        </w:rPr>
+        <w:t>snapshots</w:t>
+      </w:r>
+      <w:proofErr w:type="spellEnd"/>
+      <w:r>
+        <w:rPr>
+          <w:lang w:val="pt-PT"/>
+        </w:rPr>
+        <w:t xml:space="preserve"> da </w:t>
+      </w:r>
+      <w:proofErr w:type="spellStart"/>
+      <w:r>
+        <w:rPr>
+          <w:lang w:val="pt-PT"/>
+        </w:rPr>
+        <w:t>database</w:t>
+      </w:r>
+      <w:proofErr w:type="spellEnd"/>
+      <w:r>
+        <w:rPr>
+          <w:lang w:val="pt-PT"/>
+        </w:rPr>
+        <w:t xml:space="preserve"> periodicamente, algo que estará explicado no Plano de Recuperação.</w:t>
       </w:r>
     </w:p>
     <w:p>
@@ -31178,167 +32013,105 @@
     <w:p>
       <w:pPr>
         <w:rPr>
-          <w:lang w:val="pt-PT"/>
-        </w:rPr>
-      </w:pPr>
-      <w:r>
-        <w:rPr>
+          <w:sz w:val="44"/>
+          <w:szCs w:val="44"/>
+          <w:lang w:val="pt-PT"/>
+        </w:rPr>
+      </w:pPr>
+      <w:r>
+        <w:rPr>
+          <w:sz w:val="44"/>
+          <w:szCs w:val="44"/>
           <w:lang w:val="pt-PT"/>
         </w:rPr>
         <w:tab/>
-        <w:t>Tal como já foi referido anteriormente, os riscos que apresentaram uma avaliação com valor inferior a 5 foram aceites, não tomando nenhuma ação especial em caso de agressão, todavia, há recursos com riscos mitigados que possuem a mesma estrutura que recursos com riscos aceites, com isto, é possível adicionar algumas medidas a esses recursos, que é o caso da Base de Dados de Produtos, tendo assim as seguintes atividades de mitigação:</w:t>
+      </w:r>
+      <w:r>
+        <w:rPr>
+          <w:sz w:val="44"/>
+          <w:szCs w:val="44"/>
+          <w:lang w:val="pt-PT"/>
+        </w:rPr>
+        <w:t>&lt;FAZER TEXTO&gt;</w:t>
       </w:r>
     </w:p>
     <w:p>
       <w:pPr>
-        <w:pStyle w:val="PargrafodaLista"/>
-        <w:numPr>
-          <w:ilvl w:val="0"/>
-          <w:numId w:val="39"/>
-        </w:numPr>
-        <w:rPr>
-          <w:lang w:val="pt-PT"/>
-        </w:rPr>
-      </w:pPr>
-      <w:r>
-        <w:rPr>
-          <w:lang w:val="pt-PT"/>
-        </w:rPr>
-        <w:t>Acesso a esta base de dados deve ser restrita a X pessoa</w:t>
-      </w:r>
+        <w:ind w:left="708"/>
+        <w:rPr>
+          <w:lang w:val="pt-PT"/>
+        </w:rPr>
+      </w:pPr>
     </w:p>
     <w:p>
       <w:pPr>
-        <w:pStyle w:val="PargrafodaLista"/>
-        <w:numPr>
-          <w:ilvl w:val="0"/>
-          <w:numId w:val="39"/>
-        </w:numPr>
-        <w:rPr>
-          <w:lang w:val="pt-PT"/>
-        </w:rPr>
-      </w:pPr>
-      <w:r>
-        <w:rPr>
-          <w:lang w:val="pt-PT"/>
-        </w:rPr>
-        <w:t>Esta deve estar disponível 24 horas por dia</w:t>
+        <w:rPr>
+          <w:lang w:val="pt-PT"/>
+        </w:rPr>
+      </w:pPr>
+      <w:r>
+        <w:rPr>
+          <w:lang w:val="pt-PT"/>
+        </w:rPr>
+        <w:tab/>
+      </w:r>
+      <w:r>
+        <w:rPr>
+          <w:lang w:val="pt-PT"/>
+        </w:rPr>
+        <w:br w:type="page"/>
       </w:r>
     </w:p>
     <w:p>
       <w:pPr>
-        <w:pStyle w:val="PargrafodaLista"/>
-        <w:numPr>
-          <w:ilvl w:val="0"/>
-          <w:numId w:val="39"/>
-        </w:numPr>
-        <w:rPr>
-          <w:lang w:val="pt-PT"/>
-        </w:rPr>
-      </w:pPr>
-      <w:r>
-        <w:rPr>
-          <w:lang w:val="pt-PT"/>
-        </w:rPr>
-        <w:t xml:space="preserve">Manter em registo todos os acessos e alterações efetuadas na base de dados </w:t>
-      </w:r>
+        <w:rPr>
+          <w:lang w:val="pt-PT"/>
+        </w:rPr>
+      </w:pPr>
     </w:p>
     <w:p>
       <w:pPr>
-        <w:pStyle w:val="PargrafodaLista"/>
-        <w:numPr>
-          <w:ilvl w:val="0"/>
-          <w:numId w:val="39"/>
-        </w:numPr>
-        <w:rPr>
-          <w:lang w:val="pt-PT"/>
-        </w:rPr>
-      </w:pPr>
-      <w:r>
-        <w:rPr>
-          <w:lang w:val="pt-PT"/>
-        </w:rPr>
-        <w:t>Deve ser feito um backup da base de dados diariamente, com registo em ficheiros de snapshots feitos de 2 em 2 horas</w:t>
-      </w:r>
-    </w:p>
-    <w:p>
-      <w:pPr>
-        <w:ind w:left="708"/>
-        <w:rPr>
-          <w:lang w:val="pt-PT"/>
-        </w:rPr>
-      </w:pPr>
-    </w:p>
-    <w:p>
-      <w:pPr>
-        <w:rPr>
-          <w:lang w:val="pt-PT"/>
-        </w:rPr>
-      </w:pPr>
-      <w:r>
-        <w:rPr>
-          <w:lang w:val="pt-PT"/>
-        </w:rPr>
-        <w:tab/>
-      </w:r>
-      <w:r>
-        <w:rPr>
-          <w:lang w:val="pt-PT"/>
-        </w:rPr>
-        <w:br w:type="page"/>
-      </w:r>
-    </w:p>
-    <w:p>
-      <w:pPr>
-        <w:rPr>
-          <w:lang w:val="pt-PT"/>
-        </w:rPr>
-      </w:pPr>
-    </w:p>
-    <w:p>
-      <w:pPr>
         <w:pStyle w:val="Ttulo1"/>
         <w:rPr>
           <w:lang w:val="pt-PT"/>
         </w:rPr>
       </w:pPr>
-      <w:bookmarkStart w:id="42" w:name="_Toc137025985"/>
-      <w:r>
-        <w:rPr>
-          <w:lang w:val="pt-PT"/>
-        </w:rPr>
-        <w:t>Plano de Segurança</w:t>
+      <w:bookmarkStart w:id="42" w:name="_Toc137025994"/>
+      <w:r>
+        <w:rPr>
+          <w:lang w:val="pt-PT"/>
+        </w:rPr>
+        <w:t>Plano de Recuperação</w:t>
       </w:r>
       <w:bookmarkEnd w:id="42"/>
     </w:p>
     <w:p>
       <w:pPr>
-        <w:rPr>
-          <w:lang w:val="pt-PT"/>
-        </w:rPr>
-      </w:pPr>
-      <w:r>
-        <w:rPr>
-          <w:lang w:val="pt-PT"/>
-        </w:rPr>
-        <w:t>&lt;Resumo ou introdução ao plano de segurança e falar dos seguintes pontos&gt;</w:t>
+        <w:ind w:firstLine="708"/>
+        <w:rPr>
+          <w:lang w:val="pt-PT"/>
+        </w:rPr>
+      </w:pPr>
+      <w:r>
+        <w:rPr>
+          <w:lang w:val="pt-PT"/>
+        </w:rPr>
+        <w:t xml:space="preserve">O plano de recuperação é um conjunto de estratégias e ações desenvolvidas para salvaguardar informação no caso de haver uma agressão nos recursos críticos. Tem como objetivos principais delinear os detalhes do sistema de backups implementado permitindo a recuperação de informação em caso de falha, corrupção, alteração ou destruição de um recurso da Dev4Sell. </w:t>
       </w:r>
     </w:p>
     <w:p>
       <w:pPr>
-        <w:pStyle w:val="Ttulo2"/>
-        <w:rPr>
-          <w:lang w:val="pt-PT"/>
-        </w:rPr>
-      </w:pPr>
-      <w:bookmarkStart w:id="43" w:name="_Toc137025986"/>
-      <w:r>
-        <w:rPr>
-          <w:lang w:val="pt-PT"/>
-        </w:rPr>
-        <w:t>Entidades envolvidas</w:t>
-      </w:r>
-      <w:bookmarkEnd w:id="43"/>
+        <w:ind w:firstLine="708"/>
+        <w:rPr>
+          <w:lang w:val="pt-PT"/>
+        </w:rPr>
+      </w:pPr>
+      <w:r>
+        <w:rPr>
+          <w:lang w:val="pt-PT"/>
+        </w:rPr>
+        <w:t>Na tabela apresentada a baixo está elaborado o sistema de backups implementado.</w:t>
+      </w:r>
     </w:p>
     <w:p>
       <w:pPr>
@@ -31347,184 +32120,14 @@
           <w:lang w:val="pt-PT"/>
         </w:rPr>
       </w:pPr>
-      <w:bookmarkStart w:id="44" w:name="_Toc137025987"/>
-      <w:r>
-        <w:rPr>
-          <w:lang w:val="pt-PT"/>
-        </w:rPr>
-        <w:t>Políticas de Segurança</w:t>
-      </w:r>
-      <w:bookmarkEnd w:id="44"/>
-    </w:p>
-    <w:p>
-      <w:pPr>
-        <w:pStyle w:val="Ttulo2"/>
-        <w:rPr>
-          <w:lang w:val="pt-PT"/>
-        </w:rPr>
-      </w:pPr>
-      <w:bookmarkStart w:id="45" w:name="_Toc137025988"/>
-      <w:r>
-        <w:rPr>
-          <w:lang w:val="pt-PT"/>
-        </w:rPr>
-        <w:t>Controlos de acesso</w:t>
-      </w:r>
-      <w:bookmarkEnd w:id="45"/>
-    </w:p>
-    <w:p>
-      <w:pPr>
-        <w:pStyle w:val="Ttulo2"/>
-        <w:rPr>
-          <w:lang w:val="pt-PT"/>
-        </w:rPr>
-      </w:pPr>
-      <w:bookmarkStart w:id="46" w:name="_Toc137025989"/>
-      <w:r>
-        <w:rPr>
-          <w:lang w:val="pt-PT"/>
-        </w:rPr>
-        <w:t>Monitorização e Deteção de Incidentes</w:t>
-      </w:r>
-      <w:bookmarkEnd w:id="46"/>
-    </w:p>
-    <w:p>
-      <w:pPr>
-        <w:pStyle w:val="Ttulo3"/>
-        <w:rPr>
-          <w:lang w:val="pt-PT"/>
-        </w:rPr>
-      </w:pPr>
-      <w:bookmarkStart w:id="47" w:name="_Toc137025990"/>
-      <w:r>
-        <w:rPr>
-          <w:lang w:val="pt-PT"/>
-        </w:rPr>
-        <w:t>Resposta a Incidentes</w:t>
-      </w:r>
-      <w:bookmarkEnd w:id="47"/>
-    </w:p>
-    <w:p>
-      <w:pPr>
-        <w:pStyle w:val="Ttulo2"/>
-        <w:rPr>
-          <w:lang w:val="pt-PT"/>
-        </w:rPr>
-      </w:pPr>
-      <w:bookmarkStart w:id="48" w:name="_Toc137025991"/>
-      <w:r>
-        <w:rPr>
-          <w:lang w:val="pt-PT"/>
-        </w:rPr>
-        <w:t>Treino e Consciencialização</w:t>
-      </w:r>
-      <w:bookmarkEnd w:id="48"/>
-    </w:p>
-    <w:p>
-      <w:pPr>
-        <w:pStyle w:val="Ttulo2"/>
-        <w:rPr>
-          <w:lang w:val="pt-PT"/>
-        </w:rPr>
-      </w:pPr>
-      <w:bookmarkStart w:id="49" w:name="_Toc137025992"/>
-      <w:r>
-        <w:rPr>
-          <w:lang w:val="pt-PT"/>
-        </w:rPr>
-        <w:t>Auditoria</w:t>
-      </w:r>
-      <w:bookmarkEnd w:id="49"/>
-    </w:p>
-    <w:p>
-      <w:pPr>
-        <w:pStyle w:val="Ttulo2"/>
-        <w:rPr>
-          <w:lang w:val="pt-PT"/>
-        </w:rPr>
-      </w:pPr>
-      <w:bookmarkStart w:id="50" w:name="_Toc137025993"/>
-      <w:r>
-        <w:rPr>
-          <w:lang w:val="pt-PT"/>
-        </w:rPr>
-        <w:t>Revisão e Melhoria Contínua do Plano de Segurança</w:t>
-      </w:r>
-      <w:bookmarkEnd w:id="50"/>
-    </w:p>
-    <w:p>
-      <w:pPr>
-        <w:rPr>
-          <w:lang w:val="pt-PT"/>
-        </w:rPr>
-      </w:pPr>
-      <w:r>
-        <w:rPr>
-          <w:lang w:val="pt-PT"/>
-        </w:rPr>
-        <w:br w:type="page"/>
-      </w:r>
-    </w:p>
-    <w:p>
-      <w:pPr>
-        <w:pStyle w:val="Ttulo1"/>
-        <w:rPr>
-          <w:lang w:val="pt-PT"/>
-        </w:rPr>
-      </w:pPr>
-      <w:bookmarkStart w:id="51" w:name="_Toc137025994"/>
-      <w:r>
-        <w:rPr>
-          <w:lang w:val="pt-PT"/>
-        </w:rPr>
-        <w:lastRenderedPageBreak/>
-        <w:t>Plano de Recuperação</w:t>
-      </w:r>
-      <w:bookmarkEnd w:id="51"/>
-    </w:p>
-    <w:p>
-      <w:pPr>
-        <w:ind w:firstLine="708"/>
-        <w:rPr>
-          <w:lang w:val="pt-PT"/>
-        </w:rPr>
-      </w:pPr>
-      <w:r>
-        <w:rPr>
-          <w:lang w:val="pt-PT"/>
-        </w:rPr>
-        <w:t xml:space="preserve">O plano de recuperação é um conjunto de estratégias e ações desenvolvidas para salvaguardar informação no caso de haver uma agressão nos recursos críticos. Tem como objetivos principais delinear os detalhes do sistema de backups implementado permitindo a recuperação de informação em caso de falha, corrupção, alteração ou destruição de um recurso da Dev4Sell. </w:t>
-      </w:r>
-    </w:p>
-    <w:p>
-      <w:pPr>
-        <w:ind w:firstLine="708"/>
-        <w:rPr>
-          <w:lang w:val="pt-PT"/>
-        </w:rPr>
-      </w:pPr>
-      <w:r>
-        <w:rPr>
-          <w:lang w:val="pt-PT"/>
-        </w:rPr>
-        <w:t>Na tabela apresentada a baixo está elaborado o sistema de backups implementado.</w:t>
-      </w:r>
-    </w:p>
-    <w:p>
-      <w:pPr>
-        <w:pStyle w:val="Ttulo2"/>
-        <w:rPr>
-          <w:lang w:val="pt-PT"/>
-        </w:rPr>
-      </w:pPr>
-      <w:bookmarkStart w:id="52" w:name="_Toc137025995"/>
+      <w:bookmarkStart w:id="43" w:name="_Toc137025995"/>
       <w:r>
         <w:rPr>
           <w:lang w:val="pt-PT"/>
         </w:rPr>
         <w:t>Backup</w:t>
       </w:r>
-      <w:bookmarkEnd w:id="52"/>
+      <w:bookmarkEnd w:id="43"/>
     </w:p>
     <w:tbl>
       <w:tblPr>
@@ -31895,7 +32498,25 @@
                 <w:szCs w:val="20"/>
                 <w:lang w:val="pt-PT"/>
               </w:rPr>
-              <w:t xml:space="preserve"> São feitas snapshots da base de dados de 2 em 2 horas</w:t>
+              <w:t xml:space="preserve"> São feitas </w:t>
+            </w:r>
+            <w:proofErr w:type="spellStart"/>
+            <w:r>
+              <w:rPr>
+                <w:sz w:val="20"/>
+                <w:szCs w:val="20"/>
+                <w:lang w:val="pt-PT"/>
+              </w:rPr>
+              <w:t>snapshots</w:t>
+            </w:r>
+            <w:proofErr w:type="spellEnd"/>
+            <w:r>
+              <w:rPr>
+                <w:sz w:val="20"/>
+                <w:szCs w:val="20"/>
+                <w:lang w:val="pt-PT"/>
+              </w:rPr>
+              <w:t xml:space="preserve"> da base de dados de 2 em 2 horas</w:t>
             </w:r>
           </w:p>
         </w:tc>
@@ -32081,7 +32702,25 @@
                 <w:szCs w:val="20"/>
                 <w:lang w:val="pt-PT"/>
               </w:rPr>
-              <w:t xml:space="preserve"> São feitas snapshots da base de dados de 2 em 2 horas</w:t>
+              <w:t xml:space="preserve"> São feitas </w:t>
+            </w:r>
+            <w:proofErr w:type="spellStart"/>
+            <w:r>
+              <w:rPr>
+                <w:sz w:val="20"/>
+                <w:szCs w:val="20"/>
+                <w:lang w:val="pt-PT"/>
+              </w:rPr>
+              <w:t>snapshots</w:t>
+            </w:r>
+            <w:proofErr w:type="spellEnd"/>
+            <w:r>
+              <w:rPr>
+                <w:sz w:val="20"/>
+                <w:szCs w:val="20"/>
+                <w:lang w:val="pt-PT"/>
+              </w:rPr>
+              <w:t xml:space="preserve"> da base de dados de 2 em 2 horas</w:t>
             </w:r>
           </w:p>
         </w:tc>
@@ -32267,7 +32906,25 @@
                 <w:szCs w:val="20"/>
                 <w:lang w:val="pt-PT"/>
               </w:rPr>
-              <w:t xml:space="preserve"> São feitas snapshots da base de dados de 2 em 2 horas</w:t>
+              <w:t xml:space="preserve"> São feitas </w:t>
+            </w:r>
+            <w:proofErr w:type="spellStart"/>
+            <w:r>
+              <w:rPr>
+                <w:sz w:val="20"/>
+                <w:szCs w:val="20"/>
+                <w:lang w:val="pt-PT"/>
+              </w:rPr>
+              <w:t>snapshots</w:t>
+            </w:r>
+            <w:proofErr w:type="spellEnd"/>
+            <w:r>
+              <w:rPr>
+                <w:sz w:val="20"/>
+                <w:szCs w:val="20"/>
+                <w:lang w:val="pt-PT"/>
+              </w:rPr>
+              <w:t xml:space="preserve"> da base de dados de 2 em 2 horas</w:t>
             </w:r>
           </w:p>
         </w:tc>
@@ -32303,7 +32960,25 @@
                 <w:szCs w:val="20"/>
                 <w:lang w:val="pt-PT"/>
               </w:rPr>
-              <w:t>Servidores de deployment de aplicações</w:t>
+              <w:t xml:space="preserve">Servidores de </w:t>
+            </w:r>
+            <w:proofErr w:type="spellStart"/>
+            <w:r>
+              <w:rPr>
+                <w:sz w:val="20"/>
+                <w:szCs w:val="20"/>
+                <w:lang w:val="pt-PT"/>
+              </w:rPr>
+              <w:t>deployment</w:t>
+            </w:r>
+            <w:proofErr w:type="spellEnd"/>
+            <w:r>
+              <w:rPr>
+                <w:sz w:val="20"/>
+                <w:szCs w:val="20"/>
+                <w:lang w:val="pt-PT"/>
+              </w:rPr>
+              <w:t xml:space="preserve"> de aplicações</w:t>
             </w:r>
           </w:p>
         </w:tc>
@@ -32374,8 +33049,18 @@
                 <w:szCs w:val="20"/>
                 <w:lang w:val="pt-PT"/>
               </w:rPr>
-              <w:t>- Data center</w:t>
-            </w:r>
+              <w:t xml:space="preserve">- Data </w:t>
+            </w:r>
+            <w:proofErr w:type="spellStart"/>
+            <w:r>
+              <w:rPr>
+                <w:sz w:val="20"/>
+                <w:szCs w:val="20"/>
+                <w:lang w:val="pt-PT"/>
+              </w:rPr>
+              <w:t>center</w:t>
+            </w:r>
+            <w:proofErr w:type="spellEnd"/>
           </w:p>
         </w:tc>
         <w:tc>
@@ -32400,8 +33085,13 @@
               </w:rPr>
             </w:pPr>
             <w:r>
-              <w:t>1 vez</w:t>
-            </w:r>
+              <w:t xml:space="preserve">1 </w:t>
+            </w:r>
+            <w:proofErr w:type="spellStart"/>
+            <w:r>
+              <w:t>vez</w:t>
+            </w:r>
+            <w:proofErr w:type="spellEnd"/>
           </w:p>
         </w:tc>
         <w:tc>
@@ -32431,7 +33121,16 @@
                 <w:szCs w:val="20"/>
                 <w:lang w:val="pt-PT"/>
               </w:rPr>
-              <w:t>- Este servidor atua quando o servidor principal é interrompido ou destruído</w:t>
+              <w:t xml:space="preserve">- Este servidor atua quando o servidor </w:t>
+            </w:r>
+            <w:r>
+              <w:rPr>
+                <w:sz w:val="20"/>
+                <w:szCs w:val="20"/>
+                <w:lang w:val="pt-PT"/>
+              </w:rPr>
+              <w:lastRenderedPageBreak/>
+              <w:t>principal é interrompido ou destruído</w:t>
             </w:r>
           </w:p>
         </w:tc>
@@ -32541,8 +33240,18 @@
                 <w:szCs w:val="20"/>
                 <w:lang w:val="pt-PT"/>
               </w:rPr>
-              <w:t>- Data center</w:t>
-            </w:r>
+              <w:t xml:space="preserve">- Data </w:t>
+            </w:r>
+            <w:proofErr w:type="spellStart"/>
+            <w:r>
+              <w:rPr>
+                <w:sz w:val="20"/>
+                <w:szCs w:val="20"/>
+                <w:lang w:val="pt-PT"/>
+              </w:rPr>
+              <w:t>center</w:t>
+            </w:r>
+            <w:proofErr w:type="spellEnd"/>
           </w:p>
         </w:tc>
         <w:tc>
@@ -32568,8 +33277,13 @@
               </w:rPr>
             </w:pPr>
             <w:r>
-              <w:t>1 vez</w:t>
-            </w:r>
+              <w:t xml:space="preserve">1 </w:t>
+            </w:r>
+            <w:proofErr w:type="spellStart"/>
+            <w:r>
+              <w:t>vez</w:t>
+            </w:r>
+            <w:proofErr w:type="spellEnd"/>
           </w:p>
         </w:tc>
         <w:tc>
@@ -33204,14 +33918,14 @@
           <w:lang w:val="pt-PT"/>
         </w:rPr>
       </w:pPr>
-      <w:bookmarkStart w:id="53" w:name="_Toc137025996"/>
+      <w:bookmarkStart w:id="44" w:name="_Toc137025996"/>
       <w:r>
         <w:rPr>
           <w:lang w:val="pt-PT"/>
         </w:rPr>
         <w:t>Guia de recuperação de Dados</w:t>
       </w:r>
-      <w:bookmarkEnd w:id="53"/>
+      <w:bookmarkEnd w:id="44"/>
     </w:p>
     <w:p>
       <w:pPr>
@@ -33310,7 +34024,6 @@
                 <w:color w:val="FFFFFF" w:themeColor="background1"/>
                 <w:lang w:val="pt-PT"/>
               </w:rPr>
-              <w:lastRenderedPageBreak/>
               <w:t>Recurso</w:t>
             </w:r>
           </w:p>
@@ -34641,7 +35354,35 @@
               <w:rPr>
                 <w:lang w:val="pt-PT"/>
               </w:rPr>
-              <w:t>- Configurar as conexões às bases de dados, alterando as connection strings de cada aplicação</w:t>
+              <w:t xml:space="preserve">- Configurar as conexões às bases de dados, alterando as </w:t>
+            </w:r>
+            <w:proofErr w:type="spellStart"/>
+            <w:r>
+              <w:rPr>
+                <w:lang w:val="pt-PT"/>
+              </w:rPr>
+              <w:t>connection</w:t>
+            </w:r>
+            <w:proofErr w:type="spellEnd"/>
+            <w:r>
+              <w:rPr>
+                <w:lang w:val="pt-PT"/>
+              </w:rPr>
+              <w:t xml:space="preserve"> </w:t>
+            </w:r>
+            <w:proofErr w:type="spellStart"/>
+            <w:r>
+              <w:rPr>
+                <w:lang w:val="pt-PT"/>
+              </w:rPr>
+              <w:t>strings</w:t>
+            </w:r>
+            <w:proofErr w:type="spellEnd"/>
+            <w:r>
+              <w:rPr>
+                <w:lang w:val="pt-PT"/>
+              </w:rPr>
+              <w:t xml:space="preserve"> de cada aplicação</w:t>
             </w:r>
           </w:p>
         </w:tc>
@@ -34921,7 +35662,25 @@
                 <w:szCs w:val="20"/>
                 <w:lang w:val="pt-PT"/>
               </w:rPr>
-              <w:t>Servidores de deployment de aplicações</w:t>
+              <w:t xml:space="preserve">Servidores de </w:t>
+            </w:r>
+            <w:proofErr w:type="spellStart"/>
+            <w:r>
+              <w:rPr>
+                <w:sz w:val="20"/>
+                <w:szCs w:val="20"/>
+                <w:lang w:val="pt-PT"/>
+              </w:rPr>
+              <w:t>deployment</w:t>
+            </w:r>
+            <w:proofErr w:type="spellEnd"/>
+            <w:r>
+              <w:rPr>
+                <w:sz w:val="20"/>
+                <w:szCs w:val="20"/>
+                <w:lang w:val="pt-PT"/>
+              </w:rPr>
+              <w:t xml:space="preserve"> de aplicações</w:t>
             </w:r>
           </w:p>
         </w:tc>
@@ -35680,7 +36439,21 @@
               <w:rPr>
                 <w:lang w:val="pt-PT"/>
               </w:rPr>
-              <w:t>- Monitorizar os “logs” das aplicações para verificar se há erros posteriores ao backup</w:t>
+              <w:t>- Monitorizar os “</w:t>
+            </w:r>
+            <w:proofErr w:type="spellStart"/>
+            <w:r>
+              <w:rPr>
+                <w:lang w:val="pt-PT"/>
+              </w:rPr>
+              <w:t>logs</w:t>
+            </w:r>
+            <w:proofErr w:type="spellEnd"/>
+            <w:r>
+              <w:rPr>
+                <w:lang w:val="pt-PT"/>
+              </w:rPr>
+              <w:t>” das aplicações para verificar se há erros posteriores ao backup</w:t>
             </w:r>
           </w:p>
         </w:tc>
@@ -36883,7 +37656,7 @@
           <w:lang w:val="pt-PT"/>
         </w:rPr>
       </w:pPr>
-      <w:bookmarkStart w:id="54" w:name="_Toc137025997"/>
+      <w:bookmarkStart w:id="45" w:name="_Toc137025997"/>
       <w:r>
         <w:rPr>
           <w:lang w:val="pt-PT"/>
@@ -36891,7 +37664,7 @@
         <w:lastRenderedPageBreak/>
         <w:t>Plano de Reposição</w:t>
       </w:r>
-      <w:bookmarkEnd w:id="54"/>
+      <w:bookmarkEnd w:id="45"/>
     </w:p>
     <w:p>
       <w:pPr>
@@ -36926,7 +37699,7 @@
           <w:lang w:val="pt-PT"/>
         </w:rPr>
       </w:pPr>
-      <w:bookmarkStart w:id="55" w:name="_Toc137025998"/>
+      <w:bookmarkStart w:id="46" w:name="_Toc137025998"/>
       <w:r>
         <w:rPr>
           <w:lang w:val="pt-PT"/>
@@ -36940,7 +37713,7 @@
         </w:rPr>
         <w:t>Contingência</w:t>
       </w:r>
-      <w:bookmarkEnd w:id="55"/>
+      <w:bookmarkEnd w:id="46"/>
     </w:p>
     <w:p>
       <w:pPr>
@@ -37259,7 +38032,23 @@
           <w:lang w:val="pt-PT"/>
         </w:rPr>
         <w:tab/>
-        <w:t>&lt;Descrever os procedimentos&gt;</w:t>
+        <w:t xml:space="preserve">O auditor deve inicialmente fazer a recolha de informação relevante sobre os sistemas </w:t>
+      </w:r>
+      <w:r>
+        <w:rPr>
+          <w:rFonts w:cstheme="minorHAnsi"/>
+          <w:color w:val="000000" w:themeColor="text1"/>
+          <w:lang w:val="pt-PT"/>
+        </w:rPr>
+        <w:t>de informação</w:t>
+      </w:r>
+      <w:r>
+        <w:rPr>
+          <w:rFonts w:cstheme="minorHAnsi"/>
+          <w:color w:val="000000" w:themeColor="text1"/>
+          <w:lang w:val="pt-PT"/>
+        </w:rPr>
+        <w:t xml:space="preserve"> da Dev4Sell e, com esses dados, fazer o planeamento juntamente com a empresa em causa dos procedimentos e objetivos a serem atingidos.</w:t>
       </w:r>
     </w:p>
     <w:p>
@@ -37277,71 +38066,528 @@
           <w:lang w:val="pt-PT"/>
         </w:rPr>
         <w:tab/>
-        <w:t>&lt;Indicar de quanto em quanto tempo é realizado a auditoria&gt;</w:t>
+      </w:r>
+      <w:r>
+        <w:rPr>
+          <w:rFonts w:cstheme="minorHAnsi"/>
+          <w:color w:val="000000" w:themeColor="text1"/>
+          <w:lang w:val="pt-PT"/>
+        </w:rPr>
+        <w:t>A auditoria deve ter como procedimentos os seguintes passos:</w:t>
       </w:r>
     </w:p>
     <w:p>
       <w:pPr>
-        <w:pStyle w:val="Ttulo3"/>
-        <w:rPr>
-          <w:lang w:val="pt-PT"/>
-        </w:rPr>
-      </w:pPr>
-      <w:r>
-        <w:rPr>
-          <w:lang w:val="pt-PT"/>
-        </w:rPr>
-        <w:t>Simulacros</w:t>
+        <w:pStyle w:val="PargrafodaLista"/>
+        <w:numPr>
+          <w:ilvl w:val="0"/>
+          <w:numId w:val="40"/>
+        </w:numPr>
+        <w:rPr>
+          <w:rFonts w:cstheme="minorHAnsi"/>
+          <w:color w:val="000000" w:themeColor="text1"/>
+          <w:lang w:val="pt-PT"/>
+        </w:rPr>
+      </w:pPr>
+      <w:r>
+        <w:rPr>
+          <w:rFonts w:cstheme="minorHAnsi"/>
+          <w:color w:val="000000" w:themeColor="text1"/>
+          <w:lang w:val="pt-PT"/>
+        </w:rPr>
+        <w:t>Verifica</w:t>
+      </w:r>
+      <w:r>
+        <w:rPr>
+          <w:rFonts w:cstheme="minorHAnsi"/>
+          <w:color w:val="000000" w:themeColor="text1"/>
+          <w:lang w:val="pt-PT"/>
+        </w:rPr>
+        <w:t>r a integridade</w:t>
+      </w:r>
+      <w:r>
+        <w:rPr>
+          <w:rFonts w:cstheme="minorHAnsi"/>
+          <w:color w:val="000000" w:themeColor="text1"/>
+          <w:lang w:val="pt-PT"/>
+        </w:rPr>
+        <w:t xml:space="preserve"> física da infraestrutura da Dev4Sell</w:t>
       </w:r>
     </w:p>
     <w:p>
       <w:pPr>
-        <w:rPr>
-          <w:lang w:val="pt-PT"/>
-        </w:rPr>
-      </w:pPr>
-      <w:r>
-        <w:rPr>
-          <w:lang w:val="pt-PT"/>
-        </w:rPr>
-        <w:t>&lt;Explicar a importância dos simulacros e como estes serão feitos&gt;</w:t>
+        <w:pStyle w:val="PargrafodaLista"/>
+        <w:numPr>
+          <w:ilvl w:val="0"/>
+          <w:numId w:val="40"/>
+        </w:numPr>
+        <w:rPr>
+          <w:rFonts w:cstheme="minorHAnsi"/>
+          <w:color w:val="000000" w:themeColor="text1"/>
+          <w:lang w:val="pt-PT"/>
+        </w:rPr>
+      </w:pPr>
+      <w:r>
+        <w:rPr>
+          <w:rFonts w:cstheme="minorHAnsi"/>
+          <w:color w:val="000000" w:themeColor="text1"/>
+          <w:lang w:val="pt-PT"/>
+        </w:rPr>
+        <w:t>Verificar a integridade física das máquinas de produção de componentes eletrônicos</w:t>
       </w:r>
     </w:p>
     <w:p>
       <w:pPr>
-        <w:rPr>
-          <w:lang w:val="pt-PT"/>
-        </w:rPr>
-      </w:pPr>
-      <w:r>
-        <w:rPr>
-          <w:lang w:val="pt-PT"/>
-        </w:rPr>
-        <w:t>&lt;Simulacro surpresa para avaliação e revisão&gt;</w:t>
+        <w:pStyle w:val="PargrafodaLista"/>
+        <w:numPr>
+          <w:ilvl w:val="0"/>
+          <w:numId w:val="40"/>
+        </w:numPr>
+        <w:rPr>
+          <w:rFonts w:cstheme="minorHAnsi"/>
+          <w:color w:val="000000" w:themeColor="text1"/>
+          <w:lang w:val="pt-PT"/>
+        </w:rPr>
+      </w:pPr>
+      <w:r>
+        <w:rPr>
+          <w:rFonts w:cstheme="minorHAnsi"/>
+          <w:color w:val="000000" w:themeColor="text1"/>
+          <w:lang w:val="pt-PT"/>
+        </w:rPr>
+        <w:t>Verificar a integridade física dos camiões de entrega de produtos</w:t>
       </w:r>
     </w:p>
     <w:p>
       <w:pPr>
-        <w:rPr>
-          <w:lang w:val="pt-PT"/>
-        </w:rPr>
-      </w:pPr>
-      <w:r>
-        <w:rPr>
-          <w:lang w:val="pt-PT"/>
-        </w:rPr>
-        <w:t>&lt;Simulacros treino onde todos são avisados&gt;</w:t>
-      </w:r>
+        <w:pStyle w:val="PargrafodaLista"/>
+        <w:numPr>
+          <w:ilvl w:val="0"/>
+          <w:numId w:val="40"/>
+        </w:numPr>
+        <w:rPr>
+          <w:rFonts w:cstheme="minorHAnsi"/>
+          <w:color w:val="000000" w:themeColor="text1"/>
+          <w:lang w:val="pt-PT"/>
+        </w:rPr>
+      </w:pPr>
+      <w:r>
+        <w:rPr>
+          <w:rFonts w:cstheme="minorHAnsi"/>
+          <w:color w:val="000000" w:themeColor="text1"/>
+          <w:lang w:val="pt-PT"/>
+        </w:rPr>
+        <w:t xml:space="preserve">Verificar a segurança de acesso à sala de servidores de bases de dados, backup e </w:t>
+      </w:r>
+      <w:proofErr w:type="spellStart"/>
+      <w:r>
+        <w:rPr>
+          <w:rFonts w:cstheme="minorHAnsi"/>
+          <w:color w:val="000000" w:themeColor="text1"/>
+          <w:lang w:val="pt-PT"/>
+        </w:rPr>
+        <w:t>deployment</w:t>
+      </w:r>
+      <w:proofErr w:type="spellEnd"/>
     </w:p>
     <w:p>
       <w:pPr>
-        <w:rPr>
-          <w:lang w:val="pt-PT"/>
-        </w:rPr>
-      </w:pPr>
+        <w:pStyle w:val="PargrafodaLista"/>
+        <w:numPr>
+          <w:ilvl w:val="0"/>
+          <w:numId w:val="40"/>
+        </w:numPr>
+        <w:rPr>
+          <w:rFonts w:cstheme="minorHAnsi"/>
+          <w:color w:val="000000" w:themeColor="text1"/>
+          <w:lang w:val="pt-PT"/>
+        </w:rPr>
+      </w:pPr>
+      <w:r>
+        <w:rPr>
+          <w:rFonts w:cstheme="minorHAnsi"/>
+          <w:color w:val="000000" w:themeColor="text1"/>
+          <w:lang w:val="pt-PT"/>
+        </w:rPr>
+        <w:t xml:space="preserve">Verificar vulnerabilidades na rede </w:t>
+      </w:r>
+      <w:r>
+        <w:rPr>
+          <w:rFonts w:cstheme="minorHAnsi"/>
+          <w:color w:val="000000" w:themeColor="text1"/>
+          <w:lang w:val="pt-PT"/>
+        </w:rPr>
+        <w:t>privada</w:t>
+      </w:r>
     </w:p>
     <w:p>
       <w:pPr>
+        <w:pStyle w:val="PargrafodaLista"/>
+        <w:numPr>
+          <w:ilvl w:val="0"/>
+          <w:numId w:val="40"/>
+        </w:numPr>
+        <w:rPr>
+          <w:rFonts w:cstheme="minorHAnsi"/>
+          <w:color w:val="000000" w:themeColor="text1"/>
+          <w:lang w:val="pt-PT"/>
+        </w:rPr>
+      </w:pPr>
+      <w:r>
+        <w:rPr>
+          <w:rFonts w:cstheme="minorHAnsi"/>
+          <w:color w:val="000000" w:themeColor="text1"/>
+          <w:lang w:val="pt-PT"/>
+        </w:rPr>
+        <w:t>Verificar acessos indevidos a aplicações da empresa</w:t>
+      </w:r>
+    </w:p>
+    <w:p>
+      <w:pPr>
+        <w:pStyle w:val="PargrafodaLista"/>
+        <w:numPr>
+          <w:ilvl w:val="0"/>
+          <w:numId w:val="40"/>
+        </w:numPr>
+        <w:rPr>
+          <w:rFonts w:cstheme="minorHAnsi"/>
+          <w:color w:val="000000" w:themeColor="text1"/>
+          <w:lang w:val="pt-PT"/>
+        </w:rPr>
+      </w:pPr>
+      <w:r>
+        <w:rPr>
+          <w:rFonts w:cstheme="minorHAnsi"/>
+          <w:color w:val="000000" w:themeColor="text1"/>
+          <w:lang w:val="pt-PT"/>
+        </w:rPr>
+        <w:lastRenderedPageBreak/>
+        <w:t>Verificar acessos indevidos às bases de dados das empresas</w:t>
+      </w:r>
+    </w:p>
+    <w:p>
+      <w:pPr>
+        <w:pStyle w:val="PargrafodaLista"/>
+        <w:numPr>
+          <w:ilvl w:val="0"/>
+          <w:numId w:val="40"/>
+        </w:numPr>
+        <w:rPr>
+          <w:rFonts w:cstheme="minorHAnsi"/>
+          <w:color w:val="000000" w:themeColor="text1"/>
+          <w:lang w:val="pt-PT"/>
+        </w:rPr>
+      </w:pPr>
+      <w:r>
+        <w:rPr>
+          <w:rFonts w:cstheme="minorHAnsi"/>
+          <w:color w:val="000000" w:themeColor="text1"/>
+          <w:lang w:val="pt-PT"/>
+        </w:rPr>
+        <w:t>Verificar se as políticas de segurança da empresa estão a ser cumpridas pelos trabalhadores</w:t>
+      </w:r>
+    </w:p>
+    <w:p>
+      <w:pPr>
+        <w:pStyle w:val="PargrafodaLista"/>
+        <w:numPr>
+          <w:ilvl w:val="0"/>
+          <w:numId w:val="40"/>
+        </w:numPr>
+        <w:rPr>
+          <w:rFonts w:cstheme="minorHAnsi"/>
+          <w:color w:val="000000" w:themeColor="text1"/>
+          <w:lang w:val="pt-PT"/>
+        </w:rPr>
+      </w:pPr>
+      <w:r>
+        <w:rPr>
+          <w:rFonts w:cstheme="minorHAnsi"/>
+          <w:color w:val="000000" w:themeColor="text1"/>
+          <w:lang w:val="pt-PT"/>
+        </w:rPr>
+        <w:t>Realizar uma análise e avaliação de riscos</w:t>
+      </w:r>
+      <w:r>
+        <w:rPr>
+          <w:rFonts w:cstheme="minorHAnsi"/>
+          <w:color w:val="000000" w:themeColor="text1"/>
+          <w:lang w:val="pt-PT"/>
+        </w:rPr>
+        <w:t xml:space="preserve"> para fazer a identificação de possíveis ameaças face os resultados da auditoria</w:t>
+      </w:r>
+    </w:p>
+    <w:p>
+      <w:pPr>
+        <w:pStyle w:val="PargrafodaLista"/>
+        <w:numPr>
+          <w:ilvl w:val="0"/>
+          <w:numId w:val="40"/>
+        </w:numPr>
+        <w:rPr>
+          <w:rFonts w:cstheme="minorHAnsi"/>
+          <w:color w:val="000000" w:themeColor="text1"/>
+          <w:lang w:val="pt-PT"/>
+        </w:rPr>
+      </w:pPr>
+      <w:r>
+        <w:rPr>
+          <w:rFonts w:cstheme="minorHAnsi"/>
+          <w:color w:val="000000" w:themeColor="text1"/>
+          <w:lang w:val="pt-PT"/>
+        </w:rPr>
+        <w:t>Identificação de falhas ou vulnerabilidades de segurança nos sistemas de informação</w:t>
+      </w:r>
+    </w:p>
+    <w:p>
+      <w:pPr>
+        <w:pStyle w:val="PargrafodaLista"/>
+        <w:numPr>
+          <w:ilvl w:val="0"/>
+          <w:numId w:val="40"/>
+        </w:numPr>
+        <w:rPr>
+          <w:rFonts w:cstheme="minorHAnsi"/>
+          <w:color w:val="000000" w:themeColor="text1"/>
+          <w:lang w:val="pt-PT"/>
+        </w:rPr>
+      </w:pPr>
+      <w:r>
+        <w:rPr>
+          <w:rFonts w:cstheme="minorHAnsi"/>
+          <w:color w:val="000000" w:themeColor="text1"/>
+          <w:lang w:val="pt-PT"/>
+        </w:rPr>
+        <w:t>Revisão e avaliação do plano de segurança</w:t>
+      </w:r>
+      <w:r>
+        <w:rPr>
+          <w:rFonts w:cstheme="minorHAnsi"/>
+          <w:color w:val="000000" w:themeColor="text1"/>
+          <w:lang w:val="pt-PT"/>
+        </w:rPr>
+        <w:t xml:space="preserve"> da empresa </w:t>
+      </w:r>
+    </w:p>
+    <w:p>
+      <w:pPr>
+        <w:pStyle w:val="PargrafodaLista"/>
+        <w:numPr>
+          <w:ilvl w:val="0"/>
+          <w:numId w:val="40"/>
+        </w:numPr>
+        <w:rPr>
+          <w:rFonts w:cstheme="minorHAnsi"/>
+          <w:color w:val="000000" w:themeColor="text1"/>
+          <w:lang w:val="pt-PT"/>
+        </w:rPr>
+      </w:pPr>
+      <w:r>
+        <w:rPr>
+          <w:rFonts w:cstheme="minorHAnsi"/>
+          <w:color w:val="000000" w:themeColor="text1"/>
+          <w:lang w:val="pt-PT"/>
+        </w:rPr>
+        <w:t>Recomendações de alterações a serem efetuadas no plano de segurança da empresa</w:t>
+      </w:r>
+    </w:p>
+    <w:p>
+      <w:pPr>
+        <w:rPr>
+          <w:rFonts w:cstheme="minorHAnsi"/>
+          <w:color w:val="000000" w:themeColor="text1"/>
+          <w:lang w:val="pt-PT"/>
+        </w:rPr>
+      </w:pPr>
+    </w:p>
+    <w:p>
+      <w:pPr>
+        <w:ind w:firstLine="708"/>
+        <w:rPr>
+          <w:rFonts w:cstheme="minorHAnsi"/>
+          <w:color w:val="000000" w:themeColor="text1"/>
+          <w:lang w:val="pt-PT"/>
+        </w:rPr>
+      </w:pPr>
+      <w:r>
+        <w:rPr>
+          <w:rFonts w:cstheme="minorHAnsi"/>
+          <w:color w:val="000000" w:themeColor="text1"/>
+          <w:lang w:val="pt-PT"/>
+        </w:rPr>
+        <w:t xml:space="preserve">Estes procedimentos poderão ter diferentes abordagens para serem executados como por exemplo efetuar </w:t>
+      </w:r>
+      <w:r>
+        <w:rPr>
+          <w:rFonts w:cstheme="minorHAnsi"/>
+          <w:color w:val="000000" w:themeColor="text1"/>
+          <w:lang w:val="pt-PT"/>
+        </w:rPr>
+        <w:t>testes de penetração</w:t>
+      </w:r>
+      <w:r>
+        <w:rPr>
+          <w:rFonts w:cstheme="minorHAnsi"/>
+          <w:color w:val="000000" w:themeColor="text1"/>
+          <w:lang w:val="pt-PT"/>
+        </w:rPr>
+        <w:t xml:space="preserve"> de sistemas</w:t>
+      </w:r>
+      <w:r>
+        <w:rPr>
+          <w:rFonts w:cstheme="minorHAnsi"/>
+          <w:color w:val="000000" w:themeColor="text1"/>
+          <w:lang w:val="pt-PT"/>
+        </w:rPr>
+        <w:t>, revisão de políticas e procedimentos</w:t>
+      </w:r>
+      <w:r>
+        <w:rPr>
+          <w:rFonts w:cstheme="minorHAnsi"/>
+          <w:color w:val="000000" w:themeColor="text1"/>
+          <w:lang w:val="pt-PT"/>
+        </w:rPr>
+        <w:t xml:space="preserve"> da empresa</w:t>
+      </w:r>
+      <w:r>
+        <w:rPr>
+          <w:rFonts w:cstheme="minorHAnsi"/>
+          <w:color w:val="000000" w:themeColor="text1"/>
+          <w:lang w:val="pt-PT"/>
+        </w:rPr>
+        <w:t xml:space="preserve">, </w:t>
+      </w:r>
+      <w:r>
+        <w:rPr>
+          <w:rFonts w:cstheme="minorHAnsi"/>
+          <w:color w:val="000000" w:themeColor="text1"/>
+          <w:lang w:val="pt-PT"/>
+        </w:rPr>
+        <w:t xml:space="preserve">entre outros. </w:t>
+      </w:r>
+    </w:p>
+    <w:p>
+      <w:pPr>
+        <w:ind w:firstLine="708"/>
+        <w:rPr>
+          <w:rFonts w:cstheme="minorHAnsi"/>
+          <w:color w:val="000000" w:themeColor="text1"/>
+          <w:lang w:val="pt-PT"/>
+        </w:rPr>
+      </w:pPr>
+      <w:r>
+        <w:rPr>
+          <w:rFonts w:cstheme="minorHAnsi"/>
+          <w:color w:val="000000" w:themeColor="text1"/>
+          <w:lang w:val="pt-PT"/>
+        </w:rPr>
+        <w:t>Finalmente, deve ser realizado um relatório com os resultados obtidos na auditoria realizada,</w:t>
+      </w:r>
+      <w:r>
+        <w:rPr>
+          <w:rFonts w:cstheme="minorHAnsi"/>
+          <w:color w:val="000000" w:themeColor="text1"/>
+          <w:lang w:val="pt-PT"/>
+        </w:rPr>
+        <w:t xml:space="preserve"> </w:t>
+      </w:r>
+      <w:r>
+        <w:rPr>
+          <w:rFonts w:cstheme="minorHAnsi"/>
+          <w:color w:val="000000" w:themeColor="text1"/>
+          <w:lang w:val="pt-PT"/>
+        </w:rPr>
+        <w:t>juntamente com a identificação de vulnerabilidades encontradas.</w:t>
+      </w:r>
+    </w:p>
+    <w:p>
+      <w:pPr>
+        <w:ind w:firstLine="708"/>
+        <w:rPr>
+          <w:rFonts w:cstheme="minorHAnsi"/>
+          <w:color w:val="000000" w:themeColor="text1"/>
+          <w:lang w:val="pt-PT"/>
+        </w:rPr>
+      </w:pPr>
+      <w:r>
+        <w:rPr>
+          <w:rFonts w:cstheme="minorHAnsi"/>
+          <w:color w:val="000000" w:themeColor="text1"/>
+          <w:lang w:val="pt-PT"/>
+        </w:rPr>
+        <w:t xml:space="preserve">A auditoria deve ser realizada </w:t>
+      </w:r>
+      <w:r>
+        <w:rPr>
+          <w:rFonts w:cstheme="minorHAnsi"/>
+          <w:color w:val="000000" w:themeColor="text1"/>
+          <w:lang w:val="pt-PT"/>
+        </w:rPr>
+        <w:t>pelo menos 1 vez por ano, sendo que pode ser agendada mais avaliações em caso, por exemplo, de serem feitas e implementadas alterações no plano de segurança da empresa.</w:t>
+      </w:r>
+    </w:p>
+    <w:p>
+      <w:pPr>
+        <w:pStyle w:val="Ttulo3"/>
+        <w:rPr>
+          <w:lang w:val="pt-PT"/>
+        </w:rPr>
+      </w:pPr>
+      <w:r>
+        <w:rPr>
+          <w:lang w:val="pt-PT"/>
+        </w:rPr>
+        <w:t>Simulacros</w:t>
+      </w:r>
+    </w:p>
+    <w:p>
+      <w:pPr>
+        <w:rPr>
+          <w:lang w:val="pt-PT"/>
+        </w:rPr>
+      </w:pPr>
+      <w:r>
+        <w:rPr>
+          <w:lang w:val="pt-PT"/>
+        </w:rPr>
+        <w:t>&lt;Explicar a importância dos simulacros e como estes serão feitos&gt;</w:t>
+      </w:r>
+    </w:p>
+    <w:p>
+      <w:pPr>
+        <w:rPr>
+          <w:lang w:val="pt-PT"/>
+        </w:rPr>
+      </w:pPr>
+      <w:r>
+        <w:rPr>
+          <w:lang w:val="pt-PT"/>
+        </w:rPr>
+        <w:t>&lt;Simulacro surpresa para avaliação e revisão&gt;</w:t>
+      </w:r>
+    </w:p>
+    <w:p>
+      <w:pPr>
+        <w:rPr>
+          <w:lang w:val="pt-PT"/>
+        </w:rPr>
+      </w:pPr>
+      <w:r>
+        <w:rPr>
+          <w:lang w:val="pt-PT"/>
+        </w:rPr>
+        <w:t>&lt;Simulacros treino onde todos são avisados&gt;</w:t>
+      </w:r>
+    </w:p>
+    <w:p>
+      <w:pPr>
+        <w:rPr>
+          <w:lang w:val="pt-PT"/>
+        </w:rPr>
+      </w:pPr>
+    </w:p>
+    <w:p>
+      <w:pPr>
         <w:pStyle w:val="Ttulo1"/>
         <w:rPr>
           <w:lang w:val="pt-PT"/>
@@ -37353,7 +38599,7 @@
         </w:rPr>
         <w:br w:type="page"/>
       </w:r>
-      <w:bookmarkStart w:id="56" w:name="_Toc137025999"/>
+      <w:bookmarkStart w:id="47" w:name="_Toc137025999"/>
       <w:r>
         <w:rPr>
           <w:lang w:val="pt-PT"/>
@@ -37361,7 +38607,7 @@
         <w:lastRenderedPageBreak/>
         <w:t>Biografia</w:t>
       </w:r>
-      <w:bookmarkEnd w:id="56"/>
+      <w:bookmarkEnd w:id="47"/>
     </w:p>
     <w:p>
       <w:pPr>
@@ -37797,7 +39043,34 @@
         <w:sz w:val="20"/>
         <w:szCs w:val="20"/>
       </w:rPr>
-      <w:t>&lt;Unidade curricular/T</w:t>
+      <w:t>&lt;</w:t>
+    </w:r>
+    <w:proofErr w:type="spellStart"/>
+    <w:r>
+      <w:rPr>
+        <w:rFonts w:ascii="Arial Narrow" w:hAnsi="Arial Narrow"/>
+        <w:sz w:val="20"/>
+        <w:szCs w:val="20"/>
+      </w:rPr>
+      <w:t>Unidade</w:t>
+    </w:r>
+    <w:proofErr w:type="spellEnd"/>
+    <w:r>
+      <w:rPr>
+        <w:rFonts w:ascii="Arial Narrow" w:hAnsi="Arial Narrow"/>
+        <w:sz w:val="20"/>
+        <w:szCs w:val="20"/>
+      </w:rPr>
+      <w:t xml:space="preserve"> curricular/</w:t>
+    </w:r>
+    <w:proofErr w:type="spellStart"/>
+    <w:r>
+      <w:rPr>
+        <w:rFonts w:ascii="Arial Narrow" w:hAnsi="Arial Narrow"/>
+        <w:sz w:val="20"/>
+        <w:szCs w:val="20"/>
+      </w:rPr>
+      <w:t>T</w:t>
     </w:r>
     <w:r>
       <w:rPr>
@@ -37805,7 +39078,16 @@
         <w:sz w:val="20"/>
         <w:szCs w:val="20"/>
       </w:rPr>
-      <w:t>ópico&gt;</w:t>
+      <w:t>ópico</w:t>
+    </w:r>
+    <w:proofErr w:type="spellEnd"/>
+    <w:r>
+      <w:rPr>
+        <w:rFonts w:ascii="Arial Narrow" w:hAnsi="Arial Narrow"/>
+        <w:sz w:val="20"/>
+        <w:szCs w:val="20"/>
+      </w:rPr>
+      <w:t>&gt;</w:t>
     </w:r>
   </w:p>
 </w:hdr>
@@ -39383,6 +40665,119 @@
     </w:lvl>
   </w:abstractNum>
   <w:abstractNum w:abstractNumId="13" w15:restartNumberingAfterBreak="0">
+    <w:nsid w:val="2FEC34A0"/>
+    <w:multiLevelType w:val="hybridMultilevel"/>
+    <w:tmpl w:val="43C0A934"/>
+    <w:lvl w:ilvl="0" w:tplc="08160001">
+      <w:start w:val="1"/>
+      <w:numFmt w:val="bullet"/>
+      <w:lvlText w:val=""/>
+      <w:lvlJc w:val="left"/>
+      <w:pPr>
+        <w:ind w:left="1068" w:hanging="360"/>
+      </w:pPr>
+      <w:rPr>
+        <w:rFonts w:ascii="Symbol" w:hAnsi="Symbol" w:hint="default"/>
+      </w:rPr>
+    </w:lvl>
+    <w:lvl w:ilvl="1" w:tplc="08160003" w:tentative="1">
+      <w:start w:val="1"/>
+      <w:numFmt w:val="bullet"/>
+      <w:lvlText w:val="o"/>
+      <w:lvlJc w:val="left"/>
+      <w:pPr>
+        <w:ind w:left="1788" w:hanging="360"/>
+      </w:pPr>
+      <w:rPr>
+        <w:rFonts w:ascii="Courier New" w:hAnsi="Courier New" w:cs="Courier New" w:hint="default"/>
+      </w:rPr>
+    </w:lvl>
+    <w:lvl w:ilvl="2" w:tplc="08160005" w:tentative="1">
+      <w:start w:val="1"/>
+      <w:numFmt w:val="bullet"/>
+      <w:lvlText w:val=""/>
+      <w:lvlJc w:val="left"/>
+      <w:pPr>
+        <w:ind w:left="2508" w:hanging="360"/>
+      </w:pPr>
+      <w:rPr>
+        <w:rFonts w:ascii="Wingdings" w:hAnsi="Wingdings" w:hint="default"/>
+      </w:rPr>
+    </w:lvl>
+    <w:lvl w:ilvl="3" w:tplc="08160001" w:tentative="1">
+      <w:start w:val="1"/>
+      <w:numFmt w:val="bullet"/>
+      <w:lvlText w:val=""/>
+      <w:lvlJc w:val="left"/>
+      <w:pPr>
+        <w:ind w:left="3228" w:hanging="360"/>
+      </w:pPr>
+      <w:rPr>
+        <w:rFonts w:ascii="Symbol" w:hAnsi="Symbol" w:hint="default"/>
+      </w:rPr>
+    </w:lvl>
+    <w:lvl w:ilvl="4" w:tplc="08160003" w:tentative="1">
+      <w:start w:val="1"/>
+      <w:numFmt w:val="bullet"/>
+      <w:lvlText w:val="o"/>
+      <w:lvlJc w:val="left"/>
+      <w:pPr>
+        <w:ind w:left="3948" w:hanging="360"/>
+      </w:pPr>
+      <w:rPr>
+        <w:rFonts w:ascii="Courier New" w:hAnsi="Courier New" w:cs="Courier New" w:hint="default"/>
+      </w:rPr>
+    </w:lvl>
+    <w:lvl w:ilvl="5" w:tplc="08160005" w:tentative="1">
+      <w:start w:val="1"/>
+      <w:numFmt w:val="bullet"/>
+      <w:lvlText w:val=""/>
+      <w:lvlJc w:val="left"/>
+      <w:pPr>
+        <w:ind w:left="4668" w:hanging="360"/>
+      </w:pPr>
+      <w:rPr>
+        <w:rFonts w:ascii="Wingdings" w:hAnsi="Wingdings" w:hint="default"/>
+      </w:rPr>
+    </w:lvl>
+    <w:lvl w:ilvl="6" w:tplc="08160001" w:tentative="1">
+      <w:start w:val="1"/>
+      <w:numFmt w:val="bullet"/>
+      <w:lvlText w:val=""/>
+      <w:lvlJc w:val="left"/>
+      <w:pPr>
+        <w:ind w:left="5388" w:hanging="360"/>
+      </w:pPr>
+      <w:rPr>
+        <w:rFonts w:ascii="Symbol" w:hAnsi="Symbol" w:hint="default"/>
+      </w:rPr>
+    </w:lvl>
+    <w:lvl w:ilvl="7" w:tplc="08160003" w:tentative="1">
+      <w:start w:val="1"/>
+      <w:numFmt w:val="bullet"/>
+      <w:lvlText w:val="o"/>
+      <w:lvlJc w:val="left"/>
+      <w:pPr>
+        <w:ind w:left="6108" w:hanging="360"/>
+      </w:pPr>
+      <w:rPr>
+        <w:rFonts w:ascii="Courier New" w:hAnsi="Courier New" w:cs="Courier New" w:hint="default"/>
+      </w:rPr>
+    </w:lvl>
+    <w:lvl w:ilvl="8" w:tplc="08160005" w:tentative="1">
+      <w:start w:val="1"/>
+      <w:numFmt w:val="bullet"/>
+      <w:lvlText w:val=""/>
+      <w:lvlJc w:val="left"/>
+      <w:pPr>
+        <w:ind w:left="6828" w:hanging="360"/>
+      </w:pPr>
+      <w:rPr>
+        <w:rFonts w:ascii="Wingdings" w:hAnsi="Wingdings" w:hint="default"/>
+      </w:rPr>
+    </w:lvl>
+  </w:abstractNum>
+  <w:abstractNum w:abstractNumId="14" w15:restartNumberingAfterBreak="0">
     <w:nsid w:val="3227443D"/>
     <w:multiLevelType w:val="hybridMultilevel"/>
     <w:tmpl w:val="842E5440"/>
@@ -39507,7 +40902,7 @@
       </w:pPr>
     </w:lvl>
   </w:abstractNum>
-  <w:abstractNum w:abstractNumId="14" w15:restartNumberingAfterBreak="0">
+  <w:abstractNum w:abstractNumId="15" w15:restartNumberingAfterBreak="0">
     <w:nsid w:val="32330998"/>
     <w:multiLevelType w:val="hybridMultilevel"/>
     <w:tmpl w:val="69CC4C7E"/>
@@ -39620,7 +41015,7 @@
       </w:rPr>
     </w:lvl>
   </w:abstractNum>
-  <w:abstractNum w:abstractNumId="15" w15:restartNumberingAfterBreak="0">
+  <w:abstractNum w:abstractNumId="16" w15:restartNumberingAfterBreak="0">
     <w:nsid w:val="33C141EC"/>
     <w:multiLevelType w:val="hybridMultilevel"/>
     <w:tmpl w:val="807452F6"/>
@@ -39733,7 +41128,7 @@
       </w:rPr>
     </w:lvl>
   </w:abstractNum>
-  <w:abstractNum w:abstractNumId="16" w15:restartNumberingAfterBreak="0">
+  <w:abstractNum w:abstractNumId="17" w15:restartNumberingAfterBreak="0">
     <w:nsid w:val="342C2E10"/>
     <w:multiLevelType w:val="multilevel"/>
     <w:tmpl w:val="B78C08C6"/>
@@ -39846,7 +41241,7 @@
       </w:pPr>
     </w:lvl>
   </w:abstractNum>
-  <w:abstractNum w:abstractNumId="17" w15:restartNumberingAfterBreak="0">
+  <w:abstractNum w:abstractNumId="18" w15:restartNumberingAfterBreak="0">
     <w:nsid w:val="386D616A"/>
     <w:multiLevelType w:val="hybridMultilevel"/>
     <w:tmpl w:val="C16490B4"/>
@@ -39959,7 +41354,7 @@
       </w:rPr>
     </w:lvl>
   </w:abstractNum>
-  <w:abstractNum w:abstractNumId="18" w15:restartNumberingAfterBreak="0">
+  <w:abstractNum w:abstractNumId="19" w15:restartNumberingAfterBreak="0">
     <w:nsid w:val="38EB4672"/>
     <w:multiLevelType w:val="hybridMultilevel"/>
     <w:tmpl w:val="2F7891C0"/>
@@ -40072,7 +41467,7 @@
       </w:rPr>
     </w:lvl>
   </w:abstractNum>
-  <w:abstractNum w:abstractNumId="19" w15:restartNumberingAfterBreak="0">
+  <w:abstractNum w:abstractNumId="20" w15:restartNumberingAfterBreak="0">
     <w:nsid w:val="3ABE3E7D"/>
     <w:multiLevelType w:val="hybridMultilevel"/>
     <w:tmpl w:val="E7BE1D9A"/>
@@ -40185,7 +41580,7 @@
       </w:rPr>
     </w:lvl>
   </w:abstractNum>
-  <w:abstractNum w:abstractNumId="20" w15:restartNumberingAfterBreak="0">
+  <w:abstractNum w:abstractNumId="21" w15:restartNumberingAfterBreak="0">
     <w:nsid w:val="420B63F1"/>
     <w:multiLevelType w:val="hybridMultilevel"/>
     <w:tmpl w:val="A044E32E"/>
@@ -40298,7 +41693,7 @@
       </w:rPr>
     </w:lvl>
   </w:abstractNum>
-  <w:abstractNum w:abstractNumId="21" w15:restartNumberingAfterBreak="0">
+  <w:abstractNum w:abstractNumId="22" w15:restartNumberingAfterBreak="0">
     <w:nsid w:val="427B2E2B"/>
     <w:multiLevelType w:val="hybridMultilevel"/>
     <w:tmpl w:val="C676359C"/>
@@ -40411,7 +41806,7 @@
       </w:rPr>
     </w:lvl>
   </w:abstractNum>
-  <w:abstractNum w:abstractNumId="22" w15:restartNumberingAfterBreak="0">
+  <w:abstractNum w:abstractNumId="23" w15:restartNumberingAfterBreak="0">
     <w:nsid w:val="4492683F"/>
     <w:multiLevelType w:val="hybridMultilevel"/>
     <w:tmpl w:val="1690F59C"/>
@@ -40524,7 +41919,7 @@
       </w:rPr>
     </w:lvl>
   </w:abstractNum>
-  <w:abstractNum w:abstractNumId="23" w15:restartNumberingAfterBreak="0">
+  <w:abstractNum w:abstractNumId="24" w15:restartNumberingAfterBreak="0">
     <w:nsid w:val="44B22C4E"/>
     <w:multiLevelType w:val="multilevel"/>
     <w:tmpl w:val="D6F05B30"/>
@@ -40664,7 +42059,7 @@
       </w:rPr>
     </w:lvl>
   </w:abstractNum>
-  <w:abstractNum w:abstractNumId="24" w15:restartNumberingAfterBreak="0">
+  <w:abstractNum w:abstractNumId="25" w15:restartNumberingAfterBreak="0">
     <w:nsid w:val="46DA5343"/>
     <w:multiLevelType w:val="hybridMultilevel"/>
     <w:tmpl w:val="03C29D38"/>
@@ -40777,7 +42172,7 @@
       </w:rPr>
     </w:lvl>
   </w:abstractNum>
-  <w:abstractNum w:abstractNumId="25" w15:restartNumberingAfterBreak="0">
+  <w:abstractNum w:abstractNumId="26" w15:restartNumberingAfterBreak="0">
     <w:nsid w:val="51F90679"/>
     <w:multiLevelType w:val="hybridMultilevel"/>
     <w:tmpl w:val="FA46DE08"/>
@@ -40890,7 +42285,7 @@
       </w:rPr>
     </w:lvl>
   </w:abstractNum>
-  <w:abstractNum w:abstractNumId="26" w15:restartNumberingAfterBreak="0">
+  <w:abstractNum w:abstractNumId="27" w15:restartNumberingAfterBreak="0">
     <w:nsid w:val="53F81949"/>
     <w:multiLevelType w:val="hybridMultilevel"/>
     <w:tmpl w:val="427AD874"/>
@@ -41002,7 +42397,7 @@
       </w:rPr>
     </w:lvl>
   </w:abstractNum>
-  <w:abstractNum w:abstractNumId="27" w15:restartNumberingAfterBreak="0">
+  <w:abstractNum w:abstractNumId="28" w15:restartNumberingAfterBreak="0">
     <w:nsid w:val="543667BE"/>
     <w:multiLevelType w:val="multilevel"/>
     <w:tmpl w:val="6B5079F4"/>
@@ -41151,7 +42546,7 @@
       </w:rPr>
     </w:lvl>
   </w:abstractNum>
-  <w:abstractNum w:abstractNumId="28" w15:restartNumberingAfterBreak="0">
+  <w:abstractNum w:abstractNumId="29" w15:restartNumberingAfterBreak="0">
     <w:nsid w:val="562043C1"/>
     <w:multiLevelType w:val="hybridMultilevel"/>
     <w:tmpl w:val="47A4D5E8"/>
@@ -41275,7 +42670,7 @@
       </w:pPr>
     </w:lvl>
   </w:abstractNum>
-  <w:abstractNum w:abstractNumId="29" w15:restartNumberingAfterBreak="0">
+  <w:abstractNum w:abstractNumId="30" w15:restartNumberingAfterBreak="0">
     <w:nsid w:val="6184410B"/>
     <w:multiLevelType w:val="hybridMultilevel"/>
     <w:tmpl w:val="274273DC"/>
@@ -41391,7 +42786,7 @@
       </w:pPr>
     </w:lvl>
   </w:abstractNum>
-  <w:abstractNum w:abstractNumId="30" w15:restartNumberingAfterBreak="0">
+  <w:abstractNum w:abstractNumId="31" w15:restartNumberingAfterBreak="0">
     <w:nsid w:val="62801760"/>
     <w:multiLevelType w:val="hybridMultilevel"/>
     <w:tmpl w:val="A50C523C"/>
@@ -41514,7 +42909,7 @@
       </w:pPr>
     </w:lvl>
   </w:abstractNum>
-  <w:abstractNum w:abstractNumId="31" w15:restartNumberingAfterBreak="0">
+  <w:abstractNum w:abstractNumId="32" w15:restartNumberingAfterBreak="0">
     <w:nsid w:val="70466B9A"/>
     <w:multiLevelType w:val="hybridMultilevel"/>
     <w:tmpl w:val="618E0756"/>
@@ -41627,7 +43022,7 @@
       </w:rPr>
     </w:lvl>
   </w:abstractNum>
-  <w:abstractNum w:abstractNumId="32" w15:restartNumberingAfterBreak="0">
+  <w:abstractNum w:abstractNumId="33" w15:restartNumberingAfterBreak="0">
     <w:nsid w:val="72573128"/>
     <w:multiLevelType w:val="multilevel"/>
     <w:tmpl w:val="1F9AB2F6"/>
@@ -41771,7 +43166,7 @@
       </w:rPr>
     </w:lvl>
   </w:abstractNum>
-  <w:abstractNum w:abstractNumId="33" w15:restartNumberingAfterBreak="0">
+  <w:abstractNum w:abstractNumId="34" w15:restartNumberingAfterBreak="0">
     <w:nsid w:val="7A9D25E4"/>
     <w:multiLevelType w:val="hybridMultilevel"/>
     <w:tmpl w:val="995C06EA"/>
@@ -41884,7 +43279,7 @@
       </w:rPr>
     </w:lvl>
   </w:abstractNum>
-  <w:abstractNum w:abstractNumId="34" w15:restartNumberingAfterBreak="0">
+  <w:abstractNum w:abstractNumId="35" w15:restartNumberingAfterBreak="0">
     <w:nsid w:val="7D2F4F43"/>
     <w:multiLevelType w:val="hybridMultilevel"/>
     <w:tmpl w:val="20641058"/>
@@ -41997,7 +43392,7 @@
       </w:rPr>
     </w:lvl>
   </w:abstractNum>
-  <w:abstractNum w:abstractNumId="35" w15:restartNumberingAfterBreak="0">
+  <w:abstractNum w:abstractNumId="36" w15:restartNumberingAfterBreak="0">
     <w:nsid w:val="7F220E58"/>
     <w:multiLevelType w:val="hybridMultilevel"/>
     <w:tmpl w:val="E5885556"/>
@@ -42111,31 +43506,31 @@
     </w:lvl>
   </w:abstractNum>
   <w:num w:numId="1" w16cid:durableId="2102990660">
-    <w:abstractNumId w:val="32"/>
+    <w:abstractNumId w:val="33"/>
   </w:num>
   <w:num w:numId="2" w16cid:durableId="985277421">
     <w:abstractNumId w:val="8"/>
   </w:num>
   <w:num w:numId="3" w16cid:durableId="2068071036">
-    <w:abstractNumId w:val="13"/>
+    <w:abstractNumId w:val="14"/>
   </w:num>
   <w:num w:numId="4" w16cid:durableId="1816875211">
     <w:abstractNumId w:val="0"/>
   </w:num>
   <w:num w:numId="5" w16cid:durableId="2043631437">
+    <w:abstractNumId w:val="31"/>
+  </w:num>
+  <w:num w:numId="6" w16cid:durableId="726144248">
+    <w:abstractNumId w:val="29"/>
+  </w:num>
+  <w:num w:numId="7" w16cid:durableId="692924588">
     <w:abstractNumId w:val="30"/>
   </w:num>
-  <w:num w:numId="6" w16cid:durableId="726144248">
-    <w:abstractNumId w:val="28"/>
-  </w:num>
-  <w:num w:numId="7" w16cid:durableId="692924588">
-    <w:abstractNumId w:val="29"/>
-  </w:num>
   <w:num w:numId="8" w16cid:durableId="1382093772">
-    <w:abstractNumId w:val="23"/>
+    <w:abstractNumId w:val="24"/>
   </w:num>
   <w:num w:numId="9" w16cid:durableId="532575922">
-    <w:abstractNumId w:val="32"/>
+    <w:abstractNumId w:val="33"/>
   </w:num>
   <w:num w:numId="10" w16cid:durableId="728115763">
     <w:abstractNumId w:val="8"/>
@@ -42144,22 +43539,22 @@
     <w:abstractNumId w:val="8"/>
   </w:num>
   <w:num w:numId="12" w16cid:durableId="1730423192">
-    <w:abstractNumId w:val="16"/>
+    <w:abstractNumId w:val="17"/>
   </w:num>
   <w:num w:numId="13" w16cid:durableId="200409884">
-    <w:abstractNumId w:val="27"/>
+    <w:abstractNumId w:val="28"/>
   </w:num>
   <w:num w:numId="14" w16cid:durableId="1973169801">
-    <w:abstractNumId w:val="31"/>
+    <w:abstractNumId w:val="32"/>
   </w:num>
   <w:num w:numId="15" w16cid:durableId="1208221706">
     <w:abstractNumId w:val="11"/>
   </w:num>
   <w:num w:numId="16" w16cid:durableId="1037319696">
-    <w:abstractNumId w:val="14"/>
+    <w:abstractNumId w:val="15"/>
   </w:num>
   <w:num w:numId="17" w16cid:durableId="233667177">
-    <w:abstractNumId w:val="25"/>
+    <w:abstractNumId w:val="26"/>
   </w:num>
   <w:num w:numId="18" w16cid:durableId="360476442">
     <w:abstractNumId w:val="5"/>
@@ -42174,40 +43569,40 @@
     <w:abstractNumId w:val="4"/>
   </w:num>
   <w:num w:numId="22" w16cid:durableId="1146825865">
-    <w:abstractNumId w:val="20"/>
+    <w:abstractNumId w:val="21"/>
   </w:num>
   <w:num w:numId="23" w16cid:durableId="1261573191">
     <w:abstractNumId w:val="9"/>
   </w:num>
   <w:num w:numId="24" w16cid:durableId="1645964178">
-    <w:abstractNumId w:val="35"/>
+    <w:abstractNumId w:val="36"/>
   </w:num>
   <w:num w:numId="25" w16cid:durableId="731198416">
     <w:abstractNumId w:val="2"/>
   </w:num>
   <w:num w:numId="26" w16cid:durableId="1741446391">
-    <w:abstractNumId w:val="18"/>
+    <w:abstractNumId w:val="19"/>
   </w:num>
   <w:num w:numId="27" w16cid:durableId="742724430">
-    <w:abstractNumId w:val="19"/>
+    <w:abstractNumId w:val="20"/>
   </w:num>
   <w:num w:numId="28" w16cid:durableId="365133390">
-    <w:abstractNumId w:val="24"/>
+    <w:abstractNumId w:val="25"/>
   </w:num>
   <w:num w:numId="29" w16cid:durableId="1506899998">
-    <w:abstractNumId w:val="33"/>
+    <w:abstractNumId w:val="34"/>
   </w:num>
   <w:num w:numId="30" w16cid:durableId="1943566637">
-    <w:abstractNumId w:val="34"/>
+    <w:abstractNumId w:val="35"/>
   </w:num>
   <w:num w:numId="31" w16cid:durableId="1355575855">
-    <w:abstractNumId w:val="15"/>
+    <w:abstractNumId w:val="16"/>
   </w:num>
   <w:num w:numId="32" w16cid:durableId="877089899">
-    <w:abstractNumId w:val="21"/>
+    <w:abstractNumId w:val="22"/>
   </w:num>
   <w:num w:numId="33" w16cid:durableId="2138834597">
-    <w:abstractNumId w:val="26"/>
+    <w:abstractNumId w:val="27"/>
   </w:num>
   <w:num w:numId="34" w16cid:durableId="423036439">
     <w:abstractNumId w:val="7"/>
@@ -42216,16 +43611,19 @@
     <w:abstractNumId w:val="3"/>
   </w:num>
   <w:num w:numId="36" w16cid:durableId="829056723">
-    <w:abstractNumId w:val="22"/>
+    <w:abstractNumId w:val="23"/>
   </w:num>
   <w:num w:numId="37" w16cid:durableId="1952010474">
     <w:abstractNumId w:val="1"/>
   </w:num>
   <w:num w:numId="38" w16cid:durableId="1279524936">
-    <w:abstractNumId w:val="17"/>
+    <w:abstractNumId w:val="18"/>
   </w:num>
   <w:num w:numId="39" w16cid:durableId="27336606">
     <w:abstractNumId w:val="10"/>
+  </w:num>
+  <w:num w:numId="40" w16cid:durableId="1831553416">
+    <w:abstractNumId w:val="13"/>
   </w:num>
 </w:numbering>
 </file>

</xml_diff>